<commit_message>
Niewielka poprawka modeli, poprawiony opis tematu, wymagania funkcjonalne, aktorzy i obiekty
</commit_message>
<xml_diff>
--- a/Dokumentacja-wstepna.docx
+++ b/Dokumentacja-wstepna.docx
@@ -215,17 +215,7 @@
           <w:sz w:val="24"/>
           <w:szCs w:val="28"/>
         </w:rPr>
-        <w:t xml:space="preserve"> usługach. Ma to ułatwić zarządzanie pracownikami (możliwość zmiany kadry i wynagrodzeń), obiektami (przeglądy basenów</w:t>
-      </w:r>
-      <w:bookmarkStart w:id="0" w:name="_GoBack"/>
-      <w:bookmarkEnd w:id="0"/>
-      <w:r>
-        <w:rPr>
-          <w:rFonts w:asciiTheme="majorHAnsi" w:eastAsia="Times New Roman" w:hAnsiTheme="majorHAnsi" w:cstheme="majorHAnsi"/>
-          <w:sz w:val="24"/>
-          <w:szCs w:val="28"/>
-        </w:rPr>
-        <w:t xml:space="preserve">), transakcjami dokonywanymi przez klientów </w:t>
+        <w:t xml:space="preserve"> usługach. Ma to ułatwić zarządzanie pracownikami (możliwość zmiany kadry i wynagrodzeń), obiektami (przeglądy basenów), transakcjami dokonywanymi przez klientów </w:t>
       </w:r>
       <w:r>
         <w:rPr>
@@ -306,6 +296,24 @@
           <w:szCs w:val="28"/>
         </w:rPr>
         <w:t>System polega na dynamicznie zmieniających się danych, które definiują kształt bazy.</w:t>
+      </w:r>
+    </w:p>
+    <w:p>
+      <w:pPr>
+        <w:spacing w:after="120" w:line="360" w:lineRule="auto"/>
+        <w:rPr>
+          <w:rFonts w:asciiTheme="majorHAnsi" w:eastAsia="Times New Roman" w:hAnsiTheme="majorHAnsi" w:cstheme="majorHAnsi"/>
+          <w:sz w:val="24"/>
+          <w:szCs w:val="28"/>
+        </w:rPr>
+      </w:pPr>
+      <w:r>
+        <w:rPr>
+          <w:rFonts w:asciiTheme="majorHAnsi" w:eastAsia="Times New Roman" w:hAnsiTheme="majorHAnsi" w:cstheme="majorHAnsi"/>
+          <w:sz w:val="24"/>
+          <w:szCs w:val="28"/>
+        </w:rPr>
+        <w:t>Interfejs użytkownika będzie zrealizowany jako aplikacja okienkowa.</w:t>
       </w:r>
     </w:p>
     <w:p>
@@ -1383,8 +1391,9 @@
         <w:spacing w:after="120" w:line="360" w:lineRule="auto"/>
         <w:rPr>
           <w:rFonts w:asciiTheme="majorHAnsi" w:eastAsia="Times New Roman" w:hAnsiTheme="majorHAnsi" w:cstheme="majorHAnsi"/>
-          <w:sz w:val="16"/>
-          <w:szCs w:val="28"/>
+          <w:b/>
+          <w:sz w:val="32"/>
+          <w:szCs w:val="32"/>
         </w:rPr>
       </w:pPr>
     </w:p>
@@ -1393,27 +1402,6 @@
         <w:spacing w:after="120" w:line="360" w:lineRule="auto"/>
         <w:rPr>
           <w:rFonts w:asciiTheme="majorHAnsi" w:eastAsia="Times New Roman" w:hAnsiTheme="majorHAnsi" w:cstheme="majorHAnsi"/>
-          <w:sz w:val="16"/>
-          <w:szCs w:val="28"/>
-        </w:rPr>
-      </w:pPr>
-    </w:p>
-    <w:p>
-      <w:pPr>
-        <w:spacing w:after="120" w:line="360" w:lineRule="auto"/>
-        <w:rPr>
-          <w:rFonts w:asciiTheme="majorHAnsi" w:eastAsia="Times New Roman" w:hAnsiTheme="majorHAnsi" w:cstheme="majorHAnsi"/>
-          <w:b/>
-          <w:sz w:val="32"/>
-          <w:szCs w:val="32"/>
-        </w:rPr>
-      </w:pPr>
-    </w:p>
-    <w:p>
-      <w:pPr>
-        <w:spacing w:after="120" w:line="360" w:lineRule="auto"/>
-        <w:rPr>
-          <w:rFonts w:asciiTheme="majorHAnsi" w:eastAsia="Times New Roman" w:hAnsiTheme="majorHAnsi" w:cstheme="majorHAnsi"/>
           <w:b/>
           <w:sz w:val="32"/>
           <w:szCs w:val="32"/>
@@ -1427,6 +1415,7 @@
           <w:sz w:val="36"/>
           <w:szCs w:val="32"/>
         </w:rPr>
+        <w:lastRenderedPageBreak/>
         <mc:AlternateContent>
           <mc:Choice Requires="wps">
             <w:drawing>
@@ -1493,6 +1482,12 @@
     </w:p>
     <w:sdt>
       <w:sdtPr>
+        <w:rPr>
+          <w:rFonts w:ascii="Calibri" w:eastAsia="Calibri" w:hAnsi="Calibri" w:cs="Calibri"/>
+          <w:color w:val="auto"/>
+          <w:sz w:val="22"/>
+          <w:szCs w:val="22"/>
+        </w:rPr>
         <w:id w:val="-1647425367"/>
         <w:docPartObj>
           <w:docPartGallery w:val="Table of Contents"/>
@@ -1501,18 +1496,19 @@
       </w:sdtPr>
       <w:sdtEndPr>
         <w:rPr>
-          <w:rFonts w:ascii="Calibri" w:eastAsia="Calibri" w:hAnsi="Calibri" w:cs="Calibri"/>
           <w:b/>
           <w:bCs/>
-          <w:color w:val="auto"/>
-          <w:sz w:val="22"/>
-          <w:szCs w:val="22"/>
         </w:rPr>
       </w:sdtEndPr>
       <w:sdtContent>
         <w:p>
           <w:pPr>
             <w:pStyle w:val="Nagwekspisutreci"/>
+            <w:rPr>
+              <w:b/>
+              <w:sz w:val="24"/>
+              <w:szCs w:val="24"/>
+            </w:rPr>
           </w:pPr>
         </w:p>
         <w:p>
@@ -1533,6 +1529,8 @@
             <w:rPr>
               <w:b/>
               <w:bCs/>
+              <w:sz w:val="24"/>
+              <w:szCs w:val="24"/>
             </w:rPr>
             <w:fldChar w:fldCharType="begin"/>
           </w:r>
@@ -1540,6 +1538,8 @@
             <w:rPr>
               <w:b/>
               <w:bCs/>
+              <w:sz w:val="24"/>
+              <w:szCs w:val="24"/>
             </w:rPr>
             <w:instrText xml:space="preserve"> TOC \o "1-3" \h \z \u </w:instrText>
           </w:r>
@@ -1547,10 +1547,12 @@
             <w:rPr>
               <w:b/>
               <w:bCs/>
+              <w:sz w:val="24"/>
+              <w:szCs w:val="24"/>
             </w:rPr>
             <w:fldChar w:fldCharType="separate"/>
           </w:r>
-          <w:hyperlink w:anchor="_Toc531196340" w:history="1">
+          <w:hyperlink w:anchor="_Toc531281915" w:history="1">
             <w:r>
               <w:rPr>
                 <w:rStyle w:val="Hipercze"/>
@@ -1589,7 +1591,7 @@
                 <w:sz w:val="24"/>
                 <w:szCs w:val="24"/>
               </w:rPr>
-              <w:instrText xml:space="preserve"> PAGEREF _Toc531196340 \h </w:instrText>
+              <w:instrText xml:space="preserve"> PAGEREF _Toc531281915 \h </w:instrText>
             </w:r>
             <w:r>
               <w:rPr>
@@ -1646,7 +1648,7 @@
               <w:szCs w:val="24"/>
             </w:rPr>
           </w:pPr>
-          <w:hyperlink w:anchor="_Toc531196341" w:history="1">
+          <w:hyperlink w:anchor="_Toc531281916" w:history="1">
             <w:r>
               <w:rPr>
                 <w:rStyle w:val="Hipercze"/>
@@ -1685,7 +1687,7 @@
                 <w:sz w:val="24"/>
                 <w:szCs w:val="24"/>
               </w:rPr>
-              <w:instrText xml:space="preserve"> PAGEREF _Toc531196341 \h </w:instrText>
+              <w:instrText xml:space="preserve"> PAGEREF _Toc531281916 \h </w:instrText>
             </w:r>
             <w:r>
               <w:rPr>
@@ -1742,7 +1744,7 @@
               <w:szCs w:val="24"/>
             </w:rPr>
           </w:pPr>
-          <w:hyperlink w:anchor="_Toc531196342" w:history="1">
+          <w:hyperlink w:anchor="_Toc531281917" w:history="1">
             <w:r>
               <w:rPr>
                 <w:rStyle w:val="Hipercze"/>
@@ -1781,7 +1783,7 @@
                 <w:sz w:val="24"/>
                 <w:szCs w:val="24"/>
               </w:rPr>
-              <w:instrText xml:space="preserve"> PAGEREF _Toc531196342 \h </w:instrText>
+              <w:instrText xml:space="preserve"> PAGEREF _Toc531281917 \h </w:instrText>
             </w:r>
             <w:r>
               <w:rPr>
@@ -1838,7 +1840,7 @@
               <w:szCs w:val="24"/>
             </w:rPr>
           </w:pPr>
-          <w:hyperlink w:anchor="_Toc531196343" w:history="1">
+          <w:hyperlink w:anchor="_Toc531281918" w:history="1">
             <w:r>
               <w:rPr>
                 <w:rStyle w:val="Hipercze"/>
@@ -1877,7 +1879,7 @@
                 <w:sz w:val="24"/>
                 <w:szCs w:val="24"/>
               </w:rPr>
-              <w:instrText xml:space="preserve"> PAGEREF _Toc531196343 \h </w:instrText>
+              <w:instrText xml:space="preserve"> PAGEREF _Toc531281918 \h </w:instrText>
             </w:r>
             <w:r>
               <w:rPr>
@@ -1906,7 +1908,7 @@
                 <w:sz w:val="24"/>
                 <w:szCs w:val="24"/>
               </w:rPr>
-              <w:t>5</w:t>
+              <w:t>6</w:t>
             </w:r>
             <w:r>
               <w:rPr>
@@ -1934,7 +1936,7 @@
               <w:szCs w:val="24"/>
             </w:rPr>
           </w:pPr>
-          <w:hyperlink w:anchor="_Toc531196344" w:history="1">
+          <w:hyperlink w:anchor="_Toc531281919" w:history="1">
             <w:r>
               <w:rPr>
                 <w:rStyle w:val="Hipercze"/>
@@ -1973,7 +1975,7 @@
                 <w:sz w:val="24"/>
                 <w:szCs w:val="24"/>
               </w:rPr>
-              <w:instrText xml:space="preserve"> PAGEREF _Toc531196344 \h </w:instrText>
+              <w:instrText xml:space="preserve"> PAGEREF _Toc531281919 \h </w:instrText>
             </w:r>
             <w:r>
               <w:rPr>
@@ -2030,7 +2032,7 @@
               <w:szCs w:val="24"/>
             </w:rPr>
           </w:pPr>
-          <w:hyperlink w:anchor="_Toc531196345" w:history="1">
+          <w:hyperlink w:anchor="_Toc531281920" w:history="1">
             <w:r>
               <w:rPr>
                 <w:rStyle w:val="Hipercze"/>
@@ -2069,7 +2071,7 @@
                 <w:sz w:val="24"/>
                 <w:szCs w:val="24"/>
               </w:rPr>
-              <w:instrText xml:space="preserve"> PAGEREF _Toc531196345 \h </w:instrText>
+              <w:instrText xml:space="preserve"> PAGEREF _Toc531281920 \h </w:instrText>
             </w:r>
             <w:r>
               <w:rPr>
@@ -2120,10 +2122,13 @@
             </w:tabs>
             <w:rPr>
               <w:rFonts w:asciiTheme="minorHAnsi" w:eastAsiaTheme="minorEastAsia" w:hAnsiTheme="minorHAnsi" w:cstheme="minorBidi"/>
+              <w:b/>
               <w:noProof/>
+              <w:sz w:val="24"/>
+              <w:szCs w:val="24"/>
             </w:rPr>
           </w:pPr>
-          <w:hyperlink w:anchor="_Toc531196346" w:history="1">
+          <w:hyperlink w:anchor="_Toc531281921" w:history="1">
             <w:r>
               <w:rPr>
                 <w:rStyle w:val="Hipercze"/>
@@ -2132,7 +2137,7 @@
                 <w:sz w:val="24"/>
                 <w:szCs w:val="24"/>
               </w:rPr>
-              <w:t>Model relacyjny</w:t>
+              <w:t>Model logiczny</w:t>
             </w:r>
             <w:r>
               <w:rPr>
@@ -2162,7 +2167,103 @@
                 <w:sz w:val="24"/>
                 <w:szCs w:val="24"/>
               </w:rPr>
-              <w:instrText xml:space="preserve"> PAGEREF _Toc531196346 \h </w:instrText>
+              <w:instrText xml:space="preserve"> PAGEREF _Toc531281921 \h </w:instrText>
+            </w:r>
+            <w:r>
+              <w:rPr>
+                <w:b/>
+                <w:noProof/>
+                <w:webHidden/>
+                <w:sz w:val="24"/>
+                <w:szCs w:val="24"/>
+              </w:rPr>
+            </w:r>
+            <w:r>
+              <w:rPr>
+                <w:b/>
+                <w:noProof/>
+                <w:webHidden/>
+                <w:sz w:val="24"/>
+                <w:szCs w:val="24"/>
+              </w:rPr>
+              <w:fldChar w:fldCharType="separate"/>
+            </w:r>
+            <w:r>
+              <w:rPr>
+                <w:b/>
+                <w:noProof/>
+                <w:webHidden/>
+                <w:sz w:val="24"/>
+                <w:szCs w:val="24"/>
+              </w:rPr>
+              <w:t>9</w:t>
+            </w:r>
+            <w:r>
+              <w:rPr>
+                <w:b/>
+                <w:noProof/>
+                <w:webHidden/>
+                <w:sz w:val="24"/>
+                <w:szCs w:val="24"/>
+              </w:rPr>
+              <w:fldChar w:fldCharType="end"/>
+            </w:r>
+          </w:hyperlink>
+        </w:p>
+        <w:p>
+          <w:pPr>
+            <w:pStyle w:val="Spistreci1"/>
+            <w:tabs>
+              <w:tab w:val="right" w:leader="dot" w:pos="10456"/>
+            </w:tabs>
+            <w:rPr>
+              <w:rFonts w:asciiTheme="minorHAnsi" w:eastAsiaTheme="minorEastAsia" w:hAnsiTheme="minorHAnsi" w:cstheme="minorBidi"/>
+              <w:b/>
+              <w:noProof/>
+              <w:sz w:val="24"/>
+              <w:szCs w:val="24"/>
+            </w:rPr>
+          </w:pPr>
+          <w:hyperlink w:anchor="_Toc531281922" w:history="1">
+            <w:r>
+              <w:rPr>
+                <w:rStyle w:val="Hipercze"/>
+                <w:b/>
+                <w:noProof/>
+                <w:sz w:val="24"/>
+                <w:szCs w:val="24"/>
+              </w:rPr>
+              <w:t>Model relacyjny</w:t>
+            </w:r>
+            <w:r>
+              <w:rPr>
+                <w:b/>
+                <w:noProof/>
+                <w:webHidden/>
+                <w:sz w:val="24"/>
+                <w:szCs w:val="24"/>
+              </w:rPr>
+              <w:tab/>
+            </w:r>
+            <w:r>
+              <w:rPr>
+                <w:b/>
+                <w:noProof/>
+                <w:webHidden/>
+                <w:sz w:val="24"/>
+                <w:szCs w:val="24"/>
+              </w:rPr>
+              <w:fldChar w:fldCharType="begin"/>
+            </w:r>
+            <w:r>
+              <w:rPr>
+                <w:b/>
+                <w:noProof/>
+                <w:webHidden/>
+                <w:sz w:val="24"/>
+                <w:szCs w:val="24"/>
+              </w:rPr>
+              <w:instrText xml:space="preserve"> PAGEREF _Toc531281922 \h </w:instrText>
             </w:r>
             <w:r>
               <w:rPr>
@@ -2210,6 +2311,8 @@
             <w:rPr>
               <w:b/>
               <w:bCs/>
+              <w:sz w:val="24"/>
+              <w:szCs w:val="24"/>
             </w:rPr>
             <w:fldChar w:fldCharType="end"/>
           </w:r>
@@ -2224,7 +2327,6 @@
           <w:szCs w:val="32"/>
         </w:rPr>
       </w:pPr>
-      <w:bookmarkStart w:id="1" w:name="_Toc531196340"/>
       <w:r>
         <w:rPr>
           <w:sz w:val="32"/>
@@ -2232,7 +2334,10 @@
         </w:rPr>
         <w:br w:type="page"/>
       </w:r>
+      <w:bookmarkStart w:id="0" w:name="_GoBack"/>
+      <w:bookmarkEnd w:id="0"/>
     </w:p>
+    <w:bookmarkStart w:id="1" w:name="_Toc531281915"/>
     <w:p>
       <w:pPr>
         <w:pStyle w:val="Nagwek1"/>
@@ -2324,7 +2429,7 @@
       <w:tblGrid>
         <w:gridCol w:w="710"/>
         <w:gridCol w:w="3119"/>
-        <w:gridCol w:w="6520"/>
+        <w:gridCol w:w="6519"/>
       </w:tblGrid>
       <w:tr>
         <w:trPr>
@@ -2468,6 +2573,9 @@
             <w:r>
               <w:t xml:space="preserve"> wprowadza dane kontaktowe, stanowisko i wynagrodzenie nowo zatrudnionego pracownika</w:t>
             </w:r>
+            <w:r>
+              <w:t>.</w:t>
+            </w:r>
           </w:p>
         </w:tc>
       </w:tr>
@@ -2539,6 +2647,9 @@
             <w:r>
               <w:t xml:space="preserve"> i usuwa go z ewidencji pracowniczej</w:t>
             </w:r>
+            <w:r>
+              <w:t>.</w:t>
+            </w:r>
           </w:p>
         </w:tc>
       </w:tr>
@@ -2660,6 +2771,9 @@
             <w:r>
               <w:t>Zmienia stanowisko pracownika</w:t>
             </w:r>
+            <w:r>
+              <w:t>.</w:t>
+            </w:r>
           </w:p>
         </w:tc>
       </w:tr>
@@ -2715,6 +2829,9 @@
           <w:p>
             <w:r>
               <w:t>Zmienia wynagrodzenie pracownika</w:t>
+            </w:r>
+            <w:r>
+              <w:t>.</w:t>
             </w:r>
           </w:p>
         </w:tc>
@@ -2808,6 +2925,9 @@
             <w:r>
               <w:t xml:space="preserve"> mogą sprawdzić listę pracowników</w:t>
             </w:r>
+            <w:r>
+              <w:t>.</w:t>
+            </w:r>
           </w:p>
         </w:tc>
       </w:tr>
@@ -2873,6 +2993,9 @@
             <w:r>
               <w:t>automatycznie dodaje nowego klienta, gdy nie figuruje w bazie danych, a takowy zakupił karnet lub zarezerwował tor</w:t>
             </w:r>
+            <w:r>
+              <w:t>.</w:t>
+            </w:r>
           </w:p>
         </w:tc>
       </w:tr>
@@ -2932,6 +3055,9 @@
             <w:r>
               <w:t>Dane klientów kasowane są po określonym czasie po wygaśnięciu karnetu lub po dacie rezerwacji toru</w:t>
             </w:r>
+            <w:r>
+              <w:t>.</w:t>
+            </w:r>
           </w:p>
         </w:tc>
       </w:tr>
@@ -3157,6 +3283,18 @@
             <w:r>
               <w:t>dodaje rezerwację toru do bazy danych</w:t>
             </w:r>
+            <w:r>
+              <w:t xml:space="preserve">. </w:t>
+            </w:r>
+            <w:r>
+              <w:rPr>
+                <w:b/>
+              </w:rPr>
+              <w:t xml:space="preserve">Klient </w:t>
+            </w:r>
+            <w:r>
+              <w:t>może też dokonać rezerwacji samodzielnie przy pomocy aplikacji.</w:t>
+            </w:r>
           </w:p>
         </w:tc>
       </w:tr>
@@ -3228,6 +3366,9 @@
             <w:r>
               <w:t xml:space="preserve"> usuwa rezerwację toru z bazy danych</w:t>
             </w:r>
+            <w:r>
+              <w:t>.</w:t>
+            </w:r>
           </w:p>
         </w:tc>
       </w:tr>
@@ -3330,7 +3471,7 @@
                 <w:sz w:val="24"/>
                 <w:szCs w:val="32"/>
               </w:rPr>
-              <w:t>4</w:t>
+              <w:t>3.3</w:t>
             </w:r>
           </w:p>
         </w:tc>
@@ -3349,7 +3490,7 @@
               <w:rPr>
                 <w:rFonts w:asciiTheme="majorHAnsi" w:eastAsia="Times New Roman" w:hAnsiTheme="majorHAnsi" w:cstheme="majorHAnsi"/>
               </w:rPr>
-              <w:t>Dodawanie przeglądów</w:t>
+              <w:t>Zmiana statusu rezerwacji</w:t>
             </w:r>
           </w:p>
         </w:tc>
@@ -3362,10 +3503,19 @@
               <w:rPr>
                 <w:b/>
               </w:rPr>
-              <w:t>Konserwator</w:t>
-            </w:r>
-            <w:r>
-              <w:t xml:space="preserve"> może dodawać opis przeprowadzonych przeglądów</w:t>
+              <w:t>Kasjer</w:t>
+            </w:r>
+            <w:r>
+              <w:t xml:space="preserve"> może zmienić status rezerwacji toru (na wykorzystaną) po zgłoszeniu się </w:t>
+            </w:r>
+            <w:r>
+              <w:rPr>
+                <w:b/>
+              </w:rPr>
+              <w:t>klienta</w:t>
+            </w:r>
+            <w:r>
+              <w:t>, co spowoduje też umieszczenie jej w zbiorze transakcji.</w:t>
             </w:r>
           </w:p>
         </w:tc>
@@ -3392,6 +3542,71 @@
                 <w:sz w:val="24"/>
                 <w:szCs w:val="32"/>
               </w:rPr>
+              <w:t>4</w:t>
+            </w:r>
+          </w:p>
+        </w:tc>
+        <w:tc>
+          <w:tcPr>
+            <w:tcW w:w="3119" w:type="dxa"/>
+          </w:tcPr>
+          <w:p>
+            <w:pPr>
+              <w:spacing w:after="120" w:line="360" w:lineRule="auto"/>
+              <w:rPr>
+                <w:rFonts w:asciiTheme="majorHAnsi" w:eastAsia="Times New Roman" w:hAnsiTheme="majorHAnsi" w:cstheme="majorHAnsi"/>
+              </w:rPr>
+            </w:pPr>
+            <w:r>
+              <w:rPr>
+                <w:rFonts w:asciiTheme="majorHAnsi" w:eastAsia="Times New Roman" w:hAnsiTheme="majorHAnsi" w:cstheme="majorHAnsi"/>
+              </w:rPr>
+              <w:t>Dodawanie przeglądów</w:t>
+            </w:r>
+          </w:p>
+        </w:tc>
+        <w:tc>
+          <w:tcPr>
+            <w:tcW w:w="6520" w:type="dxa"/>
+          </w:tcPr>
+          <w:p>
+            <w:r>
+              <w:rPr>
+                <w:b/>
+              </w:rPr>
+              <w:t>Konserwator</w:t>
+            </w:r>
+            <w:r>
+              <w:t xml:space="preserve"> może dodawać opis przeprowadzonych przeglądów</w:t>
+            </w:r>
+            <w:r>
+              <w:t>.</w:t>
+            </w:r>
+          </w:p>
+        </w:tc>
+      </w:tr>
+      <w:tr>
+        <w:tc>
+          <w:tcPr>
+            <w:tcW w:w="710" w:type="dxa"/>
+          </w:tcPr>
+          <w:p>
+            <w:pPr>
+              <w:spacing w:after="120" w:line="360" w:lineRule="auto"/>
+              <w:rPr>
+                <w:rFonts w:asciiTheme="majorHAnsi" w:eastAsia="Times New Roman" w:hAnsiTheme="majorHAnsi" w:cstheme="majorHAnsi"/>
+                <w:b/>
+                <w:sz w:val="24"/>
+                <w:szCs w:val="32"/>
+              </w:rPr>
+            </w:pPr>
+            <w:r>
+              <w:rPr>
+                <w:rFonts w:asciiTheme="majorHAnsi" w:eastAsia="Times New Roman" w:hAnsiTheme="majorHAnsi" w:cstheme="majorHAnsi"/>
+                <w:b/>
+                <w:sz w:val="24"/>
+                <w:szCs w:val="32"/>
+              </w:rPr>
               <w:t>4.1</w:t>
             </w:r>
           </w:p>
@@ -3428,6 +3643,9 @@
             </w:r>
             <w:r>
               <w:t>może usuwać przeprowadzone przeglądy ze względu na błędy, które w nich mogły wyniknąć</w:t>
+            </w:r>
+            <w:r>
+              <w:t>.</w:t>
             </w:r>
           </w:p>
         </w:tc>
@@ -3503,6 +3721,9 @@
             <w:r>
               <w:t>mogą sprawdzać przeprowadzone przeglądy</w:t>
             </w:r>
+            <w:r>
+              <w:t>.</w:t>
+            </w:r>
           </w:p>
         </w:tc>
       </w:tr>
@@ -3574,6 +3795,12 @@
             <w:r>
               <w:t xml:space="preserve"> mogą sprawdzić datę kolejnego przeglądu technicznego basenu</w:t>
             </w:r>
+            <w:r>
+              <w:t>.</w:t>
+            </w:r>
+            <w:r>
+              <w:t xml:space="preserve"> W przypadku przekroczenia daty wyświetlany jest odpowiedni komunikat.</w:t>
+            </w:r>
           </w:p>
         </w:tc>
       </w:tr>
@@ -3644,6 +3871,9 @@
             </w:r>
             <w:r>
               <w:t>dodać nową transakcję</w:t>
+            </w:r>
+            <w:r>
+              <w:t>.</w:t>
             </w:r>
           </w:p>
         </w:tc>
@@ -3741,6 +3971,9 @@
         </w:tc>
       </w:tr>
       <w:tr>
+        <w:trPr>
+          <w:trHeight w:val="438"/>
+        </w:trPr>
         <w:tc>
           <w:tcPr>
             <w:tcW w:w="710" w:type="dxa"/>
@@ -3762,7 +3995,16 @@
                 <w:sz w:val="24"/>
                 <w:szCs w:val="32"/>
               </w:rPr>
-              <w:t>6</w:t>
+              <w:t>5.</w:t>
+            </w:r>
+            <w:r>
+              <w:rPr>
+                <w:rFonts w:asciiTheme="majorHAnsi" w:eastAsia="Times New Roman" w:hAnsiTheme="majorHAnsi" w:cstheme="majorHAnsi"/>
+                <w:b/>
+                <w:sz w:val="24"/>
+                <w:szCs w:val="32"/>
+              </w:rPr>
+              <w:t>2</w:t>
             </w:r>
           </w:p>
         </w:tc>
@@ -3781,7 +4023,7 @@
               <w:rPr>
                 <w:rFonts w:asciiTheme="majorHAnsi" w:eastAsia="Times New Roman" w:hAnsiTheme="majorHAnsi" w:cstheme="majorHAnsi"/>
               </w:rPr>
-              <w:t>Sprawdzanie przychodów</w:t>
+              <w:t>Wyświetlanie raportów dot. transakcji</w:t>
             </w:r>
           </w:p>
         </w:tc>
@@ -3794,10 +4036,67 @@
               <w:rPr>
                 <w:b/>
               </w:rPr>
-              <w:t xml:space="preserve">Właściciel </w:t>
-            </w:r>
-            <w:r>
-              <w:t>może sprawdzić jakie przychody osiągnęła jego sieć basenów.</w:t>
+              <w:t>Ekspert ds. marketingu</w:t>
+            </w:r>
+            <w:r>
+              <w:t xml:space="preserve"> może wyświetlić informacje na temat </w:t>
+            </w:r>
+            <w:r>
+              <w:rPr>
+                <w:rFonts w:asciiTheme="majorHAnsi" w:eastAsia="Times New Roman" w:hAnsiTheme="majorHAnsi" w:cstheme="majorHAnsi"/>
+                <w:szCs w:val="28"/>
+              </w:rPr>
+              <w:t>klientów</w:t>
+            </w:r>
+            <w:r>
+              <w:rPr>
+                <w:rFonts w:asciiTheme="majorHAnsi" w:eastAsia="Times New Roman" w:hAnsiTheme="majorHAnsi" w:cstheme="majorHAnsi"/>
+                <w:szCs w:val="28"/>
+              </w:rPr>
+              <w:t xml:space="preserve"> dokonujących najwięcej transakcji,</w:t>
+            </w:r>
+            <w:r>
+              <w:rPr>
+                <w:rFonts w:asciiTheme="majorHAnsi" w:eastAsia="Times New Roman" w:hAnsiTheme="majorHAnsi" w:cstheme="majorHAnsi"/>
+                <w:szCs w:val="28"/>
+              </w:rPr>
+              <w:t xml:space="preserve"> </w:t>
+            </w:r>
+            <w:r>
+              <w:rPr>
+                <w:rFonts w:asciiTheme="majorHAnsi" w:eastAsia="Times New Roman" w:hAnsiTheme="majorHAnsi" w:cstheme="majorHAnsi"/>
+                <w:szCs w:val="28"/>
+              </w:rPr>
+              <w:t xml:space="preserve">ilości wykorzystanych </w:t>
+            </w:r>
+            <w:r>
+              <w:rPr>
+                <w:rFonts w:asciiTheme="majorHAnsi" w:eastAsia="Times New Roman" w:hAnsiTheme="majorHAnsi" w:cstheme="majorHAnsi"/>
+                <w:szCs w:val="28"/>
+              </w:rPr>
+              <w:lastRenderedPageBreak/>
+              <w:t xml:space="preserve">rezerwacji </w:t>
+            </w:r>
+            <w:r>
+              <w:rPr>
+                <w:rFonts w:asciiTheme="majorHAnsi" w:eastAsia="Times New Roman" w:hAnsiTheme="majorHAnsi" w:cstheme="majorHAnsi"/>
+                <w:szCs w:val="28"/>
+              </w:rPr>
+              <w:t>w danym przedziale czasowym oraz rodzajów</w:t>
+            </w:r>
+            <w:r>
+              <w:rPr>
+                <w:rFonts w:asciiTheme="majorHAnsi" w:eastAsia="Times New Roman" w:hAnsiTheme="majorHAnsi" w:cstheme="majorHAnsi"/>
+                <w:szCs w:val="28"/>
+              </w:rPr>
+              <w:t xml:space="preserve"> transakcji </w:t>
+            </w:r>
+            <w:r>
+              <w:rPr>
+                <w:rFonts w:asciiTheme="majorHAnsi" w:eastAsia="Times New Roman" w:hAnsiTheme="majorHAnsi" w:cstheme="majorHAnsi"/>
+                <w:szCs w:val="28"/>
+              </w:rPr>
+              <w:t>i ich wartości w danym przedziale czasowym.</w:t>
             </w:r>
           </w:p>
         </w:tc>
@@ -3824,6 +4123,69 @@
                 <w:sz w:val="24"/>
                 <w:szCs w:val="32"/>
               </w:rPr>
+              <w:lastRenderedPageBreak/>
+              <w:t>6</w:t>
+            </w:r>
+          </w:p>
+        </w:tc>
+        <w:tc>
+          <w:tcPr>
+            <w:tcW w:w="3119" w:type="dxa"/>
+          </w:tcPr>
+          <w:p>
+            <w:pPr>
+              <w:spacing w:after="120" w:line="360" w:lineRule="auto"/>
+              <w:rPr>
+                <w:rFonts w:asciiTheme="majorHAnsi" w:eastAsia="Times New Roman" w:hAnsiTheme="majorHAnsi" w:cstheme="majorHAnsi"/>
+              </w:rPr>
+            </w:pPr>
+            <w:r>
+              <w:rPr>
+                <w:rFonts w:asciiTheme="majorHAnsi" w:eastAsia="Times New Roman" w:hAnsiTheme="majorHAnsi" w:cstheme="majorHAnsi"/>
+              </w:rPr>
+              <w:t>Sprawdzanie przychodów</w:t>
+            </w:r>
+          </w:p>
+        </w:tc>
+        <w:tc>
+          <w:tcPr>
+            <w:tcW w:w="6520" w:type="dxa"/>
+          </w:tcPr>
+          <w:p>
+            <w:r>
+              <w:rPr>
+                <w:b/>
+              </w:rPr>
+              <w:t xml:space="preserve">Właściciel </w:t>
+            </w:r>
+            <w:r>
+              <w:t>może sprawdzić jakie przychody osiągnęła jego sieć basenów.</w:t>
+            </w:r>
+          </w:p>
+        </w:tc>
+      </w:tr>
+      <w:tr>
+        <w:tc>
+          <w:tcPr>
+            <w:tcW w:w="710" w:type="dxa"/>
+          </w:tcPr>
+          <w:p>
+            <w:pPr>
+              <w:spacing w:after="120" w:line="360" w:lineRule="auto"/>
+              <w:rPr>
+                <w:rFonts w:asciiTheme="majorHAnsi" w:eastAsia="Times New Roman" w:hAnsiTheme="majorHAnsi" w:cstheme="majorHAnsi"/>
+                <w:b/>
+                <w:sz w:val="24"/>
+                <w:szCs w:val="32"/>
+              </w:rPr>
+            </w:pPr>
+            <w:r>
+              <w:rPr>
+                <w:rFonts w:asciiTheme="majorHAnsi" w:eastAsia="Times New Roman" w:hAnsiTheme="majorHAnsi" w:cstheme="majorHAnsi"/>
+                <w:b/>
+                <w:sz w:val="24"/>
+                <w:szCs w:val="32"/>
+              </w:rPr>
               <w:t>6.1</w:t>
             </w:r>
           </w:p>
@@ -3860,6 +4222,256 @@
             </w:r>
             <w:r>
               <w:t xml:space="preserve"> może sprawdzić jakie koszty poniosła jego sieć basenów.</w:t>
+            </w:r>
+          </w:p>
+        </w:tc>
+      </w:tr>
+      <w:tr>
+        <w:tc>
+          <w:tcPr>
+            <w:tcW w:w="710" w:type="dxa"/>
+          </w:tcPr>
+          <w:p>
+            <w:pPr>
+              <w:spacing w:after="120" w:line="360" w:lineRule="auto"/>
+              <w:rPr>
+                <w:rFonts w:asciiTheme="majorHAnsi" w:eastAsia="Times New Roman" w:hAnsiTheme="majorHAnsi" w:cstheme="majorHAnsi"/>
+                <w:b/>
+                <w:sz w:val="24"/>
+                <w:szCs w:val="32"/>
+              </w:rPr>
+            </w:pPr>
+            <w:r>
+              <w:rPr>
+                <w:rFonts w:asciiTheme="majorHAnsi" w:eastAsia="Times New Roman" w:hAnsiTheme="majorHAnsi" w:cstheme="majorHAnsi"/>
+                <w:b/>
+                <w:sz w:val="24"/>
+                <w:szCs w:val="32"/>
+              </w:rPr>
+              <w:t>7</w:t>
+            </w:r>
+          </w:p>
+        </w:tc>
+        <w:tc>
+          <w:tcPr>
+            <w:tcW w:w="3119" w:type="dxa"/>
+          </w:tcPr>
+          <w:p>
+            <w:pPr>
+              <w:spacing w:after="120" w:line="360" w:lineRule="auto"/>
+              <w:rPr>
+                <w:rFonts w:asciiTheme="majorHAnsi" w:eastAsia="Times New Roman" w:hAnsiTheme="majorHAnsi" w:cstheme="majorHAnsi"/>
+              </w:rPr>
+            </w:pPr>
+            <w:r>
+              <w:rPr>
+                <w:rFonts w:asciiTheme="majorHAnsi" w:eastAsia="Times New Roman" w:hAnsiTheme="majorHAnsi" w:cstheme="majorHAnsi"/>
+              </w:rPr>
+              <w:t>Dodanie lekcji pływania</w:t>
+            </w:r>
+          </w:p>
+        </w:tc>
+        <w:tc>
+          <w:tcPr>
+            <w:tcW w:w="6520" w:type="dxa"/>
+          </w:tcPr>
+          <w:p>
+            <w:pPr>
+              <w:rPr>
+                <w:b/>
+              </w:rPr>
+            </w:pPr>
+            <w:r>
+              <w:rPr>
+                <w:b/>
+              </w:rPr>
+              <w:t xml:space="preserve">Kasjer </w:t>
+            </w:r>
+            <w:r>
+              <w:t xml:space="preserve">na życzenie </w:t>
+            </w:r>
+            <w:r>
+              <w:rPr>
+                <w:b/>
+              </w:rPr>
+              <w:t xml:space="preserve">klienta </w:t>
+            </w:r>
+            <w:r>
+              <w:t xml:space="preserve">dodaje </w:t>
+            </w:r>
+            <w:r>
+              <w:t xml:space="preserve">rezerwację lekcji pływania </w:t>
+            </w:r>
+            <w:r>
+              <w:t xml:space="preserve">do bazy danych. </w:t>
+            </w:r>
+            <w:r>
+              <w:rPr>
+                <w:b/>
+              </w:rPr>
+              <w:t xml:space="preserve">Klient </w:t>
+            </w:r>
+            <w:r>
+              <w:t>może też dokonać rezerwacji samodzielnie przy pomocy aplikacji.</w:t>
+            </w:r>
+          </w:p>
+        </w:tc>
+      </w:tr>
+      <w:tr>
+        <w:tc>
+          <w:tcPr>
+            <w:tcW w:w="710" w:type="dxa"/>
+          </w:tcPr>
+          <w:p>
+            <w:pPr>
+              <w:spacing w:after="120" w:line="360" w:lineRule="auto"/>
+              <w:rPr>
+                <w:rFonts w:asciiTheme="majorHAnsi" w:eastAsia="Times New Roman" w:hAnsiTheme="majorHAnsi" w:cstheme="majorHAnsi"/>
+                <w:b/>
+                <w:sz w:val="24"/>
+                <w:szCs w:val="32"/>
+              </w:rPr>
+            </w:pPr>
+            <w:r>
+              <w:rPr>
+                <w:rFonts w:asciiTheme="majorHAnsi" w:eastAsia="Times New Roman" w:hAnsiTheme="majorHAnsi" w:cstheme="majorHAnsi"/>
+                <w:b/>
+                <w:sz w:val="24"/>
+                <w:szCs w:val="32"/>
+              </w:rPr>
+              <w:t>7.1</w:t>
+            </w:r>
+          </w:p>
+        </w:tc>
+        <w:tc>
+          <w:tcPr>
+            <w:tcW w:w="3119" w:type="dxa"/>
+          </w:tcPr>
+          <w:p>
+            <w:pPr>
+              <w:spacing w:after="120" w:line="360" w:lineRule="auto"/>
+              <w:rPr>
+                <w:rFonts w:asciiTheme="majorHAnsi" w:eastAsia="Times New Roman" w:hAnsiTheme="majorHAnsi" w:cstheme="majorHAnsi"/>
+              </w:rPr>
+            </w:pPr>
+            <w:r>
+              <w:rPr>
+                <w:rFonts w:asciiTheme="majorHAnsi" w:eastAsia="Times New Roman" w:hAnsiTheme="majorHAnsi" w:cstheme="majorHAnsi"/>
+              </w:rPr>
+              <w:t xml:space="preserve">Usuwanie </w:t>
+            </w:r>
+            <w:r>
+              <w:rPr>
+                <w:rFonts w:asciiTheme="majorHAnsi" w:eastAsia="Times New Roman" w:hAnsiTheme="majorHAnsi" w:cstheme="majorHAnsi"/>
+              </w:rPr>
+              <w:t>lekcji pływania</w:t>
+            </w:r>
+          </w:p>
+        </w:tc>
+        <w:tc>
+          <w:tcPr>
+            <w:tcW w:w="6520" w:type="dxa"/>
+          </w:tcPr>
+          <w:p>
+            <w:pPr>
+              <w:rPr>
+                <w:b/>
+              </w:rPr>
+            </w:pPr>
+            <w:r>
+              <w:rPr>
+                <w:b/>
+              </w:rPr>
+              <w:t>Kasjer</w:t>
+            </w:r>
+            <w:r>
+              <w:t xml:space="preserve"> na życzenie </w:t>
+            </w:r>
+            <w:r>
+              <w:rPr>
+                <w:b/>
+              </w:rPr>
+              <w:t>klienta</w:t>
+            </w:r>
+            <w:r>
+              <w:t xml:space="preserve"> usuwa rezerwację </w:t>
+            </w:r>
+            <w:r>
+              <w:t xml:space="preserve">lekcji pływania </w:t>
+            </w:r>
+            <w:r>
+              <w:t>z bazy danych.</w:t>
+            </w:r>
+          </w:p>
+        </w:tc>
+      </w:tr>
+      <w:tr>
+        <w:tc>
+          <w:tcPr>
+            <w:tcW w:w="710" w:type="dxa"/>
+          </w:tcPr>
+          <w:p>
+            <w:pPr>
+              <w:spacing w:after="120" w:line="360" w:lineRule="auto"/>
+              <w:rPr>
+                <w:rFonts w:asciiTheme="majorHAnsi" w:eastAsia="Times New Roman" w:hAnsiTheme="majorHAnsi" w:cstheme="majorHAnsi"/>
+                <w:b/>
+                <w:sz w:val="24"/>
+                <w:szCs w:val="32"/>
+              </w:rPr>
+            </w:pPr>
+            <w:r>
+              <w:rPr>
+                <w:rFonts w:asciiTheme="majorHAnsi" w:eastAsia="Times New Roman" w:hAnsiTheme="majorHAnsi" w:cstheme="majorHAnsi"/>
+                <w:b/>
+                <w:sz w:val="24"/>
+                <w:szCs w:val="32"/>
+              </w:rPr>
+              <w:t>7.2</w:t>
+            </w:r>
+          </w:p>
+        </w:tc>
+        <w:tc>
+          <w:tcPr>
+            <w:tcW w:w="3119" w:type="dxa"/>
+          </w:tcPr>
+          <w:p>
+            <w:pPr>
+              <w:spacing w:after="120" w:line="360" w:lineRule="auto"/>
+              <w:rPr>
+                <w:rFonts w:asciiTheme="majorHAnsi" w:eastAsia="Times New Roman" w:hAnsiTheme="majorHAnsi" w:cstheme="majorHAnsi"/>
+              </w:rPr>
+            </w:pPr>
+            <w:r>
+              <w:rPr>
+                <w:rFonts w:asciiTheme="majorHAnsi" w:eastAsia="Times New Roman" w:hAnsiTheme="majorHAnsi" w:cstheme="majorHAnsi"/>
+              </w:rPr>
+              <w:t>Wyświetlenie informacji o lekcji pływania</w:t>
+            </w:r>
+          </w:p>
+        </w:tc>
+        <w:tc>
+          <w:tcPr>
+            <w:tcW w:w="6520" w:type="dxa"/>
+          </w:tcPr>
+          <w:p>
+            <w:r>
+              <w:rPr>
+                <w:b/>
+              </w:rPr>
+              <w:t xml:space="preserve">Kasjer </w:t>
+            </w:r>
+            <w:r>
+              <w:t xml:space="preserve">oraz </w:t>
+            </w:r>
+            <w:r>
+              <w:rPr>
+                <w:b/>
+              </w:rPr>
+              <w:t>klient</w:t>
+            </w:r>
+            <w:r>
+              <w:t xml:space="preserve"> mogą zobaczyć ile osób jest zapisanych na daną lekcję oraz kto ją prowadzi.</w:t>
             </w:r>
           </w:p>
         </w:tc>
@@ -3867,54 +4479,32 @@
     </w:tbl>
     <w:p>
       <w:pPr>
-        <w:spacing w:after="120" w:line="360" w:lineRule="auto"/>
-        <w:rPr>
-          <w:rFonts w:asciiTheme="majorHAnsi" w:eastAsia="Times New Roman" w:hAnsiTheme="majorHAnsi" w:cstheme="majorHAnsi"/>
-          <w:sz w:val="24"/>
-          <w:szCs w:val="32"/>
-        </w:rPr>
-      </w:pPr>
-    </w:p>
-    <w:p>
-      <w:pPr>
-        <w:spacing w:after="120" w:line="360" w:lineRule="auto"/>
-        <w:rPr>
-          <w:rFonts w:asciiTheme="majorHAnsi" w:eastAsia="Times New Roman" w:hAnsiTheme="majorHAnsi" w:cstheme="majorHAnsi"/>
-          <w:b/>
+        <w:pStyle w:val="Nagwek1"/>
+        <w:rPr>
           <w:sz w:val="32"/>
           <w:szCs w:val="32"/>
         </w:rPr>
       </w:pPr>
-    </w:p>
-    <w:p>
-      <w:pPr>
-        <w:pStyle w:val="Nagwek1"/>
-        <w:rPr>
-          <w:sz w:val="32"/>
-          <w:szCs w:val="32"/>
-        </w:rPr>
-      </w:pPr>
-      <w:bookmarkStart w:id="2" w:name="_Toc531196341"/>
+      <w:bookmarkStart w:id="2" w:name="_Toc531281916"/>
       <w:r>
         <w:rPr>
           <w:noProof/>
           <w:sz w:val="32"/>
           <w:szCs w:val="32"/>
         </w:rPr>
-        <w:lastRenderedPageBreak/>
         <mc:AlternateContent>
           <mc:Choice Requires="wps">
             <w:drawing>
               <wp:anchor distT="0" distB="0" distL="114300" distR="114300" simplePos="0" relativeHeight="251644928" behindDoc="0" locked="0" layoutInCell="1" allowOverlap="1" wp14:anchorId="76E9D3BA" wp14:editId="036C765E">
                 <wp:simplePos x="0" y="0"/>
-                <wp:positionH relativeFrom="column">
-                  <wp:posOffset>-123825</wp:posOffset>
+                <wp:positionH relativeFrom="margin">
+                  <wp:align>left</wp:align>
                 </wp:positionH>
                 <wp:positionV relativeFrom="paragraph">
-                  <wp:posOffset>247015</wp:posOffset>
+                  <wp:posOffset>551815</wp:posOffset>
                 </wp:positionV>
                 <wp:extent cx="6619875" cy="0"/>
-                <wp:effectExtent l="0" t="0" r="0" b="0"/>
+                <wp:effectExtent l="0" t="0" r="28575" b="19050"/>
                 <wp:wrapNone/>
                 <wp:docPr id="6" name="Łącznik prosty 6"/>
                 <wp:cNvGraphicFramePr/>
@@ -3954,7 +4544,9 @@
           </mc:Choice>
           <mc:Fallback>
             <w:pict>
-              <v:line w14:anchorId="02FC9A77" id="Łącznik prosty 6" o:spid="_x0000_s1026" style="position:absolute;z-index:251644928;visibility:visible;mso-wrap-style:square;mso-wrap-distance-left:9pt;mso-wrap-distance-top:0;mso-wrap-distance-right:9pt;mso-wrap-distance-bottom:0;mso-position-horizontal:absolute;mso-position-horizontal-relative:text;mso-position-vertical:absolute;mso-position-vertical-relative:text" from="-9.75pt,19.45pt" to="511.5pt,19.45pt" o:gfxdata="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" strokecolor="#f68c36 [3049]"/>
+              <v:line w14:anchorId="7614B8A1" id="Łącznik prosty 6" o:spid="_x0000_s1026" style="position:absolute;z-index:251644928;visibility:visible;mso-wrap-style:square;mso-wrap-distance-left:9pt;mso-wrap-distance-top:0;mso-wrap-distance-right:9pt;mso-wrap-distance-bottom:0;mso-position-horizontal:left;mso-position-horizontal-relative:margin;mso-position-vertical:absolute;mso-position-vertical-relative:text" from="0,43.45pt" to="521.25pt,43.45pt" o:gfxdata="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" strokecolor="#f68c36 [3049]">
+                <w10:wrap anchorx="margin"/>
+              </v:line>
             </w:pict>
           </mc:Fallback>
         </mc:AlternateContent>
@@ -4222,6 +4814,7 @@
         </w:rPr>
       </w:pPr>
     </w:p>
+    <w:bookmarkStart w:id="3" w:name="_Toc531281917"/>
     <w:p>
       <w:pPr>
         <w:pStyle w:val="Nagwek1"/>
@@ -4230,7 +4823,6 @@
           <w:szCs w:val="32"/>
         </w:rPr>
       </w:pPr>
-      <w:bookmarkStart w:id="3" w:name="_Toc531196342"/>
       <w:r>
         <w:rPr>
           <w:noProof/>
@@ -4667,7 +5259,32 @@
               <w:rPr>
                 <w:rFonts w:asciiTheme="majorHAnsi" w:eastAsia="Times New Roman" w:hAnsiTheme="majorHAnsi" w:cstheme="majorHAnsi"/>
               </w:rPr>
-              <w:t xml:space="preserve">, </w:t>
+              <w:t>,</w:t>
+            </w:r>
+            <w:r>
+              <w:rPr>
+                <w:rFonts w:asciiTheme="majorHAnsi" w:eastAsia="Times New Roman" w:hAnsiTheme="majorHAnsi" w:cstheme="majorHAnsi"/>
+              </w:rPr>
+              <w:t xml:space="preserve"> </w:t>
+            </w:r>
+            <w:r>
+              <w:rPr>
+                <w:rFonts w:asciiTheme="majorHAnsi" w:eastAsia="Times New Roman" w:hAnsiTheme="majorHAnsi" w:cstheme="majorHAnsi"/>
+                <w:b/>
+              </w:rPr>
+              <w:t>godzinę</w:t>
+            </w:r>
+            <w:r>
+              <w:rPr>
+                <w:rFonts w:asciiTheme="majorHAnsi" w:eastAsia="Times New Roman" w:hAnsiTheme="majorHAnsi" w:cstheme="majorHAnsi"/>
+              </w:rPr>
+              <w:t>,</w:t>
+            </w:r>
+            <w:r>
+              <w:rPr>
+                <w:rFonts w:asciiTheme="majorHAnsi" w:eastAsia="Times New Roman" w:hAnsiTheme="majorHAnsi" w:cstheme="majorHAnsi"/>
+              </w:rPr>
+              <w:t xml:space="preserve"> </w:t>
             </w:r>
             <w:r>
               <w:rPr>
@@ -4680,46 +5297,46 @@
               <w:rPr>
                 <w:rFonts w:asciiTheme="majorHAnsi" w:eastAsia="Times New Roman" w:hAnsiTheme="majorHAnsi" w:cstheme="majorHAnsi"/>
               </w:rPr>
-              <w:t xml:space="preserve">, </w:t>
-            </w:r>
-            <w:r>
-              <w:rPr>
-                <w:rFonts w:asciiTheme="majorHAnsi" w:eastAsia="Times New Roman" w:hAnsiTheme="majorHAnsi" w:cstheme="majorHAnsi"/>
-                <w:b/>
-              </w:rPr>
-              <w:t xml:space="preserve">status </w:t>
-            </w:r>
-            <w:r>
-              <w:rPr>
-                <w:rFonts w:asciiTheme="majorHAnsi" w:eastAsia="Times New Roman" w:hAnsiTheme="majorHAnsi" w:cstheme="majorHAnsi"/>
-              </w:rPr>
-              <w:t xml:space="preserve">i </w:t>
-            </w:r>
-            <w:r>
-              <w:rPr>
-                <w:rFonts w:asciiTheme="majorHAnsi" w:eastAsia="Times New Roman" w:hAnsiTheme="majorHAnsi" w:cstheme="majorHAnsi"/>
-                <w:b/>
-              </w:rPr>
-              <w:t xml:space="preserve">imię, nazwisko </w:t>
-            </w:r>
-            <w:r>
-              <w:rPr>
-                <w:rFonts w:asciiTheme="majorHAnsi" w:eastAsia="Times New Roman" w:hAnsiTheme="majorHAnsi" w:cstheme="majorHAnsi"/>
-              </w:rPr>
-              <w:t xml:space="preserve">oraz </w:t>
-            </w:r>
-            <w:r>
-              <w:rPr>
-                <w:rFonts w:asciiTheme="majorHAnsi" w:eastAsia="Times New Roman" w:hAnsiTheme="majorHAnsi" w:cstheme="majorHAnsi"/>
-                <w:b/>
-              </w:rPr>
-              <w:t xml:space="preserve">telefon </w:t>
-            </w:r>
-            <w:r>
-              <w:rPr>
-                <w:rFonts w:asciiTheme="majorHAnsi" w:eastAsia="Times New Roman" w:hAnsiTheme="majorHAnsi" w:cstheme="majorHAnsi"/>
-              </w:rPr>
-              <w:t>osoby zamawiającej. Atrybut „status” będzie miał na celu odnotowanie faktu, czy rezerwacja została wykorzystana. Wprowadzenie wyżej wspomnianego atrybutu pozwoli zbierać dane do statystyk użyteczne dla eksperta ds. marketingu.</w:t>
+              <w:t xml:space="preserve"> i </w:t>
+            </w:r>
+            <w:r>
+              <w:rPr>
+                <w:rFonts w:asciiTheme="majorHAnsi" w:eastAsia="Times New Roman" w:hAnsiTheme="majorHAnsi" w:cstheme="majorHAnsi"/>
+                <w:b/>
+              </w:rPr>
+              <w:t>status</w:t>
+            </w:r>
+            <w:r>
+              <w:rPr>
+                <w:rFonts w:asciiTheme="majorHAnsi" w:eastAsia="Times New Roman" w:hAnsiTheme="majorHAnsi" w:cstheme="majorHAnsi"/>
+              </w:rPr>
+              <w:t xml:space="preserve">. Atrybut „status” będzie miał na celu odnotowanie faktu, czy rezerwacja została wykorzystana. Wprowadzenie wyżej </w:t>
+            </w:r>
+            <w:r>
+              <w:rPr>
+                <w:rFonts w:asciiTheme="majorHAnsi" w:eastAsia="Times New Roman" w:hAnsiTheme="majorHAnsi" w:cstheme="majorHAnsi"/>
+              </w:rPr>
+              <w:lastRenderedPageBreak/>
+              <w:t>wspomnianego atrybutu pozwoli zbierać dane do statystyk użyteczne dla eksperta ds. marketingu.</w:t>
+            </w:r>
+            <w:r>
+              <w:rPr>
+                <w:rFonts w:asciiTheme="majorHAnsi" w:eastAsia="Times New Roman" w:hAnsiTheme="majorHAnsi" w:cstheme="majorHAnsi"/>
+              </w:rPr>
+              <w:t xml:space="preserve"> Będzie ona powiązana z </w:t>
+            </w:r>
+            <w:r>
+              <w:rPr>
+                <w:rFonts w:asciiTheme="majorHAnsi" w:eastAsia="Times New Roman" w:hAnsiTheme="majorHAnsi" w:cstheme="majorHAnsi"/>
+                <w:b/>
+              </w:rPr>
+              <w:t>klientem</w:t>
+            </w:r>
+            <w:r>
+              <w:rPr>
+                <w:rFonts w:asciiTheme="majorHAnsi" w:eastAsia="Times New Roman" w:hAnsiTheme="majorHAnsi" w:cstheme="majorHAnsi"/>
+              </w:rPr>
+              <w:t>, który dokonał rezerwacji.</w:t>
             </w:r>
           </w:p>
         </w:tc>
@@ -4743,7 +5360,8 @@
               <w:rPr>
                 <w:rFonts w:asciiTheme="majorHAnsi" w:eastAsia="Times New Roman" w:hAnsiTheme="majorHAnsi" w:cstheme="majorHAnsi"/>
               </w:rPr>
-              <w:t>Pracownik</w:t>
+              <w:lastRenderedPageBreak/>
+              <w:t>Lekcja pływania</w:t>
             </w:r>
           </w:p>
         </w:tc>
@@ -4762,14 +5380,33 @@
               <w:rPr>
                 <w:rFonts w:asciiTheme="majorHAnsi" w:eastAsia="Times New Roman" w:hAnsiTheme="majorHAnsi" w:cstheme="majorHAnsi"/>
               </w:rPr>
-              <w:t xml:space="preserve">Będzie miał unikalny </w:t>
-            </w:r>
-            <w:r>
-              <w:rPr>
-                <w:rFonts w:asciiTheme="majorHAnsi" w:eastAsia="Times New Roman" w:hAnsiTheme="majorHAnsi" w:cstheme="majorHAnsi"/>
-                <w:b/>
-              </w:rPr>
-              <w:t>identyfikator</w:t>
+              <w:t xml:space="preserve">Zawierać będą </w:t>
+            </w:r>
+            <w:r>
+              <w:rPr>
+                <w:rFonts w:asciiTheme="majorHAnsi" w:eastAsia="Times New Roman" w:hAnsiTheme="majorHAnsi" w:cstheme="majorHAnsi"/>
+                <w:b/>
+              </w:rPr>
+              <w:t>datę</w:t>
+            </w:r>
+            <w:r>
+              <w:rPr>
+                <w:rFonts w:asciiTheme="majorHAnsi" w:eastAsia="Times New Roman" w:hAnsiTheme="majorHAnsi" w:cstheme="majorHAnsi"/>
+              </w:rPr>
+              <w:t>,</w:t>
+            </w:r>
+            <w:r>
+              <w:rPr>
+                <w:rFonts w:asciiTheme="majorHAnsi" w:eastAsia="Times New Roman" w:hAnsiTheme="majorHAnsi" w:cstheme="majorHAnsi"/>
+              </w:rPr>
+              <w:t xml:space="preserve"> </w:t>
+            </w:r>
+            <w:r>
+              <w:rPr>
+                <w:rFonts w:asciiTheme="majorHAnsi" w:eastAsia="Times New Roman" w:hAnsiTheme="majorHAnsi" w:cstheme="majorHAnsi"/>
+                <w:b/>
+              </w:rPr>
+              <w:t>godzinę</w:t>
             </w:r>
             <w:r>
               <w:rPr>
@@ -4782,91 +5419,45 @@
                 <w:rFonts w:asciiTheme="majorHAnsi" w:eastAsia="Times New Roman" w:hAnsiTheme="majorHAnsi" w:cstheme="majorHAnsi"/>
                 <w:b/>
               </w:rPr>
-              <w:t>imię</w:t>
-            </w:r>
-            <w:r>
-              <w:rPr>
-                <w:rFonts w:asciiTheme="majorHAnsi" w:eastAsia="Times New Roman" w:hAnsiTheme="majorHAnsi" w:cstheme="majorHAnsi"/>
-              </w:rPr>
-              <w:t xml:space="preserve">, </w:t>
-            </w:r>
-            <w:r>
-              <w:rPr>
-                <w:rFonts w:asciiTheme="majorHAnsi" w:eastAsia="Times New Roman" w:hAnsiTheme="majorHAnsi" w:cstheme="majorHAnsi"/>
-                <w:b/>
-              </w:rPr>
-              <w:t>nazwisko</w:t>
-            </w:r>
-            <w:r>
-              <w:rPr>
-                <w:rFonts w:asciiTheme="majorHAnsi" w:eastAsia="Times New Roman" w:hAnsiTheme="majorHAnsi" w:cstheme="majorHAnsi"/>
-              </w:rPr>
-              <w:t xml:space="preserve">, </w:t>
-            </w:r>
-            <w:r>
-              <w:rPr>
-                <w:rFonts w:asciiTheme="majorHAnsi" w:eastAsia="Times New Roman" w:hAnsiTheme="majorHAnsi" w:cstheme="majorHAnsi"/>
-                <w:b/>
-              </w:rPr>
-              <w:t>stanowisko</w:t>
-            </w:r>
-            <w:r>
-              <w:rPr>
-                <w:rFonts w:asciiTheme="majorHAnsi" w:eastAsia="Times New Roman" w:hAnsiTheme="majorHAnsi" w:cstheme="majorHAnsi"/>
-              </w:rPr>
-              <w:t xml:space="preserve">, </w:t>
-            </w:r>
-            <w:r>
-              <w:rPr>
-                <w:rFonts w:asciiTheme="majorHAnsi" w:eastAsia="Times New Roman" w:hAnsiTheme="majorHAnsi" w:cstheme="majorHAnsi"/>
-                <w:b/>
-              </w:rPr>
-              <w:t>wynagrodzenie</w:t>
-            </w:r>
-            <w:r>
-              <w:rPr>
-                <w:rFonts w:asciiTheme="majorHAnsi" w:eastAsia="Times New Roman" w:hAnsiTheme="majorHAnsi" w:cstheme="majorHAnsi"/>
-              </w:rPr>
-              <w:t xml:space="preserve">, ewentualne </w:t>
-            </w:r>
-            <w:r>
-              <w:rPr>
-                <w:rFonts w:asciiTheme="majorHAnsi" w:eastAsia="Times New Roman" w:hAnsiTheme="majorHAnsi" w:cstheme="majorHAnsi"/>
-                <w:b/>
-              </w:rPr>
-              <w:t>dodatki do pensji</w:t>
-            </w:r>
-            <w:r>
-              <w:rPr>
-                <w:rFonts w:asciiTheme="majorHAnsi" w:eastAsia="Times New Roman" w:hAnsiTheme="majorHAnsi" w:cstheme="majorHAnsi"/>
-              </w:rPr>
-              <w:t xml:space="preserve"> oraz </w:t>
-            </w:r>
-            <w:r>
-              <w:rPr>
-                <w:rFonts w:asciiTheme="majorHAnsi" w:eastAsia="Times New Roman" w:hAnsiTheme="majorHAnsi" w:cstheme="majorHAnsi"/>
-                <w:b/>
-              </w:rPr>
-              <w:t>login</w:t>
-            </w:r>
-            <w:r>
-              <w:rPr>
-                <w:rFonts w:asciiTheme="majorHAnsi" w:eastAsia="Times New Roman" w:hAnsiTheme="majorHAnsi" w:cstheme="majorHAnsi"/>
-              </w:rPr>
-              <w:t xml:space="preserve"> i </w:t>
-            </w:r>
-            <w:r>
-              <w:rPr>
-                <w:rFonts w:asciiTheme="majorHAnsi" w:eastAsia="Times New Roman" w:hAnsiTheme="majorHAnsi" w:cstheme="majorHAnsi"/>
-                <w:b/>
-              </w:rPr>
-              <w:t xml:space="preserve">hasło </w:t>
-            </w:r>
-            <w:r>
-              <w:rPr>
-                <w:rFonts w:asciiTheme="majorHAnsi" w:eastAsia="Times New Roman" w:hAnsiTheme="majorHAnsi" w:cstheme="majorHAnsi"/>
-              </w:rPr>
-              <w:t>do bazy danych (poszczególni pracownicy będą mieć zapewniony dostęp do typów danych powiązanych wyłącznie z wykonywaną przez nich pracą).</w:t>
+              <w:t xml:space="preserve">numer ratownika </w:t>
+            </w:r>
+            <w:r>
+              <w:rPr>
+                <w:rFonts w:asciiTheme="majorHAnsi" w:eastAsia="Times New Roman" w:hAnsiTheme="majorHAnsi" w:cstheme="majorHAnsi"/>
+              </w:rPr>
+              <w:t xml:space="preserve">oraz </w:t>
+            </w:r>
+            <w:r>
+              <w:rPr>
+                <w:rFonts w:asciiTheme="majorHAnsi" w:eastAsia="Times New Roman" w:hAnsiTheme="majorHAnsi" w:cstheme="majorHAnsi"/>
+                <w:b/>
+              </w:rPr>
+              <w:t>liczbę zapisanych osób</w:t>
+            </w:r>
+            <w:r>
+              <w:rPr>
+                <w:rFonts w:asciiTheme="majorHAnsi" w:eastAsia="Times New Roman" w:hAnsiTheme="majorHAnsi" w:cstheme="majorHAnsi"/>
+              </w:rPr>
+              <w:t>.</w:t>
+            </w:r>
+            <w:r>
+              <w:rPr>
+                <w:rFonts w:asciiTheme="majorHAnsi" w:eastAsia="Times New Roman" w:hAnsiTheme="majorHAnsi" w:cstheme="majorHAnsi"/>
+              </w:rPr>
+              <w:t xml:space="preserve"> Maksymalna liczba osób mogąca uczestniczyć w lekcji to 6. </w:t>
+            </w:r>
+            <w:r>
+              <w:rPr>
+                <w:rFonts w:asciiTheme="majorHAnsi" w:eastAsia="Times New Roman" w:hAnsiTheme="majorHAnsi" w:cstheme="majorHAnsi"/>
+                <w:b/>
+              </w:rPr>
+              <w:t>Klient</w:t>
+            </w:r>
+            <w:r>
+              <w:rPr>
+                <w:rFonts w:asciiTheme="majorHAnsi" w:eastAsia="Times New Roman" w:hAnsiTheme="majorHAnsi" w:cstheme="majorHAnsi"/>
+              </w:rPr>
+              <w:t>, aby móc się zapisać na lekcję pływania, musi zapłacić za nią z góry (w kasie lub poprzez aplikację).</w:t>
             </w:r>
           </w:p>
         </w:tc>
@@ -4890,7 +5481,7 @@
               <w:rPr>
                 <w:rFonts w:asciiTheme="majorHAnsi" w:eastAsia="Times New Roman" w:hAnsiTheme="majorHAnsi" w:cstheme="majorHAnsi"/>
               </w:rPr>
-              <w:t>Usługa</w:t>
+              <w:t>Pracownik</w:t>
             </w:r>
           </w:p>
         </w:tc>
@@ -4909,27 +5500,111 @@
               <w:rPr>
                 <w:rFonts w:asciiTheme="majorHAnsi" w:eastAsia="Times New Roman" w:hAnsiTheme="majorHAnsi" w:cstheme="majorHAnsi"/>
               </w:rPr>
-              <w:t xml:space="preserve">Jest elementem ofert basenu. Klient opłacając daną usługę, uzyskuje dostęp do odpowiadającej jej atrakcji. Każda usługa będzie miała swoją </w:t>
-            </w:r>
-            <w:r>
-              <w:rPr>
-                <w:rFonts w:asciiTheme="majorHAnsi" w:eastAsia="Times New Roman" w:hAnsiTheme="majorHAnsi" w:cstheme="majorHAnsi"/>
-                <w:b/>
-              </w:rPr>
-              <w:t>cenę.</w:t>
-            </w:r>
-            <w:r>
-              <w:rPr>
-                <w:rFonts w:asciiTheme="majorHAnsi" w:eastAsia="Times New Roman" w:hAnsiTheme="majorHAnsi" w:cstheme="majorHAnsi"/>
-              </w:rPr>
-              <w:t xml:space="preserve"> Ponadto usługi dostępne na poszczególnych basenach są od siebie niezależne (przykładowo: karnet na basenie A jest inną usługą, niż karnet na basenie B). Opłacając pewien (wybrany) zestaw usług, klient </w:t>
-            </w:r>
-            <w:r>
-              <w:rPr>
-                <w:rFonts w:asciiTheme="majorHAnsi" w:eastAsia="Times New Roman" w:hAnsiTheme="majorHAnsi" w:cstheme="majorHAnsi"/>
-              </w:rPr>
-              <w:lastRenderedPageBreak/>
-              <w:t>będzie dokonywał transakcji – bytu będącego odwzorowaniem dokonania zakupu przez klienta.</w:t>
+              <w:t xml:space="preserve">Będzie miał unikalny </w:t>
+            </w:r>
+            <w:r>
+              <w:rPr>
+                <w:rFonts w:asciiTheme="majorHAnsi" w:eastAsia="Times New Roman" w:hAnsiTheme="majorHAnsi" w:cstheme="majorHAnsi"/>
+                <w:b/>
+              </w:rPr>
+              <w:t>identyfikator</w:t>
+            </w:r>
+            <w:r>
+              <w:rPr>
+                <w:rFonts w:asciiTheme="majorHAnsi" w:eastAsia="Times New Roman" w:hAnsiTheme="majorHAnsi" w:cstheme="majorHAnsi"/>
+              </w:rPr>
+              <w:t xml:space="preserve">, </w:t>
+            </w:r>
+            <w:r>
+              <w:rPr>
+                <w:rFonts w:asciiTheme="majorHAnsi" w:eastAsia="Times New Roman" w:hAnsiTheme="majorHAnsi" w:cstheme="majorHAnsi"/>
+                <w:b/>
+              </w:rPr>
+              <w:t>imię</w:t>
+            </w:r>
+            <w:r>
+              <w:rPr>
+                <w:rFonts w:asciiTheme="majorHAnsi" w:eastAsia="Times New Roman" w:hAnsiTheme="majorHAnsi" w:cstheme="majorHAnsi"/>
+              </w:rPr>
+              <w:t xml:space="preserve">, </w:t>
+            </w:r>
+            <w:r>
+              <w:rPr>
+                <w:rFonts w:asciiTheme="majorHAnsi" w:eastAsia="Times New Roman" w:hAnsiTheme="majorHAnsi" w:cstheme="majorHAnsi"/>
+                <w:b/>
+              </w:rPr>
+              <w:t>nazwisko</w:t>
+            </w:r>
+            <w:r>
+              <w:rPr>
+                <w:rFonts w:asciiTheme="majorHAnsi" w:eastAsia="Times New Roman" w:hAnsiTheme="majorHAnsi" w:cstheme="majorHAnsi"/>
+              </w:rPr>
+              <w:t xml:space="preserve">, </w:t>
+            </w:r>
+            <w:r>
+              <w:rPr>
+                <w:rFonts w:asciiTheme="majorHAnsi" w:eastAsia="Times New Roman" w:hAnsiTheme="majorHAnsi" w:cstheme="majorHAnsi"/>
+                <w:b/>
+              </w:rPr>
+              <w:t>stanowisko</w:t>
+            </w:r>
+            <w:r>
+              <w:rPr>
+                <w:rFonts w:asciiTheme="majorHAnsi" w:eastAsia="Times New Roman" w:hAnsiTheme="majorHAnsi" w:cstheme="majorHAnsi"/>
+              </w:rPr>
+              <w:t xml:space="preserve">, </w:t>
+            </w:r>
+            <w:r>
+              <w:rPr>
+                <w:rFonts w:asciiTheme="majorHAnsi" w:eastAsia="Times New Roman" w:hAnsiTheme="majorHAnsi" w:cstheme="majorHAnsi"/>
+                <w:b/>
+              </w:rPr>
+              <w:t>wynagrodzenie</w:t>
+            </w:r>
+            <w:r>
+              <w:rPr>
+                <w:rFonts w:asciiTheme="majorHAnsi" w:eastAsia="Times New Roman" w:hAnsiTheme="majorHAnsi" w:cstheme="majorHAnsi"/>
+              </w:rPr>
+              <w:t xml:space="preserve">, ewentualne </w:t>
+            </w:r>
+            <w:r>
+              <w:rPr>
+                <w:rFonts w:asciiTheme="majorHAnsi" w:eastAsia="Times New Roman" w:hAnsiTheme="majorHAnsi" w:cstheme="majorHAnsi"/>
+                <w:b/>
+              </w:rPr>
+              <w:t>dodatki do pensji</w:t>
+            </w:r>
+            <w:r>
+              <w:rPr>
+                <w:rFonts w:asciiTheme="majorHAnsi" w:eastAsia="Times New Roman" w:hAnsiTheme="majorHAnsi" w:cstheme="majorHAnsi"/>
+              </w:rPr>
+              <w:t xml:space="preserve"> oraz </w:t>
+            </w:r>
+            <w:r>
+              <w:rPr>
+                <w:rFonts w:asciiTheme="majorHAnsi" w:eastAsia="Times New Roman" w:hAnsiTheme="majorHAnsi" w:cstheme="majorHAnsi"/>
+                <w:b/>
+              </w:rPr>
+              <w:t>login</w:t>
+            </w:r>
+            <w:r>
+              <w:rPr>
+                <w:rFonts w:asciiTheme="majorHAnsi" w:eastAsia="Times New Roman" w:hAnsiTheme="majorHAnsi" w:cstheme="majorHAnsi"/>
+              </w:rPr>
+              <w:t xml:space="preserve"> i </w:t>
+            </w:r>
+            <w:r>
+              <w:rPr>
+                <w:rFonts w:asciiTheme="majorHAnsi" w:eastAsia="Times New Roman" w:hAnsiTheme="majorHAnsi" w:cstheme="majorHAnsi"/>
+                <w:b/>
+              </w:rPr>
+              <w:t xml:space="preserve">hasło </w:t>
+            </w:r>
+            <w:r>
+              <w:rPr>
+                <w:rFonts w:asciiTheme="majorHAnsi" w:eastAsia="Times New Roman" w:hAnsiTheme="majorHAnsi" w:cstheme="majorHAnsi"/>
+              </w:rPr>
+              <w:t>do bazy danych (poszczególni pracownicy będą mieć zapewniony dostęp do typów danych powiązanych wyłącznie z wykonywaną przez nich pracą).</w:t>
             </w:r>
           </w:p>
         </w:tc>
@@ -4953,8 +5628,7 @@
               <w:rPr>
                 <w:rFonts w:asciiTheme="majorHAnsi" w:eastAsia="Times New Roman" w:hAnsiTheme="majorHAnsi" w:cstheme="majorHAnsi"/>
               </w:rPr>
-              <w:lastRenderedPageBreak/>
-              <w:t>Transakcja</w:t>
+              <w:t>Usługa</w:t>
             </w:r>
           </w:p>
         </w:tc>
@@ -4967,72 +5641,45 @@
               <w:spacing w:after="120" w:line="360" w:lineRule="auto"/>
               <w:rPr>
                 <w:rFonts w:asciiTheme="majorHAnsi" w:eastAsia="Times New Roman" w:hAnsiTheme="majorHAnsi" w:cstheme="majorHAnsi"/>
-                <w:b/>
-              </w:rPr>
-            </w:pPr>
-            <w:r>
-              <w:rPr>
-                <w:rFonts w:asciiTheme="majorHAnsi" w:eastAsia="Times New Roman" w:hAnsiTheme="majorHAnsi" w:cstheme="majorHAnsi"/>
-              </w:rPr>
-              <w:t xml:space="preserve">Będzie miała unikalny </w:t>
-            </w:r>
-            <w:r>
-              <w:rPr>
-                <w:rFonts w:asciiTheme="majorHAnsi" w:eastAsia="Times New Roman" w:hAnsiTheme="majorHAnsi" w:cstheme="majorHAnsi"/>
-                <w:b/>
-              </w:rPr>
-              <w:t>identyfikator</w:t>
-            </w:r>
-            <w:r>
-              <w:rPr>
-                <w:rFonts w:asciiTheme="majorHAnsi" w:eastAsia="Times New Roman" w:hAnsiTheme="majorHAnsi" w:cstheme="majorHAnsi"/>
-              </w:rPr>
-              <w:t xml:space="preserve">, </w:t>
-            </w:r>
-            <w:r>
-              <w:rPr>
-                <w:rFonts w:asciiTheme="majorHAnsi" w:eastAsia="Times New Roman" w:hAnsiTheme="majorHAnsi" w:cstheme="majorHAnsi"/>
-                <w:b/>
-              </w:rPr>
-              <w:t>datę</w:t>
-            </w:r>
-            <w:r>
-              <w:rPr>
-                <w:rFonts w:asciiTheme="majorHAnsi" w:eastAsia="Times New Roman" w:hAnsiTheme="majorHAnsi" w:cstheme="majorHAnsi"/>
-              </w:rPr>
-              <w:t xml:space="preserve"> oraz </w:t>
-            </w:r>
-            <w:r>
-              <w:rPr>
-                <w:rFonts w:asciiTheme="majorHAnsi" w:eastAsia="Times New Roman" w:hAnsiTheme="majorHAnsi" w:cstheme="majorHAnsi"/>
-                <w:b/>
-              </w:rPr>
-              <w:t xml:space="preserve">kwotę transakcji. </w:t>
-            </w:r>
-            <w:r>
-              <w:rPr>
-                <w:rFonts w:asciiTheme="majorHAnsi" w:eastAsia="Times New Roman" w:hAnsiTheme="majorHAnsi" w:cstheme="majorHAnsi"/>
-              </w:rPr>
-              <w:t xml:space="preserve">Aby powiązać ze sobą usługi i transakcje, wprowadzony będzie </w:t>
-            </w:r>
-            <w:r>
-              <w:rPr>
-                <w:rFonts w:asciiTheme="majorHAnsi" w:eastAsia="Times New Roman" w:hAnsiTheme="majorHAnsi" w:cstheme="majorHAnsi"/>
-                <w:b/>
-              </w:rPr>
-              <w:t xml:space="preserve">koszyk, </w:t>
-            </w:r>
-            <w:r>
-              <w:rPr>
-                <w:rFonts w:asciiTheme="majorHAnsi" w:eastAsia="Times New Roman" w:hAnsiTheme="majorHAnsi" w:cstheme="majorHAnsi"/>
-              </w:rPr>
-              <w:t xml:space="preserve">który będzie zawierać informacje na temat tego, ile usług danego typu wchodziło w skład konkretnej transakcji. </w:t>
-            </w:r>
-            <w:r>
-              <w:rPr>
-                <w:rFonts w:asciiTheme="majorHAnsi" w:eastAsia="Times New Roman" w:hAnsiTheme="majorHAnsi" w:cstheme="majorHAnsi"/>
-              </w:rPr>
-              <w:t>W przypadku wykupienia przez klienta karnetu (lub innej długoterminowej usługi) może być on zapisany do bazy danych.</w:t>
+              </w:rPr>
+            </w:pPr>
+            <w:r>
+              <w:rPr>
+                <w:rFonts w:asciiTheme="majorHAnsi" w:eastAsia="Times New Roman" w:hAnsiTheme="majorHAnsi" w:cstheme="majorHAnsi"/>
+              </w:rPr>
+              <w:t xml:space="preserve">Jest elementem ofert basenu. Klient opłacając daną usługę, uzyskuje dostęp do odpowiadającej jej atrakcji. Każda usługa będzie miała swoją </w:t>
+            </w:r>
+            <w:r>
+              <w:rPr>
+                <w:rFonts w:asciiTheme="majorHAnsi" w:eastAsia="Times New Roman" w:hAnsiTheme="majorHAnsi" w:cstheme="majorHAnsi"/>
+                <w:b/>
+              </w:rPr>
+              <w:t>cenę.</w:t>
+            </w:r>
+            <w:r>
+              <w:rPr>
+                <w:rFonts w:asciiTheme="majorHAnsi" w:eastAsia="Times New Roman" w:hAnsiTheme="majorHAnsi" w:cstheme="majorHAnsi"/>
+              </w:rPr>
+              <w:t xml:space="preserve"> Ponadto usługi dostępne na poszczególnych basenach są od siebie niezależne (przykładowo: karnet na basenie A jest inną usługą, niż karnet na basenie B). Opłacając pewien (wybrany) zestaw usług, klient będzie dokonywał transakcji – bytu będącego odwzorowaniem dokonania zakupu przez klienta.</w:t>
+            </w:r>
+            <w:r>
+              <w:rPr>
+                <w:rFonts w:asciiTheme="majorHAnsi" w:eastAsia="Times New Roman" w:hAnsiTheme="majorHAnsi" w:cstheme="majorHAnsi"/>
+              </w:rPr>
+              <w:t xml:space="preserve"> Usługi dzielą się na </w:t>
+            </w:r>
+            <w:r>
+              <w:rPr>
+                <w:rFonts w:asciiTheme="majorHAnsi" w:eastAsia="Times New Roman" w:hAnsiTheme="majorHAnsi" w:cstheme="majorHAnsi"/>
+                <w:b/>
+              </w:rPr>
+              <w:t>lokalne i ogólne</w:t>
+            </w:r>
+            <w:r>
+              <w:rPr>
+                <w:rFonts w:asciiTheme="majorHAnsi" w:eastAsia="Times New Roman" w:hAnsiTheme="majorHAnsi" w:cstheme="majorHAnsi"/>
+              </w:rPr>
+              <w:t>. Lokalne to takie, które kupowane są „na miejscu”, a ogólne mogą być też kupowane poprzez aplikację dla klienta.</w:t>
             </w:r>
           </w:p>
         </w:tc>
@@ -5056,6 +5703,159 @@
               <w:rPr>
                 <w:rFonts w:asciiTheme="majorHAnsi" w:eastAsia="Times New Roman" w:hAnsiTheme="majorHAnsi" w:cstheme="majorHAnsi"/>
               </w:rPr>
+              <w:t>Transakcja</w:t>
+            </w:r>
+          </w:p>
+        </w:tc>
+        <w:tc>
+          <w:tcPr>
+            <w:tcW w:w="8505" w:type="dxa"/>
+          </w:tcPr>
+          <w:p>
+            <w:pPr>
+              <w:spacing w:after="120" w:line="360" w:lineRule="auto"/>
+              <w:rPr>
+                <w:rFonts w:asciiTheme="majorHAnsi" w:eastAsia="Times New Roman" w:hAnsiTheme="majorHAnsi" w:cstheme="majorHAnsi"/>
+                <w:b/>
+              </w:rPr>
+            </w:pPr>
+            <w:r>
+              <w:rPr>
+                <w:rFonts w:asciiTheme="majorHAnsi" w:eastAsia="Times New Roman" w:hAnsiTheme="majorHAnsi" w:cstheme="majorHAnsi"/>
+              </w:rPr>
+              <w:t xml:space="preserve">Będzie miała unikalny </w:t>
+            </w:r>
+            <w:r>
+              <w:rPr>
+                <w:rFonts w:asciiTheme="majorHAnsi" w:eastAsia="Times New Roman" w:hAnsiTheme="majorHAnsi" w:cstheme="majorHAnsi"/>
+                <w:b/>
+              </w:rPr>
+              <w:t>identyfikator</w:t>
+            </w:r>
+            <w:r>
+              <w:rPr>
+                <w:rFonts w:asciiTheme="majorHAnsi" w:eastAsia="Times New Roman" w:hAnsiTheme="majorHAnsi" w:cstheme="majorHAnsi"/>
+              </w:rPr>
+              <w:t xml:space="preserve">, </w:t>
+            </w:r>
+            <w:r>
+              <w:rPr>
+                <w:rFonts w:asciiTheme="majorHAnsi" w:eastAsia="Times New Roman" w:hAnsiTheme="majorHAnsi" w:cstheme="majorHAnsi"/>
+                <w:b/>
+              </w:rPr>
+              <w:t>datę</w:t>
+            </w:r>
+            <w:r>
+              <w:rPr>
+                <w:rFonts w:asciiTheme="majorHAnsi" w:eastAsia="Times New Roman" w:hAnsiTheme="majorHAnsi" w:cstheme="majorHAnsi"/>
+              </w:rPr>
+              <w:t xml:space="preserve"> oraz </w:t>
+            </w:r>
+            <w:r>
+              <w:rPr>
+                <w:rFonts w:asciiTheme="majorHAnsi" w:eastAsia="Times New Roman" w:hAnsiTheme="majorHAnsi" w:cstheme="majorHAnsi"/>
+                <w:b/>
+              </w:rPr>
+              <w:t xml:space="preserve">kwotę transakcji. </w:t>
+            </w:r>
+            <w:r>
+              <w:rPr>
+                <w:rFonts w:asciiTheme="majorHAnsi" w:eastAsia="Times New Roman" w:hAnsiTheme="majorHAnsi" w:cstheme="majorHAnsi"/>
+              </w:rPr>
+              <w:t xml:space="preserve">Aby powiązać ze sobą usługi i transakcje, wprowadzony będzie </w:t>
+            </w:r>
+            <w:r>
+              <w:rPr>
+                <w:rFonts w:asciiTheme="majorHAnsi" w:eastAsia="Times New Roman" w:hAnsiTheme="majorHAnsi" w:cstheme="majorHAnsi"/>
+                <w:b/>
+              </w:rPr>
+              <w:t xml:space="preserve">koszyk, </w:t>
+            </w:r>
+            <w:r>
+              <w:rPr>
+                <w:rFonts w:asciiTheme="majorHAnsi" w:eastAsia="Times New Roman" w:hAnsiTheme="majorHAnsi" w:cstheme="majorHAnsi"/>
+              </w:rPr>
+              <w:t xml:space="preserve">który będzie zawierać informacje na temat tego, ile usług danego typu wchodziło w skład konkretnej transakcji. </w:t>
+            </w:r>
+            <w:r>
+              <w:rPr>
+                <w:rFonts w:asciiTheme="majorHAnsi" w:eastAsia="Times New Roman" w:hAnsiTheme="majorHAnsi" w:cstheme="majorHAnsi"/>
+                <w:b/>
+              </w:rPr>
+              <w:t xml:space="preserve">Klient </w:t>
+            </w:r>
+            <w:r>
+              <w:rPr>
+                <w:rFonts w:asciiTheme="majorHAnsi" w:eastAsia="Times New Roman" w:hAnsiTheme="majorHAnsi" w:cstheme="majorHAnsi"/>
+              </w:rPr>
+              <w:t>może być zapisany do bazy danych</w:t>
+            </w:r>
+            <w:r>
+              <w:rPr>
+                <w:rFonts w:asciiTheme="majorHAnsi" w:eastAsia="Times New Roman" w:hAnsiTheme="majorHAnsi" w:cstheme="majorHAnsi"/>
+              </w:rPr>
+              <w:t xml:space="preserve"> w </w:t>
+            </w:r>
+            <w:r>
+              <w:rPr>
+                <w:rFonts w:asciiTheme="majorHAnsi" w:eastAsia="Times New Roman" w:hAnsiTheme="majorHAnsi" w:cstheme="majorHAnsi"/>
+              </w:rPr>
+              <w:t>prz</w:t>
+            </w:r>
+            <w:r>
+              <w:rPr>
+                <w:rFonts w:asciiTheme="majorHAnsi" w:eastAsia="Times New Roman" w:hAnsiTheme="majorHAnsi" w:cstheme="majorHAnsi"/>
+              </w:rPr>
+              <w:t xml:space="preserve">ypadku </w:t>
+            </w:r>
+            <w:r>
+              <w:rPr>
+                <w:rFonts w:asciiTheme="majorHAnsi" w:eastAsia="Times New Roman" w:hAnsiTheme="majorHAnsi" w:cstheme="majorHAnsi"/>
+                <w:b/>
+              </w:rPr>
+              <w:t xml:space="preserve">rezerwacji toru </w:t>
+            </w:r>
+            <w:r>
+              <w:rPr>
+                <w:rFonts w:asciiTheme="majorHAnsi" w:eastAsia="Times New Roman" w:hAnsiTheme="majorHAnsi" w:cstheme="majorHAnsi"/>
+              </w:rPr>
+              <w:t xml:space="preserve">lub wykupienia </w:t>
+            </w:r>
+            <w:r>
+              <w:rPr>
+                <w:rFonts w:asciiTheme="majorHAnsi" w:eastAsia="Times New Roman" w:hAnsiTheme="majorHAnsi" w:cstheme="majorHAnsi"/>
+                <w:b/>
+              </w:rPr>
+              <w:t>lekcji pływania</w:t>
+            </w:r>
+            <w:r>
+              <w:rPr>
+                <w:rFonts w:asciiTheme="majorHAnsi" w:eastAsia="Times New Roman" w:hAnsiTheme="majorHAnsi" w:cstheme="majorHAnsi"/>
+              </w:rPr>
+              <w:t>.</w:t>
+            </w:r>
+          </w:p>
+        </w:tc>
+      </w:tr>
+      <w:tr>
+        <w:trPr>
+          <w:trHeight w:val="438"/>
+        </w:trPr>
+        <w:tc>
+          <w:tcPr>
+            <w:tcW w:w="1843" w:type="dxa"/>
+          </w:tcPr>
+          <w:p>
+            <w:pPr>
+              <w:spacing w:after="120" w:line="360" w:lineRule="auto"/>
+              <w:rPr>
+                <w:rFonts w:asciiTheme="majorHAnsi" w:eastAsia="Times New Roman" w:hAnsiTheme="majorHAnsi" w:cstheme="majorHAnsi"/>
+              </w:rPr>
+            </w:pPr>
+            <w:r>
+              <w:rPr>
+                <w:rFonts w:asciiTheme="majorHAnsi" w:eastAsia="Times New Roman" w:hAnsiTheme="majorHAnsi" w:cstheme="majorHAnsi"/>
+              </w:rPr>
               <w:t>Klient</w:t>
             </w:r>
           </w:p>
@@ -5075,33 +5875,102 @@
               <w:rPr>
                 <w:rFonts w:asciiTheme="majorHAnsi" w:eastAsia="Times New Roman" w:hAnsiTheme="majorHAnsi" w:cstheme="majorHAnsi"/>
               </w:rPr>
-              <w:t xml:space="preserve">Osoba, która dokonuje </w:t>
-            </w:r>
-            <w:r>
-              <w:rPr>
-                <w:rFonts w:asciiTheme="majorHAnsi" w:eastAsia="Times New Roman" w:hAnsiTheme="majorHAnsi" w:cstheme="majorHAnsi"/>
-                <w:b/>
-              </w:rPr>
-              <w:t xml:space="preserve">rezerwacji toru </w:t>
-            </w:r>
-            <w:r>
-              <w:rPr>
-                <w:rFonts w:asciiTheme="majorHAnsi" w:eastAsia="Times New Roman" w:hAnsiTheme="majorHAnsi" w:cstheme="majorHAnsi"/>
-              </w:rPr>
-              <w:t xml:space="preserve">i/lub </w:t>
-            </w:r>
-            <w:r>
-              <w:rPr>
-                <w:rFonts w:asciiTheme="majorHAnsi" w:eastAsia="Times New Roman" w:hAnsiTheme="majorHAnsi" w:cstheme="majorHAnsi"/>
-                <w:b/>
-              </w:rPr>
-              <w:t>wykupuje karnet.</w:t>
-            </w:r>
-            <w:r>
-              <w:rPr>
-                <w:rFonts w:asciiTheme="majorHAnsi" w:eastAsia="Times New Roman" w:hAnsiTheme="majorHAnsi" w:cstheme="majorHAnsi"/>
-              </w:rPr>
-              <w:t xml:space="preserve"> Oznacza to, że nie wszystkie osoby, które dokonują transakcji, znajdą się w bazie danych – personalia są potrzebne tylko w wyżej wymienionych przypadkach. Klient będzie mieć unikalny </w:t>
+              <w:t>Osoba, która dokonuje</w:t>
+            </w:r>
+            <w:r>
+              <w:rPr>
+                <w:rFonts w:asciiTheme="majorHAnsi" w:eastAsia="Times New Roman" w:hAnsiTheme="majorHAnsi" w:cstheme="majorHAnsi"/>
+              </w:rPr>
+              <w:t xml:space="preserve"> transakcje „na miejscu” lub</w:t>
+            </w:r>
+            <w:r>
+              <w:rPr>
+                <w:rFonts w:asciiTheme="majorHAnsi" w:eastAsia="Times New Roman" w:hAnsiTheme="majorHAnsi" w:cstheme="majorHAnsi"/>
+              </w:rPr>
+              <w:t xml:space="preserve"> </w:t>
+            </w:r>
+            <w:r>
+              <w:rPr>
+                <w:rFonts w:asciiTheme="majorHAnsi" w:eastAsia="Times New Roman" w:hAnsiTheme="majorHAnsi" w:cstheme="majorHAnsi"/>
+                <w:b/>
+              </w:rPr>
+              <w:t xml:space="preserve">rezerwuje tor </w:t>
+            </w:r>
+            <w:r>
+              <w:rPr>
+                <w:rFonts w:asciiTheme="majorHAnsi" w:eastAsia="Times New Roman" w:hAnsiTheme="majorHAnsi" w:cstheme="majorHAnsi"/>
+              </w:rPr>
+              <w:t xml:space="preserve">albo wykupuje </w:t>
+            </w:r>
+            <w:r>
+              <w:rPr>
+                <w:rFonts w:asciiTheme="majorHAnsi" w:eastAsia="Times New Roman" w:hAnsiTheme="majorHAnsi" w:cstheme="majorHAnsi"/>
+                <w:b/>
+              </w:rPr>
+              <w:t>lekcję pływania</w:t>
+            </w:r>
+            <w:r>
+              <w:rPr>
+                <w:rFonts w:asciiTheme="majorHAnsi" w:eastAsia="Times New Roman" w:hAnsiTheme="majorHAnsi" w:cstheme="majorHAnsi"/>
+              </w:rPr>
+              <w:t xml:space="preserve"> poprzez aplikację</w:t>
+            </w:r>
+            <w:r>
+              <w:rPr>
+                <w:rFonts w:asciiTheme="majorHAnsi" w:eastAsia="Times New Roman" w:hAnsiTheme="majorHAnsi" w:cstheme="majorHAnsi"/>
+                <w:b/>
+              </w:rPr>
+              <w:t>.</w:t>
+            </w:r>
+            <w:r>
+              <w:rPr>
+                <w:rFonts w:asciiTheme="majorHAnsi" w:eastAsia="Times New Roman" w:hAnsiTheme="majorHAnsi" w:cstheme="majorHAnsi"/>
+              </w:rPr>
+              <w:t xml:space="preserve"> </w:t>
+            </w:r>
+            <w:r>
+              <w:rPr>
+                <w:rFonts w:asciiTheme="majorHAnsi" w:eastAsia="Times New Roman" w:hAnsiTheme="majorHAnsi" w:cstheme="majorHAnsi"/>
+              </w:rPr>
+              <w:t>N</w:t>
+            </w:r>
+            <w:r>
+              <w:rPr>
+                <w:rFonts w:asciiTheme="majorHAnsi" w:eastAsia="Times New Roman" w:hAnsiTheme="majorHAnsi" w:cstheme="majorHAnsi"/>
+              </w:rPr>
+              <w:t xml:space="preserve">ie wszystkie osoby, które dokonują transakcji, znajdą się w bazie danych – personalia są potrzebne tylko w </w:t>
+            </w:r>
+            <w:r>
+              <w:rPr>
+                <w:rFonts w:asciiTheme="majorHAnsi" w:eastAsia="Times New Roman" w:hAnsiTheme="majorHAnsi" w:cstheme="majorHAnsi"/>
+              </w:rPr>
+              <w:t xml:space="preserve">przypadku </w:t>
+            </w:r>
+            <w:r>
+              <w:rPr>
+                <w:rFonts w:asciiTheme="majorHAnsi" w:eastAsia="Times New Roman" w:hAnsiTheme="majorHAnsi" w:cstheme="majorHAnsi"/>
+                <w:b/>
+              </w:rPr>
+              <w:t>rezerwowania toru</w:t>
+            </w:r>
+            <w:r>
+              <w:rPr>
+                <w:rFonts w:asciiTheme="majorHAnsi" w:eastAsia="Times New Roman" w:hAnsiTheme="majorHAnsi" w:cstheme="majorHAnsi"/>
+              </w:rPr>
+              <w:t xml:space="preserve"> lub wykupu </w:t>
+            </w:r>
+            <w:r>
+              <w:rPr>
+                <w:rFonts w:asciiTheme="majorHAnsi" w:eastAsia="Times New Roman" w:hAnsiTheme="majorHAnsi" w:cstheme="majorHAnsi"/>
+                <w:b/>
+              </w:rPr>
+              <w:t>lekcji pływania</w:t>
+            </w:r>
+            <w:r>
+              <w:rPr>
+                <w:rFonts w:asciiTheme="majorHAnsi" w:eastAsia="Times New Roman" w:hAnsiTheme="majorHAnsi" w:cstheme="majorHAnsi"/>
+              </w:rPr>
+              <w:t xml:space="preserve">. Klient będzie mieć unikalny </w:t>
             </w:r>
             <w:r>
               <w:rPr>
@@ -5232,13 +6101,21 @@
     </w:tbl>
     <w:p>
       <w:pPr>
-        <w:spacing w:after="120" w:line="360" w:lineRule="auto"/>
         <w:rPr>
           <w:rFonts w:asciiTheme="majorHAnsi" w:eastAsia="Times New Roman" w:hAnsiTheme="majorHAnsi" w:cstheme="majorHAnsi"/>
           <w:sz w:val="24"/>
           <w:szCs w:val="32"/>
         </w:rPr>
       </w:pPr>
+      <w:r>
+        <w:rPr>
+          <w:rFonts w:asciiTheme="majorHAnsi" w:eastAsia="Times New Roman" w:hAnsiTheme="majorHAnsi" w:cstheme="majorHAnsi"/>
+          <w:b/>
+          <w:sz w:val="24"/>
+          <w:szCs w:val="32"/>
+        </w:rPr>
+        <w:br w:type="page"/>
+      </w:r>
     </w:p>
     <w:p>
       <w:pPr>
@@ -5248,26 +6125,27 @@
           <w:szCs w:val="32"/>
         </w:rPr>
       </w:pPr>
-      <w:bookmarkStart w:id="4" w:name="_Toc531196343"/>
+      <w:bookmarkStart w:id="4" w:name="_Toc531281918"/>
       <w:r>
         <w:rPr>
           <w:noProof/>
           <w:sz w:val="32"/>
           <w:szCs w:val="32"/>
         </w:rPr>
+        <w:lastRenderedPageBreak/>
         <mc:AlternateContent>
           <mc:Choice Requires="wps">
             <w:drawing>
               <wp:anchor distT="0" distB="0" distL="114300" distR="114300" simplePos="0" relativeHeight="251648000" behindDoc="0" locked="0" layoutInCell="1" allowOverlap="1" wp14:anchorId="6BFED745" wp14:editId="2A955D4A">
                 <wp:simplePos x="0" y="0"/>
-                <wp:positionH relativeFrom="column">
-                  <wp:posOffset>0</wp:posOffset>
+                <wp:positionH relativeFrom="margin">
+                  <wp:align>right</wp:align>
                 </wp:positionH>
                 <wp:positionV relativeFrom="paragraph">
-                  <wp:posOffset>466090</wp:posOffset>
+                  <wp:posOffset>247015</wp:posOffset>
                 </wp:positionV>
                 <wp:extent cx="6619875" cy="0"/>
-                <wp:effectExtent l="0" t="0" r="0" b="0"/>
+                <wp:effectExtent l="0" t="0" r="28575" b="19050"/>
                 <wp:wrapNone/>
                 <wp:docPr id="3" name="Łącznik prosty 3"/>
                 <wp:cNvGraphicFramePr/>
@@ -5307,7 +6185,9 @@
           </mc:Choice>
           <mc:Fallback>
             <w:pict>
-              <v:line w14:anchorId="6D6E3656" id="Łącznik prosty 3" o:spid="_x0000_s1026" style="position:absolute;z-index:251648000;visibility:visible;mso-wrap-style:square;mso-wrap-distance-left:9pt;mso-wrap-distance-top:0;mso-wrap-distance-right:9pt;mso-wrap-distance-bottom:0;mso-position-horizontal:absolute;mso-position-horizontal-relative:text;mso-position-vertical:absolute;mso-position-vertical-relative:text" from="0,36.7pt" to="521.25pt,36.7pt" o:gfxdata="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" strokecolor="#f68c36 [3049]"/>
+              <v:line w14:anchorId="1DFE89E7" id="Łącznik prosty 3" o:spid="_x0000_s1026" style="position:absolute;z-index:251648000;visibility:visible;mso-wrap-style:square;mso-wrap-distance-left:9pt;mso-wrap-distance-top:0;mso-wrap-distance-right:9pt;mso-wrap-distance-bottom:0;mso-position-horizontal:right;mso-position-horizontal-relative:margin;mso-position-vertical:absolute;mso-position-vertical-relative:text" from="470.05pt,19.45pt" to="991.3pt,19.45pt" o:gfxdata="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" strokecolor="#f68c36 [3049]">
+                <w10:wrap anchorx="margin"/>
+              </v:line>
             </w:pict>
           </mc:Fallback>
         </mc:AlternateContent>
@@ -5798,7 +6678,6 @@
           <w:sz w:val="24"/>
           <w:szCs w:val="28"/>
         </w:rPr>
-        <w:lastRenderedPageBreak/>
         <w:t>konserwator</w:t>
       </w:r>
       <w:r>
@@ -6073,7 +6952,7 @@
         <w:contextualSpacing/>
         <w:rPr>
           <w:rFonts w:asciiTheme="majorHAnsi" w:hAnsiTheme="majorHAnsi" w:cstheme="majorHAnsi"/>
-          <w:sz w:val="18"/>
+          <w:sz w:val="20"/>
         </w:rPr>
       </w:pPr>
       <w:r>
@@ -6099,40 +6978,101 @@
           <w:sz w:val="24"/>
           <w:szCs w:val="28"/>
         </w:rPr>
-        <w:t>,</w:t>
-      </w:r>
-      <w:r>
-        <w:rPr>
-          <w:rFonts w:asciiTheme="majorHAnsi" w:eastAsia="Times New Roman" w:hAnsiTheme="majorHAnsi" w:cstheme="majorHAnsi"/>
-          <w:sz w:val="24"/>
-          <w:szCs w:val="28"/>
-        </w:rPr>
-        <w:t xml:space="preserve"> jednak ze względów praktycznych nie ma on </w:t>
-      </w:r>
-      <w:r>
-        <w:rPr>
-          <w:rFonts w:asciiTheme="majorHAnsi" w:eastAsia="Times New Roman" w:hAnsiTheme="majorHAnsi" w:cstheme="majorHAnsi"/>
-          <w:sz w:val="24"/>
-          <w:szCs w:val="28"/>
-        </w:rPr>
-        <w:t>bezpośredniego dostępu do systemu. Aby móc cokolwiek zmienić, musi kontaktować się z pracownikami basenu, do którego uczęszcza.</w:t>
+        <w:t xml:space="preserve">. </w:t>
+      </w:r>
+      <w:r>
+        <w:rPr>
+          <w:rFonts w:asciiTheme="majorHAnsi" w:eastAsia="Times New Roman" w:hAnsiTheme="majorHAnsi" w:cstheme="majorHAnsi"/>
+          <w:sz w:val="24"/>
+          <w:szCs w:val="28"/>
+        </w:rPr>
+        <w:t xml:space="preserve">Może on wpływać na bazę danych przy pomocy aplikacji (rezerwując tory lub wykupując lekcje pływania) lub poprzez kontakt z pracownikami sieci basenów (np. z </w:t>
+      </w:r>
+      <w:r>
+        <w:rPr>
+          <w:rFonts w:asciiTheme="majorHAnsi" w:eastAsia="Times New Roman" w:hAnsiTheme="majorHAnsi" w:cstheme="majorHAnsi"/>
+          <w:b/>
+          <w:sz w:val="24"/>
+          <w:szCs w:val="28"/>
+        </w:rPr>
+        <w:t>kasjerką</w:t>
+      </w:r>
+      <w:r>
+        <w:rPr>
+          <w:rFonts w:asciiTheme="majorHAnsi" w:eastAsia="Times New Roman" w:hAnsiTheme="majorHAnsi" w:cstheme="majorHAnsi"/>
+          <w:sz w:val="24"/>
+          <w:szCs w:val="28"/>
+        </w:rPr>
+        <w:t>).</w:t>
       </w:r>
     </w:p>
     <w:p>
       <w:pPr>
         <w:spacing w:after="120" w:line="360" w:lineRule="auto"/>
-        <w:contextualSpacing/>
-        <w:rPr>
-          <w:rFonts w:asciiTheme="majorHAnsi" w:hAnsiTheme="majorHAnsi" w:cstheme="majorHAnsi"/>
-          <w:sz w:val="20"/>
+        <w:rPr>
+          <w:rFonts w:asciiTheme="majorHAnsi" w:eastAsia="Times New Roman" w:hAnsiTheme="majorHAnsi" w:cstheme="majorHAnsi"/>
+          <w:sz w:val="24"/>
+          <w:szCs w:val="28"/>
         </w:rPr>
       </w:pPr>
+      <w:r>
+        <w:rPr>
+          <w:rFonts w:asciiTheme="majorHAnsi" w:eastAsia="Times New Roman" w:hAnsiTheme="majorHAnsi" w:cstheme="majorHAnsi"/>
+          <w:sz w:val="24"/>
+          <w:szCs w:val="28"/>
+        </w:rPr>
+        <w:t>Baza danych składa się z obiektów i ich relacji</w:t>
+      </w:r>
+      <w:r>
+        <w:rPr>
+          <w:rFonts w:asciiTheme="majorHAnsi" w:eastAsia="Times New Roman" w:hAnsiTheme="majorHAnsi" w:cstheme="majorHAnsi"/>
+          <w:sz w:val="24"/>
+          <w:szCs w:val="28"/>
+        </w:rPr>
+        <w:t xml:space="preserve"> (</w:t>
+      </w:r>
+      <w:r>
+        <w:rPr>
+          <w:rFonts w:asciiTheme="majorHAnsi" w:eastAsia="Times New Roman" w:hAnsiTheme="majorHAnsi" w:cstheme="majorHAnsi"/>
+          <w:sz w:val="24"/>
+          <w:szCs w:val="28"/>
+        </w:rPr>
+        <w:t>opisy tych podstawowych przedstawione w słowniku)</w:t>
+      </w:r>
+      <w:r>
+        <w:rPr>
+          <w:rFonts w:asciiTheme="majorHAnsi" w:eastAsia="Times New Roman" w:hAnsiTheme="majorHAnsi" w:cstheme="majorHAnsi"/>
+          <w:sz w:val="24"/>
+          <w:szCs w:val="28"/>
+        </w:rPr>
+        <w:t>.</w:t>
+      </w:r>
+    </w:p>
+    <w:p>
+      <w:pPr>
+        <w:rPr>
+          <w:rFonts w:asciiTheme="majorHAnsi" w:eastAsia="Times New Roman" w:hAnsiTheme="majorHAnsi" w:cstheme="majorHAnsi"/>
+          <w:b/>
+          <w:sz w:val="24"/>
+          <w:szCs w:val="28"/>
+        </w:rPr>
+      </w:pPr>
+      <w:r>
+        <w:rPr>
+          <w:rFonts w:asciiTheme="majorHAnsi" w:eastAsia="Times New Roman" w:hAnsiTheme="majorHAnsi" w:cstheme="majorHAnsi"/>
+          <w:b/>
+          <w:sz w:val="24"/>
+          <w:szCs w:val="28"/>
+        </w:rPr>
+        <w:br w:type="page"/>
+      </w:r>
     </w:p>
     <w:p>
       <w:pPr>
         <w:spacing w:after="120" w:line="360" w:lineRule="auto"/>
         <w:rPr>
           <w:rFonts w:asciiTheme="majorHAnsi" w:eastAsia="Times New Roman" w:hAnsiTheme="majorHAnsi" w:cstheme="majorHAnsi"/>
+          <w:b/>
           <w:sz w:val="24"/>
           <w:szCs w:val="28"/>
         </w:rPr>
@@ -6140,45 +7080,11 @@
       <w:r>
         <w:rPr>
           <w:rFonts w:asciiTheme="majorHAnsi" w:eastAsia="Times New Roman" w:hAnsiTheme="majorHAnsi" w:cstheme="majorHAnsi"/>
-          <w:sz w:val="24"/>
-          <w:szCs w:val="28"/>
-        </w:rPr>
-        <w:t>Baza danych składa się z obiektów i ich relacji</w:t>
-      </w:r>
-      <w:r>
-        <w:rPr>
-          <w:rFonts w:asciiTheme="majorHAnsi" w:eastAsia="Times New Roman" w:hAnsiTheme="majorHAnsi" w:cstheme="majorHAnsi"/>
-          <w:sz w:val="24"/>
-          <w:szCs w:val="28"/>
-        </w:rPr>
-        <w:t xml:space="preserve"> (</w:t>
-      </w:r>
-      <w:r>
-        <w:rPr>
-          <w:rFonts w:asciiTheme="majorHAnsi" w:eastAsia="Times New Roman" w:hAnsiTheme="majorHAnsi" w:cstheme="majorHAnsi"/>
-          <w:sz w:val="24"/>
-          <w:szCs w:val="28"/>
-        </w:rPr>
-        <w:t>opisy tych podstawowych przedstawione w słowniku)</w:t>
-      </w:r>
-    </w:p>
-    <w:p>
-      <w:pPr>
-        <w:spacing w:after="120" w:line="360" w:lineRule="auto"/>
-        <w:rPr>
-          <w:rFonts w:asciiTheme="majorHAnsi" w:eastAsia="Times New Roman" w:hAnsiTheme="majorHAnsi" w:cstheme="majorHAnsi"/>
           <w:b/>
           <w:sz w:val="24"/>
           <w:szCs w:val="28"/>
         </w:rPr>
-      </w:pPr>
-      <w:r>
-        <w:rPr>
-          <w:rFonts w:asciiTheme="majorHAnsi" w:eastAsia="Times New Roman" w:hAnsiTheme="majorHAnsi" w:cstheme="majorHAnsi"/>
-          <w:b/>
-          <w:sz w:val="24"/>
-          <w:szCs w:val="28"/>
-        </w:rPr>
+        <w:lastRenderedPageBreak/>
         <w:t>Obiekty:</w:t>
       </w:r>
     </w:p>
@@ -6372,6 +7278,14 @@
         </w:rPr>
         <w:t>usługa</w:t>
       </w:r>
+      <w:r>
+        <w:rPr>
+          <w:rFonts w:asciiTheme="majorHAnsi" w:eastAsia="Times New Roman" w:hAnsiTheme="majorHAnsi" w:cstheme="majorHAnsi"/>
+          <w:sz w:val="24"/>
+          <w:szCs w:val="28"/>
+        </w:rPr>
+        <w:t xml:space="preserve"> (podtypy: lokalna, ogólna)</w:t>
+      </w:r>
     </w:p>
     <w:p>
       <w:pPr>
@@ -6383,6 +7297,7 @@
         </w:rPr>
       </w:pPr>
     </w:p>
+    <w:bookmarkStart w:id="6" w:name="_Toc531281919"/>
     <w:p>
       <w:pPr>
         <w:pStyle w:val="Nagwek1"/>
@@ -6391,7 +7306,6 @@
           <w:szCs w:val="32"/>
         </w:rPr>
       </w:pPr>
-      <w:bookmarkStart w:id="6" w:name="_Toc531196344"/>
       <w:r>
         <w:rPr>
           <w:noProof/>
@@ -6620,7 +7534,7 @@
         </w:rPr>
         <w:br w:type="column"/>
       </w:r>
-      <w:bookmarkStart w:id="7" w:name="_Toc531196345"/>
+      <w:bookmarkStart w:id="7" w:name="_Toc531281920"/>
       <w:r>
         <w:rPr>
           <w:rFonts w:eastAsia="Times New Roman"/>
@@ -6634,14 +7548,14 @@
             <w:drawing>
               <wp:anchor distT="0" distB="0" distL="114300" distR="114300" simplePos="0" relativeHeight="251674624" behindDoc="0" locked="0" layoutInCell="1" allowOverlap="1" wp14:anchorId="1F725A86" wp14:editId="01079AC1">
                 <wp:simplePos x="0" y="0"/>
-                <wp:positionH relativeFrom="column">
-                  <wp:posOffset>0</wp:posOffset>
+                <wp:positionH relativeFrom="margin">
+                  <wp:align>left</wp:align>
                 </wp:positionH>
                 <wp:positionV relativeFrom="paragraph">
-                  <wp:posOffset>475615</wp:posOffset>
+                  <wp:posOffset>256540</wp:posOffset>
                 </wp:positionV>
                 <wp:extent cx="6619875" cy="0"/>
-                <wp:effectExtent l="0" t="0" r="0" b="0"/>
+                <wp:effectExtent l="0" t="0" r="28575" b="19050"/>
                 <wp:wrapNone/>
                 <wp:docPr id="10" name="Łącznik prosty 10"/>
                 <wp:cNvGraphicFramePr/>
@@ -6681,7 +7595,9 @@
           </mc:Choice>
           <mc:Fallback>
             <w:pict>
-              <v:line w14:anchorId="704F07C1" id="Łącznik prosty 10" o:spid="_x0000_s1026" style="position:absolute;z-index:251674624;visibility:visible;mso-wrap-style:square;mso-wrap-distance-left:9pt;mso-wrap-distance-top:0;mso-wrap-distance-right:9pt;mso-wrap-distance-bottom:0;mso-position-horizontal:absolute;mso-position-horizontal-relative:text;mso-position-vertical:absolute;mso-position-vertical-relative:text" from="0,37.45pt" to="521.25pt,37.45pt" o:gfxdata="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" strokecolor="#f68c36 [3049]"/>
+              <v:line w14:anchorId="512631AB" id="Łącznik prosty 10" o:spid="_x0000_s1026" style="position:absolute;z-index:251674624;visibility:visible;mso-wrap-style:square;mso-wrap-distance-left:9pt;mso-wrap-distance-top:0;mso-wrap-distance-right:9pt;mso-wrap-distance-bottom:0;mso-position-horizontal:left;mso-position-horizontal-relative:margin;mso-position-vertical:absolute;mso-position-vertical-relative:text" from="0,20.2pt" to="521.25pt,20.2pt" o:gfxdata="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" strokecolor="#f68c36 [3049]">
+                <w10:wrap anchorx="margin"/>
+              </v:line>
             </w:pict>
           </mc:Fallback>
         </mc:AlternateContent>
@@ -6696,21 +7612,22 @@
       <w:bookmarkEnd w:id="7"/>
     </w:p>
     <w:p>
-      <w:pPr>
-        <w:rPr>
-          <w:b/>
-          <w:sz w:val="32"/>
-          <w:szCs w:val="32"/>
-        </w:rPr>
-      </w:pPr>
       <w:r>
         <w:rPr>
           <w:noProof/>
         </w:rPr>
         <w:drawing>
-          <wp:inline distT="0" distB="0" distL="0" distR="0">
-            <wp:extent cx="6638925" cy="7896225"/>
-            <wp:effectExtent l="0" t="0" r="9525" b="9525"/>
+          <wp:anchor distT="0" distB="0" distL="114300" distR="114300" simplePos="0" relativeHeight="251678720" behindDoc="0" locked="0" layoutInCell="1" allowOverlap="1">
+            <wp:simplePos x="0" y="0"/>
+            <wp:positionH relativeFrom="margin">
+              <wp:align>right</wp:align>
+            </wp:positionH>
+            <wp:positionV relativeFrom="paragraph">
+              <wp:posOffset>84455</wp:posOffset>
+            </wp:positionV>
+            <wp:extent cx="6637655" cy="7706360"/>
+            <wp:effectExtent l="0" t="0" r="0" b="8890"/>
+            <wp:wrapTopAndBottom/>
             <wp:docPr id="11" name="Obraz 11"/>
             <wp:cNvGraphicFramePr>
               <a:graphicFrameLocks xmlns:a="http://schemas.openxmlformats.org/drawingml/2006/main" noChangeAspect="1"/>
@@ -6740,7 +7657,7 @@
                   <pic:spPr bwMode="auto">
                     <a:xfrm>
                       <a:off x="0" y="0"/>
-                      <a:ext cx="6638925" cy="7896225"/>
+                      <a:ext cx="6637655" cy="7706360"/>
                     </a:xfrm>
                     <a:prstGeom prst="rect">
                       <a:avLst/>
@@ -6753,15 +7670,20 @@
                 </pic:pic>
               </a:graphicData>
             </a:graphic>
-          </wp:inline>
+            <wp14:sizeRelV relativeFrom="margin">
+              <wp14:pctHeight>0</wp14:pctHeight>
+            </wp14:sizeRelV>
+          </wp:anchor>
         </w:drawing>
       </w:r>
-      <w:r>
-        <w:br w:type="column"/>
-      </w:r>
-      <w:r>
-        <w:rPr>
-          <w:b/>
+    </w:p>
+    <w:bookmarkStart w:id="8" w:name="_Toc531281921"/>
+    <w:p>
+      <w:pPr>
+        <w:pStyle w:val="Nagwek1"/>
+      </w:pPr>
+      <w:r>
+        <w:rPr>
           <w:noProof/>
           <w:sz w:val="32"/>
           <w:szCs w:val="32"/>
@@ -6826,12 +7748,12 @@
       </w:r>
       <w:r>
         <w:rPr>
-          <w:b/>
           <w:sz w:val="32"/>
           <w:szCs w:val="32"/>
         </w:rPr>
         <w:t>Model logiczny</w:t>
       </w:r>
+      <w:bookmarkEnd w:id="8"/>
     </w:p>
     <w:p>
       <w:pPr>
@@ -7765,13 +8687,23 @@
       <w:r>
         <w:rPr>
           <w:noProof/>
+          <w:sz w:val="24"/>
+          <w:szCs w:val="24"/>
         </w:rPr>
         <w:lastRenderedPageBreak/>
         <w:drawing>
-          <wp:inline distT="0" distB="0" distL="0" distR="0" wp14:anchorId="240B7724" wp14:editId="769AE692">
-            <wp:extent cx="8791427" cy="4067274"/>
-            <wp:effectExtent l="0" t="318" r="0" b="0"/>
-            <wp:docPr id="17" name="Obraz 17"/>
+          <wp:anchor distT="0" distB="0" distL="114300" distR="114300" simplePos="0" relativeHeight="251677696" behindDoc="0" locked="0" layoutInCell="1" allowOverlap="1">
+            <wp:simplePos x="0" y="0"/>
+            <wp:positionH relativeFrom="column">
+              <wp:posOffset>-1064895</wp:posOffset>
+            </wp:positionH>
+            <wp:positionV relativeFrom="paragraph">
+              <wp:posOffset>1617980</wp:posOffset>
+            </wp:positionV>
+            <wp:extent cx="8778240" cy="5562600"/>
+            <wp:effectExtent l="7620" t="0" r="0" b="0"/>
+            <wp:wrapTopAndBottom/>
+            <wp:docPr id="16" name="Obraz 16"/>
             <wp:cNvGraphicFramePr>
               <a:graphicFrameLocks xmlns:a="http://schemas.openxmlformats.org/drawingml/2006/main" noChangeAspect="1"/>
             </wp:cNvGraphicFramePr>
@@ -7779,11 +8711,17 @@
               <a:graphicData uri="http://schemas.openxmlformats.org/drawingml/2006/picture">
                 <pic:pic xmlns:pic="http://schemas.openxmlformats.org/drawingml/2006/picture">
                   <pic:nvPicPr>
-                    <pic:cNvPr id="1" name=""/>
+                    <pic:cNvPr id="16" name="Logical.jpg"/>
                     <pic:cNvPicPr/>
                   </pic:nvPicPr>
                   <pic:blipFill>
-                    <a:blip r:embed="rId9"/>
+                    <a:blip r:embed="rId9">
+                      <a:extLst>
+                        <a:ext uri="{28A0092B-C50C-407E-A947-70E740481C1C}">
+                          <a14:useLocalDpi xmlns:a14="http://schemas.microsoft.com/office/drawing/2010/main" val="0"/>
+                        </a:ext>
+                      </a:extLst>
+                    </a:blip>
                     <a:stretch>
                       <a:fillRect/>
                     </a:stretch>
@@ -7791,7 +8729,7 @@
                   <pic:spPr>
                     <a:xfrm rot="5400000">
                       <a:off x="0" y="0"/>
-                      <a:ext cx="8820874" cy="4080897"/>
+                      <a:ext cx="8778240" cy="5562600"/>
                     </a:xfrm>
                     <a:prstGeom prst="rect">
                       <a:avLst/>
@@ -7800,7 +8738,10 @@
                 </pic:pic>
               </a:graphicData>
             </a:graphic>
-          </wp:inline>
+            <wp14:sizeRelH relativeFrom="margin">
+              <wp14:pctWidth>0</wp14:pctWidth>
+            </wp14:sizeRelH>
+          </wp:anchor>
         </w:drawing>
       </w:r>
     </w:p>
@@ -7819,7 +8760,7 @@
         </w:rPr>
         <w:br w:type="column"/>
       </w:r>
-      <w:bookmarkStart w:id="8" w:name="_Toc531196346"/>
+      <w:bookmarkStart w:id="9" w:name="_Toc531281922"/>
       <w:r>
         <w:rPr>
           <w:rFonts w:eastAsia="Times New Roman"/>
@@ -7833,14 +8774,14 @@
             <w:drawing>
               <wp:anchor distT="0" distB="0" distL="114300" distR="114300" simplePos="0" relativeHeight="251671552" behindDoc="0" locked="0" layoutInCell="1" allowOverlap="1" wp14:anchorId="23B4FCBA" wp14:editId="71501F31">
                 <wp:simplePos x="0" y="0"/>
-                <wp:positionH relativeFrom="column">
-                  <wp:posOffset>0</wp:posOffset>
+                <wp:positionH relativeFrom="margin">
+                  <wp:align>left</wp:align>
                 </wp:positionH>
                 <wp:positionV relativeFrom="paragraph">
-                  <wp:posOffset>389890</wp:posOffset>
+                  <wp:posOffset>247015</wp:posOffset>
                 </wp:positionV>
                 <wp:extent cx="6619875" cy="0"/>
-                <wp:effectExtent l="0" t="0" r="0" b="0"/>
+                <wp:effectExtent l="0" t="0" r="28575" b="19050"/>
                 <wp:wrapNone/>
                 <wp:docPr id="9" name="Łącznik prosty 9"/>
                 <wp:cNvGraphicFramePr/>
@@ -7880,7 +8821,9 @@
           </mc:Choice>
           <mc:Fallback>
             <w:pict>
-              <v:line w14:anchorId="0BCBC0D0" id="Łącznik prosty 9" o:spid="_x0000_s1026" style="position:absolute;z-index:251671552;visibility:visible;mso-wrap-style:square;mso-wrap-distance-left:9pt;mso-wrap-distance-top:0;mso-wrap-distance-right:9pt;mso-wrap-distance-bottom:0;mso-position-horizontal:absolute;mso-position-horizontal-relative:text;mso-position-vertical:absolute;mso-position-vertical-relative:text" from="0,30.7pt" to="521.25pt,30.7pt" o:gfxdata="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" strokecolor="#f68c36 [3049]"/>
+              <v:line w14:anchorId="1B31586F" id="Łącznik prosty 9" o:spid="_x0000_s1026" style="position:absolute;z-index:251671552;visibility:visible;mso-wrap-style:square;mso-wrap-distance-left:9pt;mso-wrap-distance-top:0;mso-wrap-distance-right:9pt;mso-wrap-distance-bottom:0;mso-position-horizontal:left;mso-position-horizontal-relative:margin;mso-position-vertical:absolute;mso-position-vertical-relative:text" from="0,19.45pt" to="521.25pt,19.45pt" o:gfxdata="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" strokecolor="#f68c36 [3049]">
+                <w10:wrap anchorx="margin"/>
+              </v:line>
             </w:pict>
           </mc:Fallback>
         </mc:AlternateContent>
@@ -7899,7 +8842,7 @@
         </w:rPr>
         <w:t>relacyjny</w:t>
       </w:r>
-      <w:bookmarkEnd w:id="8"/>
+      <w:bookmarkEnd w:id="9"/>
     </w:p>
     <w:p>
       <w:pPr>
@@ -7988,9 +8931,9 @@
         <w:tblLook w:val="04A0" w:firstRow="1" w:lastRow="0" w:firstColumn="1" w:lastColumn="0" w:noHBand="0" w:noVBand="1"/>
       </w:tblPr>
       <w:tblGrid>
-        <w:gridCol w:w="2145"/>
-        <w:gridCol w:w="4801"/>
-        <w:gridCol w:w="3628"/>
+        <w:gridCol w:w="2085"/>
+        <w:gridCol w:w="4672"/>
+        <w:gridCol w:w="3591"/>
       </w:tblGrid>
       <w:tr>
         <w:tc>
@@ -8887,26 +9830,18 @@
         </w:rPr>
         <w:lastRenderedPageBreak/>
         <w:drawing>
-          <wp:anchor distT="0" distB="0" distL="114300" distR="114300" simplePos="0" relativeHeight="251670528" behindDoc="1" locked="0" layoutInCell="1" allowOverlap="1">
+          <wp:anchor distT="0" distB="0" distL="114300" distR="114300" simplePos="0" relativeHeight="251676672" behindDoc="0" locked="0" layoutInCell="1" allowOverlap="1">
             <wp:simplePos x="0" y="0"/>
-            <wp:positionH relativeFrom="column">
-              <wp:posOffset>-955040</wp:posOffset>
+            <wp:positionH relativeFrom="margin">
+              <wp:posOffset>-1160145</wp:posOffset>
             </wp:positionH>
             <wp:positionV relativeFrom="paragraph">
-              <wp:posOffset>2660015</wp:posOffset>
+              <wp:posOffset>1410970</wp:posOffset>
             </wp:positionV>
-            <wp:extent cx="8679815" cy="3641090"/>
-            <wp:effectExtent l="4763" t="0" r="0" b="0"/>
-            <wp:wrapTight wrapText="bothSides">
-              <wp:wrapPolygon edited="0">
-                <wp:start x="12" y="21628"/>
-                <wp:lineTo x="21534" y="21628"/>
-                <wp:lineTo x="21534" y="156"/>
-                <wp:lineTo x="12" y="156"/>
-                <wp:lineTo x="12" y="21628"/>
-              </wp:wrapPolygon>
-            </wp:wrapTight>
-            <wp:docPr id="13" name="Obraz 13"/>
+            <wp:extent cx="8889365" cy="6067425"/>
+            <wp:effectExtent l="1270" t="0" r="8255" b="8255"/>
+            <wp:wrapTopAndBottom/>
+            <wp:docPr id="18" name="Obraz 18"/>
             <wp:cNvGraphicFramePr>
               <a:graphicFrameLocks xmlns:a="http://schemas.openxmlformats.org/drawingml/2006/main" noChangeAspect="1"/>
             </wp:cNvGraphicFramePr>
@@ -8914,36 +9849,29 @@
               <a:graphicData uri="http://schemas.openxmlformats.org/drawingml/2006/picture">
                 <pic:pic xmlns:pic="http://schemas.openxmlformats.org/drawingml/2006/picture">
                   <pic:nvPicPr>
-                    <pic:cNvPr id="0" name="Picture 5"/>
-                    <pic:cNvPicPr>
-                      <a:picLocks noChangeAspect="1" noChangeArrowheads="1"/>
-                    </pic:cNvPicPr>
+                    <pic:cNvPr id="18" name="Relational.jpg"/>
+                    <pic:cNvPicPr/>
                   </pic:nvPicPr>
                   <pic:blipFill>
-                    <a:blip r:embed="rId10" cstate="print">
+                    <a:blip r:embed="rId10">
                       <a:extLst>
                         <a:ext uri="{28A0092B-C50C-407E-A947-70E740481C1C}">
                           <a14:useLocalDpi xmlns:a14="http://schemas.microsoft.com/office/drawing/2010/main" val="0"/>
                         </a:ext>
                       </a:extLst>
                     </a:blip>
-                    <a:srcRect/>
                     <a:stretch>
                       <a:fillRect/>
                     </a:stretch>
                   </pic:blipFill>
-                  <pic:spPr bwMode="auto">
+                  <pic:spPr>
                     <a:xfrm rot="5400000">
                       <a:off x="0" y="0"/>
-                      <a:ext cx="8679815" cy="3641090"/>
+                      <a:ext cx="8889365" cy="6067425"/>
                     </a:xfrm>
                     <a:prstGeom prst="rect">
                       <a:avLst/>
                     </a:prstGeom>
-                    <a:noFill/>
-                    <a:ln>
-                      <a:noFill/>
-                    </a:ln>
                   </pic:spPr>
                 </pic:pic>
               </a:graphicData>
@@ -9025,7 +9953,7 @@
           <w:rPr>
             <w:noProof/>
           </w:rPr>
-          <w:t>11</w:t>
+          <w:t>12</w:t>
         </w:r>
         <w:r>
           <w:fldChar w:fldCharType="end"/>
@@ -10799,7 +11727,7 @@
 </file>
 
 <file path=customXml/itemProps1.xml><?xml version="1.0" encoding="utf-8"?>
-<ds:datastoreItem xmlns:ds="http://schemas.openxmlformats.org/officeDocument/2006/customXml" ds:itemID="{4A44368C-4FD1-428E-894A-91BAF429BD29}">
+<ds:datastoreItem xmlns:ds="http://schemas.openxmlformats.org/officeDocument/2006/customXml" ds:itemID="{B03DBA2A-2582-47D8-A230-03CFBCEE0745}">
   <ds:schemaRefs>
     <ds:schemaRef ds:uri="http://schemas.openxmlformats.org/officeDocument/2006/bibliography"/>
   </ds:schemaRefs>

</xml_diff>

<commit_message>
Dodano nowy model konceptualny do dokumentacji
</commit_message>
<xml_diff>
--- a/Dokumentacja-wstepna.docx
+++ b/Dokumentacja-wstepna.docx
@@ -1505,130 +1505,81 @@
           <w:pPr>
             <w:pStyle w:val="Nagwekspisutreci"/>
             <w:rPr>
-              <w:b/>
-              <w:sz w:val="24"/>
-              <w:szCs w:val="24"/>
+              <w:sz w:val="28"/>
+              <w:szCs w:val="28"/>
             </w:rPr>
           </w:pPr>
         </w:p>
         <w:p>
           <w:pPr>
             <w:pStyle w:val="Spistreci1"/>
-            <w:tabs>
-              <w:tab w:val="right" w:leader="dot" w:pos="10456"/>
-            </w:tabs>
             <w:rPr>
               <w:rFonts w:asciiTheme="minorHAnsi" w:eastAsiaTheme="minorEastAsia" w:hAnsiTheme="minorHAnsi" w:cstheme="minorBidi"/>
-              <w:b/>
-              <w:noProof/>
-              <w:sz w:val="24"/>
-              <w:szCs w:val="24"/>
             </w:rPr>
           </w:pPr>
           <w:r>
             <w:rPr>
-              <w:b/>
               <w:bCs/>
-              <w:sz w:val="24"/>
-              <w:szCs w:val="24"/>
             </w:rPr>
             <w:fldChar w:fldCharType="begin"/>
           </w:r>
           <w:r>
             <w:rPr>
-              <w:b/>
               <w:bCs/>
-              <w:sz w:val="24"/>
-              <w:szCs w:val="24"/>
             </w:rPr>
             <w:instrText xml:space="preserve"> TOC \o "1-3" \h \z \u </w:instrText>
           </w:r>
           <w:r>
             <w:rPr>
-              <w:b/>
               <w:bCs/>
-              <w:sz w:val="24"/>
-              <w:szCs w:val="24"/>
             </w:rPr>
             <w:fldChar w:fldCharType="separate"/>
           </w:r>
-          <w:hyperlink w:anchor="_Toc531281915" w:history="1">
+          <w:hyperlink w:anchor="_Toc531347584" w:history="1">
             <w:r>
               <w:rPr>
                 <w:rStyle w:val="Hipercze"/>
-                <w:b/>
-                <w:noProof/>
-                <w:sz w:val="24"/>
-                <w:szCs w:val="24"/>
               </w:rPr>
               <w:t>Wymagania funkcjonalne:</w:t>
             </w:r>
             <w:r>
               <w:rPr>
-                <w:b/>
-                <w:noProof/>
                 <w:webHidden/>
-                <w:sz w:val="24"/>
-                <w:szCs w:val="24"/>
               </w:rPr>
               <w:tab/>
             </w:r>
             <w:r>
               <w:rPr>
-                <w:b/>
-                <w:noProof/>
                 <w:webHidden/>
-                <w:sz w:val="24"/>
-                <w:szCs w:val="24"/>
               </w:rPr>
               <w:fldChar w:fldCharType="begin"/>
             </w:r>
             <w:r>
               <w:rPr>
-                <w:b/>
-                <w:noProof/>
                 <w:webHidden/>
-                <w:sz w:val="24"/>
-                <w:szCs w:val="24"/>
-              </w:rPr>
-              <w:instrText xml:space="preserve"> PAGEREF _Toc531281915 \h </w:instrText>
-            </w:r>
-            <w:r>
-              <w:rPr>
-                <w:b/>
-                <w:noProof/>
+              </w:rPr>
+              <w:instrText xml:space="preserve"> PAGEREF _Toc531347584 \h </w:instrText>
+            </w:r>
+            <w:r>
+              <w:rPr>
                 <w:webHidden/>
-                <w:sz w:val="24"/>
-                <w:szCs w:val="24"/>
-              </w:rPr>
-            </w:r>
-            <w:r>
-              <w:rPr>
-                <w:b/>
-                <w:noProof/>
+              </w:rPr>
+            </w:r>
+            <w:r>
+              <w:rPr>
                 <w:webHidden/>
-                <w:sz w:val="24"/>
-                <w:szCs w:val="24"/>
               </w:rPr>
               <w:fldChar w:fldCharType="separate"/>
             </w:r>
             <w:r>
               <w:rPr>
-                <w:b/>
-                <w:noProof/>
                 <w:webHidden/>
-                <w:sz w:val="24"/>
-                <w:szCs w:val="24"/>
               </w:rPr>
               <w:t>3</w:t>
             </w:r>
             <w:r>
               <w:rPr>
-                <w:b/>
-                <w:noProof/>
                 <w:webHidden/>
-                <w:sz w:val="24"/>
-                <w:szCs w:val="24"/>
               </w:rPr>
               <w:fldChar w:fldCharType="end"/>
             </w:r>
@@ -1637,94 +1588,55 @@
         <w:p>
           <w:pPr>
             <w:pStyle w:val="Spistreci1"/>
-            <w:tabs>
-              <w:tab w:val="right" w:leader="dot" w:pos="10456"/>
-            </w:tabs>
             <w:rPr>
               <w:rFonts w:asciiTheme="minorHAnsi" w:eastAsiaTheme="minorEastAsia" w:hAnsiTheme="minorHAnsi" w:cstheme="minorBidi"/>
-              <w:b/>
-              <w:noProof/>
-              <w:sz w:val="24"/>
-              <w:szCs w:val="24"/>
             </w:rPr>
           </w:pPr>
-          <w:hyperlink w:anchor="_Toc531281916" w:history="1">
+          <w:hyperlink w:anchor="_Toc531347585" w:history="1">
             <w:r>
               <w:rPr>
                 <w:rStyle w:val="Hipercze"/>
-                <w:b/>
-                <w:noProof/>
-                <w:sz w:val="24"/>
-                <w:szCs w:val="24"/>
               </w:rPr>
               <w:t>Wymagania niefunkcjonalne:</w:t>
             </w:r>
             <w:r>
               <w:rPr>
-                <w:b/>
-                <w:noProof/>
                 <w:webHidden/>
-                <w:sz w:val="24"/>
-                <w:szCs w:val="24"/>
               </w:rPr>
               <w:tab/>
             </w:r>
             <w:r>
               <w:rPr>
-                <w:b/>
-                <w:noProof/>
                 <w:webHidden/>
-                <w:sz w:val="24"/>
-                <w:szCs w:val="24"/>
               </w:rPr>
               <w:fldChar w:fldCharType="begin"/>
             </w:r>
             <w:r>
               <w:rPr>
-                <w:b/>
-                <w:noProof/>
                 <w:webHidden/>
-                <w:sz w:val="24"/>
-                <w:szCs w:val="24"/>
-              </w:rPr>
-              <w:instrText xml:space="preserve"> PAGEREF _Toc531281916 \h </w:instrText>
-            </w:r>
-            <w:r>
-              <w:rPr>
-                <w:b/>
-                <w:noProof/>
+              </w:rPr>
+              <w:instrText xml:space="preserve"> PAGEREF _Toc531347585 \h </w:instrText>
+            </w:r>
+            <w:r>
+              <w:rPr>
                 <w:webHidden/>
-                <w:sz w:val="24"/>
-                <w:szCs w:val="24"/>
-              </w:rPr>
-            </w:r>
-            <w:r>
-              <w:rPr>
-                <w:b/>
-                <w:noProof/>
+              </w:rPr>
+            </w:r>
+            <w:r>
+              <w:rPr>
                 <w:webHidden/>
-                <w:sz w:val="24"/>
-                <w:szCs w:val="24"/>
               </w:rPr>
               <w:fldChar w:fldCharType="separate"/>
             </w:r>
             <w:r>
               <w:rPr>
-                <w:b/>
-                <w:noProof/>
                 <w:webHidden/>
-                <w:sz w:val="24"/>
-                <w:szCs w:val="24"/>
               </w:rPr>
               <w:t>4</w:t>
             </w:r>
             <w:r>
               <w:rPr>
-                <w:b/>
-                <w:noProof/>
                 <w:webHidden/>
-                <w:sz w:val="24"/>
-                <w:szCs w:val="24"/>
               </w:rPr>
               <w:fldChar w:fldCharType="end"/>
             </w:r>
@@ -1733,94 +1645,55 @@
         <w:p>
           <w:pPr>
             <w:pStyle w:val="Spistreci1"/>
-            <w:tabs>
-              <w:tab w:val="right" w:leader="dot" w:pos="10456"/>
-            </w:tabs>
             <w:rPr>
               <w:rFonts w:asciiTheme="minorHAnsi" w:eastAsiaTheme="minorEastAsia" w:hAnsiTheme="minorHAnsi" w:cstheme="minorBidi"/>
-              <w:b/>
-              <w:noProof/>
-              <w:sz w:val="24"/>
-              <w:szCs w:val="24"/>
             </w:rPr>
           </w:pPr>
-          <w:hyperlink w:anchor="_Toc531281917" w:history="1">
+          <w:hyperlink w:anchor="_Toc531347586" w:history="1">
             <w:r>
               <w:rPr>
                 <w:rStyle w:val="Hipercze"/>
-                <w:b/>
-                <w:noProof/>
-                <w:sz w:val="24"/>
-                <w:szCs w:val="24"/>
               </w:rPr>
               <w:t>Słownik pojęć:</w:t>
             </w:r>
             <w:r>
               <w:rPr>
-                <w:b/>
-                <w:noProof/>
                 <w:webHidden/>
-                <w:sz w:val="24"/>
-                <w:szCs w:val="24"/>
               </w:rPr>
               <w:tab/>
             </w:r>
             <w:r>
               <w:rPr>
-                <w:b/>
-                <w:noProof/>
                 <w:webHidden/>
-                <w:sz w:val="24"/>
-                <w:szCs w:val="24"/>
               </w:rPr>
               <w:fldChar w:fldCharType="begin"/>
             </w:r>
             <w:r>
               <w:rPr>
-                <w:b/>
-                <w:noProof/>
                 <w:webHidden/>
-                <w:sz w:val="24"/>
-                <w:szCs w:val="24"/>
-              </w:rPr>
-              <w:instrText xml:space="preserve"> PAGEREF _Toc531281917 \h </w:instrText>
-            </w:r>
-            <w:r>
-              <w:rPr>
-                <w:b/>
-                <w:noProof/>
+              </w:rPr>
+              <w:instrText xml:space="preserve"> PAGEREF _Toc531347586 \h </w:instrText>
+            </w:r>
+            <w:r>
+              <w:rPr>
                 <w:webHidden/>
-                <w:sz w:val="24"/>
-                <w:szCs w:val="24"/>
-              </w:rPr>
-            </w:r>
-            <w:r>
-              <w:rPr>
-                <w:b/>
-                <w:noProof/>
+              </w:rPr>
+            </w:r>
+            <w:r>
+              <w:rPr>
                 <w:webHidden/>
-                <w:sz w:val="24"/>
-                <w:szCs w:val="24"/>
               </w:rPr>
               <w:fldChar w:fldCharType="separate"/>
             </w:r>
             <w:r>
               <w:rPr>
-                <w:b/>
-                <w:noProof/>
                 <w:webHidden/>
-                <w:sz w:val="24"/>
-                <w:szCs w:val="24"/>
               </w:rPr>
               <w:t>4</w:t>
             </w:r>
             <w:r>
               <w:rPr>
-                <w:b/>
-                <w:noProof/>
                 <w:webHidden/>
-                <w:sz w:val="24"/>
-                <w:szCs w:val="24"/>
               </w:rPr>
               <w:fldChar w:fldCharType="end"/>
             </w:r>
@@ -1829,94 +1702,55 @@
         <w:p>
           <w:pPr>
             <w:pStyle w:val="Spistreci1"/>
-            <w:tabs>
-              <w:tab w:val="right" w:leader="dot" w:pos="10456"/>
-            </w:tabs>
             <w:rPr>
               <w:rFonts w:asciiTheme="minorHAnsi" w:eastAsiaTheme="minorEastAsia" w:hAnsiTheme="minorHAnsi" w:cstheme="minorBidi"/>
-              <w:b/>
-              <w:noProof/>
-              <w:sz w:val="24"/>
-              <w:szCs w:val="24"/>
             </w:rPr>
           </w:pPr>
-          <w:hyperlink w:anchor="_Toc531281918" w:history="1">
+          <w:hyperlink w:anchor="_Toc531347587" w:history="1">
             <w:r>
               <w:rPr>
                 <w:rStyle w:val="Hipercze"/>
-                <w:b/>
-                <w:noProof/>
-                <w:sz w:val="24"/>
-                <w:szCs w:val="24"/>
               </w:rPr>
               <w:t>Opis/specyfikacja:</w:t>
             </w:r>
             <w:r>
               <w:rPr>
-                <w:b/>
-                <w:noProof/>
                 <w:webHidden/>
-                <w:sz w:val="24"/>
-                <w:szCs w:val="24"/>
               </w:rPr>
               <w:tab/>
             </w:r>
             <w:r>
               <w:rPr>
-                <w:b/>
-                <w:noProof/>
                 <w:webHidden/>
-                <w:sz w:val="24"/>
-                <w:szCs w:val="24"/>
               </w:rPr>
               <w:fldChar w:fldCharType="begin"/>
             </w:r>
             <w:r>
               <w:rPr>
-                <w:b/>
-                <w:noProof/>
                 <w:webHidden/>
-                <w:sz w:val="24"/>
-                <w:szCs w:val="24"/>
-              </w:rPr>
-              <w:instrText xml:space="preserve"> PAGEREF _Toc531281918 \h </w:instrText>
-            </w:r>
-            <w:r>
-              <w:rPr>
-                <w:b/>
-                <w:noProof/>
+              </w:rPr>
+              <w:instrText xml:space="preserve"> PAGEREF _Toc531347587 \h </w:instrText>
+            </w:r>
+            <w:r>
+              <w:rPr>
                 <w:webHidden/>
-                <w:sz w:val="24"/>
-                <w:szCs w:val="24"/>
-              </w:rPr>
-            </w:r>
-            <w:r>
-              <w:rPr>
-                <w:b/>
-                <w:noProof/>
+              </w:rPr>
+            </w:r>
+            <w:r>
+              <w:rPr>
                 <w:webHidden/>
-                <w:sz w:val="24"/>
-                <w:szCs w:val="24"/>
               </w:rPr>
               <w:fldChar w:fldCharType="separate"/>
             </w:r>
             <w:r>
               <w:rPr>
-                <w:b/>
-                <w:noProof/>
                 <w:webHidden/>
-                <w:sz w:val="24"/>
-                <w:szCs w:val="24"/>
               </w:rPr>
               <w:t>6</w:t>
             </w:r>
             <w:r>
               <w:rPr>
-                <w:b/>
-                <w:noProof/>
                 <w:webHidden/>
-                <w:sz w:val="24"/>
-                <w:szCs w:val="24"/>
               </w:rPr>
               <w:fldChar w:fldCharType="end"/>
             </w:r>
@@ -1925,94 +1759,55 @@
         <w:p>
           <w:pPr>
             <w:pStyle w:val="Spistreci1"/>
-            <w:tabs>
-              <w:tab w:val="right" w:leader="dot" w:pos="10456"/>
-            </w:tabs>
             <w:rPr>
               <w:rFonts w:asciiTheme="minorHAnsi" w:eastAsiaTheme="minorEastAsia" w:hAnsiTheme="minorHAnsi" w:cstheme="minorBidi"/>
-              <w:b/>
-              <w:noProof/>
-              <w:sz w:val="24"/>
-              <w:szCs w:val="24"/>
             </w:rPr>
           </w:pPr>
-          <w:hyperlink w:anchor="_Toc531281919" w:history="1">
+          <w:hyperlink w:anchor="_Toc531347588" w:history="1">
             <w:r>
               <w:rPr>
                 <w:rStyle w:val="Hipercze"/>
-                <w:b/>
-                <w:noProof/>
-                <w:sz w:val="24"/>
-                <w:szCs w:val="24"/>
               </w:rPr>
               <w:t>Technologie:</w:t>
             </w:r>
             <w:r>
               <w:rPr>
-                <w:b/>
-                <w:noProof/>
                 <w:webHidden/>
-                <w:sz w:val="24"/>
-                <w:szCs w:val="24"/>
               </w:rPr>
               <w:tab/>
             </w:r>
             <w:r>
               <w:rPr>
-                <w:b/>
-                <w:noProof/>
                 <w:webHidden/>
-                <w:sz w:val="24"/>
-                <w:szCs w:val="24"/>
               </w:rPr>
               <w:fldChar w:fldCharType="begin"/>
             </w:r>
             <w:r>
               <w:rPr>
-                <w:b/>
-                <w:noProof/>
                 <w:webHidden/>
-                <w:sz w:val="24"/>
-                <w:szCs w:val="24"/>
-              </w:rPr>
-              <w:instrText xml:space="preserve"> PAGEREF _Toc531281919 \h </w:instrText>
-            </w:r>
-            <w:r>
-              <w:rPr>
-                <w:b/>
-                <w:noProof/>
+              </w:rPr>
+              <w:instrText xml:space="preserve"> PAGEREF _Toc531347588 \h </w:instrText>
+            </w:r>
+            <w:r>
+              <w:rPr>
                 <w:webHidden/>
-                <w:sz w:val="24"/>
-                <w:szCs w:val="24"/>
-              </w:rPr>
-            </w:r>
-            <w:r>
-              <w:rPr>
-                <w:b/>
-                <w:noProof/>
+              </w:rPr>
+            </w:r>
+            <w:r>
+              <w:rPr>
                 <w:webHidden/>
-                <w:sz w:val="24"/>
-                <w:szCs w:val="24"/>
               </w:rPr>
               <w:fldChar w:fldCharType="separate"/>
             </w:r>
             <w:r>
               <w:rPr>
-                <w:b/>
-                <w:noProof/>
                 <w:webHidden/>
-                <w:sz w:val="24"/>
-                <w:szCs w:val="24"/>
               </w:rPr>
               <w:t>7</w:t>
             </w:r>
             <w:r>
               <w:rPr>
-                <w:b/>
-                <w:noProof/>
                 <w:webHidden/>
-                <w:sz w:val="24"/>
-                <w:szCs w:val="24"/>
               </w:rPr>
               <w:fldChar w:fldCharType="end"/>
             </w:r>
@@ -2021,94 +1816,55 @@
         <w:p>
           <w:pPr>
             <w:pStyle w:val="Spistreci1"/>
-            <w:tabs>
-              <w:tab w:val="right" w:leader="dot" w:pos="10456"/>
-            </w:tabs>
             <w:rPr>
               <w:rFonts w:asciiTheme="minorHAnsi" w:eastAsiaTheme="minorEastAsia" w:hAnsiTheme="minorHAnsi" w:cstheme="minorBidi"/>
-              <w:b/>
-              <w:noProof/>
-              <w:sz w:val="24"/>
-              <w:szCs w:val="24"/>
             </w:rPr>
           </w:pPr>
-          <w:hyperlink w:anchor="_Toc531281920" w:history="1">
+          <w:hyperlink w:anchor="_Toc531347589" w:history="1">
             <w:r>
               <w:rPr>
                 <w:rStyle w:val="Hipercze"/>
-                <w:b/>
-                <w:noProof/>
-                <w:sz w:val="24"/>
-                <w:szCs w:val="24"/>
               </w:rPr>
               <w:t>Model konceptualny</w:t>
             </w:r>
             <w:r>
               <w:rPr>
-                <w:b/>
-                <w:noProof/>
                 <w:webHidden/>
-                <w:sz w:val="24"/>
-                <w:szCs w:val="24"/>
               </w:rPr>
               <w:tab/>
             </w:r>
             <w:r>
               <w:rPr>
-                <w:b/>
-                <w:noProof/>
                 <w:webHidden/>
-                <w:sz w:val="24"/>
-                <w:szCs w:val="24"/>
               </w:rPr>
               <w:fldChar w:fldCharType="begin"/>
             </w:r>
             <w:r>
               <w:rPr>
-                <w:b/>
-                <w:noProof/>
                 <w:webHidden/>
-                <w:sz w:val="24"/>
-                <w:szCs w:val="24"/>
-              </w:rPr>
-              <w:instrText xml:space="preserve"> PAGEREF _Toc531281920 \h </w:instrText>
-            </w:r>
-            <w:r>
-              <w:rPr>
-                <w:b/>
-                <w:noProof/>
+              </w:rPr>
+              <w:instrText xml:space="preserve"> PAGEREF _Toc531347589 \h </w:instrText>
+            </w:r>
+            <w:r>
+              <w:rPr>
                 <w:webHidden/>
-                <w:sz w:val="24"/>
-                <w:szCs w:val="24"/>
-              </w:rPr>
-            </w:r>
-            <w:r>
-              <w:rPr>
-                <w:b/>
-                <w:noProof/>
+              </w:rPr>
+            </w:r>
+            <w:r>
+              <w:rPr>
                 <w:webHidden/>
-                <w:sz w:val="24"/>
-                <w:szCs w:val="24"/>
               </w:rPr>
               <w:fldChar w:fldCharType="separate"/>
             </w:r>
             <w:r>
               <w:rPr>
-                <w:b/>
-                <w:noProof/>
                 <w:webHidden/>
-                <w:sz w:val="24"/>
-                <w:szCs w:val="24"/>
               </w:rPr>
               <w:t>8</w:t>
             </w:r>
             <w:r>
               <w:rPr>
-                <w:b/>
-                <w:noProof/>
                 <w:webHidden/>
-                <w:sz w:val="24"/>
-                <w:szCs w:val="24"/>
               </w:rPr>
               <w:fldChar w:fldCharType="end"/>
             </w:r>
@@ -2117,94 +1873,55 @@
         <w:p>
           <w:pPr>
             <w:pStyle w:val="Spistreci1"/>
-            <w:tabs>
-              <w:tab w:val="right" w:leader="dot" w:pos="10456"/>
-            </w:tabs>
             <w:rPr>
               <w:rFonts w:asciiTheme="minorHAnsi" w:eastAsiaTheme="minorEastAsia" w:hAnsiTheme="minorHAnsi" w:cstheme="minorBidi"/>
-              <w:b/>
-              <w:noProof/>
-              <w:sz w:val="24"/>
-              <w:szCs w:val="24"/>
             </w:rPr>
           </w:pPr>
-          <w:hyperlink w:anchor="_Toc531281921" w:history="1">
+          <w:hyperlink w:anchor="_Toc531347590" w:history="1">
             <w:r>
               <w:rPr>
                 <w:rStyle w:val="Hipercze"/>
-                <w:b/>
-                <w:noProof/>
-                <w:sz w:val="24"/>
-                <w:szCs w:val="24"/>
               </w:rPr>
               <w:t>Model logiczny</w:t>
             </w:r>
             <w:r>
               <w:rPr>
-                <w:b/>
-                <w:noProof/>
                 <w:webHidden/>
-                <w:sz w:val="24"/>
-                <w:szCs w:val="24"/>
               </w:rPr>
               <w:tab/>
             </w:r>
             <w:r>
               <w:rPr>
-                <w:b/>
-                <w:noProof/>
                 <w:webHidden/>
-                <w:sz w:val="24"/>
-                <w:szCs w:val="24"/>
               </w:rPr>
               <w:fldChar w:fldCharType="begin"/>
             </w:r>
             <w:r>
               <w:rPr>
-                <w:b/>
-                <w:noProof/>
                 <w:webHidden/>
-                <w:sz w:val="24"/>
-                <w:szCs w:val="24"/>
-              </w:rPr>
-              <w:instrText xml:space="preserve"> PAGEREF _Toc531281921 \h </w:instrText>
-            </w:r>
-            <w:r>
-              <w:rPr>
-                <w:b/>
-                <w:noProof/>
+              </w:rPr>
+              <w:instrText xml:space="preserve"> PAGEREF _Toc531347590 \h </w:instrText>
+            </w:r>
+            <w:r>
+              <w:rPr>
                 <w:webHidden/>
-                <w:sz w:val="24"/>
-                <w:szCs w:val="24"/>
-              </w:rPr>
-            </w:r>
-            <w:r>
-              <w:rPr>
-                <w:b/>
-                <w:noProof/>
+              </w:rPr>
+            </w:r>
+            <w:r>
+              <w:rPr>
                 <w:webHidden/>
-                <w:sz w:val="24"/>
-                <w:szCs w:val="24"/>
               </w:rPr>
               <w:fldChar w:fldCharType="separate"/>
             </w:r>
             <w:r>
               <w:rPr>
-                <w:b/>
-                <w:noProof/>
                 <w:webHidden/>
-                <w:sz w:val="24"/>
-                <w:szCs w:val="24"/>
               </w:rPr>
               <w:t>9</w:t>
             </w:r>
             <w:r>
               <w:rPr>
-                <w:b/>
-                <w:noProof/>
                 <w:webHidden/>
-                <w:sz w:val="24"/>
-                <w:szCs w:val="24"/>
               </w:rPr>
               <w:fldChar w:fldCharType="end"/>
             </w:r>
@@ -2213,94 +1930,55 @@
         <w:p>
           <w:pPr>
             <w:pStyle w:val="Spistreci1"/>
-            <w:tabs>
-              <w:tab w:val="right" w:leader="dot" w:pos="10456"/>
-            </w:tabs>
             <w:rPr>
               <w:rFonts w:asciiTheme="minorHAnsi" w:eastAsiaTheme="minorEastAsia" w:hAnsiTheme="minorHAnsi" w:cstheme="minorBidi"/>
-              <w:b/>
-              <w:noProof/>
-              <w:sz w:val="24"/>
-              <w:szCs w:val="24"/>
             </w:rPr>
           </w:pPr>
-          <w:hyperlink w:anchor="_Toc531281922" w:history="1">
+          <w:hyperlink w:anchor="_Toc531347591" w:history="1">
             <w:r>
               <w:rPr>
                 <w:rStyle w:val="Hipercze"/>
-                <w:b/>
-                <w:noProof/>
-                <w:sz w:val="24"/>
-                <w:szCs w:val="24"/>
               </w:rPr>
               <w:t>Model relacyjny</w:t>
             </w:r>
             <w:r>
               <w:rPr>
-                <w:b/>
-                <w:noProof/>
                 <w:webHidden/>
-                <w:sz w:val="24"/>
-                <w:szCs w:val="24"/>
               </w:rPr>
               <w:tab/>
             </w:r>
             <w:r>
               <w:rPr>
-                <w:b/>
-                <w:noProof/>
                 <w:webHidden/>
-                <w:sz w:val="24"/>
-                <w:szCs w:val="24"/>
               </w:rPr>
               <w:fldChar w:fldCharType="begin"/>
             </w:r>
             <w:r>
               <w:rPr>
-                <w:b/>
-                <w:noProof/>
                 <w:webHidden/>
-                <w:sz w:val="24"/>
-                <w:szCs w:val="24"/>
-              </w:rPr>
-              <w:instrText xml:space="preserve"> PAGEREF _Toc531281922 \h </w:instrText>
-            </w:r>
-            <w:r>
-              <w:rPr>
-                <w:b/>
-                <w:noProof/>
+              </w:rPr>
+              <w:instrText xml:space="preserve"> PAGEREF _Toc531347591 \h </w:instrText>
+            </w:r>
+            <w:r>
+              <w:rPr>
                 <w:webHidden/>
-                <w:sz w:val="24"/>
-                <w:szCs w:val="24"/>
-              </w:rPr>
-            </w:r>
-            <w:r>
-              <w:rPr>
-                <w:b/>
-                <w:noProof/>
+              </w:rPr>
+            </w:r>
+            <w:r>
+              <w:rPr>
                 <w:webHidden/>
-                <w:sz w:val="24"/>
-                <w:szCs w:val="24"/>
               </w:rPr>
               <w:fldChar w:fldCharType="separate"/>
             </w:r>
             <w:r>
               <w:rPr>
-                <w:b/>
-                <w:noProof/>
                 <w:webHidden/>
-                <w:sz w:val="24"/>
-                <w:szCs w:val="24"/>
               </w:rPr>
               <w:t>11</w:t>
             </w:r>
             <w:r>
               <w:rPr>
-                <w:b/>
-                <w:noProof/>
                 <w:webHidden/>
-                <w:sz w:val="24"/>
-                <w:szCs w:val="24"/>
               </w:rPr>
               <w:fldChar w:fldCharType="end"/>
             </w:r>
@@ -2309,10 +1987,9 @@
         <w:p>
           <w:r>
             <w:rPr>
-              <w:b/>
               <w:bCs/>
-              <w:sz w:val="24"/>
-              <w:szCs w:val="24"/>
+              <w:sz w:val="28"/>
+              <w:szCs w:val="28"/>
             </w:rPr>
             <w:fldChar w:fldCharType="end"/>
           </w:r>
@@ -2334,8 +2011,10 @@
         </w:rPr>
         <w:br w:type="page"/>
       </w:r>
+      <w:bookmarkStart w:id="0" w:name="_GoBack"/>
+      <w:bookmarkEnd w:id="0"/>
     </w:p>
-    <w:bookmarkStart w:id="0" w:name="_Toc531281915"/>
+    <w:bookmarkStart w:id="1" w:name="_Toc531347584"/>
     <w:p>
       <w:pPr>
         <w:pStyle w:val="Nagwek1"/>
@@ -2415,7 +2094,7 @@
         </w:rPr>
         <w:t>Wymagania funkcjonalne:</w:t>
       </w:r>
-      <w:bookmarkEnd w:id="0"/>
+      <w:bookmarkEnd w:id="1"/>
     </w:p>
     <w:tbl>
       <w:tblPr>
@@ -4448,7 +4127,7 @@
         </w:tc>
       </w:tr>
     </w:tbl>
-    <w:bookmarkStart w:id="1" w:name="_Toc531281916"/>
+    <w:bookmarkStart w:id="2" w:name="_Toc531347585"/>
     <w:p>
       <w:pPr>
         <w:pStyle w:val="Nagwek1"/>
@@ -4529,7 +4208,7 @@
         </w:rPr>
         <w:t>Wymagania niefunkcjonalne:</w:t>
       </w:r>
-      <w:bookmarkEnd w:id="1"/>
+      <w:bookmarkEnd w:id="2"/>
     </w:p>
     <w:tbl>
       <w:tblPr>
@@ -4785,7 +4464,7 @@
         </w:rPr>
       </w:pPr>
     </w:p>
-    <w:bookmarkStart w:id="2" w:name="_Toc531281917"/>
+    <w:bookmarkStart w:id="3" w:name="_Toc531347586"/>
     <w:p>
       <w:pPr>
         <w:pStyle w:val="Nagwek1"/>
@@ -4864,7 +4543,7 @@
         </w:rPr>
         <w:t>Słownik pojęć:</w:t>
       </w:r>
-      <w:bookmarkEnd w:id="2"/>
+      <w:bookmarkEnd w:id="3"/>
     </w:p>
     <w:tbl>
       <w:tblPr>
@@ -6088,7 +5767,7 @@
         <w:br w:type="page"/>
       </w:r>
     </w:p>
-    <w:bookmarkStart w:id="3" w:name="_Toc531281918"/>
+    <w:bookmarkStart w:id="4" w:name="_Toc531347587"/>
     <w:p>
       <w:pPr>
         <w:pStyle w:val="Nagwek1"/>
@@ -6170,7 +5849,7 @@
         </w:rPr>
         <w:t>Opis/specyfikacja:</w:t>
       </w:r>
-      <w:bookmarkEnd w:id="3"/>
+      <w:bookmarkEnd w:id="4"/>
       <w:r>
         <w:rPr>
           <w:sz w:val="32"/>
@@ -6640,8 +6319,8 @@
           <w:sz w:val="20"/>
         </w:rPr>
       </w:pPr>
-      <w:bookmarkStart w:id="4" w:name="_gjdgxs" w:colFirst="0" w:colLast="0"/>
-      <w:bookmarkEnd w:id="4"/>
+      <w:bookmarkStart w:id="5" w:name="_gjdgxs" w:colFirst="0" w:colLast="0"/>
+      <w:bookmarkEnd w:id="5"/>
       <w:r>
         <w:rPr>
           <w:rFonts w:asciiTheme="majorHAnsi" w:eastAsia="Times New Roman" w:hAnsiTheme="majorHAnsi" w:cstheme="majorHAnsi"/>
@@ -7226,8 +6905,6 @@
         </w:rPr>
         <w:t>lekcja pływania</w:t>
       </w:r>
-      <w:bookmarkStart w:id="5" w:name="_GoBack"/>
-      <w:bookmarkEnd w:id="5"/>
     </w:p>
     <w:p>
       <w:pPr>
@@ -7294,7 +6971,7 @@
         </w:rPr>
       </w:pPr>
     </w:p>
-    <w:bookmarkStart w:id="6" w:name="_Toc531281919"/>
+    <w:bookmarkStart w:id="6" w:name="_Toc531347588"/>
     <w:p>
       <w:pPr>
         <w:pStyle w:val="Nagwek1"/>
@@ -7531,7 +7208,7 @@
         </w:rPr>
         <w:br w:type="column"/>
       </w:r>
-      <w:bookmarkStart w:id="7" w:name="_Toc531281920"/>
+      <w:bookmarkStart w:id="7" w:name="_Toc531347589"/>
       <w:r>
         <w:rPr>
           <w:rFonts w:eastAsia="Times New Roman"/>
@@ -7617,15 +7294,15 @@
           <wp:anchor distT="0" distB="0" distL="114300" distR="114300" simplePos="0" relativeHeight="251678720" behindDoc="0" locked="0" layoutInCell="1" allowOverlap="1">
             <wp:simplePos x="0" y="0"/>
             <wp:positionH relativeFrom="margin">
-              <wp:align>right</wp:align>
+              <wp:align>left</wp:align>
             </wp:positionH>
             <wp:positionV relativeFrom="paragraph">
-              <wp:posOffset>84455</wp:posOffset>
+              <wp:posOffset>0</wp:posOffset>
             </wp:positionV>
-            <wp:extent cx="6637655" cy="7706360"/>
-            <wp:effectExtent l="0" t="0" r="0" b="8890"/>
-            <wp:wrapTopAndBottom/>
-            <wp:docPr id="11" name="Obraz 11"/>
+            <wp:extent cx="6581140" cy="8324850"/>
+            <wp:effectExtent l="0" t="0" r="0" b="0"/>
+            <wp:wrapSquare wrapText="bothSides"/>
+            <wp:docPr id="13" name="Obraz 13"/>
             <wp:cNvGraphicFramePr>
               <a:graphicFrameLocks xmlns:a="http://schemas.openxmlformats.org/drawingml/2006/main" noChangeAspect="1"/>
             </wp:cNvGraphicFramePr>
@@ -7633,10 +7310,8 @@
               <a:graphicData uri="http://schemas.openxmlformats.org/drawingml/2006/picture">
                 <pic:pic xmlns:pic="http://schemas.openxmlformats.org/drawingml/2006/picture">
                   <pic:nvPicPr>
-                    <pic:cNvPr id="0" name="Picture 3"/>
-                    <pic:cNvPicPr>
-                      <a:picLocks noChangeAspect="1" noChangeArrowheads="1"/>
-                    </pic:cNvPicPr>
+                    <pic:cNvPr id="13" name="Conceptual.jpg"/>
+                    <pic:cNvPicPr/>
                   </pic:nvPicPr>
                   <pic:blipFill>
                     <a:blip r:embed="rId8" cstate="print">
@@ -7646,23 +7321,18 @@
                         </a:ext>
                       </a:extLst>
                     </a:blip>
-                    <a:srcRect/>
                     <a:stretch>
                       <a:fillRect/>
                     </a:stretch>
                   </pic:blipFill>
-                  <pic:spPr bwMode="auto">
+                  <pic:spPr>
                     <a:xfrm>
                       <a:off x="0" y="0"/>
-                      <a:ext cx="6637655" cy="7706360"/>
+                      <a:ext cx="6581140" cy="8324850"/>
                     </a:xfrm>
                     <a:prstGeom prst="rect">
                       <a:avLst/>
                     </a:prstGeom>
-                    <a:noFill/>
-                    <a:ln>
-                      <a:noFill/>
-                    </a:ln>
                   </pic:spPr>
                 </pic:pic>
               </a:graphicData>
@@ -7674,7 +7344,7 @@
         </w:drawing>
       </w:r>
     </w:p>
-    <w:bookmarkStart w:id="8" w:name="_Toc531281921"/>
+    <w:bookmarkStart w:id="8" w:name="_Toc531347590"/>
     <w:p>
       <w:pPr>
         <w:pStyle w:val="Nagwek1"/>
@@ -8757,7 +8427,7 @@
         </w:rPr>
         <w:br w:type="column"/>
       </w:r>
-      <w:bookmarkStart w:id="9" w:name="_Toc531281922"/>
+      <w:bookmarkStart w:id="9" w:name="_Toc531347591"/>
       <w:r>
         <w:rPr>
           <w:rFonts w:eastAsia="Times New Roman"/>
@@ -11380,10 +11050,19 @@
     <w:autoRedefine/>
     <w:uiPriority w:val="39"/>
     <w:unhideWhenUsed/>
-    <w:rsid w:val="00362619"/>
+    <w:rsid w:val="00363E6A"/>
     <w:pPr>
+      <w:tabs>
+        <w:tab w:val="right" w:leader="dot" w:pos="10456"/>
+      </w:tabs>
       <w:spacing w:after="100"/>
     </w:pPr>
+    <w:rPr>
+      <w:b/>
+      <w:noProof/>
+      <w:sz w:val="28"/>
+      <w:szCs w:val="28"/>
+    </w:rPr>
   </w:style>
   <w:style w:type="character" w:styleId="Hipercze">
     <w:name w:val="Hyperlink"/>
@@ -11724,7 +11403,7 @@
 </file>
 
 <file path=customXml/itemProps1.xml><?xml version="1.0" encoding="utf-8"?>
-<ds:datastoreItem xmlns:ds="http://schemas.openxmlformats.org/officeDocument/2006/customXml" ds:itemID="{9B4B4198-A007-47C5-A0B0-39F259C90697}">
+<ds:datastoreItem xmlns:ds="http://schemas.openxmlformats.org/officeDocument/2006/customXml" ds:itemID="{D3596E88-AC59-4D38-B900-358E4FC95BC2}">
   <ds:schemaRefs>
     <ds:schemaRef ds:uri="http://schemas.openxmlformats.org/officeDocument/2006/bibliography"/>
   </ds:schemaRefs>

</xml_diff>

<commit_message>
Do dokumentacji dodano ustep o normalizacji
</commit_message>
<xml_diff>
--- a/Dokumentacja-wstepna.docx
+++ b/Dokumentacja-wstepna.docx
@@ -1,6 +1,6 @@
 
 <file path=word/document.xml><?xml version="1.0" encoding="utf-8"?>
-<w:document xmlns:wpc="http://schemas.microsoft.com/office/word/2010/wordprocessingCanvas" xmlns:mc="http://schemas.openxmlformats.org/markup-compatibility/2006" xmlns:o="urn:schemas-microsoft-com:office:office" xmlns:r="http://schemas.openxmlformats.org/officeDocument/2006/relationships" xmlns:m="http://schemas.openxmlformats.org/officeDocument/2006/math" xmlns:v="urn:schemas-microsoft-com:vml" xmlns:wp14="http://schemas.microsoft.com/office/word/2010/wordprocessingDrawing" xmlns:wp="http://schemas.openxmlformats.org/drawingml/2006/wordprocessingDrawing" xmlns:w10="urn:schemas-microsoft-com:office:word" xmlns:w="http://schemas.openxmlformats.org/wordprocessingml/2006/main" xmlns:w14="http://schemas.microsoft.com/office/word/2010/wordml" xmlns:w15="http://schemas.microsoft.com/office/word/2012/wordml" xmlns:wpg="http://schemas.microsoft.com/office/word/2010/wordprocessingGroup" xmlns:wpi="http://schemas.microsoft.com/office/word/2010/wordprocessingInk" xmlns:wne="http://schemas.microsoft.com/office/word/2006/wordml" xmlns:wps="http://schemas.microsoft.com/office/word/2010/wordprocessingShape" mc:Ignorable="w14 w15 wp14">
+<w:document xmlns:wpc="http://schemas.microsoft.com/office/word/2010/wordprocessingCanvas" xmlns:cx="http://schemas.microsoft.com/office/drawing/2014/chartex" xmlns:cx1="http://schemas.microsoft.com/office/drawing/2015/9/8/chartex" xmlns:cx2="http://schemas.microsoft.com/office/drawing/2015/10/21/chartex" xmlns:cx3="http://schemas.microsoft.com/office/drawing/2016/5/9/chartex" xmlns:cx4="http://schemas.microsoft.com/office/drawing/2016/5/10/chartex" xmlns:cx5="http://schemas.microsoft.com/office/drawing/2016/5/11/chartex" xmlns:cx6="http://schemas.microsoft.com/office/drawing/2016/5/12/chartex" xmlns:cx7="http://schemas.microsoft.com/office/drawing/2016/5/13/chartex" xmlns:cx8="http://schemas.microsoft.com/office/drawing/2016/5/14/chartex" xmlns:mc="http://schemas.openxmlformats.org/markup-compatibility/2006" xmlns:aink="http://schemas.microsoft.com/office/drawing/2016/ink" xmlns:am3d="http://schemas.microsoft.com/office/drawing/2017/model3d" xmlns:o="urn:schemas-microsoft-com:office:office" xmlns:r="http://schemas.openxmlformats.org/officeDocument/2006/relationships" xmlns:m="http://schemas.openxmlformats.org/officeDocument/2006/math" xmlns:v="urn:schemas-microsoft-com:vml" xmlns:wp14="http://schemas.microsoft.com/office/word/2010/wordprocessingDrawing" xmlns:wp="http://schemas.openxmlformats.org/drawingml/2006/wordprocessingDrawing" xmlns:w10="urn:schemas-microsoft-com:office:word" xmlns:w="http://schemas.openxmlformats.org/wordprocessingml/2006/main" xmlns:w14="http://schemas.microsoft.com/office/word/2010/wordml" xmlns:w15="http://schemas.microsoft.com/office/word/2012/wordml" xmlns:w16cid="http://schemas.microsoft.com/office/word/2016/wordml/cid" xmlns:w16se="http://schemas.microsoft.com/office/word/2015/wordml/symex" xmlns:wpg="http://schemas.microsoft.com/office/word/2010/wordprocessingGroup" xmlns:wpi="http://schemas.microsoft.com/office/word/2010/wordprocessingInk" xmlns:wne="http://schemas.microsoft.com/office/word/2006/wordml" xmlns:wps="http://schemas.microsoft.com/office/word/2010/wordprocessingShape" mc:Ignorable="w14 w15 w16se w16cid wp14">
   <w:body>
     <w:p>
       <w:pPr>
@@ -2011,10 +2011,8 @@
         </w:rPr>
         <w:br w:type="page"/>
       </w:r>
-      <w:bookmarkStart w:id="0" w:name="_GoBack"/>
-      <w:bookmarkEnd w:id="0"/>
     </w:p>
-    <w:bookmarkStart w:id="1" w:name="_Toc531347584"/>
+    <w:bookmarkStart w:id="0" w:name="_Toc531347584"/>
     <w:p>
       <w:pPr>
         <w:pStyle w:val="Nagwek1"/>
@@ -2094,7 +2092,7 @@
         </w:rPr>
         <w:t>Wymagania funkcjonalne:</w:t>
       </w:r>
-      <w:bookmarkEnd w:id="1"/>
+      <w:bookmarkEnd w:id="0"/>
     </w:p>
     <w:tbl>
       <w:tblPr>
@@ -4127,7 +4125,7 @@
         </w:tc>
       </w:tr>
     </w:tbl>
-    <w:bookmarkStart w:id="2" w:name="_Toc531347585"/>
+    <w:bookmarkStart w:id="1" w:name="_Toc531347585"/>
     <w:p>
       <w:pPr>
         <w:pStyle w:val="Nagwek1"/>
@@ -4208,7 +4206,7 @@
         </w:rPr>
         <w:t>Wymagania niefunkcjonalne:</w:t>
       </w:r>
-      <w:bookmarkEnd w:id="2"/>
+      <w:bookmarkEnd w:id="1"/>
     </w:p>
     <w:tbl>
       <w:tblPr>
@@ -4464,7 +4462,7 @@
         </w:rPr>
       </w:pPr>
     </w:p>
-    <w:bookmarkStart w:id="3" w:name="_Toc531347586"/>
+    <w:bookmarkStart w:id="2" w:name="_Toc531347586"/>
     <w:p>
       <w:pPr>
         <w:pStyle w:val="Nagwek1"/>
@@ -4543,7 +4541,7 @@
         </w:rPr>
         <w:t>Słownik pojęć:</w:t>
       </w:r>
-      <w:bookmarkEnd w:id="3"/>
+      <w:bookmarkEnd w:id="2"/>
     </w:p>
     <w:tbl>
       <w:tblPr>
@@ -5767,7 +5765,7 @@
         <w:br w:type="page"/>
       </w:r>
     </w:p>
-    <w:bookmarkStart w:id="4" w:name="_Toc531347587"/>
+    <w:bookmarkStart w:id="3" w:name="_Toc531347587"/>
     <w:p>
       <w:pPr>
         <w:pStyle w:val="Nagwek1"/>
@@ -5849,7 +5847,7 @@
         </w:rPr>
         <w:t>Opis/specyfikacja:</w:t>
       </w:r>
-      <w:bookmarkEnd w:id="4"/>
+      <w:bookmarkEnd w:id="3"/>
       <w:r>
         <w:rPr>
           <w:sz w:val="32"/>
@@ -6319,8 +6317,8 @@
           <w:sz w:val="20"/>
         </w:rPr>
       </w:pPr>
-      <w:bookmarkStart w:id="5" w:name="_gjdgxs" w:colFirst="0" w:colLast="0"/>
-      <w:bookmarkEnd w:id="5"/>
+      <w:bookmarkStart w:id="4" w:name="_gjdgxs" w:colFirst="0" w:colLast="0"/>
+      <w:bookmarkEnd w:id="4"/>
       <w:r>
         <w:rPr>
           <w:rFonts w:asciiTheme="majorHAnsi" w:eastAsia="Times New Roman" w:hAnsiTheme="majorHAnsi" w:cstheme="majorHAnsi"/>
@@ -6971,7 +6969,7 @@
         </w:rPr>
       </w:pPr>
     </w:p>
-    <w:bookmarkStart w:id="6" w:name="_Toc531347588"/>
+    <w:bookmarkStart w:id="5" w:name="_Toc531347588"/>
     <w:p>
       <w:pPr>
         <w:pStyle w:val="Nagwek1"/>
@@ -7050,7 +7048,7 @@
         </w:rPr>
         <w:t>Technologie:</w:t>
       </w:r>
-      <w:bookmarkEnd w:id="6"/>
+      <w:bookmarkEnd w:id="5"/>
       <w:r>
         <w:rPr>
           <w:sz w:val="32"/>
@@ -7208,7 +7206,7 @@
         </w:rPr>
         <w:br w:type="column"/>
       </w:r>
-      <w:bookmarkStart w:id="7" w:name="_Toc531347589"/>
+      <w:bookmarkStart w:id="6" w:name="_Toc531347589"/>
       <w:r>
         <w:rPr>
           <w:rFonts w:eastAsia="Times New Roman"/>
@@ -7283,13 +7281,174 @@
         </w:rPr>
         <w:t>Model konceptualny</w:t>
       </w:r>
-      <w:bookmarkEnd w:id="7"/>
+      <w:bookmarkEnd w:id="6"/>
     </w:p>
     <w:p>
+      <w:pPr>
+        <w:spacing w:after="120" w:line="360" w:lineRule="auto"/>
+        <w:rPr>
+          <w:sz w:val="24"/>
+          <w:szCs w:val="24"/>
+        </w:rPr>
+      </w:pPr>
+      <w:r>
+        <w:rPr>
+          <w:sz w:val="24"/>
+          <w:szCs w:val="24"/>
+        </w:rPr>
+        <w:t>Model konceptualny jest reprezentacją graficzną omówionych wyżej założeń: znalazły się w nim wszystkie wspomniane obiekty wraz z odpowiadającymi im atrybutami.</w:t>
+      </w:r>
+      <w:r>
+        <w:rPr>
+          <w:sz w:val="24"/>
+          <w:szCs w:val="24"/>
+        </w:rPr>
+        <w:t xml:space="preserve"> Reprezentuje on tworzoną bazę danych</w:t>
+      </w:r>
+      <w:r>
+        <w:rPr>
+          <w:sz w:val="24"/>
+          <w:szCs w:val="24"/>
+        </w:rPr>
+        <w:t xml:space="preserve"> </w:t>
+      </w:r>
+      <w:r>
+        <w:rPr>
+          <w:sz w:val="24"/>
+          <w:szCs w:val="24"/>
+        </w:rPr>
+        <w:br/>
+      </w:r>
+      <w:r>
+        <w:rPr>
+          <w:sz w:val="24"/>
+          <w:szCs w:val="24"/>
+        </w:rPr>
+        <w:t xml:space="preserve">w </w:t>
+      </w:r>
+      <w:r>
+        <w:rPr>
+          <w:sz w:val="24"/>
+          <w:szCs w:val="24"/>
+        </w:rPr>
+        <w:t>postaci nieznormalizowanej</w:t>
+      </w:r>
+      <w:r>
+        <w:rPr>
+          <w:sz w:val="24"/>
+          <w:szCs w:val="24"/>
+        </w:rPr>
+        <w:t xml:space="preserve"> – świadczy o tym m. in. </w:t>
+      </w:r>
+      <w:r>
+        <w:rPr>
+          <w:sz w:val="24"/>
+          <w:szCs w:val="24"/>
+        </w:rPr>
+        <w:t xml:space="preserve">brak </w:t>
+      </w:r>
+      <w:r>
+        <w:rPr>
+          <w:sz w:val="24"/>
+          <w:szCs w:val="24"/>
+        </w:rPr>
+        <w:t>atomowoś</w:t>
+      </w:r>
+      <w:r>
+        <w:rPr>
+          <w:sz w:val="24"/>
+          <w:szCs w:val="24"/>
+        </w:rPr>
+        <w:t>ci</w:t>
+      </w:r>
+      <w:r>
+        <w:rPr>
+          <w:sz w:val="24"/>
+          <w:szCs w:val="24"/>
+        </w:rPr>
+        <w:t xml:space="preserve"> danych (przykładem jest </w:t>
+      </w:r>
+      <w:bookmarkStart w:id="7" w:name="_GoBack"/>
+      <w:bookmarkEnd w:id="7"/>
+      <w:r>
+        <w:rPr>
+          <w:sz w:val="24"/>
+          <w:szCs w:val="24"/>
+        </w:rPr>
+        <w:t xml:space="preserve">tu podanie atrybutów kompozytowych powiązanych z </w:t>
+      </w:r>
+      <w:r>
+        <w:rPr>
+          <w:b/>
+          <w:sz w:val="24"/>
+          <w:szCs w:val="24"/>
+        </w:rPr>
+        <w:t>Danymi do logowania</w:t>
+      </w:r>
+      <w:r>
+        <w:rPr>
+          <w:sz w:val="24"/>
+          <w:szCs w:val="24"/>
+        </w:rPr>
+        <w:t xml:space="preserve"> czy </w:t>
+      </w:r>
+      <w:r>
+        <w:rPr>
+          <w:b/>
+          <w:sz w:val="24"/>
+          <w:szCs w:val="24"/>
+        </w:rPr>
+        <w:t>Stanowiskiem</w:t>
+      </w:r>
+      <w:r>
+        <w:rPr>
+          <w:sz w:val="24"/>
+          <w:szCs w:val="24"/>
+        </w:rPr>
+        <w:t>)</w:t>
+      </w:r>
+      <w:r>
+        <w:rPr>
+          <w:sz w:val="24"/>
+          <w:szCs w:val="24"/>
+        </w:rPr>
+        <w:t>. Normalizacja będzie przeprowadzana</w:t>
+      </w:r>
+      <w:r>
+        <w:rPr>
+          <w:sz w:val="24"/>
+          <w:szCs w:val="24"/>
+        </w:rPr>
+        <w:t xml:space="preserve"> </w:t>
+      </w:r>
+      <w:r>
+        <w:rPr>
+          <w:sz w:val="24"/>
+          <w:szCs w:val="24"/>
+        </w:rPr>
+        <w:t xml:space="preserve">w miarę tworzenia kolejnych modeli, gdzie też zdecydujemy, </w:t>
+      </w:r>
+      <w:r>
+        <w:rPr>
+          <w:sz w:val="24"/>
+          <w:szCs w:val="24"/>
+        </w:rPr>
+        <w:br/>
+      </w:r>
+      <w:r>
+        <w:rPr>
+          <w:sz w:val="24"/>
+          <w:szCs w:val="24"/>
+        </w:rPr>
+        <w:t>na którym jej etapie się zatrzymamy.</w:t>
+      </w:r>
+    </w:p>
+    <w:p>
       <w:r>
         <w:rPr>
           <w:noProof/>
         </w:rPr>
+        <w:lastRenderedPageBreak/>
         <w:drawing>
           <wp:anchor distT="0" distB="0" distL="114300" distR="114300" simplePos="0" relativeHeight="251678720" behindDoc="0" locked="0" layoutInCell="1" allowOverlap="1">
             <wp:simplePos x="0" y="0"/>
@@ -7454,7 +7613,23 @@
           <w:sz w:val="24"/>
           <w:szCs w:val="24"/>
         </w:rPr>
-        <w:t xml:space="preserve">. Jest on połączony relacjami z aż czterema innymi encjami: </w:t>
+        <w:t xml:space="preserve">. Jest on połączony relacjami z </w:t>
+      </w:r>
+      <w:r>
+        <w:rPr>
+          <w:rFonts w:asciiTheme="majorHAnsi" w:hAnsiTheme="majorHAnsi" w:cstheme="majorHAnsi"/>
+          <w:sz w:val="24"/>
+          <w:szCs w:val="24"/>
+        </w:rPr>
+        <w:t>trzema</w:t>
+      </w:r>
+      <w:r>
+        <w:rPr>
+          <w:rFonts w:asciiTheme="majorHAnsi" w:hAnsiTheme="majorHAnsi" w:cstheme="majorHAnsi"/>
+          <w:sz w:val="24"/>
+          <w:szCs w:val="24"/>
+        </w:rPr>
+        <w:t xml:space="preserve"> innymi encjami: </w:t>
       </w:r>
       <w:r>
         <w:rPr>
@@ -7505,7 +7680,7 @@
           <w:sz w:val="24"/>
           <w:szCs w:val="24"/>
         </w:rPr>
-        <w:t xml:space="preserve">, </w:t>
+        <w:t xml:space="preserve">. Zgodnie ze schematem, </w:t>
       </w:r>
       <w:r>
         <w:rPr>
@@ -7514,15 +7689,15 @@
           <w:sz w:val="24"/>
           <w:szCs w:val="24"/>
         </w:rPr>
-        <w:t>Rezerwacja toru</w:t>
-      </w:r>
-      <w:r>
-        <w:rPr>
-          <w:rFonts w:asciiTheme="majorHAnsi" w:hAnsiTheme="majorHAnsi" w:cstheme="majorHAnsi"/>
-          <w:sz w:val="24"/>
-          <w:szCs w:val="24"/>
-        </w:rPr>
-        <w:t xml:space="preserve">. Zgodnie ze schematem, </w:t>
+        <w:t>Basen</w:t>
+      </w:r>
+      <w:r>
+        <w:rPr>
+          <w:rFonts w:asciiTheme="majorHAnsi" w:hAnsiTheme="majorHAnsi" w:cstheme="majorHAnsi"/>
+          <w:sz w:val="24"/>
+          <w:szCs w:val="24"/>
+        </w:rPr>
+        <w:t xml:space="preserve"> musi mieć </w:t>
       </w:r>
       <w:r>
         <w:rPr>
@@ -7531,15 +7706,15 @@
           <w:sz w:val="24"/>
           <w:szCs w:val="24"/>
         </w:rPr>
-        <w:t>Basen</w:t>
-      </w:r>
-      <w:r>
-        <w:rPr>
-          <w:rFonts w:asciiTheme="majorHAnsi" w:hAnsiTheme="majorHAnsi" w:cstheme="majorHAnsi"/>
-          <w:sz w:val="24"/>
-          <w:szCs w:val="24"/>
-        </w:rPr>
-        <w:t xml:space="preserve"> musi mieć </w:t>
+        <w:t xml:space="preserve">Pracowników </w:t>
+      </w:r>
+      <w:r>
+        <w:rPr>
+          <w:rFonts w:asciiTheme="majorHAnsi" w:hAnsiTheme="majorHAnsi" w:cstheme="majorHAnsi"/>
+          <w:sz w:val="24"/>
+          <w:szCs w:val="24"/>
+        </w:rPr>
+        <w:t xml:space="preserve">i oferować </w:t>
       </w:r>
       <w:r>
         <w:rPr>
@@ -7548,7 +7723,15 @@
           <w:sz w:val="24"/>
           <w:szCs w:val="24"/>
         </w:rPr>
-        <w:t xml:space="preserve">Pracowników </w:t>
+        <w:t>Usługi</w:t>
+      </w:r>
+      <w:r>
+        <w:rPr>
+          <w:rFonts w:asciiTheme="majorHAnsi" w:hAnsiTheme="majorHAnsi" w:cstheme="majorHAnsi"/>
+          <w:sz w:val="24"/>
+          <w:szCs w:val="24"/>
+        </w:rPr>
+        <w:t xml:space="preserve">. </w:t>
       </w:r>
       <w:r>
         <w:rPr>
@@ -7557,40 +7740,6 @@
           <w:sz w:val="24"/>
           <w:szCs w:val="24"/>
         </w:rPr>
-        <w:br/>
-      </w:r>
-      <w:r>
-        <w:rPr>
-          <w:rFonts w:asciiTheme="majorHAnsi" w:hAnsiTheme="majorHAnsi" w:cstheme="majorHAnsi"/>
-          <w:sz w:val="24"/>
-          <w:szCs w:val="24"/>
-        </w:rPr>
-        <w:t xml:space="preserve">i oferować </w:t>
-      </w:r>
-      <w:r>
-        <w:rPr>
-          <w:rFonts w:asciiTheme="majorHAnsi" w:hAnsiTheme="majorHAnsi" w:cstheme="majorHAnsi"/>
-          <w:b/>
-          <w:sz w:val="24"/>
-          <w:szCs w:val="24"/>
-        </w:rPr>
-        <w:t>Usługi</w:t>
-      </w:r>
-      <w:r>
-        <w:rPr>
-          <w:rFonts w:asciiTheme="majorHAnsi" w:hAnsiTheme="majorHAnsi" w:cstheme="majorHAnsi"/>
-          <w:sz w:val="24"/>
-          <w:szCs w:val="24"/>
-        </w:rPr>
-        <w:t xml:space="preserve">. </w:t>
-      </w:r>
-      <w:r>
-        <w:rPr>
-          <w:rFonts w:asciiTheme="majorHAnsi" w:hAnsiTheme="majorHAnsi" w:cstheme="majorHAnsi"/>
-          <w:b/>
-          <w:sz w:val="24"/>
-          <w:szCs w:val="24"/>
-        </w:rPr>
         <w:t xml:space="preserve">Przeglądy </w:t>
       </w:r>
       <w:r>
@@ -7599,24 +7748,7 @@
           <w:sz w:val="24"/>
           <w:szCs w:val="24"/>
         </w:rPr>
-        <w:t xml:space="preserve">i </w:t>
-      </w:r>
-      <w:r>
-        <w:rPr>
-          <w:rFonts w:asciiTheme="majorHAnsi" w:hAnsiTheme="majorHAnsi" w:cstheme="majorHAnsi"/>
-          <w:b/>
-          <w:sz w:val="24"/>
-          <w:szCs w:val="24"/>
-        </w:rPr>
-        <w:t>Rezerwacje toru</w:t>
-      </w:r>
-      <w:r>
-        <w:rPr>
-          <w:rFonts w:asciiTheme="majorHAnsi" w:hAnsiTheme="majorHAnsi" w:cstheme="majorHAnsi"/>
-          <w:sz w:val="24"/>
-          <w:szCs w:val="24"/>
-        </w:rPr>
-        <w:t xml:space="preserve"> są natomiast </w:t>
+        <w:t xml:space="preserve">są natomiast </w:t>
       </w:r>
       <w:r>
         <w:rPr>
@@ -7625,6 +7757,22 @@
           <w:szCs w:val="24"/>
         </w:rPr>
         <w:t>opcjonalne</w:t>
+      </w:r>
+      <w:r>
+        <w:rPr>
+          <w:rFonts w:asciiTheme="majorHAnsi" w:hAnsiTheme="majorHAnsi" w:cstheme="majorHAnsi"/>
+          <w:sz w:val="24"/>
+          <w:szCs w:val="24"/>
+        </w:rPr>
+        <w:t xml:space="preserve"> (nowo utworzone obiekty mogą ich nie mieć</w:t>
+      </w:r>
+      <w:r>
+        <w:rPr>
+          <w:rFonts w:asciiTheme="majorHAnsi" w:hAnsiTheme="majorHAnsi" w:cstheme="majorHAnsi"/>
+          <w:sz w:val="24"/>
+          <w:szCs w:val="24"/>
+        </w:rPr>
+        <w:t>)</w:t>
       </w:r>
       <w:r>
         <w:rPr>
@@ -7640,7 +7788,7 @@
         <w:spacing w:after="120" w:line="360" w:lineRule="auto"/>
         <w:rPr>
           <w:rFonts w:asciiTheme="majorHAnsi" w:hAnsiTheme="majorHAnsi" w:cstheme="majorHAnsi"/>
-          <w:sz w:val="14"/>
+          <w:sz w:val="24"/>
           <w:szCs w:val="24"/>
         </w:rPr>
       </w:pPr>
@@ -7779,7 +7927,23 @@
           <w:sz w:val="24"/>
           <w:szCs w:val="24"/>
         </w:rPr>
-        <w:t xml:space="preserve"> i </w:t>
+        <w:t xml:space="preserve"> </w:t>
+      </w:r>
+      <w:r>
+        <w:rPr>
+          <w:rFonts w:asciiTheme="majorHAnsi" w:hAnsiTheme="majorHAnsi" w:cstheme="majorHAnsi"/>
+          <w:sz w:val="24"/>
+          <w:szCs w:val="24"/>
+        </w:rPr>
+        <w:br/>
+      </w:r>
+      <w:r>
+        <w:rPr>
+          <w:rFonts w:asciiTheme="majorHAnsi" w:hAnsiTheme="majorHAnsi" w:cstheme="majorHAnsi"/>
+          <w:sz w:val="24"/>
+          <w:szCs w:val="24"/>
+        </w:rPr>
+        <w:t xml:space="preserve">i </w:t>
       </w:r>
       <w:r>
         <w:rPr>
@@ -7804,7 +7968,7 @@
         <w:spacing w:after="120" w:line="360" w:lineRule="auto"/>
         <w:rPr>
           <w:rFonts w:asciiTheme="majorHAnsi" w:hAnsiTheme="majorHAnsi" w:cstheme="majorHAnsi"/>
-          <w:sz w:val="14"/>
+          <w:sz w:val="24"/>
           <w:szCs w:val="24"/>
         </w:rPr>
       </w:pPr>
@@ -7824,7 +7988,7 @@
           <w:sz w:val="24"/>
           <w:szCs w:val="24"/>
         </w:rPr>
-        <w:t xml:space="preserve">W przypadku encji </w:t>
+        <w:t xml:space="preserve">Encja </w:t>
       </w:r>
       <w:r>
         <w:rPr>
@@ -7833,15 +7997,23 @@
           <w:sz w:val="24"/>
           <w:szCs w:val="24"/>
         </w:rPr>
-        <w:t>Klient</w:t>
-      </w:r>
-      <w:r>
-        <w:rPr>
-          <w:rFonts w:asciiTheme="majorHAnsi" w:hAnsiTheme="majorHAnsi" w:cstheme="majorHAnsi"/>
-          <w:sz w:val="24"/>
-          <w:szCs w:val="24"/>
-        </w:rPr>
-        <w:t xml:space="preserve">, jest ona połączona relacjami z </w:t>
+        <w:t>Usługa</w:t>
+      </w:r>
+      <w:r>
+        <w:rPr>
+          <w:rFonts w:asciiTheme="majorHAnsi" w:hAnsiTheme="majorHAnsi" w:cstheme="majorHAnsi"/>
+          <w:sz w:val="24"/>
+          <w:szCs w:val="24"/>
+        </w:rPr>
+        <w:t xml:space="preserve"> składa się natomiast z </w:t>
+      </w:r>
+      <w:r>
+        <w:rPr>
+          <w:rFonts w:asciiTheme="majorHAnsi" w:hAnsiTheme="majorHAnsi" w:cstheme="majorHAnsi"/>
+          <w:sz w:val="24"/>
+          <w:szCs w:val="24"/>
+        </w:rPr>
+        <w:t xml:space="preserve">dwóch podtypów: </w:t>
       </w:r>
       <w:r>
         <w:rPr>
@@ -7850,6 +8022,57 @@
           <w:sz w:val="24"/>
           <w:szCs w:val="24"/>
         </w:rPr>
+        <w:t xml:space="preserve">Lokalna </w:t>
+      </w:r>
+      <w:r>
+        <w:rPr>
+          <w:rFonts w:asciiTheme="majorHAnsi" w:hAnsiTheme="majorHAnsi" w:cstheme="majorHAnsi"/>
+          <w:sz w:val="24"/>
+          <w:szCs w:val="24"/>
+        </w:rPr>
+        <w:t xml:space="preserve">i </w:t>
+      </w:r>
+      <w:r>
+        <w:rPr>
+          <w:rFonts w:asciiTheme="majorHAnsi" w:hAnsiTheme="majorHAnsi" w:cstheme="majorHAnsi"/>
+          <w:b/>
+          <w:sz w:val="24"/>
+          <w:szCs w:val="24"/>
+        </w:rPr>
+        <w:t>Ogólna</w:t>
+      </w:r>
+      <w:r>
+        <w:rPr>
+          <w:rFonts w:asciiTheme="majorHAnsi" w:hAnsiTheme="majorHAnsi" w:cstheme="majorHAnsi"/>
+          <w:sz w:val="24"/>
+          <w:szCs w:val="24"/>
+        </w:rPr>
+        <w:t xml:space="preserve">. W tym przypadku na szczególną uwagę zasługuje podtyp </w:t>
+      </w:r>
+      <w:r>
+        <w:rPr>
+          <w:rFonts w:asciiTheme="majorHAnsi" w:hAnsiTheme="majorHAnsi" w:cstheme="majorHAnsi"/>
+          <w:b/>
+          <w:sz w:val="24"/>
+          <w:szCs w:val="24"/>
+        </w:rPr>
+        <w:t>Ogólna</w:t>
+      </w:r>
+      <w:r>
+        <w:rPr>
+          <w:rFonts w:asciiTheme="majorHAnsi" w:hAnsiTheme="majorHAnsi" w:cstheme="majorHAnsi"/>
+          <w:sz w:val="24"/>
+          <w:szCs w:val="24"/>
+        </w:rPr>
+        <w:t xml:space="preserve"> połączony relacją z </w:t>
+      </w:r>
+      <w:r>
+        <w:rPr>
+          <w:rFonts w:asciiTheme="majorHAnsi" w:hAnsiTheme="majorHAnsi" w:cstheme="majorHAnsi"/>
+          <w:b/>
+          <w:sz w:val="24"/>
+          <w:szCs w:val="24"/>
+        </w:rPr>
         <w:t xml:space="preserve">Rezerwacją toru </w:t>
       </w:r>
       <w:r>
@@ -7867,24 +8090,15 @@
           <w:sz w:val="24"/>
           <w:szCs w:val="24"/>
         </w:rPr>
-        <w:t>Transakcją</w:t>
-      </w:r>
-      <w:r>
-        <w:rPr>
-          <w:rFonts w:asciiTheme="majorHAnsi" w:hAnsiTheme="majorHAnsi" w:cstheme="majorHAnsi"/>
-          <w:sz w:val="24"/>
-          <w:szCs w:val="24"/>
-        </w:rPr>
-        <w:t xml:space="preserve">, przy czym </w:t>
-      </w:r>
-      <w:r>
-        <w:rPr>
-          <w:rFonts w:asciiTheme="majorHAnsi" w:hAnsiTheme="majorHAnsi" w:cstheme="majorHAnsi"/>
-          <w:sz w:val="24"/>
-          <w:szCs w:val="24"/>
-        </w:rPr>
-        <w:br/>
-        <w:t xml:space="preserve">na szczególną uwagę zasługuje drugi ze związków – jest to relacja 1:N, obligatoryjna od strony </w:t>
+        <w:t>Lekcją pływania</w:t>
+      </w:r>
+      <w:r>
+        <w:rPr>
+          <w:rFonts w:asciiTheme="majorHAnsi" w:hAnsiTheme="majorHAnsi" w:cstheme="majorHAnsi"/>
+          <w:sz w:val="24"/>
+          <w:szCs w:val="24"/>
+        </w:rPr>
+        <w:t>, gdzie są przechowywane szczegółowe informacje na temat tych rodzajów</w:t>
       </w:r>
       <w:r>
         <w:rPr>
@@ -7893,15 +8107,31 @@
           <w:sz w:val="24"/>
           <w:szCs w:val="24"/>
         </w:rPr>
-        <w:t>Transakcji</w:t>
-      </w:r>
-      <w:r>
-        <w:rPr>
-          <w:rFonts w:asciiTheme="majorHAnsi" w:hAnsiTheme="majorHAnsi" w:cstheme="majorHAnsi"/>
-          <w:sz w:val="24"/>
-          <w:szCs w:val="24"/>
-        </w:rPr>
-        <w:t xml:space="preserve">. Otóż zgodnie z dokumentacją, </w:t>
+        <w:t xml:space="preserve"> </w:t>
+      </w:r>
+      <w:r>
+        <w:rPr>
+          <w:rFonts w:asciiTheme="majorHAnsi" w:hAnsiTheme="majorHAnsi" w:cstheme="majorHAnsi"/>
+          <w:sz w:val="24"/>
+          <w:szCs w:val="24"/>
+        </w:rPr>
+        <w:t>usług</w:t>
+      </w:r>
+      <w:r>
+        <w:rPr>
+          <w:rFonts w:asciiTheme="majorHAnsi" w:hAnsiTheme="majorHAnsi" w:cstheme="majorHAnsi"/>
+          <w:sz w:val="24"/>
+          <w:szCs w:val="24"/>
+        </w:rPr>
+        <w:t>.</w:t>
+      </w:r>
+      <w:r>
+        <w:rPr>
+          <w:rFonts w:asciiTheme="majorHAnsi" w:hAnsiTheme="majorHAnsi" w:cstheme="majorHAnsi"/>
+          <w:sz w:val="24"/>
+          <w:szCs w:val="24"/>
+        </w:rPr>
+        <w:t xml:space="preserve"> </w:t>
       </w:r>
       <w:r>
         <w:rPr>
@@ -7910,15 +8140,15 @@
           <w:sz w:val="24"/>
           <w:szCs w:val="24"/>
         </w:rPr>
-        <w:t xml:space="preserve">Klient </w:t>
-      </w:r>
-      <w:r>
-        <w:rPr>
-          <w:rFonts w:asciiTheme="majorHAnsi" w:hAnsiTheme="majorHAnsi" w:cstheme="majorHAnsi"/>
-          <w:sz w:val="24"/>
-          <w:szCs w:val="24"/>
-        </w:rPr>
-        <w:t xml:space="preserve">może dokonać wielu </w:t>
+        <w:t xml:space="preserve">Rezerwacja toru </w:t>
+      </w:r>
+      <w:r>
+        <w:rPr>
+          <w:rFonts w:asciiTheme="majorHAnsi" w:hAnsiTheme="majorHAnsi" w:cstheme="majorHAnsi"/>
+          <w:sz w:val="24"/>
+          <w:szCs w:val="24"/>
+        </w:rPr>
+        <w:t xml:space="preserve">i </w:t>
       </w:r>
       <w:r>
         <w:rPr>
@@ -7927,15 +8157,15 @@
           <w:sz w:val="24"/>
           <w:szCs w:val="24"/>
         </w:rPr>
-        <w:t>Transakcji</w:t>
-      </w:r>
-      <w:r>
-        <w:rPr>
-          <w:rFonts w:asciiTheme="majorHAnsi" w:hAnsiTheme="majorHAnsi" w:cstheme="majorHAnsi"/>
-          <w:sz w:val="24"/>
-          <w:szCs w:val="24"/>
-        </w:rPr>
-        <w:t xml:space="preserve">, ale nie każda </w:t>
+        <w:t xml:space="preserve">Lekcja pływania </w:t>
+      </w:r>
+      <w:r>
+        <w:rPr>
+          <w:rFonts w:asciiTheme="majorHAnsi" w:hAnsiTheme="majorHAnsi" w:cstheme="majorHAnsi"/>
+          <w:sz w:val="24"/>
+          <w:szCs w:val="24"/>
+        </w:rPr>
+        <w:t xml:space="preserve">są z kolei połączone związkiem z </w:t>
       </w:r>
       <w:r>
         <w:rPr>
@@ -7944,91 +8174,15 @@
           <w:sz w:val="24"/>
           <w:szCs w:val="24"/>
         </w:rPr>
-        <w:t>Transakcja</w:t>
-      </w:r>
-      <w:r>
-        <w:rPr>
-          <w:rFonts w:asciiTheme="majorHAnsi" w:hAnsiTheme="majorHAnsi" w:cstheme="majorHAnsi"/>
-          <w:sz w:val="24"/>
-          <w:szCs w:val="24"/>
-        </w:rPr>
-        <w:t xml:space="preserve"> dotyczy </w:t>
-      </w:r>
-      <w:r>
-        <w:rPr>
-          <w:rFonts w:asciiTheme="majorHAnsi" w:hAnsiTheme="majorHAnsi" w:cstheme="majorHAnsi"/>
-          <w:b/>
-          <w:sz w:val="24"/>
-          <w:szCs w:val="24"/>
-        </w:rPr>
-        <w:t>Klienta</w:t>
-      </w:r>
-      <w:r>
-        <w:rPr>
-          <w:rFonts w:asciiTheme="majorHAnsi" w:hAnsiTheme="majorHAnsi" w:cstheme="majorHAnsi"/>
-          <w:sz w:val="24"/>
-          <w:szCs w:val="24"/>
-        </w:rPr>
-        <w:t xml:space="preserve">. Wynika to z przyjętego założenia, że w bazie zapisywane są dane tylko niektórych </w:t>
-      </w:r>
-      <w:r>
-        <w:rPr>
-          <w:rFonts w:asciiTheme="majorHAnsi" w:hAnsiTheme="majorHAnsi" w:cstheme="majorHAnsi"/>
-          <w:b/>
-          <w:sz w:val="24"/>
-          <w:szCs w:val="24"/>
-        </w:rPr>
-        <w:t>Klientów</w:t>
-      </w:r>
-      <w:r>
-        <w:rPr>
-          <w:rFonts w:asciiTheme="majorHAnsi" w:hAnsiTheme="majorHAnsi" w:cstheme="majorHAnsi"/>
-          <w:sz w:val="24"/>
-          <w:szCs w:val="24"/>
-        </w:rPr>
-        <w:t xml:space="preserve">. </w:t>
-      </w:r>
-      <w:r>
-        <w:rPr>
-          <w:rFonts w:asciiTheme="majorHAnsi" w:hAnsiTheme="majorHAnsi" w:cstheme="majorHAnsi"/>
-          <w:sz w:val="24"/>
-          <w:szCs w:val="24"/>
-        </w:rPr>
-        <w:br/>
-        <w:t xml:space="preserve">Stąd też </w:t>
-      </w:r>
-      <w:r>
-        <w:rPr>
-          <w:rFonts w:asciiTheme="majorHAnsi" w:hAnsiTheme="majorHAnsi" w:cstheme="majorHAnsi"/>
-          <w:sz w:val="24"/>
-          <w:szCs w:val="24"/>
-        </w:rPr>
-        <w:t>opcjonalność</w:t>
-      </w:r>
-      <w:r>
-        <w:rPr>
-          <w:rFonts w:asciiTheme="majorHAnsi" w:hAnsiTheme="majorHAnsi" w:cstheme="majorHAnsi"/>
-          <w:sz w:val="24"/>
-          <w:szCs w:val="24"/>
-        </w:rPr>
-        <w:t xml:space="preserve"> związku od strony </w:t>
-      </w:r>
-      <w:r>
-        <w:rPr>
-          <w:rFonts w:asciiTheme="majorHAnsi" w:hAnsiTheme="majorHAnsi" w:cstheme="majorHAnsi"/>
-          <w:b/>
-          <w:sz w:val="24"/>
-          <w:szCs w:val="24"/>
-        </w:rPr>
-        <w:t>Transakcji</w:t>
-      </w:r>
-      <w:r>
-        <w:rPr>
-          <w:rFonts w:asciiTheme="majorHAnsi" w:hAnsiTheme="majorHAnsi" w:cstheme="majorHAnsi"/>
-          <w:sz w:val="24"/>
-          <w:szCs w:val="24"/>
-        </w:rPr>
-        <w:t>.</w:t>
+        <w:t>Klientem</w:t>
+      </w:r>
+      <w:r>
+        <w:rPr>
+          <w:rFonts w:asciiTheme="majorHAnsi" w:hAnsiTheme="majorHAnsi" w:cstheme="majorHAnsi"/>
+          <w:sz w:val="24"/>
+          <w:szCs w:val="24"/>
+        </w:rPr>
+        <w:t>, jako że są to usługi personalizowane.</w:t>
       </w:r>
     </w:p>
     <w:p>
@@ -8036,7 +8190,7 @@
         <w:spacing w:after="120" w:line="360" w:lineRule="auto"/>
         <w:rPr>
           <w:rFonts w:asciiTheme="majorHAnsi" w:hAnsiTheme="majorHAnsi" w:cstheme="majorHAnsi"/>
-          <w:sz w:val="14"/>
+          <w:sz w:val="24"/>
           <w:szCs w:val="24"/>
         </w:rPr>
       </w:pPr>
@@ -8161,13 +8315,21 @@
         <w:br/>
         <w:t>które identyfikują łączącą je relację i muszą być gdzieś zawarte.</w:t>
       </w:r>
+      <w:r>
+        <w:rPr>
+          <w:rFonts w:asciiTheme="majorHAnsi" w:hAnsiTheme="majorHAnsi" w:cstheme="majorHAnsi"/>
+          <w:sz w:val="24"/>
+          <w:szCs w:val="24"/>
+        </w:rPr>
+        <w:t xml:space="preserve"> </w:t>
+      </w:r>
     </w:p>
     <w:p>
       <w:pPr>
         <w:spacing w:after="120" w:line="360" w:lineRule="auto"/>
         <w:rPr>
           <w:rFonts w:asciiTheme="majorHAnsi" w:hAnsiTheme="majorHAnsi" w:cstheme="majorHAnsi"/>
-          <w:sz w:val="14"/>
+          <w:sz w:val="24"/>
           <w:szCs w:val="24"/>
         </w:rPr>
       </w:pPr>
@@ -8187,7 +8349,63 @@
           <w:sz w:val="24"/>
           <w:szCs w:val="24"/>
         </w:rPr>
-        <w:t xml:space="preserve">Zmianą, jaka zaszła w modelu logicznym względem modelu koncepcyjnego jest przede wszystkim wyróżnienie nowych encji: </w:t>
+        <w:t>W modelu logicznym wdrożon</w:t>
+      </w:r>
+      <w:r>
+        <w:rPr>
+          <w:rFonts w:asciiTheme="majorHAnsi" w:hAnsiTheme="majorHAnsi" w:cstheme="majorHAnsi"/>
+          <w:sz w:val="24"/>
+          <w:szCs w:val="24"/>
+        </w:rPr>
+        <w:t>a</w:t>
+      </w:r>
+      <w:r>
+        <w:rPr>
+          <w:rFonts w:asciiTheme="majorHAnsi" w:hAnsiTheme="majorHAnsi" w:cstheme="majorHAnsi"/>
+          <w:sz w:val="24"/>
+          <w:szCs w:val="24"/>
+        </w:rPr>
+        <w:t xml:space="preserve"> został</w:t>
+      </w:r>
+      <w:r>
+        <w:rPr>
+          <w:rFonts w:asciiTheme="majorHAnsi" w:hAnsiTheme="majorHAnsi" w:cstheme="majorHAnsi"/>
+          <w:sz w:val="24"/>
+          <w:szCs w:val="24"/>
+        </w:rPr>
+        <w:t>a</w:t>
+      </w:r>
+      <w:r>
+        <w:rPr>
+          <w:rFonts w:asciiTheme="majorHAnsi" w:hAnsiTheme="majorHAnsi" w:cstheme="majorHAnsi"/>
+          <w:sz w:val="24"/>
+          <w:szCs w:val="24"/>
+        </w:rPr>
+        <w:t xml:space="preserve"> normalizacj</w:t>
+      </w:r>
+      <w:r>
+        <w:rPr>
+          <w:rFonts w:asciiTheme="majorHAnsi" w:hAnsiTheme="majorHAnsi" w:cstheme="majorHAnsi"/>
+          <w:sz w:val="24"/>
+          <w:szCs w:val="24"/>
+        </w:rPr>
+        <w:t>a</w:t>
+      </w:r>
+      <w:r>
+        <w:rPr>
+          <w:rFonts w:asciiTheme="majorHAnsi" w:hAnsiTheme="majorHAnsi" w:cstheme="majorHAnsi"/>
+          <w:sz w:val="24"/>
+          <w:szCs w:val="24"/>
+        </w:rPr>
+        <w:t xml:space="preserve"> bazy danych. </w:t>
+      </w:r>
+      <w:r>
+        <w:rPr>
+          <w:rFonts w:asciiTheme="majorHAnsi" w:hAnsiTheme="majorHAnsi" w:cstheme="majorHAnsi"/>
+          <w:sz w:val="24"/>
+          <w:szCs w:val="24"/>
+        </w:rPr>
+        <w:t xml:space="preserve">Przejście do pierwszej postaci normalnej polegało przede wszystkim na wprowadzeniu atomowości danych (podział </w:t>
       </w:r>
       <w:r>
         <w:rPr>
@@ -8196,11 +8414,146 @@
           <w:sz w:val="24"/>
           <w:szCs w:val="24"/>
         </w:rPr>
+        <w:t xml:space="preserve">Danych do logowania </w:t>
+      </w:r>
+      <w:r>
+        <w:rPr>
+          <w:rFonts w:asciiTheme="majorHAnsi" w:hAnsiTheme="majorHAnsi" w:cstheme="majorHAnsi"/>
+          <w:b/>
+          <w:sz w:val="24"/>
+          <w:szCs w:val="24"/>
+        </w:rPr>
+        <w:br/>
+      </w:r>
+      <w:r>
+        <w:rPr>
+          <w:rFonts w:asciiTheme="majorHAnsi" w:hAnsiTheme="majorHAnsi" w:cstheme="majorHAnsi"/>
+          <w:sz w:val="24"/>
+          <w:szCs w:val="24"/>
+        </w:rPr>
+        <w:t xml:space="preserve">i </w:t>
+      </w:r>
+      <w:r>
+        <w:rPr>
+          <w:rFonts w:asciiTheme="majorHAnsi" w:hAnsiTheme="majorHAnsi" w:cstheme="majorHAnsi"/>
+          <w:b/>
+          <w:sz w:val="24"/>
+          <w:szCs w:val="24"/>
+        </w:rPr>
+        <w:t>Stanowiska</w:t>
+      </w:r>
+      <w:r>
+        <w:rPr>
+          <w:rFonts w:asciiTheme="majorHAnsi" w:hAnsiTheme="majorHAnsi" w:cstheme="majorHAnsi"/>
+          <w:b/>
+          <w:sz w:val="24"/>
+          <w:szCs w:val="24"/>
+        </w:rPr>
+        <w:t xml:space="preserve"> </w:t>
+      </w:r>
+      <w:r>
+        <w:rPr>
+          <w:rFonts w:asciiTheme="majorHAnsi" w:hAnsiTheme="majorHAnsi" w:cstheme="majorHAnsi"/>
+          <w:sz w:val="24"/>
+          <w:szCs w:val="24"/>
+        </w:rPr>
+        <w:t>na atrybuty odpowiadające ich atrybutom kompozytowym z modelu konceptualnego).</w:t>
+      </w:r>
+      <w:r>
+        <w:rPr>
+          <w:rFonts w:asciiTheme="majorHAnsi" w:hAnsiTheme="majorHAnsi" w:cstheme="majorHAnsi"/>
+          <w:b/>
+          <w:sz w:val="24"/>
+          <w:szCs w:val="24"/>
+        </w:rPr>
+        <w:t xml:space="preserve"> </w:t>
+      </w:r>
+      <w:r>
+        <w:rPr>
+          <w:rFonts w:asciiTheme="majorHAnsi" w:hAnsiTheme="majorHAnsi" w:cstheme="majorHAnsi"/>
+          <w:sz w:val="24"/>
+          <w:szCs w:val="24"/>
+        </w:rPr>
+        <w:t>Przejście</w:t>
+      </w:r>
+      <w:r>
+        <w:rPr>
+          <w:rFonts w:asciiTheme="majorHAnsi" w:hAnsiTheme="majorHAnsi" w:cstheme="majorHAnsi"/>
+          <w:sz w:val="24"/>
+          <w:szCs w:val="24"/>
+        </w:rPr>
+        <w:t xml:space="preserve"> do drugiej postaci normalnej objawiło się </w:t>
+      </w:r>
+      <w:r>
+        <w:rPr>
+          <w:rFonts w:asciiTheme="majorHAnsi" w:hAnsiTheme="majorHAnsi" w:cstheme="majorHAnsi"/>
+          <w:sz w:val="24"/>
+          <w:szCs w:val="24"/>
+        </w:rPr>
+        <w:t>wyróżnienie</w:t>
+      </w:r>
+      <w:r>
+        <w:rPr>
+          <w:rFonts w:asciiTheme="majorHAnsi" w:hAnsiTheme="majorHAnsi" w:cstheme="majorHAnsi"/>
+          <w:sz w:val="24"/>
+          <w:szCs w:val="24"/>
+        </w:rPr>
+        <w:t>m</w:t>
+      </w:r>
+      <w:r>
+        <w:rPr>
+          <w:rFonts w:asciiTheme="majorHAnsi" w:hAnsiTheme="majorHAnsi" w:cstheme="majorHAnsi"/>
+          <w:sz w:val="24"/>
+          <w:szCs w:val="24"/>
+        </w:rPr>
+        <w:t xml:space="preserve"> nowych encji: </w:t>
+      </w:r>
+      <w:r>
+        <w:rPr>
+          <w:rFonts w:asciiTheme="majorHAnsi" w:hAnsiTheme="majorHAnsi" w:cstheme="majorHAnsi"/>
+          <w:b/>
+          <w:sz w:val="24"/>
+          <w:szCs w:val="24"/>
+        </w:rPr>
         <w:t>Stanowisko</w:t>
       </w:r>
       <w:r>
         <w:rPr>
           <w:rFonts w:asciiTheme="majorHAnsi" w:hAnsiTheme="majorHAnsi" w:cstheme="majorHAnsi"/>
+          <w:b/>
+          <w:sz w:val="24"/>
+          <w:szCs w:val="24"/>
+        </w:rPr>
+        <w:t xml:space="preserve"> </w:t>
+      </w:r>
+      <w:r>
+        <w:rPr>
+          <w:rFonts w:asciiTheme="majorHAnsi" w:hAnsiTheme="majorHAnsi" w:cstheme="majorHAnsi"/>
+          <w:sz w:val="24"/>
+          <w:szCs w:val="24"/>
+        </w:rPr>
+        <w:t xml:space="preserve">(poszczególne stanowiska mogą się powtarzać wśród </w:t>
+      </w:r>
+      <w:r>
+        <w:rPr>
+          <w:rFonts w:asciiTheme="majorHAnsi" w:hAnsiTheme="majorHAnsi" w:cstheme="majorHAnsi"/>
+          <w:b/>
+          <w:sz w:val="24"/>
+          <w:szCs w:val="24"/>
+        </w:rPr>
+        <w:t>Pracowników</w:t>
+      </w:r>
+      <w:r>
+        <w:rPr>
+          <w:rFonts w:asciiTheme="majorHAnsi" w:hAnsiTheme="majorHAnsi" w:cstheme="majorHAnsi"/>
+          <w:sz w:val="24"/>
+          <w:szCs w:val="24"/>
+        </w:rPr>
+        <w:t>)</w:t>
+      </w:r>
+      <w:r>
+        <w:rPr>
+          <w:rFonts w:asciiTheme="majorHAnsi" w:hAnsiTheme="majorHAnsi" w:cstheme="majorHAnsi"/>
           <w:sz w:val="24"/>
           <w:szCs w:val="24"/>
         </w:rPr>
@@ -8218,27 +8571,19 @@
       <w:r>
         <w:rPr>
           <w:rFonts w:asciiTheme="majorHAnsi" w:hAnsiTheme="majorHAnsi" w:cstheme="majorHAnsi"/>
-          <w:sz w:val="24"/>
-          <w:szCs w:val="24"/>
-        </w:rPr>
-        <w:t xml:space="preserve">. Poszczególne </w:t>
-      </w:r>
-      <w:r>
-        <w:rPr>
-          <w:rFonts w:asciiTheme="majorHAnsi" w:hAnsiTheme="majorHAnsi" w:cstheme="majorHAnsi"/>
           <w:b/>
           <w:sz w:val="24"/>
           <w:szCs w:val="24"/>
         </w:rPr>
-        <w:t>Stanowiska</w:t>
-      </w:r>
-      <w:r>
-        <w:rPr>
-          <w:rFonts w:asciiTheme="majorHAnsi" w:hAnsiTheme="majorHAnsi" w:cstheme="majorHAnsi"/>
-          <w:sz w:val="24"/>
-          <w:szCs w:val="24"/>
-        </w:rPr>
-        <w:t xml:space="preserve"> mogą się powtarzać wśród </w:t>
+        <w:t xml:space="preserve"> </w:t>
+      </w:r>
+      <w:r>
+        <w:rPr>
+          <w:rFonts w:asciiTheme="majorHAnsi" w:hAnsiTheme="majorHAnsi" w:cstheme="majorHAnsi"/>
+          <w:sz w:val="24"/>
+          <w:szCs w:val="24"/>
+        </w:rPr>
+        <w:t xml:space="preserve">(nie wszyscy </w:t>
       </w:r>
       <w:r>
         <w:rPr>
@@ -8247,15 +8592,39 @@
           <w:sz w:val="24"/>
           <w:szCs w:val="24"/>
         </w:rPr>
-        <w:t>Pracowników</w:t>
-      </w:r>
-      <w:r>
-        <w:rPr>
-          <w:rFonts w:asciiTheme="majorHAnsi" w:hAnsiTheme="majorHAnsi" w:cstheme="majorHAnsi"/>
-          <w:sz w:val="24"/>
-          <w:szCs w:val="24"/>
-        </w:rPr>
-        <w:t xml:space="preserve">, więc rozsądniej jest utworzyć osobną encję, niż przechowywać (i powielać) </w:t>
+        <w:t>Pracownicy</w:t>
+      </w:r>
+      <w:r>
+        <w:rPr>
+          <w:rFonts w:asciiTheme="majorHAnsi" w:hAnsiTheme="majorHAnsi" w:cstheme="majorHAnsi"/>
+          <w:sz w:val="24"/>
+          <w:szCs w:val="24"/>
+        </w:rPr>
+        <w:t xml:space="preserve"> posiadają dostęp do bazy danych)</w:t>
+      </w:r>
+      <w:r>
+        <w:rPr>
+          <w:rFonts w:asciiTheme="majorHAnsi" w:hAnsiTheme="majorHAnsi" w:cstheme="majorHAnsi"/>
+          <w:sz w:val="24"/>
+          <w:szCs w:val="24"/>
+        </w:rPr>
+        <w:t xml:space="preserve">. </w:t>
+      </w:r>
+      <w:r>
+        <w:rPr>
+          <w:rFonts w:asciiTheme="majorHAnsi" w:hAnsiTheme="majorHAnsi" w:cstheme="majorHAnsi"/>
+          <w:sz w:val="24"/>
+          <w:szCs w:val="24"/>
+        </w:rPr>
+        <w:t xml:space="preserve">Przejście do trzeciej postaci normalnej okazało się natomiast zbyteczne, gdyż w naszym modelu </w:t>
+      </w:r>
+      <w:r>
+        <w:rPr>
+          <w:rFonts w:asciiTheme="majorHAnsi" w:hAnsiTheme="majorHAnsi" w:cstheme="majorHAnsi"/>
+          <w:sz w:val="24"/>
+          <w:szCs w:val="24"/>
+        </w:rPr>
+        <w:t xml:space="preserve">każdy niekluczowy argument jest bezpośrednio zależny tylko od klucza głównego </w:t>
       </w:r>
       <w:r>
         <w:rPr>
@@ -8264,75 +8633,38 @@
           <w:szCs w:val="24"/>
         </w:rPr>
         <w:br/>
-        <w:t xml:space="preserve">te informacje w atrybutach </w:t>
-      </w:r>
-      <w:r>
-        <w:rPr>
-          <w:rFonts w:asciiTheme="majorHAnsi" w:hAnsiTheme="majorHAnsi" w:cstheme="majorHAnsi"/>
-          <w:b/>
-          <w:sz w:val="24"/>
-          <w:szCs w:val="24"/>
-        </w:rPr>
-        <w:t>Pracownika</w:t>
-      </w:r>
-      <w:r>
-        <w:rPr>
-          <w:rFonts w:asciiTheme="majorHAnsi" w:hAnsiTheme="majorHAnsi" w:cstheme="majorHAnsi"/>
-          <w:sz w:val="24"/>
-          <w:szCs w:val="24"/>
-        </w:rPr>
-        <w:t xml:space="preserve">. Ponadto wielu </w:t>
-      </w:r>
-      <w:r>
-        <w:rPr>
-          <w:rFonts w:asciiTheme="majorHAnsi" w:hAnsiTheme="majorHAnsi" w:cstheme="majorHAnsi"/>
-          <w:b/>
-          <w:sz w:val="24"/>
-          <w:szCs w:val="24"/>
-        </w:rPr>
-        <w:t>Pracowników</w:t>
-      </w:r>
-      <w:r>
-        <w:rPr>
-          <w:rFonts w:asciiTheme="majorHAnsi" w:hAnsiTheme="majorHAnsi" w:cstheme="majorHAnsi"/>
-          <w:sz w:val="24"/>
-          <w:szCs w:val="24"/>
-        </w:rPr>
-        <w:t xml:space="preserve"> nie będzie miało dostępu do bazy danych – dlatego też utworzona została nowa encja, przechowującą </w:t>
-      </w:r>
-      <w:r>
-        <w:rPr>
-          <w:rFonts w:asciiTheme="majorHAnsi" w:hAnsiTheme="majorHAnsi" w:cstheme="majorHAnsi"/>
-          <w:b/>
-          <w:sz w:val="24"/>
-          <w:szCs w:val="24"/>
-        </w:rPr>
-        <w:t>Dane do logowania</w:t>
-      </w:r>
-      <w:r>
-        <w:rPr>
-          <w:rFonts w:asciiTheme="majorHAnsi" w:hAnsiTheme="majorHAnsi" w:cstheme="majorHAnsi"/>
-          <w:sz w:val="24"/>
-          <w:szCs w:val="24"/>
-        </w:rPr>
-        <w:t xml:space="preserve"> tylko tych </w:t>
-      </w:r>
-      <w:r>
-        <w:rPr>
-          <w:rFonts w:asciiTheme="majorHAnsi" w:hAnsiTheme="majorHAnsi" w:cstheme="majorHAnsi"/>
-          <w:b/>
-          <w:sz w:val="24"/>
-          <w:szCs w:val="24"/>
-        </w:rPr>
-        <w:t>Osób</w:t>
-      </w:r>
-      <w:r>
-        <w:rPr>
-          <w:rFonts w:asciiTheme="majorHAnsi" w:hAnsiTheme="majorHAnsi" w:cstheme="majorHAnsi"/>
-          <w:sz w:val="24"/>
-          <w:szCs w:val="24"/>
-        </w:rPr>
-        <w:t xml:space="preserve">, które dostęp do systemu posiadają. </w:t>
+      </w:r>
+      <w:r>
+        <w:rPr>
+          <w:rFonts w:asciiTheme="majorHAnsi" w:hAnsiTheme="majorHAnsi" w:cstheme="majorHAnsi"/>
+          <w:sz w:val="24"/>
+          <w:szCs w:val="24"/>
+        </w:rPr>
+        <w:t>a nie od innej kolumny</w:t>
+      </w:r>
+      <w:r>
+        <w:rPr>
+          <w:rFonts w:asciiTheme="majorHAnsi" w:hAnsiTheme="majorHAnsi" w:cstheme="majorHAnsi"/>
+          <w:sz w:val="24"/>
+          <w:szCs w:val="24"/>
+        </w:rPr>
+        <w:t>, co definiuje 3NF</w:t>
+      </w:r>
+      <w:r>
+        <w:rPr>
+          <w:rFonts w:asciiTheme="majorHAnsi" w:hAnsiTheme="majorHAnsi" w:cstheme="majorHAnsi"/>
+          <w:sz w:val="24"/>
+          <w:szCs w:val="24"/>
+        </w:rPr>
+        <w:t>.</w:t>
+      </w:r>
+      <w:r>
+        <w:rPr>
+          <w:rFonts w:asciiTheme="majorHAnsi" w:hAnsiTheme="majorHAnsi" w:cstheme="majorHAnsi"/>
+          <w:sz w:val="24"/>
+          <w:szCs w:val="24"/>
+        </w:rPr>
+        <w:t xml:space="preserve"> Ostatecznie więc zatrzymaliśmy się na trzecim etapie normalizacji.</w:t>
       </w:r>
     </w:p>
     <w:p>
@@ -8354,23 +8686,13 @@
       <w:r>
         <w:rPr>
           <w:noProof/>
-          <w:sz w:val="24"/>
-          <w:szCs w:val="24"/>
         </w:rPr>
         <w:lastRenderedPageBreak/>
         <w:drawing>
-          <wp:anchor distT="0" distB="0" distL="114300" distR="114300" simplePos="0" relativeHeight="251677696" behindDoc="0" locked="0" layoutInCell="1" allowOverlap="1">
-            <wp:simplePos x="0" y="0"/>
-            <wp:positionH relativeFrom="column">
-              <wp:posOffset>-1064895</wp:posOffset>
-            </wp:positionH>
-            <wp:positionV relativeFrom="paragraph">
-              <wp:posOffset>1617980</wp:posOffset>
-            </wp:positionV>
-            <wp:extent cx="8778240" cy="5562600"/>
-            <wp:effectExtent l="7620" t="0" r="0" b="0"/>
-            <wp:wrapTopAndBottom/>
-            <wp:docPr id="16" name="Obraz 16"/>
+          <wp:inline distT="0" distB="0" distL="0" distR="0" wp14:anchorId="38DA00A4" wp14:editId="7BC0377F">
+            <wp:extent cx="8831037" cy="4460241"/>
+            <wp:effectExtent l="0" t="5397" r="2857" b="2858"/>
+            <wp:docPr id="11" name="Obraz 11"/>
             <wp:cNvGraphicFramePr>
               <a:graphicFrameLocks xmlns:a="http://schemas.openxmlformats.org/drawingml/2006/main" noChangeAspect="1"/>
             </wp:cNvGraphicFramePr>
@@ -8378,17 +8700,11 @@
               <a:graphicData uri="http://schemas.openxmlformats.org/drawingml/2006/picture">
                 <pic:pic xmlns:pic="http://schemas.openxmlformats.org/drawingml/2006/picture">
                   <pic:nvPicPr>
-                    <pic:cNvPr id="16" name="Logical.jpg"/>
+                    <pic:cNvPr id="1" name=""/>
                     <pic:cNvPicPr/>
                   </pic:nvPicPr>
                   <pic:blipFill>
-                    <a:blip r:embed="rId9">
-                      <a:extLst>
-                        <a:ext uri="{28A0092B-C50C-407E-A947-70E740481C1C}">
-                          <a14:useLocalDpi xmlns:a14="http://schemas.microsoft.com/office/drawing/2010/main" val="0"/>
-                        </a:ext>
-                      </a:extLst>
-                    </a:blip>
+                    <a:blip r:embed="rId9"/>
                     <a:stretch>
                       <a:fillRect/>
                     </a:stretch>
@@ -8396,7 +8712,7 @@
                   <pic:spPr>
                     <a:xfrm rot="5400000">
                       <a:off x="0" y="0"/>
-                      <a:ext cx="8778240" cy="5562600"/>
+                      <a:ext cx="8847857" cy="4468736"/>
                     </a:xfrm>
                     <a:prstGeom prst="rect">
                       <a:avLst/>
@@ -8405,10 +8721,7 @@
                 </pic:pic>
               </a:graphicData>
             </a:graphic>
-            <wp14:sizeRelH relativeFrom="margin">
-              <wp14:pctWidth>0</wp14:pctWidth>
-            </wp14:sizeRelH>
-          </wp:anchor>
+          </wp:inline>
         </w:drawing>
       </w:r>
     </w:p>
@@ -9488,6 +9801,9 @@
     </w:tbl>
     <w:p/>
     <w:p>
+      <w:pPr>
+        <w:jc w:val="center"/>
+      </w:pPr>
       <w:r>
         <w:br w:type="column"/>
       </w:r>
@@ -9497,18 +9813,10 @@
         </w:rPr>
         <w:lastRenderedPageBreak/>
         <w:drawing>
-          <wp:anchor distT="0" distB="0" distL="114300" distR="114300" simplePos="0" relativeHeight="251676672" behindDoc="0" locked="0" layoutInCell="1" allowOverlap="1">
-            <wp:simplePos x="0" y="0"/>
-            <wp:positionH relativeFrom="margin">
-              <wp:posOffset>-1160145</wp:posOffset>
-            </wp:positionH>
-            <wp:positionV relativeFrom="paragraph">
-              <wp:posOffset>1410970</wp:posOffset>
-            </wp:positionV>
-            <wp:extent cx="8889365" cy="6067425"/>
-            <wp:effectExtent l="1270" t="0" r="8255" b="8255"/>
-            <wp:wrapTopAndBottom/>
-            <wp:docPr id="18" name="Obraz 18"/>
+          <wp:inline distT="0" distB="0" distL="0" distR="0" wp14:anchorId="70E0249B" wp14:editId="25C22E57">
+            <wp:extent cx="8887191" cy="4199890"/>
+            <wp:effectExtent l="318" t="0" r="0" b="0"/>
+            <wp:docPr id="14" name="Obraz 14"/>
             <wp:cNvGraphicFramePr>
               <a:graphicFrameLocks xmlns:a="http://schemas.openxmlformats.org/drawingml/2006/main" noChangeAspect="1"/>
             </wp:cNvGraphicFramePr>
@@ -9516,17 +9824,11 @@
               <a:graphicData uri="http://schemas.openxmlformats.org/drawingml/2006/picture">
                 <pic:pic xmlns:pic="http://schemas.openxmlformats.org/drawingml/2006/picture">
                   <pic:nvPicPr>
-                    <pic:cNvPr id="18" name="Relational.jpg"/>
+                    <pic:cNvPr id="1" name=""/>
                     <pic:cNvPicPr/>
                   </pic:nvPicPr>
                   <pic:blipFill>
-                    <a:blip r:embed="rId10">
-                      <a:extLst>
-                        <a:ext uri="{28A0092B-C50C-407E-A947-70E740481C1C}">
-                          <a14:useLocalDpi xmlns:a14="http://schemas.microsoft.com/office/drawing/2010/main" val="0"/>
-                        </a:ext>
-                      </a:extLst>
-                    </a:blip>
+                    <a:blip r:embed="rId10"/>
                     <a:stretch>
                       <a:fillRect/>
                     </a:stretch>
@@ -9534,7 +9836,7 @@
                   <pic:spPr>
                     <a:xfrm rot="5400000">
                       <a:off x="0" y="0"/>
-                      <a:ext cx="8889365" cy="6067425"/>
+                      <a:ext cx="8896007" cy="4204056"/>
                     </a:xfrm>
                     <a:prstGeom prst="rect">
                       <a:avLst/>
@@ -9543,13 +9845,7 @@
                 </pic:pic>
               </a:graphicData>
             </a:graphic>
-            <wp14:sizeRelH relativeFrom="margin">
-              <wp14:pctWidth>0</wp14:pctWidth>
-            </wp14:sizeRelH>
-            <wp14:sizeRelV relativeFrom="margin">
-              <wp14:pctHeight>0</wp14:pctHeight>
-            </wp14:sizeRelV>
-          </wp:anchor>
+          </wp:inline>
         </w:drawing>
       </w:r>
     </w:p>
@@ -9566,7 +9862,7 @@
 </file>
 
 <file path=word/endnotes.xml><?xml version="1.0" encoding="utf-8"?>
-<w:endnotes xmlns:wpc="http://schemas.microsoft.com/office/word/2010/wordprocessingCanvas" xmlns:mc="http://schemas.openxmlformats.org/markup-compatibility/2006" xmlns:o="urn:schemas-microsoft-com:office:office" xmlns:r="http://schemas.openxmlformats.org/officeDocument/2006/relationships" xmlns:m="http://schemas.openxmlformats.org/officeDocument/2006/math" xmlns:v="urn:schemas-microsoft-com:vml" xmlns:wp14="http://schemas.microsoft.com/office/word/2010/wordprocessingDrawing" xmlns:wp="http://schemas.openxmlformats.org/drawingml/2006/wordprocessingDrawing" xmlns:w10="urn:schemas-microsoft-com:office:word" xmlns:w="http://schemas.openxmlformats.org/wordprocessingml/2006/main" xmlns:w14="http://schemas.microsoft.com/office/word/2010/wordml" xmlns:w15="http://schemas.microsoft.com/office/word/2012/wordml" xmlns:wpg="http://schemas.microsoft.com/office/word/2010/wordprocessingGroup" xmlns:wpi="http://schemas.microsoft.com/office/word/2010/wordprocessingInk" xmlns:wne="http://schemas.microsoft.com/office/word/2006/wordml" xmlns:wps="http://schemas.microsoft.com/office/word/2010/wordprocessingShape" mc:Ignorable="w14 w15 wp14">
+<w:endnotes xmlns:wpc="http://schemas.microsoft.com/office/word/2010/wordprocessingCanvas" xmlns:cx="http://schemas.microsoft.com/office/drawing/2014/chartex" xmlns:cx1="http://schemas.microsoft.com/office/drawing/2015/9/8/chartex" xmlns:cx2="http://schemas.microsoft.com/office/drawing/2015/10/21/chartex" xmlns:cx3="http://schemas.microsoft.com/office/drawing/2016/5/9/chartex" xmlns:cx4="http://schemas.microsoft.com/office/drawing/2016/5/10/chartex" xmlns:cx5="http://schemas.microsoft.com/office/drawing/2016/5/11/chartex" xmlns:cx6="http://schemas.microsoft.com/office/drawing/2016/5/12/chartex" xmlns:cx7="http://schemas.microsoft.com/office/drawing/2016/5/13/chartex" xmlns:cx8="http://schemas.microsoft.com/office/drawing/2016/5/14/chartex" xmlns:mc="http://schemas.openxmlformats.org/markup-compatibility/2006" xmlns:aink="http://schemas.microsoft.com/office/drawing/2016/ink" xmlns:am3d="http://schemas.microsoft.com/office/drawing/2017/model3d" xmlns:o="urn:schemas-microsoft-com:office:office" xmlns:r="http://schemas.openxmlformats.org/officeDocument/2006/relationships" xmlns:m="http://schemas.openxmlformats.org/officeDocument/2006/math" xmlns:v="urn:schemas-microsoft-com:vml" xmlns:wp14="http://schemas.microsoft.com/office/word/2010/wordprocessingDrawing" xmlns:wp="http://schemas.openxmlformats.org/drawingml/2006/wordprocessingDrawing" xmlns:w10="urn:schemas-microsoft-com:office:word" xmlns:w="http://schemas.openxmlformats.org/wordprocessingml/2006/main" xmlns:w14="http://schemas.microsoft.com/office/word/2010/wordml" xmlns:w15="http://schemas.microsoft.com/office/word/2012/wordml" xmlns:w16cid="http://schemas.microsoft.com/office/word/2016/wordml/cid" xmlns:w16se="http://schemas.microsoft.com/office/word/2015/wordml/symex" xmlns:wpg="http://schemas.microsoft.com/office/word/2010/wordprocessingGroup" xmlns:wpi="http://schemas.microsoft.com/office/word/2010/wordprocessingInk" xmlns:wne="http://schemas.microsoft.com/office/word/2006/wordml" xmlns:wps="http://schemas.microsoft.com/office/word/2010/wordprocessingShape" mc:Ignorable="w14 w15 w16se w16cid wp14">
   <w:endnote w:type="separator" w:id="-1">
     <w:p>
       <w:pPr>
@@ -9591,7 +9887,7 @@
 </file>
 
 <file path=word/footer1.xml><?xml version="1.0" encoding="utf-8"?>
-<w:ftr xmlns:wpc="http://schemas.microsoft.com/office/word/2010/wordprocessingCanvas" xmlns:mc="http://schemas.openxmlformats.org/markup-compatibility/2006" xmlns:o="urn:schemas-microsoft-com:office:office" xmlns:r="http://schemas.openxmlformats.org/officeDocument/2006/relationships" xmlns:m="http://schemas.openxmlformats.org/officeDocument/2006/math" xmlns:v="urn:schemas-microsoft-com:vml" xmlns:wp14="http://schemas.microsoft.com/office/word/2010/wordprocessingDrawing" xmlns:wp="http://schemas.openxmlformats.org/drawingml/2006/wordprocessingDrawing" xmlns:w10="urn:schemas-microsoft-com:office:word" xmlns:w="http://schemas.openxmlformats.org/wordprocessingml/2006/main" xmlns:w14="http://schemas.microsoft.com/office/word/2010/wordml" xmlns:w15="http://schemas.microsoft.com/office/word/2012/wordml" xmlns:wpg="http://schemas.microsoft.com/office/word/2010/wordprocessingGroup" xmlns:wpi="http://schemas.microsoft.com/office/word/2010/wordprocessingInk" xmlns:wne="http://schemas.microsoft.com/office/word/2006/wordml" xmlns:wps="http://schemas.microsoft.com/office/word/2010/wordprocessingShape" mc:Ignorable="w14 w15 wp14">
+<w:ftr xmlns:wpc="http://schemas.microsoft.com/office/word/2010/wordprocessingCanvas" xmlns:cx="http://schemas.microsoft.com/office/drawing/2014/chartex" xmlns:cx1="http://schemas.microsoft.com/office/drawing/2015/9/8/chartex" xmlns:cx2="http://schemas.microsoft.com/office/drawing/2015/10/21/chartex" xmlns:cx3="http://schemas.microsoft.com/office/drawing/2016/5/9/chartex" xmlns:cx4="http://schemas.microsoft.com/office/drawing/2016/5/10/chartex" xmlns:cx5="http://schemas.microsoft.com/office/drawing/2016/5/11/chartex" xmlns:cx6="http://schemas.microsoft.com/office/drawing/2016/5/12/chartex" xmlns:cx7="http://schemas.microsoft.com/office/drawing/2016/5/13/chartex" xmlns:cx8="http://schemas.microsoft.com/office/drawing/2016/5/14/chartex" xmlns:mc="http://schemas.openxmlformats.org/markup-compatibility/2006" xmlns:aink="http://schemas.microsoft.com/office/drawing/2016/ink" xmlns:am3d="http://schemas.microsoft.com/office/drawing/2017/model3d" xmlns:o="urn:schemas-microsoft-com:office:office" xmlns:r="http://schemas.openxmlformats.org/officeDocument/2006/relationships" xmlns:m="http://schemas.openxmlformats.org/officeDocument/2006/math" xmlns:v="urn:schemas-microsoft-com:vml" xmlns:wp14="http://schemas.microsoft.com/office/word/2010/wordprocessingDrawing" xmlns:wp="http://schemas.openxmlformats.org/drawingml/2006/wordprocessingDrawing" xmlns:w10="urn:schemas-microsoft-com:office:word" xmlns:w="http://schemas.openxmlformats.org/wordprocessingml/2006/main" xmlns:w14="http://schemas.microsoft.com/office/word/2010/wordml" xmlns:w15="http://schemas.microsoft.com/office/word/2012/wordml" xmlns:w16cid="http://schemas.microsoft.com/office/word/2016/wordml/cid" xmlns:w16se="http://schemas.microsoft.com/office/word/2015/wordml/symex" xmlns:wpg="http://schemas.microsoft.com/office/word/2010/wordprocessingGroup" xmlns:wpi="http://schemas.microsoft.com/office/word/2010/wordprocessingInk" xmlns:wne="http://schemas.microsoft.com/office/word/2006/wordml" xmlns:wps="http://schemas.microsoft.com/office/word/2010/wordprocessingShape" mc:Ignorable="w14 w15 w16se w16cid wp14">
   <w:sdt>
     <w:sdtPr>
       <w:id w:val="-795835307"/>
@@ -9696,7 +9992,7 @@
 </file>
 
 <file path=word/footnotes.xml><?xml version="1.0" encoding="utf-8"?>
-<w:footnotes xmlns:wpc="http://schemas.microsoft.com/office/word/2010/wordprocessingCanvas" xmlns:mc="http://schemas.openxmlformats.org/markup-compatibility/2006" xmlns:o="urn:schemas-microsoft-com:office:office" xmlns:r="http://schemas.openxmlformats.org/officeDocument/2006/relationships" xmlns:m="http://schemas.openxmlformats.org/officeDocument/2006/math" xmlns:v="urn:schemas-microsoft-com:vml" xmlns:wp14="http://schemas.microsoft.com/office/word/2010/wordprocessingDrawing" xmlns:wp="http://schemas.openxmlformats.org/drawingml/2006/wordprocessingDrawing" xmlns:w10="urn:schemas-microsoft-com:office:word" xmlns:w="http://schemas.openxmlformats.org/wordprocessingml/2006/main" xmlns:w14="http://schemas.microsoft.com/office/word/2010/wordml" xmlns:w15="http://schemas.microsoft.com/office/word/2012/wordml" xmlns:wpg="http://schemas.microsoft.com/office/word/2010/wordprocessingGroup" xmlns:wpi="http://schemas.microsoft.com/office/word/2010/wordprocessingInk" xmlns:wne="http://schemas.microsoft.com/office/word/2006/wordml" xmlns:wps="http://schemas.microsoft.com/office/word/2010/wordprocessingShape" mc:Ignorable="w14 w15 wp14">
+<w:footnotes xmlns:wpc="http://schemas.microsoft.com/office/word/2010/wordprocessingCanvas" xmlns:cx="http://schemas.microsoft.com/office/drawing/2014/chartex" xmlns:cx1="http://schemas.microsoft.com/office/drawing/2015/9/8/chartex" xmlns:cx2="http://schemas.microsoft.com/office/drawing/2015/10/21/chartex" xmlns:cx3="http://schemas.microsoft.com/office/drawing/2016/5/9/chartex" xmlns:cx4="http://schemas.microsoft.com/office/drawing/2016/5/10/chartex" xmlns:cx5="http://schemas.microsoft.com/office/drawing/2016/5/11/chartex" xmlns:cx6="http://schemas.microsoft.com/office/drawing/2016/5/12/chartex" xmlns:cx7="http://schemas.microsoft.com/office/drawing/2016/5/13/chartex" xmlns:cx8="http://schemas.microsoft.com/office/drawing/2016/5/14/chartex" xmlns:mc="http://schemas.openxmlformats.org/markup-compatibility/2006" xmlns:aink="http://schemas.microsoft.com/office/drawing/2016/ink" xmlns:am3d="http://schemas.microsoft.com/office/drawing/2017/model3d" xmlns:o="urn:schemas-microsoft-com:office:office" xmlns:r="http://schemas.openxmlformats.org/officeDocument/2006/relationships" xmlns:m="http://schemas.openxmlformats.org/officeDocument/2006/math" xmlns:v="urn:schemas-microsoft-com:vml" xmlns:wp14="http://schemas.microsoft.com/office/word/2010/wordprocessingDrawing" xmlns:wp="http://schemas.openxmlformats.org/drawingml/2006/wordprocessingDrawing" xmlns:w10="urn:schemas-microsoft-com:office:word" xmlns:w="http://schemas.openxmlformats.org/wordprocessingml/2006/main" xmlns:w14="http://schemas.microsoft.com/office/word/2010/wordml" xmlns:w15="http://schemas.microsoft.com/office/word/2012/wordml" xmlns:w16cid="http://schemas.microsoft.com/office/word/2016/wordml/cid" xmlns:w16se="http://schemas.microsoft.com/office/word/2015/wordml/symex" xmlns:wpg="http://schemas.microsoft.com/office/word/2010/wordprocessingGroup" xmlns:wpi="http://schemas.microsoft.com/office/word/2010/wordprocessingInk" xmlns:wne="http://schemas.microsoft.com/office/word/2006/wordml" xmlns:wps="http://schemas.microsoft.com/office/word/2010/wordprocessingShape" mc:Ignorable="w14 w15 w16se w16cid wp14">
   <w:footnote w:type="separator" w:id="-1">
     <w:p>
       <w:pPr>
@@ -9721,7 +10017,7 @@
 </file>
 
 <file path=word/header1.xml><?xml version="1.0" encoding="utf-8"?>
-<w:hdr xmlns:wpc="http://schemas.microsoft.com/office/word/2010/wordprocessingCanvas" xmlns:mc="http://schemas.openxmlformats.org/markup-compatibility/2006" xmlns:o="urn:schemas-microsoft-com:office:office" xmlns:r="http://schemas.openxmlformats.org/officeDocument/2006/relationships" xmlns:m="http://schemas.openxmlformats.org/officeDocument/2006/math" xmlns:v="urn:schemas-microsoft-com:vml" xmlns:wp14="http://schemas.microsoft.com/office/word/2010/wordprocessingDrawing" xmlns:wp="http://schemas.openxmlformats.org/drawingml/2006/wordprocessingDrawing" xmlns:w10="urn:schemas-microsoft-com:office:word" xmlns:w="http://schemas.openxmlformats.org/wordprocessingml/2006/main" xmlns:w14="http://schemas.microsoft.com/office/word/2010/wordml" xmlns:w15="http://schemas.microsoft.com/office/word/2012/wordml" xmlns:wpg="http://schemas.microsoft.com/office/word/2010/wordprocessingGroup" xmlns:wpi="http://schemas.microsoft.com/office/word/2010/wordprocessingInk" xmlns:wne="http://schemas.microsoft.com/office/word/2006/wordml" xmlns:wps="http://schemas.microsoft.com/office/word/2010/wordprocessingShape" mc:Ignorable="w14 w15 wp14">
+<w:hdr xmlns:wpc="http://schemas.microsoft.com/office/word/2010/wordprocessingCanvas" xmlns:cx="http://schemas.microsoft.com/office/drawing/2014/chartex" xmlns:cx1="http://schemas.microsoft.com/office/drawing/2015/9/8/chartex" xmlns:cx2="http://schemas.microsoft.com/office/drawing/2015/10/21/chartex" xmlns:cx3="http://schemas.microsoft.com/office/drawing/2016/5/9/chartex" xmlns:cx4="http://schemas.microsoft.com/office/drawing/2016/5/10/chartex" xmlns:cx5="http://schemas.microsoft.com/office/drawing/2016/5/11/chartex" xmlns:cx6="http://schemas.microsoft.com/office/drawing/2016/5/12/chartex" xmlns:cx7="http://schemas.microsoft.com/office/drawing/2016/5/13/chartex" xmlns:cx8="http://schemas.microsoft.com/office/drawing/2016/5/14/chartex" xmlns:mc="http://schemas.openxmlformats.org/markup-compatibility/2006" xmlns:aink="http://schemas.microsoft.com/office/drawing/2016/ink" xmlns:am3d="http://schemas.microsoft.com/office/drawing/2017/model3d" xmlns:o="urn:schemas-microsoft-com:office:office" xmlns:r="http://schemas.openxmlformats.org/officeDocument/2006/relationships" xmlns:m="http://schemas.openxmlformats.org/officeDocument/2006/math" xmlns:v="urn:schemas-microsoft-com:vml" xmlns:wp14="http://schemas.microsoft.com/office/word/2010/wordprocessingDrawing" xmlns:wp="http://schemas.openxmlformats.org/drawingml/2006/wordprocessingDrawing" xmlns:w10="urn:schemas-microsoft-com:office:word" xmlns:w="http://schemas.openxmlformats.org/wordprocessingml/2006/main" xmlns:w14="http://schemas.microsoft.com/office/word/2010/wordml" xmlns:w15="http://schemas.microsoft.com/office/word/2012/wordml" xmlns:w16cid="http://schemas.microsoft.com/office/word/2016/wordml/cid" xmlns:w16se="http://schemas.microsoft.com/office/word/2015/wordml/symex" xmlns:wpg="http://schemas.microsoft.com/office/word/2010/wordprocessingGroup" xmlns:wpi="http://schemas.microsoft.com/office/word/2010/wordprocessingInk" xmlns:wne="http://schemas.microsoft.com/office/word/2006/wordml" xmlns:wps="http://schemas.microsoft.com/office/word/2010/wordprocessingShape" mc:Ignorable="w14 w15 w16se w16cid wp14">
   <w:p>
     <w:pPr>
       <w:tabs>
@@ -9761,7 +10057,7 @@
 </file>
 
 <file path=word/numbering.xml><?xml version="1.0" encoding="utf-8"?>
-<w:numbering xmlns:wpc="http://schemas.microsoft.com/office/word/2010/wordprocessingCanvas" xmlns:mc="http://schemas.openxmlformats.org/markup-compatibility/2006" xmlns:o="urn:schemas-microsoft-com:office:office" xmlns:r="http://schemas.openxmlformats.org/officeDocument/2006/relationships" xmlns:m="http://schemas.openxmlformats.org/officeDocument/2006/math" xmlns:v="urn:schemas-microsoft-com:vml" xmlns:wp14="http://schemas.microsoft.com/office/word/2010/wordprocessingDrawing" xmlns:wp="http://schemas.openxmlformats.org/drawingml/2006/wordprocessingDrawing" xmlns:w10="urn:schemas-microsoft-com:office:word" xmlns:w="http://schemas.openxmlformats.org/wordprocessingml/2006/main" xmlns:w14="http://schemas.microsoft.com/office/word/2010/wordml" xmlns:w15="http://schemas.microsoft.com/office/word/2012/wordml" xmlns:wpg="http://schemas.microsoft.com/office/word/2010/wordprocessingGroup" xmlns:wpi="http://schemas.microsoft.com/office/word/2010/wordprocessingInk" xmlns:wne="http://schemas.microsoft.com/office/word/2006/wordml" xmlns:wps="http://schemas.microsoft.com/office/word/2010/wordprocessingShape" mc:Ignorable="w14 w15 wp14">
+<w:numbering xmlns:wpc="http://schemas.microsoft.com/office/word/2010/wordprocessingCanvas" xmlns:cx="http://schemas.microsoft.com/office/drawing/2014/chartex" xmlns:cx1="http://schemas.microsoft.com/office/drawing/2015/9/8/chartex" xmlns:cx2="http://schemas.microsoft.com/office/drawing/2015/10/21/chartex" xmlns:cx3="http://schemas.microsoft.com/office/drawing/2016/5/9/chartex" xmlns:cx4="http://schemas.microsoft.com/office/drawing/2016/5/10/chartex" xmlns:cx5="http://schemas.microsoft.com/office/drawing/2016/5/11/chartex" xmlns:cx6="http://schemas.microsoft.com/office/drawing/2016/5/12/chartex" xmlns:cx7="http://schemas.microsoft.com/office/drawing/2016/5/13/chartex" xmlns:cx8="http://schemas.microsoft.com/office/drawing/2016/5/14/chartex" xmlns:mc="http://schemas.openxmlformats.org/markup-compatibility/2006" xmlns:aink="http://schemas.microsoft.com/office/drawing/2016/ink" xmlns:am3d="http://schemas.microsoft.com/office/drawing/2017/model3d" xmlns:o="urn:schemas-microsoft-com:office:office" xmlns:r="http://schemas.openxmlformats.org/officeDocument/2006/relationships" xmlns:m="http://schemas.openxmlformats.org/officeDocument/2006/math" xmlns:v="urn:schemas-microsoft-com:vml" xmlns:wp14="http://schemas.microsoft.com/office/word/2010/wordprocessingDrawing" xmlns:wp="http://schemas.openxmlformats.org/drawingml/2006/wordprocessingDrawing" xmlns:w10="urn:schemas-microsoft-com:office:word" xmlns:w="http://schemas.openxmlformats.org/wordprocessingml/2006/main" xmlns:w14="http://schemas.microsoft.com/office/word/2010/wordml" xmlns:w15="http://schemas.microsoft.com/office/word/2012/wordml" xmlns:w16cid="http://schemas.microsoft.com/office/word/2016/wordml/cid" xmlns:w16se="http://schemas.microsoft.com/office/word/2015/wordml/symex" xmlns:wpg="http://schemas.microsoft.com/office/word/2010/wordprocessingGroup" xmlns:wpi="http://schemas.microsoft.com/office/word/2010/wordprocessingInk" xmlns:wne="http://schemas.microsoft.com/office/word/2006/wordml" xmlns:wps="http://schemas.microsoft.com/office/word/2010/wordprocessingShape" mc:Ignorable="w14 w15 w16se w16cid wp14">
   <w:abstractNum w:abstractNumId="0" w15:restartNumberingAfterBreak="0">
     <w:nsid w:val="133D4437"/>
     <w:multiLevelType w:val="multilevel"/>
@@ -10323,7 +10619,7 @@
 </file>
 
 <file path=word/styles.xml><?xml version="1.0" encoding="utf-8"?>
-<w:styles xmlns:mc="http://schemas.openxmlformats.org/markup-compatibility/2006" xmlns:r="http://schemas.openxmlformats.org/officeDocument/2006/relationships" xmlns:w="http://schemas.openxmlformats.org/wordprocessingml/2006/main" xmlns:w14="http://schemas.microsoft.com/office/word/2010/wordml" xmlns:w15="http://schemas.microsoft.com/office/word/2012/wordml" mc:Ignorable="w14 w15">
+<w:styles xmlns:mc="http://schemas.openxmlformats.org/markup-compatibility/2006" xmlns:r="http://schemas.openxmlformats.org/officeDocument/2006/relationships" xmlns:w="http://schemas.openxmlformats.org/wordprocessingml/2006/main" xmlns:w14="http://schemas.microsoft.com/office/word/2010/wordml" xmlns:w15="http://schemas.microsoft.com/office/word/2012/wordml" xmlns:w16cid="http://schemas.microsoft.com/office/word/2016/wordml/cid" xmlns:w16se="http://schemas.microsoft.com/office/word/2015/wordml/symex" mc:Ignorable="w14 w15 w16se w16cid">
   <w:docDefaults>
     <w:rPrDefault>
       <w:rPr>
@@ -10339,7 +10635,7 @@
       </w:pPr>
     </w:pPrDefault>
   </w:docDefaults>
-  <w:latentStyles w:defLockedState="0" w:defUIPriority="99" w:defSemiHidden="0" w:defUnhideWhenUsed="0" w:defQFormat="0" w:count="371">
+  <w:latentStyles w:defLockedState="0" w:defUIPriority="99" w:defSemiHidden="0" w:defUnhideWhenUsed="0" w:defQFormat="0" w:count="375">
     <w:lsdException w:name="Normal" w:uiPriority="0" w:qFormat="1"/>
     <w:lsdException w:name="heading 1" w:uiPriority="9" w:qFormat="1"/>
     <w:lsdException w:name="heading 2" w:semiHidden="1" w:uiPriority="9" w:unhideWhenUsed="1" w:qFormat="1"/>
@@ -10445,7 +10741,6 @@
     <w:lsdException w:name="HTML Sample" w:semiHidden="1" w:unhideWhenUsed="1"/>
     <w:lsdException w:name="HTML Typewriter" w:semiHidden="1" w:unhideWhenUsed="1"/>
     <w:lsdException w:name="HTML Variable" w:semiHidden="1" w:unhideWhenUsed="1"/>
-    <w:lsdException w:name="Normal Table" w:semiHidden="1" w:unhideWhenUsed="1"/>
     <w:lsdException w:name="annotation subject" w:semiHidden="1" w:unhideWhenUsed="1"/>
     <w:lsdException w:name="No List" w:semiHidden="1" w:unhideWhenUsed="1"/>
     <w:lsdException w:name="Outline List 1" w:semiHidden="1" w:unhideWhenUsed="1"/>
@@ -10489,10 +10784,8 @@
     <w:lsdException w:name="Table Elegant" w:semiHidden="1" w:unhideWhenUsed="1"/>
     <w:lsdException w:name="Table Professional" w:semiHidden="1" w:unhideWhenUsed="1"/>
     <w:lsdException w:name="Table Subtle 1" w:semiHidden="1" w:unhideWhenUsed="1"/>
-    <w:lsdException w:name="Table Subtle 2" w:semiHidden="1" w:unhideWhenUsed="1"/>
     <w:lsdException w:name="Table Web 1" w:semiHidden="1" w:unhideWhenUsed="1"/>
     <w:lsdException w:name="Table Web 2" w:semiHidden="1" w:unhideWhenUsed="1"/>
-    <w:lsdException w:name="Table Web 3" w:semiHidden="1" w:unhideWhenUsed="1"/>
     <w:lsdException w:name="Balloon Text" w:semiHidden="1" w:unhideWhenUsed="1"/>
     <w:lsdException w:name="Table Grid" w:uiPriority="39"/>
     <w:lsdException w:name="Table Theme" w:semiHidden="1" w:unhideWhenUsed="1"/>
@@ -10711,6 +11004,10 @@
     <w:lsdException w:name="List Table 5 Dark Accent 6" w:uiPriority="50"/>
     <w:lsdException w:name="List Table 6 Colorful Accent 6" w:uiPriority="51"/>
     <w:lsdException w:name="List Table 7 Colorful Accent 6" w:uiPriority="52"/>
+    <w:lsdException w:name="Mention" w:semiHidden="1" w:unhideWhenUsed="1"/>
+    <w:lsdException w:name="Smart Hyperlink" w:semiHidden="1" w:unhideWhenUsed="1"/>
+    <w:lsdException w:name="Hashtag" w:semiHidden="1" w:unhideWhenUsed="1"/>
+    <w:lsdException w:name="Unresolved Mention" w:semiHidden="1" w:unhideWhenUsed="1"/>
   </w:latentStyles>
   <w:style w:type="paragraph" w:default="1" w:styleId="Normalny">
     <w:name w:val="Normal"/>
@@ -11403,7 +11700,7 @@
 </file>
 
 <file path=customXml/itemProps1.xml><?xml version="1.0" encoding="utf-8"?>
-<ds:datastoreItem xmlns:ds="http://schemas.openxmlformats.org/officeDocument/2006/customXml" ds:itemID="{D3596E88-AC59-4D38-B900-358E4FC95BC2}">
+<ds:datastoreItem xmlns:ds="http://schemas.openxmlformats.org/officeDocument/2006/customXml" ds:itemID="{00AB7C3D-5EC5-4167-9E2E-87D357C755FF}">
   <ds:schemaRefs>
     <ds:schemaRef ds:uri="http://schemas.openxmlformats.org/officeDocument/2006/bibliography"/>
   </ds:schemaRefs>

</xml_diff>

<commit_message>
Poprawka opisu modelu relacyjnego
</commit_message>
<xml_diff>
--- a/Dokumentacja-wstepna.docx
+++ b/Dokumentacja-wstepna.docx
@@ -1,6 +1,6 @@
 
 <file path=word/document.xml><?xml version="1.0" encoding="utf-8"?>
-<w:document xmlns:wpc="http://schemas.microsoft.com/office/word/2010/wordprocessingCanvas" xmlns:cx="http://schemas.microsoft.com/office/drawing/2014/chartex" xmlns:cx1="http://schemas.microsoft.com/office/drawing/2015/9/8/chartex" xmlns:cx2="http://schemas.microsoft.com/office/drawing/2015/10/21/chartex" xmlns:cx3="http://schemas.microsoft.com/office/drawing/2016/5/9/chartex" xmlns:cx4="http://schemas.microsoft.com/office/drawing/2016/5/10/chartex" xmlns:cx5="http://schemas.microsoft.com/office/drawing/2016/5/11/chartex" xmlns:cx6="http://schemas.microsoft.com/office/drawing/2016/5/12/chartex" xmlns:cx7="http://schemas.microsoft.com/office/drawing/2016/5/13/chartex" xmlns:cx8="http://schemas.microsoft.com/office/drawing/2016/5/14/chartex" xmlns:mc="http://schemas.openxmlformats.org/markup-compatibility/2006" xmlns:aink="http://schemas.microsoft.com/office/drawing/2016/ink" xmlns:am3d="http://schemas.microsoft.com/office/drawing/2017/model3d" xmlns:o="urn:schemas-microsoft-com:office:office" xmlns:r="http://schemas.openxmlformats.org/officeDocument/2006/relationships" xmlns:m="http://schemas.openxmlformats.org/officeDocument/2006/math" xmlns:v="urn:schemas-microsoft-com:vml" xmlns:wp14="http://schemas.microsoft.com/office/word/2010/wordprocessingDrawing" xmlns:wp="http://schemas.openxmlformats.org/drawingml/2006/wordprocessingDrawing" xmlns:w10="urn:schemas-microsoft-com:office:word" xmlns:w="http://schemas.openxmlformats.org/wordprocessingml/2006/main" xmlns:w14="http://schemas.microsoft.com/office/word/2010/wordml" xmlns:w15="http://schemas.microsoft.com/office/word/2012/wordml" xmlns:w16cid="http://schemas.microsoft.com/office/word/2016/wordml/cid" xmlns:w16se="http://schemas.microsoft.com/office/word/2015/wordml/symex" xmlns:wpg="http://schemas.microsoft.com/office/word/2010/wordprocessingGroup" xmlns:wpi="http://schemas.microsoft.com/office/word/2010/wordprocessingInk" xmlns:wne="http://schemas.microsoft.com/office/word/2006/wordml" xmlns:wps="http://schemas.microsoft.com/office/word/2010/wordprocessingShape" mc:Ignorable="w14 w15 w16se w16cid wp14">
+<w:document xmlns:wpc="http://schemas.microsoft.com/office/word/2010/wordprocessingCanvas" xmlns:mc="http://schemas.openxmlformats.org/markup-compatibility/2006" xmlns:o="urn:schemas-microsoft-com:office:office" xmlns:r="http://schemas.openxmlformats.org/officeDocument/2006/relationships" xmlns:m="http://schemas.openxmlformats.org/officeDocument/2006/math" xmlns:v="urn:schemas-microsoft-com:vml" xmlns:wp14="http://schemas.microsoft.com/office/word/2010/wordprocessingDrawing" xmlns:wp="http://schemas.openxmlformats.org/drawingml/2006/wordprocessingDrawing" xmlns:w10="urn:schemas-microsoft-com:office:word" xmlns:w="http://schemas.openxmlformats.org/wordprocessingml/2006/main" xmlns:w14="http://schemas.microsoft.com/office/word/2010/wordml" xmlns:w15="http://schemas.microsoft.com/office/word/2012/wordml" xmlns:wpg="http://schemas.microsoft.com/office/word/2010/wordprocessingGroup" xmlns:wpi="http://schemas.microsoft.com/office/word/2010/wordprocessingInk" xmlns:wne="http://schemas.microsoft.com/office/word/2006/wordml" xmlns:wps="http://schemas.microsoft.com/office/word/2010/wordprocessingShape" mc:Ignorable="w14 w15 wp14">
   <w:body>
     <w:p>
       <w:pPr>
@@ -119,7 +119,7 @@
               </wp:anchor>
             </w:drawing>
           </mc:Choice>
-          <mc:Fallback>
+          <mc:Fallback xmlns:w16se="http://schemas.microsoft.com/office/word/2015/wordml/symex" xmlns:w16cid="http://schemas.microsoft.com/office/word/2016/wordml/cid" xmlns:am3d="http://schemas.microsoft.com/office/drawing/2017/model3d" xmlns:aink="http://schemas.microsoft.com/office/drawing/2016/ink" xmlns:cx8="http://schemas.microsoft.com/office/drawing/2016/5/14/chartex" xmlns:cx7="http://schemas.microsoft.com/office/drawing/2016/5/13/chartex" xmlns:cx6="http://schemas.microsoft.com/office/drawing/2016/5/12/chartex" xmlns:cx5="http://schemas.microsoft.com/office/drawing/2016/5/11/chartex" xmlns:cx4="http://schemas.microsoft.com/office/drawing/2016/5/10/chartex" xmlns:cx3="http://schemas.microsoft.com/office/drawing/2016/5/9/chartex" xmlns:cx2="http://schemas.microsoft.com/office/drawing/2015/10/21/chartex" xmlns:cx1="http://schemas.microsoft.com/office/drawing/2015/9/8/chartex" xmlns:cx="http://schemas.microsoft.com/office/drawing/2014/chartex">
             <w:pict>
               <v:line w14:anchorId="4F3AF352" id="Łącznik prosty 1" o:spid="_x0000_s1026" style="position:absolute;z-index:251656704;visibility:visible;mso-wrap-style:square;mso-wrap-distance-left:9pt;mso-wrap-distance-top:0;mso-wrap-distance-right:9pt;mso-wrap-distance-bottom:0;mso-position-horizontal:absolute;mso-position-horizontal-relative:text;mso-position-vertical:absolute;mso-position-vertical-relative:text" from="-1.5pt,16.9pt" to="519.75pt,16.9pt" o:gfxdata="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" strokecolor="#f68c36 [3049]"/>
             </w:pict>
@@ -383,7 +383,7 @@
               </wp:anchor>
             </w:drawing>
           </mc:Choice>
-          <mc:Fallback>
+          <mc:Fallback xmlns:w16se="http://schemas.microsoft.com/office/word/2015/wordml/symex" xmlns:w16cid="http://schemas.microsoft.com/office/word/2016/wordml/cid" xmlns:am3d="http://schemas.microsoft.com/office/drawing/2017/model3d" xmlns:aink="http://schemas.microsoft.com/office/drawing/2016/ink" xmlns:cx8="http://schemas.microsoft.com/office/drawing/2016/5/14/chartex" xmlns:cx7="http://schemas.microsoft.com/office/drawing/2016/5/13/chartex" xmlns:cx6="http://schemas.microsoft.com/office/drawing/2016/5/12/chartex" xmlns:cx5="http://schemas.microsoft.com/office/drawing/2016/5/11/chartex" xmlns:cx4="http://schemas.microsoft.com/office/drawing/2016/5/10/chartex" xmlns:cx3="http://schemas.microsoft.com/office/drawing/2016/5/9/chartex" xmlns:cx2="http://schemas.microsoft.com/office/drawing/2015/10/21/chartex" xmlns:cx1="http://schemas.microsoft.com/office/drawing/2015/9/8/chartex" xmlns:cx="http://schemas.microsoft.com/office/drawing/2014/chartex">
             <w:pict>
               <v:line w14:anchorId="1F60D20B" id="Łącznik prosty 2" o:spid="_x0000_s1026" style="position:absolute;z-index:251649024;visibility:visible;mso-wrap-style:square;mso-wrap-distance-left:9pt;mso-wrap-distance-top:0;mso-wrap-distance-right:9pt;mso-wrap-distance-bottom:0;mso-position-horizontal:absolute;mso-position-horizontal-relative:text;mso-position-vertical:absolute;mso-position-vertical-relative:text" from="-1.5pt,18.7pt" to="519.75pt,18.7pt" o:gfxdata="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" strokecolor="#f68c36 [3049]"/>
             </w:pict>
@@ -1463,7 +1463,7 @@
               </wp:anchor>
             </w:drawing>
           </mc:Choice>
-          <mc:Fallback>
+          <mc:Fallback xmlns:w16se="http://schemas.microsoft.com/office/word/2015/wordml/symex" xmlns:w16cid="http://schemas.microsoft.com/office/word/2016/wordml/cid" xmlns:am3d="http://schemas.microsoft.com/office/drawing/2017/model3d" xmlns:aink="http://schemas.microsoft.com/office/drawing/2016/ink" xmlns:cx8="http://schemas.microsoft.com/office/drawing/2016/5/14/chartex" xmlns:cx7="http://schemas.microsoft.com/office/drawing/2016/5/13/chartex" xmlns:cx6="http://schemas.microsoft.com/office/drawing/2016/5/12/chartex" xmlns:cx5="http://schemas.microsoft.com/office/drawing/2016/5/11/chartex" xmlns:cx4="http://schemas.microsoft.com/office/drawing/2016/5/10/chartex" xmlns:cx3="http://schemas.microsoft.com/office/drawing/2016/5/9/chartex" xmlns:cx2="http://schemas.microsoft.com/office/drawing/2015/10/21/chartex" xmlns:cx1="http://schemas.microsoft.com/office/drawing/2015/9/8/chartex" xmlns:cx="http://schemas.microsoft.com/office/drawing/2014/chartex">
             <w:pict>
               <v:line w14:anchorId="2867431D" id="Łącznik prosty 12" o:spid="_x0000_s1026" style="position:absolute;z-index:251675648;visibility:visible;mso-wrap-style:square;mso-wrap-distance-left:9pt;mso-wrap-distance-top:0;mso-wrap-distance-right:9pt;mso-wrap-distance-bottom:0;mso-position-horizontal:absolute;mso-position-horizontal-relative:text;mso-position-vertical:absolute;mso-position-vertical-relative:text" from="0,18pt" to="521.25pt,18pt" o:gfxdata="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" strokecolor="#f69240"/>
             </w:pict>
@@ -1515,6 +1515,9 @@
             <w:pStyle w:val="Spistreci1"/>
             <w:rPr>
               <w:rFonts w:asciiTheme="minorHAnsi" w:eastAsiaTheme="minorEastAsia" w:hAnsiTheme="minorHAnsi" w:cstheme="minorBidi"/>
+              <w:b w:val="0"/>
+              <w:sz w:val="22"/>
+              <w:szCs w:val="22"/>
             </w:rPr>
           </w:pPr>
           <w:r>
@@ -1535,7 +1538,7 @@
             </w:rPr>
             <w:fldChar w:fldCharType="separate"/>
           </w:r>
-          <w:hyperlink w:anchor="_Toc531347584" w:history="1">
+          <w:hyperlink w:anchor="_Toc531430127" w:history="1">
             <w:r>
               <w:rPr>
                 <w:rStyle w:val="Hipercze"/>
@@ -1558,7 +1561,7 @@
               <w:rPr>
                 <w:webHidden/>
               </w:rPr>
-              <w:instrText xml:space="preserve"> PAGEREF _Toc531347584 \h </w:instrText>
+              <w:instrText xml:space="preserve"> PAGEREF _Toc531430127 \h </w:instrText>
             </w:r>
             <w:r>
               <w:rPr>
@@ -1590,9 +1593,12 @@
             <w:pStyle w:val="Spistreci1"/>
             <w:rPr>
               <w:rFonts w:asciiTheme="minorHAnsi" w:eastAsiaTheme="minorEastAsia" w:hAnsiTheme="minorHAnsi" w:cstheme="minorBidi"/>
+              <w:b w:val="0"/>
+              <w:sz w:val="22"/>
+              <w:szCs w:val="22"/>
             </w:rPr>
           </w:pPr>
-          <w:hyperlink w:anchor="_Toc531347585" w:history="1">
+          <w:hyperlink w:anchor="_Toc531430128" w:history="1">
             <w:r>
               <w:rPr>
                 <w:rStyle w:val="Hipercze"/>
@@ -1615,7 +1621,7 @@
               <w:rPr>
                 <w:webHidden/>
               </w:rPr>
-              <w:instrText xml:space="preserve"> PAGEREF _Toc531347585 \h </w:instrText>
+              <w:instrText xml:space="preserve"> PAGEREF _Toc531430128 \h </w:instrText>
             </w:r>
             <w:r>
               <w:rPr>
@@ -1647,9 +1653,12 @@
             <w:pStyle w:val="Spistreci1"/>
             <w:rPr>
               <w:rFonts w:asciiTheme="minorHAnsi" w:eastAsiaTheme="minorEastAsia" w:hAnsiTheme="minorHAnsi" w:cstheme="minorBidi"/>
+              <w:b w:val="0"/>
+              <w:sz w:val="22"/>
+              <w:szCs w:val="22"/>
             </w:rPr>
           </w:pPr>
-          <w:hyperlink w:anchor="_Toc531347586" w:history="1">
+          <w:hyperlink w:anchor="_Toc531430129" w:history="1">
             <w:r>
               <w:rPr>
                 <w:rStyle w:val="Hipercze"/>
@@ -1672,7 +1681,7 @@
               <w:rPr>
                 <w:webHidden/>
               </w:rPr>
-              <w:instrText xml:space="preserve"> PAGEREF _Toc531347586 \h </w:instrText>
+              <w:instrText xml:space="preserve"> PAGEREF _Toc531430129 \h </w:instrText>
             </w:r>
             <w:r>
               <w:rPr>
@@ -1704,9 +1713,12 @@
             <w:pStyle w:val="Spistreci1"/>
             <w:rPr>
               <w:rFonts w:asciiTheme="minorHAnsi" w:eastAsiaTheme="minorEastAsia" w:hAnsiTheme="minorHAnsi" w:cstheme="minorBidi"/>
+              <w:b w:val="0"/>
+              <w:sz w:val="22"/>
+              <w:szCs w:val="22"/>
             </w:rPr>
           </w:pPr>
-          <w:hyperlink w:anchor="_Toc531347587" w:history="1">
+          <w:hyperlink w:anchor="_Toc531430130" w:history="1">
             <w:r>
               <w:rPr>
                 <w:rStyle w:val="Hipercze"/>
@@ -1729,7 +1741,7 @@
               <w:rPr>
                 <w:webHidden/>
               </w:rPr>
-              <w:instrText xml:space="preserve"> PAGEREF _Toc531347587 \h </w:instrText>
+              <w:instrText xml:space="preserve"> PAGEREF _Toc531430130 \h </w:instrText>
             </w:r>
             <w:r>
               <w:rPr>
@@ -1761,9 +1773,12 @@
             <w:pStyle w:val="Spistreci1"/>
             <w:rPr>
               <w:rFonts w:asciiTheme="minorHAnsi" w:eastAsiaTheme="minorEastAsia" w:hAnsiTheme="minorHAnsi" w:cstheme="minorBidi"/>
+              <w:b w:val="0"/>
+              <w:sz w:val="22"/>
+              <w:szCs w:val="22"/>
             </w:rPr>
           </w:pPr>
-          <w:hyperlink w:anchor="_Toc531347588" w:history="1">
+          <w:hyperlink w:anchor="_Toc531430131" w:history="1">
             <w:r>
               <w:rPr>
                 <w:rStyle w:val="Hipercze"/>
@@ -1786,7 +1801,7 @@
               <w:rPr>
                 <w:webHidden/>
               </w:rPr>
-              <w:instrText xml:space="preserve"> PAGEREF _Toc531347588 \h </w:instrText>
+              <w:instrText xml:space="preserve"> PAGEREF _Toc531430131 \h </w:instrText>
             </w:r>
             <w:r>
               <w:rPr>
@@ -1818,9 +1833,12 @@
             <w:pStyle w:val="Spistreci1"/>
             <w:rPr>
               <w:rFonts w:asciiTheme="minorHAnsi" w:eastAsiaTheme="minorEastAsia" w:hAnsiTheme="minorHAnsi" w:cstheme="minorBidi"/>
+              <w:b w:val="0"/>
+              <w:sz w:val="22"/>
+              <w:szCs w:val="22"/>
             </w:rPr>
           </w:pPr>
-          <w:hyperlink w:anchor="_Toc531347589" w:history="1">
+          <w:hyperlink w:anchor="_Toc531430132" w:history="1">
             <w:r>
               <w:rPr>
                 <w:rStyle w:val="Hipercze"/>
@@ -1843,7 +1861,7 @@
               <w:rPr>
                 <w:webHidden/>
               </w:rPr>
-              <w:instrText xml:space="preserve"> PAGEREF _Toc531347589 \h </w:instrText>
+              <w:instrText xml:space="preserve"> PAGEREF _Toc531430132 \h </w:instrText>
             </w:r>
             <w:r>
               <w:rPr>
@@ -1875,9 +1893,12 @@
             <w:pStyle w:val="Spistreci1"/>
             <w:rPr>
               <w:rFonts w:asciiTheme="minorHAnsi" w:eastAsiaTheme="minorEastAsia" w:hAnsiTheme="minorHAnsi" w:cstheme="minorBidi"/>
+              <w:b w:val="0"/>
+              <w:sz w:val="22"/>
+              <w:szCs w:val="22"/>
             </w:rPr>
           </w:pPr>
-          <w:hyperlink w:anchor="_Toc531347590" w:history="1">
+          <w:hyperlink w:anchor="_Toc531430133" w:history="1">
             <w:r>
               <w:rPr>
                 <w:rStyle w:val="Hipercze"/>
@@ -1900,7 +1921,7 @@
               <w:rPr>
                 <w:webHidden/>
               </w:rPr>
-              <w:instrText xml:space="preserve"> PAGEREF _Toc531347590 \h </w:instrText>
+              <w:instrText xml:space="preserve"> PAGEREF _Toc531430133 \h </w:instrText>
             </w:r>
             <w:r>
               <w:rPr>
@@ -1917,7 +1938,7 @@
               <w:rPr>
                 <w:webHidden/>
               </w:rPr>
-              <w:t>9</w:t>
+              <w:t>10</w:t>
             </w:r>
             <w:r>
               <w:rPr>
@@ -1932,9 +1953,12 @@
             <w:pStyle w:val="Spistreci1"/>
             <w:rPr>
               <w:rFonts w:asciiTheme="minorHAnsi" w:eastAsiaTheme="minorEastAsia" w:hAnsiTheme="minorHAnsi" w:cstheme="minorBidi"/>
+              <w:b w:val="0"/>
+              <w:sz w:val="22"/>
+              <w:szCs w:val="22"/>
             </w:rPr>
           </w:pPr>
-          <w:hyperlink w:anchor="_Toc531347591" w:history="1">
+          <w:hyperlink w:anchor="_Toc531430134" w:history="1">
             <w:r>
               <w:rPr>
                 <w:rStyle w:val="Hipercze"/>
@@ -1957,7 +1981,7 @@
               <w:rPr>
                 <w:webHidden/>
               </w:rPr>
-              <w:instrText xml:space="preserve"> PAGEREF _Toc531347591 \h </w:instrText>
+              <w:instrText xml:space="preserve"> PAGEREF _Toc531430134 \h </w:instrText>
             </w:r>
             <w:r>
               <w:rPr>
@@ -1974,7 +1998,7 @@
               <w:rPr>
                 <w:webHidden/>
               </w:rPr>
-              <w:t>11</w:t>
+              <w:t>12</w:t>
             </w:r>
             <w:r>
               <w:rPr>
@@ -2012,7 +2036,7 @@
         <w:br w:type="page"/>
       </w:r>
     </w:p>
-    <w:bookmarkStart w:id="0" w:name="_Toc531347584"/>
+    <w:bookmarkStart w:id="0" w:name="_Toc531430127"/>
     <w:p>
       <w:pPr>
         <w:pStyle w:val="Nagwek1"/>
@@ -2078,7 +2102,7 @@
               </wp:anchor>
             </w:drawing>
           </mc:Choice>
-          <mc:Fallback>
+          <mc:Fallback xmlns:w16se="http://schemas.microsoft.com/office/word/2015/wordml/symex" xmlns:w16cid="http://schemas.microsoft.com/office/word/2016/wordml/cid" xmlns:am3d="http://schemas.microsoft.com/office/drawing/2017/model3d" xmlns:aink="http://schemas.microsoft.com/office/drawing/2016/ink" xmlns:cx8="http://schemas.microsoft.com/office/drawing/2016/5/14/chartex" xmlns:cx7="http://schemas.microsoft.com/office/drawing/2016/5/13/chartex" xmlns:cx6="http://schemas.microsoft.com/office/drawing/2016/5/12/chartex" xmlns:cx5="http://schemas.microsoft.com/office/drawing/2016/5/11/chartex" xmlns:cx4="http://schemas.microsoft.com/office/drawing/2016/5/10/chartex" xmlns:cx3="http://schemas.microsoft.com/office/drawing/2016/5/9/chartex" xmlns:cx2="http://schemas.microsoft.com/office/drawing/2015/10/21/chartex" xmlns:cx1="http://schemas.microsoft.com/office/drawing/2015/9/8/chartex" xmlns:cx="http://schemas.microsoft.com/office/drawing/2014/chartex">
             <w:pict>
               <v:line w14:anchorId="73E9C1DC" id="Łącznik prosty 5" o:spid="_x0000_s1026" style="position:absolute;z-index:251664384;visibility:visible;mso-wrap-style:square;mso-wrap-distance-left:9pt;mso-wrap-distance-top:0;mso-wrap-distance-right:9pt;mso-wrap-distance-bottom:0;mso-position-horizontal:absolute;mso-position-horizontal-relative:text;mso-position-vertical:absolute;mso-position-vertical-relative:text" from="0,20.2pt" to="521.25pt,20.2pt" o:gfxdata="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" strokecolor="#f68c36 [3049]"/>
             </w:pict>
@@ -4125,7 +4149,7 @@
         </w:tc>
       </w:tr>
     </w:tbl>
-    <w:bookmarkStart w:id="1" w:name="_Toc531347585"/>
+    <w:bookmarkStart w:id="1" w:name="_Toc531430128"/>
     <w:p>
       <w:pPr>
         <w:pStyle w:val="Nagwek1"/>
@@ -4190,7 +4214,7 @@
               </wp:anchor>
             </w:drawing>
           </mc:Choice>
-          <mc:Fallback>
+          <mc:Fallback xmlns:w16se="http://schemas.microsoft.com/office/word/2015/wordml/symex" xmlns:w16cid="http://schemas.microsoft.com/office/word/2016/wordml/cid" xmlns:am3d="http://schemas.microsoft.com/office/drawing/2017/model3d" xmlns:aink="http://schemas.microsoft.com/office/drawing/2016/ink" xmlns:cx8="http://schemas.microsoft.com/office/drawing/2016/5/14/chartex" xmlns:cx7="http://schemas.microsoft.com/office/drawing/2016/5/13/chartex" xmlns:cx6="http://schemas.microsoft.com/office/drawing/2016/5/12/chartex" xmlns:cx5="http://schemas.microsoft.com/office/drawing/2016/5/11/chartex" xmlns:cx4="http://schemas.microsoft.com/office/drawing/2016/5/10/chartex" xmlns:cx3="http://schemas.microsoft.com/office/drawing/2016/5/9/chartex" xmlns:cx2="http://schemas.microsoft.com/office/drawing/2015/10/21/chartex" xmlns:cx1="http://schemas.microsoft.com/office/drawing/2015/9/8/chartex" xmlns:cx="http://schemas.microsoft.com/office/drawing/2014/chartex">
             <w:pict>
               <v:line w14:anchorId="7614B8A1" id="Łącznik prosty 6" o:spid="_x0000_s1026" style="position:absolute;z-index:251644928;visibility:visible;mso-wrap-style:square;mso-wrap-distance-left:9pt;mso-wrap-distance-top:0;mso-wrap-distance-right:9pt;mso-wrap-distance-bottom:0;mso-position-horizontal:left;mso-position-horizontal-relative:margin;mso-position-vertical:absolute;mso-position-vertical-relative:text" from="0,43.45pt" to="521.25pt,43.45pt" o:gfxdata="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" strokecolor="#f68c36 [3049]">
                 <w10:wrap anchorx="margin"/>
@@ -4462,7 +4486,7 @@
         </w:rPr>
       </w:pPr>
     </w:p>
-    <w:bookmarkStart w:id="2" w:name="_Toc531347586"/>
+    <w:bookmarkStart w:id="2" w:name="_Toc531430129"/>
     <w:p>
       <w:pPr>
         <w:pStyle w:val="Nagwek1"/>
@@ -4527,7 +4551,7 @@
               </wp:anchor>
             </w:drawing>
           </mc:Choice>
-          <mc:Fallback>
+          <mc:Fallback xmlns:w16se="http://schemas.microsoft.com/office/word/2015/wordml/symex" xmlns:w16cid="http://schemas.microsoft.com/office/word/2016/wordml/cid" xmlns:am3d="http://schemas.microsoft.com/office/drawing/2017/model3d" xmlns:aink="http://schemas.microsoft.com/office/drawing/2016/ink" xmlns:cx8="http://schemas.microsoft.com/office/drawing/2016/5/14/chartex" xmlns:cx7="http://schemas.microsoft.com/office/drawing/2016/5/13/chartex" xmlns:cx6="http://schemas.microsoft.com/office/drawing/2016/5/12/chartex" xmlns:cx5="http://schemas.microsoft.com/office/drawing/2016/5/11/chartex" xmlns:cx4="http://schemas.microsoft.com/office/drawing/2016/5/10/chartex" xmlns:cx3="http://schemas.microsoft.com/office/drawing/2016/5/9/chartex" xmlns:cx2="http://schemas.microsoft.com/office/drawing/2015/10/21/chartex" xmlns:cx1="http://schemas.microsoft.com/office/drawing/2015/9/8/chartex" xmlns:cx="http://schemas.microsoft.com/office/drawing/2014/chartex">
             <w:pict>
               <v:line w14:anchorId="0F3ABFFF" id="Łącznik prosty 7" o:spid="_x0000_s1026" style="position:absolute;z-index:251656192;visibility:visible;mso-wrap-style:square;mso-wrap-distance-left:9pt;mso-wrap-distance-top:0;mso-wrap-distance-right:9pt;mso-wrap-distance-bottom:0;mso-position-horizontal:absolute;mso-position-horizontal-relative:text;mso-position-vertical:absolute;mso-position-vertical-relative:text" from="0,35.95pt" to="521.25pt,35.95pt" o:gfxdata="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" strokecolor="#f68c36 [3049]"/>
             </w:pict>
@@ -5765,7 +5789,7 @@
         <w:br w:type="page"/>
       </w:r>
     </w:p>
-    <w:bookmarkStart w:id="3" w:name="_Toc531347587"/>
+    <w:bookmarkStart w:id="3" w:name="_Toc531430130"/>
     <w:p>
       <w:pPr>
         <w:pStyle w:val="Nagwek1"/>
@@ -5831,7 +5855,7 @@
               </wp:anchor>
             </w:drawing>
           </mc:Choice>
-          <mc:Fallback>
+          <mc:Fallback xmlns:w16se="http://schemas.microsoft.com/office/word/2015/wordml/symex" xmlns:w16cid="http://schemas.microsoft.com/office/word/2016/wordml/cid" xmlns:am3d="http://schemas.microsoft.com/office/drawing/2017/model3d" xmlns:aink="http://schemas.microsoft.com/office/drawing/2016/ink" xmlns:cx8="http://schemas.microsoft.com/office/drawing/2016/5/14/chartex" xmlns:cx7="http://schemas.microsoft.com/office/drawing/2016/5/13/chartex" xmlns:cx6="http://schemas.microsoft.com/office/drawing/2016/5/12/chartex" xmlns:cx5="http://schemas.microsoft.com/office/drawing/2016/5/11/chartex" xmlns:cx4="http://schemas.microsoft.com/office/drawing/2016/5/10/chartex" xmlns:cx3="http://schemas.microsoft.com/office/drawing/2016/5/9/chartex" xmlns:cx2="http://schemas.microsoft.com/office/drawing/2015/10/21/chartex" xmlns:cx1="http://schemas.microsoft.com/office/drawing/2015/9/8/chartex" xmlns:cx="http://schemas.microsoft.com/office/drawing/2014/chartex">
             <w:pict>
               <v:line w14:anchorId="1DFE89E7" id="Łącznik prosty 3" o:spid="_x0000_s1026" style="position:absolute;z-index:251648000;visibility:visible;mso-wrap-style:square;mso-wrap-distance-left:9pt;mso-wrap-distance-top:0;mso-wrap-distance-right:9pt;mso-wrap-distance-bottom:0;mso-position-horizontal:right;mso-position-horizontal-relative:margin;mso-position-vertical:absolute;mso-position-vertical-relative:text" from="470.05pt,19.45pt" to="991.3pt,19.45pt" o:gfxdata="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" strokecolor="#f68c36 [3049]">
                 <w10:wrap anchorx="margin"/>
@@ -6969,7 +6993,7 @@
         </w:rPr>
       </w:pPr>
     </w:p>
-    <w:bookmarkStart w:id="5" w:name="_Toc531347588"/>
+    <w:bookmarkStart w:id="5" w:name="_Toc531430131"/>
     <w:p>
       <w:pPr>
         <w:pStyle w:val="Nagwek1"/>
@@ -7034,7 +7058,7 @@
               </wp:anchor>
             </w:drawing>
           </mc:Choice>
-          <mc:Fallback>
+          <mc:Fallback xmlns:w16se="http://schemas.microsoft.com/office/word/2015/wordml/symex" xmlns:w16cid="http://schemas.microsoft.com/office/word/2016/wordml/cid" xmlns:am3d="http://schemas.microsoft.com/office/drawing/2017/model3d" xmlns:aink="http://schemas.microsoft.com/office/drawing/2016/ink" xmlns:cx8="http://schemas.microsoft.com/office/drawing/2016/5/14/chartex" xmlns:cx7="http://schemas.microsoft.com/office/drawing/2016/5/13/chartex" xmlns:cx6="http://schemas.microsoft.com/office/drawing/2016/5/12/chartex" xmlns:cx5="http://schemas.microsoft.com/office/drawing/2016/5/11/chartex" xmlns:cx4="http://schemas.microsoft.com/office/drawing/2016/5/10/chartex" xmlns:cx3="http://schemas.microsoft.com/office/drawing/2016/5/9/chartex" xmlns:cx2="http://schemas.microsoft.com/office/drawing/2015/10/21/chartex" xmlns:cx1="http://schemas.microsoft.com/office/drawing/2015/9/8/chartex" xmlns:cx="http://schemas.microsoft.com/office/drawing/2014/chartex">
             <w:pict>
               <v:line w14:anchorId="7FCA3BB7" id="Łącznik prosty 4" o:spid="_x0000_s1026" style="position:absolute;z-index:251651072;visibility:visible;mso-wrap-style:square;mso-wrap-distance-left:9pt;mso-wrap-distance-top:0;mso-wrap-distance-right:9pt;mso-wrap-distance-bottom:0;mso-position-horizontal:absolute;mso-position-horizontal-relative:text;mso-position-vertical:absolute;mso-position-vertical-relative:text" from="0,36.75pt" to="521.25pt,36.75pt" o:gfxdata="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" strokecolor="#f68c36 [3049]"/>
             </w:pict>
@@ -7206,7 +7230,7 @@
         </w:rPr>
         <w:br w:type="column"/>
       </w:r>
-      <w:bookmarkStart w:id="6" w:name="_Toc531347589"/>
+      <w:bookmarkStart w:id="6" w:name="_Toc531430132"/>
       <w:r>
         <w:rPr>
           <w:rFonts w:eastAsia="Times New Roman"/>
@@ -7265,7 +7289,7 @@
               </wp:anchor>
             </w:drawing>
           </mc:Choice>
-          <mc:Fallback>
+          <mc:Fallback xmlns:w16se="http://schemas.microsoft.com/office/word/2015/wordml/symex" xmlns:w16cid="http://schemas.microsoft.com/office/word/2016/wordml/cid" xmlns:am3d="http://schemas.microsoft.com/office/drawing/2017/model3d" xmlns:aink="http://schemas.microsoft.com/office/drawing/2016/ink" xmlns:cx8="http://schemas.microsoft.com/office/drawing/2016/5/14/chartex" xmlns:cx7="http://schemas.microsoft.com/office/drawing/2016/5/13/chartex" xmlns:cx6="http://schemas.microsoft.com/office/drawing/2016/5/12/chartex" xmlns:cx5="http://schemas.microsoft.com/office/drawing/2016/5/11/chartex" xmlns:cx4="http://schemas.microsoft.com/office/drawing/2016/5/10/chartex" xmlns:cx3="http://schemas.microsoft.com/office/drawing/2016/5/9/chartex" xmlns:cx2="http://schemas.microsoft.com/office/drawing/2015/10/21/chartex" xmlns:cx1="http://schemas.microsoft.com/office/drawing/2015/9/8/chartex" xmlns:cx="http://schemas.microsoft.com/office/drawing/2014/chartex">
             <w:pict>
               <v:line w14:anchorId="512631AB" id="Łącznik prosty 10" o:spid="_x0000_s1026" style="position:absolute;z-index:251674624;visibility:visible;mso-wrap-style:square;mso-wrap-distance-left:9pt;mso-wrap-distance-top:0;mso-wrap-distance-right:9pt;mso-wrap-distance-bottom:0;mso-position-horizontal:left;mso-position-horizontal-relative:margin;mso-position-vertical:absolute;mso-position-vertical-relative:text" from="0,20.2pt" to="521.25pt,20.2pt" o:gfxdata="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" strokecolor="#f68c36 [3049]">
                 <w10:wrap anchorx="margin"/>
@@ -7366,16 +7390,7 @@
           <w:sz w:val="24"/>
           <w:szCs w:val="24"/>
         </w:rPr>
-        <w:t xml:space="preserve"> danych (przykładem jest </w:t>
-      </w:r>
-      <w:bookmarkStart w:id="7" w:name="_GoBack"/>
-      <w:bookmarkEnd w:id="7"/>
-      <w:r>
-        <w:rPr>
-          <w:sz w:val="24"/>
-          <w:szCs w:val="24"/>
-        </w:rPr>
-        <w:t xml:space="preserve">tu podanie atrybutów kompozytowych powiązanych z </w:t>
+        <w:t xml:space="preserve"> danych (przykładem jest tu podanie atrybutów kompozytowych powiązanych z </w:t>
       </w:r>
       <w:r>
         <w:rPr>
@@ -7503,7 +7518,7 @@
         </w:drawing>
       </w:r>
     </w:p>
-    <w:bookmarkStart w:id="8" w:name="_Toc531347590"/>
+    <w:bookmarkStart w:id="7" w:name="_Toc531430133"/>
     <w:p>
       <w:pPr>
         <w:pStyle w:val="Nagwek1"/>
@@ -7565,7 +7580,7 @@
               </wp:anchor>
             </w:drawing>
           </mc:Choice>
-          <mc:Fallback>
+          <mc:Fallback xmlns:w16se="http://schemas.microsoft.com/office/word/2015/wordml/symex" xmlns:w16cid="http://schemas.microsoft.com/office/word/2016/wordml/cid" xmlns:am3d="http://schemas.microsoft.com/office/drawing/2017/model3d" xmlns:aink="http://schemas.microsoft.com/office/drawing/2016/ink" xmlns:cx8="http://schemas.microsoft.com/office/drawing/2016/5/14/chartex" xmlns:cx7="http://schemas.microsoft.com/office/drawing/2016/5/13/chartex" xmlns:cx6="http://schemas.microsoft.com/office/drawing/2016/5/12/chartex" xmlns:cx5="http://schemas.microsoft.com/office/drawing/2016/5/11/chartex" xmlns:cx4="http://schemas.microsoft.com/office/drawing/2016/5/10/chartex" xmlns:cx3="http://schemas.microsoft.com/office/drawing/2016/5/9/chartex" xmlns:cx2="http://schemas.microsoft.com/office/drawing/2015/10/21/chartex" xmlns:cx1="http://schemas.microsoft.com/office/drawing/2015/9/8/chartex" xmlns:cx="http://schemas.microsoft.com/office/drawing/2014/chartex">
             <w:pict>
               <v:line w14:anchorId="38FF73CE" id="Łącznik prosty 8" o:spid="_x0000_s1026" style="position:absolute;z-index:251668480;visibility:visible;mso-wrap-style:square;mso-wrap-distance-left:9pt;mso-wrap-distance-top:0;mso-wrap-distance-right:9pt;mso-wrap-distance-bottom:0;mso-position-horizontal:absolute;mso-position-horizontal-relative:text;mso-position-vertical:absolute;mso-position-vertical-relative:text" from="0,18.7pt" to="521.25pt,18.7pt" o:gfxdata="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" strokecolor="#f68c36 [3049]"/>
             </w:pict>
@@ -7579,7 +7594,7 @@
         </w:rPr>
         <w:t>Model logiczny</w:t>
       </w:r>
-      <w:bookmarkEnd w:id="8"/>
+      <w:bookmarkEnd w:id="7"/>
     </w:p>
     <w:p>
       <w:pPr>
@@ -8005,15 +8020,7 @@
           <w:sz w:val="24"/>
           <w:szCs w:val="24"/>
         </w:rPr>
-        <w:t xml:space="preserve"> składa się natomiast z </w:t>
-      </w:r>
-      <w:r>
-        <w:rPr>
-          <w:rFonts w:asciiTheme="majorHAnsi" w:hAnsiTheme="majorHAnsi" w:cstheme="majorHAnsi"/>
-          <w:sz w:val="24"/>
-          <w:szCs w:val="24"/>
-        </w:rPr>
-        <w:t xml:space="preserve">dwóch podtypów: </w:t>
+        <w:t xml:space="preserve"> składa się natomiast z dwóch podtypów: </w:t>
       </w:r>
       <w:r>
         <w:rPr>
@@ -8740,7 +8747,7 @@
         </w:rPr>
         <w:br w:type="column"/>
       </w:r>
-      <w:bookmarkStart w:id="9" w:name="_Toc531347591"/>
+      <w:bookmarkStart w:id="8" w:name="_Toc531430134"/>
       <w:r>
         <w:rPr>
           <w:rFonts w:eastAsia="Times New Roman"/>
@@ -8799,7 +8806,7 @@
               </wp:anchor>
             </w:drawing>
           </mc:Choice>
-          <mc:Fallback>
+          <mc:Fallback xmlns:w16se="http://schemas.microsoft.com/office/word/2015/wordml/symex" xmlns:w16cid="http://schemas.microsoft.com/office/word/2016/wordml/cid" xmlns:am3d="http://schemas.microsoft.com/office/drawing/2017/model3d" xmlns:aink="http://schemas.microsoft.com/office/drawing/2016/ink" xmlns:cx8="http://schemas.microsoft.com/office/drawing/2016/5/14/chartex" xmlns:cx7="http://schemas.microsoft.com/office/drawing/2016/5/13/chartex" xmlns:cx6="http://schemas.microsoft.com/office/drawing/2016/5/12/chartex" xmlns:cx5="http://schemas.microsoft.com/office/drawing/2016/5/11/chartex" xmlns:cx4="http://schemas.microsoft.com/office/drawing/2016/5/10/chartex" xmlns:cx3="http://schemas.microsoft.com/office/drawing/2016/5/9/chartex" xmlns:cx2="http://schemas.microsoft.com/office/drawing/2015/10/21/chartex" xmlns:cx1="http://schemas.microsoft.com/office/drawing/2015/9/8/chartex" xmlns:cx="http://schemas.microsoft.com/office/drawing/2014/chartex">
             <w:pict>
               <v:line w14:anchorId="1B31586F" id="Łącznik prosty 9" o:spid="_x0000_s1026" style="position:absolute;z-index:251671552;visibility:visible;mso-wrap-style:square;mso-wrap-distance-left:9pt;mso-wrap-distance-top:0;mso-wrap-distance-right:9pt;mso-wrap-distance-bottom:0;mso-position-horizontal:left;mso-position-horizontal-relative:margin;mso-position-vertical:absolute;mso-position-vertical-relative:text" from="0,19.45pt" to="521.25pt,19.45pt" o:gfxdata="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" strokecolor="#f68c36 [3049]">
                 <w10:wrap anchorx="margin"/>
@@ -8822,7 +8829,7 @@
         </w:rPr>
         <w:t>relacyjny</w:t>
       </w:r>
-      <w:bookmarkEnd w:id="9"/>
+      <w:bookmarkEnd w:id="8"/>
     </w:p>
     <w:p>
       <w:pPr>
@@ -8851,7 +8858,65 @@
           <w:rFonts w:asciiTheme="majorHAnsi" w:hAnsiTheme="majorHAnsi" w:cstheme="majorHAnsi"/>
           <w:sz w:val="24"/>
         </w:rPr>
-        <w:t xml:space="preserve"> jest bardzo podobny do modelu er z poprzedniego etapu projektu, gdyż wszystkie relacje są odzwierciedleniem encji z modelu logicznego, a atrybuty relacji są odzwierciedleniem atrybutów encji. W modelu logicznym nie było związków typu M:N, więc nie było potrzeby tworzenia żadnych dodatkowych relacji. Jedynie encja „osoba” nie została transformowana na relację, gdyż z założenia miało nie być instancji tej encji nadrzędnej.</w:t>
+        <w:t xml:space="preserve"> jest bardzo podobny do modelu er z poprzedniego etapu projektu, gdyż wszystkie relacje są odzwierciedleniem encji z modelu logicznego, a atrybuty relacji są odzwierciedleniem atrybutów encji. W modelu logicznym nie było związków typu M:N, więc nie było potrzeby tworzen</w:t>
+      </w:r>
+      <w:r>
+        <w:rPr>
+          <w:rFonts w:asciiTheme="majorHAnsi" w:hAnsiTheme="majorHAnsi" w:cstheme="majorHAnsi"/>
+          <w:sz w:val="24"/>
+        </w:rPr>
+        <w:t>ia żadnych dodatkowych relacji. Encja „O</w:t>
+      </w:r>
+      <w:r>
+        <w:rPr>
+          <w:rFonts w:asciiTheme="majorHAnsi" w:hAnsiTheme="majorHAnsi" w:cstheme="majorHAnsi"/>
+          <w:sz w:val="24"/>
+        </w:rPr>
+        <w:t>soba”</w:t>
+      </w:r>
+      <w:r>
+        <w:rPr>
+          <w:rFonts w:asciiTheme="majorHAnsi" w:hAnsiTheme="majorHAnsi" w:cstheme="majorHAnsi"/>
+          <w:sz w:val="24"/>
+        </w:rPr>
+        <w:t xml:space="preserve"> i „</w:t>
+      </w:r>
+      <w:proofErr w:type="spellStart"/>
+      <w:r>
+        <w:rPr>
+          <w:rFonts w:asciiTheme="majorHAnsi" w:hAnsiTheme="majorHAnsi" w:cstheme="majorHAnsi"/>
+          <w:sz w:val="24"/>
+        </w:rPr>
+        <w:t>Usluga</w:t>
+      </w:r>
+      <w:proofErr w:type="spellEnd"/>
+      <w:r>
+        <w:rPr>
+          <w:rFonts w:asciiTheme="majorHAnsi" w:hAnsiTheme="majorHAnsi" w:cstheme="majorHAnsi"/>
+          <w:sz w:val="24"/>
+        </w:rPr>
+        <w:t>” nie zostały transformowane na relacje</w:t>
+      </w:r>
+      <w:r>
+        <w:rPr>
+          <w:rFonts w:asciiTheme="majorHAnsi" w:hAnsiTheme="majorHAnsi" w:cstheme="majorHAnsi"/>
+          <w:sz w:val="24"/>
+        </w:rPr>
+        <w:t>, gdyż z założ</w:t>
+      </w:r>
+      <w:r>
+        <w:rPr>
+          <w:rFonts w:asciiTheme="majorHAnsi" w:hAnsiTheme="majorHAnsi" w:cstheme="majorHAnsi"/>
+          <w:sz w:val="24"/>
+        </w:rPr>
+        <w:t>enia miało nie być instancji tych encji nadrzędnych</w:t>
+      </w:r>
+      <w:r>
+        <w:rPr>
+          <w:rFonts w:asciiTheme="majorHAnsi" w:hAnsiTheme="majorHAnsi" w:cstheme="majorHAnsi"/>
+          <w:sz w:val="24"/>
+        </w:rPr>
+        <w:t>.</w:t>
       </w:r>
     </w:p>
     <w:p>
@@ -8876,7 +8941,51 @@
           <w:rFonts w:asciiTheme="majorHAnsi" w:hAnsiTheme="majorHAnsi" w:cstheme="majorHAnsi"/>
           <w:sz w:val="24"/>
         </w:rPr>
-        <w:t xml:space="preserve">Związki jednoznaczne (1:N) zostały transformowane do klucza obcego w tabeli po stronie „wiele”. Związek wyłączny jedno-jednoznaczny (pomiędzy podtypami encji „Osoba”, a encją „Dane do logowania”) został transformowany do klucza obcego w tabeli „Dane do logowania”. </w:t>
+        <w:t xml:space="preserve">Związki jednoznaczne (1:N) zostały transformowane do klucza obcego w tabeli po stronie „wiele”. Związek wyłączny jedno-jednoznaczny (pomiędzy podtypami encji „Osoba”, a encją „Dane do logowania”) został transformowany </w:t>
+      </w:r>
+      <w:r>
+        <w:rPr>
+          <w:rFonts w:asciiTheme="majorHAnsi" w:hAnsiTheme="majorHAnsi" w:cstheme="majorHAnsi"/>
+          <w:sz w:val="24"/>
+        </w:rPr>
+        <w:t>do klucza obcego w tabeli „</w:t>
+      </w:r>
+      <w:proofErr w:type="spellStart"/>
+      <w:r>
+        <w:rPr>
+          <w:rFonts w:asciiTheme="majorHAnsi" w:hAnsiTheme="majorHAnsi" w:cstheme="majorHAnsi"/>
+          <w:sz w:val="24"/>
+        </w:rPr>
+        <w:t>Dane_do_</w:t>
+      </w:r>
+      <w:r>
+        <w:rPr>
+          <w:rFonts w:asciiTheme="majorHAnsi" w:hAnsiTheme="majorHAnsi" w:cstheme="majorHAnsi"/>
+          <w:sz w:val="24"/>
+        </w:rPr>
+        <w:t>logowania</w:t>
+      </w:r>
+      <w:proofErr w:type="spellEnd"/>
+      <w:r>
+        <w:rPr>
+          <w:rFonts w:asciiTheme="majorHAnsi" w:hAnsiTheme="majorHAnsi" w:cstheme="majorHAnsi"/>
+          <w:sz w:val="24"/>
+        </w:rPr>
+        <w:t>”</w:t>
+      </w:r>
+      <w:r>
+        <w:rPr>
+          <w:rFonts w:asciiTheme="majorHAnsi" w:hAnsiTheme="majorHAnsi" w:cstheme="majorHAnsi"/>
+          <w:sz w:val="24"/>
+        </w:rPr>
+        <w:t xml:space="preserve"> (przy jednoczesnym dodaniu unikalnego indexu do kolumny z kluczem obcym)</w:t>
+      </w:r>
+      <w:r>
+        <w:rPr>
+          <w:rFonts w:asciiTheme="majorHAnsi" w:hAnsiTheme="majorHAnsi" w:cstheme="majorHAnsi"/>
+          <w:sz w:val="24"/>
+        </w:rPr>
+        <w:t xml:space="preserve">. </w:t>
       </w:r>
     </w:p>
     <w:p>
@@ -8911,9 +9020,9 @@
         <w:tblLook w:val="04A0" w:firstRow="1" w:lastRow="0" w:firstColumn="1" w:lastColumn="0" w:noHBand="0" w:noVBand="1"/>
       </w:tblPr>
       <w:tblGrid>
-        <w:gridCol w:w="2085"/>
-        <w:gridCol w:w="4672"/>
-        <w:gridCol w:w="3591"/>
+        <w:gridCol w:w="2136"/>
+        <w:gridCol w:w="4632"/>
+        <w:gridCol w:w="3580"/>
       </w:tblGrid>
       <w:tr>
         <w:tc>
@@ -9125,6 +9234,27 @@
               <w:t>Basen_Numer_obiektu</w:t>
             </w:r>
             <w:proofErr w:type="spellEnd"/>
+            <w:r>
+              <w:rPr>
+                <w:rFonts w:asciiTheme="majorHAnsi" w:hAnsiTheme="majorHAnsi" w:cstheme="majorHAnsi"/>
+              </w:rPr>
+              <w:t>;</w:t>
+            </w:r>
+          </w:p>
+          <w:p>
+            <w:pPr>
+              <w:rPr>
+                <w:rFonts w:asciiTheme="majorHAnsi" w:hAnsiTheme="majorHAnsi" w:cstheme="majorHAnsi"/>
+              </w:rPr>
+            </w:pPr>
+            <w:proofErr w:type="spellStart"/>
+            <w:r>
+              <w:rPr>
+                <w:rFonts w:asciiTheme="majorHAnsi" w:hAnsiTheme="majorHAnsi" w:cstheme="majorHAnsi"/>
+              </w:rPr>
+              <w:t>Stanowisko_Numer_stanowiska</w:t>
+            </w:r>
+            <w:proofErr w:type="spellEnd"/>
           </w:p>
         </w:tc>
       </w:tr>
@@ -9356,20 +9486,8 @@
               </w:rPr>
               <w:t>Basen_Numer_obiektu</w:t>
             </w:r>
-            <w:proofErr w:type="spellEnd"/>
-            <w:r>
-              <w:rPr>
-                <w:rFonts w:asciiTheme="majorHAnsi" w:hAnsiTheme="majorHAnsi" w:cstheme="majorHAnsi"/>
-              </w:rPr>
-              <w:t xml:space="preserve">; </w:t>
-            </w:r>
-            <w:proofErr w:type="spellStart"/>
-            <w:r>
-              <w:rPr>
-                <w:rFonts w:asciiTheme="majorHAnsi" w:hAnsiTheme="majorHAnsi" w:cstheme="majorHAnsi"/>
-              </w:rPr>
-              <w:t>Stanowisko_Numer_stanowiska</w:t>
-            </w:r>
+            <w:bookmarkStart w:id="9" w:name="_GoBack"/>
+            <w:bookmarkEnd w:id="9"/>
             <w:proofErr w:type="spellEnd"/>
           </w:p>
         </w:tc>
@@ -9388,14 +9506,12 @@
                 <w:rFonts w:asciiTheme="majorHAnsi" w:hAnsiTheme="majorHAnsi" w:cstheme="majorHAnsi"/>
               </w:rPr>
             </w:pPr>
-            <w:proofErr w:type="spellStart"/>
             <w:r>
               <w:rPr>
                 <w:rFonts w:asciiTheme="majorHAnsi" w:hAnsiTheme="majorHAnsi" w:cstheme="majorHAnsi"/>
               </w:rPr>
-              <w:t>Usluga</w:t>
-            </w:r>
-            <w:proofErr w:type="spellEnd"/>
+              <w:t>Lokalna</w:t>
+            </w:r>
           </w:p>
         </w:tc>
         <w:tc>
@@ -9453,12 +9569,14 @@
                 <w:rFonts w:asciiTheme="majorHAnsi" w:hAnsiTheme="majorHAnsi" w:cstheme="majorHAnsi"/>
               </w:rPr>
             </w:pPr>
+            <w:proofErr w:type="spellStart"/>
             <w:r>
               <w:rPr>
                 <w:rFonts w:asciiTheme="majorHAnsi" w:hAnsiTheme="majorHAnsi" w:cstheme="majorHAnsi"/>
               </w:rPr>
-              <w:t>Koszyk</w:t>
-            </w:r>
+              <w:t>Ogolna</w:t>
+            </w:r>
+            <w:proofErr w:type="spellEnd"/>
           </w:p>
         </w:tc>
         <w:tc>
@@ -9476,61 +9594,27 @@
               <w:rPr>
                 <w:rFonts w:asciiTheme="majorHAnsi" w:hAnsiTheme="majorHAnsi" w:cstheme="majorHAnsi"/>
               </w:rPr>
-              <w:t>Usluga_Numer_uslugi</w:t>
+              <w:t>Numer_uslugi</w:t>
             </w:r>
             <w:proofErr w:type="spellEnd"/>
-            <w:r>
+          </w:p>
+        </w:tc>
+        <w:tc>
+          <w:tcPr>
+            <w:tcW w:w="3628" w:type="dxa"/>
+          </w:tcPr>
+          <w:p>
+            <w:pPr>
               <w:rPr>
                 <w:rFonts w:asciiTheme="majorHAnsi" w:hAnsiTheme="majorHAnsi" w:cstheme="majorHAnsi"/>
               </w:rPr>
-              <w:t xml:space="preserve">, </w:t>
-            </w:r>
+            </w:pPr>
             <w:proofErr w:type="spellStart"/>
             <w:r>
               <w:rPr>
                 <w:rFonts w:asciiTheme="majorHAnsi" w:hAnsiTheme="majorHAnsi" w:cstheme="majorHAnsi"/>
               </w:rPr>
-              <w:t>Transakcja_Numer_transakcji</w:t>
-            </w:r>
-            <w:proofErr w:type="spellEnd"/>
-            <w:r>
-              <w:rPr>
-                <w:rFonts w:asciiTheme="majorHAnsi" w:hAnsiTheme="majorHAnsi" w:cstheme="majorHAnsi"/>
-              </w:rPr>
-              <w:t xml:space="preserve"> (klucz kompozytowy)</w:t>
-            </w:r>
-          </w:p>
-        </w:tc>
-        <w:tc>
-          <w:tcPr>
-            <w:tcW w:w="3628" w:type="dxa"/>
-          </w:tcPr>
-          <w:p>
-            <w:pPr>
-              <w:rPr>
-                <w:rFonts w:asciiTheme="majorHAnsi" w:hAnsiTheme="majorHAnsi" w:cstheme="majorHAnsi"/>
-              </w:rPr>
-            </w:pPr>
-            <w:proofErr w:type="spellStart"/>
-            <w:r>
-              <w:rPr>
-                <w:rFonts w:asciiTheme="majorHAnsi" w:hAnsiTheme="majorHAnsi" w:cstheme="majorHAnsi"/>
-              </w:rPr>
-              <w:t>Usluga_Numer_uslugi</w:t>
-            </w:r>
-            <w:proofErr w:type="spellEnd"/>
-            <w:r>
-              <w:rPr>
-                <w:rFonts w:asciiTheme="majorHAnsi" w:hAnsiTheme="majorHAnsi" w:cstheme="majorHAnsi"/>
-              </w:rPr>
-              <w:t xml:space="preserve">; </w:t>
-            </w:r>
-            <w:proofErr w:type="spellStart"/>
-            <w:r>
-              <w:rPr>
-                <w:rFonts w:asciiTheme="majorHAnsi" w:hAnsiTheme="majorHAnsi" w:cstheme="majorHAnsi"/>
-              </w:rPr>
-              <w:t>Transakcja_Numer_transakcji</w:t>
+              <w:t>Basen_Numer_obiektu</w:t>
             </w:r>
             <w:proofErr w:type="spellEnd"/>
           </w:p>
@@ -9554,7 +9638,7 @@
               <w:rPr>
                 <w:rFonts w:asciiTheme="majorHAnsi" w:hAnsiTheme="majorHAnsi" w:cstheme="majorHAnsi"/>
               </w:rPr>
-              <w:t>Transakcja</w:t>
+              <w:t>Koszyk</w:t>
             </w:r>
           </w:p>
         </w:tc>
@@ -9573,9 +9657,29 @@
               <w:rPr>
                 <w:rFonts w:asciiTheme="majorHAnsi" w:hAnsiTheme="majorHAnsi" w:cstheme="majorHAnsi"/>
               </w:rPr>
-              <w:t>Numer_transakcji</w:t>
+              <w:t>Numer_uslugi</w:t>
             </w:r>
             <w:proofErr w:type="spellEnd"/>
+            <w:r>
+              <w:rPr>
+                <w:rFonts w:asciiTheme="majorHAnsi" w:hAnsiTheme="majorHAnsi" w:cstheme="majorHAnsi"/>
+              </w:rPr>
+              <w:t xml:space="preserve">, </w:t>
+            </w:r>
+            <w:proofErr w:type="spellStart"/>
+            <w:r>
+              <w:rPr>
+                <w:rFonts w:asciiTheme="majorHAnsi" w:hAnsiTheme="majorHAnsi" w:cstheme="majorHAnsi"/>
+              </w:rPr>
+              <w:t>Transakcja_Numer_transakcji</w:t>
+            </w:r>
+            <w:proofErr w:type="spellEnd"/>
+            <w:r>
+              <w:rPr>
+                <w:rFonts w:asciiTheme="majorHAnsi" w:hAnsiTheme="majorHAnsi" w:cstheme="majorHAnsi"/>
+              </w:rPr>
+              <w:t xml:space="preserve"> (klucz kompozytowy)</w:t>
+            </w:r>
           </w:p>
         </w:tc>
         <w:tc>
@@ -9593,7 +9697,21 @@
               <w:rPr>
                 <w:rFonts w:asciiTheme="majorHAnsi" w:hAnsiTheme="majorHAnsi" w:cstheme="majorHAnsi"/>
               </w:rPr>
-              <w:t>Klient_Numer_klienta</w:t>
+              <w:t>Numer_uslugi</w:t>
+            </w:r>
+            <w:proofErr w:type="spellEnd"/>
+            <w:r>
+              <w:rPr>
+                <w:rFonts w:asciiTheme="majorHAnsi" w:hAnsiTheme="majorHAnsi" w:cstheme="majorHAnsi"/>
+              </w:rPr>
+              <w:t xml:space="preserve">; </w:t>
+            </w:r>
+            <w:proofErr w:type="spellStart"/>
+            <w:r>
+              <w:rPr>
+                <w:rFonts w:asciiTheme="majorHAnsi" w:hAnsiTheme="majorHAnsi" w:cstheme="majorHAnsi"/>
+              </w:rPr>
+              <w:t>Transakcja_Numer_transakcji</w:t>
             </w:r>
             <w:proofErr w:type="spellEnd"/>
           </w:p>
@@ -9617,7 +9735,7 @@
               <w:rPr>
                 <w:rFonts w:asciiTheme="majorHAnsi" w:hAnsiTheme="majorHAnsi" w:cstheme="majorHAnsi"/>
               </w:rPr>
-              <w:t>Klient</w:t>
+              <w:t>Transakcja</w:t>
             </w:r>
           </w:p>
         </w:tc>
@@ -9636,7 +9754,7 @@
               <w:rPr>
                 <w:rFonts w:asciiTheme="majorHAnsi" w:hAnsiTheme="majorHAnsi" w:cstheme="majorHAnsi"/>
               </w:rPr>
-              <w:t>Numer_klienta</w:t>
+              <w:t>Numer_transakcji</w:t>
             </w:r>
             <w:proofErr w:type="spellEnd"/>
           </w:p>
@@ -9672,7 +9790,7 @@
               <w:rPr>
                 <w:rFonts w:asciiTheme="majorHAnsi" w:hAnsiTheme="majorHAnsi" w:cstheme="majorHAnsi"/>
               </w:rPr>
-              <w:t>Rezerwacja toru</w:t>
+              <w:t>Klient</w:t>
             </w:r>
           </w:p>
         </w:tc>
@@ -9691,7 +9809,7 @@
               <w:rPr>
                 <w:rFonts w:asciiTheme="majorHAnsi" w:hAnsiTheme="majorHAnsi" w:cstheme="majorHAnsi"/>
               </w:rPr>
-              <w:t>Numer_rezerwacji</w:t>
+              <w:t>Numer_klienta</w:t>
             </w:r>
             <w:proofErr w:type="spellEnd"/>
           </w:p>
@@ -9706,28 +9824,6 @@
                 <w:rFonts w:asciiTheme="majorHAnsi" w:hAnsiTheme="majorHAnsi" w:cstheme="majorHAnsi"/>
               </w:rPr>
             </w:pPr>
-            <w:proofErr w:type="spellStart"/>
-            <w:r>
-              <w:rPr>
-                <w:rFonts w:asciiTheme="majorHAnsi" w:hAnsiTheme="majorHAnsi" w:cstheme="majorHAnsi"/>
-              </w:rPr>
-              <w:t>Basen_Numer_obiektu</w:t>
-            </w:r>
-            <w:proofErr w:type="spellEnd"/>
-            <w:r>
-              <w:rPr>
-                <w:rFonts w:asciiTheme="majorHAnsi" w:hAnsiTheme="majorHAnsi" w:cstheme="majorHAnsi"/>
-              </w:rPr>
-              <w:t xml:space="preserve">; </w:t>
-            </w:r>
-            <w:proofErr w:type="spellStart"/>
-            <w:r>
-              <w:rPr>
-                <w:rFonts w:asciiTheme="majorHAnsi" w:hAnsiTheme="majorHAnsi" w:cstheme="majorHAnsi"/>
-              </w:rPr>
-              <w:t>Klient_Numer_klienta</w:t>
-            </w:r>
-            <w:proofErr w:type="spellEnd"/>
           </w:p>
         </w:tc>
       </w:tr>
@@ -9745,12 +9841,20 @@
                 <w:rFonts w:asciiTheme="majorHAnsi" w:hAnsiTheme="majorHAnsi" w:cstheme="majorHAnsi"/>
               </w:rPr>
             </w:pPr>
+            <w:proofErr w:type="spellStart"/>
             <w:r>
               <w:rPr>
                 <w:rFonts w:asciiTheme="majorHAnsi" w:hAnsiTheme="majorHAnsi" w:cstheme="majorHAnsi"/>
               </w:rPr>
-              <w:t>Dane do logowania</w:t>
-            </w:r>
+              <w:t>Rezerwacja_</w:t>
+            </w:r>
+            <w:r>
+              <w:rPr>
+                <w:rFonts w:asciiTheme="majorHAnsi" w:hAnsiTheme="majorHAnsi" w:cstheme="majorHAnsi"/>
+              </w:rPr>
+              <w:t>toru</w:t>
+            </w:r>
+            <w:proofErr w:type="spellEnd"/>
           </w:p>
         </w:tc>
         <w:tc>
@@ -9763,10 +9867,174 @@
                 <w:rFonts w:asciiTheme="majorHAnsi" w:hAnsiTheme="majorHAnsi" w:cstheme="majorHAnsi"/>
               </w:rPr>
             </w:pPr>
+            <w:proofErr w:type="spellStart"/>
             <w:r>
               <w:rPr>
                 <w:rFonts w:asciiTheme="majorHAnsi" w:hAnsiTheme="majorHAnsi" w:cstheme="majorHAnsi"/>
               </w:rPr>
+              <w:t>Numer_rezerwacji</w:t>
+            </w:r>
+            <w:proofErr w:type="spellEnd"/>
+          </w:p>
+        </w:tc>
+        <w:tc>
+          <w:tcPr>
+            <w:tcW w:w="3628" w:type="dxa"/>
+          </w:tcPr>
+          <w:p>
+            <w:pPr>
+              <w:rPr>
+                <w:rFonts w:asciiTheme="majorHAnsi" w:hAnsiTheme="majorHAnsi" w:cstheme="majorHAnsi"/>
+              </w:rPr>
+            </w:pPr>
+            <w:proofErr w:type="spellStart"/>
+            <w:r>
+              <w:rPr>
+                <w:rFonts w:asciiTheme="majorHAnsi" w:hAnsiTheme="majorHAnsi" w:cstheme="majorHAnsi"/>
+              </w:rPr>
+              <w:t>Klient_Numer_klienta</w:t>
+            </w:r>
+            <w:proofErr w:type="spellEnd"/>
+            <w:r>
+              <w:rPr>
+                <w:rFonts w:asciiTheme="majorHAnsi" w:hAnsiTheme="majorHAnsi" w:cstheme="majorHAnsi"/>
+              </w:rPr>
+              <w:t xml:space="preserve">; </w:t>
+            </w:r>
+            <w:proofErr w:type="spellStart"/>
+            <w:r>
+              <w:rPr>
+                <w:rFonts w:asciiTheme="majorHAnsi" w:hAnsiTheme="majorHAnsi" w:cstheme="majorHAnsi"/>
+              </w:rPr>
+              <w:t>Ogolna_Numer_uslugi</w:t>
+            </w:r>
+            <w:proofErr w:type="spellEnd"/>
+          </w:p>
+        </w:tc>
+      </w:tr>
+      <w:tr>
+        <w:trPr>
+          <w:trHeight w:val="437"/>
+        </w:trPr>
+        <w:tc>
+          <w:tcPr>
+            <w:tcW w:w="2145" w:type="dxa"/>
+          </w:tcPr>
+          <w:p>
+            <w:pPr>
+              <w:rPr>
+                <w:rFonts w:asciiTheme="majorHAnsi" w:hAnsiTheme="majorHAnsi" w:cstheme="majorHAnsi"/>
+              </w:rPr>
+            </w:pPr>
+            <w:proofErr w:type="spellStart"/>
+            <w:r>
+              <w:rPr>
+                <w:rFonts w:asciiTheme="majorHAnsi" w:hAnsiTheme="majorHAnsi" w:cstheme="majorHAnsi"/>
+              </w:rPr>
+              <w:t>Lekcja_plywania</w:t>
+            </w:r>
+            <w:proofErr w:type="spellEnd"/>
+          </w:p>
+        </w:tc>
+        <w:tc>
+          <w:tcPr>
+            <w:tcW w:w="4801" w:type="dxa"/>
+          </w:tcPr>
+          <w:p>
+            <w:pPr>
+              <w:rPr>
+                <w:rFonts w:asciiTheme="majorHAnsi" w:hAnsiTheme="majorHAnsi" w:cstheme="majorHAnsi"/>
+              </w:rPr>
+            </w:pPr>
+            <w:proofErr w:type="spellStart"/>
+            <w:r>
+              <w:rPr>
+                <w:rFonts w:asciiTheme="majorHAnsi" w:hAnsiTheme="majorHAnsi" w:cstheme="majorHAnsi"/>
+              </w:rPr>
+              <w:t>Numer_lekcji</w:t>
+            </w:r>
+            <w:proofErr w:type="spellEnd"/>
+          </w:p>
+        </w:tc>
+        <w:tc>
+          <w:tcPr>
+            <w:tcW w:w="3628" w:type="dxa"/>
+          </w:tcPr>
+          <w:p>
+            <w:pPr>
+              <w:rPr>
+                <w:rFonts w:asciiTheme="majorHAnsi" w:hAnsiTheme="majorHAnsi" w:cstheme="majorHAnsi"/>
+              </w:rPr>
+            </w:pPr>
+            <w:proofErr w:type="spellStart"/>
+            <w:r>
+              <w:rPr>
+                <w:rFonts w:asciiTheme="majorHAnsi" w:hAnsiTheme="majorHAnsi" w:cstheme="majorHAnsi"/>
+              </w:rPr>
+              <w:t>Klient_Numer_klienta</w:t>
+            </w:r>
+            <w:proofErr w:type="spellEnd"/>
+            <w:r>
+              <w:rPr>
+                <w:rFonts w:asciiTheme="majorHAnsi" w:hAnsiTheme="majorHAnsi" w:cstheme="majorHAnsi"/>
+              </w:rPr>
+              <w:t xml:space="preserve">; </w:t>
+            </w:r>
+            <w:proofErr w:type="spellStart"/>
+            <w:r>
+              <w:rPr>
+                <w:rFonts w:asciiTheme="majorHAnsi" w:hAnsiTheme="majorHAnsi" w:cstheme="majorHAnsi"/>
+              </w:rPr>
+              <w:t>Ogolna_Numer_uslugi</w:t>
+            </w:r>
+            <w:proofErr w:type="spellEnd"/>
+          </w:p>
+        </w:tc>
+      </w:tr>
+      <w:tr>
+        <w:trPr>
+          <w:trHeight w:val="437"/>
+        </w:trPr>
+        <w:tc>
+          <w:tcPr>
+            <w:tcW w:w="2145" w:type="dxa"/>
+          </w:tcPr>
+          <w:p>
+            <w:pPr>
+              <w:rPr>
+                <w:rFonts w:asciiTheme="majorHAnsi" w:hAnsiTheme="majorHAnsi" w:cstheme="majorHAnsi"/>
+              </w:rPr>
+            </w:pPr>
+            <w:proofErr w:type="spellStart"/>
+            <w:r>
+              <w:rPr>
+                <w:rFonts w:asciiTheme="majorHAnsi" w:hAnsiTheme="majorHAnsi" w:cstheme="majorHAnsi"/>
+              </w:rPr>
+              <w:t>Dane_do_</w:t>
+            </w:r>
+            <w:r>
+              <w:rPr>
+                <w:rFonts w:asciiTheme="majorHAnsi" w:hAnsiTheme="majorHAnsi" w:cstheme="majorHAnsi"/>
+              </w:rPr>
+              <w:t>logowania</w:t>
+            </w:r>
+            <w:proofErr w:type="spellEnd"/>
+          </w:p>
+        </w:tc>
+        <w:tc>
+          <w:tcPr>
+            <w:tcW w:w="4801" w:type="dxa"/>
+          </w:tcPr>
+          <w:p>
+            <w:pPr>
+              <w:rPr>
+                <w:rFonts w:asciiTheme="majorHAnsi" w:hAnsiTheme="majorHAnsi" w:cstheme="majorHAnsi"/>
+              </w:rPr>
+            </w:pPr>
+            <w:r>
+              <w:rPr>
+                <w:rFonts w:asciiTheme="majorHAnsi" w:hAnsiTheme="majorHAnsi" w:cstheme="majorHAnsi"/>
+              </w:rPr>
               <w:t>Id</w:t>
             </w:r>
           </w:p>
@@ -9789,12 +10057,6 @@
               <w:t>Numer_identyfikacyjny</w:t>
             </w:r>
             <w:proofErr w:type="spellEnd"/>
-            <w:r>
-              <w:rPr>
-                <w:rFonts w:asciiTheme="majorHAnsi" w:hAnsiTheme="majorHAnsi" w:cstheme="majorHAnsi"/>
-              </w:rPr>
-              <w:t xml:space="preserve"> (w tym indeks założony na tę kolumnę)</w:t>
-            </w:r>
           </w:p>
         </w:tc>
       </w:tr>
@@ -9862,7 +10124,7 @@
 </file>
 
 <file path=word/endnotes.xml><?xml version="1.0" encoding="utf-8"?>
-<w:endnotes xmlns:wpc="http://schemas.microsoft.com/office/word/2010/wordprocessingCanvas" xmlns:cx="http://schemas.microsoft.com/office/drawing/2014/chartex" xmlns:cx1="http://schemas.microsoft.com/office/drawing/2015/9/8/chartex" xmlns:cx2="http://schemas.microsoft.com/office/drawing/2015/10/21/chartex" xmlns:cx3="http://schemas.microsoft.com/office/drawing/2016/5/9/chartex" xmlns:cx4="http://schemas.microsoft.com/office/drawing/2016/5/10/chartex" xmlns:cx5="http://schemas.microsoft.com/office/drawing/2016/5/11/chartex" xmlns:cx6="http://schemas.microsoft.com/office/drawing/2016/5/12/chartex" xmlns:cx7="http://schemas.microsoft.com/office/drawing/2016/5/13/chartex" xmlns:cx8="http://schemas.microsoft.com/office/drawing/2016/5/14/chartex" xmlns:mc="http://schemas.openxmlformats.org/markup-compatibility/2006" xmlns:aink="http://schemas.microsoft.com/office/drawing/2016/ink" xmlns:am3d="http://schemas.microsoft.com/office/drawing/2017/model3d" xmlns:o="urn:schemas-microsoft-com:office:office" xmlns:r="http://schemas.openxmlformats.org/officeDocument/2006/relationships" xmlns:m="http://schemas.openxmlformats.org/officeDocument/2006/math" xmlns:v="urn:schemas-microsoft-com:vml" xmlns:wp14="http://schemas.microsoft.com/office/word/2010/wordprocessingDrawing" xmlns:wp="http://schemas.openxmlformats.org/drawingml/2006/wordprocessingDrawing" xmlns:w10="urn:schemas-microsoft-com:office:word" xmlns:w="http://schemas.openxmlformats.org/wordprocessingml/2006/main" xmlns:w14="http://schemas.microsoft.com/office/word/2010/wordml" xmlns:w15="http://schemas.microsoft.com/office/word/2012/wordml" xmlns:w16cid="http://schemas.microsoft.com/office/word/2016/wordml/cid" xmlns:w16se="http://schemas.microsoft.com/office/word/2015/wordml/symex" xmlns:wpg="http://schemas.microsoft.com/office/word/2010/wordprocessingGroup" xmlns:wpi="http://schemas.microsoft.com/office/word/2010/wordprocessingInk" xmlns:wne="http://schemas.microsoft.com/office/word/2006/wordml" xmlns:wps="http://schemas.microsoft.com/office/word/2010/wordprocessingShape" mc:Ignorable="w14 w15 w16se w16cid wp14">
+<w:endnotes xmlns:wpc="http://schemas.microsoft.com/office/word/2010/wordprocessingCanvas" xmlns:mc="http://schemas.openxmlformats.org/markup-compatibility/2006" xmlns:o="urn:schemas-microsoft-com:office:office" xmlns:r="http://schemas.openxmlformats.org/officeDocument/2006/relationships" xmlns:m="http://schemas.openxmlformats.org/officeDocument/2006/math" xmlns:v="urn:schemas-microsoft-com:vml" xmlns:wp14="http://schemas.microsoft.com/office/word/2010/wordprocessingDrawing" xmlns:wp="http://schemas.openxmlformats.org/drawingml/2006/wordprocessingDrawing" xmlns:w10="urn:schemas-microsoft-com:office:word" xmlns:w="http://schemas.openxmlformats.org/wordprocessingml/2006/main" xmlns:w14="http://schemas.microsoft.com/office/word/2010/wordml" xmlns:w15="http://schemas.microsoft.com/office/word/2012/wordml" xmlns:wpg="http://schemas.microsoft.com/office/word/2010/wordprocessingGroup" xmlns:wpi="http://schemas.microsoft.com/office/word/2010/wordprocessingInk" xmlns:wne="http://schemas.microsoft.com/office/word/2006/wordml" xmlns:wps="http://schemas.microsoft.com/office/word/2010/wordprocessingShape" mc:Ignorable="w14 w15 wp14">
   <w:endnote w:type="separator" w:id="-1">
     <w:p>
       <w:pPr>
@@ -9887,7 +10149,7 @@
 </file>
 
 <file path=word/footer1.xml><?xml version="1.0" encoding="utf-8"?>
-<w:ftr xmlns:wpc="http://schemas.microsoft.com/office/word/2010/wordprocessingCanvas" xmlns:cx="http://schemas.microsoft.com/office/drawing/2014/chartex" xmlns:cx1="http://schemas.microsoft.com/office/drawing/2015/9/8/chartex" xmlns:cx2="http://schemas.microsoft.com/office/drawing/2015/10/21/chartex" xmlns:cx3="http://schemas.microsoft.com/office/drawing/2016/5/9/chartex" xmlns:cx4="http://schemas.microsoft.com/office/drawing/2016/5/10/chartex" xmlns:cx5="http://schemas.microsoft.com/office/drawing/2016/5/11/chartex" xmlns:cx6="http://schemas.microsoft.com/office/drawing/2016/5/12/chartex" xmlns:cx7="http://schemas.microsoft.com/office/drawing/2016/5/13/chartex" xmlns:cx8="http://schemas.microsoft.com/office/drawing/2016/5/14/chartex" xmlns:mc="http://schemas.openxmlformats.org/markup-compatibility/2006" xmlns:aink="http://schemas.microsoft.com/office/drawing/2016/ink" xmlns:am3d="http://schemas.microsoft.com/office/drawing/2017/model3d" xmlns:o="urn:schemas-microsoft-com:office:office" xmlns:r="http://schemas.openxmlformats.org/officeDocument/2006/relationships" xmlns:m="http://schemas.openxmlformats.org/officeDocument/2006/math" xmlns:v="urn:schemas-microsoft-com:vml" xmlns:wp14="http://schemas.microsoft.com/office/word/2010/wordprocessingDrawing" xmlns:wp="http://schemas.openxmlformats.org/drawingml/2006/wordprocessingDrawing" xmlns:w10="urn:schemas-microsoft-com:office:word" xmlns:w="http://schemas.openxmlformats.org/wordprocessingml/2006/main" xmlns:w14="http://schemas.microsoft.com/office/word/2010/wordml" xmlns:w15="http://schemas.microsoft.com/office/word/2012/wordml" xmlns:w16cid="http://schemas.microsoft.com/office/word/2016/wordml/cid" xmlns:w16se="http://schemas.microsoft.com/office/word/2015/wordml/symex" xmlns:wpg="http://schemas.microsoft.com/office/word/2010/wordprocessingGroup" xmlns:wpi="http://schemas.microsoft.com/office/word/2010/wordprocessingInk" xmlns:wne="http://schemas.microsoft.com/office/word/2006/wordml" xmlns:wps="http://schemas.microsoft.com/office/word/2010/wordprocessingShape" mc:Ignorable="w14 w15 w16se w16cid wp14">
+<w:ftr xmlns:wpc="http://schemas.microsoft.com/office/word/2010/wordprocessingCanvas" xmlns:mc="http://schemas.openxmlformats.org/markup-compatibility/2006" xmlns:o="urn:schemas-microsoft-com:office:office" xmlns:r="http://schemas.openxmlformats.org/officeDocument/2006/relationships" xmlns:m="http://schemas.openxmlformats.org/officeDocument/2006/math" xmlns:v="urn:schemas-microsoft-com:vml" xmlns:wp14="http://schemas.microsoft.com/office/word/2010/wordprocessingDrawing" xmlns:wp="http://schemas.openxmlformats.org/drawingml/2006/wordprocessingDrawing" xmlns:w10="urn:schemas-microsoft-com:office:word" xmlns:w="http://schemas.openxmlformats.org/wordprocessingml/2006/main" xmlns:w14="http://schemas.microsoft.com/office/word/2010/wordml" xmlns:w15="http://schemas.microsoft.com/office/word/2012/wordml" xmlns:wpg="http://schemas.microsoft.com/office/word/2010/wordprocessingGroup" xmlns:wpi="http://schemas.microsoft.com/office/word/2010/wordprocessingInk" xmlns:wne="http://schemas.microsoft.com/office/word/2006/wordml" xmlns:wps="http://schemas.microsoft.com/office/word/2010/wordprocessingShape" mc:Ignorable="w14 w15 wp14">
   <w:sdt>
     <w:sdtPr>
       <w:id w:val="-795835307"/>
@@ -9916,7 +10178,7 @@
           <w:rPr>
             <w:noProof/>
           </w:rPr>
-          <w:t>12</w:t>
+          <w:t>13</w:t>
         </w:r>
         <w:r>
           <w:fldChar w:fldCharType="end"/>
@@ -9992,7 +10254,7 @@
 </file>
 
 <file path=word/footnotes.xml><?xml version="1.0" encoding="utf-8"?>
-<w:footnotes xmlns:wpc="http://schemas.microsoft.com/office/word/2010/wordprocessingCanvas" xmlns:cx="http://schemas.microsoft.com/office/drawing/2014/chartex" xmlns:cx1="http://schemas.microsoft.com/office/drawing/2015/9/8/chartex" xmlns:cx2="http://schemas.microsoft.com/office/drawing/2015/10/21/chartex" xmlns:cx3="http://schemas.microsoft.com/office/drawing/2016/5/9/chartex" xmlns:cx4="http://schemas.microsoft.com/office/drawing/2016/5/10/chartex" xmlns:cx5="http://schemas.microsoft.com/office/drawing/2016/5/11/chartex" xmlns:cx6="http://schemas.microsoft.com/office/drawing/2016/5/12/chartex" xmlns:cx7="http://schemas.microsoft.com/office/drawing/2016/5/13/chartex" xmlns:cx8="http://schemas.microsoft.com/office/drawing/2016/5/14/chartex" xmlns:mc="http://schemas.openxmlformats.org/markup-compatibility/2006" xmlns:aink="http://schemas.microsoft.com/office/drawing/2016/ink" xmlns:am3d="http://schemas.microsoft.com/office/drawing/2017/model3d" xmlns:o="urn:schemas-microsoft-com:office:office" xmlns:r="http://schemas.openxmlformats.org/officeDocument/2006/relationships" xmlns:m="http://schemas.openxmlformats.org/officeDocument/2006/math" xmlns:v="urn:schemas-microsoft-com:vml" xmlns:wp14="http://schemas.microsoft.com/office/word/2010/wordprocessingDrawing" xmlns:wp="http://schemas.openxmlformats.org/drawingml/2006/wordprocessingDrawing" xmlns:w10="urn:schemas-microsoft-com:office:word" xmlns:w="http://schemas.openxmlformats.org/wordprocessingml/2006/main" xmlns:w14="http://schemas.microsoft.com/office/word/2010/wordml" xmlns:w15="http://schemas.microsoft.com/office/word/2012/wordml" xmlns:w16cid="http://schemas.microsoft.com/office/word/2016/wordml/cid" xmlns:w16se="http://schemas.microsoft.com/office/word/2015/wordml/symex" xmlns:wpg="http://schemas.microsoft.com/office/word/2010/wordprocessingGroup" xmlns:wpi="http://schemas.microsoft.com/office/word/2010/wordprocessingInk" xmlns:wne="http://schemas.microsoft.com/office/word/2006/wordml" xmlns:wps="http://schemas.microsoft.com/office/word/2010/wordprocessingShape" mc:Ignorable="w14 w15 w16se w16cid wp14">
+<w:footnotes xmlns:wpc="http://schemas.microsoft.com/office/word/2010/wordprocessingCanvas" xmlns:mc="http://schemas.openxmlformats.org/markup-compatibility/2006" xmlns:o="urn:schemas-microsoft-com:office:office" xmlns:r="http://schemas.openxmlformats.org/officeDocument/2006/relationships" xmlns:m="http://schemas.openxmlformats.org/officeDocument/2006/math" xmlns:v="urn:schemas-microsoft-com:vml" xmlns:wp14="http://schemas.microsoft.com/office/word/2010/wordprocessingDrawing" xmlns:wp="http://schemas.openxmlformats.org/drawingml/2006/wordprocessingDrawing" xmlns:w10="urn:schemas-microsoft-com:office:word" xmlns:w="http://schemas.openxmlformats.org/wordprocessingml/2006/main" xmlns:w14="http://schemas.microsoft.com/office/word/2010/wordml" xmlns:w15="http://schemas.microsoft.com/office/word/2012/wordml" xmlns:wpg="http://schemas.microsoft.com/office/word/2010/wordprocessingGroup" xmlns:wpi="http://schemas.microsoft.com/office/word/2010/wordprocessingInk" xmlns:wne="http://schemas.microsoft.com/office/word/2006/wordml" xmlns:wps="http://schemas.microsoft.com/office/word/2010/wordprocessingShape" mc:Ignorable="w14 w15 wp14">
   <w:footnote w:type="separator" w:id="-1">
     <w:p>
       <w:pPr>
@@ -10017,7 +10279,7 @@
 </file>
 
 <file path=word/header1.xml><?xml version="1.0" encoding="utf-8"?>
-<w:hdr xmlns:wpc="http://schemas.microsoft.com/office/word/2010/wordprocessingCanvas" xmlns:cx="http://schemas.microsoft.com/office/drawing/2014/chartex" xmlns:cx1="http://schemas.microsoft.com/office/drawing/2015/9/8/chartex" xmlns:cx2="http://schemas.microsoft.com/office/drawing/2015/10/21/chartex" xmlns:cx3="http://schemas.microsoft.com/office/drawing/2016/5/9/chartex" xmlns:cx4="http://schemas.microsoft.com/office/drawing/2016/5/10/chartex" xmlns:cx5="http://schemas.microsoft.com/office/drawing/2016/5/11/chartex" xmlns:cx6="http://schemas.microsoft.com/office/drawing/2016/5/12/chartex" xmlns:cx7="http://schemas.microsoft.com/office/drawing/2016/5/13/chartex" xmlns:cx8="http://schemas.microsoft.com/office/drawing/2016/5/14/chartex" xmlns:mc="http://schemas.openxmlformats.org/markup-compatibility/2006" xmlns:aink="http://schemas.microsoft.com/office/drawing/2016/ink" xmlns:am3d="http://schemas.microsoft.com/office/drawing/2017/model3d" xmlns:o="urn:schemas-microsoft-com:office:office" xmlns:r="http://schemas.openxmlformats.org/officeDocument/2006/relationships" xmlns:m="http://schemas.openxmlformats.org/officeDocument/2006/math" xmlns:v="urn:schemas-microsoft-com:vml" xmlns:wp14="http://schemas.microsoft.com/office/word/2010/wordprocessingDrawing" xmlns:wp="http://schemas.openxmlformats.org/drawingml/2006/wordprocessingDrawing" xmlns:w10="urn:schemas-microsoft-com:office:word" xmlns:w="http://schemas.openxmlformats.org/wordprocessingml/2006/main" xmlns:w14="http://schemas.microsoft.com/office/word/2010/wordml" xmlns:w15="http://schemas.microsoft.com/office/word/2012/wordml" xmlns:w16cid="http://schemas.microsoft.com/office/word/2016/wordml/cid" xmlns:w16se="http://schemas.microsoft.com/office/word/2015/wordml/symex" xmlns:wpg="http://schemas.microsoft.com/office/word/2010/wordprocessingGroup" xmlns:wpi="http://schemas.microsoft.com/office/word/2010/wordprocessingInk" xmlns:wne="http://schemas.microsoft.com/office/word/2006/wordml" xmlns:wps="http://schemas.microsoft.com/office/word/2010/wordprocessingShape" mc:Ignorable="w14 w15 w16se w16cid wp14">
+<w:hdr xmlns:wpc="http://schemas.microsoft.com/office/word/2010/wordprocessingCanvas" xmlns:mc="http://schemas.openxmlformats.org/markup-compatibility/2006" xmlns:o="urn:schemas-microsoft-com:office:office" xmlns:r="http://schemas.openxmlformats.org/officeDocument/2006/relationships" xmlns:m="http://schemas.openxmlformats.org/officeDocument/2006/math" xmlns:v="urn:schemas-microsoft-com:vml" xmlns:wp14="http://schemas.microsoft.com/office/word/2010/wordprocessingDrawing" xmlns:wp="http://schemas.openxmlformats.org/drawingml/2006/wordprocessingDrawing" xmlns:w10="urn:schemas-microsoft-com:office:word" xmlns:w="http://schemas.openxmlformats.org/wordprocessingml/2006/main" xmlns:w14="http://schemas.microsoft.com/office/word/2010/wordml" xmlns:w15="http://schemas.microsoft.com/office/word/2012/wordml" xmlns:wpg="http://schemas.microsoft.com/office/word/2010/wordprocessingGroup" xmlns:wpi="http://schemas.microsoft.com/office/word/2010/wordprocessingInk" xmlns:wne="http://schemas.microsoft.com/office/word/2006/wordml" xmlns:wps="http://schemas.microsoft.com/office/word/2010/wordprocessingShape" mc:Ignorable="w14 w15 wp14">
   <w:p>
     <w:pPr>
       <w:tabs>
@@ -10057,7 +10319,7 @@
 </file>
 
 <file path=word/numbering.xml><?xml version="1.0" encoding="utf-8"?>
-<w:numbering xmlns:wpc="http://schemas.microsoft.com/office/word/2010/wordprocessingCanvas" xmlns:cx="http://schemas.microsoft.com/office/drawing/2014/chartex" xmlns:cx1="http://schemas.microsoft.com/office/drawing/2015/9/8/chartex" xmlns:cx2="http://schemas.microsoft.com/office/drawing/2015/10/21/chartex" xmlns:cx3="http://schemas.microsoft.com/office/drawing/2016/5/9/chartex" xmlns:cx4="http://schemas.microsoft.com/office/drawing/2016/5/10/chartex" xmlns:cx5="http://schemas.microsoft.com/office/drawing/2016/5/11/chartex" xmlns:cx6="http://schemas.microsoft.com/office/drawing/2016/5/12/chartex" xmlns:cx7="http://schemas.microsoft.com/office/drawing/2016/5/13/chartex" xmlns:cx8="http://schemas.microsoft.com/office/drawing/2016/5/14/chartex" xmlns:mc="http://schemas.openxmlformats.org/markup-compatibility/2006" xmlns:aink="http://schemas.microsoft.com/office/drawing/2016/ink" xmlns:am3d="http://schemas.microsoft.com/office/drawing/2017/model3d" xmlns:o="urn:schemas-microsoft-com:office:office" xmlns:r="http://schemas.openxmlformats.org/officeDocument/2006/relationships" xmlns:m="http://schemas.openxmlformats.org/officeDocument/2006/math" xmlns:v="urn:schemas-microsoft-com:vml" xmlns:wp14="http://schemas.microsoft.com/office/word/2010/wordprocessingDrawing" xmlns:wp="http://schemas.openxmlformats.org/drawingml/2006/wordprocessingDrawing" xmlns:w10="urn:schemas-microsoft-com:office:word" xmlns:w="http://schemas.openxmlformats.org/wordprocessingml/2006/main" xmlns:w14="http://schemas.microsoft.com/office/word/2010/wordml" xmlns:w15="http://schemas.microsoft.com/office/word/2012/wordml" xmlns:w16cid="http://schemas.microsoft.com/office/word/2016/wordml/cid" xmlns:w16se="http://schemas.microsoft.com/office/word/2015/wordml/symex" xmlns:wpg="http://schemas.microsoft.com/office/word/2010/wordprocessingGroup" xmlns:wpi="http://schemas.microsoft.com/office/word/2010/wordprocessingInk" xmlns:wne="http://schemas.microsoft.com/office/word/2006/wordml" xmlns:wps="http://schemas.microsoft.com/office/word/2010/wordprocessingShape" mc:Ignorable="w14 w15 w16se w16cid wp14">
+<w:numbering xmlns:wpc="http://schemas.microsoft.com/office/word/2010/wordprocessingCanvas" xmlns:mc="http://schemas.openxmlformats.org/markup-compatibility/2006" xmlns:o="urn:schemas-microsoft-com:office:office" xmlns:r="http://schemas.openxmlformats.org/officeDocument/2006/relationships" xmlns:m="http://schemas.openxmlformats.org/officeDocument/2006/math" xmlns:v="urn:schemas-microsoft-com:vml" xmlns:wp14="http://schemas.microsoft.com/office/word/2010/wordprocessingDrawing" xmlns:wp="http://schemas.openxmlformats.org/drawingml/2006/wordprocessingDrawing" xmlns:w10="urn:schemas-microsoft-com:office:word" xmlns:w="http://schemas.openxmlformats.org/wordprocessingml/2006/main" xmlns:w14="http://schemas.microsoft.com/office/word/2010/wordml" xmlns:w15="http://schemas.microsoft.com/office/word/2012/wordml" xmlns:wpg="http://schemas.microsoft.com/office/word/2010/wordprocessingGroup" xmlns:wpi="http://schemas.microsoft.com/office/word/2010/wordprocessingInk" xmlns:wne="http://schemas.microsoft.com/office/word/2006/wordml" xmlns:wps="http://schemas.microsoft.com/office/word/2010/wordprocessingShape" mc:Ignorable="w14 w15 wp14">
   <w:abstractNum w:abstractNumId="0" w15:restartNumberingAfterBreak="0">
     <w:nsid w:val="133D4437"/>
     <w:multiLevelType w:val="multilevel"/>
@@ -10619,7 +10881,7 @@
 </file>
 
 <file path=word/styles.xml><?xml version="1.0" encoding="utf-8"?>
-<w:styles xmlns:mc="http://schemas.openxmlformats.org/markup-compatibility/2006" xmlns:r="http://schemas.openxmlformats.org/officeDocument/2006/relationships" xmlns:w="http://schemas.openxmlformats.org/wordprocessingml/2006/main" xmlns:w14="http://schemas.microsoft.com/office/word/2010/wordml" xmlns:w15="http://schemas.microsoft.com/office/word/2012/wordml" xmlns:w16cid="http://schemas.microsoft.com/office/word/2016/wordml/cid" xmlns:w16se="http://schemas.microsoft.com/office/word/2015/wordml/symex" mc:Ignorable="w14 w15 w16se w16cid">
+<w:styles xmlns:mc="http://schemas.openxmlformats.org/markup-compatibility/2006" xmlns:r="http://schemas.openxmlformats.org/officeDocument/2006/relationships" xmlns:w="http://schemas.openxmlformats.org/wordprocessingml/2006/main" xmlns:w14="http://schemas.microsoft.com/office/word/2010/wordml" xmlns:w15="http://schemas.microsoft.com/office/word/2012/wordml" mc:Ignorable="w14 w15">
   <w:docDefaults>
     <w:rPrDefault>
       <w:rPr>
@@ -10635,7 +10897,7 @@
       </w:pPr>
     </w:pPrDefault>
   </w:docDefaults>
-  <w:latentStyles w:defLockedState="0" w:defUIPriority="99" w:defSemiHidden="0" w:defUnhideWhenUsed="0" w:defQFormat="0" w:count="375">
+  <w:latentStyles w:defLockedState="0" w:defUIPriority="99" w:defSemiHidden="0" w:defUnhideWhenUsed="0" w:defQFormat="0" w:count="371">
     <w:lsdException w:name="Normal" w:uiPriority="0" w:qFormat="1"/>
     <w:lsdException w:name="heading 1" w:uiPriority="9" w:qFormat="1"/>
     <w:lsdException w:name="heading 2" w:semiHidden="1" w:uiPriority="9" w:unhideWhenUsed="1" w:qFormat="1"/>
@@ -10741,6 +11003,7 @@
     <w:lsdException w:name="HTML Sample" w:semiHidden="1" w:unhideWhenUsed="1"/>
     <w:lsdException w:name="HTML Typewriter" w:semiHidden="1" w:unhideWhenUsed="1"/>
     <w:lsdException w:name="HTML Variable" w:semiHidden="1" w:unhideWhenUsed="1"/>
+    <w:lsdException w:name="Normal Table" w:semiHidden="1" w:unhideWhenUsed="1"/>
     <w:lsdException w:name="annotation subject" w:semiHidden="1" w:unhideWhenUsed="1"/>
     <w:lsdException w:name="No List" w:semiHidden="1" w:unhideWhenUsed="1"/>
     <w:lsdException w:name="Outline List 1" w:semiHidden="1" w:unhideWhenUsed="1"/>
@@ -10784,8 +11047,10 @@
     <w:lsdException w:name="Table Elegant" w:semiHidden="1" w:unhideWhenUsed="1"/>
     <w:lsdException w:name="Table Professional" w:semiHidden="1" w:unhideWhenUsed="1"/>
     <w:lsdException w:name="Table Subtle 1" w:semiHidden="1" w:unhideWhenUsed="1"/>
+    <w:lsdException w:name="Table Subtle 2" w:semiHidden="1" w:unhideWhenUsed="1"/>
     <w:lsdException w:name="Table Web 1" w:semiHidden="1" w:unhideWhenUsed="1"/>
     <w:lsdException w:name="Table Web 2" w:semiHidden="1" w:unhideWhenUsed="1"/>
+    <w:lsdException w:name="Table Web 3" w:semiHidden="1" w:unhideWhenUsed="1"/>
     <w:lsdException w:name="Balloon Text" w:semiHidden="1" w:unhideWhenUsed="1"/>
     <w:lsdException w:name="Table Grid" w:uiPriority="39"/>
     <w:lsdException w:name="Table Theme" w:semiHidden="1" w:unhideWhenUsed="1"/>
@@ -11004,10 +11269,6 @@
     <w:lsdException w:name="List Table 5 Dark Accent 6" w:uiPriority="50"/>
     <w:lsdException w:name="List Table 6 Colorful Accent 6" w:uiPriority="51"/>
     <w:lsdException w:name="List Table 7 Colorful Accent 6" w:uiPriority="52"/>
-    <w:lsdException w:name="Mention" w:semiHidden="1" w:unhideWhenUsed="1"/>
-    <w:lsdException w:name="Smart Hyperlink" w:semiHidden="1" w:unhideWhenUsed="1"/>
-    <w:lsdException w:name="Hashtag" w:semiHidden="1" w:unhideWhenUsed="1"/>
-    <w:lsdException w:name="Unresolved Mention" w:semiHidden="1" w:unhideWhenUsed="1"/>
   </w:latentStyles>
   <w:style w:type="paragraph" w:default="1" w:styleId="Normalny">
     <w:name w:val="Normal"/>
@@ -11700,7 +11961,7 @@
 </file>
 
 <file path=customXml/itemProps1.xml><?xml version="1.0" encoding="utf-8"?>
-<ds:datastoreItem xmlns:ds="http://schemas.openxmlformats.org/officeDocument/2006/customXml" ds:itemID="{00AB7C3D-5EC5-4167-9E2E-87D357C755FF}">
+<ds:datastoreItem xmlns:ds="http://schemas.openxmlformats.org/officeDocument/2006/customXml" ds:itemID="{3DEE2611-7B8E-4BC7-9957-E98BED7E67B6}">
   <ds:schemaRefs>
     <ds:schemaRef ds:uri="http://schemas.openxmlformats.org/officeDocument/2006/bibliography"/>
   </ds:schemaRefs>

</xml_diff>

<commit_message>
Kosmetyczna poprawka w modelu i dokumentacji
</commit_message>
<xml_diff>
--- a/Dokumentacja-wstepna.docx
+++ b/Dokumentacja-wstepna.docx
@@ -1,6 +1,6 @@
 
 <file path=word/document.xml><?xml version="1.0" encoding="utf-8"?>
-<w:document xmlns:wpc="http://schemas.microsoft.com/office/word/2010/wordprocessingCanvas" xmlns:cx="http://schemas.microsoft.com/office/drawing/2014/chartex" xmlns:cx1="http://schemas.microsoft.com/office/drawing/2015/9/8/chartex" xmlns:cx2="http://schemas.microsoft.com/office/drawing/2015/10/21/chartex" xmlns:cx3="http://schemas.microsoft.com/office/drawing/2016/5/9/chartex" xmlns:cx4="http://schemas.microsoft.com/office/drawing/2016/5/10/chartex" xmlns:cx5="http://schemas.microsoft.com/office/drawing/2016/5/11/chartex" xmlns:cx6="http://schemas.microsoft.com/office/drawing/2016/5/12/chartex" xmlns:cx7="http://schemas.microsoft.com/office/drawing/2016/5/13/chartex" xmlns:cx8="http://schemas.microsoft.com/office/drawing/2016/5/14/chartex" xmlns:mc="http://schemas.openxmlformats.org/markup-compatibility/2006" xmlns:aink="http://schemas.microsoft.com/office/drawing/2016/ink" xmlns:am3d="http://schemas.microsoft.com/office/drawing/2017/model3d" xmlns:o="urn:schemas-microsoft-com:office:office" xmlns:r="http://schemas.openxmlformats.org/officeDocument/2006/relationships" xmlns:m="http://schemas.openxmlformats.org/officeDocument/2006/math" xmlns:v="urn:schemas-microsoft-com:vml" xmlns:wp14="http://schemas.microsoft.com/office/word/2010/wordprocessingDrawing" xmlns:wp="http://schemas.openxmlformats.org/drawingml/2006/wordprocessingDrawing" xmlns:w10="urn:schemas-microsoft-com:office:word" xmlns:w="http://schemas.openxmlformats.org/wordprocessingml/2006/main" xmlns:w14="http://schemas.microsoft.com/office/word/2010/wordml" xmlns:w15="http://schemas.microsoft.com/office/word/2012/wordml" xmlns:w16cid="http://schemas.microsoft.com/office/word/2016/wordml/cid" xmlns:w16se="http://schemas.microsoft.com/office/word/2015/wordml/symex" xmlns:wpg="http://schemas.microsoft.com/office/word/2010/wordprocessingGroup" xmlns:wpi="http://schemas.microsoft.com/office/word/2010/wordprocessingInk" xmlns:wne="http://schemas.microsoft.com/office/word/2006/wordml" xmlns:wps="http://schemas.microsoft.com/office/word/2010/wordprocessingShape" mc:Ignorable="w14 w15 w16se w16cid wp14">
+<w:document xmlns:wpc="http://schemas.microsoft.com/office/word/2010/wordprocessingCanvas" xmlns:mc="http://schemas.openxmlformats.org/markup-compatibility/2006" xmlns:o="urn:schemas-microsoft-com:office:office" xmlns:r="http://schemas.openxmlformats.org/officeDocument/2006/relationships" xmlns:m="http://schemas.openxmlformats.org/officeDocument/2006/math" xmlns:v="urn:schemas-microsoft-com:vml" xmlns:wp14="http://schemas.microsoft.com/office/word/2010/wordprocessingDrawing" xmlns:wp="http://schemas.openxmlformats.org/drawingml/2006/wordprocessingDrawing" xmlns:w10="urn:schemas-microsoft-com:office:word" xmlns:w="http://schemas.openxmlformats.org/wordprocessingml/2006/main" xmlns:w14="http://schemas.microsoft.com/office/word/2010/wordml" xmlns:w15="http://schemas.microsoft.com/office/word/2012/wordml" xmlns:wpg="http://schemas.microsoft.com/office/word/2010/wordprocessingGroup" xmlns:wpi="http://schemas.microsoft.com/office/word/2010/wordprocessingInk" xmlns:wne="http://schemas.microsoft.com/office/word/2006/wordml" xmlns:wps="http://schemas.microsoft.com/office/word/2010/wordprocessingShape" mc:Ignorable="w14 w15 wp14">
   <w:body>
     <w:p>
       <w:pPr>
@@ -119,7 +119,7 @@
               </wp:anchor>
             </w:drawing>
           </mc:Choice>
-          <mc:Fallback>
+          <mc:Fallback xmlns:w16se="http://schemas.microsoft.com/office/word/2015/wordml/symex" xmlns:w16cid="http://schemas.microsoft.com/office/word/2016/wordml/cid" xmlns:am3d="http://schemas.microsoft.com/office/drawing/2017/model3d" xmlns:aink="http://schemas.microsoft.com/office/drawing/2016/ink" xmlns:cx8="http://schemas.microsoft.com/office/drawing/2016/5/14/chartex" xmlns:cx7="http://schemas.microsoft.com/office/drawing/2016/5/13/chartex" xmlns:cx6="http://schemas.microsoft.com/office/drawing/2016/5/12/chartex" xmlns:cx5="http://schemas.microsoft.com/office/drawing/2016/5/11/chartex" xmlns:cx4="http://schemas.microsoft.com/office/drawing/2016/5/10/chartex" xmlns:cx3="http://schemas.microsoft.com/office/drawing/2016/5/9/chartex" xmlns:cx2="http://schemas.microsoft.com/office/drawing/2015/10/21/chartex" xmlns:cx1="http://schemas.microsoft.com/office/drawing/2015/9/8/chartex" xmlns:cx="http://schemas.microsoft.com/office/drawing/2014/chartex">
             <w:pict>
               <v:line w14:anchorId="4F3AF352" id="Łącznik prosty 1" o:spid="_x0000_s1026" style="position:absolute;z-index:251656704;visibility:visible;mso-wrap-style:square;mso-wrap-distance-left:9pt;mso-wrap-distance-top:0;mso-wrap-distance-right:9pt;mso-wrap-distance-bottom:0;mso-position-horizontal:absolute;mso-position-horizontal-relative:text;mso-position-vertical:absolute;mso-position-vertical-relative:text" from="-1.5pt,16.9pt" to="519.75pt,16.9pt" o:gfxdata="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" strokecolor="#f68c36 [3049]"/>
             </w:pict>
@@ -383,7 +383,7 @@
               </wp:anchor>
             </w:drawing>
           </mc:Choice>
-          <mc:Fallback>
+          <mc:Fallback xmlns:w16se="http://schemas.microsoft.com/office/word/2015/wordml/symex" xmlns:w16cid="http://schemas.microsoft.com/office/word/2016/wordml/cid" xmlns:am3d="http://schemas.microsoft.com/office/drawing/2017/model3d" xmlns:aink="http://schemas.microsoft.com/office/drawing/2016/ink" xmlns:cx8="http://schemas.microsoft.com/office/drawing/2016/5/14/chartex" xmlns:cx7="http://schemas.microsoft.com/office/drawing/2016/5/13/chartex" xmlns:cx6="http://schemas.microsoft.com/office/drawing/2016/5/12/chartex" xmlns:cx5="http://schemas.microsoft.com/office/drawing/2016/5/11/chartex" xmlns:cx4="http://schemas.microsoft.com/office/drawing/2016/5/10/chartex" xmlns:cx3="http://schemas.microsoft.com/office/drawing/2016/5/9/chartex" xmlns:cx2="http://schemas.microsoft.com/office/drawing/2015/10/21/chartex" xmlns:cx1="http://schemas.microsoft.com/office/drawing/2015/9/8/chartex" xmlns:cx="http://schemas.microsoft.com/office/drawing/2014/chartex">
             <w:pict>
               <v:line w14:anchorId="1F60D20B" id="Łącznik prosty 2" o:spid="_x0000_s1026" style="position:absolute;z-index:251649024;visibility:visible;mso-wrap-style:square;mso-wrap-distance-left:9pt;mso-wrap-distance-top:0;mso-wrap-distance-right:9pt;mso-wrap-distance-bottom:0;mso-position-horizontal:absolute;mso-position-horizontal-relative:text;mso-position-vertical:absolute;mso-position-vertical-relative:text" from="-1.5pt,18.7pt" to="519.75pt,18.7pt" o:gfxdata="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" strokecolor="#f68c36 [3049]"/>
             </w:pict>
@@ -1463,7 +1463,7 @@
               </wp:anchor>
             </w:drawing>
           </mc:Choice>
-          <mc:Fallback>
+          <mc:Fallback xmlns:w16se="http://schemas.microsoft.com/office/word/2015/wordml/symex" xmlns:w16cid="http://schemas.microsoft.com/office/word/2016/wordml/cid" xmlns:am3d="http://schemas.microsoft.com/office/drawing/2017/model3d" xmlns:aink="http://schemas.microsoft.com/office/drawing/2016/ink" xmlns:cx8="http://schemas.microsoft.com/office/drawing/2016/5/14/chartex" xmlns:cx7="http://schemas.microsoft.com/office/drawing/2016/5/13/chartex" xmlns:cx6="http://schemas.microsoft.com/office/drawing/2016/5/12/chartex" xmlns:cx5="http://schemas.microsoft.com/office/drawing/2016/5/11/chartex" xmlns:cx4="http://schemas.microsoft.com/office/drawing/2016/5/10/chartex" xmlns:cx3="http://schemas.microsoft.com/office/drawing/2016/5/9/chartex" xmlns:cx2="http://schemas.microsoft.com/office/drawing/2015/10/21/chartex" xmlns:cx1="http://schemas.microsoft.com/office/drawing/2015/9/8/chartex" xmlns:cx="http://schemas.microsoft.com/office/drawing/2014/chartex">
             <w:pict>
               <v:line w14:anchorId="2867431D" id="Łącznik prosty 12" o:spid="_x0000_s1026" style="position:absolute;z-index:251675648;visibility:visible;mso-wrap-style:square;mso-wrap-distance-left:9pt;mso-wrap-distance-top:0;mso-wrap-distance-right:9pt;mso-wrap-distance-bottom:0;mso-position-horizontal:absolute;mso-position-horizontal-relative:text;mso-position-vertical:absolute;mso-position-vertical-relative:text" from="0,18pt" to="521.25pt,18pt" o:gfxdata="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" strokecolor="#f69240"/>
             </w:pict>
@@ -2102,7 +2102,7 @@
               </wp:anchor>
             </w:drawing>
           </mc:Choice>
-          <mc:Fallback>
+          <mc:Fallback xmlns:w16se="http://schemas.microsoft.com/office/word/2015/wordml/symex" xmlns:w16cid="http://schemas.microsoft.com/office/word/2016/wordml/cid" xmlns:am3d="http://schemas.microsoft.com/office/drawing/2017/model3d" xmlns:aink="http://schemas.microsoft.com/office/drawing/2016/ink" xmlns:cx8="http://schemas.microsoft.com/office/drawing/2016/5/14/chartex" xmlns:cx7="http://schemas.microsoft.com/office/drawing/2016/5/13/chartex" xmlns:cx6="http://schemas.microsoft.com/office/drawing/2016/5/12/chartex" xmlns:cx5="http://schemas.microsoft.com/office/drawing/2016/5/11/chartex" xmlns:cx4="http://schemas.microsoft.com/office/drawing/2016/5/10/chartex" xmlns:cx3="http://schemas.microsoft.com/office/drawing/2016/5/9/chartex" xmlns:cx2="http://schemas.microsoft.com/office/drawing/2015/10/21/chartex" xmlns:cx1="http://schemas.microsoft.com/office/drawing/2015/9/8/chartex" xmlns:cx="http://schemas.microsoft.com/office/drawing/2014/chartex">
             <w:pict>
               <v:line w14:anchorId="73E9C1DC" id="Łącznik prosty 5" o:spid="_x0000_s1026" style="position:absolute;z-index:251664384;visibility:visible;mso-wrap-style:square;mso-wrap-distance-left:9pt;mso-wrap-distance-top:0;mso-wrap-distance-right:9pt;mso-wrap-distance-bottom:0;mso-position-horizontal:absolute;mso-position-horizontal-relative:text;mso-position-vertical:absolute;mso-position-vertical-relative:text" from="0,20.2pt" to="521.25pt,20.2pt" o:gfxdata="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" strokecolor="#f68c36 [3049]"/>
             </w:pict>
@@ -4152,18 +4152,13 @@
               <w:t>klient</w:t>
             </w:r>
             <w:r>
-              <w:t xml:space="preserve"> mogą zobaczyć ile osób jest zapisanych na daną lekcję</w:t>
-            </w:r>
-            <w:bookmarkStart w:id="1" w:name="_GoBack"/>
-            <w:bookmarkEnd w:id="1"/>
-            <w:r>
-              <w:t xml:space="preserve"> oraz kto ją prowadzi.</w:t>
+              <w:t xml:space="preserve"> mogą zobaczyć ile osób jest zapisanych na daną lekcję oraz kto ją prowadzi.</w:t>
             </w:r>
           </w:p>
         </w:tc>
       </w:tr>
     </w:tbl>
-    <w:bookmarkStart w:id="2" w:name="_Toc531430128"/>
+    <w:bookmarkStart w:id="1" w:name="_Toc531430128"/>
     <w:p>
       <w:pPr>
         <w:pStyle w:val="Nagwek1"/>
@@ -4228,7 +4223,7 @@
               </wp:anchor>
             </w:drawing>
           </mc:Choice>
-          <mc:Fallback>
+          <mc:Fallback xmlns:w16se="http://schemas.microsoft.com/office/word/2015/wordml/symex" xmlns:w16cid="http://schemas.microsoft.com/office/word/2016/wordml/cid" xmlns:am3d="http://schemas.microsoft.com/office/drawing/2017/model3d" xmlns:aink="http://schemas.microsoft.com/office/drawing/2016/ink" xmlns:cx8="http://schemas.microsoft.com/office/drawing/2016/5/14/chartex" xmlns:cx7="http://schemas.microsoft.com/office/drawing/2016/5/13/chartex" xmlns:cx6="http://schemas.microsoft.com/office/drawing/2016/5/12/chartex" xmlns:cx5="http://schemas.microsoft.com/office/drawing/2016/5/11/chartex" xmlns:cx4="http://schemas.microsoft.com/office/drawing/2016/5/10/chartex" xmlns:cx3="http://schemas.microsoft.com/office/drawing/2016/5/9/chartex" xmlns:cx2="http://schemas.microsoft.com/office/drawing/2015/10/21/chartex" xmlns:cx1="http://schemas.microsoft.com/office/drawing/2015/9/8/chartex" xmlns:cx="http://schemas.microsoft.com/office/drawing/2014/chartex">
             <w:pict>
               <v:line w14:anchorId="7614B8A1" id="Łącznik prosty 6" o:spid="_x0000_s1026" style="position:absolute;z-index:251644928;visibility:visible;mso-wrap-style:square;mso-wrap-distance-left:9pt;mso-wrap-distance-top:0;mso-wrap-distance-right:9pt;mso-wrap-distance-bottom:0;mso-position-horizontal:left;mso-position-horizontal-relative:margin;mso-position-vertical:absolute;mso-position-vertical-relative:text" from="0,43.45pt" to="521.25pt,43.45pt" o:gfxdata="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" strokecolor="#f68c36 [3049]">
                 <w10:wrap anchorx="margin"/>
@@ -4244,7 +4239,7 @@
         </w:rPr>
         <w:t>Wymagania niefunkcjonalne:</w:t>
       </w:r>
-      <w:bookmarkEnd w:id="2"/>
+      <w:bookmarkEnd w:id="1"/>
     </w:p>
     <w:tbl>
       <w:tblPr>
@@ -4530,7 +4525,7 @@
         </w:rPr>
       </w:pPr>
     </w:p>
-    <w:bookmarkStart w:id="3" w:name="_Toc531430129"/>
+    <w:bookmarkStart w:id="2" w:name="_Toc531430129"/>
     <w:p>
       <w:pPr>
         <w:pStyle w:val="Nagwek1"/>
@@ -4595,7 +4590,7 @@
               </wp:anchor>
             </w:drawing>
           </mc:Choice>
-          <mc:Fallback>
+          <mc:Fallback xmlns:w16se="http://schemas.microsoft.com/office/word/2015/wordml/symex" xmlns:w16cid="http://schemas.microsoft.com/office/word/2016/wordml/cid" xmlns:am3d="http://schemas.microsoft.com/office/drawing/2017/model3d" xmlns:aink="http://schemas.microsoft.com/office/drawing/2016/ink" xmlns:cx8="http://schemas.microsoft.com/office/drawing/2016/5/14/chartex" xmlns:cx7="http://schemas.microsoft.com/office/drawing/2016/5/13/chartex" xmlns:cx6="http://schemas.microsoft.com/office/drawing/2016/5/12/chartex" xmlns:cx5="http://schemas.microsoft.com/office/drawing/2016/5/11/chartex" xmlns:cx4="http://schemas.microsoft.com/office/drawing/2016/5/10/chartex" xmlns:cx3="http://schemas.microsoft.com/office/drawing/2016/5/9/chartex" xmlns:cx2="http://schemas.microsoft.com/office/drawing/2015/10/21/chartex" xmlns:cx1="http://schemas.microsoft.com/office/drawing/2015/9/8/chartex" xmlns:cx="http://schemas.microsoft.com/office/drawing/2014/chartex">
             <w:pict>
               <v:line w14:anchorId="0F3ABFFF" id="Łącznik prosty 7" o:spid="_x0000_s1026" style="position:absolute;z-index:251656192;visibility:visible;mso-wrap-style:square;mso-wrap-distance-left:9pt;mso-wrap-distance-top:0;mso-wrap-distance-right:9pt;mso-wrap-distance-bottom:0;mso-position-horizontal:absolute;mso-position-horizontal-relative:text;mso-position-vertical:absolute;mso-position-vertical-relative:text" from="0,35.95pt" to="521.25pt,35.95pt" o:gfxdata="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" strokecolor="#f68c36 [3049]"/>
             </w:pict>
@@ -4609,7 +4604,7 @@
         </w:rPr>
         <w:t>Słownik pojęć:</w:t>
       </w:r>
-      <w:bookmarkEnd w:id="3"/>
+      <w:bookmarkEnd w:id="2"/>
     </w:p>
     <w:tbl>
       <w:tblPr>
@@ -5840,7 +5835,7 @@
         <w:br w:type="page"/>
       </w:r>
     </w:p>
-    <w:bookmarkStart w:id="4" w:name="_Toc531430130"/>
+    <w:bookmarkStart w:id="3" w:name="_Toc531430130"/>
     <w:p>
       <w:pPr>
         <w:pStyle w:val="Nagwek1"/>
@@ -5906,7 +5901,7 @@
               </wp:anchor>
             </w:drawing>
           </mc:Choice>
-          <mc:Fallback>
+          <mc:Fallback xmlns:w16se="http://schemas.microsoft.com/office/word/2015/wordml/symex" xmlns:w16cid="http://schemas.microsoft.com/office/word/2016/wordml/cid" xmlns:am3d="http://schemas.microsoft.com/office/drawing/2017/model3d" xmlns:aink="http://schemas.microsoft.com/office/drawing/2016/ink" xmlns:cx8="http://schemas.microsoft.com/office/drawing/2016/5/14/chartex" xmlns:cx7="http://schemas.microsoft.com/office/drawing/2016/5/13/chartex" xmlns:cx6="http://schemas.microsoft.com/office/drawing/2016/5/12/chartex" xmlns:cx5="http://schemas.microsoft.com/office/drawing/2016/5/11/chartex" xmlns:cx4="http://schemas.microsoft.com/office/drawing/2016/5/10/chartex" xmlns:cx3="http://schemas.microsoft.com/office/drawing/2016/5/9/chartex" xmlns:cx2="http://schemas.microsoft.com/office/drawing/2015/10/21/chartex" xmlns:cx1="http://schemas.microsoft.com/office/drawing/2015/9/8/chartex" xmlns:cx="http://schemas.microsoft.com/office/drawing/2014/chartex">
             <w:pict>
               <v:line w14:anchorId="1DFE89E7" id="Łącznik prosty 3" o:spid="_x0000_s1026" style="position:absolute;z-index:251648000;visibility:visible;mso-wrap-style:square;mso-wrap-distance-left:9pt;mso-wrap-distance-top:0;mso-wrap-distance-right:9pt;mso-wrap-distance-bottom:0;mso-position-horizontal:right;mso-position-horizontal-relative:margin;mso-position-vertical:absolute;mso-position-vertical-relative:text" from="470.05pt,19.45pt" to="991.3pt,19.45pt" o:gfxdata="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" strokecolor="#f68c36 [3049]">
                 <w10:wrap anchorx="margin"/>
@@ -5922,7 +5917,7 @@
         </w:rPr>
         <w:t>Opis/specyfikacja:</w:t>
       </w:r>
-      <w:bookmarkEnd w:id="4"/>
+      <w:bookmarkEnd w:id="3"/>
       <w:r>
         <w:rPr>
           <w:sz w:val="32"/>
@@ -6392,8 +6387,8 @@
           <w:sz w:val="20"/>
         </w:rPr>
       </w:pPr>
-      <w:bookmarkStart w:id="5" w:name="_gjdgxs" w:colFirst="0" w:colLast="0"/>
-      <w:bookmarkEnd w:id="5"/>
+      <w:bookmarkStart w:id="4" w:name="_gjdgxs" w:colFirst="0" w:colLast="0"/>
+      <w:bookmarkEnd w:id="4"/>
       <w:r>
         <w:rPr>
           <w:rFonts w:asciiTheme="majorHAnsi" w:eastAsia="Times New Roman" w:hAnsiTheme="majorHAnsi" w:cstheme="majorHAnsi"/>
@@ -7044,7 +7039,7 @@
         </w:rPr>
       </w:pPr>
     </w:p>
-    <w:bookmarkStart w:id="6" w:name="_Toc531430131"/>
+    <w:bookmarkStart w:id="5" w:name="_Toc531430131"/>
     <w:p>
       <w:pPr>
         <w:pStyle w:val="Nagwek1"/>
@@ -7109,7 +7104,7 @@
               </wp:anchor>
             </w:drawing>
           </mc:Choice>
-          <mc:Fallback>
+          <mc:Fallback xmlns:w16se="http://schemas.microsoft.com/office/word/2015/wordml/symex" xmlns:w16cid="http://schemas.microsoft.com/office/word/2016/wordml/cid" xmlns:am3d="http://schemas.microsoft.com/office/drawing/2017/model3d" xmlns:aink="http://schemas.microsoft.com/office/drawing/2016/ink" xmlns:cx8="http://schemas.microsoft.com/office/drawing/2016/5/14/chartex" xmlns:cx7="http://schemas.microsoft.com/office/drawing/2016/5/13/chartex" xmlns:cx6="http://schemas.microsoft.com/office/drawing/2016/5/12/chartex" xmlns:cx5="http://schemas.microsoft.com/office/drawing/2016/5/11/chartex" xmlns:cx4="http://schemas.microsoft.com/office/drawing/2016/5/10/chartex" xmlns:cx3="http://schemas.microsoft.com/office/drawing/2016/5/9/chartex" xmlns:cx2="http://schemas.microsoft.com/office/drawing/2015/10/21/chartex" xmlns:cx1="http://schemas.microsoft.com/office/drawing/2015/9/8/chartex" xmlns:cx="http://schemas.microsoft.com/office/drawing/2014/chartex">
             <w:pict>
               <v:line w14:anchorId="7FCA3BB7" id="Łącznik prosty 4" o:spid="_x0000_s1026" style="position:absolute;z-index:251651072;visibility:visible;mso-wrap-style:square;mso-wrap-distance-left:9pt;mso-wrap-distance-top:0;mso-wrap-distance-right:9pt;mso-wrap-distance-bottom:0;mso-position-horizontal:absolute;mso-position-horizontal-relative:text;mso-position-vertical:absolute;mso-position-vertical-relative:text" from="0,36.75pt" to="521.25pt,36.75pt" o:gfxdata="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" strokecolor="#f68c36 [3049]"/>
             </w:pict>
@@ -7123,7 +7118,7 @@
         </w:rPr>
         <w:t>Technologie:</w:t>
       </w:r>
-      <w:bookmarkEnd w:id="6"/>
+      <w:bookmarkEnd w:id="5"/>
       <w:r>
         <w:rPr>
           <w:sz w:val="32"/>
@@ -7281,7 +7276,7 @@
         </w:rPr>
         <w:br w:type="column"/>
       </w:r>
-      <w:bookmarkStart w:id="7" w:name="_Toc531430132"/>
+      <w:bookmarkStart w:id="6" w:name="_Toc531430132"/>
       <w:r>
         <w:rPr>
           <w:rFonts w:eastAsia="Times New Roman"/>
@@ -7340,7 +7335,7 @@
               </wp:anchor>
             </w:drawing>
           </mc:Choice>
-          <mc:Fallback>
+          <mc:Fallback xmlns:w16se="http://schemas.microsoft.com/office/word/2015/wordml/symex" xmlns:w16cid="http://schemas.microsoft.com/office/word/2016/wordml/cid" xmlns:am3d="http://schemas.microsoft.com/office/drawing/2017/model3d" xmlns:aink="http://schemas.microsoft.com/office/drawing/2016/ink" xmlns:cx8="http://schemas.microsoft.com/office/drawing/2016/5/14/chartex" xmlns:cx7="http://schemas.microsoft.com/office/drawing/2016/5/13/chartex" xmlns:cx6="http://schemas.microsoft.com/office/drawing/2016/5/12/chartex" xmlns:cx5="http://schemas.microsoft.com/office/drawing/2016/5/11/chartex" xmlns:cx4="http://schemas.microsoft.com/office/drawing/2016/5/10/chartex" xmlns:cx3="http://schemas.microsoft.com/office/drawing/2016/5/9/chartex" xmlns:cx2="http://schemas.microsoft.com/office/drawing/2015/10/21/chartex" xmlns:cx1="http://schemas.microsoft.com/office/drawing/2015/9/8/chartex" xmlns:cx="http://schemas.microsoft.com/office/drawing/2014/chartex">
             <w:pict>
               <v:line w14:anchorId="512631AB" id="Łącznik prosty 10" o:spid="_x0000_s1026" style="position:absolute;z-index:251674624;visibility:visible;mso-wrap-style:square;mso-wrap-distance-left:9pt;mso-wrap-distance-top:0;mso-wrap-distance-right:9pt;mso-wrap-distance-bottom:0;mso-position-horizontal:left;mso-position-horizontal-relative:margin;mso-position-vertical:absolute;mso-position-vertical-relative:text" from="0,20.2pt" to="521.25pt,20.2pt" o:gfxdata="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" strokecolor="#f68c36 [3049]">
                 <w10:wrap anchorx="margin"/>
@@ -7356,7 +7351,7 @@
         </w:rPr>
         <w:t>Model konceptualny</w:t>
       </w:r>
-      <w:bookmarkEnd w:id="7"/>
+      <w:bookmarkEnd w:id="6"/>
     </w:p>
     <w:p>
       <w:pPr>
@@ -7569,7 +7564,7 @@
         </w:drawing>
       </w:r>
     </w:p>
-    <w:bookmarkStart w:id="8" w:name="_Toc531430133"/>
+    <w:bookmarkStart w:id="7" w:name="_Toc531430133"/>
     <w:p>
       <w:pPr>
         <w:pStyle w:val="Nagwek1"/>
@@ -7631,7 +7626,7 @@
               </wp:anchor>
             </w:drawing>
           </mc:Choice>
-          <mc:Fallback>
+          <mc:Fallback xmlns:w16se="http://schemas.microsoft.com/office/word/2015/wordml/symex" xmlns:w16cid="http://schemas.microsoft.com/office/word/2016/wordml/cid" xmlns:am3d="http://schemas.microsoft.com/office/drawing/2017/model3d" xmlns:aink="http://schemas.microsoft.com/office/drawing/2016/ink" xmlns:cx8="http://schemas.microsoft.com/office/drawing/2016/5/14/chartex" xmlns:cx7="http://schemas.microsoft.com/office/drawing/2016/5/13/chartex" xmlns:cx6="http://schemas.microsoft.com/office/drawing/2016/5/12/chartex" xmlns:cx5="http://schemas.microsoft.com/office/drawing/2016/5/11/chartex" xmlns:cx4="http://schemas.microsoft.com/office/drawing/2016/5/10/chartex" xmlns:cx3="http://schemas.microsoft.com/office/drawing/2016/5/9/chartex" xmlns:cx2="http://schemas.microsoft.com/office/drawing/2015/10/21/chartex" xmlns:cx1="http://schemas.microsoft.com/office/drawing/2015/9/8/chartex" xmlns:cx="http://schemas.microsoft.com/office/drawing/2014/chartex">
             <w:pict>
               <v:line w14:anchorId="38FF73CE" id="Łącznik prosty 8" o:spid="_x0000_s1026" style="position:absolute;z-index:251668480;visibility:visible;mso-wrap-style:square;mso-wrap-distance-left:9pt;mso-wrap-distance-top:0;mso-wrap-distance-right:9pt;mso-wrap-distance-bottom:0;mso-position-horizontal:absolute;mso-position-horizontal-relative:text;mso-position-vertical:absolute;mso-position-vertical-relative:text" from="0,18.7pt" to="521.25pt,18.7pt" o:gfxdata="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" strokecolor="#f68c36 [3049]"/>
             </w:pict>
@@ -7645,7 +7640,7 @@
         </w:rPr>
         <w:t>Model logiczny</w:t>
       </w:r>
-      <w:bookmarkEnd w:id="8"/>
+      <w:bookmarkEnd w:id="7"/>
     </w:p>
     <w:p>
       <w:pPr>
@@ -8798,7 +8793,7 @@
         </w:rPr>
         <w:br w:type="column"/>
       </w:r>
-      <w:bookmarkStart w:id="9" w:name="_Toc531430134"/>
+      <w:bookmarkStart w:id="8" w:name="_Toc531430134"/>
       <w:r>
         <w:rPr>
           <w:rFonts w:eastAsia="Times New Roman"/>
@@ -8857,7 +8852,7 @@
               </wp:anchor>
             </w:drawing>
           </mc:Choice>
-          <mc:Fallback>
+          <mc:Fallback xmlns:w16se="http://schemas.microsoft.com/office/word/2015/wordml/symex" xmlns:w16cid="http://schemas.microsoft.com/office/word/2016/wordml/cid" xmlns:am3d="http://schemas.microsoft.com/office/drawing/2017/model3d" xmlns:aink="http://schemas.microsoft.com/office/drawing/2016/ink" xmlns:cx8="http://schemas.microsoft.com/office/drawing/2016/5/14/chartex" xmlns:cx7="http://schemas.microsoft.com/office/drawing/2016/5/13/chartex" xmlns:cx6="http://schemas.microsoft.com/office/drawing/2016/5/12/chartex" xmlns:cx5="http://schemas.microsoft.com/office/drawing/2016/5/11/chartex" xmlns:cx4="http://schemas.microsoft.com/office/drawing/2016/5/10/chartex" xmlns:cx3="http://schemas.microsoft.com/office/drawing/2016/5/9/chartex" xmlns:cx2="http://schemas.microsoft.com/office/drawing/2015/10/21/chartex" xmlns:cx1="http://schemas.microsoft.com/office/drawing/2015/9/8/chartex" xmlns:cx="http://schemas.microsoft.com/office/drawing/2014/chartex">
             <w:pict>
               <v:line w14:anchorId="1B31586F" id="Łącznik prosty 9" o:spid="_x0000_s1026" style="position:absolute;z-index:251671552;visibility:visible;mso-wrap-style:square;mso-wrap-distance-left:9pt;mso-wrap-distance-top:0;mso-wrap-distance-right:9pt;mso-wrap-distance-bottom:0;mso-position-horizontal:left;mso-position-horizontal-relative:margin;mso-position-vertical:absolute;mso-position-vertical-relative:text" from="0,19.45pt" to="521.25pt,19.45pt" o:gfxdata="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" strokecolor="#f68c36 [3049]">
                 <w10:wrap anchorx="margin"/>
@@ -8880,7 +8875,7 @@
         </w:rPr>
         <w:t>relacyjny</w:t>
       </w:r>
-      <w:bookmarkEnd w:id="9"/>
+      <w:bookmarkEnd w:id="8"/>
     </w:p>
     <w:p>
       <w:pPr>
@@ -10118,16 +10113,25 @@
       <w:r>
         <w:br w:type="column"/>
       </w:r>
+      <w:bookmarkStart w:id="9" w:name="_GoBack"/>
       <w:r>
         <w:rPr>
           <w:noProof/>
         </w:rPr>
         <w:lastRenderedPageBreak/>
         <w:drawing>
-          <wp:inline distT="0" distB="0" distL="0" distR="0" wp14:anchorId="115988EF" wp14:editId="32E6F2E5">
-            <wp:extent cx="8887191" cy="4199890"/>
-            <wp:effectExtent l="318" t="0" r="0" b="0"/>
-            <wp:docPr id="14" name="Obraz 14"/>
+          <wp:anchor distT="0" distB="0" distL="114300" distR="114300" simplePos="0" relativeHeight="251679744" behindDoc="0" locked="0" layoutInCell="1" allowOverlap="1" wp14:anchorId="29FD90FF" wp14:editId="7819528A">
+            <wp:simplePos x="0" y="0"/>
+            <wp:positionH relativeFrom="column">
+              <wp:posOffset>-1049655</wp:posOffset>
+            </wp:positionH>
+            <wp:positionV relativeFrom="paragraph">
+              <wp:posOffset>2133600</wp:posOffset>
+            </wp:positionV>
+            <wp:extent cx="8922385" cy="4669155"/>
+            <wp:effectExtent l="0" t="6985" r="5080" b="5080"/>
+            <wp:wrapSquare wrapText="bothSides"/>
+            <wp:docPr id="16" name="Obraz 16"/>
             <wp:cNvGraphicFramePr>
               <a:graphicFrameLocks xmlns:a="http://schemas.openxmlformats.org/drawingml/2006/main" noChangeAspect="1"/>
             </wp:cNvGraphicFramePr>
@@ -10135,11 +10139,17 @@
               <a:graphicData uri="http://schemas.openxmlformats.org/drawingml/2006/picture">
                 <pic:pic xmlns:pic="http://schemas.openxmlformats.org/drawingml/2006/picture">
                   <pic:nvPicPr>
-                    <pic:cNvPr id="1" name=""/>
+                    <pic:cNvPr id="16" name="Relational.png"/>
                     <pic:cNvPicPr/>
                   </pic:nvPicPr>
                   <pic:blipFill>
-                    <a:blip r:embed="rId10"/>
+                    <a:blip r:embed="rId10">
+                      <a:extLst>
+                        <a:ext uri="{28A0092B-C50C-407E-A947-70E740481C1C}">
+                          <a14:useLocalDpi xmlns:a14="http://schemas.microsoft.com/office/drawing/2010/main" val="0"/>
+                        </a:ext>
+                      </a:extLst>
+                    </a:blip>
                     <a:stretch>
                       <a:fillRect/>
                     </a:stretch>
@@ -10147,7 +10157,7 @@
                   <pic:spPr>
                     <a:xfrm rot="5400000">
                       <a:off x="0" y="0"/>
-                      <a:ext cx="8896007" cy="4204056"/>
+                      <a:ext cx="8922385" cy="4669155"/>
                     </a:xfrm>
                     <a:prstGeom prst="rect">
                       <a:avLst/>
@@ -10156,9 +10166,16 @@
                 </pic:pic>
               </a:graphicData>
             </a:graphic>
-          </wp:inline>
+            <wp14:sizeRelH relativeFrom="margin">
+              <wp14:pctWidth>0</wp14:pctWidth>
+            </wp14:sizeRelH>
+            <wp14:sizeRelV relativeFrom="margin">
+              <wp14:pctHeight>0</wp14:pctHeight>
+            </wp14:sizeRelV>
+          </wp:anchor>
         </w:drawing>
       </w:r>
+      <w:bookmarkEnd w:id="9"/>
     </w:p>
     <w:sectPr>
       <w:headerReference w:type="default" r:id="rId11"/>
@@ -10173,7 +10190,7 @@
 </file>
 
 <file path=word/endnotes.xml><?xml version="1.0" encoding="utf-8"?>
-<w:endnotes xmlns:wpc="http://schemas.microsoft.com/office/word/2010/wordprocessingCanvas" xmlns:cx="http://schemas.microsoft.com/office/drawing/2014/chartex" xmlns:cx1="http://schemas.microsoft.com/office/drawing/2015/9/8/chartex" xmlns:cx2="http://schemas.microsoft.com/office/drawing/2015/10/21/chartex" xmlns:cx3="http://schemas.microsoft.com/office/drawing/2016/5/9/chartex" xmlns:cx4="http://schemas.microsoft.com/office/drawing/2016/5/10/chartex" xmlns:cx5="http://schemas.microsoft.com/office/drawing/2016/5/11/chartex" xmlns:cx6="http://schemas.microsoft.com/office/drawing/2016/5/12/chartex" xmlns:cx7="http://schemas.microsoft.com/office/drawing/2016/5/13/chartex" xmlns:cx8="http://schemas.microsoft.com/office/drawing/2016/5/14/chartex" xmlns:mc="http://schemas.openxmlformats.org/markup-compatibility/2006" xmlns:aink="http://schemas.microsoft.com/office/drawing/2016/ink" xmlns:am3d="http://schemas.microsoft.com/office/drawing/2017/model3d" xmlns:o="urn:schemas-microsoft-com:office:office" xmlns:r="http://schemas.openxmlformats.org/officeDocument/2006/relationships" xmlns:m="http://schemas.openxmlformats.org/officeDocument/2006/math" xmlns:v="urn:schemas-microsoft-com:vml" xmlns:wp14="http://schemas.microsoft.com/office/word/2010/wordprocessingDrawing" xmlns:wp="http://schemas.openxmlformats.org/drawingml/2006/wordprocessingDrawing" xmlns:w10="urn:schemas-microsoft-com:office:word" xmlns:w="http://schemas.openxmlformats.org/wordprocessingml/2006/main" xmlns:w14="http://schemas.microsoft.com/office/word/2010/wordml" xmlns:w15="http://schemas.microsoft.com/office/word/2012/wordml" xmlns:w16cid="http://schemas.microsoft.com/office/word/2016/wordml/cid" xmlns:w16se="http://schemas.microsoft.com/office/word/2015/wordml/symex" xmlns:wpg="http://schemas.microsoft.com/office/word/2010/wordprocessingGroup" xmlns:wpi="http://schemas.microsoft.com/office/word/2010/wordprocessingInk" xmlns:wne="http://schemas.microsoft.com/office/word/2006/wordml" xmlns:wps="http://schemas.microsoft.com/office/word/2010/wordprocessingShape" mc:Ignorable="w14 w15 w16se w16cid wp14">
+<w:endnotes xmlns:wpc="http://schemas.microsoft.com/office/word/2010/wordprocessingCanvas" xmlns:mc="http://schemas.openxmlformats.org/markup-compatibility/2006" xmlns:o="urn:schemas-microsoft-com:office:office" xmlns:r="http://schemas.openxmlformats.org/officeDocument/2006/relationships" xmlns:m="http://schemas.openxmlformats.org/officeDocument/2006/math" xmlns:v="urn:schemas-microsoft-com:vml" xmlns:wp14="http://schemas.microsoft.com/office/word/2010/wordprocessingDrawing" xmlns:wp="http://schemas.openxmlformats.org/drawingml/2006/wordprocessingDrawing" xmlns:w10="urn:schemas-microsoft-com:office:word" xmlns:w="http://schemas.openxmlformats.org/wordprocessingml/2006/main" xmlns:w14="http://schemas.microsoft.com/office/word/2010/wordml" xmlns:w15="http://schemas.microsoft.com/office/word/2012/wordml" xmlns:wpg="http://schemas.microsoft.com/office/word/2010/wordprocessingGroup" xmlns:wpi="http://schemas.microsoft.com/office/word/2010/wordprocessingInk" xmlns:wne="http://schemas.microsoft.com/office/word/2006/wordml" xmlns:wps="http://schemas.microsoft.com/office/word/2010/wordprocessingShape" mc:Ignorable="w14 w15 wp14">
   <w:endnote w:type="separator" w:id="-1">
     <w:p>
       <w:pPr>
@@ -10198,7 +10215,7 @@
 </file>
 
 <file path=word/footer1.xml><?xml version="1.0" encoding="utf-8"?>
-<w:ftr xmlns:wpc="http://schemas.microsoft.com/office/word/2010/wordprocessingCanvas" xmlns:cx="http://schemas.microsoft.com/office/drawing/2014/chartex" xmlns:cx1="http://schemas.microsoft.com/office/drawing/2015/9/8/chartex" xmlns:cx2="http://schemas.microsoft.com/office/drawing/2015/10/21/chartex" xmlns:cx3="http://schemas.microsoft.com/office/drawing/2016/5/9/chartex" xmlns:cx4="http://schemas.microsoft.com/office/drawing/2016/5/10/chartex" xmlns:cx5="http://schemas.microsoft.com/office/drawing/2016/5/11/chartex" xmlns:cx6="http://schemas.microsoft.com/office/drawing/2016/5/12/chartex" xmlns:cx7="http://schemas.microsoft.com/office/drawing/2016/5/13/chartex" xmlns:cx8="http://schemas.microsoft.com/office/drawing/2016/5/14/chartex" xmlns:mc="http://schemas.openxmlformats.org/markup-compatibility/2006" xmlns:aink="http://schemas.microsoft.com/office/drawing/2016/ink" xmlns:am3d="http://schemas.microsoft.com/office/drawing/2017/model3d" xmlns:o="urn:schemas-microsoft-com:office:office" xmlns:r="http://schemas.openxmlformats.org/officeDocument/2006/relationships" xmlns:m="http://schemas.openxmlformats.org/officeDocument/2006/math" xmlns:v="urn:schemas-microsoft-com:vml" xmlns:wp14="http://schemas.microsoft.com/office/word/2010/wordprocessingDrawing" xmlns:wp="http://schemas.openxmlformats.org/drawingml/2006/wordprocessingDrawing" xmlns:w10="urn:schemas-microsoft-com:office:word" xmlns:w="http://schemas.openxmlformats.org/wordprocessingml/2006/main" xmlns:w14="http://schemas.microsoft.com/office/word/2010/wordml" xmlns:w15="http://schemas.microsoft.com/office/word/2012/wordml" xmlns:w16cid="http://schemas.microsoft.com/office/word/2016/wordml/cid" xmlns:w16se="http://schemas.microsoft.com/office/word/2015/wordml/symex" xmlns:wpg="http://schemas.microsoft.com/office/word/2010/wordprocessingGroup" xmlns:wpi="http://schemas.microsoft.com/office/word/2010/wordprocessingInk" xmlns:wne="http://schemas.microsoft.com/office/word/2006/wordml" xmlns:wps="http://schemas.microsoft.com/office/word/2010/wordprocessingShape" mc:Ignorable="w14 w15 w16se w16cid wp14">
+<w:ftr xmlns:wpc="http://schemas.microsoft.com/office/word/2010/wordprocessingCanvas" xmlns:mc="http://schemas.openxmlformats.org/markup-compatibility/2006" xmlns:o="urn:schemas-microsoft-com:office:office" xmlns:r="http://schemas.openxmlformats.org/officeDocument/2006/relationships" xmlns:m="http://schemas.openxmlformats.org/officeDocument/2006/math" xmlns:v="urn:schemas-microsoft-com:vml" xmlns:wp14="http://schemas.microsoft.com/office/word/2010/wordprocessingDrawing" xmlns:wp="http://schemas.openxmlformats.org/drawingml/2006/wordprocessingDrawing" xmlns:w10="urn:schemas-microsoft-com:office:word" xmlns:w="http://schemas.openxmlformats.org/wordprocessingml/2006/main" xmlns:w14="http://schemas.microsoft.com/office/word/2010/wordml" xmlns:w15="http://schemas.microsoft.com/office/word/2012/wordml" xmlns:wpg="http://schemas.microsoft.com/office/word/2010/wordprocessingGroup" xmlns:wpi="http://schemas.microsoft.com/office/word/2010/wordprocessingInk" xmlns:wne="http://schemas.microsoft.com/office/word/2006/wordml" xmlns:wps="http://schemas.microsoft.com/office/word/2010/wordprocessingShape" mc:Ignorable="w14 w15 wp14">
   <w:sdt>
     <w:sdtPr>
       <w:id w:val="-795835307"/>
@@ -10303,7 +10320,7 @@
 </file>
 
 <file path=word/footnotes.xml><?xml version="1.0" encoding="utf-8"?>
-<w:footnotes xmlns:wpc="http://schemas.microsoft.com/office/word/2010/wordprocessingCanvas" xmlns:cx="http://schemas.microsoft.com/office/drawing/2014/chartex" xmlns:cx1="http://schemas.microsoft.com/office/drawing/2015/9/8/chartex" xmlns:cx2="http://schemas.microsoft.com/office/drawing/2015/10/21/chartex" xmlns:cx3="http://schemas.microsoft.com/office/drawing/2016/5/9/chartex" xmlns:cx4="http://schemas.microsoft.com/office/drawing/2016/5/10/chartex" xmlns:cx5="http://schemas.microsoft.com/office/drawing/2016/5/11/chartex" xmlns:cx6="http://schemas.microsoft.com/office/drawing/2016/5/12/chartex" xmlns:cx7="http://schemas.microsoft.com/office/drawing/2016/5/13/chartex" xmlns:cx8="http://schemas.microsoft.com/office/drawing/2016/5/14/chartex" xmlns:mc="http://schemas.openxmlformats.org/markup-compatibility/2006" xmlns:aink="http://schemas.microsoft.com/office/drawing/2016/ink" xmlns:am3d="http://schemas.microsoft.com/office/drawing/2017/model3d" xmlns:o="urn:schemas-microsoft-com:office:office" xmlns:r="http://schemas.openxmlformats.org/officeDocument/2006/relationships" xmlns:m="http://schemas.openxmlformats.org/officeDocument/2006/math" xmlns:v="urn:schemas-microsoft-com:vml" xmlns:wp14="http://schemas.microsoft.com/office/word/2010/wordprocessingDrawing" xmlns:wp="http://schemas.openxmlformats.org/drawingml/2006/wordprocessingDrawing" xmlns:w10="urn:schemas-microsoft-com:office:word" xmlns:w="http://schemas.openxmlformats.org/wordprocessingml/2006/main" xmlns:w14="http://schemas.microsoft.com/office/word/2010/wordml" xmlns:w15="http://schemas.microsoft.com/office/word/2012/wordml" xmlns:w16cid="http://schemas.microsoft.com/office/word/2016/wordml/cid" xmlns:w16se="http://schemas.microsoft.com/office/word/2015/wordml/symex" xmlns:wpg="http://schemas.microsoft.com/office/word/2010/wordprocessingGroup" xmlns:wpi="http://schemas.microsoft.com/office/word/2010/wordprocessingInk" xmlns:wne="http://schemas.microsoft.com/office/word/2006/wordml" xmlns:wps="http://schemas.microsoft.com/office/word/2010/wordprocessingShape" mc:Ignorable="w14 w15 w16se w16cid wp14">
+<w:footnotes xmlns:wpc="http://schemas.microsoft.com/office/word/2010/wordprocessingCanvas" xmlns:mc="http://schemas.openxmlformats.org/markup-compatibility/2006" xmlns:o="urn:schemas-microsoft-com:office:office" xmlns:r="http://schemas.openxmlformats.org/officeDocument/2006/relationships" xmlns:m="http://schemas.openxmlformats.org/officeDocument/2006/math" xmlns:v="urn:schemas-microsoft-com:vml" xmlns:wp14="http://schemas.microsoft.com/office/word/2010/wordprocessingDrawing" xmlns:wp="http://schemas.openxmlformats.org/drawingml/2006/wordprocessingDrawing" xmlns:w10="urn:schemas-microsoft-com:office:word" xmlns:w="http://schemas.openxmlformats.org/wordprocessingml/2006/main" xmlns:w14="http://schemas.microsoft.com/office/word/2010/wordml" xmlns:w15="http://schemas.microsoft.com/office/word/2012/wordml" xmlns:wpg="http://schemas.microsoft.com/office/word/2010/wordprocessingGroup" xmlns:wpi="http://schemas.microsoft.com/office/word/2010/wordprocessingInk" xmlns:wne="http://schemas.microsoft.com/office/word/2006/wordml" xmlns:wps="http://schemas.microsoft.com/office/word/2010/wordprocessingShape" mc:Ignorable="w14 w15 wp14">
   <w:footnote w:type="separator" w:id="-1">
     <w:p>
       <w:pPr>
@@ -10328,7 +10345,7 @@
 </file>
 
 <file path=word/header1.xml><?xml version="1.0" encoding="utf-8"?>
-<w:hdr xmlns:wpc="http://schemas.microsoft.com/office/word/2010/wordprocessingCanvas" xmlns:cx="http://schemas.microsoft.com/office/drawing/2014/chartex" xmlns:cx1="http://schemas.microsoft.com/office/drawing/2015/9/8/chartex" xmlns:cx2="http://schemas.microsoft.com/office/drawing/2015/10/21/chartex" xmlns:cx3="http://schemas.microsoft.com/office/drawing/2016/5/9/chartex" xmlns:cx4="http://schemas.microsoft.com/office/drawing/2016/5/10/chartex" xmlns:cx5="http://schemas.microsoft.com/office/drawing/2016/5/11/chartex" xmlns:cx6="http://schemas.microsoft.com/office/drawing/2016/5/12/chartex" xmlns:cx7="http://schemas.microsoft.com/office/drawing/2016/5/13/chartex" xmlns:cx8="http://schemas.microsoft.com/office/drawing/2016/5/14/chartex" xmlns:mc="http://schemas.openxmlformats.org/markup-compatibility/2006" xmlns:aink="http://schemas.microsoft.com/office/drawing/2016/ink" xmlns:am3d="http://schemas.microsoft.com/office/drawing/2017/model3d" xmlns:o="urn:schemas-microsoft-com:office:office" xmlns:r="http://schemas.openxmlformats.org/officeDocument/2006/relationships" xmlns:m="http://schemas.openxmlformats.org/officeDocument/2006/math" xmlns:v="urn:schemas-microsoft-com:vml" xmlns:wp14="http://schemas.microsoft.com/office/word/2010/wordprocessingDrawing" xmlns:wp="http://schemas.openxmlformats.org/drawingml/2006/wordprocessingDrawing" xmlns:w10="urn:schemas-microsoft-com:office:word" xmlns:w="http://schemas.openxmlformats.org/wordprocessingml/2006/main" xmlns:w14="http://schemas.microsoft.com/office/word/2010/wordml" xmlns:w15="http://schemas.microsoft.com/office/word/2012/wordml" xmlns:w16cid="http://schemas.microsoft.com/office/word/2016/wordml/cid" xmlns:w16se="http://schemas.microsoft.com/office/word/2015/wordml/symex" xmlns:wpg="http://schemas.microsoft.com/office/word/2010/wordprocessingGroup" xmlns:wpi="http://schemas.microsoft.com/office/word/2010/wordprocessingInk" xmlns:wne="http://schemas.microsoft.com/office/word/2006/wordml" xmlns:wps="http://schemas.microsoft.com/office/word/2010/wordprocessingShape" mc:Ignorable="w14 w15 w16se w16cid wp14">
+<w:hdr xmlns:wpc="http://schemas.microsoft.com/office/word/2010/wordprocessingCanvas" xmlns:mc="http://schemas.openxmlformats.org/markup-compatibility/2006" xmlns:o="urn:schemas-microsoft-com:office:office" xmlns:r="http://schemas.openxmlformats.org/officeDocument/2006/relationships" xmlns:m="http://schemas.openxmlformats.org/officeDocument/2006/math" xmlns:v="urn:schemas-microsoft-com:vml" xmlns:wp14="http://schemas.microsoft.com/office/word/2010/wordprocessingDrawing" xmlns:wp="http://schemas.openxmlformats.org/drawingml/2006/wordprocessingDrawing" xmlns:w10="urn:schemas-microsoft-com:office:word" xmlns:w="http://schemas.openxmlformats.org/wordprocessingml/2006/main" xmlns:w14="http://schemas.microsoft.com/office/word/2010/wordml" xmlns:w15="http://schemas.microsoft.com/office/word/2012/wordml" xmlns:wpg="http://schemas.microsoft.com/office/word/2010/wordprocessingGroup" xmlns:wpi="http://schemas.microsoft.com/office/word/2010/wordprocessingInk" xmlns:wne="http://schemas.microsoft.com/office/word/2006/wordml" xmlns:wps="http://schemas.microsoft.com/office/word/2010/wordprocessingShape" mc:Ignorable="w14 w15 wp14">
   <w:p>
     <w:pPr>
       <w:tabs>
@@ -10368,7 +10385,7 @@
 </file>
 
 <file path=word/numbering.xml><?xml version="1.0" encoding="utf-8"?>
-<w:numbering xmlns:wpc="http://schemas.microsoft.com/office/word/2010/wordprocessingCanvas" xmlns:cx="http://schemas.microsoft.com/office/drawing/2014/chartex" xmlns:cx1="http://schemas.microsoft.com/office/drawing/2015/9/8/chartex" xmlns:cx2="http://schemas.microsoft.com/office/drawing/2015/10/21/chartex" xmlns:cx3="http://schemas.microsoft.com/office/drawing/2016/5/9/chartex" xmlns:cx4="http://schemas.microsoft.com/office/drawing/2016/5/10/chartex" xmlns:cx5="http://schemas.microsoft.com/office/drawing/2016/5/11/chartex" xmlns:cx6="http://schemas.microsoft.com/office/drawing/2016/5/12/chartex" xmlns:cx7="http://schemas.microsoft.com/office/drawing/2016/5/13/chartex" xmlns:cx8="http://schemas.microsoft.com/office/drawing/2016/5/14/chartex" xmlns:mc="http://schemas.openxmlformats.org/markup-compatibility/2006" xmlns:aink="http://schemas.microsoft.com/office/drawing/2016/ink" xmlns:am3d="http://schemas.microsoft.com/office/drawing/2017/model3d" xmlns:o="urn:schemas-microsoft-com:office:office" xmlns:r="http://schemas.openxmlformats.org/officeDocument/2006/relationships" xmlns:m="http://schemas.openxmlformats.org/officeDocument/2006/math" xmlns:v="urn:schemas-microsoft-com:vml" xmlns:wp14="http://schemas.microsoft.com/office/word/2010/wordprocessingDrawing" xmlns:wp="http://schemas.openxmlformats.org/drawingml/2006/wordprocessingDrawing" xmlns:w10="urn:schemas-microsoft-com:office:word" xmlns:w="http://schemas.openxmlformats.org/wordprocessingml/2006/main" xmlns:w14="http://schemas.microsoft.com/office/word/2010/wordml" xmlns:w15="http://schemas.microsoft.com/office/word/2012/wordml" xmlns:w16cid="http://schemas.microsoft.com/office/word/2016/wordml/cid" xmlns:w16se="http://schemas.microsoft.com/office/word/2015/wordml/symex" xmlns:wpg="http://schemas.microsoft.com/office/word/2010/wordprocessingGroup" xmlns:wpi="http://schemas.microsoft.com/office/word/2010/wordprocessingInk" xmlns:wne="http://schemas.microsoft.com/office/word/2006/wordml" xmlns:wps="http://schemas.microsoft.com/office/word/2010/wordprocessingShape" mc:Ignorable="w14 w15 w16se w16cid wp14">
+<w:numbering xmlns:wpc="http://schemas.microsoft.com/office/word/2010/wordprocessingCanvas" xmlns:mc="http://schemas.openxmlformats.org/markup-compatibility/2006" xmlns:o="urn:schemas-microsoft-com:office:office" xmlns:r="http://schemas.openxmlformats.org/officeDocument/2006/relationships" xmlns:m="http://schemas.openxmlformats.org/officeDocument/2006/math" xmlns:v="urn:schemas-microsoft-com:vml" xmlns:wp14="http://schemas.microsoft.com/office/word/2010/wordprocessingDrawing" xmlns:wp="http://schemas.openxmlformats.org/drawingml/2006/wordprocessingDrawing" xmlns:w10="urn:schemas-microsoft-com:office:word" xmlns:w="http://schemas.openxmlformats.org/wordprocessingml/2006/main" xmlns:w14="http://schemas.microsoft.com/office/word/2010/wordml" xmlns:w15="http://schemas.microsoft.com/office/word/2012/wordml" xmlns:wpg="http://schemas.microsoft.com/office/word/2010/wordprocessingGroup" xmlns:wpi="http://schemas.microsoft.com/office/word/2010/wordprocessingInk" xmlns:wne="http://schemas.microsoft.com/office/word/2006/wordml" xmlns:wps="http://schemas.microsoft.com/office/word/2010/wordprocessingShape" mc:Ignorable="w14 w15 wp14">
   <w:abstractNum w:abstractNumId="0" w15:restartNumberingAfterBreak="0">
     <w:nsid w:val="133D4437"/>
     <w:multiLevelType w:val="multilevel"/>
@@ -10930,7 +10947,7 @@
 </file>
 
 <file path=word/styles.xml><?xml version="1.0" encoding="utf-8"?>
-<w:styles xmlns:mc="http://schemas.openxmlformats.org/markup-compatibility/2006" xmlns:r="http://schemas.openxmlformats.org/officeDocument/2006/relationships" xmlns:w="http://schemas.openxmlformats.org/wordprocessingml/2006/main" xmlns:w14="http://schemas.microsoft.com/office/word/2010/wordml" xmlns:w15="http://schemas.microsoft.com/office/word/2012/wordml" xmlns:w16cid="http://schemas.microsoft.com/office/word/2016/wordml/cid" xmlns:w16se="http://schemas.microsoft.com/office/word/2015/wordml/symex" mc:Ignorable="w14 w15 w16se w16cid">
+<w:styles xmlns:mc="http://schemas.openxmlformats.org/markup-compatibility/2006" xmlns:r="http://schemas.openxmlformats.org/officeDocument/2006/relationships" xmlns:w="http://schemas.openxmlformats.org/wordprocessingml/2006/main" xmlns:w14="http://schemas.microsoft.com/office/word/2010/wordml" xmlns:w15="http://schemas.microsoft.com/office/word/2012/wordml" mc:Ignorable="w14 w15">
   <w:docDefaults>
     <w:rPrDefault>
       <w:rPr>
@@ -10946,7 +10963,7 @@
       </w:pPr>
     </w:pPrDefault>
   </w:docDefaults>
-  <w:latentStyles w:defLockedState="0" w:defUIPriority="99" w:defSemiHidden="0" w:defUnhideWhenUsed="0" w:defQFormat="0" w:count="375">
+  <w:latentStyles w:defLockedState="0" w:defUIPriority="99" w:defSemiHidden="0" w:defUnhideWhenUsed="0" w:defQFormat="0" w:count="371">
     <w:lsdException w:name="Normal" w:uiPriority="0" w:qFormat="1"/>
     <w:lsdException w:name="heading 1" w:uiPriority="9" w:qFormat="1"/>
     <w:lsdException w:name="heading 2" w:semiHidden="1" w:uiPriority="9" w:unhideWhenUsed="1" w:qFormat="1"/>
@@ -11318,10 +11335,6 @@
     <w:lsdException w:name="List Table 5 Dark Accent 6" w:uiPriority="50"/>
     <w:lsdException w:name="List Table 6 Colorful Accent 6" w:uiPriority="51"/>
     <w:lsdException w:name="List Table 7 Colorful Accent 6" w:uiPriority="52"/>
-    <w:lsdException w:name="Mention" w:semiHidden="1" w:unhideWhenUsed="1"/>
-    <w:lsdException w:name="Smart Hyperlink" w:semiHidden="1" w:unhideWhenUsed="1"/>
-    <w:lsdException w:name="Hashtag" w:semiHidden="1" w:unhideWhenUsed="1"/>
-    <w:lsdException w:name="Unresolved Mention" w:semiHidden="1" w:unhideWhenUsed="1"/>
   </w:latentStyles>
   <w:style w:type="paragraph" w:default="1" w:styleId="Normalny">
     <w:name w:val="Normal"/>
@@ -12014,7 +12027,7 @@
 </file>
 
 <file path=customXml/itemProps1.xml><?xml version="1.0" encoding="utf-8"?>
-<ds:datastoreItem xmlns:ds="http://schemas.openxmlformats.org/officeDocument/2006/customXml" ds:itemID="{5E8604A6-9F29-4840-9A59-C883D18CA916}">
+<ds:datastoreItem xmlns:ds="http://schemas.openxmlformats.org/officeDocument/2006/customXml" ds:itemID="{3483BB22-0278-4F76-8E35-D911AA8F80EC}">
   <ds:schemaRefs>
     <ds:schemaRef ds:uri="http://schemas.openxmlformats.org/officeDocument/2006/bibliography"/>
   </ds:schemaRefs>

</xml_diff>

<commit_message>
Poprawka modelu, a co za tym idzie dokumentacji; wstawienie poprawionej wersji generatorów tabel i basenów
</commit_message>
<xml_diff>
--- a/Dokumentacja-wstepna.docx
+++ b/Dokumentacja-wstepna.docx
@@ -119,7 +119,7 @@
               </wp:anchor>
             </w:drawing>
           </mc:Choice>
-          <mc:Fallback xmlns:w16se="http://schemas.microsoft.com/office/word/2015/wordml/symex" xmlns:w16cid="http://schemas.microsoft.com/office/word/2016/wordml/cid" xmlns:am3d="http://schemas.microsoft.com/office/drawing/2017/model3d" xmlns:aink="http://schemas.microsoft.com/office/drawing/2016/ink" xmlns:cx8="http://schemas.microsoft.com/office/drawing/2016/5/14/chartex" xmlns:cx7="http://schemas.microsoft.com/office/drawing/2016/5/13/chartex" xmlns:cx6="http://schemas.microsoft.com/office/drawing/2016/5/12/chartex" xmlns:cx5="http://schemas.microsoft.com/office/drawing/2016/5/11/chartex" xmlns:cx4="http://schemas.microsoft.com/office/drawing/2016/5/10/chartex" xmlns:cx3="http://schemas.microsoft.com/office/drawing/2016/5/9/chartex" xmlns:cx2="http://schemas.microsoft.com/office/drawing/2015/10/21/chartex" xmlns:cx1="http://schemas.microsoft.com/office/drawing/2015/9/8/chartex" xmlns:cx="http://schemas.microsoft.com/office/drawing/2014/chartex">
+          <mc:Fallback xmlns:cx="http://schemas.microsoft.com/office/drawing/2014/chartex" xmlns:cx1="http://schemas.microsoft.com/office/drawing/2015/9/8/chartex" xmlns:cx2="http://schemas.microsoft.com/office/drawing/2015/10/21/chartex" xmlns:cx3="http://schemas.microsoft.com/office/drawing/2016/5/9/chartex" xmlns:cx4="http://schemas.microsoft.com/office/drawing/2016/5/10/chartex" xmlns:cx5="http://schemas.microsoft.com/office/drawing/2016/5/11/chartex" xmlns:cx6="http://schemas.microsoft.com/office/drawing/2016/5/12/chartex" xmlns:cx7="http://schemas.microsoft.com/office/drawing/2016/5/13/chartex" xmlns:cx8="http://schemas.microsoft.com/office/drawing/2016/5/14/chartex" xmlns:aink="http://schemas.microsoft.com/office/drawing/2016/ink" xmlns:am3d="http://schemas.microsoft.com/office/drawing/2017/model3d" xmlns:w16cid="http://schemas.microsoft.com/office/word/2016/wordml/cid" xmlns:w16se="http://schemas.microsoft.com/office/word/2015/wordml/symex">
             <w:pict>
               <v:line w14:anchorId="4F3AF352" id="Łącznik prosty 1" o:spid="_x0000_s1026" style="position:absolute;z-index:251656704;visibility:visible;mso-wrap-style:square;mso-wrap-distance-left:9pt;mso-wrap-distance-top:0;mso-wrap-distance-right:9pt;mso-wrap-distance-bottom:0;mso-position-horizontal:absolute;mso-position-horizontal-relative:text;mso-position-vertical:absolute;mso-position-vertical-relative:text" from="-1.5pt,16.9pt" to="519.75pt,16.9pt" o:gfxdata="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" strokecolor="#f68c36 [3049]"/>
             </w:pict>
@@ -383,7 +383,7 @@
               </wp:anchor>
             </w:drawing>
           </mc:Choice>
-          <mc:Fallback xmlns:w16se="http://schemas.microsoft.com/office/word/2015/wordml/symex" xmlns:w16cid="http://schemas.microsoft.com/office/word/2016/wordml/cid" xmlns:am3d="http://schemas.microsoft.com/office/drawing/2017/model3d" xmlns:aink="http://schemas.microsoft.com/office/drawing/2016/ink" xmlns:cx8="http://schemas.microsoft.com/office/drawing/2016/5/14/chartex" xmlns:cx7="http://schemas.microsoft.com/office/drawing/2016/5/13/chartex" xmlns:cx6="http://schemas.microsoft.com/office/drawing/2016/5/12/chartex" xmlns:cx5="http://schemas.microsoft.com/office/drawing/2016/5/11/chartex" xmlns:cx4="http://schemas.microsoft.com/office/drawing/2016/5/10/chartex" xmlns:cx3="http://schemas.microsoft.com/office/drawing/2016/5/9/chartex" xmlns:cx2="http://schemas.microsoft.com/office/drawing/2015/10/21/chartex" xmlns:cx1="http://schemas.microsoft.com/office/drawing/2015/9/8/chartex" xmlns:cx="http://schemas.microsoft.com/office/drawing/2014/chartex">
+          <mc:Fallback xmlns:cx="http://schemas.microsoft.com/office/drawing/2014/chartex" xmlns:cx1="http://schemas.microsoft.com/office/drawing/2015/9/8/chartex" xmlns:cx2="http://schemas.microsoft.com/office/drawing/2015/10/21/chartex" xmlns:cx3="http://schemas.microsoft.com/office/drawing/2016/5/9/chartex" xmlns:cx4="http://schemas.microsoft.com/office/drawing/2016/5/10/chartex" xmlns:cx5="http://schemas.microsoft.com/office/drawing/2016/5/11/chartex" xmlns:cx6="http://schemas.microsoft.com/office/drawing/2016/5/12/chartex" xmlns:cx7="http://schemas.microsoft.com/office/drawing/2016/5/13/chartex" xmlns:cx8="http://schemas.microsoft.com/office/drawing/2016/5/14/chartex" xmlns:aink="http://schemas.microsoft.com/office/drawing/2016/ink" xmlns:am3d="http://schemas.microsoft.com/office/drawing/2017/model3d" xmlns:w16cid="http://schemas.microsoft.com/office/word/2016/wordml/cid" xmlns:w16se="http://schemas.microsoft.com/office/word/2015/wordml/symex">
             <w:pict>
               <v:line w14:anchorId="1F60D20B" id="Łącznik prosty 2" o:spid="_x0000_s1026" style="position:absolute;z-index:251649024;visibility:visible;mso-wrap-style:square;mso-wrap-distance-left:9pt;mso-wrap-distance-top:0;mso-wrap-distance-right:9pt;mso-wrap-distance-bottom:0;mso-position-horizontal:absolute;mso-position-horizontal-relative:text;mso-position-vertical:absolute;mso-position-vertical-relative:text" from="-1.5pt,18.7pt" to="519.75pt,18.7pt" o:gfxdata="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" strokecolor="#f68c36 [3049]"/>
             </w:pict>
@@ -1463,7 +1463,7 @@
               </wp:anchor>
             </w:drawing>
           </mc:Choice>
-          <mc:Fallback xmlns:w16se="http://schemas.microsoft.com/office/word/2015/wordml/symex" xmlns:w16cid="http://schemas.microsoft.com/office/word/2016/wordml/cid" xmlns:am3d="http://schemas.microsoft.com/office/drawing/2017/model3d" xmlns:aink="http://schemas.microsoft.com/office/drawing/2016/ink" xmlns:cx8="http://schemas.microsoft.com/office/drawing/2016/5/14/chartex" xmlns:cx7="http://schemas.microsoft.com/office/drawing/2016/5/13/chartex" xmlns:cx6="http://schemas.microsoft.com/office/drawing/2016/5/12/chartex" xmlns:cx5="http://schemas.microsoft.com/office/drawing/2016/5/11/chartex" xmlns:cx4="http://schemas.microsoft.com/office/drawing/2016/5/10/chartex" xmlns:cx3="http://schemas.microsoft.com/office/drawing/2016/5/9/chartex" xmlns:cx2="http://schemas.microsoft.com/office/drawing/2015/10/21/chartex" xmlns:cx1="http://schemas.microsoft.com/office/drawing/2015/9/8/chartex" xmlns:cx="http://schemas.microsoft.com/office/drawing/2014/chartex">
+          <mc:Fallback xmlns:cx="http://schemas.microsoft.com/office/drawing/2014/chartex" xmlns:cx1="http://schemas.microsoft.com/office/drawing/2015/9/8/chartex" xmlns:cx2="http://schemas.microsoft.com/office/drawing/2015/10/21/chartex" xmlns:cx3="http://schemas.microsoft.com/office/drawing/2016/5/9/chartex" xmlns:cx4="http://schemas.microsoft.com/office/drawing/2016/5/10/chartex" xmlns:cx5="http://schemas.microsoft.com/office/drawing/2016/5/11/chartex" xmlns:cx6="http://schemas.microsoft.com/office/drawing/2016/5/12/chartex" xmlns:cx7="http://schemas.microsoft.com/office/drawing/2016/5/13/chartex" xmlns:cx8="http://schemas.microsoft.com/office/drawing/2016/5/14/chartex" xmlns:aink="http://schemas.microsoft.com/office/drawing/2016/ink" xmlns:am3d="http://schemas.microsoft.com/office/drawing/2017/model3d" xmlns:w16cid="http://schemas.microsoft.com/office/word/2016/wordml/cid" xmlns:w16se="http://schemas.microsoft.com/office/word/2015/wordml/symex">
             <w:pict>
               <v:line w14:anchorId="2867431D" id="Łącznik prosty 12" o:spid="_x0000_s1026" style="position:absolute;z-index:251675648;visibility:visible;mso-wrap-style:square;mso-wrap-distance-left:9pt;mso-wrap-distance-top:0;mso-wrap-distance-right:9pt;mso-wrap-distance-bottom:0;mso-position-horizontal:absolute;mso-position-horizontal-relative:text;mso-position-vertical:absolute;mso-position-vertical-relative:text" from="0,18pt" to="521.25pt,18pt" o:gfxdata="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" strokecolor="#f69240"/>
             </w:pict>
@@ -2102,7 +2102,7 @@
               </wp:anchor>
             </w:drawing>
           </mc:Choice>
-          <mc:Fallback xmlns:w16se="http://schemas.microsoft.com/office/word/2015/wordml/symex" xmlns:w16cid="http://schemas.microsoft.com/office/word/2016/wordml/cid" xmlns:am3d="http://schemas.microsoft.com/office/drawing/2017/model3d" xmlns:aink="http://schemas.microsoft.com/office/drawing/2016/ink" xmlns:cx8="http://schemas.microsoft.com/office/drawing/2016/5/14/chartex" xmlns:cx7="http://schemas.microsoft.com/office/drawing/2016/5/13/chartex" xmlns:cx6="http://schemas.microsoft.com/office/drawing/2016/5/12/chartex" xmlns:cx5="http://schemas.microsoft.com/office/drawing/2016/5/11/chartex" xmlns:cx4="http://schemas.microsoft.com/office/drawing/2016/5/10/chartex" xmlns:cx3="http://schemas.microsoft.com/office/drawing/2016/5/9/chartex" xmlns:cx2="http://schemas.microsoft.com/office/drawing/2015/10/21/chartex" xmlns:cx1="http://schemas.microsoft.com/office/drawing/2015/9/8/chartex" xmlns:cx="http://schemas.microsoft.com/office/drawing/2014/chartex">
+          <mc:Fallback xmlns:cx="http://schemas.microsoft.com/office/drawing/2014/chartex" xmlns:cx1="http://schemas.microsoft.com/office/drawing/2015/9/8/chartex" xmlns:cx2="http://schemas.microsoft.com/office/drawing/2015/10/21/chartex" xmlns:cx3="http://schemas.microsoft.com/office/drawing/2016/5/9/chartex" xmlns:cx4="http://schemas.microsoft.com/office/drawing/2016/5/10/chartex" xmlns:cx5="http://schemas.microsoft.com/office/drawing/2016/5/11/chartex" xmlns:cx6="http://schemas.microsoft.com/office/drawing/2016/5/12/chartex" xmlns:cx7="http://schemas.microsoft.com/office/drawing/2016/5/13/chartex" xmlns:cx8="http://schemas.microsoft.com/office/drawing/2016/5/14/chartex" xmlns:aink="http://schemas.microsoft.com/office/drawing/2016/ink" xmlns:am3d="http://schemas.microsoft.com/office/drawing/2017/model3d" xmlns:w16cid="http://schemas.microsoft.com/office/word/2016/wordml/cid" xmlns:w16se="http://schemas.microsoft.com/office/word/2015/wordml/symex">
             <w:pict>
               <v:line w14:anchorId="73E9C1DC" id="Łącznik prosty 5" o:spid="_x0000_s1026" style="position:absolute;z-index:251664384;visibility:visible;mso-wrap-style:square;mso-wrap-distance-left:9pt;mso-wrap-distance-top:0;mso-wrap-distance-right:9pt;mso-wrap-distance-bottom:0;mso-position-horizontal:absolute;mso-position-horizontal-relative:text;mso-position-vertical:absolute;mso-position-vertical-relative:text" from="0,20.2pt" to="521.25pt,20.2pt" o:gfxdata="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" strokecolor="#f68c36 [3049]"/>
             </w:pict>
@@ -4223,7 +4223,7 @@
               </wp:anchor>
             </w:drawing>
           </mc:Choice>
-          <mc:Fallback xmlns:w16se="http://schemas.microsoft.com/office/word/2015/wordml/symex" xmlns:w16cid="http://schemas.microsoft.com/office/word/2016/wordml/cid" xmlns:am3d="http://schemas.microsoft.com/office/drawing/2017/model3d" xmlns:aink="http://schemas.microsoft.com/office/drawing/2016/ink" xmlns:cx8="http://schemas.microsoft.com/office/drawing/2016/5/14/chartex" xmlns:cx7="http://schemas.microsoft.com/office/drawing/2016/5/13/chartex" xmlns:cx6="http://schemas.microsoft.com/office/drawing/2016/5/12/chartex" xmlns:cx5="http://schemas.microsoft.com/office/drawing/2016/5/11/chartex" xmlns:cx4="http://schemas.microsoft.com/office/drawing/2016/5/10/chartex" xmlns:cx3="http://schemas.microsoft.com/office/drawing/2016/5/9/chartex" xmlns:cx2="http://schemas.microsoft.com/office/drawing/2015/10/21/chartex" xmlns:cx1="http://schemas.microsoft.com/office/drawing/2015/9/8/chartex" xmlns:cx="http://schemas.microsoft.com/office/drawing/2014/chartex">
+          <mc:Fallback xmlns:cx="http://schemas.microsoft.com/office/drawing/2014/chartex" xmlns:cx1="http://schemas.microsoft.com/office/drawing/2015/9/8/chartex" xmlns:cx2="http://schemas.microsoft.com/office/drawing/2015/10/21/chartex" xmlns:cx3="http://schemas.microsoft.com/office/drawing/2016/5/9/chartex" xmlns:cx4="http://schemas.microsoft.com/office/drawing/2016/5/10/chartex" xmlns:cx5="http://schemas.microsoft.com/office/drawing/2016/5/11/chartex" xmlns:cx6="http://schemas.microsoft.com/office/drawing/2016/5/12/chartex" xmlns:cx7="http://schemas.microsoft.com/office/drawing/2016/5/13/chartex" xmlns:cx8="http://schemas.microsoft.com/office/drawing/2016/5/14/chartex" xmlns:aink="http://schemas.microsoft.com/office/drawing/2016/ink" xmlns:am3d="http://schemas.microsoft.com/office/drawing/2017/model3d" xmlns:w16cid="http://schemas.microsoft.com/office/word/2016/wordml/cid" xmlns:w16se="http://schemas.microsoft.com/office/word/2015/wordml/symex">
             <w:pict>
               <v:line w14:anchorId="7614B8A1" id="Łącznik prosty 6" o:spid="_x0000_s1026" style="position:absolute;z-index:251644928;visibility:visible;mso-wrap-style:square;mso-wrap-distance-left:9pt;mso-wrap-distance-top:0;mso-wrap-distance-right:9pt;mso-wrap-distance-bottom:0;mso-position-horizontal:left;mso-position-horizontal-relative:margin;mso-position-vertical:absolute;mso-position-vertical-relative:text" from="0,43.45pt" to="521.25pt,43.45pt" o:gfxdata="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" strokecolor="#f68c36 [3049]">
                 <w10:wrap anchorx="margin"/>
@@ -4590,7 +4590,7 @@
               </wp:anchor>
             </w:drawing>
           </mc:Choice>
-          <mc:Fallback xmlns:w16se="http://schemas.microsoft.com/office/word/2015/wordml/symex" xmlns:w16cid="http://schemas.microsoft.com/office/word/2016/wordml/cid" xmlns:am3d="http://schemas.microsoft.com/office/drawing/2017/model3d" xmlns:aink="http://schemas.microsoft.com/office/drawing/2016/ink" xmlns:cx8="http://schemas.microsoft.com/office/drawing/2016/5/14/chartex" xmlns:cx7="http://schemas.microsoft.com/office/drawing/2016/5/13/chartex" xmlns:cx6="http://schemas.microsoft.com/office/drawing/2016/5/12/chartex" xmlns:cx5="http://schemas.microsoft.com/office/drawing/2016/5/11/chartex" xmlns:cx4="http://schemas.microsoft.com/office/drawing/2016/5/10/chartex" xmlns:cx3="http://schemas.microsoft.com/office/drawing/2016/5/9/chartex" xmlns:cx2="http://schemas.microsoft.com/office/drawing/2015/10/21/chartex" xmlns:cx1="http://schemas.microsoft.com/office/drawing/2015/9/8/chartex" xmlns:cx="http://schemas.microsoft.com/office/drawing/2014/chartex">
+          <mc:Fallback xmlns:cx="http://schemas.microsoft.com/office/drawing/2014/chartex" xmlns:cx1="http://schemas.microsoft.com/office/drawing/2015/9/8/chartex" xmlns:cx2="http://schemas.microsoft.com/office/drawing/2015/10/21/chartex" xmlns:cx3="http://schemas.microsoft.com/office/drawing/2016/5/9/chartex" xmlns:cx4="http://schemas.microsoft.com/office/drawing/2016/5/10/chartex" xmlns:cx5="http://schemas.microsoft.com/office/drawing/2016/5/11/chartex" xmlns:cx6="http://schemas.microsoft.com/office/drawing/2016/5/12/chartex" xmlns:cx7="http://schemas.microsoft.com/office/drawing/2016/5/13/chartex" xmlns:cx8="http://schemas.microsoft.com/office/drawing/2016/5/14/chartex" xmlns:aink="http://schemas.microsoft.com/office/drawing/2016/ink" xmlns:am3d="http://schemas.microsoft.com/office/drawing/2017/model3d" xmlns:w16cid="http://schemas.microsoft.com/office/word/2016/wordml/cid" xmlns:w16se="http://schemas.microsoft.com/office/word/2015/wordml/symex">
             <w:pict>
               <v:line w14:anchorId="0F3ABFFF" id="Łącznik prosty 7" o:spid="_x0000_s1026" style="position:absolute;z-index:251656192;visibility:visible;mso-wrap-style:square;mso-wrap-distance-left:9pt;mso-wrap-distance-top:0;mso-wrap-distance-right:9pt;mso-wrap-distance-bottom:0;mso-position-horizontal:absolute;mso-position-horizontal-relative:text;mso-position-vertical:absolute;mso-position-vertical-relative:text" from="0,35.95pt" to="521.25pt,35.95pt" o:gfxdata="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" strokecolor="#f68c36 [3049]"/>
             </w:pict>
@@ -5901,7 +5901,7 @@
               </wp:anchor>
             </w:drawing>
           </mc:Choice>
-          <mc:Fallback xmlns:w16se="http://schemas.microsoft.com/office/word/2015/wordml/symex" xmlns:w16cid="http://schemas.microsoft.com/office/word/2016/wordml/cid" xmlns:am3d="http://schemas.microsoft.com/office/drawing/2017/model3d" xmlns:aink="http://schemas.microsoft.com/office/drawing/2016/ink" xmlns:cx8="http://schemas.microsoft.com/office/drawing/2016/5/14/chartex" xmlns:cx7="http://schemas.microsoft.com/office/drawing/2016/5/13/chartex" xmlns:cx6="http://schemas.microsoft.com/office/drawing/2016/5/12/chartex" xmlns:cx5="http://schemas.microsoft.com/office/drawing/2016/5/11/chartex" xmlns:cx4="http://schemas.microsoft.com/office/drawing/2016/5/10/chartex" xmlns:cx3="http://schemas.microsoft.com/office/drawing/2016/5/9/chartex" xmlns:cx2="http://schemas.microsoft.com/office/drawing/2015/10/21/chartex" xmlns:cx1="http://schemas.microsoft.com/office/drawing/2015/9/8/chartex" xmlns:cx="http://schemas.microsoft.com/office/drawing/2014/chartex">
+          <mc:Fallback xmlns:cx="http://schemas.microsoft.com/office/drawing/2014/chartex" xmlns:cx1="http://schemas.microsoft.com/office/drawing/2015/9/8/chartex" xmlns:cx2="http://schemas.microsoft.com/office/drawing/2015/10/21/chartex" xmlns:cx3="http://schemas.microsoft.com/office/drawing/2016/5/9/chartex" xmlns:cx4="http://schemas.microsoft.com/office/drawing/2016/5/10/chartex" xmlns:cx5="http://schemas.microsoft.com/office/drawing/2016/5/11/chartex" xmlns:cx6="http://schemas.microsoft.com/office/drawing/2016/5/12/chartex" xmlns:cx7="http://schemas.microsoft.com/office/drawing/2016/5/13/chartex" xmlns:cx8="http://schemas.microsoft.com/office/drawing/2016/5/14/chartex" xmlns:aink="http://schemas.microsoft.com/office/drawing/2016/ink" xmlns:am3d="http://schemas.microsoft.com/office/drawing/2017/model3d" xmlns:w16cid="http://schemas.microsoft.com/office/word/2016/wordml/cid" xmlns:w16se="http://schemas.microsoft.com/office/word/2015/wordml/symex">
             <w:pict>
               <v:line w14:anchorId="1DFE89E7" id="Łącznik prosty 3" o:spid="_x0000_s1026" style="position:absolute;z-index:251648000;visibility:visible;mso-wrap-style:square;mso-wrap-distance-left:9pt;mso-wrap-distance-top:0;mso-wrap-distance-right:9pt;mso-wrap-distance-bottom:0;mso-position-horizontal:right;mso-position-horizontal-relative:margin;mso-position-vertical:absolute;mso-position-vertical-relative:text" from="470.05pt,19.45pt" to="991.3pt,19.45pt" o:gfxdata="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" strokecolor="#f68c36 [3049]">
                 <w10:wrap anchorx="margin"/>
@@ -7104,7 +7104,7 @@
               </wp:anchor>
             </w:drawing>
           </mc:Choice>
-          <mc:Fallback xmlns:w16se="http://schemas.microsoft.com/office/word/2015/wordml/symex" xmlns:w16cid="http://schemas.microsoft.com/office/word/2016/wordml/cid" xmlns:am3d="http://schemas.microsoft.com/office/drawing/2017/model3d" xmlns:aink="http://schemas.microsoft.com/office/drawing/2016/ink" xmlns:cx8="http://schemas.microsoft.com/office/drawing/2016/5/14/chartex" xmlns:cx7="http://schemas.microsoft.com/office/drawing/2016/5/13/chartex" xmlns:cx6="http://schemas.microsoft.com/office/drawing/2016/5/12/chartex" xmlns:cx5="http://schemas.microsoft.com/office/drawing/2016/5/11/chartex" xmlns:cx4="http://schemas.microsoft.com/office/drawing/2016/5/10/chartex" xmlns:cx3="http://schemas.microsoft.com/office/drawing/2016/5/9/chartex" xmlns:cx2="http://schemas.microsoft.com/office/drawing/2015/10/21/chartex" xmlns:cx1="http://schemas.microsoft.com/office/drawing/2015/9/8/chartex" xmlns:cx="http://schemas.microsoft.com/office/drawing/2014/chartex">
+          <mc:Fallback xmlns:cx="http://schemas.microsoft.com/office/drawing/2014/chartex" xmlns:cx1="http://schemas.microsoft.com/office/drawing/2015/9/8/chartex" xmlns:cx2="http://schemas.microsoft.com/office/drawing/2015/10/21/chartex" xmlns:cx3="http://schemas.microsoft.com/office/drawing/2016/5/9/chartex" xmlns:cx4="http://schemas.microsoft.com/office/drawing/2016/5/10/chartex" xmlns:cx5="http://schemas.microsoft.com/office/drawing/2016/5/11/chartex" xmlns:cx6="http://schemas.microsoft.com/office/drawing/2016/5/12/chartex" xmlns:cx7="http://schemas.microsoft.com/office/drawing/2016/5/13/chartex" xmlns:cx8="http://schemas.microsoft.com/office/drawing/2016/5/14/chartex" xmlns:aink="http://schemas.microsoft.com/office/drawing/2016/ink" xmlns:am3d="http://schemas.microsoft.com/office/drawing/2017/model3d" xmlns:w16cid="http://schemas.microsoft.com/office/word/2016/wordml/cid" xmlns:w16se="http://schemas.microsoft.com/office/word/2015/wordml/symex">
             <w:pict>
               <v:line w14:anchorId="7FCA3BB7" id="Łącznik prosty 4" o:spid="_x0000_s1026" style="position:absolute;z-index:251651072;visibility:visible;mso-wrap-style:square;mso-wrap-distance-left:9pt;mso-wrap-distance-top:0;mso-wrap-distance-right:9pt;mso-wrap-distance-bottom:0;mso-position-horizontal:absolute;mso-position-horizontal-relative:text;mso-position-vertical:absolute;mso-position-vertical-relative:text" from="0,36.75pt" to="521.25pt,36.75pt" o:gfxdata="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" strokecolor="#f68c36 [3049]"/>
             </w:pict>
@@ -7335,7 +7335,7 @@
               </wp:anchor>
             </w:drawing>
           </mc:Choice>
-          <mc:Fallback xmlns:w16se="http://schemas.microsoft.com/office/word/2015/wordml/symex" xmlns:w16cid="http://schemas.microsoft.com/office/word/2016/wordml/cid" xmlns:am3d="http://schemas.microsoft.com/office/drawing/2017/model3d" xmlns:aink="http://schemas.microsoft.com/office/drawing/2016/ink" xmlns:cx8="http://schemas.microsoft.com/office/drawing/2016/5/14/chartex" xmlns:cx7="http://schemas.microsoft.com/office/drawing/2016/5/13/chartex" xmlns:cx6="http://schemas.microsoft.com/office/drawing/2016/5/12/chartex" xmlns:cx5="http://schemas.microsoft.com/office/drawing/2016/5/11/chartex" xmlns:cx4="http://schemas.microsoft.com/office/drawing/2016/5/10/chartex" xmlns:cx3="http://schemas.microsoft.com/office/drawing/2016/5/9/chartex" xmlns:cx2="http://schemas.microsoft.com/office/drawing/2015/10/21/chartex" xmlns:cx1="http://schemas.microsoft.com/office/drawing/2015/9/8/chartex" xmlns:cx="http://schemas.microsoft.com/office/drawing/2014/chartex">
+          <mc:Fallback xmlns:cx="http://schemas.microsoft.com/office/drawing/2014/chartex" xmlns:cx1="http://schemas.microsoft.com/office/drawing/2015/9/8/chartex" xmlns:cx2="http://schemas.microsoft.com/office/drawing/2015/10/21/chartex" xmlns:cx3="http://schemas.microsoft.com/office/drawing/2016/5/9/chartex" xmlns:cx4="http://schemas.microsoft.com/office/drawing/2016/5/10/chartex" xmlns:cx5="http://schemas.microsoft.com/office/drawing/2016/5/11/chartex" xmlns:cx6="http://schemas.microsoft.com/office/drawing/2016/5/12/chartex" xmlns:cx7="http://schemas.microsoft.com/office/drawing/2016/5/13/chartex" xmlns:cx8="http://schemas.microsoft.com/office/drawing/2016/5/14/chartex" xmlns:aink="http://schemas.microsoft.com/office/drawing/2016/ink" xmlns:am3d="http://schemas.microsoft.com/office/drawing/2017/model3d" xmlns:w16cid="http://schemas.microsoft.com/office/word/2016/wordml/cid" xmlns:w16se="http://schemas.microsoft.com/office/word/2015/wordml/symex">
             <w:pict>
               <v:line w14:anchorId="512631AB" id="Łącznik prosty 10" o:spid="_x0000_s1026" style="position:absolute;z-index:251674624;visibility:visible;mso-wrap-style:square;mso-wrap-distance-left:9pt;mso-wrap-distance-top:0;mso-wrap-distance-right:9pt;mso-wrap-distance-bottom:0;mso-position-horizontal:left;mso-position-horizontal-relative:margin;mso-position-vertical:absolute;mso-position-vertical-relative:text" from="0,20.2pt" to="521.25pt,20.2pt" o:gfxdata="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" strokecolor="#f68c36 [3049]">
                 <w10:wrap anchorx="margin"/>
@@ -7626,7 +7626,7 @@
               </wp:anchor>
             </w:drawing>
           </mc:Choice>
-          <mc:Fallback xmlns:w16se="http://schemas.microsoft.com/office/word/2015/wordml/symex" xmlns:w16cid="http://schemas.microsoft.com/office/word/2016/wordml/cid" xmlns:am3d="http://schemas.microsoft.com/office/drawing/2017/model3d" xmlns:aink="http://schemas.microsoft.com/office/drawing/2016/ink" xmlns:cx8="http://schemas.microsoft.com/office/drawing/2016/5/14/chartex" xmlns:cx7="http://schemas.microsoft.com/office/drawing/2016/5/13/chartex" xmlns:cx6="http://schemas.microsoft.com/office/drawing/2016/5/12/chartex" xmlns:cx5="http://schemas.microsoft.com/office/drawing/2016/5/11/chartex" xmlns:cx4="http://schemas.microsoft.com/office/drawing/2016/5/10/chartex" xmlns:cx3="http://schemas.microsoft.com/office/drawing/2016/5/9/chartex" xmlns:cx2="http://schemas.microsoft.com/office/drawing/2015/10/21/chartex" xmlns:cx1="http://schemas.microsoft.com/office/drawing/2015/9/8/chartex" xmlns:cx="http://schemas.microsoft.com/office/drawing/2014/chartex">
+          <mc:Fallback xmlns:cx="http://schemas.microsoft.com/office/drawing/2014/chartex" xmlns:cx1="http://schemas.microsoft.com/office/drawing/2015/9/8/chartex" xmlns:cx2="http://schemas.microsoft.com/office/drawing/2015/10/21/chartex" xmlns:cx3="http://schemas.microsoft.com/office/drawing/2016/5/9/chartex" xmlns:cx4="http://schemas.microsoft.com/office/drawing/2016/5/10/chartex" xmlns:cx5="http://schemas.microsoft.com/office/drawing/2016/5/11/chartex" xmlns:cx6="http://schemas.microsoft.com/office/drawing/2016/5/12/chartex" xmlns:cx7="http://schemas.microsoft.com/office/drawing/2016/5/13/chartex" xmlns:cx8="http://schemas.microsoft.com/office/drawing/2016/5/14/chartex" xmlns:aink="http://schemas.microsoft.com/office/drawing/2016/ink" xmlns:am3d="http://schemas.microsoft.com/office/drawing/2017/model3d" xmlns:w16cid="http://schemas.microsoft.com/office/word/2016/wordml/cid" xmlns:w16se="http://schemas.microsoft.com/office/word/2015/wordml/symex">
             <w:pict>
               <v:line w14:anchorId="38FF73CE" id="Łącznik prosty 8" o:spid="_x0000_s1026" style="position:absolute;z-index:251668480;visibility:visible;mso-wrap-style:square;mso-wrap-distance-left:9pt;mso-wrap-distance-top:0;mso-wrap-distance-right:9pt;mso-wrap-distance-bottom:0;mso-position-horizontal:absolute;mso-position-horizontal-relative:text;mso-position-vertical:absolute;mso-position-vertical-relative:text" from="0,18.7pt" to="521.25pt,18.7pt" o:gfxdata="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" strokecolor="#f68c36 [3049]"/>
             </w:pict>
@@ -8852,7 +8852,7 @@
               </wp:anchor>
             </w:drawing>
           </mc:Choice>
-          <mc:Fallback xmlns:w16se="http://schemas.microsoft.com/office/word/2015/wordml/symex" xmlns:w16cid="http://schemas.microsoft.com/office/word/2016/wordml/cid" xmlns:am3d="http://schemas.microsoft.com/office/drawing/2017/model3d" xmlns:aink="http://schemas.microsoft.com/office/drawing/2016/ink" xmlns:cx8="http://schemas.microsoft.com/office/drawing/2016/5/14/chartex" xmlns:cx7="http://schemas.microsoft.com/office/drawing/2016/5/13/chartex" xmlns:cx6="http://schemas.microsoft.com/office/drawing/2016/5/12/chartex" xmlns:cx5="http://schemas.microsoft.com/office/drawing/2016/5/11/chartex" xmlns:cx4="http://schemas.microsoft.com/office/drawing/2016/5/10/chartex" xmlns:cx3="http://schemas.microsoft.com/office/drawing/2016/5/9/chartex" xmlns:cx2="http://schemas.microsoft.com/office/drawing/2015/10/21/chartex" xmlns:cx1="http://schemas.microsoft.com/office/drawing/2015/9/8/chartex" xmlns:cx="http://schemas.microsoft.com/office/drawing/2014/chartex">
+          <mc:Fallback xmlns:cx="http://schemas.microsoft.com/office/drawing/2014/chartex" xmlns:cx1="http://schemas.microsoft.com/office/drawing/2015/9/8/chartex" xmlns:cx2="http://schemas.microsoft.com/office/drawing/2015/10/21/chartex" xmlns:cx3="http://schemas.microsoft.com/office/drawing/2016/5/9/chartex" xmlns:cx4="http://schemas.microsoft.com/office/drawing/2016/5/10/chartex" xmlns:cx5="http://schemas.microsoft.com/office/drawing/2016/5/11/chartex" xmlns:cx6="http://schemas.microsoft.com/office/drawing/2016/5/12/chartex" xmlns:cx7="http://schemas.microsoft.com/office/drawing/2016/5/13/chartex" xmlns:cx8="http://schemas.microsoft.com/office/drawing/2016/5/14/chartex" xmlns:aink="http://schemas.microsoft.com/office/drawing/2016/ink" xmlns:am3d="http://schemas.microsoft.com/office/drawing/2017/model3d" xmlns:w16cid="http://schemas.microsoft.com/office/word/2016/wordml/cid" xmlns:w16se="http://schemas.microsoft.com/office/word/2015/wordml/symex">
             <w:pict>
               <v:line w14:anchorId="1B31586F" id="Łącznik prosty 9" o:spid="_x0000_s1026" style="position:absolute;z-index:251671552;visibility:visible;mso-wrap-style:square;mso-wrap-distance-left:9pt;mso-wrap-distance-top:0;mso-wrap-distance-right:9pt;mso-wrap-distance-bottom:0;mso-position-horizontal:left;mso-position-horizontal-relative:margin;mso-position-vertical:absolute;mso-position-vertical-relative:text" from="0,19.45pt" to="521.25pt,19.45pt" o:gfxdata="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" strokecolor="#f68c36 [3049]">
                 <w10:wrap anchorx="margin"/>
@@ -10120,18 +10120,18 @@
         </w:rPr>
         <w:lastRenderedPageBreak/>
         <w:drawing>
-          <wp:anchor distT="0" distB="0" distL="114300" distR="114300" simplePos="0" relativeHeight="251679744" behindDoc="0" locked="0" layoutInCell="1" allowOverlap="1" wp14:anchorId="29FD90FF" wp14:editId="7819528A">
+          <wp:anchor distT="0" distB="0" distL="114300" distR="114300" simplePos="0" relativeHeight="251679744" behindDoc="0" locked="0" layoutInCell="1" allowOverlap="1" wp14:anchorId="4AA12609" wp14:editId="19202620">
             <wp:simplePos x="0" y="0"/>
             <wp:positionH relativeFrom="column">
-              <wp:posOffset>-1049655</wp:posOffset>
+              <wp:posOffset>-1206500</wp:posOffset>
             </wp:positionH>
             <wp:positionV relativeFrom="paragraph">
-              <wp:posOffset>2133600</wp:posOffset>
+              <wp:posOffset>1847850</wp:posOffset>
             </wp:positionV>
-            <wp:extent cx="8922385" cy="4669155"/>
-            <wp:effectExtent l="0" t="6985" r="5080" b="5080"/>
+            <wp:extent cx="8955405" cy="5266055"/>
+            <wp:effectExtent l="0" t="3175" r="0" b="0"/>
             <wp:wrapSquare wrapText="bothSides"/>
-            <wp:docPr id="16" name="Obraz 16"/>
+            <wp:docPr id="14" name="Obraz 14"/>
             <wp:cNvGraphicFramePr>
               <a:graphicFrameLocks xmlns:a="http://schemas.openxmlformats.org/drawingml/2006/main" noChangeAspect="1"/>
             </wp:cNvGraphicFramePr>
@@ -10139,7 +10139,7 @@
               <a:graphicData uri="http://schemas.openxmlformats.org/drawingml/2006/picture">
                 <pic:pic xmlns:pic="http://schemas.openxmlformats.org/drawingml/2006/picture">
                   <pic:nvPicPr>
-                    <pic:cNvPr id="16" name="Relational.png"/>
+                    <pic:cNvPr id="14" name="Relational.png"/>
                     <pic:cNvPicPr/>
                   </pic:nvPicPr>
                   <pic:blipFill>
@@ -10157,7 +10157,7 @@
                   <pic:spPr>
                     <a:xfrm rot="5400000">
                       <a:off x="0" y="0"/>
-                      <a:ext cx="8922385" cy="4669155"/>
+                      <a:ext cx="8955405" cy="5266055"/>
                     </a:xfrm>
                     <a:prstGeom prst="rect">
                       <a:avLst/>
@@ -10244,7 +10244,7 @@
           <w:rPr>
             <w:noProof/>
           </w:rPr>
-          <w:t>13</w:t>
+          <w:t>9</w:t>
         </w:r>
         <w:r>
           <w:fldChar w:fldCharType="end"/>
@@ -12027,7 +12027,7 @@
 </file>
 
 <file path=customXml/itemProps1.xml><?xml version="1.0" encoding="utf-8"?>
-<ds:datastoreItem xmlns:ds="http://schemas.openxmlformats.org/officeDocument/2006/customXml" ds:itemID="{3483BB22-0278-4F76-8E35-D911AA8F80EC}">
+<ds:datastoreItem xmlns:ds="http://schemas.openxmlformats.org/officeDocument/2006/customXml" ds:itemID="{B57B5B8A-F962-42DC-B47C-646C3855ABE8}">
   <ds:schemaRefs>
     <ds:schemaRef ds:uri="http://schemas.openxmlformats.org/officeDocument/2006/bibliography"/>
   </ds:schemaRefs>

</xml_diff>

<commit_message>
Zmiana modeli i modyfikacja ddli
</commit_message>
<xml_diff>
--- a/Dokumentacja-wstepna.docx
+++ b/Dokumentacja-wstepna.docx
@@ -119,7 +119,7 @@
               </wp:anchor>
             </w:drawing>
           </mc:Choice>
-          <mc:Fallback xmlns:cx="http://schemas.microsoft.com/office/drawing/2014/chartex" xmlns:cx1="http://schemas.microsoft.com/office/drawing/2015/9/8/chartex" xmlns:cx2="http://schemas.microsoft.com/office/drawing/2015/10/21/chartex" xmlns:cx3="http://schemas.microsoft.com/office/drawing/2016/5/9/chartex" xmlns:cx4="http://schemas.microsoft.com/office/drawing/2016/5/10/chartex" xmlns:cx5="http://schemas.microsoft.com/office/drawing/2016/5/11/chartex" xmlns:cx6="http://schemas.microsoft.com/office/drawing/2016/5/12/chartex" xmlns:cx7="http://schemas.microsoft.com/office/drawing/2016/5/13/chartex" xmlns:cx8="http://schemas.microsoft.com/office/drawing/2016/5/14/chartex" xmlns:aink="http://schemas.microsoft.com/office/drawing/2016/ink" xmlns:am3d="http://schemas.microsoft.com/office/drawing/2017/model3d" xmlns:w16cid="http://schemas.microsoft.com/office/word/2016/wordml/cid" xmlns:w16se="http://schemas.microsoft.com/office/word/2015/wordml/symex">
+          <mc:Fallback xmlns:w16se="http://schemas.microsoft.com/office/word/2015/wordml/symex" xmlns:w16cid="http://schemas.microsoft.com/office/word/2016/wordml/cid" xmlns:am3d="http://schemas.microsoft.com/office/drawing/2017/model3d" xmlns:aink="http://schemas.microsoft.com/office/drawing/2016/ink" xmlns:cx8="http://schemas.microsoft.com/office/drawing/2016/5/14/chartex" xmlns:cx7="http://schemas.microsoft.com/office/drawing/2016/5/13/chartex" xmlns:cx6="http://schemas.microsoft.com/office/drawing/2016/5/12/chartex" xmlns:cx5="http://schemas.microsoft.com/office/drawing/2016/5/11/chartex" xmlns:cx4="http://schemas.microsoft.com/office/drawing/2016/5/10/chartex" xmlns:cx3="http://schemas.microsoft.com/office/drawing/2016/5/9/chartex" xmlns:cx2="http://schemas.microsoft.com/office/drawing/2015/10/21/chartex" xmlns:cx1="http://schemas.microsoft.com/office/drawing/2015/9/8/chartex" xmlns:cx="http://schemas.microsoft.com/office/drawing/2014/chartex">
             <w:pict>
               <v:line w14:anchorId="4F3AF352" id="Łącznik prosty 1" o:spid="_x0000_s1026" style="position:absolute;z-index:251656704;visibility:visible;mso-wrap-style:square;mso-wrap-distance-left:9pt;mso-wrap-distance-top:0;mso-wrap-distance-right:9pt;mso-wrap-distance-bottom:0;mso-position-horizontal:absolute;mso-position-horizontal-relative:text;mso-position-vertical:absolute;mso-position-vertical-relative:text" from="-1.5pt,16.9pt" to="519.75pt,16.9pt" o:gfxdata="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" strokecolor="#f68c36 [3049]"/>
             </w:pict>
@@ -383,7 +383,7 @@
               </wp:anchor>
             </w:drawing>
           </mc:Choice>
-          <mc:Fallback xmlns:cx="http://schemas.microsoft.com/office/drawing/2014/chartex" xmlns:cx1="http://schemas.microsoft.com/office/drawing/2015/9/8/chartex" xmlns:cx2="http://schemas.microsoft.com/office/drawing/2015/10/21/chartex" xmlns:cx3="http://schemas.microsoft.com/office/drawing/2016/5/9/chartex" xmlns:cx4="http://schemas.microsoft.com/office/drawing/2016/5/10/chartex" xmlns:cx5="http://schemas.microsoft.com/office/drawing/2016/5/11/chartex" xmlns:cx6="http://schemas.microsoft.com/office/drawing/2016/5/12/chartex" xmlns:cx7="http://schemas.microsoft.com/office/drawing/2016/5/13/chartex" xmlns:cx8="http://schemas.microsoft.com/office/drawing/2016/5/14/chartex" xmlns:aink="http://schemas.microsoft.com/office/drawing/2016/ink" xmlns:am3d="http://schemas.microsoft.com/office/drawing/2017/model3d" xmlns:w16cid="http://schemas.microsoft.com/office/word/2016/wordml/cid" xmlns:w16se="http://schemas.microsoft.com/office/word/2015/wordml/symex">
+          <mc:Fallback xmlns:w16se="http://schemas.microsoft.com/office/word/2015/wordml/symex" xmlns:w16cid="http://schemas.microsoft.com/office/word/2016/wordml/cid" xmlns:am3d="http://schemas.microsoft.com/office/drawing/2017/model3d" xmlns:aink="http://schemas.microsoft.com/office/drawing/2016/ink" xmlns:cx8="http://schemas.microsoft.com/office/drawing/2016/5/14/chartex" xmlns:cx7="http://schemas.microsoft.com/office/drawing/2016/5/13/chartex" xmlns:cx6="http://schemas.microsoft.com/office/drawing/2016/5/12/chartex" xmlns:cx5="http://schemas.microsoft.com/office/drawing/2016/5/11/chartex" xmlns:cx4="http://schemas.microsoft.com/office/drawing/2016/5/10/chartex" xmlns:cx3="http://schemas.microsoft.com/office/drawing/2016/5/9/chartex" xmlns:cx2="http://schemas.microsoft.com/office/drawing/2015/10/21/chartex" xmlns:cx1="http://schemas.microsoft.com/office/drawing/2015/9/8/chartex" xmlns:cx="http://schemas.microsoft.com/office/drawing/2014/chartex">
             <w:pict>
               <v:line w14:anchorId="1F60D20B" id="Łącznik prosty 2" o:spid="_x0000_s1026" style="position:absolute;z-index:251649024;visibility:visible;mso-wrap-style:square;mso-wrap-distance-left:9pt;mso-wrap-distance-top:0;mso-wrap-distance-right:9pt;mso-wrap-distance-bottom:0;mso-position-horizontal:absolute;mso-position-horizontal-relative:text;mso-position-vertical:absolute;mso-position-vertical-relative:text" from="-1.5pt,18.7pt" to="519.75pt,18.7pt" o:gfxdata="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" strokecolor="#f68c36 [3049]"/>
             </w:pict>
@@ -1463,7 +1463,7 @@
               </wp:anchor>
             </w:drawing>
           </mc:Choice>
-          <mc:Fallback xmlns:cx="http://schemas.microsoft.com/office/drawing/2014/chartex" xmlns:cx1="http://schemas.microsoft.com/office/drawing/2015/9/8/chartex" xmlns:cx2="http://schemas.microsoft.com/office/drawing/2015/10/21/chartex" xmlns:cx3="http://schemas.microsoft.com/office/drawing/2016/5/9/chartex" xmlns:cx4="http://schemas.microsoft.com/office/drawing/2016/5/10/chartex" xmlns:cx5="http://schemas.microsoft.com/office/drawing/2016/5/11/chartex" xmlns:cx6="http://schemas.microsoft.com/office/drawing/2016/5/12/chartex" xmlns:cx7="http://schemas.microsoft.com/office/drawing/2016/5/13/chartex" xmlns:cx8="http://schemas.microsoft.com/office/drawing/2016/5/14/chartex" xmlns:aink="http://schemas.microsoft.com/office/drawing/2016/ink" xmlns:am3d="http://schemas.microsoft.com/office/drawing/2017/model3d" xmlns:w16cid="http://schemas.microsoft.com/office/word/2016/wordml/cid" xmlns:w16se="http://schemas.microsoft.com/office/word/2015/wordml/symex">
+          <mc:Fallback xmlns:w16se="http://schemas.microsoft.com/office/word/2015/wordml/symex" xmlns:w16cid="http://schemas.microsoft.com/office/word/2016/wordml/cid" xmlns:am3d="http://schemas.microsoft.com/office/drawing/2017/model3d" xmlns:aink="http://schemas.microsoft.com/office/drawing/2016/ink" xmlns:cx8="http://schemas.microsoft.com/office/drawing/2016/5/14/chartex" xmlns:cx7="http://schemas.microsoft.com/office/drawing/2016/5/13/chartex" xmlns:cx6="http://schemas.microsoft.com/office/drawing/2016/5/12/chartex" xmlns:cx5="http://schemas.microsoft.com/office/drawing/2016/5/11/chartex" xmlns:cx4="http://schemas.microsoft.com/office/drawing/2016/5/10/chartex" xmlns:cx3="http://schemas.microsoft.com/office/drawing/2016/5/9/chartex" xmlns:cx2="http://schemas.microsoft.com/office/drawing/2015/10/21/chartex" xmlns:cx1="http://schemas.microsoft.com/office/drawing/2015/9/8/chartex" xmlns:cx="http://schemas.microsoft.com/office/drawing/2014/chartex">
             <w:pict>
               <v:line w14:anchorId="2867431D" id="Łącznik prosty 12" o:spid="_x0000_s1026" style="position:absolute;z-index:251675648;visibility:visible;mso-wrap-style:square;mso-wrap-distance-left:9pt;mso-wrap-distance-top:0;mso-wrap-distance-right:9pt;mso-wrap-distance-bottom:0;mso-position-horizontal:absolute;mso-position-horizontal-relative:text;mso-position-vertical:absolute;mso-position-vertical-relative:text" from="0,18pt" to="521.25pt,18pt" o:gfxdata="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" strokecolor="#f69240"/>
             </w:pict>
@@ -1538,7 +1538,7 @@
             </w:rPr>
             <w:fldChar w:fldCharType="separate"/>
           </w:r>
-          <w:hyperlink w:anchor="_Toc531430127" w:history="1">
+          <w:hyperlink w:anchor="_Toc531803614" w:history="1">
             <w:r>
               <w:rPr>
                 <w:rStyle w:val="Hipercze"/>
@@ -1561,7 +1561,7 @@
               <w:rPr>
                 <w:webHidden/>
               </w:rPr>
-              <w:instrText xml:space="preserve"> PAGEREF _Toc531430127 \h </w:instrText>
+              <w:instrText xml:space="preserve"> PAGEREF _Toc531803614 \h </w:instrText>
             </w:r>
             <w:r>
               <w:rPr>
@@ -1598,7 +1598,7 @@
               <w:szCs w:val="22"/>
             </w:rPr>
           </w:pPr>
-          <w:hyperlink w:anchor="_Toc531430128" w:history="1">
+          <w:hyperlink w:anchor="_Toc531803615" w:history="1">
             <w:r>
               <w:rPr>
                 <w:rStyle w:val="Hipercze"/>
@@ -1621,7 +1621,7 @@
               <w:rPr>
                 <w:webHidden/>
               </w:rPr>
-              <w:instrText xml:space="preserve"> PAGEREF _Toc531430128 \h </w:instrText>
+              <w:instrText xml:space="preserve"> PAGEREF _Toc531803615 \h </w:instrText>
             </w:r>
             <w:r>
               <w:rPr>
@@ -1658,7 +1658,7 @@
               <w:szCs w:val="22"/>
             </w:rPr>
           </w:pPr>
-          <w:hyperlink w:anchor="_Toc531430129" w:history="1">
+          <w:hyperlink w:anchor="_Toc531803616" w:history="1">
             <w:r>
               <w:rPr>
                 <w:rStyle w:val="Hipercze"/>
@@ -1681,7 +1681,7 @@
               <w:rPr>
                 <w:webHidden/>
               </w:rPr>
-              <w:instrText xml:space="preserve"> PAGEREF _Toc531430129 \h </w:instrText>
+              <w:instrText xml:space="preserve"> PAGEREF _Toc531803616 \h </w:instrText>
             </w:r>
             <w:r>
               <w:rPr>
@@ -1718,7 +1718,7 @@
               <w:szCs w:val="22"/>
             </w:rPr>
           </w:pPr>
-          <w:hyperlink w:anchor="_Toc531430130" w:history="1">
+          <w:hyperlink w:anchor="_Toc531803617" w:history="1">
             <w:r>
               <w:rPr>
                 <w:rStyle w:val="Hipercze"/>
@@ -1741,7 +1741,7 @@
               <w:rPr>
                 <w:webHidden/>
               </w:rPr>
-              <w:instrText xml:space="preserve"> PAGEREF _Toc531430130 \h </w:instrText>
+              <w:instrText xml:space="preserve"> PAGEREF _Toc531803617 \h </w:instrText>
             </w:r>
             <w:r>
               <w:rPr>
@@ -1778,7 +1778,7 @@
               <w:szCs w:val="22"/>
             </w:rPr>
           </w:pPr>
-          <w:hyperlink w:anchor="_Toc531430131" w:history="1">
+          <w:hyperlink w:anchor="_Toc531803618" w:history="1">
             <w:r>
               <w:rPr>
                 <w:rStyle w:val="Hipercze"/>
@@ -1801,7 +1801,7 @@
               <w:rPr>
                 <w:webHidden/>
               </w:rPr>
-              <w:instrText xml:space="preserve"> PAGEREF _Toc531430131 \h </w:instrText>
+              <w:instrText xml:space="preserve"> PAGEREF _Toc531803618 \h </w:instrText>
             </w:r>
             <w:r>
               <w:rPr>
@@ -1838,7 +1838,7 @@
               <w:szCs w:val="22"/>
             </w:rPr>
           </w:pPr>
-          <w:hyperlink w:anchor="_Toc531430132" w:history="1">
+          <w:hyperlink w:anchor="_Toc531803619" w:history="1">
             <w:r>
               <w:rPr>
                 <w:rStyle w:val="Hipercze"/>
@@ -1861,7 +1861,7 @@
               <w:rPr>
                 <w:webHidden/>
               </w:rPr>
-              <w:instrText xml:space="preserve"> PAGEREF _Toc531430132 \h </w:instrText>
+              <w:instrText xml:space="preserve"> PAGEREF _Toc531803619 \h </w:instrText>
             </w:r>
             <w:r>
               <w:rPr>
@@ -1898,7 +1898,7 @@
               <w:szCs w:val="22"/>
             </w:rPr>
           </w:pPr>
-          <w:hyperlink w:anchor="_Toc531430133" w:history="1">
+          <w:hyperlink w:anchor="_Toc531803620" w:history="1">
             <w:r>
               <w:rPr>
                 <w:rStyle w:val="Hipercze"/>
@@ -1921,7 +1921,7 @@
               <w:rPr>
                 <w:webHidden/>
               </w:rPr>
-              <w:instrText xml:space="preserve"> PAGEREF _Toc531430133 \h </w:instrText>
+              <w:instrText xml:space="preserve"> PAGEREF _Toc531803620 \h </w:instrText>
             </w:r>
             <w:r>
               <w:rPr>
@@ -1958,7 +1958,7 @@
               <w:szCs w:val="22"/>
             </w:rPr>
           </w:pPr>
-          <w:hyperlink w:anchor="_Toc531430134" w:history="1">
+          <w:hyperlink w:anchor="_Toc531803621" w:history="1">
             <w:r>
               <w:rPr>
                 <w:rStyle w:val="Hipercze"/>
@@ -1981,7 +1981,7 @@
               <w:rPr>
                 <w:webHidden/>
               </w:rPr>
-              <w:instrText xml:space="preserve"> PAGEREF _Toc531430134 \h </w:instrText>
+              <w:instrText xml:space="preserve"> PAGEREF _Toc531803621 \h </w:instrText>
             </w:r>
             <w:r>
               <w:rPr>
@@ -1999,6 +1999,66 @@
                 <w:webHidden/>
               </w:rPr>
               <w:t>12</w:t>
+            </w:r>
+            <w:r>
+              <w:rPr>
+                <w:webHidden/>
+              </w:rPr>
+              <w:fldChar w:fldCharType="end"/>
+            </w:r>
+          </w:hyperlink>
+        </w:p>
+        <w:p>
+          <w:pPr>
+            <w:pStyle w:val="Spistreci1"/>
+            <w:rPr>
+              <w:rFonts w:asciiTheme="minorHAnsi" w:eastAsiaTheme="minorEastAsia" w:hAnsiTheme="minorHAnsi" w:cstheme="minorBidi"/>
+              <w:b w:val="0"/>
+              <w:sz w:val="22"/>
+              <w:szCs w:val="22"/>
+            </w:rPr>
+          </w:pPr>
+          <w:hyperlink w:anchor="_Toc531803622" w:history="1">
+            <w:r>
+              <w:rPr>
+                <w:rStyle w:val="Hipercze"/>
+              </w:rPr>
+              <w:t>Spis relacji, kluczy głównych i kluczy obcych</w:t>
+            </w:r>
+            <w:r>
+              <w:rPr>
+                <w:webHidden/>
+              </w:rPr>
+              <w:tab/>
+            </w:r>
+            <w:r>
+              <w:rPr>
+                <w:webHidden/>
+              </w:rPr>
+              <w:fldChar w:fldCharType="begin"/>
+            </w:r>
+            <w:r>
+              <w:rPr>
+                <w:webHidden/>
+              </w:rPr>
+              <w:instrText xml:space="preserve"> PAGEREF _Toc531803622 \h </w:instrText>
+            </w:r>
+            <w:r>
+              <w:rPr>
+                <w:webHidden/>
+              </w:rPr>
+            </w:r>
+            <w:r>
+              <w:rPr>
+                <w:webHidden/>
+              </w:rPr>
+              <w:fldChar w:fldCharType="separate"/>
+            </w:r>
+            <w:r>
+              <w:rPr>
+                <w:webHidden/>
+              </w:rPr>
+              <w:t>14</w:t>
             </w:r>
             <w:r>
               <w:rPr>
@@ -2036,7 +2096,7 @@
         <w:br w:type="page"/>
       </w:r>
     </w:p>
-    <w:bookmarkStart w:id="0" w:name="_Toc531430127"/>
+    <w:bookmarkStart w:id="0" w:name="_Toc531803614"/>
     <w:p>
       <w:pPr>
         <w:pStyle w:val="Nagwek1"/>
@@ -2102,7 +2162,7 @@
               </wp:anchor>
             </w:drawing>
           </mc:Choice>
-          <mc:Fallback xmlns:cx="http://schemas.microsoft.com/office/drawing/2014/chartex" xmlns:cx1="http://schemas.microsoft.com/office/drawing/2015/9/8/chartex" xmlns:cx2="http://schemas.microsoft.com/office/drawing/2015/10/21/chartex" xmlns:cx3="http://schemas.microsoft.com/office/drawing/2016/5/9/chartex" xmlns:cx4="http://schemas.microsoft.com/office/drawing/2016/5/10/chartex" xmlns:cx5="http://schemas.microsoft.com/office/drawing/2016/5/11/chartex" xmlns:cx6="http://schemas.microsoft.com/office/drawing/2016/5/12/chartex" xmlns:cx7="http://schemas.microsoft.com/office/drawing/2016/5/13/chartex" xmlns:cx8="http://schemas.microsoft.com/office/drawing/2016/5/14/chartex" xmlns:aink="http://schemas.microsoft.com/office/drawing/2016/ink" xmlns:am3d="http://schemas.microsoft.com/office/drawing/2017/model3d" xmlns:w16cid="http://schemas.microsoft.com/office/word/2016/wordml/cid" xmlns:w16se="http://schemas.microsoft.com/office/word/2015/wordml/symex">
+          <mc:Fallback xmlns:w16se="http://schemas.microsoft.com/office/word/2015/wordml/symex" xmlns:w16cid="http://schemas.microsoft.com/office/word/2016/wordml/cid" xmlns:am3d="http://schemas.microsoft.com/office/drawing/2017/model3d" xmlns:aink="http://schemas.microsoft.com/office/drawing/2016/ink" xmlns:cx8="http://schemas.microsoft.com/office/drawing/2016/5/14/chartex" xmlns:cx7="http://schemas.microsoft.com/office/drawing/2016/5/13/chartex" xmlns:cx6="http://schemas.microsoft.com/office/drawing/2016/5/12/chartex" xmlns:cx5="http://schemas.microsoft.com/office/drawing/2016/5/11/chartex" xmlns:cx4="http://schemas.microsoft.com/office/drawing/2016/5/10/chartex" xmlns:cx3="http://schemas.microsoft.com/office/drawing/2016/5/9/chartex" xmlns:cx2="http://schemas.microsoft.com/office/drawing/2015/10/21/chartex" xmlns:cx1="http://schemas.microsoft.com/office/drawing/2015/9/8/chartex" xmlns:cx="http://schemas.microsoft.com/office/drawing/2014/chartex">
             <w:pict>
               <v:line w14:anchorId="73E9C1DC" id="Łącznik prosty 5" o:spid="_x0000_s1026" style="position:absolute;z-index:251664384;visibility:visible;mso-wrap-style:square;mso-wrap-distance-left:9pt;mso-wrap-distance-top:0;mso-wrap-distance-right:9pt;mso-wrap-distance-bottom:0;mso-position-horizontal:absolute;mso-position-horizontal-relative:text;mso-position-vertical:absolute;mso-position-vertical-relative:text" from="0,20.2pt" to="521.25pt,20.2pt" o:gfxdata="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" strokecolor="#f68c36 [3049]"/>
             </w:pict>
@@ -4158,7 +4218,7 @@
         </w:tc>
       </w:tr>
     </w:tbl>
-    <w:bookmarkStart w:id="1" w:name="_Toc531430128"/>
+    <w:bookmarkStart w:id="1" w:name="_Toc531803615"/>
     <w:p>
       <w:pPr>
         <w:pStyle w:val="Nagwek1"/>
@@ -4223,7 +4283,7 @@
               </wp:anchor>
             </w:drawing>
           </mc:Choice>
-          <mc:Fallback xmlns:cx="http://schemas.microsoft.com/office/drawing/2014/chartex" xmlns:cx1="http://schemas.microsoft.com/office/drawing/2015/9/8/chartex" xmlns:cx2="http://schemas.microsoft.com/office/drawing/2015/10/21/chartex" xmlns:cx3="http://schemas.microsoft.com/office/drawing/2016/5/9/chartex" xmlns:cx4="http://schemas.microsoft.com/office/drawing/2016/5/10/chartex" xmlns:cx5="http://schemas.microsoft.com/office/drawing/2016/5/11/chartex" xmlns:cx6="http://schemas.microsoft.com/office/drawing/2016/5/12/chartex" xmlns:cx7="http://schemas.microsoft.com/office/drawing/2016/5/13/chartex" xmlns:cx8="http://schemas.microsoft.com/office/drawing/2016/5/14/chartex" xmlns:aink="http://schemas.microsoft.com/office/drawing/2016/ink" xmlns:am3d="http://schemas.microsoft.com/office/drawing/2017/model3d" xmlns:w16cid="http://schemas.microsoft.com/office/word/2016/wordml/cid" xmlns:w16se="http://schemas.microsoft.com/office/word/2015/wordml/symex">
+          <mc:Fallback xmlns:w16se="http://schemas.microsoft.com/office/word/2015/wordml/symex" xmlns:w16cid="http://schemas.microsoft.com/office/word/2016/wordml/cid" xmlns:am3d="http://schemas.microsoft.com/office/drawing/2017/model3d" xmlns:aink="http://schemas.microsoft.com/office/drawing/2016/ink" xmlns:cx8="http://schemas.microsoft.com/office/drawing/2016/5/14/chartex" xmlns:cx7="http://schemas.microsoft.com/office/drawing/2016/5/13/chartex" xmlns:cx6="http://schemas.microsoft.com/office/drawing/2016/5/12/chartex" xmlns:cx5="http://schemas.microsoft.com/office/drawing/2016/5/11/chartex" xmlns:cx4="http://schemas.microsoft.com/office/drawing/2016/5/10/chartex" xmlns:cx3="http://schemas.microsoft.com/office/drawing/2016/5/9/chartex" xmlns:cx2="http://schemas.microsoft.com/office/drawing/2015/10/21/chartex" xmlns:cx1="http://schemas.microsoft.com/office/drawing/2015/9/8/chartex" xmlns:cx="http://schemas.microsoft.com/office/drawing/2014/chartex">
             <w:pict>
               <v:line w14:anchorId="7614B8A1" id="Łącznik prosty 6" o:spid="_x0000_s1026" style="position:absolute;z-index:251644928;visibility:visible;mso-wrap-style:square;mso-wrap-distance-left:9pt;mso-wrap-distance-top:0;mso-wrap-distance-right:9pt;mso-wrap-distance-bottom:0;mso-position-horizontal:left;mso-position-horizontal-relative:margin;mso-position-vertical:absolute;mso-position-vertical-relative:text" from="0,43.45pt" to="521.25pt,43.45pt" o:gfxdata="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" strokecolor="#f68c36 [3049]">
                 <w10:wrap anchorx="margin"/>
@@ -4525,7 +4585,7 @@
         </w:rPr>
       </w:pPr>
     </w:p>
-    <w:bookmarkStart w:id="2" w:name="_Toc531430129"/>
+    <w:bookmarkStart w:id="2" w:name="_Toc531803616"/>
     <w:p>
       <w:pPr>
         <w:pStyle w:val="Nagwek1"/>
@@ -4590,7 +4650,7 @@
               </wp:anchor>
             </w:drawing>
           </mc:Choice>
-          <mc:Fallback xmlns:cx="http://schemas.microsoft.com/office/drawing/2014/chartex" xmlns:cx1="http://schemas.microsoft.com/office/drawing/2015/9/8/chartex" xmlns:cx2="http://schemas.microsoft.com/office/drawing/2015/10/21/chartex" xmlns:cx3="http://schemas.microsoft.com/office/drawing/2016/5/9/chartex" xmlns:cx4="http://schemas.microsoft.com/office/drawing/2016/5/10/chartex" xmlns:cx5="http://schemas.microsoft.com/office/drawing/2016/5/11/chartex" xmlns:cx6="http://schemas.microsoft.com/office/drawing/2016/5/12/chartex" xmlns:cx7="http://schemas.microsoft.com/office/drawing/2016/5/13/chartex" xmlns:cx8="http://schemas.microsoft.com/office/drawing/2016/5/14/chartex" xmlns:aink="http://schemas.microsoft.com/office/drawing/2016/ink" xmlns:am3d="http://schemas.microsoft.com/office/drawing/2017/model3d" xmlns:w16cid="http://schemas.microsoft.com/office/word/2016/wordml/cid" xmlns:w16se="http://schemas.microsoft.com/office/word/2015/wordml/symex">
+          <mc:Fallback xmlns:w16se="http://schemas.microsoft.com/office/word/2015/wordml/symex" xmlns:w16cid="http://schemas.microsoft.com/office/word/2016/wordml/cid" xmlns:am3d="http://schemas.microsoft.com/office/drawing/2017/model3d" xmlns:aink="http://schemas.microsoft.com/office/drawing/2016/ink" xmlns:cx8="http://schemas.microsoft.com/office/drawing/2016/5/14/chartex" xmlns:cx7="http://schemas.microsoft.com/office/drawing/2016/5/13/chartex" xmlns:cx6="http://schemas.microsoft.com/office/drawing/2016/5/12/chartex" xmlns:cx5="http://schemas.microsoft.com/office/drawing/2016/5/11/chartex" xmlns:cx4="http://schemas.microsoft.com/office/drawing/2016/5/10/chartex" xmlns:cx3="http://schemas.microsoft.com/office/drawing/2016/5/9/chartex" xmlns:cx2="http://schemas.microsoft.com/office/drawing/2015/10/21/chartex" xmlns:cx1="http://schemas.microsoft.com/office/drawing/2015/9/8/chartex" xmlns:cx="http://schemas.microsoft.com/office/drawing/2014/chartex">
             <w:pict>
               <v:line w14:anchorId="0F3ABFFF" id="Łącznik prosty 7" o:spid="_x0000_s1026" style="position:absolute;z-index:251656192;visibility:visible;mso-wrap-style:square;mso-wrap-distance-left:9pt;mso-wrap-distance-top:0;mso-wrap-distance-right:9pt;mso-wrap-distance-bottom:0;mso-position-horizontal:absolute;mso-position-horizontal-relative:text;mso-position-vertical:absolute;mso-position-vertical-relative:text" from="0,35.95pt" to="521.25pt,35.95pt" o:gfxdata="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" strokecolor="#f68c36 [3049]"/>
             </w:pict>
@@ -5835,7 +5895,7 @@
         <w:br w:type="page"/>
       </w:r>
     </w:p>
-    <w:bookmarkStart w:id="3" w:name="_Toc531430130"/>
+    <w:bookmarkStart w:id="3" w:name="_Toc531803617"/>
     <w:p>
       <w:pPr>
         <w:pStyle w:val="Nagwek1"/>
@@ -5901,7 +5961,7 @@
               </wp:anchor>
             </w:drawing>
           </mc:Choice>
-          <mc:Fallback xmlns:cx="http://schemas.microsoft.com/office/drawing/2014/chartex" xmlns:cx1="http://schemas.microsoft.com/office/drawing/2015/9/8/chartex" xmlns:cx2="http://schemas.microsoft.com/office/drawing/2015/10/21/chartex" xmlns:cx3="http://schemas.microsoft.com/office/drawing/2016/5/9/chartex" xmlns:cx4="http://schemas.microsoft.com/office/drawing/2016/5/10/chartex" xmlns:cx5="http://schemas.microsoft.com/office/drawing/2016/5/11/chartex" xmlns:cx6="http://schemas.microsoft.com/office/drawing/2016/5/12/chartex" xmlns:cx7="http://schemas.microsoft.com/office/drawing/2016/5/13/chartex" xmlns:cx8="http://schemas.microsoft.com/office/drawing/2016/5/14/chartex" xmlns:aink="http://schemas.microsoft.com/office/drawing/2016/ink" xmlns:am3d="http://schemas.microsoft.com/office/drawing/2017/model3d" xmlns:w16cid="http://schemas.microsoft.com/office/word/2016/wordml/cid" xmlns:w16se="http://schemas.microsoft.com/office/word/2015/wordml/symex">
+          <mc:Fallback xmlns:w16se="http://schemas.microsoft.com/office/word/2015/wordml/symex" xmlns:w16cid="http://schemas.microsoft.com/office/word/2016/wordml/cid" xmlns:am3d="http://schemas.microsoft.com/office/drawing/2017/model3d" xmlns:aink="http://schemas.microsoft.com/office/drawing/2016/ink" xmlns:cx8="http://schemas.microsoft.com/office/drawing/2016/5/14/chartex" xmlns:cx7="http://schemas.microsoft.com/office/drawing/2016/5/13/chartex" xmlns:cx6="http://schemas.microsoft.com/office/drawing/2016/5/12/chartex" xmlns:cx5="http://schemas.microsoft.com/office/drawing/2016/5/11/chartex" xmlns:cx4="http://schemas.microsoft.com/office/drawing/2016/5/10/chartex" xmlns:cx3="http://schemas.microsoft.com/office/drawing/2016/5/9/chartex" xmlns:cx2="http://schemas.microsoft.com/office/drawing/2015/10/21/chartex" xmlns:cx1="http://schemas.microsoft.com/office/drawing/2015/9/8/chartex" xmlns:cx="http://schemas.microsoft.com/office/drawing/2014/chartex">
             <w:pict>
               <v:line w14:anchorId="1DFE89E7" id="Łącznik prosty 3" o:spid="_x0000_s1026" style="position:absolute;z-index:251648000;visibility:visible;mso-wrap-style:square;mso-wrap-distance-left:9pt;mso-wrap-distance-top:0;mso-wrap-distance-right:9pt;mso-wrap-distance-bottom:0;mso-position-horizontal:right;mso-position-horizontal-relative:margin;mso-position-vertical:absolute;mso-position-vertical-relative:text" from="470.05pt,19.45pt" to="991.3pt,19.45pt" o:gfxdata="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" strokecolor="#f68c36 [3049]">
                 <w10:wrap anchorx="margin"/>
@@ -7039,7 +7099,7 @@
         </w:rPr>
       </w:pPr>
     </w:p>
-    <w:bookmarkStart w:id="5" w:name="_Toc531430131"/>
+    <w:bookmarkStart w:id="5" w:name="_Toc531803618"/>
     <w:p>
       <w:pPr>
         <w:pStyle w:val="Nagwek1"/>
@@ -7104,7 +7164,7 @@
               </wp:anchor>
             </w:drawing>
           </mc:Choice>
-          <mc:Fallback xmlns:cx="http://schemas.microsoft.com/office/drawing/2014/chartex" xmlns:cx1="http://schemas.microsoft.com/office/drawing/2015/9/8/chartex" xmlns:cx2="http://schemas.microsoft.com/office/drawing/2015/10/21/chartex" xmlns:cx3="http://schemas.microsoft.com/office/drawing/2016/5/9/chartex" xmlns:cx4="http://schemas.microsoft.com/office/drawing/2016/5/10/chartex" xmlns:cx5="http://schemas.microsoft.com/office/drawing/2016/5/11/chartex" xmlns:cx6="http://schemas.microsoft.com/office/drawing/2016/5/12/chartex" xmlns:cx7="http://schemas.microsoft.com/office/drawing/2016/5/13/chartex" xmlns:cx8="http://schemas.microsoft.com/office/drawing/2016/5/14/chartex" xmlns:aink="http://schemas.microsoft.com/office/drawing/2016/ink" xmlns:am3d="http://schemas.microsoft.com/office/drawing/2017/model3d" xmlns:w16cid="http://schemas.microsoft.com/office/word/2016/wordml/cid" xmlns:w16se="http://schemas.microsoft.com/office/word/2015/wordml/symex">
+          <mc:Fallback xmlns:w16se="http://schemas.microsoft.com/office/word/2015/wordml/symex" xmlns:w16cid="http://schemas.microsoft.com/office/word/2016/wordml/cid" xmlns:am3d="http://schemas.microsoft.com/office/drawing/2017/model3d" xmlns:aink="http://schemas.microsoft.com/office/drawing/2016/ink" xmlns:cx8="http://schemas.microsoft.com/office/drawing/2016/5/14/chartex" xmlns:cx7="http://schemas.microsoft.com/office/drawing/2016/5/13/chartex" xmlns:cx6="http://schemas.microsoft.com/office/drawing/2016/5/12/chartex" xmlns:cx5="http://schemas.microsoft.com/office/drawing/2016/5/11/chartex" xmlns:cx4="http://schemas.microsoft.com/office/drawing/2016/5/10/chartex" xmlns:cx3="http://schemas.microsoft.com/office/drawing/2016/5/9/chartex" xmlns:cx2="http://schemas.microsoft.com/office/drawing/2015/10/21/chartex" xmlns:cx1="http://schemas.microsoft.com/office/drawing/2015/9/8/chartex" xmlns:cx="http://schemas.microsoft.com/office/drawing/2014/chartex">
             <w:pict>
               <v:line w14:anchorId="7FCA3BB7" id="Łącznik prosty 4" o:spid="_x0000_s1026" style="position:absolute;z-index:251651072;visibility:visible;mso-wrap-style:square;mso-wrap-distance-left:9pt;mso-wrap-distance-top:0;mso-wrap-distance-right:9pt;mso-wrap-distance-bottom:0;mso-position-horizontal:absolute;mso-position-horizontal-relative:text;mso-position-vertical:absolute;mso-position-vertical-relative:text" from="0,36.75pt" to="521.25pt,36.75pt" o:gfxdata="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" strokecolor="#f68c36 [3049]"/>
             </w:pict>
@@ -7276,7 +7336,7 @@
         </w:rPr>
         <w:br w:type="column"/>
       </w:r>
-      <w:bookmarkStart w:id="6" w:name="_Toc531430132"/>
+      <w:bookmarkStart w:id="6" w:name="_Toc531803619"/>
       <w:r>
         <w:rPr>
           <w:rFonts w:eastAsia="Times New Roman"/>
@@ -7335,7 +7395,7 @@
               </wp:anchor>
             </w:drawing>
           </mc:Choice>
-          <mc:Fallback xmlns:cx="http://schemas.microsoft.com/office/drawing/2014/chartex" xmlns:cx1="http://schemas.microsoft.com/office/drawing/2015/9/8/chartex" xmlns:cx2="http://schemas.microsoft.com/office/drawing/2015/10/21/chartex" xmlns:cx3="http://schemas.microsoft.com/office/drawing/2016/5/9/chartex" xmlns:cx4="http://schemas.microsoft.com/office/drawing/2016/5/10/chartex" xmlns:cx5="http://schemas.microsoft.com/office/drawing/2016/5/11/chartex" xmlns:cx6="http://schemas.microsoft.com/office/drawing/2016/5/12/chartex" xmlns:cx7="http://schemas.microsoft.com/office/drawing/2016/5/13/chartex" xmlns:cx8="http://schemas.microsoft.com/office/drawing/2016/5/14/chartex" xmlns:aink="http://schemas.microsoft.com/office/drawing/2016/ink" xmlns:am3d="http://schemas.microsoft.com/office/drawing/2017/model3d" xmlns:w16cid="http://schemas.microsoft.com/office/word/2016/wordml/cid" xmlns:w16se="http://schemas.microsoft.com/office/word/2015/wordml/symex">
+          <mc:Fallback xmlns:w16se="http://schemas.microsoft.com/office/word/2015/wordml/symex" xmlns:w16cid="http://schemas.microsoft.com/office/word/2016/wordml/cid" xmlns:am3d="http://schemas.microsoft.com/office/drawing/2017/model3d" xmlns:aink="http://schemas.microsoft.com/office/drawing/2016/ink" xmlns:cx8="http://schemas.microsoft.com/office/drawing/2016/5/14/chartex" xmlns:cx7="http://schemas.microsoft.com/office/drawing/2016/5/13/chartex" xmlns:cx6="http://schemas.microsoft.com/office/drawing/2016/5/12/chartex" xmlns:cx5="http://schemas.microsoft.com/office/drawing/2016/5/11/chartex" xmlns:cx4="http://schemas.microsoft.com/office/drawing/2016/5/10/chartex" xmlns:cx3="http://schemas.microsoft.com/office/drawing/2016/5/9/chartex" xmlns:cx2="http://schemas.microsoft.com/office/drawing/2015/10/21/chartex" xmlns:cx1="http://schemas.microsoft.com/office/drawing/2015/9/8/chartex" xmlns:cx="http://schemas.microsoft.com/office/drawing/2014/chartex">
             <w:pict>
               <v:line w14:anchorId="512631AB" id="Łącznik prosty 10" o:spid="_x0000_s1026" style="position:absolute;z-index:251674624;visibility:visible;mso-wrap-style:square;mso-wrap-distance-left:9pt;mso-wrap-distance-top:0;mso-wrap-distance-right:9pt;mso-wrap-distance-bottom:0;mso-position-horizontal:left;mso-position-horizontal-relative:margin;mso-position-vertical:absolute;mso-position-vertical-relative:text" from="0,20.2pt" to="521.25pt,20.2pt" o:gfxdata="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" strokecolor="#f68c36 [3049]">
                 <w10:wrap anchorx="margin"/>
@@ -7564,7 +7624,7 @@
         </w:drawing>
       </w:r>
     </w:p>
-    <w:bookmarkStart w:id="7" w:name="_Toc531430133"/>
+    <w:bookmarkStart w:id="7" w:name="_Toc531803620"/>
     <w:p>
       <w:pPr>
         <w:pStyle w:val="Nagwek1"/>
@@ -7626,7 +7686,7 @@
               </wp:anchor>
             </w:drawing>
           </mc:Choice>
-          <mc:Fallback xmlns:cx="http://schemas.microsoft.com/office/drawing/2014/chartex" xmlns:cx1="http://schemas.microsoft.com/office/drawing/2015/9/8/chartex" xmlns:cx2="http://schemas.microsoft.com/office/drawing/2015/10/21/chartex" xmlns:cx3="http://schemas.microsoft.com/office/drawing/2016/5/9/chartex" xmlns:cx4="http://schemas.microsoft.com/office/drawing/2016/5/10/chartex" xmlns:cx5="http://schemas.microsoft.com/office/drawing/2016/5/11/chartex" xmlns:cx6="http://schemas.microsoft.com/office/drawing/2016/5/12/chartex" xmlns:cx7="http://schemas.microsoft.com/office/drawing/2016/5/13/chartex" xmlns:cx8="http://schemas.microsoft.com/office/drawing/2016/5/14/chartex" xmlns:aink="http://schemas.microsoft.com/office/drawing/2016/ink" xmlns:am3d="http://schemas.microsoft.com/office/drawing/2017/model3d" xmlns:w16cid="http://schemas.microsoft.com/office/word/2016/wordml/cid" xmlns:w16se="http://schemas.microsoft.com/office/word/2015/wordml/symex">
+          <mc:Fallback xmlns:w16se="http://schemas.microsoft.com/office/word/2015/wordml/symex" xmlns:w16cid="http://schemas.microsoft.com/office/word/2016/wordml/cid" xmlns:am3d="http://schemas.microsoft.com/office/drawing/2017/model3d" xmlns:aink="http://schemas.microsoft.com/office/drawing/2016/ink" xmlns:cx8="http://schemas.microsoft.com/office/drawing/2016/5/14/chartex" xmlns:cx7="http://schemas.microsoft.com/office/drawing/2016/5/13/chartex" xmlns:cx6="http://schemas.microsoft.com/office/drawing/2016/5/12/chartex" xmlns:cx5="http://schemas.microsoft.com/office/drawing/2016/5/11/chartex" xmlns:cx4="http://schemas.microsoft.com/office/drawing/2016/5/10/chartex" xmlns:cx3="http://schemas.microsoft.com/office/drawing/2016/5/9/chartex" xmlns:cx2="http://schemas.microsoft.com/office/drawing/2015/10/21/chartex" xmlns:cx1="http://schemas.microsoft.com/office/drawing/2015/9/8/chartex" xmlns:cx="http://schemas.microsoft.com/office/drawing/2014/chartex">
             <w:pict>
               <v:line w14:anchorId="38FF73CE" id="Łącznik prosty 8" o:spid="_x0000_s1026" style="position:absolute;z-index:251668480;visibility:visible;mso-wrap-style:square;mso-wrap-distance-left:9pt;mso-wrap-distance-top:0;mso-wrap-distance-right:9pt;mso-wrap-distance-bottom:0;mso-position-horizontal:absolute;mso-position-horizontal-relative:text;mso-position-vertical:absolute;mso-position-vertical-relative:text" from="0,18.7pt" to="521.25pt,18.7pt" o:gfxdata="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" strokecolor="#f68c36 [3049]"/>
             </w:pict>
@@ -8793,7 +8853,7 @@
         </w:rPr>
         <w:br w:type="column"/>
       </w:r>
-      <w:bookmarkStart w:id="8" w:name="_Toc531430134"/>
+      <w:bookmarkStart w:id="8" w:name="_Toc531803621"/>
       <w:r>
         <w:rPr>
           <w:rFonts w:eastAsia="Times New Roman"/>
@@ -8852,7 +8912,7 @@
               </wp:anchor>
             </w:drawing>
           </mc:Choice>
-          <mc:Fallback xmlns:cx="http://schemas.microsoft.com/office/drawing/2014/chartex" xmlns:cx1="http://schemas.microsoft.com/office/drawing/2015/9/8/chartex" xmlns:cx2="http://schemas.microsoft.com/office/drawing/2015/10/21/chartex" xmlns:cx3="http://schemas.microsoft.com/office/drawing/2016/5/9/chartex" xmlns:cx4="http://schemas.microsoft.com/office/drawing/2016/5/10/chartex" xmlns:cx5="http://schemas.microsoft.com/office/drawing/2016/5/11/chartex" xmlns:cx6="http://schemas.microsoft.com/office/drawing/2016/5/12/chartex" xmlns:cx7="http://schemas.microsoft.com/office/drawing/2016/5/13/chartex" xmlns:cx8="http://schemas.microsoft.com/office/drawing/2016/5/14/chartex" xmlns:aink="http://schemas.microsoft.com/office/drawing/2016/ink" xmlns:am3d="http://schemas.microsoft.com/office/drawing/2017/model3d" xmlns:w16cid="http://schemas.microsoft.com/office/word/2016/wordml/cid" xmlns:w16se="http://schemas.microsoft.com/office/word/2015/wordml/symex">
+          <mc:Fallback xmlns:w16se="http://schemas.microsoft.com/office/word/2015/wordml/symex" xmlns:w16cid="http://schemas.microsoft.com/office/word/2016/wordml/cid" xmlns:am3d="http://schemas.microsoft.com/office/drawing/2017/model3d" xmlns:aink="http://schemas.microsoft.com/office/drawing/2016/ink" xmlns:cx8="http://schemas.microsoft.com/office/drawing/2016/5/14/chartex" xmlns:cx7="http://schemas.microsoft.com/office/drawing/2016/5/13/chartex" xmlns:cx6="http://schemas.microsoft.com/office/drawing/2016/5/12/chartex" xmlns:cx5="http://schemas.microsoft.com/office/drawing/2016/5/11/chartex" xmlns:cx4="http://schemas.microsoft.com/office/drawing/2016/5/10/chartex" xmlns:cx3="http://schemas.microsoft.com/office/drawing/2016/5/9/chartex" xmlns:cx2="http://schemas.microsoft.com/office/drawing/2015/10/21/chartex" xmlns:cx1="http://schemas.microsoft.com/office/drawing/2015/9/8/chartex" xmlns:cx="http://schemas.microsoft.com/office/drawing/2014/chartex">
             <w:pict>
               <v:line w14:anchorId="1B31586F" id="Łącznik prosty 9" o:spid="_x0000_s1026" style="position:absolute;z-index:251671552;visibility:visible;mso-wrap-style:square;mso-wrap-distance-left:9pt;mso-wrap-distance-top:0;mso-wrap-distance-right:9pt;mso-wrap-distance-bottom:0;mso-position-horizontal:left;mso-position-horizontal-relative:margin;mso-position-vertical:absolute;mso-position-vertical-relative:text" from="0,19.45pt" to="521.25pt,19.45pt" o:gfxdata="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" strokecolor="#f68c36 [3049]">
                 <w10:wrap anchorx="margin"/>
@@ -8911,7 +8971,21 @@
           <w:rFonts w:asciiTheme="majorHAnsi" w:hAnsiTheme="majorHAnsi" w:cstheme="majorHAnsi"/>
           <w:sz w:val="24"/>
         </w:rPr>
-        <w:t>ia żadnych dodatkowych relacji. Encja „O</w:t>
+        <w:t xml:space="preserve">ia dodatkowych relacji. </w:t>
+      </w:r>
+      <w:r>
+        <w:rPr>
+          <w:rFonts w:asciiTheme="majorHAnsi" w:hAnsiTheme="majorHAnsi" w:cstheme="majorHAnsi"/>
+          <w:sz w:val="24"/>
+        </w:rPr>
+        <w:t xml:space="preserve">Dla encji </w:t>
+      </w:r>
+      <w:r>
+        <w:rPr>
+          <w:rFonts w:asciiTheme="majorHAnsi" w:hAnsiTheme="majorHAnsi" w:cstheme="majorHAnsi"/>
+          <w:sz w:val="24"/>
+        </w:rPr>
+        <w:t>„O</w:t>
       </w:r>
       <w:r>
         <w:rPr>
@@ -8941,21 +9015,83 @@
           <w:rFonts w:asciiTheme="majorHAnsi" w:hAnsiTheme="majorHAnsi" w:cstheme="majorHAnsi"/>
           <w:sz w:val="24"/>
         </w:rPr>
-        <w:t>” nie zostały transformowane na relacje</w:t>
-      </w:r>
-      <w:r>
-        <w:rPr>
-          <w:rFonts w:asciiTheme="majorHAnsi" w:hAnsiTheme="majorHAnsi" w:cstheme="majorHAnsi"/>
-          <w:sz w:val="24"/>
-        </w:rPr>
-        <w:t>, gdyż z założ</w:t>
-      </w:r>
-      <w:r>
-        <w:rPr>
-          <w:rFonts w:asciiTheme="majorHAnsi" w:hAnsiTheme="majorHAnsi" w:cstheme="majorHAnsi"/>
-          <w:sz w:val="24"/>
-        </w:rPr>
-        <w:t>enia miało nie być instancji tych encji nadrzędnych</w:t>
+        <w:t xml:space="preserve">” </w:t>
+      </w:r>
+      <w:r>
+        <w:rPr>
+          <w:rFonts w:asciiTheme="majorHAnsi" w:hAnsiTheme="majorHAnsi" w:cstheme="majorHAnsi"/>
+          <w:sz w:val="24"/>
+        </w:rPr>
+        <w:t xml:space="preserve">oraz </w:t>
+      </w:r>
+      <w:r>
+        <w:rPr>
+          <w:rFonts w:asciiTheme="majorHAnsi" w:hAnsiTheme="majorHAnsi" w:cstheme="majorHAnsi"/>
+          <w:sz w:val="24"/>
+        </w:rPr>
+        <w:t xml:space="preserve">każdego z </w:t>
+      </w:r>
+      <w:r>
+        <w:rPr>
+          <w:rFonts w:asciiTheme="majorHAnsi" w:hAnsiTheme="majorHAnsi" w:cstheme="majorHAnsi"/>
+          <w:sz w:val="24"/>
+        </w:rPr>
+        <w:t>ich podtypów zostały utworzone oddzielne relacje</w:t>
+      </w:r>
+      <w:r>
+        <w:rPr>
+          <w:rFonts w:asciiTheme="majorHAnsi" w:hAnsiTheme="majorHAnsi" w:cstheme="majorHAnsi"/>
+          <w:sz w:val="24"/>
+        </w:rPr>
+        <w:t xml:space="preserve"> (</w:t>
+      </w:r>
+      <w:proofErr w:type="spellStart"/>
+      <w:r>
+        <w:rPr>
+          <w:rFonts w:asciiTheme="majorHAnsi" w:hAnsiTheme="majorHAnsi" w:cstheme="majorHAnsi"/>
+          <w:sz w:val="24"/>
+        </w:rPr>
+        <w:t>Table</w:t>
+      </w:r>
+      <w:proofErr w:type="spellEnd"/>
+      <w:r>
+        <w:rPr>
+          <w:rFonts w:asciiTheme="majorHAnsi" w:hAnsiTheme="majorHAnsi" w:cstheme="majorHAnsi"/>
+          <w:sz w:val="24"/>
+        </w:rPr>
+        <w:t xml:space="preserve"> for </w:t>
+      </w:r>
+      <w:proofErr w:type="spellStart"/>
+      <w:r>
+        <w:rPr>
+          <w:rFonts w:asciiTheme="majorHAnsi" w:hAnsiTheme="majorHAnsi" w:cstheme="majorHAnsi"/>
+          <w:sz w:val="24"/>
+        </w:rPr>
+        <w:t>each</w:t>
+      </w:r>
+      <w:proofErr w:type="spellEnd"/>
+      <w:r>
+        <w:rPr>
+          <w:rFonts w:asciiTheme="majorHAnsi" w:hAnsiTheme="majorHAnsi" w:cstheme="majorHAnsi"/>
+          <w:sz w:val="24"/>
+        </w:rPr>
+        <w:t xml:space="preserve"> </w:t>
+      </w:r>
+      <w:proofErr w:type="spellStart"/>
+      <w:r>
+        <w:rPr>
+          <w:rFonts w:asciiTheme="majorHAnsi" w:hAnsiTheme="majorHAnsi" w:cstheme="majorHAnsi"/>
+          <w:sz w:val="24"/>
+        </w:rPr>
+        <w:t>entity</w:t>
+      </w:r>
+      <w:proofErr w:type="spellEnd"/>
+      <w:r>
+        <w:rPr>
+          <w:rFonts w:asciiTheme="majorHAnsi" w:hAnsiTheme="majorHAnsi" w:cstheme="majorHAnsi"/>
+          <w:sz w:val="24"/>
+        </w:rPr>
+        <w:t>)</w:t>
       </w:r>
       <w:r>
         <w:rPr>
@@ -8963,6 +9099,82 @@
           <w:sz w:val="24"/>
         </w:rPr>
         <w:t>.</w:t>
+      </w:r>
+      <w:r>
+        <w:rPr>
+          <w:rFonts w:asciiTheme="majorHAnsi" w:hAnsiTheme="majorHAnsi" w:cstheme="majorHAnsi"/>
+          <w:sz w:val="24"/>
+        </w:rPr>
+        <w:t xml:space="preserve"> Do każde</w:t>
+      </w:r>
+      <w:r>
+        <w:rPr>
+          <w:rFonts w:asciiTheme="majorHAnsi" w:hAnsiTheme="majorHAnsi" w:cstheme="majorHAnsi"/>
+          <w:sz w:val="24"/>
+        </w:rPr>
+        <w:t xml:space="preserve">j relacji reprezentującej </w:t>
+      </w:r>
+      <w:proofErr w:type="spellStart"/>
+      <w:r>
+        <w:rPr>
+          <w:rFonts w:asciiTheme="majorHAnsi" w:hAnsiTheme="majorHAnsi" w:cstheme="majorHAnsi"/>
+          <w:sz w:val="24"/>
+        </w:rPr>
+        <w:t>nadtyp</w:t>
+      </w:r>
+      <w:proofErr w:type="spellEnd"/>
+      <w:r>
+        <w:rPr>
+          <w:rFonts w:asciiTheme="majorHAnsi" w:hAnsiTheme="majorHAnsi" w:cstheme="majorHAnsi"/>
+          <w:sz w:val="24"/>
+        </w:rPr>
+        <w:t xml:space="preserve"> zostały dodane opcjonalne klucze obce </w:t>
+      </w:r>
+      <w:r>
+        <w:rPr>
+          <w:rFonts w:asciiTheme="majorHAnsi" w:hAnsiTheme="majorHAnsi" w:cstheme="majorHAnsi"/>
+          <w:sz w:val="24"/>
+        </w:rPr>
+        <w:t>wiążące je z relacjami reprezentującymi podtypy</w:t>
+      </w:r>
+      <w:r>
+        <w:rPr>
+          <w:rFonts w:asciiTheme="majorHAnsi" w:hAnsiTheme="majorHAnsi" w:cstheme="majorHAnsi"/>
+          <w:sz w:val="24"/>
+        </w:rPr>
+        <w:t xml:space="preserve">. Został też dodany </w:t>
+      </w:r>
+      <w:proofErr w:type="spellStart"/>
+      <w:r>
+        <w:rPr>
+          <w:rFonts w:asciiTheme="majorHAnsi" w:hAnsiTheme="majorHAnsi" w:cstheme="majorHAnsi"/>
+          <w:sz w:val="24"/>
+        </w:rPr>
+        <w:t>constraint</w:t>
+      </w:r>
+      <w:proofErr w:type="spellEnd"/>
+      <w:r>
+        <w:rPr>
+          <w:rFonts w:asciiTheme="majorHAnsi" w:hAnsiTheme="majorHAnsi" w:cstheme="majorHAnsi"/>
+          <w:sz w:val="24"/>
+        </w:rPr>
+        <w:t xml:space="preserve"> wymuszający, aby jeden rekord w relacji reprezentującej </w:t>
+      </w:r>
+      <w:proofErr w:type="spellStart"/>
+      <w:r>
+        <w:rPr>
+          <w:rFonts w:asciiTheme="majorHAnsi" w:hAnsiTheme="majorHAnsi" w:cstheme="majorHAnsi"/>
+          <w:sz w:val="24"/>
+        </w:rPr>
+        <w:t>nadtyp</w:t>
+      </w:r>
+      <w:proofErr w:type="spellEnd"/>
+      <w:r>
+        <w:rPr>
+          <w:rFonts w:asciiTheme="majorHAnsi" w:hAnsiTheme="majorHAnsi" w:cstheme="majorHAnsi"/>
+          <w:sz w:val="24"/>
+        </w:rPr>
+        <w:t xml:space="preserve"> był powiązany tylko z jednym rekordem w relacji reprezentującej jeden z podtypów.</w:t>
       </w:r>
     </w:p>
     <w:p>
@@ -8970,7 +9182,7 @@
         <w:spacing w:after="120" w:line="360" w:lineRule="auto"/>
         <w:rPr>
           <w:rFonts w:asciiTheme="majorHAnsi" w:hAnsiTheme="majorHAnsi" w:cstheme="majorHAnsi"/>
-          <w:sz w:val="14"/>
+          <w:sz w:val="24"/>
         </w:rPr>
       </w:pPr>
     </w:p>
@@ -8987,7 +9199,21 @@
           <w:rFonts w:asciiTheme="majorHAnsi" w:hAnsiTheme="majorHAnsi" w:cstheme="majorHAnsi"/>
           <w:sz w:val="24"/>
         </w:rPr>
-        <w:t xml:space="preserve">Związki jednoznaczne (1:N) zostały transformowane do klucza obcego w tabeli po stronie „wiele”. Związek wyłączny jedno-jednoznaczny (pomiędzy podtypami encji „Osoba”, a encją „Dane do logowania”) został transformowany </w:t>
+        <w:t xml:space="preserve">Związki jednoznaczne (1:N) zostały transformowane do klucza obcego w tabeli po stronie „wiele”. Związek wyłączny jedno-jednoznaczny (pomiędzy </w:t>
+      </w:r>
+      <w:r>
+        <w:rPr>
+          <w:rFonts w:asciiTheme="majorHAnsi" w:hAnsiTheme="majorHAnsi" w:cstheme="majorHAnsi"/>
+          <w:sz w:val="24"/>
+        </w:rPr>
+        <w:t>encją</w:t>
+      </w:r>
+      <w:r>
+        <w:rPr>
+          <w:rFonts w:asciiTheme="majorHAnsi" w:hAnsiTheme="majorHAnsi" w:cstheme="majorHAnsi"/>
+          <w:sz w:val="24"/>
+        </w:rPr>
+        <w:t xml:space="preserve"> „Osoba”, a encją „Dane do logowania”) został transformowany </w:t>
       </w:r>
       <w:r>
         <w:rPr>
@@ -9038,1100 +9264,36 @@
       <w:pPr>
         <w:rPr>
           <w:rFonts w:asciiTheme="majorHAnsi" w:hAnsiTheme="majorHAnsi" w:cstheme="majorHAnsi"/>
-          <w:sz w:val="14"/>
+          <w:sz w:val="24"/>
         </w:rPr>
       </w:pPr>
+      <w:r>
+        <w:rPr>
+          <w:rFonts w:asciiTheme="majorHAnsi" w:hAnsiTheme="majorHAnsi" w:cstheme="majorHAnsi"/>
+          <w:sz w:val="24"/>
+        </w:rPr>
+        <w:br w:type="page"/>
+      </w:r>
     </w:p>
     <w:p>
-      <w:pPr>
-        <w:spacing w:after="240"/>
-        <w:rPr>
-          <w:rFonts w:asciiTheme="majorHAnsi" w:hAnsiTheme="majorHAnsi" w:cstheme="majorHAnsi"/>
-          <w:sz w:val="24"/>
-        </w:rPr>
-      </w:pPr>
-      <w:r>
-        <w:rPr>
-          <w:rFonts w:asciiTheme="majorHAnsi" w:hAnsiTheme="majorHAnsi" w:cstheme="majorHAnsi"/>
-          <w:sz w:val="24"/>
-        </w:rPr>
-        <w:t>Relacje (spis kluczy głównych i obcych)</w:t>
-      </w:r>
-    </w:p>
-    <w:tbl>
-      <w:tblPr>
-        <w:tblStyle w:val="Tabela-Siatka"/>
-        <w:tblW w:w="0" w:type="auto"/>
-        <w:tblInd w:w="108" w:type="dxa"/>
-        <w:tblLook w:val="04A0" w:firstRow="1" w:lastRow="0" w:firstColumn="1" w:lastColumn="0" w:noHBand="0" w:noVBand="1"/>
-      </w:tblPr>
-      <w:tblGrid>
-        <w:gridCol w:w="2136"/>
-        <w:gridCol w:w="4632"/>
-        <w:gridCol w:w="3580"/>
-      </w:tblGrid>
-      <w:tr>
-        <w:tc>
-          <w:tcPr>
-            <w:tcW w:w="2145" w:type="dxa"/>
-          </w:tcPr>
-          <w:p>
-            <w:pPr>
-              <w:tabs>
-                <w:tab w:val="left" w:pos="1134"/>
-              </w:tabs>
-              <w:spacing w:after="120" w:line="360" w:lineRule="auto"/>
-              <w:contextualSpacing/>
-              <w:rPr>
-                <w:rFonts w:asciiTheme="majorHAnsi" w:eastAsia="Times New Roman" w:hAnsiTheme="majorHAnsi" w:cstheme="majorHAnsi"/>
-                <w:b/>
-                <w:color w:val="000000"/>
-                <w:sz w:val="24"/>
-                <w:szCs w:val="28"/>
-              </w:rPr>
-            </w:pPr>
-            <w:r>
-              <w:rPr>
-                <w:rFonts w:asciiTheme="majorHAnsi" w:eastAsia="Times New Roman" w:hAnsiTheme="majorHAnsi" w:cstheme="majorHAnsi"/>
-                <w:b/>
-                <w:color w:val="000000"/>
-                <w:sz w:val="24"/>
-                <w:szCs w:val="28"/>
-              </w:rPr>
-              <w:t>Nazwa relacji</w:t>
-            </w:r>
-          </w:p>
-        </w:tc>
-        <w:tc>
-          <w:tcPr>
-            <w:tcW w:w="4801" w:type="dxa"/>
-          </w:tcPr>
-          <w:p>
-            <w:pPr>
-              <w:tabs>
-                <w:tab w:val="left" w:pos="1134"/>
-              </w:tabs>
-              <w:spacing w:after="120" w:line="360" w:lineRule="auto"/>
-              <w:contextualSpacing/>
-              <w:rPr>
-                <w:rFonts w:asciiTheme="majorHAnsi" w:eastAsia="Times New Roman" w:hAnsiTheme="majorHAnsi" w:cstheme="majorHAnsi"/>
-                <w:b/>
-                <w:color w:val="000000"/>
-                <w:sz w:val="24"/>
-                <w:szCs w:val="28"/>
-              </w:rPr>
-            </w:pPr>
-            <w:r>
-              <w:rPr>
-                <w:rFonts w:asciiTheme="majorHAnsi" w:eastAsia="Times New Roman" w:hAnsiTheme="majorHAnsi" w:cstheme="majorHAnsi"/>
-                <w:b/>
-                <w:color w:val="000000"/>
-                <w:sz w:val="24"/>
-                <w:szCs w:val="28"/>
-              </w:rPr>
-              <w:t>Klucz główny</w:t>
-            </w:r>
-          </w:p>
-        </w:tc>
-        <w:tc>
-          <w:tcPr>
-            <w:tcW w:w="3628" w:type="dxa"/>
-          </w:tcPr>
-          <w:p>
-            <w:pPr>
-              <w:tabs>
-                <w:tab w:val="left" w:pos="1134"/>
-              </w:tabs>
-              <w:spacing w:after="120" w:line="360" w:lineRule="auto"/>
-              <w:contextualSpacing/>
-              <w:rPr>
-                <w:rFonts w:asciiTheme="majorHAnsi" w:eastAsia="Times New Roman" w:hAnsiTheme="majorHAnsi" w:cstheme="majorHAnsi"/>
-                <w:b/>
-                <w:color w:val="000000"/>
-                <w:sz w:val="24"/>
-                <w:szCs w:val="28"/>
-              </w:rPr>
-            </w:pPr>
-            <w:r>
-              <w:rPr>
-                <w:rFonts w:asciiTheme="majorHAnsi" w:eastAsia="Times New Roman" w:hAnsiTheme="majorHAnsi" w:cstheme="majorHAnsi"/>
-                <w:b/>
-                <w:color w:val="000000"/>
-                <w:sz w:val="24"/>
-                <w:szCs w:val="28"/>
-              </w:rPr>
-              <w:t>Klucz obcy</w:t>
-            </w:r>
-          </w:p>
-        </w:tc>
-      </w:tr>
-      <w:tr>
-        <w:trPr>
-          <w:trHeight w:val="437"/>
-        </w:trPr>
-        <w:tc>
-          <w:tcPr>
-            <w:tcW w:w="2145" w:type="dxa"/>
-          </w:tcPr>
-          <w:p>
-            <w:pPr>
-              <w:rPr>
-                <w:rFonts w:asciiTheme="majorHAnsi" w:hAnsiTheme="majorHAnsi" w:cstheme="majorHAnsi"/>
-              </w:rPr>
-            </w:pPr>
-            <w:r>
-              <w:rPr>
-                <w:rFonts w:asciiTheme="majorHAnsi" w:hAnsiTheme="majorHAnsi" w:cstheme="majorHAnsi"/>
-              </w:rPr>
-              <w:t>Basen</w:t>
-            </w:r>
-          </w:p>
-        </w:tc>
-        <w:tc>
-          <w:tcPr>
-            <w:tcW w:w="4801" w:type="dxa"/>
-          </w:tcPr>
-          <w:p>
-            <w:pPr>
-              <w:rPr>
-                <w:rFonts w:asciiTheme="majorHAnsi" w:hAnsiTheme="majorHAnsi" w:cstheme="majorHAnsi"/>
-              </w:rPr>
-            </w:pPr>
-            <w:proofErr w:type="spellStart"/>
-            <w:r>
-              <w:rPr>
-                <w:rFonts w:asciiTheme="majorHAnsi" w:hAnsiTheme="majorHAnsi" w:cstheme="majorHAnsi"/>
-              </w:rPr>
-              <w:t>Numer_obiektu</w:t>
-            </w:r>
-            <w:proofErr w:type="spellEnd"/>
-          </w:p>
-        </w:tc>
-        <w:tc>
-          <w:tcPr>
-            <w:tcW w:w="3628" w:type="dxa"/>
-          </w:tcPr>
-          <w:p>
-            <w:pPr>
-              <w:rPr>
-                <w:rFonts w:asciiTheme="majorHAnsi" w:hAnsiTheme="majorHAnsi" w:cstheme="majorHAnsi"/>
-              </w:rPr>
-            </w:pPr>
-          </w:p>
-        </w:tc>
-      </w:tr>
-      <w:tr>
-        <w:trPr>
-          <w:trHeight w:val="437"/>
-        </w:trPr>
-        <w:tc>
-          <w:tcPr>
-            <w:tcW w:w="2145" w:type="dxa"/>
-          </w:tcPr>
-          <w:p>
-            <w:pPr>
-              <w:rPr>
-                <w:rFonts w:asciiTheme="majorHAnsi" w:hAnsiTheme="majorHAnsi" w:cstheme="majorHAnsi"/>
-              </w:rPr>
-            </w:pPr>
-            <w:r>
-              <w:rPr>
-                <w:rFonts w:asciiTheme="majorHAnsi" w:hAnsiTheme="majorHAnsi" w:cstheme="majorHAnsi"/>
-              </w:rPr>
-              <w:t>Pracownik</w:t>
-            </w:r>
-          </w:p>
-        </w:tc>
-        <w:tc>
-          <w:tcPr>
-            <w:tcW w:w="4801" w:type="dxa"/>
-          </w:tcPr>
-          <w:p>
-            <w:pPr>
-              <w:rPr>
-                <w:rFonts w:asciiTheme="majorHAnsi" w:hAnsiTheme="majorHAnsi" w:cstheme="majorHAnsi"/>
-              </w:rPr>
-            </w:pPr>
-            <w:proofErr w:type="spellStart"/>
-            <w:r>
-              <w:rPr>
-                <w:rFonts w:asciiTheme="majorHAnsi" w:hAnsiTheme="majorHAnsi" w:cstheme="majorHAnsi"/>
-              </w:rPr>
-              <w:t>Numer_identyfikacyjny</w:t>
-            </w:r>
-            <w:proofErr w:type="spellEnd"/>
-          </w:p>
-        </w:tc>
-        <w:tc>
-          <w:tcPr>
-            <w:tcW w:w="3628" w:type="dxa"/>
-          </w:tcPr>
-          <w:p>
-            <w:pPr>
-              <w:rPr>
-                <w:rFonts w:asciiTheme="majorHAnsi" w:hAnsiTheme="majorHAnsi" w:cstheme="majorHAnsi"/>
-              </w:rPr>
-            </w:pPr>
-            <w:proofErr w:type="spellStart"/>
-            <w:r>
-              <w:rPr>
-                <w:rFonts w:asciiTheme="majorHAnsi" w:hAnsiTheme="majorHAnsi" w:cstheme="majorHAnsi"/>
-              </w:rPr>
-              <w:t>Basen_Numer_obiektu</w:t>
-            </w:r>
-            <w:proofErr w:type="spellEnd"/>
-            <w:r>
-              <w:rPr>
-                <w:rFonts w:asciiTheme="majorHAnsi" w:hAnsiTheme="majorHAnsi" w:cstheme="majorHAnsi"/>
-              </w:rPr>
-              <w:t>;</w:t>
-            </w:r>
-          </w:p>
-          <w:p>
-            <w:pPr>
-              <w:rPr>
-                <w:rFonts w:asciiTheme="majorHAnsi" w:hAnsiTheme="majorHAnsi" w:cstheme="majorHAnsi"/>
-              </w:rPr>
-            </w:pPr>
-            <w:proofErr w:type="spellStart"/>
-            <w:r>
-              <w:rPr>
-                <w:rFonts w:asciiTheme="majorHAnsi" w:hAnsiTheme="majorHAnsi" w:cstheme="majorHAnsi"/>
-              </w:rPr>
-              <w:t>Stanowisko_Numer_stanowiska</w:t>
-            </w:r>
-            <w:proofErr w:type="spellEnd"/>
-          </w:p>
-        </w:tc>
-      </w:tr>
-      <w:tr>
-        <w:trPr>
-          <w:trHeight w:val="437"/>
-        </w:trPr>
-        <w:tc>
-          <w:tcPr>
-            <w:tcW w:w="2145" w:type="dxa"/>
-          </w:tcPr>
-          <w:p>
-            <w:pPr>
-              <w:rPr>
-                <w:rFonts w:asciiTheme="majorHAnsi" w:hAnsiTheme="majorHAnsi" w:cstheme="majorHAnsi"/>
-              </w:rPr>
-            </w:pPr>
-            <w:r>
-              <w:rPr>
-                <w:rFonts w:asciiTheme="majorHAnsi" w:hAnsiTheme="majorHAnsi" w:cstheme="majorHAnsi"/>
-              </w:rPr>
-              <w:t>Stanowisko</w:t>
-            </w:r>
-          </w:p>
-        </w:tc>
-        <w:tc>
-          <w:tcPr>
-            <w:tcW w:w="4801" w:type="dxa"/>
-          </w:tcPr>
-          <w:p>
-            <w:pPr>
-              <w:rPr>
-                <w:rFonts w:asciiTheme="majorHAnsi" w:hAnsiTheme="majorHAnsi" w:cstheme="majorHAnsi"/>
-              </w:rPr>
-            </w:pPr>
-            <w:proofErr w:type="spellStart"/>
-            <w:r>
-              <w:rPr>
-                <w:rFonts w:asciiTheme="majorHAnsi" w:hAnsiTheme="majorHAnsi" w:cstheme="majorHAnsi"/>
-              </w:rPr>
-              <w:t>Numer_stanowiska</w:t>
-            </w:r>
-            <w:proofErr w:type="spellEnd"/>
-          </w:p>
-        </w:tc>
-        <w:tc>
-          <w:tcPr>
-            <w:tcW w:w="3628" w:type="dxa"/>
-          </w:tcPr>
-          <w:p>
-            <w:pPr>
-              <w:rPr>
-                <w:rFonts w:asciiTheme="majorHAnsi" w:hAnsiTheme="majorHAnsi" w:cstheme="majorHAnsi"/>
-              </w:rPr>
-            </w:pPr>
-          </w:p>
-        </w:tc>
-      </w:tr>
-      <w:tr>
-        <w:trPr>
-          <w:trHeight w:val="437"/>
-        </w:trPr>
-        <w:tc>
-          <w:tcPr>
-            <w:tcW w:w="2145" w:type="dxa"/>
-          </w:tcPr>
-          <w:p>
-            <w:pPr>
-              <w:rPr>
-                <w:rFonts w:asciiTheme="majorHAnsi" w:hAnsiTheme="majorHAnsi" w:cstheme="majorHAnsi"/>
-              </w:rPr>
-            </w:pPr>
-            <w:r>
-              <w:rPr>
-                <w:rFonts w:asciiTheme="majorHAnsi" w:hAnsiTheme="majorHAnsi" w:cstheme="majorHAnsi"/>
-              </w:rPr>
-              <w:t>Audytor</w:t>
-            </w:r>
-          </w:p>
-        </w:tc>
-        <w:tc>
-          <w:tcPr>
-            <w:tcW w:w="4801" w:type="dxa"/>
-          </w:tcPr>
-          <w:p>
-            <w:pPr>
-              <w:rPr>
-                <w:rFonts w:asciiTheme="majorHAnsi" w:hAnsiTheme="majorHAnsi" w:cstheme="majorHAnsi"/>
-              </w:rPr>
-            </w:pPr>
-            <w:proofErr w:type="spellStart"/>
-            <w:r>
-              <w:rPr>
-                <w:rFonts w:asciiTheme="majorHAnsi" w:hAnsiTheme="majorHAnsi" w:cstheme="majorHAnsi"/>
-              </w:rPr>
-              <w:t>Numer_identyfikacyjny</w:t>
-            </w:r>
-            <w:proofErr w:type="spellEnd"/>
-          </w:p>
-        </w:tc>
-        <w:tc>
-          <w:tcPr>
-            <w:tcW w:w="3628" w:type="dxa"/>
-          </w:tcPr>
-          <w:p>
-            <w:pPr>
-              <w:rPr>
-                <w:rFonts w:asciiTheme="majorHAnsi" w:hAnsiTheme="majorHAnsi" w:cstheme="majorHAnsi"/>
-              </w:rPr>
-            </w:pPr>
-          </w:p>
-        </w:tc>
-      </w:tr>
-      <w:tr>
-        <w:trPr>
-          <w:trHeight w:val="437"/>
-        </w:trPr>
-        <w:tc>
-          <w:tcPr>
-            <w:tcW w:w="2145" w:type="dxa"/>
-          </w:tcPr>
-          <w:p>
-            <w:pPr>
-              <w:rPr>
-                <w:rFonts w:asciiTheme="majorHAnsi" w:hAnsiTheme="majorHAnsi" w:cstheme="majorHAnsi"/>
-              </w:rPr>
-            </w:pPr>
-            <w:proofErr w:type="spellStart"/>
-            <w:r>
-              <w:rPr>
-                <w:rFonts w:asciiTheme="majorHAnsi" w:hAnsiTheme="majorHAnsi" w:cstheme="majorHAnsi"/>
-              </w:rPr>
-              <w:t>Wlasciciel</w:t>
-            </w:r>
-            <w:proofErr w:type="spellEnd"/>
-          </w:p>
-        </w:tc>
-        <w:tc>
-          <w:tcPr>
-            <w:tcW w:w="4801" w:type="dxa"/>
-          </w:tcPr>
-          <w:p>
-            <w:pPr>
-              <w:rPr>
-                <w:rFonts w:asciiTheme="majorHAnsi" w:hAnsiTheme="majorHAnsi" w:cstheme="majorHAnsi"/>
-              </w:rPr>
-            </w:pPr>
-            <w:proofErr w:type="spellStart"/>
-            <w:r>
-              <w:rPr>
-                <w:rFonts w:asciiTheme="majorHAnsi" w:hAnsiTheme="majorHAnsi" w:cstheme="majorHAnsi"/>
-              </w:rPr>
-              <w:t>Numer_identyfikacyjny</w:t>
-            </w:r>
-            <w:proofErr w:type="spellEnd"/>
-          </w:p>
-        </w:tc>
-        <w:tc>
-          <w:tcPr>
-            <w:tcW w:w="3628" w:type="dxa"/>
-          </w:tcPr>
-          <w:p>
-            <w:pPr>
-              <w:rPr>
-                <w:rFonts w:asciiTheme="majorHAnsi" w:hAnsiTheme="majorHAnsi" w:cstheme="majorHAnsi"/>
-              </w:rPr>
-            </w:pPr>
-          </w:p>
-        </w:tc>
-      </w:tr>
-      <w:tr>
-        <w:trPr>
-          <w:trHeight w:val="437"/>
-        </w:trPr>
-        <w:tc>
-          <w:tcPr>
-            <w:tcW w:w="2145" w:type="dxa"/>
-          </w:tcPr>
-          <w:p>
-            <w:pPr>
-              <w:rPr>
-                <w:rFonts w:asciiTheme="majorHAnsi" w:hAnsiTheme="majorHAnsi" w:cstheme="majorHAnsi"/>
-              </w:rPr>
-            </w:pPr>
-            <w:proofErr w:type="spellStart"/>
-            <w:r>
-              <w:rPr>
-                <w:rFonts w:asciiTheme="majorHAnsi" w:hAnsiTheme="majorHAnsi" w:cstheme="majorHAnsi"/>
-              </w:rPr>
-              <w:t>Przeglad</w:t>
-            </w:r>
-            <w:proofErr w:type="spellEnd"/>
-          </w:p>
-        </w:tc>
-        <w:tc>
-          <w:tcPr>
-            <w:tcW w:w="4801" w:type="dxa"/>
-          </w:tcPr>
-          <w:p>
-            <w:pPr>
-              <w:rPr>
-                <w:rFonts w:asciiTheme="majorHAnsi" w:hAnsiTheme="majorHAnsi" w:cstheme="majorHAnsi"/>
-              </w:rPr>
-            </w:pPr>
-            <w:proofErr w:type="spellStart"/>
-            <w:r>
-              <w:rPr>
-                <w:rFonts w:asciiTheme="majorHAnsi" w:hAnsiTheme="majorHAnsi" w:cstheme="majorHAnsi"/>
-              </w:rPr>
-              <w:t>Numer_przegladu</w:t>
-            </w:r>
-            <w:proofErr w:type="spellEnd"/>
-          </w:p>
-        </w:tc>
-        <w:tc>
-          <w:tcPr>
-            <w:tcW w:w="3628" w:type="dxa"/>
-          </w:tcPr>
-          <w:p>
-            <w:pPr>
-              <w:rPr>
-                <w:rFonts w:asciiTheme="majorHAnsi" w:hAnsiTheme="majorHAnsi" w:cstheme="majorHAnsi"/>
-              </w:rPr>
-            </w:pPr>
-            <w:proofErr w:type="spellStart"/>
-            <w:r>
-              <w:rPr>
-                <w:rFonts w:asciiTheme="majorHAnsi" w:hAnsiTheme="majorHAnsi" w:cstheme="majorHAnsi"/>
-              </w:rPr>
-              <w:t>Basen_Numer_obiektu</w:t>
-            </w:r>
-            <w:proofErr w:type="spellEnd"/>
-          </w:p>
-        </w:tc>
-      </w:tr>
-      <w:tr>
-        <w:trPr>
-          <w:trHeight w:val="437"/>
-        </w:trPr>
-        <w:tc>
-          <w:tcPr>
-            <w:tcW w:w="2145" w:type="dxa"/>
-          </w:tcPr>
-          <w:p>
-            <w:pPr>
-              <w:rPr>
-                <w:rFonts w:asciiTheme="majorHAnsi" w:hAnsiTheme="majorHAnsi" w:cstheme="majorHAnsi"/>
-              </w:rPr>
-            </w:pPr>
-            <w:r>
-              <w:rPr>
-                <w:rFonts w:asciiTheme="majorHAnsi" w:hAnsiTheme="majorHAnsi" w:cstheme="majorHAnsi"/>
-              </w:rPr>
-              <w:t>Lokalna</w:t>
-            </w:r>
-          </w:p>
-        </w:tc>
-        <w:tc>
-          <w:tcPr>
-            <w:tcW w:w="4801" w:type="dxa"/>
-          </w:tcPr>
-          <w:p>
-            <w:pPr>
-              <w:rPr>
-                <w:rFonts w:asciiTheme="majorHAnsi" w:hAnsiTheme="majorHAnsi" w:cstheme="majorHAnsi"/>
-              </w:rPr>
-            </w:pPr>
-            <w:proofErr w:type="spellStart"/>
-            <w:r>
-              <w:rPr>
-                <w:rFonts w:asciiTheme="majorHAnsi" w:hAnsiTheme="majorHAnsi" w:cstheme="majorHAnsi"/>
-              </w:rPr>
-              <w:t>Numer_uslugi</w:t>
-            </w:r>
-            <w:proofErr w:type="spellEnd"/>
-          </w:p>
-        </w:tc>
-        <w:tc>
-          <w:tcPr>
-            <w:tcW w:w="3628" w:type="dxa"/>
-          </w:tcPr>
-          <w:p>
-            <w:pPr>
-              <w:rPr>
-                <w:rFonts w:asciiTheme="majorHAnsi" w:hAnsiTheme="majorHAnsi" w:cstheme="majorHAnsi"/>
-              </w:rPr>
-            </w:pPr>
-            <w:proofErr w:type="spellStart"/>
-            <w:r>
-              <w:rPr>
-                <w:rFonts w:asciiTheme="majorHAnsi" w:hAnsiTheme="majorHAnsi" w:cstheme="majorHAnsi"/>
-              </w:rPr>
-              <w:t>Basen_Numer_obiektu</w:t>
-            </w:r>
-            <w:proofErr w:type="spellEnd"/>
-          </w:p>
-        </w:tc>
-      </w:tr>
-      <w:tr>
-        <w:trPr>
-          <w:trHeight w:val="437"/>
-        </w:trPr>
-        <w:tc>
-          <w:tcPr>
-            <w:tcW w:w="2145" w:type="dxa"/>
-          </w:tcPr>
-          <w:p>
-            <w:pPr>
-              <w:rPr>
-                <w:rFonts w:asciiTheme="majorHAnsi" w:hAnsiTheme="majorHAnsi" w:cstheme="majorHAnsi"/>
-              </w:rPr>
-            </w:pPr>
-            <w:proofErr w:type="spellStart"/>
-            <w:r>
-              <w:rPr>
-                <w:rFonts w:asciiTheme="majorHAnsi" w:hAnsiTheme="majorHAnsi" w:cstheme="majorHAnsi"/>
-              </w:rPr>
-              <w:t>Ogolna</w:t>
-            </w:r>
-            <w:proofErr w:type="spellEnd"/>
-          </w:p>
-        </w:tc>
-        <w:tc>
-          <w:tcPr>
-            <w:tcW w:w="4801" w:type="dxa"/>
-          </w:tcPr>
-          <w:p>
-            <w:pPr>
-              <w:rPr>
-                <w:rFonts w:asciiTheme="majorHAnsi" w:hAnsiTheme="majorHAnsi" w:cstheme="majorHAnsi"/>
-              </w:rPr>
-            </w:pPr>
-            <w:proofErr w:type="spellStart"/>
-            <w:r>
-              <w:rPr>
-                <w:rFonts w:asciiTheme="majorHAnsi" w:hAnsiTheme="majorHAnsi" w:cstheme="majorHAnsi"/>
-              </w:rPr>
-              <w:t>Numer_uslugi</w:t>
-            </w:r>
-            <w:proofErr w:type="spellEnd"/>
-          </w:p>
-        </w:tc>
-        <w:tc>
-          <w:tcPr>
-            <w:tcW w:w="3628" w:type="dxa"/>
-          </w:tcPr>
-          <w:p>
-            <w:pPr>
-              <w:rPr>
-                <w:rFonts w:asciiTheme="majorHAnsi" w:hAnsiTheme="majorHAnsi" w:cstheme="majorHAnsi"/>
-              </w:rPr>
-            </w:pPr>
-            <w:proofErr w:type="spellStart"/>
-            <w:r>
-              <w:rPr>
-                <w:rFonts w:asciiTheme="majorHAnsi" w:hAnsiTheme="majorHAnsi" w:cstheme="majorHAnsi"/>
-              </w:rPr>
-              <w:t>Basen_Numer_obiektu</w:t>
-            </w:r>
-            <w:proofErr w:type="spellEnd"/>
-          </w:p>
-        </w:tc>
-      </w:tr>
-      <w:tr>
-        <w:trPr>
-          <w:trHeight w:val="437"/>
-        </w:trPr>
-        <w:tc>
-          <w:tcPr>
-            <w:tcW w:w="2145" w:type="dxa"/>
-          </w:tcPr>
-          <w:p>
-            <w:pPr>
-              <w:rPr>
-                <w:rFonts w:asciiTheme="majorHAnsi" w:hAnsiTheme="majorHAnsi" w:cstheme="majorHAnsi"/>
-              </w:rPr>
-            </w:pPr>
-            <w:r>
-              <w:rPr>
-                <w:rFonts w:asciiTheme="majorHAnsi" w:hAnsiTheme="majorHAnsi" w:cstheme="majorHAnsi"/>
-              </w:rPr>
-              <w:t>Koszyk</w:t>
-            </w:r>
-          </w:p>
-        </w:tc>
-        <w:tc>
-          <w:tcPr>
-            <w:tcW w:w="4801" w:type="dxa"/>
-          </w:tcPr>
-          <w:p>
-            <w:pPr>
-              <w:rPr>
-                <w:rFonts w:asciiTheme="majorHAnsi" w:hAnsiTheme="majorHAnsi" w:cstheme="majorHAnsi"/>
-              </w:rPr>
-            </w:pPr>
-            <w:proofErr w:type="spellStart"/>
-            <w:r>
-              <w:rPr>
-                <w:rFonts w:asciiTheme="majorHAnsi" w:hAnsiTheme="majorHAnsi" w:cstheme="majorHAnsi"/>
-              </w:rPr>
-              <w:t>Numer_uslugi</w:t>
-            </w:r>
-            <w:proofErr w:type="spellEnd"/>
-            <w:r>
-              <w:rPr>
-                <w:rFonts w:asciiTheme="majorHAnsi" w:hAnsiTheme="majorHAnsi" w:cstheme="majorHAnsi"/>
-              </w:rPr>
-              <w:t xml:space="preserve">, </w:t>
-            </w:r>
-            <w:proofErr w:type="spellStart"/>
-            <w:r>
-              <w:rPr>
-                <w:rFonts w:asciiTheme="majorHAnsi" w:hAnsiTheme="majorHAnsi" w:cstheme="majorHAnsi"/>
-              </w:rPr>
-              <w:t>Transakcja_Numer_transakcji</w:t>
-            </w:r>
-            <w:proofErr w:type="spellEnd"/>
-            <w:r>
-              <w:rPr>
-                <w:rFonts w:asciiTheme="majorHAnsi" w:hAnsiTheme="majorHAnsi" w:cstheme="majorHAnsi"/>
-              </w:rPr>
-              <w:t xml:space="preserve"> (klucz kompozytowy)</w:t>
-            </w:r>
-          </w:p>
-        </w:tc>
-        <w:tc>
-          <w:tcPr>
-            <w:tcW w:w="3628" w:type="dxa"/>
-          </w:tcPr>
-          <w:p>
-            <w:pPr>
-              <w:rPr>
-                <w:rFonts w:asciiTheme="majorHAnsi" w:hAnsiTheme="majorHAnsi" w:cstheme="majorHAnsi"/>
-              </w:rPr>
-            </w:pPr>
-            <w:proofErr w:type="spellStart"/>
-            <w:r>
-              <w:rPr>
-                <w:rFonts w:asciiTheme="majorHAnsi" w:hAnsiTheme="majorHAnsi" w:cstheme="majorHAnsi"/>
-              </w:rPr>
-              <w:t>Numer_uslugi</w:t>
-            </w:r>
-            <w:proofErr w:type="spellEnd"/>
-            <w:r>
-              <w:rPr>
-                <w:rFonts w:asciiTheme="majorHAnsi" w:hAnsiTheme="majorHAnsi" w:cstheme="majorHAnsi"/>
-              </w:rPr>
-              <w:t xml:space="preserve">; </w:t>
-            </w:r>
-            <w:proofErr w:type="spellStart"/>
-            <w:r>
-              <w:rPr>
-                <w:rFonts w:asciiTheme="majorHAnsi" w:hAnsiTheme="majorHAnsi" w:cstheme="majorHAnsi"/>
-              </w:rPr>
-              <w:t>Transakcja_Numer_transakcji</w:t>
-            </w:r>
-            <w:proofErr w:type="spellEnd"/>
-          </w:p>
-        </w:tc>
-      </w:tr>
-      <w:tr>
-        <w:trPr>
-          <w:trHeight w:val="437"/>
-        </w:trPr>
-        <w:tc>
-          <w:tcPr>
-            <w:tcW w:w="2145" w:type="dxa"/>
-          </w:tcPr>
-          <w:p>
-            <w:pPr>
-              <w:rPr>
-                <w:rFonts w:asciiTheme="majorHAnsi" w:hAnsiTheme="majorHAnsi" w:cstheme="majorHAnsi"/>
-              </w:rPr>
-            </w:pPr>
-            <w:r>
-              <w:rPr>
-                <w:rFonts w:asciiTheme="majorHAnsi" w:hAnsiTheme="majorHAnsi" w:cstheme="majorHAnsi"/>
-              </w:rPr>
-              <w:t>Transakcja</w:t>
-            </w:r>
-          </w:p>
-        </w:tc>
-        <w:tc>
-          <w:tcPr>
-            <w:tcW w:w="4801" w:type="dxa"/>
-          </w:tcPr>
-          <w:p>
-            <w:pPr>
-              <w:rPr>
-                <w:rFonts w:asciiTheme="majorHAnsi" w:hAnsiTheme="majorHAnsi" w:cstheme="majorHAnsi"/>
-              </w:rPr>
-            </w:pPr>
-            <w:proofErr w:type="spellStart"/>
-            <w:r>
-              <w:rPr>
-                <w:rFonts w:asciiTheme="majorHAnsi" w:hAnsiTheme="majorHAnsi" w:cstheme="majorHAnsi"/>
-              </w:rPr>
-              <w:t>Numer_transakcji</w:t>
-            </w:r>
-            <w:proofErr w:type="spellEnd"/>
-          </w:p>
-        </w:tc>
-        <w:tc>
-          <w:tcPr>
-            <w:tcW w:w="3628" w:type="dxa"/>
-          </w:tcPr>
-          <w:p>
-            <w:pPr>
-              <w:rPr>
-                <w:rFonts w:asciiTheme="majorHAnsi" w:hAnsiTheme="majorHAnsi" w:cstheme="majorHAnsi"/>
-              </w:rPr>
-            </w:pPr>
-          </w:p>
-        </w:tc>
-      </w:tr>
-      <w:tr>
-        <w:trPr>
-          <w:trHeight w:val="437"/>
-        </w:trPr>
-        <w:tc>
-          <w:tcPr>
-            <w:tcW w:w="2145" w:type="dxa"/>
-          </w:tcPr>
-          <w:p>
-            <w:pPr>
-              <w:rPr>
-                <w:rFonts w:asciiTheme="majorHAnsi" w:hAnsiTheme="majorHAnsi" w:cstheme="majorHAnsi"/>
-              </w:rPr>
-            </w:pPr>
-            <w:r>
-              <w:rPr>
-                <w:rFonts w:asciiTheme="majorHAnsi" w:hAnsiTheme="majorHAnsi" w:cstheme="majorHAnsi"/>
-              </w:rPr>
-              <w:t>Klient</w:t>
-            </w:r>
-          </w:p>
-        </w:tc>
-        <w:tc>
-          <w:tcPr>
-            <w:tcW w:w="4801" w:type="dxa"/>
-          </w:tcPr>
-          <w:p>
-            <w:pPr>
-              <w:rPr>
-                <w:rFonts w:asciiTheme="majorHAnsi" w:hAnsiTheme="majorHAnsi" w:cstheme="majorHAnsi"/>
-              </w:rPr>
-            </w:pPr>
-            <w:proofErr w:type="spellStart"/>
-            <w:r>
-              <w:rPr>
-                <w:rFonts w:asciiTheme="majorHAnsi" w:hAnsiTheme="majorHAnsi" w:cstheme="majorHAnsi"/>
-              </w:rPr>
-              <w:t>Numer_klienta</w:t>
-            </w:r>
-            <w:proofErr w:type="spellEnd"/>
-          </w:p>
-        </w:tc>
-        <w:tc>
-          <w:tcPr>
-            <w:tcW w:w="3628" w:type="dxa"/>
-          </w:tcPr>
-          <w:p>
-            <w:pPr>
-              <w:rPr>
-                <w:rFonts w:asciiTheme="majorHAnsi" w:hAnsiTheme="majorHAnsi" w:cstheme="majorHAnsi"/>
-              </w:rPr>
-            </w:pPr>
-          </w:p>
-        </w:tc>
-      </w:tr>
-      <w:tr>
-        <w:trPr>
-          <w:trHeight w:val="437"/>
-        </w:trPr>
-        <w:tc>
-          <w:tcPr>
-            <w:tcW w:w="2145" w:type="dxa"/>
-          </w:tcPr>
-          <w:p>
-            <w:pPr>
-              <w:rPr>
-                <w:rFonts w:asciiTheme="majorHAnsi" w:hAnsiTheme="majorHAnsi" w:cstheme="majorHAnsi"/>
-              </w:rPr>
-            </w:pPr>
-            <w:proofErr w:type="spellStart"/>
-            <w:r>
-              <w:rPr>
-                <w:rFonts w:asciiTheme="majorHAnsi" w:hAnsiTheme="majorHAnsi" w:cstheme="majorHAnsi"/>
-              </w:rPr>
-              <w:t>Rezerwacja_</w:t>
-            </w:r>
-            <w:r>
-              <w:rPr>
-                <w:rFonts w:asciiTheme="majorHAnsi" w:hAnsiTheme="majorHAnsi" w:cstheme="majorHAnsi"/>
-              </w:rPr>
-              <w:t>toru</w:t>
-            </w:r>
-            <w:proofErr w:type="spellEnd"/>
-          </w:p>
-        </w:tc>
-        <w:tc>
-          <w:tcPr>
-            <w:tcW w:w="4801" w:type="dxa"/>
-          </w:tcPr>
-          <w:p>
-            <w:pPr>
-              <w:rPr>
-                <w:rFonts w:asciiTheme="majorHAnsi" w:hAnsiTheme="majorHAnsi" w:cstheme="majorHAnsi"/>
-              </w:rPr>
-            </w:pPr>
-            <w:proofErr w:type="spellStart"/>
-            <w:r>
-              <w:rPr>
-                <w:rFonts w:asciiTheme="majorHAnsi" w:hAnsiTheme="majorHAnsi" w:cstheme="majorHAnsi"/>
-              </w:rPr>
-              <w:t>Numer_rezerwacji</w:t>
-            </w:r>
-            <w:proofErr w:type="spellEnd"/>
-          </w:p>
-        </w:tc>
-        <w:tc>
-          <w:tcPr>
-            <w:tcW w:w="3628" w:type="dxa"/>
-          </w:tcPr>
-          <w:p>
-            <w:pPr>
-              <w:rPr>
-                <w:rFonts w:asciiTheme="majorHAnsi" w:hAnsiTheme="majorHAnsi" w:cstheme="majorHAnsi"/>
-              </w:rPr>
-            </w:pPr>
-            <w:proofErr w:type="spellStart"/>
-            <w:r>
-              <w:rPr>
-                <w:rFonts w:asciiTheme="majorHAnsi" w:hAnsiTheme="majorHAnsi" w:cstheme="majorHAnsi"/>
-              </w:rPr>
-              <w:t>Klient_Numer_klienta</w:t>
-            </w:r>
-            <w:proofErr w:type="spellEnd"/>
-            <w:r>
-              <w:rPr>
-                <w:rFonts w:asciiTheme="majorHAnsi" w:hAnsiTheme="majorHAnsi" w:cstheme="majorHAnsi"/>
-              </w:rPr>
-              <w:t xml:space="preserve">; </w:t>
-            </w:r>
-            <w:proofErr w:type="spellStart"/>
-            <w:r>
-              <w:rPr>
-                <w:rFonts w:asciiTheme="majorHAnsi" w:hAnsiTheme="majorHAnsi" w:cstheme="majorHAnsi"/>
-              </w:rPr>
-              <w:t>Ogolna_Numer_uslugi</w:t>
-            </w:r>
-            <w:proofErr w:type="spellEnd"/>
-          </w:p>
-        </w:tc>
-      </w:tr>
-      <w:tr>
-        <w:trPr>
-          <w:trHeight w:val="437"/>
-        </w:trPr>
-        <w:tc>
-          <w:tcPr>
-            <w:tcW w:w="2145" w:type="dxa"/>
-          </w:tcPr>
-          <w:p>
-            <w:pPr>
-              <w:rPr>
-                <w:rFonts w:asciiTheme="majorHAnsi" w:hAnsiTheme="majorHAnsi" w:cstheme="majorHAnsi"/>
-              </w:rPr>
-            </w:pPr>
-            <w:proofErr w:type="spellStart"/>
-            <w:r>
-              <w:rPr>
-                <w:rFonts w:asciiTheme="majorHAnsi" w:hAnsiTheme="majorHAnsi" w:cstheme="majorHAnsi"/>
-              </w:rPr>
-              <w:t>Lekcja_plywania</w:t>
-            </w:r>
-            <w:proofErr w:type="spellEnd"/>
-          </w:p>
-        </w:tc>
-        <w:tc>
-          <w:tcPr>
-            <w:tcW w:w="4801" w:type="dxa"/>
-          </w:tcPr>
-          <w:p>
-            <w:pPr>
-              <w:rPr>
-                <w:rFonts w:asciiTheme="majorHAnsi" w:hAnsiTheme="majorHAnsi" w:cstheme="majorHAnsi"/>
-              </w:rPr>
-            </w:pPr>
-            <w:proofErr w:type="spellStart"/>
-            <w:r>
-              <w:rPr>
-                <w:rFonts w:asciiTheme="majorHAnsi" w:hAnsiTheme="majorHAnsi" w:cstheme="majorHAnsi"/>
-              </w:rPr>
-              <w:t>Numer_lekcji</w:t>
-            </w:r>
-            <w:proofErr w:type="spellEnd"/>
-          </w:p>
-        </w:tc>
-        <w:tc>
-          <w:tcPr>
-            <w:tcW w:w="3628" w:type="dxa"/>
-          </w:tcPr>
-          <w:p>
-            <w:pPr>
-              <w:rPr>
-                <w:rFonts w:asciiTheme="majorHAnsi" w:hAnsiTheme="majorHAnsi" w:cstheme="majorHAnsi"/>
-              </w:rPr>
-            </w:pPr>
-            <w:proofErr w:type="spellStart"/>
-            <w:r>
-              <w:rPr>
-                <w:rFonts w:asciiTheme="majorHAnsi" w:hAnsiTheme="majorHAnsi" w:cstheme="majorHAnsi"/>
-              </w:rPr>
-              <w:t>Klient_Numer_klienta</w:t>
-            </w:r>
-            <w:proofErr w:type="spellEnd"/>
-            <w:r>
-              <w:rPr>
-                <w:rFonts w:asciiTheme="majorHAnsi" w:hAnsiTheme="majorHAnsi" w:cstheme="majorHAnsi"/>
-              </w:rPr>
-              <w:t xml:space="preserve">; </w:t>
-            </w:r>
-            <w:proofErr w:type="spellStart"/>
-            <w:r>
-              <w:rPr>
-                <w:rFonts w:asciiTheme="majorHAnsi" w:hAnsiTheme="majorHAnsi" w:cstheme="majorHAnsi"/>
-              </w:rPr>
-              <w:t>Ogolna_Numer_uslugi</w:t>
-            </w:r>
-            <w:proofErr w:type="spellEnd"/>
-          </w:p>
-        </w:tc>
-      </w:tr>
-      <w:tr>
-        <w:trPr>
-          <w:trHeight w:val="437"/>
-        </w:trPr>
-        <w:tc>
-          <w:tcPr>
-            <w:tcW w:w="2145" w:type="dxa"/>
-          </w:tcPr>
-          <w:p>
-            <w:pPr>
-              <w:rPr>
-                <w:rFonts w:asciiTheme="majorHAnsi" w:hAnsiTheme="majorHAnsi" w:cstheme="majorHAnsi"/>
-              </w:rPr>
-            </w:pPr>
-            <w:proofErr w:type="spellStart"/>
-            <w:r>
-              <w:rPr>
-                <w:rFonts w:asciiTheme="majorHAnsi" w:hAnsiTheme="majorHAnsi" w:cstheme="majorHAnsi"/>
-              </w:rPr>
-              <w:t>Dane_do_</w:t>
-            </w:r>
-            <w:r>
-              <w:rPr>
-                <w:rFonts w:asciiTheme="majorHAnsi" w:hAnsiTheme="majorHAnsi" w:cstheme="majorHAnsi"/>
-              </w:rPr>
-              <w:t>logowania</w:t>
-            </w:r>
-            <w:proofErr w:type="spellEnd"/>
-          </w:p>
-        </w:tc>
-        <w:tc>
-          <w:tcPr>
-            <w:tcW w:w="4801" w:type="dxa"/>
-          </w:tcPr>
-          <w:p>
-            <w:pPr>
-              <w:rPr>
-                <w:rFonts w:asciiTheme="majorHAnsi" w:hAnsiTheme="majorHAnsi" w:cstheme="majorHAnsi"/>
-              </w:rPr>
-            </w:pPr>
-            <w:r>
-              <w:rPr>
-                <w:rFonts w:asciiTheme="majorHAnsi" w:hAnsiTheme="majorHAnsi" w:cstheme="majorHAnsi"/>
-              </w:rPr>
-              <w:t>Id</w:t>
-            </w:r>
-          </w:p>
-        </w:tc>
-        <w:tc>
-          <w:tcPr>
-            <w:tcW w:w="3628" w:type="dxa"/>
-          </w:tcPr>
-          <w:p>
-            <w:pPr>
-              <w:rPr>
-                <w:rFonts w:asciiTheme="majorHAnsi" w:hAnsiTheme="majorHAnsi" w:cstheme="majorHAnsi"/>
-              </w:rPr>
-            </w:pPr>
-            <w:proofErr w:type="spellStart"/>
-            <w:r>
-              <w:rPr>
-                <w:rFonts w:asciiTheme="majorHAnsi" w:hAnsiTheme="majorHAnsi" w:cstheme="majorHAnsi"/>
-              </w:rPr>
-              <w:t>Numer_identyfikacyjny</w:t>
-            </w:r>
-            <w:proofErr w:type="spellEnd"/>
-          </w:p>
-        </w:tc>
-      </w:tr>
-    </w:tbl>
-    <w:p/>
-    <w:p>
-      <w:pPr>
-        <w:jc w:val="center"/>
-      </w:pPr>
-      <w:r>
-        <w:br w:type="column"/>
-      </w:r>
-      <w:bookmarkStart w:id="9" w:name="_GoBack"/>
       <w:r>
         <w:rPr>
           <w:noProof/>
         </w:rPr>
         <w:lastRenderedPageBreak/>
         <w:drawing>
-          <wp:anchor distT="0" distB="0" distL="114300" distR="114300" simplePos="0" relativeHeight="251679744" behindDoc="0" locked="0" layoutInCell="1" allowOverlap="1" wp14:anchorId="4AA12609" wp14:editId="19202620">
+          <wp:anchor distT="0" distB="0" distL="114300" distR="114300" simplePos="0" relativeHeight="251681792" behindDoc="1" locked="0" layoutInCell="1" allowOverlap="1" wp14:anchorId="7B8333F2" wp14:editId="78106183">
             <wp:simplePos x="0" y="0"/>
-            <wp:positionH relativeFrom="column">
-              <wp:posOffset>-1206500</wp:posOffset>
+            <wp:positionH relativeFrom="margin">
+              <wp:posOffset>-1058203</wp:posOffset>
             </wp:positionH>
             <wp:positionV relativeFrom="paragraph">
-              <wp:posOffset>1847850</wp:posOffset>
+              <wp:posOffset>1465872</wp:posOffset>
             </wp:positionV>
-            <wp:extent cx="8955405" cy="5266055"/>
-            <wp:effectExtent l="0" t="3175" r="0" b="0"/>
-            <wp:wrapSquare wrapText="bothSides"/>
-            <wp:docPr id="14" name="Obraz 14"/>
+            <wp:extent cx="8847455" cy="6280098"/>
+            <wp:effectExtent l="7620" t="0" r="0" b="0"/>
+            <wp:wrapNone/>
+            <wp:docPr id="18" name="Obraz 18"/>
             <wp:cNvGraphicFramePr>
               <a:graphicFrameLocks xmlns:a="http://schemas.openxmlformats.org/drawingml/2006/main" noChangeAspect="1"/>
             </wp:cNvGraphicFramePr>
@@ -10139,7 +9301,7 @@
               <a:graphicData uri="http://schemas.openxmlformats.org/drawingml/2006/picture">
                 <pic:pic xmlns:pic="http://schemas.openxmlformats.org/drawingml/2006/picture">
                   <pic:nvPicPr>
-                    <pic:cNvPr id="14" name="Relational.png"/>
+                    <pic:cNvPr id="18" name="Relational.png"/>
                     <pic:cNvPicPr/>
                   </pic:nvPicPr>
                   <pic:blipFill>
@@ -10157,7 +9319,7 @@
                   <pic:spPr>
                     <a:xfrm rot="5400000">
                       <a:off x="0" y="0"/>
-                      <a:ext cx="8955405" cy="5266055"/>
+                      <a:ext cx="8868951" cy="6295356"/>
                     </a:xfrm>
                     <a:prstGeom prst="rect">
                       <a:avLst/>
@@ -10175,8 +9337,1335 @@
           </wp:anchor>
         </w:drawing>
       </w:r>
+      <w:r>
+        <w:br w:type="page"/>
+      </w:r>
+    </w:p>
+    <w:p>
+      <w:pPr>
+        <w:pStyle w:val="Nagwek1"/>
+        <w:rPr>
+          <w:sz w:val="32"/>
+          <w:szCs w:val="32"/>
+        </w:rPr>
+      </w:pPr>
+      <w:bookmarkStart w:id="9" w:name="_Toc531803622"/>
+      <w:r>
+        <w:rPr>
+          <w:rFonts w:eastAsia="Times New Roman"/>
+          <w:noProof/>
+          <w:sz w:val="32"/>
+          <w:szCs w:val="32"/>
+        </w:rPr>
+        <w:lastRenderedPageBreak/>
+        <mc:AlternateContent>
+          <mc:Choice Requires="wps">
+            <w:drawing>
+              <wp:anchor distT="0" distB="0" distL="114300" distR="114300" simplePos="0" relativeHeight="251680768" behindDoc="0" locked="0" layoutInCell="1" allowOverlap="1" wp14:anchorId="4A3DF7C4" wp14:editId="4656EA4D">
+                <wp:simplePos x="0" y="0"/>
+                <wp:positionH relativeFrom="margin">
+                  <wp:align>right</wp:align>
+                </wp:positionH>
+                <wp:positionV relativeFrom="paragraph">
+                  <wp:posOffset>247015</wp:posOffset>
+                </wp:positionV>
+                <wp:extent cx="6619875" cy="0"/>
+                <wp:effectExtent l="0" t="0" r="28575" b="19050"/>
+                <wp:wrapNone/>
+                <wp:docPr id="17" name="Łącznik prosty 17"/>
+                <wp:cNvGraphicFramePr/>
+                <a:graphic xmlns:a="http://schemas.openxmlformats.org/drawingml/2006/main">
+                  <a:graphicData uri="http://schemas.microsoft.com/office/word/2010/wordprocessingShape">
+                    <wps:wsp>
+                      <wps:cNvCnPr/>
+                      <wps:spPr>
+                        <a:xfrm>
+                          <a:off x="0" y="0"/>
+                          <a:ext cx="6619875" cy="0"/>
+                        </a:xfrm>
+                        <a:prstGeom prst="line">
+                          <a:avLst/>
+                        </a:prstGeom>
+                        <a:noFill/>
+                        <a:ln w="9525" cap="flat" cmpd="sng" algn="ctr">
+                          <a:solidFill>
+                            <a:srgbClr val="F79646">
+                              <a:shade val="95000"/>
+                              <a:satMod val="105000"/>
+                            </a:srgbClr>
+                          </a:solidFill>
+                          <a:prstDash val="solid"/>
+                        </a:ln>
+                        <a:effectLst/>
+                      </wps:spPr>
+                      <wps:bodyPr/>
+                    </wps:wsp>
+                  </a:graphicData>
+                </a:graphic>
+              </wp:anchor>
+            </w:drawing>
+          </mc:Choice>
+          <mc:Fallback>
+            <w:pict>
+              <v:line w14:anchorId="271D187E" id="Łącznik prosty 17" o:spid="_x0000_s1026" style="position:absolute;z-index:251680768;visibility:visible;mso-wrap-style:square;mso-wrap-distance-left:9pt;mso-wrap-distance-top:0;mso-wrap-distance-right:9pt;mso-wrap-distance-bottom:0;mso-position-horizontal:right;mso-position-horizontal-relative:margin;mso-position-vertical:absolute;mso-position-vertical-relative:text" from="470.05pt,19.45pt" to="991.3pt,19.45pt" o:gfxdata="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" strokecolor="#f69240">
+                <w10:wrap anchorx="margin"/>
+              </v:line>
+            </w:pict>
+          </mc:Fallback>
+        </mc:AlternateContent>
+      </w:r>
+      <w:r>
+        <w:rPr>
+          <w:sz w:val="32"/>
+          <w:szCs w:val="32"/>
+        </w:rPr>
+        <w:t>Spis relacji, kluczy głównych i kluczy obcych</w:t>
+      </w:r>
       <w:bookmarkEnd w:id="9"/>
     </w:p>
+    <w:tbl>
+      <w:tblPr>
+        <w:tblStyle w:val="Tabela-Siatka"/>
+        <w:tblW w:w="0" w:type="auto"/>
+        <w:tblInd w:w="108" w:type="dxa"/>
+        <w:tblLook w:val="04A0" w:firstRow="1" w:lastRow="0" w:firstColumn="1" w:lastColumn="0" w:noHBand="0" w:noVBand="1"/>
+      </w:tblPr>
+      <w:tblGrid>
+        <w:gridCol w:w="2136"/>
+        <w:gridCol w:w="4632"/>
+        <w:gridCol w:w="3580"/>
+      </w:tblGrid>
+      <w:tr>
+        <w:tc>
+          <w:tcPr>
+            <w:tcW w:w="2145" w:type="dxa"/>
+          </w:tcPr>
+          <w:p>
+            <w:pPr>
+              <w:tabs>
+                <w:tab w:val="left" w:pos="1134"/>
+              </w:tabs>
+              <w:spacing w:after="120" w:line="360" w:lineRule="auto"/>
+              <w:contextualSpacing/>
+              <w:rPr>
+                <w:rFonts w:asciiTheme="majorHAnsi" w:eastAsia="Times New Roman" w:hAnsiTheme="majorHAnsi" w:cstheme="majorHAnsi"/>
+                <w:b/>
+                <w:color w:val="000000"/>
+                <w:sz w:val="24"/>
+                <w:szCs w:val="28"/>
+              </w:rPr>
+            </w:pPr>
+            <w:r>
+              <w:rPr>
+                <w:rFonts w:asciiTheme="majorHAnsi" w:eastAsia="Times New Roman" w:hAnsiTheme="majorHAnsi" w:cstheme="majorHAnsi"/>
+                <w:b/>
+                <w:color w:val="000000"/>
+                <w:sz w:val="24"/>
+                <w:szCs w:val="28"/>
+              </w:rPr>
+              <w:t>Nazwa relacji</w:t>
+            </w:r>
+          </w:p>
+        </w:tc>
+        <w:tc>
+          <w:tcPr>
+            <w:tcW w:w="4801" w:type="dxa"/>
+          </w:tcPr>
+          <w:p>
+            <w:pPr>
+              <w:tabs>
+                <w:tab w:val="left" w:pos="1134"/>
+              </w:tabs>
+              <w:spacing w:after="120" w:line="360" w:lineRule="auto"/>
+              <w:contextualSpacing/>
+              <w:rPr>
+                <w:rFonts w:asciiTheme="majorHAnsi" w:eastAsia="Times New Roman" w:hAnsiTheme="majorHAnsi" w:cstheme="majorHAnsi"/>
+                <w:b/>
+                <w:color w:val="000000"/>
+                <w:sz w:val="24"/>
+                <w:szCs w:val="28"/>
+              </w:rPr>
+            </w:pPr>
+            <w:r>
+              <w:rPr>
+                <w:rFonts w:asciiTheme="majorHAnsi" w:eastAsia="Times New Roman" w:hAnsiTheme="majorHAnsi" w:cstheme="majorHAnsi"/>
+                <w:b/>
+                <w:color w:val="000000"/>
+                <w:sz w:val="24"/>
+                <w:szCs w:val="28"/>
+              </w:rPr>
+              <w:t>Klucz główny</w:t>
+            </w:r>
+          </w:p>
+        </w:tc>
+        <w:tc>
+          <w:tcPr>
+            <w:tcW w:w="3628" w:type="dxa"/>
+          </w:tcPr>
+          <w:p>
+            <w:pPr>
+              <w:tabs>
+                <w:tab w:val="left" w:pos="1134"/>
+              </w:tabs>
+              <w:spacing w:after="120" w:line="360" w:lineRule="auto"/>
+              <w:contextualSpacing/>
+              <w:rPr>
+                <w:rFonts w:asciiTheme="majorHAnsi" w:eastAsia="Times New Roman" w:hAnsiTheme="majorHAnsi" w:cstheme="majorHAnsi"/>
+                <w:b/>
+                <w:color w:val="000000"/>
+                <w:sz w:val="24"/>
+                <w:szCs w:val="28"/>
+              </w:rPr>
+            </w:pPr>
+            <w:r>
+              <w:rPr>
+                <w:rFonts w:asciiTheme="majorHAnsi" w:eastAsia="Times New Roman" w:hAnsiTheme="majorHAnsi" w:cstheme="majorHAnsi"/>
+                <w:b/>
+                <w:color w:val="000000"/>
+                <w:sz w:val="24"/>
+                <w:szCs w:val="28"/>
+              </w:rPr>
+              <w:t>Klucz obcy</w:t>
+            </w:r>
+          </w:p>
+        </w:tc>
+      </w:tr>
+      <w:tr>
+        <w:trPr>
+          <w:trHeight w:val="437"/>
+        </w:trPr>
+        <w:tc>
+          <w:tcPr>
+            <w:tcW w:w="2145" w:type="dxa"/>
+          </w:tcPr>
+          <w:p>
+            <w:pPr>
+              <w:rPr>
+                <w:rFonts w:asciiTheme="majorHAnsi" w:hAnsiTheme="majorHAnsi" w:cstheme="majorHAnsi"/>
+              </w:rPr>
+            </w:pPr>
+            <w:r>
+              <w:rPr>
+                <w:rFonts w:asciiTheme="majorHAnsi" w:hAnsiTheme="majorHAnsi" w:cstheme="majorHAnsi"/>
+              </w:rPr>
+              <w:t>Basen</w:t>
+            </w:r>
+          </w:p>
+        </w:tc>
+        <w:tc>
+          <w:tcPr>
+            <w:tcW w:w="4801" w:type="dxa"/>
+          </w:tcPr>
+          <w:p>
+            <w:pPr>
+              <w:rPr>
+                <w:rFonts w:asciiTheme="majorHAnsi" w:hAnsiTheme="majorHAnsi" w:cstheme="majorHAnsi"/>
+              </w:rPr>
+            </w:pPr>
+            <w:proofErr w:type="spellStart"/>
+            <w:r>
+              <w:rPr>
+                <w:rFonts w:asciiTheme="majorHAnsi" w:hAnsiTheme="majorHAnsi" w:cstheme="majorHAnsi"/>
+              </w:rPr>
+              <w:t>Numer_obiektu</w:t>
+            </w:r>
+            <w:proofErr w:type="spellEnd"/>
+          </w:p>
+        </w:tc>
+        <w:tc>
+          <w:tcPr>
+            <w:tcW w:w="3628" w:type="dxa"/>
+          </w:tcPr>
+          <w:p>
+            <w:pPr>
+              <w:rPr>
+                <w:rFonts w:asciiTheme="majorHAnsi" w:hAnsiTheme="majorHAnsi" w:cstheme="majorHAnsi"/>
+              </w:rPr>
+            </w:pPr>
+          </w:p>
+        </w:tc>
+      </w:tr>
+      <w:tr>
+        <w:trPr>
+          <w:trHeight w:val="437"/>
+        </w:trPr>
+        <w:tc>
+          <w:tcPr>
+            <w:tcW w:w="2145" w:type="dxa"/>
+          </w:tcPr>
+          <w:p>
+            <w:pPr>
+              <w:rPr>
+                <w:rFonts w:asciiTheme="majorHAnsi" w:hAnsiTheme="majorHAnsi" w:cstheme="majorHAnsi"/>
+              </w:rPr>
+            </w:pPr>
+            <w:r>
+              <w:rPr>
+                <w:rFonts w:asciiTheme="majorHAnsi" w:hAnsiTheme="majorHAnsi" w:cstheme="majorHAnsi"/>
+              </w:rPr>
+              <w:t>Osoba</w:t>
+            </w:r>
+          </w:p>
+        </w:tc>
+        <w:tc>
+          <w:tcPr>
+            <w:tcW w:w="4801" w:type="dxa"/>
+          </w:tcPr>
+          <w:p>
+            <w:pPr>
+              <w:rPr>
+                <w:rFonts w:asciiTheme="majorHAnsi" w:hAnsiTheme="majorHAnsi" w:cstheme="majorHAnsi"/>
+              </w:rPr>
+            </w:pPr>
+            <w:proofErr w:type="spellStart"/>
+            <w:r>
+              <w:rPr>
+                <w:rFonts w:asciiTheme="majorHAnsi" w:hAnsiTheme="majorHAnsi" w:cstheme="majorHAnsi"/>
+              </w:rPr>
+              <w:t>Numer_identyfikacyjny</w:t>
+            </w:r>
+            <w:proofErr w:type="spellEnd"/>
+          </w:p>
+        </w:tc>
+        <w:tc>
+          <w:tcPr>
+            <w:tcW w:w="3628" w:type="dxa"/>
+          </w:tcPr>
+          <w:p>
+            <w:pPr>
+              <w:rPr>
+                <w:rFonts w:asciiTheme="majorHAnsi" w:hAnsiTheme="majorHAnsi" w:cstheme="majorHAnsi"/>
+              </w:rPr>
+            </w:pPr>
+            <w:proofErr w:type="spellStart"/>
+            <w:r>
+              <w:rPr>
+                <w:rFonts w:asciiTheme="majorHAnsi" w:hAnsiTheme="majorHAnsi" w:cstheme="majorHAnsi"/>
+              </w:rPr>
+              <w:t>Audytor_Numer_id</w:t>
+            </w:r>
+            <w:proofErr w:type="spellEnd"/>
+            <w:r>
+              <w:rPr>
+                <w:rFonts w:asciiTheme="majorHAnsi" w:hAnsiTheme="majorHAnsi" w:cstheme="majorHAnsi"/>
+              </w:rPr>
+              <w:t xml:space="preserve">; </w:t>
+            </w:r>
+            <w:proofErr w:type="spellStart"/>
+            <w:r>
+              <w:rPr>
+                <w:rFonts w:asciiTheme="majorHAnsi" w:hAnsiTheme="majorHAnsi" w:cstheme="majorHAnsi"/>
+              </w:rPr>
+              <w:t>Wlasciciel_Numer_id</w:t>
+            </w:r>
+            <w:proofErr w:type="spellEnd"/>
+            <w:r>
+              <w:rPr>
+                <w:rFonts w:asciiTheme="majorHAnsi" w:hAnsiTheme="majorHAnsi" w:cstheme="majorHAnsi"/>
+              </w:rPr>
+              <w:t xml:space="preserve">; </w:t>
+            </w:r>
+            <w:proofErr w:type="spellStart"/>
+            <w:r>
+              <w:rPr>
+                <w:rFonts w:asciiTheme="majorHAnsi" w:hAnsiTheme="majorHAnsi" w:cstheme="majorHAnsi"/>
+              </w:rPr>
+              <w:t>Pracownik_Numer_id</w:t>
+            </w:r>
+            <w:proofErr w:type="spellEnd"/>
+          </w:p>
+        </w:tc>
+      </w:tr>
+      <w:tr>
+        <w:trPr>
+          <w:trHeight w:val="437"/>
+        </w:trPr>
+        <w:tc>
+          <w:tcPr>
+            <w:tcW w:w="2145" w:type="dxa"/>
+          </w:tcPr>
+          <w:p>
+            <w:pPr>
+              <w:rPr>
+                <w:rFonts w:asciiTheme="majorHAnsi" w:hAnsiTheme="majorHAnsi" w:cstheme="majorHAnsi"/>
+              </w:rPr>
+            </w:pPr>
+            <w:r>
+              <w:rPr>
+                <w:rFonts w:asciiTheme="majorHAnsi" w:hAnsiTheme="majorHAnsi" w:cstheme="majorHAnsi"/>
+              </w:rPr>
+              <w:t>Pracownik</w:t>
+            </w:r>
+          </w:p>
+        </w:tc>
+        <w:tc>
+          <w:tcPr>
+            <w:tcW w:w="4801" w:type="dxa"/>
+          </w:tcPr>
+          <w:p>
+            <w:pPr>
+              <w:rPr>
+                <w:rFonts w:asciiTheme="majorHAnsi" w:hAnsiTheme="majorHAnsi" w:cstheme="majorHAnsi"/>
+              </w:rPr>
+            </w:pPr>
+            <w:proofErr w:type="spellStart"/>
+            <w:r>
+              <w:rPr>
+                <w:rFonts w:asciiTheme="majorHAnsi" w:hAnsiTheme="majorHAnsi" w:cstheme="majorHAnsi"/>
+              </w:rPr>
+              <w:t>Numer_identyfikacyjny</w:t>
+            </w:r>
+            <w:proofErr w:type="spellEnd"/>
+          </w:p>
+        </w:tc>
+        <w:tc>
+          <w:tcPr>
+            <w:tcW w:w="3628" w:type="dxa"/>
+          </w:tcPr>
+          <w:p>
+            <w:pPr>
+              <w:rPr>
+                <w:rFonts w:asciiTheme="majorHAnsi" w:hAnsiTheme="majorHAnsi" w:cstheme="majorHAnsi"/>
+              </w:rPr>
+            </w:pPr>
+            <w:proofErr w:type="spellStart"/>
+            <w:r>
+              <w:rPr>
+                <w:rFonts w:asciiTheme="majorHAnsi" w:hAnsiTheme="majorHAnsi" w:cstheme="majorHAnsi"/>
+              </w:rPr>
+              <w:t>Basen_Numer_obiektu</w:t>
+            </w:r>
+            <w:proofErr w:type="spellEnd"/>
+            <w:r>
+              <w:rPr>
+                <w:rFonts w:asciiTheme="majorHAnsi" w:hAnsiTheme="majorHAnsi" w:cstheme="majorHAnsi"/>
+              </w:rPr>
+              <w:t>;</w:t>
+            </w:r>
+          </w:p>
+          <w:p>
+            <w:pPr>
+              <w:rPr>
+                <w:rFonts w:asciiTheme="majorHAnsi" w:hAnsiTheme="majorHAnsi" w:cstheme="majorHAnsi"/>
+              </w:rPr>
+            </w:pPr>
+            <w:proofErr w:type="spellStart"/>
+            <w:r>
+              <w:rPr>
+                <w:rFonts w:asciiTheme="majorHAnsi" w:hAnsiTheme="majorHAnsi" w:cstheme="majorHAnsi"/>
+              </w:rPr>
+              <w:t>Stanowisko_Numer_stanowiska</w:t>
+            </w:r>
+            <w:proofErr w:type="spellEnd"/>
+          </w:p>
+        </w:tc>
+      </w:tr>
+      <w:tr>
+        <w:trPr>
+          <w:trHeight w:val="437"/>
+        </w:trPr>
+        <w:tc>
+          <w:tcPr>
+            <w:tcW w:w="2145" w:type="dxa"/>
+          </w:tcPr>
+          <w:p>
+            <w:pPr>
+              <w:rPr>
+                <w:rFonts w:asciiTheme="majorHAnsi" w:hAnsiTheme="majorHAnsi" w:cstheme="majorHAnsi"/>
+              </w:rPr>
+            </w:pPr>
+            <w:r>
+              <w:rPr>
+                <w:rFonts w:asciiTheme="majorHAnsi" w:hAnsiTheme="majorHAnsi" w:cstheme="majorHAnsi"/>
+              </w:rPr>
+              <w:t>Stanowisko</w:t>
+            </w:r>
+          </w:p>
+        </w:tc>
+        <w:tc>
+          <w:tcPr>
+            <w:tcW w:w="4801" w:type="dxa"/>
+          </w:tcPr>
+          <w:p>
+            <w:pPr>
+              <w:rPr>
+                <w:rFonts w:asciiTheme="majorHAnsi" w:hAnsiTheme="majorHAnsi" w:cstheme="majorHAnsi"/>
+              </w:rPr>
+            </w:pPr>
+            <w:proofErr w:type="spellStart"/>
+            <w:r>
+              <w:rPr>
+                <w:rFonts w:asciiTheme="majorHAnsi" w:hAnsiTheme="majorHAnsi" w:cstheme="majorHAnsi"/>
+              </w:rPr>
+              <w:t>Numer_stanowiska</w:t>
+            </w:r>
+            <w:proofErr w:type="spellEnd"/>
+          </w:p>
+        </w:tc>
+        <w:tc>
+          <w:tcPr>
+            <w:tcW w:w="3628" w:type="dxa"/>
+          </w:tcPr>
+          <w:p>
+            <w:pPr>
+              <w:rPr>
+                <w:rFonts w:asciiTheme="majorHAnsi" w:hAnsiTheme="majorHAnsi" w:cstheme="majorHAnsi"/>
+              </w:rPr>
+            </w:pPr>
+          </w:p>
+        </w:tc>
+      </w:tr>
+      <w:tr>
+        <w:trPr>
+          <w:trHeight w:val="437"/>
+        </w:trPr>
+        <w:tc>
+          <w:tcPr>
+            <w:tcW w:w="2145" w:type="dxa"/>
+          </w:tcPr>
+          <w:p>
+            <w:pPr>
+              <w:rPr>
+                <w:rFonts w:asciiTheme="majorHAnsi" w:hAnsiTheme="majorHAnsi" w:cstheme="majorHAnsi"/>
+              </w:rPr>
+            </w:pPr>
+            <w:r>
+              <w:rPr>
+                <w:rFonts w:asciiTheme="majorHAnsi" w:hAnsiTheme="majorHAnsi" w:cstheme="majorHAnsi"/>
+              </w:rPr>
+              <w:t>Audytor</w:t>
+            </w:r>
+          </w:p>
+        </w:tc>
+        <w:tc>
+          <w:tcPr>
+            <w:tcW w:w="4801" w:type="dxa"/>
+          </w:tcPr>
+          <w:p>
+            <w:pPr>
+              <w:rPr>
+                <w:rFonts w:asciiTheme="majorHAnsi" w:hAnsiTheme="majorHAnsi" w:cstheme="majorHAnsi"/>
+              </w:rPr>
+            </w:pPr>
+            <w:proofErr w:type="spellStart"/>
+            <w:r>
+              <w:rPr>
+                <w:rFonts w:asciiTheme="majorHAnsi" w:hAnsiTheme="majorHAnsi" w:cstheme="majorHAnsi"/>
+              </w:rPr>
+              <w:t>Numer_identyfikacyjny</w:t>
+            </w:r>
+            <w:proofErr w:type="spellEnd"/>
+          </w:p>
+        </w:tc>
+        <w:tc>
+          <w:tcPr>
+            <w:tcW w:w="3628" w:type="dxa"/>
+          </w:tcPr>
+          <w:p>
+            <w:pPr>
+              <w:rPr>
+                <w:rFonts w:asciiTheme="majorHAnsi" w:hAnsiTheme="majorHAnsi" w:cstheme="majorHAnsi"/>
+              </w:rPr>
+            </w:pPr>
+          </w:p>
+        </w:tc>
+      </w:tr>
+      <w:tr>
+        <w:trPr>
+          <w:trHeight w:val="437"/>
+        </w:trPr>
+        <w:tc>
+          <w:tcPr>
+            <w:tcW w:w="2145" w:type="dxa"/>
+          </w:tcPr>
+          <w:p>
+            <w:pPr>
+              <w:rPr>
+                <w:rFonts w:asciiTheme="majorHAnsi" w:hAnsiTheme="majorHAnsi" w:cstheme="majorHAnsi"/>
+              </w:rPr>
+            </w:pPr>
+            <w:proofErr w:type="spellStart"/>
+            <w:r>
+              <w:rPr>
+                <w:rFonts w:asciiTheme="majorHAnsi" w:hAnsiTheme="majorHAnsi" w:cstheme="majorHAnsi"/>
+              </w:rPr>
+              <w:t>Wlasciciel</w:t>
+            </w:r>
+            <w:proofErr w:type="spellEnd"/>
+          </w:p>
+        </w:tc>
+        <w:tc>
+          <w:tcPr>
+            <w:tcW w:w="4801" w:type="dxa"/>
+          </w:tcPr>
+          <w:p>
+            <w:pPr>
+              <w:rPr>
+                <w:rFonts w:asciiTheme="majorHAnsi" w:hAnsiTheme="majorHAnsi" w:cstheme="majorHAnsi"/>
+              </w:rPr>
+            </w:pPr>
+            <w:proofErr w:type="spellStart"/>
+            <w:r>
+              <w:rPr>
+                <w:rFonts w:asciiTheme="majorHAnsi" w:hAnsiTheme="majorHAnsi" w:cstheme="majorHAnsi"/>
+              </w:rPr>
+              <w:t>Numer_identyfikacyjny</w:t>
+            </w:r>
+            <w:proofErr w:type="spellEnd"/>
+          </w:p>
+        </w:tc>
+        <w:tc>
+          <w:tcPr>
+            <w:tcW w:w="3628" w:type="dxa"/>
+          </w:tcPr>
+          <w:p>
+            <w:pPr>
+              <w:rPr>
+                <w:rFonts w:asciiTheme="majorHAnsi" w:hAnsiTheme="majorHAnsi" w:cstheme="majorHAnsi"/>
+              </w:rPr>
+            </w:pPr>
+          </w:p>
+        </w:tc>
+      </w:tr>
+      <w:tr>
+        <w:trPr>
+          <w:trHeight w:val="437"/>
+        </w:trPr>
+        <w:tc>
+          <w:tcPr>
+            <w:tcW w:w="2145" w:type="dxa"/>
+          </w:tcPr>
+          <w:p>
+            <w:pPr>
+              <w:rPr>
+                <w:rFonts w:asciiTheme="majorHAnsi" w:hAnsiTheme="majorHAnsi" w:cstheme="majorHAnsi"/>
+              </w:rPr>
+            </w:pPr>
+            <w:proofErr w:type="spellStart"/>
+            <w:r>
+              <w:rPr>
+                <w:rFonts w:asciiTheme="majorHAnsi" w:hAnsiTheme="majorHAnsi" w:cstheme="majorHAnsi"/>
+              </w:rPr>
+              <w:t>Przeglad</w:t>
+            </w:r>
+            <w:proofErr w:type="spellEnd"/>
+          </w:p>
+        </w:tc>
+        <w:tc>
+          <w:tcPr>
+            <w:tcW w:w="4801" w:type="dxa"/>
+          </w:tcPr>
+          <w:p>
+            <w:pPr>
+              <w:rPr>
+                <w:rFonts w:asciiTheme="majorHAnsi" w:hAnsiTheme="majorHAnsi" w:cstheme="majorHAnsi"/>
+              </w:rPr>
+            </w:pPr>
+            <w:proofErr w:type="spellStart"/>
+            <w:r>
+              <w:rPr>
+                <w:rFonts w:asciiTheme="majorHAnsi" w:hAnsiTheme="majorHAnsi" w:cstheme="majorHAnsi"/>
+              </w:rPr>
+              <w:t>Numer_przegladu</w:t>
+            </w:r>
+            <w:proofErr w:type="spellEnd"/>
+          </w:p>
+        </w:tc>
+        <w:tc>
+          <w:tcPr>
+            <w:tcW w:w="3628" w:type="dxa"/>
+          </w:tcPr>
+          <w:p>
+            <w:pPr>
+              <w:rPr>
+                <w:rFonts w:asciiTheme="majorHAnsi" w:hAnsiTheme="majorHAnsi" w:cstheme="majorHAnsi"/>
+              </w:rPr>
+            </w:pPr>
+            <w:proofErr w:type="spellStart"/>
+            <w:r>
+              <w:rPr>
+                <w:rFonts w:asciiTheme="majorHAnsi" w:hAnsiTheme="majorHAnsi" w:cstheme="majorHAnsi"/>
+              </w:rPr>
+              <w:t>Basen_Numer_obiektu</w:t>
+            </w:r>
+            <w:proofErr w:type="spellEnd"/>
+          </w:p>
+        </w:tc>
+      </w:tr>
+      <w:tr>
+        <w:trPr>
+          <w:trHeight w:val="437"/>
+        </w:trPr>
+        <w:tc>
+          <w:tcPr>
+            <w:tcW w:w="2145" w:type="dxa"/>
+          </w:tcPr>
+          <w:p>
+            <w:pPr>
+              <w:rPr>
+                <w:rFonts w:asciiTheme="majorHAnsi" w:hAnsiTheme="majorHAnsi" w:cstheme="majorHAnsi"/>
+              </w:rPr>
+            </w:pPr>
+            <w:proofErr w:type="spellStart"/>
+            <w:r>
+              <w:rPr>
+                <w:rFonts w:asciiTheme="majorHAnsi" w:hAnsiTheme="majorHAnsi" w:cstheme="majorHAnsi"/>
+              </w:rPr>
+              <w:t>Usluga</w:t>
+            </w:r>
+            <w:proofErr w:type="spellEnd"/>
+          </w:p>
+        </w:tc>
+        <w:tc>
+          <w:tcPr>
+            <w:tcW w:w="4801" w:type="dxa"/>
+          </w:tcPr>
+          <w:p>
+            <w:pPr>
+              <w:rPr>
+                <w:rFonts w:asciiTheme="majorHAnsi" w:hAnsiTheme="majorHAnsi" w:cstheme="majorHAnsi"/>
+              </w:rPr>
+            </w:pPr>
+            <w:proofErr w:type="spellStart"/>
+            <w:r>
+              <w:rPr>
+                <w:rFonts w:asciiTheme="majorHAnsi" w:hAnsiTheme="majorHAnsi" w:cstheme="majorHAnsi"/>
+              </w:rPr>
+              <w:t>Numer_uslugi</w:t>
+            </w:r>
+            <w:proofErr w:type="spellEnd"/>
+          </w:p>
+        </w:tc>
+        <w:tc>
+          <w:tcPr>
+            <w:tcW w:w="3628" w:type="dxa"/>
+          </w:tcPr>
+          <w:p>
+            <w:pPr>
+              <w:rPr>
+                <w:rFonts w:asciiTheme="majorHAnsi" w:hAnsiTheme="majorHAnsi" w:cstheme="majorHAnsi"/>
+              </w:rPr>
+            </w:pPr>
+            <w:proofErr w:type="spellStart"/>
+            <w:r>
+              <w:rPr>
+                <w:rFonts w:asciiTheme="majorHAnsi" w:hAnsiTheme="majorHAnsi" w:cstheme="majorHAnsi"/>
+              </w:rPr>
+              <w:t>Basen_Numer_obiektu</w:t>
+            </w:r>
+            <w:proofErr w:type="spellEnd"/>
+            <w:r>
+              <w:rPr>
+                <w:rFonts w:asciiTheme="majorHAnsi" w:hAnsiTheme="majorHAnsi" w:cstheme="majorHAnsi"/>
+              </w:rPr>
+              <w:t xml:space="preserve">; </w:t>
+            </w:r>
+            <w:proofErr w:type="spellStart"/>
+            <w:r>
+              <w:rPr>
+                <w:rFonts w:asciiTheme="majorHAnsi" w:hAnsiTheme="majorHAnsi" w:cstheme="majorHAnsi"/>
+              </w:rPr>
+              <w:t>Lokalna_</w:t>
+            </w:r>
+            <w:r>
+              <w:rPr>
+                <w:rFonts w:asciiTheme="majorHAnsi" w:hAnsiTheme="majorHAnsi" w:cstheme="majorHAnsi"/>
+              </w:rPr>
+              <w:t>Numer_uslugi</w:t>
+            </w:r>
+            <w:proofErr w:type="spellEnd"/>
+            <w:r>
+              <w:rPr>
+                <w:rFonts w:asciiTheme="majorHAnsi" w:hAnsiTheme="majorHAnsi" w:cstheme="majorHAnsi"/>
+              </w:rPr>
+              <w:t xml:space="preserve">; </w:t>
+            </w:r>
+            <w:proofErr w:type="spellStart"/>
+            <w:r>
+              <w:rPr>
+                <w:rFonts w:asciiTheme="majorHAnsi" w:hAnsiTheme="majorHAnsi" w:cstheme="majorHAnsi"/>
+              </w:rPr>
+              <w:t>Ogolna_</w:t>
+            </w:r>
+            <w:r>
+              <w:rPr>
+                <w:rFonts w:asciiTheme="majorHAnsi" w:hAnsiTheme="majorHAnsi" w:cstheme="majorHAnsi"/>
+              </w:rPr>
+              <w:t>Numer_uslugi</w:t>
+            </w:r>
+            <w:proofErr w:type="spellEnd"/>
+          </w:p>
+        </w:tc>
+      </w:tr>
+      <w:tr>
+        <w:trPr>
+          <w:trHeight w:val="437"/>
+        </w:trPr>
+        <w:tc>
+          <w:tcPr>
+            <w:tcW w:w="2145" w:type="dxa"/>
+          </w:tcPr>
+          <w:p>
+            <w:pPr>
+              <w:rPr>
+                <w:rFonts w:asciiTheme="majorHAnsi" w:hAnsiTheme="majorHAnsi" w:cstheme="majorHAnsi"/>
+              </w:rPr>
+            </w:pPr>
+            <w:r>
+              <w:rPr>
+                <w:rFonts w:asciiTheme="majorHAnsi" w:hAnsiTheme="majorHAnsi" w:cstheme="majorHAnsi"/>
+              </w:rPr>
+              <w:t>Lokalna</w:t>
+            </w:r>
+          </w:p>
+        </w:tc>
+        <w:tc>
+          <w:tcPr>
+            <w:tcW w:w="4801" w:type="dxa"/>
+          </w:tcPr>
+          <w:p>
+            <w:pPr>
+              <w:rPr>
+                <w:rFonts w:asciiTheme="majorHAnsi" w:hAnsiTheme="majorHAnsi" w:cstheme="majorHAnsi"/>
+              </w:rPr>
+            </w:pPr>
+            <w:proofErr w:type="spellStart"/>
+            <w:r>
+              <w:rPr>
+                <w:rFonts w:asciiTheme="majorHAnsi" w:hAnsiTheme="majorHAnsi" w:cstheme="majorHAnsi"/>
+              </w:rPr>
+              <w:t>Numer_uslugi</w:t>
+            </w:r>
+            <w:proofErr w:type="spellEnd"/>
+          </w:p>
+        </w:tc>
+        <w:tc>
+          <w:tcPr>
+            <w:tcW w:w="3628" w:type="dxa"/>
+          </w:tcPr>
+          <w:p>
+            <w:pPr>
+              <w:rPr>
+                <w:rFonts w:asciiTheme="majorHAnsi" w:hAnsiTheme="majorHAnsi" w:cstheme="majorHAnsi"/>
+              </w:rPr>
+            </w:pPr>
+          </w:p>
+        </w:tc>
+      </w:tr>
+      <w:tr>
+        <w:trPr>
+          <w:trHeight w:val="437"/>
+        </w:trPr>
+        <w:tc>
+          <w:tcPr>
+            <w:tcW w:w="2145" w:type="dxa"/>
+          </w:tcPr>
+          <w:p>
+            <w:pPr>
+              <w:rPr>
+                <w:rFonts w:asciiTheme="majorHAnsi" w:hAnsiTheme="majorHAnsi" w:cstheme="majorHAnsi"/>
+              </w:rPr>
+            </w:pPr>
+            <w:proofErr w:type="spellStart"/>
+            <w:r>
+              <w:rPr>
+                <w:rFonts w:asciiTheme="majorHAnsi" w:hAnsiTheme="majorHAnsi" w:cstheme="majorHAnsi"/>
+              </w:rPr>
+              <w:t>Ogolna</w:t>
+            </w:r>
+            <w:proofErr w:type="spellEnd"/>
+          </w:p>
+        </w:tc>
+        <w:tc>
+          <w:tcPr>
+            <w:tcW w:w="4801" w:type="dxa"/>
+          </w:tcPr>
+          <w:p>
+            <w:pPr>
+              <w:rPr>
+                <w:rFonts w:asciiTheme="majorHAnsi" w:hAnsiTheme="majorHAnsi" w:cstheme="majorHAnsi"/>
+              </w:rPr>
+            </w:pPr>
+            <w:proofErr w:type="spellStart"/>
+            <w:r>
+              <w:rPr>
+                <w:rFonts w:asciiTheme="majorHAnsi" w:hAnsiTheme="majorHAnsi" w:cstheme="majorHAnsi"/>
+              </w:rPr>
+              <w:t>Numer_uslugi</w:t>
+            </w:r>
+            <w:proofErr w:type="spellEnd"/>
+          </w:p>
+        </w:tc>
+        <w:tc>
+          <w:tcPr>
+            <w:tcW w:w="3628" w:type="dxa"/>
+          </w:tcPr>
+          <w:p>
+            <w:pPr>
+              <w:rPr>
+                <w:rFonts w:asciiTheme="majorHAnsi" w:hAnsiTheme="majorHAnsi" w:cstheme="majorHAnsi"/>
+              </w:rPr>
+            </w:pPr>
+          </w:p>
+        </w:tc>
+      </w:tr>
+      <w:tr>
+        <w:trPr>
+          <w:trHeight w:val="437"/>
+        </w:trPr>
+        <w:tc>
+          <w:tcPr>
+            <w:tcW w:w="2145" w:type="dxa"/>
+          </w:tcPr>
+          <w:p>
+            <w:pPr>
+              <w:rPr>
+                <w:rFonts w:asciiTheme="majorHAnsi" w:hAnsiTheme="majorHAnsi" w:cstheme="majorHAnsi"/>
+              </w:rPr>
+            </w:pPr>
+            <w:r>
+              <w:rPr>
+                <w:rFonts w:asciiTheme="majorHAnsi" w:hAnsiTheme="majorHAnsi" w:cstheme="majorHAnsi"/>
+              </w:rPr>
+              <w:t>Koszyk</w:t>
+            </w:r>
+          </w:p>
+        </w:tc>
+        <w:tc>
+          <w:tcPr>
+            <w:tcW w:w="4801" w:type="dxa"/>
+          </w:tcPr>
+          <w:p>
+            <w:pPr>
+              <w:rPr>
+                <w:rFonts w:asciiTheme="majorHAnsi" w:hAnsiTheme="majorHAnsi" w:cstheme="majorHAnsi"/>
+              </w:rPr>
+            </w:pPr>
+            <w:proofErr w:type="spellStart"/>
+            <w:r>
+              <w:rPr>
+                <w:rFonts w:asciiTheme="majorHAnsi" w:hAnsiTheme="majorHAnsi" w:cstheme="majorHAnsi"/>
+              </w:rPr>
+              <w:t>Numer_uslugi</w:t>
+            </w:r>
+            <w:proofErr w:type="spellEnd"/>
+            <w:r>
+              <w:rPr>
+                <w:rFonts w:asciiTheme="majorHAnsi" w:hAnsiTheme="majorHAnsi" w:cstheme="majorHAnsi"/>
+              </w:rPr>
+              <w:t xml:space="preserve">, </w:t>
+            </w:r>
+            <w:proofErr w:type="spellStart"/>
+            <w:r>
+              <w:rPr>
+                <w:rFonts w:asciiTheme="majorHAnsi" w:hAnsiTheme="majorHAnsi" w:cstheme="majorHAnsi"/>
+              </w:rPr>
+              <w:t>Transakcja_Numer_transakcji</w:t>
+            </w:r>
+            <w:proofErr w:type="spellEnd"/>
+            <w:r>
+              <w:rPr>
+                <w:rFonts w:asciiTheme="majorHAnsi" w:hAnsiTheme="majorHAnsi" w:cstheme="majorHAnsi"/>
+              </w:rPr>
+              <w:t xml:space="preserve"> (klucz kompozytowy)</w:t>
+            </w:r>
+          </w:p>
+        </w:tc>
+        <w:tc>
+          <w:tcPr>
+            <w:tcW w:w="3628" w:type="dxa"/>
+          </w:tcPr>
+          <w:p>
+            <w:pPr>
+              <w:rPr>
+                <w:rFonts w:asciiTheme="majorHAnsi" w:hAnsiTheme="majorHAnsi" w:cstheme="majorHAnsi"/>
+              </w:rPr>
+            </w:pPr>
+            <w:proofErr w:type="spellStart"/>
+            <w:r>
+              <w:rPr>
+                <w:rFonts w:asciiTheme="majorHAnsi" w:hAnsiTheme="majorHAnsi" w:cstheme="majorHAnsi"/>
+              </w:rPr>
+              <w:t>Usluga_</w:t>
+            </w:r>
+            <w:r>
+              <w:rPr>
+                <w:rFonts w:asciiTheme="majorHAnsi" w:hAnsiTheme="majorHAnsi" w:cstheme="majorHAnsi"/>
+              </w:rPr>
+              <w:t>Numer_uslugi</w:t>
+            </w:r>
+            <w:proofErr w:type="spellEnd"/>
+            <w:r>
+              <w:rPr>
+                <w:rFonts w:asciiTheme="majorHAnsi" w:hAnsiTheme="majorHAnsi" w:cstheme="majorHAnsi"/>
+              </w:rPr>
+              <w:t xml:space="preserve">; </w:t>
+            </w:r>
+            <w:proofErr w:type="spellStart"/>
+            <w:r>
+              <w:rPr>
+                <w:rFonts w:asciiTheme="majorHAnsi" w:hAnsiTheme="majorHAnsi" w:cstheme="majorHAnsi"/>
+              </w:rPr>
+              <w:t>Transakcja_Numer_transakcji</w:t>
+            </w:r>
+            <w:proofErr w:type="spellEnd"/>
+          </w:p>
+        </w:tc>
+      </w:tr>
+      <w:tr>
+        <w:trPr>
+          <w:trHeight w:val="437"/>
+        </w:trPr>
+        <w:tc>
+          <w:tcPr>
+            <w:tcW w:w="2145" w:type="dxa"/>
+          </w:tcPr>
+          <w:p>
+            <w:pPr>
+              <w:rPr>
+                <w:rFonts w:asciiTheme="majorHAnsi" w:hAnsiTheme="majorHAnsi" w:cstheme="majorHAnsi"/>
+              </w:rPr>
+            </w:pPr>
+            <w:r>
+              <w:rPr>
+                <w:rFonts w:asciiTheme="majorHAnsi" w:hAnsiTheme="majorHAnsi" w:cstheme="majorHAnsi"/>
+              </w:rPr>
+              <w:t>Transakcja</w:t>
+            </w:r>
+          </w:p>
+        </w:tc>
+        <w:tc>
+          <w:tcPr>
+            <w:tcW w:w="4801" w:type="dxa"/>
+          </w:tcPr>
+          <w:p>
+            <w:pPr>
+              <w:rPr>
+                <w:rFonts w:asciiTheme="majorHAnsi" w:hAnsiTheme="majorHAnsi" w:cstheme="majorHAnsi"/>
+              </w:rPr>
+            </w:pPr>
+            <w:proofErr w:type="spellStart"/>
+            <w:r>
+              <w:rPr>
+                <w:rFonts w:asciiTheme="majorHAnsi" w:hAnsiTheme="majorHAnsi" w:cstheme="majorHAnsi"/>
+              </w:rPr>
+              <w:t>Numer_transakcji</w:t>
+            </w:r>
+            <w:proofErr w:type="spellEnd"/>
+          </w:p>
+        </w:tc>
+        <w:tc>
+          <w:tcPr>
+            <w:tcW w:w="3628" w:type="dxa"/>
+          </w:tcPr>
+          <w:p>
+            <w:pPr>
+              <w:rPr>
+                <w:rFonts w:asciiTheme="majorHAnsi" w:hAnsiTheme="majorHAnsi" w:cstheme="majorHAnsi"/>
+              </w:rPr>
+            </w:pPr>
+          </w:p>
+        </w:tc>
+      </w:tr>
+      <w:tr>
+        <w:trPr>
+          <w:trHeight w:val="437"/>
+        </w:trPr>
+        <w:tc>
+          <w:tcPr>
+            <w:tcW w:w="2145" w:type="dxa"/>
+          </w:tcPr>
+          <w:p>
+            <w:pPr>
+              <w:rPr>
+                <w:rFonts w:asciiTheme="majorHAnsi" w:hAnsiTheme="majorHAnsi" w:cstheme="majorHAnsi"/>
+              </w:rPr>
+            </w:pPr>
+            <w:r>
+              <w:rPr>
+                <w:rFonts w:asciiTheme="majorHAnsi" w:hAnsiTheme="majorHAnsi" w:cstheme="majorHAnsi"/>
+              </w:rPr>
+              <w:t>Klient</w:t>
+            </w:r>
+          </w:p>
+        </w:tc>
+        <w:tc>
+          <w:tcPr>
+            <w:tcW w:w="4801" w:type="dxa"/>
+          </w:tcPr>
+          <w:p>
+            <w:pPr>
+              <w:rPr>
+                <w:rFonts w:asciiTheme="majorHAnsi" w:hAnsiTheme="majorHAnsi" w:cstheme="majorHAnsi"/>
+              </w:rPr>
+            </w:pPr>
+            <w:proofErr w:type="spellStart"/>
+            <w:r>
+              <w:rPr>
+                <w:rFonts w:asciiTheme="majorHAnsi" w:hAnsiTheme="majorHAnsi" w:cstheme="majorHAnsi"/>
+              </w:rPr>
+              <w:t>Numer_klienta</w:t>
+            </w:r>
+            <w:proofErr w:type="spellEnd"/>
+          </w:p>
+        </w:tc>
+        <w:tc>
+          <w:tcPr>
+            <w:tcW w:w="3628" w:type="dxa"/>
+          </w:tcPr>
+          <w:p>
+            <w:pPr>
+              <w:rPr>
+                <w:rFonts w:asciiTheme="majorHAnsi" w:hAnsiTheme="majorHAnsi" w:cstheme="majorHAnsi"/>
+              </w:rPr>
+            </w:pPr>
+          </w:p>
+        </w:tc>
+      </w:tr>
+      <w:tr>
+        <w:trPr>
+          <w:trHeight w:val="437"/>
+        </w:trPr>
+        <w:tc>
+          <w:tcPr>
+            <w:tcW w:w="2145" w:type="dxa"/>
+          </w:tcPr>
+          <w:p>
+            <w:pPr>
+              <w:rPr>
+                <w:rFonts w:asciiTheme="majorHAnsi" w:hAnsiTheme="majorHAnsi" w:cstheme="majorHAnsi"/>
+              </w:rPr>
+            </w:pPr>
+            <w:proofErr w:type="spellStart"/>
+            <w:r>
+              <w:rPr>
+                <w:rFonts w:asciiTheme="majorHAnsi" w:hAnsiTheme="majorHAnsi" w:cstheme="majorHAnsi"/>
+              </w:rPr>
+              <w:t>Rezerwacja_</w:t>
+            </w:r>
+            <w:r>
+              <w:rPr>
+                <w:rFonts w:asciiTheme="majorHAnsi" w:hAnsiTheme="majorHAnsi" w:cstheme="majorHAnsi"/>
+              </w:rPr>
+              <w:t>toru</w:t>
+            </w:r>
+            <w:proofErr w:type="spellEnd"/>
+          </w:p>
+        </w:tc>
+        <w:tc>
+          <w:tcPr>
+            <w:tcW w:w="4801" w:type="dxa"/>
+          </w:tcPr>
+          <w:p>
+            <w:pPr>
+              <w:rPr>
+                <w:rFonts w:asciiTheme="majorHAnsi" w:hAnsiTheme="majorHAnsi" w:cstheme="majorHAnsi"/>
+              </w:rPr>
+            </w:pPr>
+            <w:proofErr w:type="spellStart"/>
+            <w:r>
+              <w:rPr>
+                <w:rFonts w:asciiTheme="majorHAnsi" w:hAnsiTheme="majorHAnsi" w:cstheme="majorHAnsi"/>
+              </w:rPr>
+              <w:t>Numer_rezerwacji</w:t>
+            </w:r>
+            <w:proofErr w:type="spellEnd"/>
+          </w:p>
+        </w:tc>
+        <w:tc>
+          <w:tcPr>
+            <w:tcW w:w="3628" w:type="dxa"/>
+          </w:tcPr>
+          <w:p>
+            <w:pPr>
+              <w:rPr>
+                <w:rFonts w:asciiTheme="majorHAnsi" w:hAnsiTheme="majorHAnsi" w:cstheme="majorHAnsi"/>
+              </w:rPr>
+            </w:pPr>
+            <w:proofErr w:type="spellStart"/>
+            <w:r>
+              <w:rPr>
+                <w:rFonts w:asciiTheme="majorHAnsi" w:hAnsiTheme="majorHAnsi" w:cstheme="majorHAnsi"/>
+              </w:rPr>
+              <w:t>Klient_Numer_klienta</w:t>
+            </w:r>
+            <w:proofErr w:type="spellEnd"/>
+            <w:r>
+              <w:rPr>
+                <w:rFonts w:asciiTheme="majorHAnsi" w:hAnsiTheme="majorHAnsi" w:cstheme="majorHAnsi"/>
+              </w:rPr>
+              <w:t xml:space="preserve">; </w:t>
+            </w:r>
+            <w:proofErr w:type="spellStart"/>
+            <w:r>
+              <w:rPr>
+                <w:rFonts w:asciiTheme="majorHAnsi" w:hAnsiTheme="majorHAnsi" w:cstheme="majorHAnsi"/>
+              </w:rPr>
+              <w:t>Ogolna_Numer_uslugi</w:t>
+            </w:r>
+            <w:proofErr w:type="spellEnd"/>
+          </w:p>
+        </w:tc>
+      </w:tr>
+      <w:tr>
+        <w:trPr>
+          <w:trHeight w:val="437"/>
+        </w:trPr>
+        <w:tc>
+          <w:tcPr>
+            <w:tcW w:w="2145" w:type="dxa"/>
+          </w:tcPr>
+          <w:p>
+            <w:pPr>
+              <w:rPr>
+                <w:rFonts w:asciiTheme="majorHAnsi" w:hAnsiTheme="majorHAnsi" w:cstheme="majorHAnsi"/>
+              </w:rPr>
+            </w:pPr>
+            <w:proofErr w:type="spellStart"/>
+            <w:r>
+              <w:rPr>
+                <w:rFonts w:asciiTheme="majorHAnsi" w:hAnsiTheme="majorHAnsi" w:cstheme="majorHAnsi"/>
+              </w:rPr>
+              <w:t>Lekcja_plywania</w:t>
+            </w:r>
+            <w:proofErr w:type="spellEnd"/>
+          </w:p>
+        </w:tc>
+        <w:tc>
+          <w:tcPr>
+            <w:tcW w:w="4801" w:type="dxa"/>
+          </w:tcPr>
+          <w:p>
+            <w:pPr>
+              <w:rPr>
+                <w:rFonts w:asciiTheme="majorHAnsi" w:hAnsiTheme="majorHAnsi" w:cstheme="majorHAnsi"/>
+              </w:rPr>
+            </w:pPr>
+            <w:proofErr w:type="spellStart"/>
+            <w:r>
+              <w:rPr>
+                <w:rFonts w:asciiTheme="majorHAnsi" w:hAnsiTheme="majorHAnsi" w:cstheme="majorHAnsi"/>
+              </w:rPr>
+              <w:t>Numer_lekcji</w:t>
+            </w:r>
+            <w:proofErr w:type="spellEnd"/>
+          </w:p>
+        </w:tc>
+        <w:tc>
+          <w:tcPr>
+            <w:tcW w:w="3628" w:type="dxa"/>
+          </w:tcPr>
+          <w:p>
+            <w:pPr>
+              <w:rPr>
+                <w:rFonts w:asciiTheme="majorHAnsi" w:hAnsiTheme="majorHAnsi" w:cstheme="majorHAnsi"/>
+              </w:rPr>
+            </w:pPr>
+            <w:proofErr w:type="spellStart"/>
+            <w:r>
+              <w:rPr>
+                <w:rFonts w:asciiTheme="majorHAnsi" w:hAnsiTheme="majorHAnsi" w:cstheme="majorHAnsi"/>
+              </w:rPr>
+              <w:t>Klient_Numer_klienta</w:t>
+            </w:r>
+            <w:proofErr w:type="spellEnd"/>
+            <w:r>
+              <w:rPr>
+                <w:rFonts w:asciiTheme="majorHAnsi" w:hAnsiTheme="majorHAnsi" w:cstheme="majorHAnsi"/>
+              </w:rPr>
+              <w:t xml:space="preserve">; </w:t>
+            </w:r>
+            <w:proofErr w:type="spellStart"/>
+            <w:r>
+              <w:rPr>
+                <w:rFonts w:asciiTheme="majorHAnsi" w:hAnsiTheme="majorHAnsi" w:cstheme="majorHAnsi"/>
+              </w:rPr>
+              <w:t>Ogolna_Numer_uslugi</w:t>
+            </w:r>
+            <w:proofErr w:type="spellEnd"/>
+          </w:p>
+        </w:tc>
+      </w:tr>
+      <w:tr>
+        <w:trPr>
+          <w:trHeight w:val="437"/>
+        </w:trPr>
+        <w:tc>
+          <w:tcPr>
+            <w:tcW w:w="2145" w:type="dxa"/>
+          </w:tcPr>
+          <w:p>
+            <w:pPr>
+              <w:rPr>
+                <w:rFonts w:asciiTheme="majorHAnsi" w:hAnsiTheme="majorHAnsi" w:cstheme="majorHAnsi"/>
+              </w:rPr>
+            </w:pPr>
+            <w:proofErr w:type="spellStart"/>
+            <w:r>
+              <w:rPr>
+                <w:rFonts w:asciiTheme="majorHAnsi" w:hAnsiTheme="majorHAnsi" w:cstheme="majorHAnsi"/>
+              </w:rPr>
+              <w:t>Dane_do_</w:t>
+            </w:r>
+            <w:r>
+              <w:rPr>
+                <w:rFonts w:asciiTheme="majorHAnsi" w:hAnsiTheme="majorHAnsi" w:cstheme="majorHAnsi"/>
+              </w:rPr>
+              <w:t>logowania</w:t>
+            </w:r>
+            <w:proofErr w:type="spellEnd"/>
+          </w:p>
+        </w:tc>
+        <w:tc>
+          <w:tcPr>
+            <w:tcW w:w="4801" w:type="dxa"/>
+          </w:tcPr>
+          <w:p>
+            <w:pPr>
+              <w:rPr>
+                <w:rFonts w:asciiTheme="majorHAnsi" w:hAnsiTheme="majorHAnsi" w:cstheme="majorHAnsi"/>
+              </w:rPr>
+            </w:pPr>
+            <w:r>
+              <w:rPr>
+                <w:rFonts w:asciiTheme="majorHAnsi" w:hAnsiTheme="majorHAnsi" w:cstheme="majorHAnsi"/>
+              </w:rPr>
+              <w:t>Id</w:t>
+            </w:r>
+          </w:p>
+        </w:tc>
+        <w:tc>
+          <w:tcPr>
+            <w:tcW w:w="3628" w:type="dxa"/>
+          </w:tcPr>
+          <w:p>
+            <w:pPr>
+              <w:rPr>
+                <w:rFonts w:asciiTheme="majorHAnsi" w:hAnsiTheme="majorHAnsi" w:cstheme="majorHAnsi"/>
+              </w:rPr>
+            </w:pPr>
+            <w:proofErr w:type="spellStart"/>
+            <w:r>
+              <w:rPr>
+                <w:rFonts w:asciiTheme="majorHAnsi" w:hAnsiTheme="majorHAnsi" w:cstheme="majorHAnsi"/>
+              </w:rPr>
+              <w:t>Osoba_</w:t>
+            </w:r>
+            <w:bookmarkStart w:id="10" w:name="_GoBack"/>
+            <w:bookmarkEnd w:id="10"/>
+            <w:r>
+              <w:rPr>
+                <w:rFonts w:asciiTheme="majorHAnsi" w:hAnsiTheme="majorHAnsi" w:cstheme="majorHAnsi"/>
+              </w:rPr>
+              <w:t>Numer_identyfikacyjny</w:t>
+            </w:r>
+            <w:proofErr w:type="spellEnd"/>
+          </w:p>
+        </w:tc>
+      </w:tr>
+    </w:tbl>
+    <w:p/>
+    <w:p/>
     <w:sectPr>
       <w:headerReference w:type="default" r:id="rId11"/>
       <w:footerReference w:type="default" r:id="rId12"/>
@@ -10244,7 +10733,7 @@
           <w:rPr>
             <w:noProof/>
           </w:rPr>
-          <w:t>9</w:t>
+          <w:t>14</w:t>
         </w:r>
         <w:r>
           <w:fldChar w:fldCharType="end"/>
@@ -12027,7 +12516,7 @@
 </file>
 
 <file path=customXml/itemProps1.xml><?xml version="1.0" encoding="utf-8"?>
-<ds:datastoreItem xmlns:ds="http://schemas.openxmlformats.org/officeDocument/2006/customXml" ds:itemID="{B57B5B8A-F962-42DC-B47C-646C3855ABE8}">
+<ds:datastoreItem xmlns:ds="http://schemas.openxmlformats.org/officeDocument/2006/customXml" ds:itemID="{507E6E7F-BA89-43DD-ADC4-5E4264530131}">
   <ds:schemaRefs>
     <ds:schemaRef ds:uri="http://schemas.openxmlformats.org/officeDocument/2006/bibliography"/>
   </ds:schemaRefs>

</xml_diff>

<commit_message>
Dodano rozdział o modelu fizycznym do dokumentacji, zaaktualizowano poprzednie rozdziały
</commit_message>
<xml_diff>
--- a/Dokumentacja-wstepna.docx
+++ b/Dokumentacja-wstepna.docx
@@ -1,6 +1,6 @@
 
 <file path=word/document.xml><?xml version="1.0" encoding="utf-8"?>
-<w:document xmlns:wpc="http://schemas.microsoft.com/office/word/2010/wordprocessingCanvas" xmlns:mc="http://schemas.openxmlformats.org/markup-compatibility/2006" xmlns:o="urn:schemas-microsoft-com:office:office" xmlns:r="http://schemas.openxmlformats.org/officeDocument/2006/relationships" xmlns:m="http://schemas.openxmlformats.org/officeDocument/2006/math" xmlns:v="urn:schemas-microsoft-com:vml" xmlns:wp14="http://schemas.microsoft.com/office/word/2010/wordprocessingDrawing" xmlns:wp="http://schemas.openxmlformats.org/drawingml/2006/wordprocessingDrawing" xmlns:w10="urn:schemas-microsoft-com:office:word" xmlns:w="http://schemas.openxmlformats.org/wordprocessingml/2006/main" xmlns:w14="http://schemas.microsoft.com/office/word/2010/wordml" xmlns:w15="http://schemas.microsoft.com/office/word/2012/wordml" xmlns:wpg="http://schemas.microsoft.com/office/word/2010/wordprocessingGroup" xmlns:wpi="http://schemas.microsoft.com/office/word/2010/wordprocessingInk" xmlns:wne="http://schemas.microsoft.com/office/word/2006/wordml" xmlns:wps="http://schemas.microsoft.com/office/word/2010/wordprocessingShape" mc:Ignorable="w14 w15 wp14">
+<w:document xmlns:wpc="http://schemas.microsoft.com/office/word/2010/wordprocessingCanvas" xmlns:cx="http://schemas.microsoft.com/office/drawing/2014/chartex" xmlns:cx1="http://schemas.microsoft.com/office/drawing/2015/9/8/chartex" xmlns:cx2="http://schemas.microsoft.com/office/drawing/2015/10/21/chartex" xmlns:cx3="http://schemas.microsoft.com/office/drawing/2016/5/9/chartex" xmlns:cx4="http://schemas.microsoft.com/office/drawing/2016/5/10/chartex" xmlns:cx5="http://schemas.microsoft.com/office/drawing/2016/5/11/chartex" xmlns:cx6="http://schemas.microsoft.com/office/drawing/2016/5/12/chartex" xmlns:cx7="http://schemas.microsoft.com/office/drawing/2016/5/13/chartex" xmlns:cx8="http://schemas.microsoft.com/office/drawing/2016/5/14/chartex" xmlns:mc="http://schemas.openxmlformats.org/markup-compatibility/2006" xmlns:aink="http://schemas.microsoft.com/office/drawing/2016/ink" xmlns:am3d="http://schemas.microsoft.com/office/drawing/2017/model3d" xmlns:o="urn:schemas-microsoft-com:office:office" xmlns:r="http://schemas.openxmlformats.org/officeDocument/2006/relationships" xmlns:m="http://schemas.openxmlformats.org/officeDocument/2006/math" xmlns:v="urn:schemas-microsoft-com:vml" xmlns:wp14="http://schemas.microsoft.com/office/word/2010/wordprocessingDrawing" xmlns:wp="http://schemas.openxmlformats.org/drawingml/2006/wordprocessingDrawing" xmlns:w10="urn:schemas-microsoft-com:office:word" xmlns:w="http://schemas.openxmlformats.org/wordprocessingml/2006/main" xmlns:w14="http://schemas.microsoft.com/office/word/2010/wordml" xmlns:w15="http://schemas.microsoft.com/office/word/2012/wordml" xmlns:w16cid="http://schemas.microsoft.com/office/word/2016/wordml/cid" xmlns:w16se="http://schemas.microsoft.com/office/word/2015/wordml/symex" xmlns:wpg="http://schemas.microsoft.com/office/word/2010/wordprocessingGroup" xmlns:wpi="http://schemas.microsoft.com/office/word/2010/wordprocessingInk" xmlns:wne="http://schemas.microsoft.com/office/word/2006/wordml" xmlns:wps="http://schemas.microsoft.com/office/word/2010/wordprocessingShape" mc:Ignorable="w14 w15 w16se w16cid wp14">
   <w:body>
     <w:p>
       <w:pPr>
@@ -119,7 +119,7 @@
               </wp:anchor>
             </w:drawing>
           </mc:Choice>
-          <mc:Fallback xmlns:w16se="http://schemas.microsoft.com/office/word/2015/wordml/symex" xmlns:w16cid="http://schemas.microsoft.com/office/word/2016/wordml/cid" xmlns:am3d="http://schemas.microsoft.com/office/drawing/2017/model3d" xmlns:aink="http://schemas.microsoft.com/office/drawing/2016/ink" xmlns:cx8="http://schemas.microsoft.com/office/drawing/2016/5/14/chartex" xmlns:cx7="http://schemas.microsoft.com/office/drawing/2016/5/13/chartex" xmlns:cx6="http://schemas.microsoft.com/office/drawing/2016/5/12/chartex" xmlns:cx5="http://schemas.microsoft.com/office/drawing/2016/5/11/chartex" xmlns:cx4="http://schemas.microsoft.com/office/drawing/2016/5/10/chartex" xmlns:cx3="http://schemas.microsoft.com/office/drawing/2016/5/9/chartex" xmlns:cx2="http://schemas.microsoft.com/office/drawing/2015/10/21/chartex" xmlns:cx1="http://schemas.microsoft.com/office/drawing/2015/9/8/chartex" xmlns:cx="http://schemas.microsoft.com/office/drawing/2014/chartex">
+          <mc:Fallback>
             <w:pict>
               <v:line w14:anchorId="4F3AF352" id="Łącznik prosty 1" o:spid="_x0000_s1026" style="position:absolute;z-index:251656704;visibility:visible;mso-wrap-style:square;mso-wrap-distance-left:9pt;mso-wrap-distance-top:0;mso-wrap-distance-right:9pt;mso-wrap-distance-bottom:0;mso-position-horizontal:absolute;mso-position-horizontal-relative:text;mso-position-vertical:absolute;mso-position-vertical-relative:text" from="-1.5pt,16.9pt" to="519.75pt,16.9pt" o:gfxdata="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" strokecolor="#f68c36 [3049]"/>
             </w:pict>
@@ -383,7 +383,7 @@
               </wp:anchor>
             </w:drawing>
           </mc:Choice>
-          <mc:Fallback xmlns:w16se="http://schemas.microsoft.com/office/word/2015/wordml/symex" xmlns:w16cid="http://schemas.microsoft.com/office/word/2016/wordml/cid" xmlns:am3d="http://schemas.microsoft.com/office/drawing/2017/model3d" xmlns:aink="http://schemas.microsoft.com/office/drawing/2016/ink" xmlns:cx8="http://schemas.microsoft.com/office/drawing/2016/5/14/chartex" xmlns:cx7="http://schemas.microsoft.com/office/drawing/2016/5/13/chartex" xmlns:cx6="http://schemas.microsoft.com/office/drawing/2016/5/12/chartex" xmlns:cx5="http://schemas.microsoft.com/office/drawing/2016/5/11/chartex" xmlns:cx4="http://schemas.microsoft.com/office/drawing/2016/5/10/chartex" xmlns:cx3="http://schemas.microsoft.com/office/drawing/2016/5/9/chartex" xmlns:cx2="http://schemas.microsoft.com/office/drawing/2015/10/21/chartex" xmlns:cx1="http://schemas.microsoft.com/office/drawing/2015/9/8/chartex" xmlns:cx="http://schemas.microsoft.com/office/drawing/2014/chartex">
+          <mc:Fallback>
             <w:pict>
               <v:line w14:anchorId="1F60D20B" id="Łącznik prosty 2" o:spid="_x0000_s1026" style="position:absolute;z-index:251649024;visibility:visible;mso-wrap-style:square;mso-wrap-distance-left:9pt;mso-wrap-distance-top:0;mso-wrap-distance-right:9pt;mso-wrap-distance-bottom:0;mso-position-horizontal:absolute;mso-position-horizontal-relative:text;mso-position-vertical:absolute;mso-position-vertical-relative:text" from="-1.5pt,18.7pt" to="519.75pt,18.7pt" o:gfxdata="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" strokecolor="#f68c36 [3049]"/>
             </w:pict>
@@ -1463,7 +1463,7 @@
               </wp:anchor>
             </w:drawing>
           </mc:Choice>
-          <mc:Fallback xmlns:w16se="http://schemas.microsoft.com/office/word/2015/wordml/symex" xmlns:w16cid="http://schemas.microsoft.com/office/word/2016/wordml/cid" xmlns:am3d="http://schemas.microsoft.com/office/drawing/2017/model3d" xmlns:aink="http://schemas.microsoft.com/office/drawing/2016/ink" xmlns:cx8="http://schemas.microsoft.com/office/drawing/2016/5/14/chartex" xmlns:cx7="http://schemas.microsoft.com/office/drawing/2016/5/13/chartex" xmlns:cx6="http://schemas.microsoft.com/office/drawing/2016/5/12/chartex" xmlns:cx5="http://schemas.microsoft.com/office/drawing/2016/5/11/chartex" xmlns:cx4="http://schemas.microsoft.com/office/drawing/2016/5/10/chartex" xmlns:cx3="http://schemas.microsoft.com/office/drawing/2016/5/9/chartex" xmlns:cx2="http://schemas.microsoft.com/office/drawing/2015/10/21/chartex" xmlns:cx1="http://schemas.microsoft.com/office/drawing/2015/9/8/chartex" xmlns:cx="http://schemas.microsoft.com/office/drawing/2014/chartex">
+          <mc:Fallback>
             <w:pict>
               <v:line w14:anchorId="2867431D" id="Łącznik prosty 12" o:spid="_x0000_s1026" style="position:absolute;z-index:251675648;visibility:visible;mso-wrap-style:square;mso-wrap-distance-left:9pt;mso-wrap-distance-top:0;mso-wrap-distance-right:9pt;mso-wrap-distance-bottom:0;mso-position-horizontal:absolute;mso-position-horizontal-relative:text;mso-position-vertical:absolute;mso-position-vertical-relative:text" from="0,18pt" to="521.25pt,18pt" o:gfxdata="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" strokecolor="#f69240"/>
             </w:pict>
@@ -1538,7 +1538,7 @@
             </w:rPr>
             <w:fldChar w:fldCharType="separate"/>
           </w:r>
-          <w:hyperlink w:anchor="_Toc531803614" w:history="1">
+          <w:hyperlink w:anchor="_Toc532339605" w:history="1">
             <w:r>
               <w:rPr>
                 <w:rStyle w:val="Hipercze"/>
@@ -1561,7 +1561,7 @@
               <w:rPr>
                 <w:webHidden/>
               </w:rPr>
-              <w:instrText xml:space="preserve"> PAGEREF _Toc531803614 \h </w:instrText>
+              <w:instrText xml:space="preserve"> PAGEREF _Toc532339605 \h </w:instrText>
             </w:r>
             <w:r>
               <w:rPr>
@@ -1598,7 +1598,7 @@
               <w:szCs w:val="22"/>
             </w:rPr>
           </w:pPr>
-          <w:hyperlink w:anchor="_Toc531803615" w:history="1">
+          <w:hyperlink w:anchor="_Toc532339606" w:history="1">
             <w:r>
               <w:rPr>
                 <w:rStyle w:val="Hipercze"/>
@@ -1621,7 +1621,7 @@
               <w:rPr>
                 <w:webHidden/>
               </w:rPr>
-              <w:instrText xml:space="preserve"> PAGEREF _Toc531803615 \h </w:instrText>
+              <w:instrText xml:space="preserve"> PAGEREF _Toc532339606 \h </w:instrText>
             </w:r>
             <w:r>
               <w:rPr>
@@ -1658,7 +1658,7 @@
               <w:szCs w:val="22"/>
             </w:rPr>
           </w:pPr>
-          <w:hyperlink w:anchor="_Toc531803616" w:history="1">
+          <w:hyperlink w:anchor="_Toc532339607" w:history="1">
             <w:r>
               <w:rPr>
                 <w:rStyle w:val="Hipercze"/>
@@ -1681,7 +1681,7 @@
               <w:rPr>
                 <w:webHidden/>
               </w:rPr>
-              <w:instrText xml:space="preserve"> PAGEREF _Toc531803616 \h </w:instrText>
+              <w:instrText xml:space="preserve"> PAGEREF _Toc532339607 \h </w:instrText>
             </w:r>
             <w:r>
               <w:rPr>
@@ -1718,7 +1718,7 @@
               <w:szCs w:val="22"/>
             </w:rPr>
           </w:pPr>
-          <w:hyperlink w:anchor="_Toc531803617" w:history="1">
+          <w:hyperlink w:anchor="_Toc532339608" w:history="1">
             <w:r>
               <w:rPr>
                 <w:rStyle w:val="Hipercze"/>
@@ -1741,7 +1741,7 @@
               <w:rPr>
                 <w:webHidden/>
               </w:rPr>
-              <w:instrText xml:space="preserve"> PAGEREF _Toc531803617 \h </w:instrText>
+              <w:instrText xml:space="preserve"> PAGEREF _Toc532339608 \h </w:instrText>
             </w:r>
             <w:r>
               <w:rPr>
@@ -1778,7 +1778,7 @@
               <w:szCs w:val="22"/>
             </w:rPr>
           </w:pPr>
-          <w:hyperlink w:anchor="_Toc531803618" w:history="1">
+          <w:hyperlink w:anchor="_Toc532339609" w:history="1">
             <w:r>
               <w:rPr>
                 <w:rStyle w:val="Hipercze"/>
@@ -1801,7 +1801,7 @@
               <w:rPr>
                 <w:webHidden/>
               </w:rPr>
-              <w:instrText xml:space="preserve"> PAGEREF _Toc531803618 \h </w:instrText>
+              <w:instrText xml:space="preserve"> PAGEREF _Toc532339609 \h </w:instrText>
             </w:r>
             <w:r>
               <w:rPr>
@@ -1838,7 +1838,7 @@
               <w:szCs w:val="22"/>
             </w:rPr>
           </w:pPr>
-          <w:hyperlink w:anchor="_Toc531803619" w:history="1">
+          <w:hyperlink w:anchor="_Toc532339610" w:history="1">
             <w:r>
               <w:rPr>
                 <w:rStyle w:val="Hipercze"/>
@@ -1861,7 +1861,7 @@
               <w:rPr>
                 <w:webHidden/>
               </w:rPr>
-              <w:instrText xml:space="preserve"> PAGEREF _Toc531803619 \h </w:instrText>
+              <w:instrText xml:space="preserve"> PAGEREF _Toc532339610 \h </w:instrText>
             </w:r>
             <w:r>
               <w:rPr>
@@ -1898,7 +1898,7 @@
               <w:szCs w:val="22"/>
             </w:rPr>
           </w:pPr>
-          <w:hyperlink w:anchor="_Toc531803620" w:history="1">
+          <w:hyperlink w:anchor="_Toc532339611" w:history="1">
             <w:r>
               <w:rPr>
                 <w:rStyle w:val="Hipercze"/>
@@ -1921,7 +1921,7 @@
               <w:rPr>
                 <w:webHidden/>
               </w:rPr>
-              <w:instrText xml:space="preserve"> PAGEREF _Toc531803620 \h </w:instrText>
+              <w:instrText xml:space="preserve"> PAGEREF _Toc532339611 \h </w:instrText>
             </w:r>
             <w:r>
               <w:rPr>
@@ -1958,7 +1958,7 @@
               <w:szCs w:val="22"/>
             </w:rPr>
           </w:pPr>
-          <w:hyperlink w:anchor="_Toc531803621" w:history="1">
+          <w:hyperlink w:anchor="_Toc532339612" w:history="1">
             <w:r>
               <w:rPr>
                 <w:rStyle w:val="Hipercze"/>
@@ -1981,7 +1981,7 @@
               <w:rPr>
                 <w:webHidden/>
               </w:rPr>
-              <w:instrText xml:space="preserve"> PAGEREF _Toc531803621 \h </w:instrText>
+              <w:instrText xml:space="preserve"> PAGEREF _Toc532339612 \h </w:instrText>
             </w:r>
             <w:r>
               <w:rPr>
@@ -2018,7 +2018,7 @@
               <w:szCs w:val="22"/>
             </w:rPr>
           </w:pPr>
-          <w:hyperlink w:anchor="_Toc531803622" w:history="1">
+          <w:hyperlink w:anchor="_Toc532339613" w:history="1">
             <w:r>
               <w:rPr>
                 <w:rStyle w:val="Hipercze"/>
@@ -2041,7 +2041,7 @@
               <w:rPr>
                 <w:webHidden/>
               </w:rPr>
-              <w:instrText xml:space="preserve"> PAGEREF _Toc531803622 \h </w:instrText>
+              <w:instrText xml:space="preserve"> PAGEREF _Toc532339613 \h </w:instrText>
             </w:r>
             <w:r>
               <w:rPr>
@@ -2059,6 +2059,66 @@
                 <w:webHidden/>
               </w:rPr>
               <w:t>14</w:t>
+            </w:r>
+            <w:r>
+              <w:rPr>
+                <w:webHidden/>
+              </w:rPr>
+              <w:fldChar w:fldCharType="end"/>
+            </w:r>
+          </w:hyperlink>
+        </w:p>
+        <w:p>
+          <w:pPr>
+            <w:pStyle w:val="Spistreci1"/>
+            <w:rPr>
+              <w:rFonts w:asciiTheme="minorHAnsi" w:eastAsiaTheme="minorEastAsia" w:hAnsiTheme="minorHAnsi" w:cstheme="minorBidi"/>
+              <w:b w:val="0"/>
+              <w:sz w:val="22"/>
+              <w:szCs w:val="22"/>
+            </w:rPr>
+          </w:pPr>
+          <w:hyperlink w:anchor="_Toc532339614" w:history="1">
+            <w:r>
+              <w:rPr>
+                <w:rStyle w:val="Hipercze"/>
+              </w:rPr>
+              <w:t>Model fizyczny</w:t>
+            </w:r>
+            <w:r>
+              <w:rPr>
+                <w:webHidden/>
+              </w:rPr>
+              <w:tab/>
+            </w:r>
+            <w:r>
+              <w:rPr>
+                <w:webHidden/>
+              </w:rPr>
+              <w:fldChar w:fldCharType="begin"/>
+            </w:r>
+            <w:r>
+              <w:rPr>
+                <w:webHidden/>
+              </w:rPr>
+              <w:instrText xml:space="preserve"> PAGEREF _Toc532339614 \h </w:instrText>
+            </w:r>
+            <w:r>
+              <w:rPr>
+                <w:webHidden/>
+              </w:rPr>
+            </w:r>
+            <w:r>
+              <w:rPr>
+                <w:webHidden/>
+              </w:rPr>
+              <w:fldChar w:fldCharType="separate"/>
+            </w:r>
+            <w:r>
+              <w:rPr>
+                <w:webHidden/>
+              </w:rPr>
+              <w:t>15</w:t>
             </w:r>
             <w:r>
               <w:rPr>
@@ -2095,8 +2155,10 @@
         </w:rPr>
         <w:br w:type="page"/>
       </w:r>
+      <w:bookmarkStart w:id="0" w:name="_GoBack"/>
+      <w:bookmarkEnd w:id="0"/>
     </w:p>
-    <w:bookmarkStart w:id="0" w:name="_Toc531803614"/>
+    <w:bookmarkStart w:id="1" w:name="_Toc532339605"/>
     <w:p>
       <w:pPr>
         <w:pStyle w:val="Nagwek1"/>
@@ -2162,7 +2224,7 @@
               </wp:anchor>
             </w:drawing>
           </mc:Choice>
-          <mc:Fallback xmlns:w16se="http://schemas.microsoft.com/office/word/2015/wordml/symex" xmlns:w16cid="http://schemas.microsoft.com/office/word/2016/wordml/cid" xmlns:am3d="http://schemas.microsoft.com/office/drawing/2017/model3d" xmlns:aink="http://schemas.microsoft.com/office/drawing/2016/ink" xmlns:cx8="http://schemas.microsoft.com/office/drawing/2016/5/14/chartex" xmlns:cx7="http://schemas.microsoft.com/office/drawing/2016/5/13/chartex" xmlns:cx6="http://schemas.microsoft.com/office/drawing/2016/5/12/chartex" xmlns:cx5="http://schemas.microsoft.com/office/drawing/2016/5/11/chartex" xmlns:cx4="http://schemas.microsoft.com/office/drawing/2016/5/10/chartex" xmlns:cx3="http://schemas.microsoft.com/office/drawing/2016/5/9/chartex" xmlns:cx2="http://schemas.microsoft.com/office/drawing/2015/10/21/chartex" xmlns:cx1="http://schemas.microsoft.com/office/drawing/2015/9/8/chartex" xmlns:cx="http://schemas.microsoft.com/office/drawing/2014/chartex">
+          <mc:Fallback>
             <w:pict>
               <v:line w14:anchorId="73E9C1DC" id="Łącznik prosty 5" o:spid="_x0000_s1026" style="position:absolute;z-index:251664384;visibility:visible;mso-wrap-style:square;mso-wrap-distance-left:9pt;mso-wrap-distance-top:0;mso-wrap-distance-right:9pt;mso-wrap-distance-bottom:0;mso-position-horizontal:absolute;mso-position-horizontal-relative:text;mso-position-vertical:absolute;mso-position-vertical-relative:text" from="0,20.2pt" to="521.25pt,20.2pt" o:gfxdata="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" strokecolor="#f68c36 [3049]"/>
             </w:pict>
@@ -2176,7 +2238,7 @@
         </w:rPr>
         <w:t>Wymagania funkcjonalne:</w:t>
       </w:r>
-      <w:bookmarkEnd w:id="0"/>
+      <w:bookmarkEnd w:id="1"/>
     </w:p>
     <w:tbl>
       <w:tblPr>
@@ -3345,7 +3407,10 @@
               <w:t>Konserwator</w:t>
             </w:r>
             <w:r>
-              <w:t xml:space="preserve"> może dodawać opis przeprowadzonych przeglądów</w:t>
+              <w:t xml:space="preserve"> może dodać </w:t>
+            </w:r>
+            <w:r>
+              <w:t>kolejny przegląd</w:t>
             </w:r>
             <w:r>
               <w:t>.</w:t>
@@ -3629,16 +3694,13 @@
               <w:t>Kasjer</w:t>
             </w:r>
             <w:r>
-              <w:t xml:space="preserve"> może na życzenie </w:t>
-            </w:r>
-            <w:r>
-              <w:rPr>
-                <w:b/>
-              </w:rPr>
-              <w:t xml:space="preserve">klienta </w:t>
-            </w:r>
-            <w:r>
-              <w:t>dodać nową transakcję</w:t>
+              <w:t xml:space="preserve"> </w:t>
+            </w:r>
+            <w:r>
+              <w:t>dodaje</w:t>
+            </w:r>
+            <w:r>
+              <w:t xml:space="preserve"> nową transakcję</w:t>
             </w:r>
             <w:r>
               <w:t>.</w:t>
@@ -4218,7 +4280,7 @@
         </w:tc>
       </w:tr>
     </w:tbl>
-    <w:bookmarkStart w:id="1" w:name="_Toc531803615"/>
+    <w:bookmarkStart w:id="2" w:name="_Toc532339606"/>
     <w:p>
       <w:pPr>
         <w:pStyle w:val="Nagwek1"/>
@@ -4283,7 +4345,7 @@
               </wp:anchor>
             </w:drawing>
           </mc:Choice>
-          <mc:Fallback xmlns:w16se="http://schemas.microsoft.com/office/word/2015/wordml/symex" xmlns:w16cid="http://schemas.microsoft.com/office/word/2016/wordml/cid" xmlns:am3d="http://schemas.microsoft.com/office/drawing/2017/model3d" xmlns:aink="http://schemas.microsoft.com/office/drawing/2016/ink" xmlns:cx8="http://schemas.microsoft.com/office/drawing/2016/5/14/chartex" xmlns:cx7="http://schemas.microsoft.com/office/drawing/2016/5/13/chartex" xmlns:cx6="http://schemas.microsoft.com/office/drawing/2016/5/12/chartex" xmlns:cx5="http://schemas.microsoft.com/office/drawing/2016/5/11/chartex" xmlns:cx4="http://schemas.microsoft.com/office/drawing/2016/5/10/chartex" xmlns:cx3="http://schemas.microsoft.com/office/drawing/2016/5/9/chartex" xmlns:cx2="http://schemas.microsoft.com/office/drawing/2015/10/21/chartex" xmlns:cx1="http://schemas.microsoft.com/office/drawing/2015/9/8/chartex" xmlns:cx="http://schemas.microsoft.com/office/drawing/2014/chartex">
+          <mc:Fallback>
             <w:pict>
               <v:line w14:anchorId="7614B8A1" id="Łącznik prosty 6" o:spid="_x0000_s1026" style="position:absolute;z-index:251644928;visibility:visible;mso-wrap-style:square;mso-wrap-distance-left:9pt;mso-wrap-distance-top:0;mso-wrap-distance-right:9pt;mso-wrap-distance-bottom:0;mso-position-horizontal:left;mso-position-horizontal-relative:margin;mso-position-vertical:absolute;mso-position-vertical-relative:text" from="0,43.45pt" to="521.25pt,43.45pt" o:gfxdata="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" strokecolor="#f68c36 [3049]">
                 <w10:wrap anchorx="margin"/>
@@ -4299,7 +4361,7 @@
         </w:rPr>
         <w:t>Wymagania niefunkcjonalne:</w:t>
       </w:r>
-      <w:bookmarkEnd w:id="1"/>
+      <w:bookmarkEnd w:id="2"/>
     </w:p>
     <w:tbl>
       <w:tblPr>
@@ -4585,7 +4647,7 @@
         </w:rPr>
       </w:pPr>
     </w:p>
-    <w:bookmarkStart w:id="2" w:name="_Toc531803616"/>
+    <w:bookmarkStart w:id="3" w:name="_Toc532339607"/>
     <w:p>
       <w:pPr>
         <w:pStyle w:val="Nagwek1"/>
@@ -4650,7 +4712,7 @@
               </wp:anchor>
             </w:drawing>
           </mc:Choice>
-          <mc:Fallback xmlns:w16se="http://schemas.microsoft.com/office/word/2015/wordml/symex" xmlns:w16cid="http://schemas.microsoft.com/office/word/2016/wordml/cid" xmlns:am3d="http://schemas.microsoft.com/office/drawing/2017/model3d" xmlns:aink="http://schemas.microsoft.com/office/drawing/2016/ink" xmlns:cx8="http://schemas.microsoft.com/office/drawing/2016/5/14/chartex" xmlns:cx7="http://schemas.microsoft.com/office/drawing/2016/5/13/chartex" xmlns:cx6="http://schemas.microsoft.com/office/drawing/2016/5/12/chartex" xmlns:cx5="http://schemas.microsoft.com/office/drawing/2016/5/11/chartex" xmlns:cx4="http://schemas.microsoft.com/office/drawing/2016/5/10/chartex" xmlns:cx3="http://schemas.microsoft.com/office/drawing/2016/5/9/chartex" xmlns:cx2="http://schemas.microsoft.com/office/drawing/2015/10/21/chartex" xmlns:cx1="http://schemas.microsoft.com/office/drawing/2015/9/8/chartex" xmlns:cx="http://schemas.microsoft.com/office/drawing/2014/chartex">
+          <mc:Fallback>
             <w:pict>
               <v:line w14:anchorId="0F3ABFFF" id="Łącznik prosty 7" o:spid="_x0000_s1026" style="position:absolute;z-index:251656192;visibility:visible;mso-wrap-style:square;mso-wrap-distance-left:9pt;mso-wrap-distance-top:0;mso-wrap-distance-right:9pt;mso-wrap-distance-bottom:0;mso-position-horizontal:absolute;mso-position-horizontal-relative:text;mso-position-vertical:absolute;mso-position-vertical-relative:text" from="0,35.95pt" to="521.25pt,35.95pt" o:gfxdata="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" strokecolor="#f68c36 [3049]"/>
             </w:pict>
@@ -4664,7 +4726,7 @@
         </w:rPr>
         <w:t>Słownik pojęć:</w:t>
       </w:r>
-      <w:bookmarkEnd w:id="2"/>
+      <w:bookmarkEnd w:id="3"/>
     </w:p>
     <w:tbl>
       <w:tblPr>
@@ -4955,26 +5017,25 @@
               <w:rPr>
                 <w:rFonts w:asciiTheme="majorHAnsi" w:eastAsia="Times New Roman" w:hAnsiTheme="majorHAnsi" w:cstheme="majorHAnsi"/>
               </w:rPr>
-              <w:t xml:space="preserve"> basenu, wraz z </w:t>
-            </w:r>
-            <w:r>
-              <w:rPr>
-                <w:rFonts w:asciiTheme="majorHAnsi" w:eastAsia="Times New Roman" w:hAnsiTheme="majorHAnsi" w:cstheme="majorHAnsi"/>
-                <w:b/>
-              </w:rPr>
-              <w:t>opisem</w:t>
-            </w:r>
-            <w:r>
-              <w:rPr>
-                <w:rFonts w:asciiTheme="majorHAnsi" w:eastAsia="Times New Roman" w:hAnsiTheme="majorHAnsi" w:cstheme="majorHAnsi"/>
-              </w:rPr>
-              <w:t xml:space="preserve"> wykrytej usterki bądź jej braku. Każdy z basenów musi odbywać przegląd co dwa lata</w:t>
-            </w:r>
-            <w:r>
-              <w:rPr>
-                <w:rFonts w:asciiTheme="majorHAnsi" w:eastAsia="Times New Roman" w:hAnsiTheme="majorHAnsi" w:cstheme="majorHAnsi"/>
-              </w:rPr>
-              <w:t>. Baza danych pozwoli konserwatorowi sprawdzić termin następnego przeglądu.</w:t>
+              <w:t xml:space="preserve"> basenu. Każdy z basenów musi odbywać przegląd co dwa lata</w:t>
+            </w:r>
+            <w:r>
+              <w:rPr>
+                <w:rFonts w:asciiTheme="majorHAnsi" w:eastAsia="Times New Roman" w:hAnsiTheme="majorHAnsi" w:cstheme="majorHAnsi"/>
+              </w:rPr>
+              <w:t>. Baza danych pozwoli konserwatorowi sprawdzić termin następnego przeglądu</w:t>
+            </w:r>
+            <w:r>
+              <w:rPr>
+                <w:rFonts w:asciiTheme="majorHAnsi" w:eastAsia="Times New Roman" w:hAnsiTheme="majorHAnsi" w:cstheme="majorHAnsi"/>
+              </w:rPr>
+              <w:t xml:space="preserve"> i wprowadzić datę kolejnego przeglądu</w:t>
+            </w:r>
+            <w:r>
+              <w:rPr>
+                <w:rFonts w:asciiTheme="majorHAnsi" w:eastAsia="Times New Roman" w:hAnsiTheme="majorHAnsi" w:cstheme="majorHAnsi"/>
+              </w:rPr>
+              <w:t>.</w:t>
             </w:r>
           </w:p>
         </w:tc>
@@ -5094,7 +5155,96 @@
               <w:rPr>
                 <w:rFonts w:asciiTheme="majorHAnsi" w:eastAsia="Times New Roman" w:hAnsiTheme="majorHAnsi" w:cstheme="majorHAnsi"/>
               </w:rPr>
-              <w:t xml:space="preserve"> Będzie ona powiązana z </w:t>
+              <w:t xml:space="preserve"> </w:t>
+            </w:r>
+            <w:r>
+              <w:rPr>
+                <w:rFonts w:asciiTheme="majorHAnsi" w:eastAsia="Times New Roman" w:hAnsiTheme="majorHAnsi" w:cstheme="majorHAnsi"/>
+              </w:rPr>
+              <w:t xml:space="preserve">Ponadto zmiana statusu </w:t>
+            </w:r>
+            <w:r>
+              <w:rPr>
+                <w:rFonts w:asciiTheme="majorHAnsi" w:eastAsia="Times New Roman" w:hAnsiTheme="majorHAnsi" w:cstheme="majorHAnsi"/>
+                <w:b/>
+              </w:rPr>
+              <w:t>rezerwacji</w:t>
+            </w:r>
+            <w:r>
+              <w:rPr>
+                <w:rFonts w:asciiTheme="majorHAnsi" w:eastAsia="Times New Roman" w:hAnsiTheme="majorHAnsi" w:cstheme="majorHAnsi"/>
+              </w:rPr>
+              <w:t xml:space="preserve"> na „wykorzystaną” spowoduje </w:t>
+            </w:r>
+            <w:r>
+              <w:rPr>
+                <w:rFonts w:asciiTheme="majorHAnsi" w:eastAsia="Times New Roman" w:hAnsiTheme="majorHAnsi" w:cstheme="majorHAnsi"/>
+              </w:rPr>
+              <w:t xml:space="preserve">powstanie </w:t>
+            </w:r>
+            <w:r>
+              <w:rPr>
+                <w:rFonts w:asciiTheme="majorHAnsi" w:eastAsia="Times New Roman" w:hAnsiTheme="majorHAnsi" w:cstheme="majorHAnsi"/>
+              </w:rPr>
+              <w:t xml:space="preserve">nowej </w:t>
+            </w:r>
+            <w:r>
+              <w:rPr>
+                <w:rFonts w:asciiTheme="majorHAnsi" w:eastAsia="Times New Roman" w:hAnsiTheme="majorHAnsi" w:cstheme="majorHAnsi"/>
+                <w:b/>
+              </w:rPr>
+              <w:t>transakcji</w:t>
+            </w:r>
+            <w:r>
+              <w:rPr>
+                <w:rFonts w:asciiTheme="majorHAnsi" w:eastAsia="Times New Roman" w:hAnsiTheme="majorHAnsi" w:cstheme="majorHAnsi"/>
+                <w:b/>
+              </w:rPr>
+              <w:t xml:space="preserve"> </w:t>
+            </w:r>
+            <w:r>
+              <w:rPr>
+                <w:rFonts w:asciiTheme="majorHAnsi" w:eastAsia="Times New Roman" w:hAnsiTheme="majorHAnsi" w:cstheme="majorHAnsi"/>
+              </w:rPr>
+              <w:t>jej odpowiadającej</w:t>
+            </w:r>
+            <w:r>
+              <w:rPr>
+                <w:rFonts w:asciiTheme="majorHAnsi" w:eastAsia="Times New Roman" w:hAnsiTheme="majorHAnsi" w:cstheme="majorHAnsi"/>
+              </w:rPr>
+              <w:t xml:space="preserve"> (</w:t>
+            </w:r>
+            <w:r>
+              <w:rPr>
+                <w:rFonts w:asciiTheme="majorHAnsi" w:eastAsia="Times New Roman" w:hAnsiTheme="majorHAnsi" w:cstheme="majorHAnsi"/>
+                <w:b/>
+              </w:rPr>
+              <w:t>rezerwacja</w:t>
+            </w:r>
+            <w:r>
+              <w:rPr>
+                <w:rFonts w:asciiTheme="majorHAnsi" w:eastAsia="Times New Roman" w:hAnsiTheme="majorHAnsi" w:cstheme="majorHAnsi"/>
+              </w:rPr>
+              <w:t xml:space="preserve"> jest opłacana jedynie w przypadku jej wykorzystania). </w:t>
+            </w:r>
+            <w:r>
+              <w:rPr>
+                <w:rFonts w:asciiTheme="majorHAnsi" w:eastAsia="Times New Roman" w:hAnsiTheme="majorHAnsi" w:cstheme="majorHAnsi"/>
+                <w:b/>
+              </w:rPr>
+              <w:t xml:space="preserve">Rezerwacja </w:t>
+            </w:r>
+            <w:r>
+              <w:rPr>
+                <w:rFonts w:asciiTheme="majorHAnsi" w:eastAsia="Times New Roman" w:hAnsiTheme="majorHAnsi" w:cstheme="majorHAnsi"/>
+              </w:rPr>
+              <w:t>b</w:t>
+            </w:r>
+            <w:r>
+              <w:rPr>
+                <w:rFonts w:asciiTheme="majorHAnsi" w:eastAsia="Times New Roman" w:hAnsiTheme="majorHAnsi" w:cstheme="majorHAnsi"/>
+              </w:rPr>
+              <w:t xml:space="preserve">ędzie powiązana z </w:t>
             </w:r>
             <w:r>
               <w:rPr>
@@ -5107,7 +5257,44 @@
               <w:rPr>
                 <w:rFonts w:asciiTheme="majorHAnsi" w:eastAsia="Times New Roman" w:hAnsiTheme="majorHAnsi" w:cstheme="majorHAnsi"/>
               </w:rPr>
-              <w:t>, który dokonał rezerwacji.</w:t>
+              <w:t xml:space="preserve">, który </w:t>
+            </w:r>
+            <w:r>
+              <w:rPr>
+                <w:rFonts w:asciiTheme="majorHAnsi" w:eastAsia="Times New Roman" w:hAnsiTheme="majorHAnsi" w:cstheme="majorHAnsi"/>
+              </w:rPr>
+              <w:t xml:space="preserve">jej </w:t>
+            </w:r>
+            <w:r>
+              <w:rPr>
+                <w:rFonts w:asciiTheme="majorHAnsi" w:eastAsia="Times New Roman" w:hAnsiTheme="majorHAnsi" w:cstheme="majorHAnsi"/>
+              </w:rPr>
+              <w:t>dokonał</w:t>
+            </w:r>
+            <w:r>
+              <w:rPr>
+                <w:rFonts w:asciiTheme="majorHAnsi" w:eastAsia="Times New Roman" w:hAnsiTheme="majorHAnsi" w:cstheme="majorHAnsi"/>
+              </w:rPr>
+              <w:t>.</w:t>
+            </w:r>
+            <w:r>
+              <w:rPr>
+                <w:rFonts w:asciiTheme="majorHAnsi" w:eastAsia="Times New Roman" w:hAnsiTheme="majorHAnsi" w:cstheme="majorHAnsi"/>
+              </w:rPr>
+              <w:t xml:space="preserve"> </w:t>
+            </w:r>
+            <w:r>
+              <w:rPr>
+                <w:rFonts w:asciiTheme="majorHAnsi" w:eastAsia="Times New Roman" w:hAnsiTheme="majorHAnsi" w:cstheme="majorHAnsi"/>
+                <w:b/>
+              </w:rPr>
+              <w:t xml:space="preserve">Rezerwacja </w:t>
+            </w:r>
+            <w:r>
+              <w:rPr>
+                <w:rFonts w:asciiTheme="majorHAnsi" w:eastAsia="Times New Roman" w:hAnsiTheme="majorHAnsi" w:cstheme="majorHAnsi"/>
+              </w:rPr>
+              <w:t>może być dokonana maksymalnie z tygodniowym wyprzedzeniem.</w:t>
             </w:r>
           </w:p>
         </w:tc>
@@ -5230,6 +5417,51 @@
               </w:rPr>
               <w:t>, aby móc się zapisać na lekcję pływania, musi zapłacić za nią z góry (w kasie lub poprzez aplikację).</w:t>
             </w:r>
+            <w:r>
+              <w:rPr>
+                <w:rFonts w:asciiTheme="majorHAnsi" w:eastAsia="Times New Roman" w:hAnsiTheme="majorHAnsi" w:cstheme="majorHAnsi"/>
+              </w:rPr>
+              <w:t xml:space="preserve"> W ciągu dnia na </w:t>
+            </w:r>
+            <w:r>
+              <w:rPr>
+                <w:rFonts w:asciiTheme="majorHAnsi" w:eastAsia="Times New Roman" w:hAnsiTheme="majorHAnsi" w:cstheme="majorHAnsi"/>
+                <w:b/>
+              </w:rPr>
+              <w:t>basenie</w:t>
+            </w:r>
+            <w:r>
+              <w:rPr>
+                <w:rFonts w:asciiTheme="majorHAnsi" w:eastAsia="Times New Roman" w:hAnsiTheme="majorHAnsi" w:cstheme="majorHAnsi"/>
+              </w:rPr>
+              <w:t xml:space="preserve"> mogą odbyć się maksymalnie 3 </w:t>
+            </w:r>
+            <w:r>
+              <w:rPr>
+                <w:rFonts w:asciiTheme="majorHAnsi" w:eastAsia="Times New Roman" w:hAnsiTheme="majorHAnsi" w:cstheme="majorHAnsi"/>
+                <w:b/>
+              </w:rPr>
+              <w:t>lekcje</w:t>
+            </w:r>
+            <w:r>
+              <w:rPr>
+                <w:rFonts w:asciiTheme="majorHAnsi" w:eastAsia="Times New Roman" w:hAnsiTheme="majorHAnsi" w:cstheme="majorHAnsi"/>
+              </w:rPr>
+              <w:t xml:space="preserve">, które poprowadzi jeden, losowo wybrany ratownik. Na </w:t>
+            </w:r>
+            <w:r>
+              <w:rPr>
+                <w:rFonts w:asciiTheme="majorHAnsi" w:eastAsia="Times New Roman" w:hAnsiTheme="majorHAnsi" w:cstheme="majorHAnsi"/>
+                <w:b/>
+              </w:rPr>
+              <w:t>lekcję</w:t>
+            </w:r>
+            <w:r>
+              <w:rPr>
+                <w:rFonts w:asciiTheme="majorHAnsi" w:eastAsia="Times New Roman" w:hAnsiTheme="majorHAnsi" w:cstheme="majorHAnsi"/>
+              </w:rPr>
+              <w:t xml:space="preserve"> można się zapisać maksymalnie z tygodniowym wyprzedzeniem.</w:t>
+            </w:r>
           </w:p>
         </w:tc>
       </w:tr>
@@ -5895,7 +6127,7 @@
         <w:br w:type="page"/>
       </w:r>
     </w:p>
-    <w:bookmarkStart w:id="3" w:name="_Toc531803617"/>
+    <w:bookmarkStart w:id="4" w:name="_Toc532339608"/>
     <w:p>
       <w:pPr>
         <w:pStyle w:val="Nagwek1"/>
@@ -5961,7 +6193,7 @@
               </wp:anchor>
             </w:drawing>
           </mc:Choice>
-          <mc:Fallback xmlns:w16se="http://schemas.microsoft.com/office/word/2015/wordml/symex" xmlns:w16cid="http://schemas.microsoft.com/office/word/2016/wordml/cid" xmlns:am3d="http://schemas.microsoft.com/office/drawing/2017/model3d" xmlns:aink="http://schemas.microsoft.com/office/drawing/2016/ink" xmlns:cx8="http://schemas.microsoft.com/office/drawing/2016/5/14/chartex" xmlns:cx7="http://schemas.microsoft.com/office/drawing/2016/5/13/chartex" xmlns:cx6="http://schemas.microsoft.com/office/drawing/2016/5/12/chartex" xmlns:cx5="http://schemas.microsoft.com/office/drawing/2016/5/11/chartex" xmlns:cx4="http://schemas.microsoft.com/office/drawing/2016/5/10/chartex" xmlns:cx3="http://schemas.microsoft.com/office/drawing/2016/5/9/chartex" xmlns:cx2="http://schemas.microsoft.com/office/drawing/2015/10/21/chartex" xmlns:cx1="http://schemas.microsoft.com/office/drawing/2015/9/8/chartex" xmlns:cx="http://schemas.microsoft.com/office/drawing/2014/chartex">
+          <mc:Fallback>
             <w:pict>
               <v:line w14:anchorId="1DFE89E7" id="Łącznik prosty 3" o:spid="_x0000_s1026" style="position:absolute;z-index:251648000;visibility:visible;mso-wrap-style:square;mso-wrap-distance-left:9pt;mso-wrap-distance-top:0;mso-wrap-distance-right:9pt;mso-wrap-distance-bottom:0;mso-position-horizontal:right;mso-position-horizontal-relative:margin;mso-position-vertical:absolute;mso-position-vertical-relative:text" from="470.05pt,19.45pt" to="991.3pt,19.45pt" o:gfxdata="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" strokecolor="#f68c36 [3049]">
                 <w10:wrap anchorx="margin"/>
@@ -5977,7 +6209,7 @@
         </w:rPr>
         <w:t>Opis/specyfikacja:</w:t>
       </w:r>
-      <w:bookmarkEnd w:id="3"/>
+      <w:bookmarkEnd w:id="4"/>
       <w:r>
         <w:rPr>
           <w:sz w:val="32"/>
@@ -6447,8 +6679,8 @@
           <w:sz w:val="20"/>
         </w:rPr>
       </w:pPr>
-      <w:bookmarkStart w:id="4" w:name="_gjdgxs" w:colFirst="0" w:colLast="0"/>
-      <w:bookmarkEnd w:id="4"/>
+      <w:bookmarkStart w:id="5" w:name="_gjdgxs" w:colFirst="0" w:colLast="0"/>
+      <w:bookmarkEnd w:id="5"/>
       <w:r>
         <w:rPr>
           <w:rFonts w:asciiTheme="majorHAnsi" w:eastAsia="Times New Roman" w:hAnsiTheme="majorHAnsi" w:cstheme="majorHAnsi"/>
@@ -7099,7 +7331,7 @@
         </w:rPr>
       </w:pPr>
     </w:p>
-    <w:bookmarkStart w:id="5" w:name="_Toc531803618"/>
+    <w:bookmarkStart w:id="6" w:name="_Toc532339609"/>
     <w:p>
       <w:pPr>
         <w:pStyle w:val="Nagwek1"/>
@@ -7164,7 +7396,7 @@
               </wp:anchor>
             </w:drawing>
           </mc:Choice>
-          <mc:Fallback xmlns:w16se="http://schemas.microsoft.com/office/word/2015/wordml/symex" xmlns:w16cid="http://schemas.microsoft.com/office/word/2016/wordml/cid" xmlns:am3d="http://schemas.microsoft.com/office/drawing/2017/model3d" xmlns:aink="http://schemas.microsoft.com/office/drawing/2016/ink" xmlns:cx8="http://schemas.microsoft.com/office/drawing/2016/5/14/chartex" xmlns:cx7="http://schemas.microsoft.com/office/drawing/2016/5/13/chartex" xmlns:cx6="http://schemas.microsoft.com/office/drawing/2016/5/12/chartex" xmlns:cx5="http://schemas.microsoft.com/office/drawing/2016/5/11/chartex" xmlns:cx4="http://schemas.microsoft.com/office/drawing/2016/5/10/chartex" xmlns:cx3="http://schemas.microsoft.com/office/drawing/2016/5/9/chartex" xmlns:cx2="http://schemas.microsoft.com/office/drawing/2015/10/21/chartex" xmlns:cx1="http://schemas.microsoft.com/office/drawing/2015/9/8/chartex" xmlns:cx="http://schemas.microsoft.com/office/drawing/2014/chartex">
+          <mc:Fallback>
             <w:pict>
               <v:line w14:anchorId="7FCA3BB7" id="Łącznik prosty 4" o:spid="_x0000_s1026" style="position:absolute;z-index:251651072;visibility:visible;mso-wrap-style:square;mso-wrap-distance-left:9pt;mso-wrap-distance-top:0;mso-wrap-distance-right:9pt;mso-wrap-distance-bottom:0;mso-position-horizontal:absolute;mso-position-horizontal-relative:text;mso-position-vertical:absolute;mso-position-vertical-relative:text" from="0,36.75pt" to="521.25pt,36.75pt" o:gfxdata="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" strokecolor="#f68c36 [3049]"/>
             </w:pict>
@@ -7178,7 +7410,7 @@
         </w:rPr>
         <w:t>Technologie:</w:t>
       </w:r>
-      <w:bookmarkEnd w:id="5"/>
+      <w:bookmarkEnd w:id="6"/>
       <w:r>
         <w:rPr>
           <w:sz w:val="32"/>
@@ -7336,7 +7568,7 @@
         </w:rPr>
         <w:br w:type="column"/>
       </w:r>
-      <w:bookmarkStart w:id="6" w:name="_Toc531803619"/>
+      <w:bookmarkStart w:id="7" w:name="_Toc532339610"/>
       <w:r>
         <w:rPr>
           <w:rFonts w:eastAsia="Times New Roman"/>
@@ -7395,7 +7627,7 @@
               </wp:anchor>
             </w:drawing>
           </mc:Choice>
-          <mc:Fallback xmlns:w16se="http://schemas.microsoft.com/office/word/2015/wordml/symex" xmlns:w16cid="http://schemas.microsoft.com/office/word/2016/wordml/cid" xmlns:am3d="http://schemas.microsoft.com/office/drawing/2017/model3d" xmlns:aink="http://schemas.microsoft.com/office/drawing/2016/ink" xmlns:cx8="http://schemas.microsoft.com/office/drawing/2016/5/14/chartex" xmlns:cx7="http://schemas.microsoft.com/office/drawing/2016/5/13/chartex" xmlns:cx6="http://schemas.microsoft.com/office/drawing/2016/5/12/chartex" xmlns:cx5="http://schemas.microsoft.com/office/drawing/2016/5/11/chartex" xmlns:cx4="http://schemas.microsoft.com/office/drawing/2016/5/10/chartex" xmlns:cx3="http://schemas.microsoft.com/office/drawing/2016/5/9/chartex" xmlns:cx2="http://schemas.microsoft.com/office/drawing/2015/10/21/chartex" xmlns:cx1="http://schemas.microsoft.com/office/drawing/2015/9/8/chartex" xmlns:cx="http://schemas.microsoft.com/office/drawing/2014/chartex">
+          <mc:Fallback>
             <w:pict>
               <v:line w14:anchorId="512631AB" id="Łącznik prosty 10" o:spid="_x0000_s1026" style="position:absolute;z-index:251674624;visibility:visible;mso-wrap-style:square;mso-wrap-distance-left:9pt;mso-wrap-distance-top:0;mso-wrap-distance-right:9pt;mso-wrap-distance-bottom:0;mso-position-horizontal:left;mso-position-horizontal-relative:margin;mso-position-vertical:absolute;mso-position-vertical-relative:text" from="0,20.2pt" to="521.25pt,20.2pt" o:gfxdata="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" strokecolor="#f68c36 [3049]">
                 <w10:wrap anchorx="margin"/>
@@ -7411,7 +7643,7 @@
         </w:rPr>
         <w:t>Model konceptualny</w:t>
       </w:r>
-      <w:bookmarkEnd w:id="6"/>
+      <w:bookmarkEnd w:id="7"/>
     </w:p>
     <w:p>
       <w:pPr>
@@ -7428,141 +7660,6 @@
         </w:rPr>
         <w:t>Model konceptualny jest reprezentacją graficzną omówionych wyżej założeń: znalazły się w nim wszystkie wspomniane obiekty wraz z odpowiadającymi im atrybutami.</w:t>
       </w:r>
-      <w:r>
-        <w:rPr>
-          <w:sz w:val="24"/>
-          <w:szCs w:val="24"/>
-        </w:rPr>
-        <w:t xml:space="preserve"> Reprezentuje on tworzoną bazę danych</w:t>
-      </w:r>
-      <w:r>
-        <w:rPr>
-          <w:sz w:val="24"/>
-          <w:szCs w:val="24"/>
-        </w:rPr>
-        <w:t xml:space="preserve"> </w:t>
-      </w:r>
-      <w:r>
-        <w:rPr>
-          <w:sz w:val="24"/>
-          <w:szCs w:val="24"/>
-        </w:rPr>
-        <w:br/>
-      </w:r>
-      <w:r>
-        <w:rPr>
-          <w:sz w:val="24"/>
-          <w:szCs w:val="24"/>
-        </w:rPr>
-        <w:t xml:space="preserve">w </w:t>
-      </w:r>
-      <w:r>
-        <w:rPr>
-          <w:sz w:val="24"/>
-          <w:szCs w:val="24"/>
-        </w:rPr>
-        <w:t>postaci nieznormalizowanej</w:t>
-      </w:r>
-      <w:r>
-        <w:rPr>
-          <w:sz w:val="24"/>
-          <w:szCs w:val="24"/>
-        </w:rPr>
-        <w:t xml:space="preserve"> – świadczy o tym m. in. </w:t>
-      </w:r>
-      <w:r>
-        <w:rPr>
-          <w:sz w:val="24"/>
-          <w:szCs w:val="24"/>
-        </w:rPr>
-        <w:t xml:space="preserve">brak </w:t>
-      </w:r>
-      <w:r>
-        <w:rPr>
-          <w:sz w:val="24"/>
-          <w:szCs w:val="24"/>
-        </w:rPr>
-        <w:t>atomowoś</w:t>
-      </w:r>
-      <w:r>
-        <w:rPr>
-          <w:sz w:val="24"/>
-          <w:szCs w:val="24"/>
-        </w:rPr>
-        <w:t>ci</w:t>
-      </w:r>
-      <w:r>
-        <w:rPr>
-          <w:sz w:val="24"/>
-          <w:szCs w:val="24"/>
-        </w:rPr>
-        <w:t xml:space="preserve"> danych (przykładem jest tu podanie atrybutów kompozytowych powiązanych z </w:t>
-      </w:r>
-      <w:r>
-        <w:rPr>
-          <w:b/>
-          <w:sz w:val="24"/>
-          <w:szCs w:val="24"/>
-        </w:rPr>
-        <w:t>Danymi do logowania</w:t>
-      </w:r>
-      <w:r>
-        <w:rPr>
-          <w:sz w:val="24"/>
-          <w:szCs w:val="24"/>
-        </w:rPr>
-        <w:t xml:space="preserve"> czy </w:t>
-      </w:r>
-      <w:r>
-        <w:rPr>
-          <w:b/>
-          <w:sz w:val="24"/>
-          <w:szCs w:val="24"/>
-        </w:rPr>
-        <w:t>Stanowiskiem</w:t>
-      </w:r>
-      <w:r>
-        <w:rPr>
-          <w:sz w:val="24"/>
-          <w:szCs w:val="24"/>
-        </w:rPr>
-        <w:t>)</w:t>
-      </w:r>
-      <w:r>
-        <w:rPr>
-          <w:sz w:val="24"/>
-          <w:szCs w:val="24"/>
-        </w:rPr>
-        <w:t>. Normalizacja będzie przeprowadzana</w:t>
-      </w:r>
-      <w:r>
-        <w:rPr>
-          <w:sz w:val="24"/>
-          <w:szCs w:val="24"/>
-        </w:rPr>
-        <w:t xml:space="preserve"> </w:t>
-      </w:r>
-      <w:r>
-        <w:rPr>
-          <w:sz w:val="24"/>
-          <w:szCs w:val="24"/>
-        </w:rPr>
-        <w:t xml:space="preserve">w miarę tworzenia kolejnych modeli, gdzie też zdecydujemy, </w:t>
-      </w:r>
-      <w:r>
-        <w:rPr>
-          <w:sz w:val="24"/>
-          <w:szCs w:val="24"/>
-        </w:rPr>
-        <w:br/>
-      </w:r>
-      <w:r>
-        <w:rPr>
-          <w:sz w:val="24"/>
-          <w:szCs w:val="24"/>
-        </w:rPr>
-        <w:t>na którym jej etapie się zatrzymamy.</w:t>
-      </w:r>
     </w:p>
     <w:p>
       <w:r>
@@ -7571,15 +7668,15 @@
         </w:rPr>
         <w:lastRenderedPageBreak/>
         <w:drawing>
-          <wp:anchor distT="0" distB="0" distL="114300" distR="114300" simplePos="0" relativeHeight="251678720" behindDoc="0" locked="0" layoutInCell="1" allowOverlap="1" wp14:anchorId="4F4E6AAB" wp14:editId="0E5F06E7">
+          <wp:anchor distT="0" distB="0" distL="114300" distR="114300" simplePos="0" relativeHeight="251682816" behindDoc="0" locked="0" layoutInCell="1" allowOverlap="1" wp14:anchorId="4F4E6AAB" wp14:editId="51DF7FBF">
             <wp:simplePos x="0" y="0"/>
-            <wp:positionH relativeFrom="margin">
-              <wp:align>left</wp:align>
+            <wp:positionH relativeFrom="column">
+              <wp:posOffset>-205105</wp:posOffset>
             </wp:positionH>
-            <wp:positionV relativeFrom="paragraph">
-              <wp:posOffset>0</wp:posOffset>
+            <wp:positionV relativeFrom="page">
+              <wp:posOffset>731520</wp:posOffset>
             </wp:positionV>
-            <wp:extent cx="6581140" cy="8324850"/>
+            <wp:extent cx="7107555" cy="8991600"/>
             <wp:effectExtent l="0" t="0" r="0" b="0"/>
             <wp:wrapSquare wrapText="bothSides"/>
             <wp:docPr id="13" name="Obraz 13"/>
@@ -7608,7 +7705,7 @@
                   <pic:spPr>
                     <a:xfrm>
                       <a:off x="0" y="0"/>
-                      <a:ext cx="6581140" cy="8324850"/>
+                      <a:ext cx="7107555" cy="8991600"/>
                     </a:xfrm>
                     <a:prstGeom prst="rect">
                       <a:avLst/>
@@ -7617,6 +7714,9 @@
                 </pic:pic>
               </a:graphicData>
             </a:graphic>
+            <wp14:sizeRelH relativeFrom="margin">
+              <wp14:pctWidth>0</wp14:pctWidth>
+            </wp14:sizeRelH>
             <wp14:sizeRelV relativeFrom="margin">
               <wp14:pctHeight>0</wp14:pctHeight>
             </wp14:sizeRelV>
@@ -7624,7 +7724,7 @@
         </w:drawing>
       </w:r>
     </w:p>
-    <w:bookmarkStart w:id="7" w:name="_Toc531803620"/>
+    <w:bookmarkStart w:id="8" w:name="_Toc532339611"/>
     <w:p>
       <w:pPr>
         <w:pStyle w:val="Nagwek1"/>
@@ -7686,7 +7786,7 @@
               </wp:anchor>
             </w:drawing>
           </mc:Choice>
-          <mc:Fallback xmlns:w16se="http://schemas.microsoft.com/office/word/2015/wordml/symex" xmlns:w16cid="http://schemas.microsoft.com/office/word/2016/wordml/cid" xmlns:am3d="http://schemas.microsoft.com/office/drawing/2017/model3d" xmlns:aink="http://schemas.microsoft.com/office/drawing/2016/ink" xmlns:cx8="http://schemas.microsoft.com/office/drawing/2016/5/14/chartex" xmlns:cx7="http://schemas.microsoft.com/office/drawing/2016/5/13/chartex" xmlns:cx6="http://schemas.microsoft.com/office/drawing/2016/5/12/chartex" xmlns:cx5="http://schemas.microsoft.com/office/drawing/2016/5/11/chartex" xmlns:cx4="http://schemas.microsoft.com/office/drawing/2016/5/10/chartex" xmlns:cx3="http://schemas.microsoft.com/office/drawing/2016/5/9/chartex" xmlns:cx2="http://schemas.microsoft.com/office/drawing/2015/10/21/chartex" xmlns:cx1="http://schemas.microsoft.com/office/drawing/2015/9/8/chartex" xmlns:cx="http://schemas.microsoft.com/office/drawing/2014/chartex">
+          <mc:Fallback>
             <w:pict>
               <v:line w14:anchorId="38FF73CE" id="Łącznik prosty 8" o:spid="_x0000_s1026" style="position:absolute;z-index:251668480;visibility:visible;mso-wrap-style:square;mso-wrap-distance-left:9pt;mso-wrap-distance-top:0;mso-wrap-distance-right:9pt;mso-wrap-distance-bottom:0;mso-position-horizontal:absolute;mso-position-horizontal-relative:text;mso-position-vertical:absolute;mso-position-vertical-relative:text" from="0,18.7pt" to="521.25pt,18.7pt" o:gfxdata="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" strokecolor="#f68c36 [3049]"/>
             </w:pict>
@@ -7700,7 +7800,7 @@
         </w:rPr>
         <w:t>Model logiczny</w:t>
       </w:r>
-      <w:bookmarkEnd w:id="7"/>
+      <w:bookmarkEnd w:id="8"/>
     </w:p>
     <w:p>
       <w:pPr>
@@ -8297,6 +8397,132 @@
         </w:rPr>
         <w:t>, jako że są to usługi personalizowane.</w:t>
       </w:r>
+      <w:r>
+        <w:rPr>
+          <w:rFonts w:asciiTheme="majorHAnsi" w:hAnsiTheme="majorHAnsi" w:cstheme="majorHAnsi"/>
+          <w:sz w:val="24"/>
+          <w:szCs w:val="24"/>
+        </w:rPr>
+        <w:t xml:space="preserve"> Warto zwrócić uwagę na związek </w:t>
+      </w:r>
+      <w:r>
+        <w:rPr>
+          <w:rFonts w:asciiTheme="majorHAnsi" w:hAnsiTheme="majorHAnsi" w:cstheme="majorHAnsi"/>
+          <w:sz w:val="24"/>
+          <w:szCs w:val="24"/>
+        </w:rPr>
+        <w:t>M:N</w:t>
+      </w:r>
+      <w:r>
+        <w:rPr>
+          <w:rFonts w:asciiTheme="majorHAnsi" w:hAnsiTheme="majorHAnsi" w:cstheme="majorHAnsi"/>
+          <w:sz w:val="24"/>
+          <w:szCs w:val="24"/>
+        </w:rPr>
+        <w:t xml:space="preserve"> między </w:t>
+      </w:r>
+      <w:r>
+        <w:rPr>
+          <w:rFonts w:asciiTheme="majorHAnsi" w:hAnsiTheme="majorHAnsi" w:cstheme="majorHAnsi"/>
+          <w:b/>
+          <w:sz w:val="24"/>
+          <w:szCs w:val="24"/>
+        </w:rPr>
+        <w:t xml:space="preserve">Klientem </w:t>
+      </w:r>
+      <w:r>
+        <w:rPr>
+          <w:rFonts w:asciiTheme="majorHAnsi" w:hAnsiTheme="majorHAnsi" w:cstheme="majorHAnsi"/>
+          <w:sz w:val="24"/>
+          <w:szCs w:val="24"/>
+        </w:rPr>
+        <w:t xml:space="preserve">a </w:t>
+      </w:r>
+      <w:r>
+        <w:rPr>
+          <w:rFonts w:asciiTheme="majorHAnsi" w:hAnsiTheme="majorHAnsi" w:cstheme="majorHAnsi"/>
+          <w:b/>
+          <w:sz w:val="24"/>
+          <w:szCs w:val="24"/>
+        </w:rPr>
+        <w:t>Lekcją pływania</w:t>
+      </w:r>
+      <w:r>
+        <w:rPr>
+          <w:rFonts w:asciiTheme="majorHAnsi" w:hAnsiTheme="majorHAnsi" w:cstheme="majorHAnsi"/>
+          <w:sz w:val="24"/>
+          <w:szCs w:val="24"/>
+        </w:rPr>
+        <w:t xml:space="preserve">. Jest to spowodowane tym, że w </w:t>
+      </w:r>
+      <w:r>
+        <w:rPr>
+          <w:rFonts w:asciiTheme="majorHAnsi" w:hAnsiTheme="majorHAnsi" w:cstheme="majorHAnsi"/>
+          <w:b/>
+          <w:sz w:val="24"/>
+          <w:szCs w:val="24"/>
+        </w:rPr>
+        <w:t xml:space="preserve">Lekcji pływania </w:t>
+      </w:r>
+      <w:r>
+        <w:rPr>
+          <w:rFonts w:asciiTheme="majorHAnsi" w:hAnsiTheme="majorHAnsi" w:cstheme="majorHAnsi"/>
+          <w:sz w:val="24"/>
+          <w:szCs w:val="24"/>
+        </w:rPr>
+        <w:t xml:space="preserve">może brać udział kilku </w:t>
+      </w:r>
+      <w:r>
+        <w:rPr>
+          <w:rFonts w:asciiTheme="majorHAnsi" w:hAnsiTheme="majorHAnsi" w:cstheme="majorHAnsi"/>
+          <w:b/>
+          <w:sz w:val="24"/>
+          <w:szCs w:val="24"/>
+        </w:rPr>
+        <w:t>Klientów</w:t>
+      </w:r>
+      <w:r>
+        <w:rPr>
+          <w:rFonts w:asciiTheme="majorHAnsi" w:hAnsiTheme="majorHAnsi" w:cstheme="majorHAnsi"/>
+          <w:sz w:val="24"/>
+          <w:szCs w:val="24"/>
+        </w:rPr>
+        <w:t xml:space="preserve">, a </w:t>
+      </w:r>
+      <w:r>
+        <w:rPr>
+          <w:rFonts w:asciiTheme="majorHAnsi" w:hAnsiTheme="majorHAnsi" w:cstheme="majorHAnsi"/>
+          <w:b/>
+          <w:sz w:val="24"/>
+          <w:szCs w:val="24"/>
+        </w:rPr>
+        <w:t>Klient</w:t>
+      </w:r>
+      <w:r>
+        <w:rPr>
+          <w:rFonts w:asciiTheme="majorHAnsi" w:hAnsiTheme="majorHAnsi" w:cstheme="majorHAnsi"/>
+          <w:sz w:val="24"/>
+          <w:szCs w:val="24"/>
+        </w:rPr>
+        <w:t xml:space="preserve"> może zapisać się na wiele </w:t>
+      </w:r>
+      <w:r>
+        <w:rPr>
+          <w:rFonts w:asciiTheme="majorHAnsi" w:hAnsiTheme="majorHAnsi" w:cstheme="majorHAnsi"/>
+          <w:b/>
+          <w:sz w:val="24"/>
+          <w:szCs w:val="24"/>
+        </w:rPr>
+        <w:t>Lekcji pływania</w:t>
+      </w:r>
+      <w:r>
+        <w:rPr>
+          <w:rFonts w:asciiTheme="majorHAnsi" w:hAnsiTheme="majorHAnsi" w:cstheme="majorHAnsi"/>
+          <w:sz w:val="24"/>
+          <w:szCs w:val="24"/>
+        </w:rPr>
+        <w:t>.</w:t>
+      </w:r>
     </w:p>
     <w:p>
       <w:pPr>
@@ -8439,349 +8665,6 @@
     </w:p>
     <w:p>
       <w:pPr>
-        <w:spacing w:after="120" w:line="360" w:lineRule="auto"/>
-        <w:rPr>
-          <w:rFonts w:asciiTheme="majorHAnsi" w:hAnsiTheme="majorHAnsi" w:cstheme="majorHAnsi"/>
-          <w:sz w:val="24"/>
-          <w:szCs w:val="24"/>
-        </w:rPr>
-      </w:pPr>
-    </w:p>
-    <w:p>
-      <w:pPr>
-        <w:spacing w:after="120" w:line="360" w:lineRule="auto"/>
-        <w:rPr>
-          <w:rFonts w:asciiTheme="majorHAnsi" w:hAnsiTheme="majorHAnsi" w:cstheme="majorHAnsi"/>
-          <w:sz w:val="24"/>
-          <w:szCs w:val="24"/>
-        </w:rPr>
-      </w:pPr>
-      <w:r>
-        <w:rPr>
-          <w:rFonts w:asciiTheme="majorHAnsi" w:hAnsiTheme="majorHAnsi" w:cstheme="majorHAnsi"/>
-          <w:sz w:val="24"/>
-          <w:szCs w:val="24"/>
-        </w:rPr>
-        <w:t>W modelu logicznym wdrożon</w:t>
-      </w:r>
-      <w:r>
-        <w:rPr>
-          <w:rFonts w:asciiTheme="majorHAnsi" w:hAnsiTheme="majorHAnsi" w:cstheme="majorHAnsi"/>
-          <w:sz w:val="24"/>
-          <w:szCs w:val="24"/>
-        </w:rPr>
-        <w:t>a</w:t>
-      </w:r>
-      <w:r>
-        <w:rPr>
-          <w:rFonts w:asciiTheme="majorHAnsi" w:hAnsiTheme="majorHAnsi" w:cstheme="majorHAnsi"/>
-          <w:sz w:val="24"/>
-          <w:szCs w:val="24"/>
-        </w:rPr>
-        <w:t xml:space="preserve"> został</w:t>
-      </w:r>
-      <w:r>
-        <w:rPr>
-          <w:rFonts w:asciiTheme="majorHAnsi" w:hAnsiTheme="majorHAnsi" w:cstheme="majorHAnsi"/>
-          <w:sz w:val="24"/>
-          <w:szCs w:val="24"/>
-        </w:rPr>
-        <w:t>a</w:t>
-      </w:r>
-      <w:r>
-        <w:rPr>
-          <w:rFonts w:asciiTheme="majorHAnsi" w:hAnsiTheme="majorHAnsi" w:cstheme="majorHAnsi"/>
-          <w:sz w:val="24"/>
-          <w:szCs w:val="24"/>
-        </w:rPr>
-        <w:t xml:space="preserve"> normalizacj</w:t>
-      </w:r>
-      <w:r>
-        <w:rPr>
-          <w:rFonts w:asciiTheme="majorHAnsi" w:hAnsiTheme="majorHAnsi" w:cstheme="majorHAnsi"/>
-          <w:sz w:val="24"/>
-          <w:szCs w:val="24"/>
-        </w:rPr>
-        <w:t>a</w:t>
-      </w:r>
-      <w:r>
-        <w:rPr>
-          <w:rFonts w:asciiTheme="majorHAnsi" w:hAnsiTheme="majorHAnsi" w:cstheme="majorHAnsi"/>
-          <w:sz w:val="24"/>
-          <w:szCs w:val="24"/>
-        </w:rPr>
-        <w:t xml:space="preserve"> bazy danych. </w:t>
-      </w:r>
-      <w:r>
-        <w:rPr>
-          <w:rFonts w:asciiTheme="majorHAnsi" w:hAnsiTheme="majorHAnsi" w:cstheme="majorHAnsi"/>
-          <w:sz w:val="24"/>
-          <w:szCs w:val="24"/>
-        </w:rPr>
-        <w:t xml:space="preserve">Przejście do pierwszej postaci normalnej polegało przede wszystkim na wprowadzeniu atomowości danych (podział </w:t>
-      </w:r>
-      <w:r>
-        <w:rPr>
-          <w:rFonts w:asciiTheme="majorHAnsi" w:hAnsiTheme="majorHAnsi" w:cstheme="majorHAnsi"/>
-          <w:b/>
-          <w:sz w:val="24"/>
-          <w:szCs w:val="24"/>
-        </w:rPr>
-        <w:t xml:space="preserve">Danych do logowania </w:t>
-      </w:r>
-      <w:r>
-        <w:rPr>
-          <w:rFonts w:asciiTheme="majorHAnsi" w:hAnsiTheme="majorHAnsi" w:cstheme="majorHAnsi"/>
-          <w:b/>
-          <w:sz w:val="24"/>
-          <w:szCs w:val="24"/>
-        </w:rPr>
-        <w:br/>
-      </w:r>
-      <w:r>
-        <w:rPr>
-          <w:rFonts w:asciiTheme="majorHAnsi" w:hAnsiTheme="majorHAnsi" w:cstheme="majorHAnsi"/>
-          <w:sz w:val="24"/>
-          <w:szCs w:val="24"/>
-        </w:rPr>
-        <w:t xml:space="preserve">i </w:t>
-      </w:r>
-      <w:r>
-        <w:rPr>
-          <w:rFonts w:asciiTheme="majorHAnsi" w:hAnsiTheme="majorHAnsi" w:cstheme="majorHAnsi"/>
-          <w:b/>
-          <w:sz w:val="24"/>
-          <w:szCs w:val="24"/>
-        </w:rPr>
-        <w:t>Stanowiska</w:t>
-      </w:r>
-      <w:r>
-        <w:rPr>
-          <w:rFonts w:asciiTheme="majorHAnsi" w:hAnsiTheme="majorHAnsi" w:cstheme="majorHAnsi"/>
-          <w:b/>
-          <w:sz w:val="24"/>
-          <w:szCs w:val="24"/>
-        </w:rPr>
-        <w:t xml:space="preserve"> </w:t>
-      </w:r>
-      <w:r>
-        <w:rPr>
-          <w:rFonts w:asciiTheme="majorHAnsi" w:hAnsiTheme="majorHAnsi" w:cstheme="majorHAnsi"/>
-          <w:sz w:val="24"/>
-          <w:szCs w:val="24"/>
-        </w:rPr>
-        <w:t>na atrybuty odpowiadające ich atrybutom kompozytowym z modelu konceptualnego).</w:t>
-      </w:r>
-      <w:r>
-        <w:rPr>
-          <w:rFonts w:asciiTheme="majorHAnsi" w:hAnsiTheme="majorHAnsi" w:cstheme="majorHAnsi"/>
-          <w:b/>
-          <w:sz w:val="24"/>
-          <w:szCs w:val="24"/>
-        </w:rPr>
-        <w:t xml:space="preserve"> </w:t>
-      </w:r>
-      <w:r>
-        <w:rPr>
-          <w:rFonts w:asciiTheme="majorHAnsi" w:hAnsiTheme="majorHAnsi" w:cstheme="majorHAnsi"/>
-          <w:sz w:val="24"/>
-          <w:szCs w:val="24"/>
-        </w:rPr>
-        <w:t>Przejście</w:t>
-      </w:r>
-      <w:r>
-        <w:rPr>
-          <w:rFonts w:asciiTheme="majorHAnsi" w:hAnsiTheme="majorHAnsi" w:cstheme="majorHAnsi"/>
-          <w:sz w:val="24"/>
-          <w:szCs w:val="24"/>
-        </w:rPr>
-        <w:t xml:space="preserve"> do drugiej postaci normalnej objawiło się </w:t>
-      </w:r>
-      <w:r>
-        <w:rPr>
-          <w:rFonts w:asciiTheme="majorHAnsi" w:hAnsiTheme="majorHAnsi" w:cstheme="majorHAnsi"/>
-          <w:sz w:val="24"/>
-          <w:szCs w:val="24"/>
-        </w:rPr>
-        <w:t>wyróżnienie</w:t>
-      </w:r>
-      <w:r>
-        <w:rPr>
-          <w:rFonts w:asciiTheme="majorHAnsi" w:hAnsiTheme="majorHAnsi" w:cstheme="majorHAnsi"/>
-          <w:sz w:val="24"/>
-          <w:szCs w:val="24"/>
-        </w:rPr>
-        <w:t>m</w:t>
-      </w:r>
-      <w:r>
-        <w:rPr>
-          <w:rFonts w:asciiTheme="majorHAnsi" w:hAnsiTheme="majorHAnsi" w:cstheme="majorHAnsi"/>
-          <w:sz w:val="24"/>
-          <w:szCs w:val="24"/>
-        </w:rPr>
-        <w:t xml:space="preserve"> nowych encji: </w:t>
-      </w:r>
-      <w:r>
-        <w:rPr>
-          <w:rFonts w:asciiTheme="majorHAnsi" w:hAnsiTheme="majorHAnsi" w:cstheme="majorHAnsi"/>
-          <w:b/>
-          <w:sz w:val="24"/>
-          <w:szCs w:val="24"/>
-        </w:rPr>
-        <w:t>Stanowisko</w:t>
-      </w:r>
-      <w:r>
-        <w:rPr>
-          <w:rFonts w:asciiTheme="majorHAnsi" w:hAnsiTheme="majorHAnsi" w:cstheme="majorHAnsi"/>
-          <w:b/>
-          <w:sz w:val="24"/>
-          <w:szCs w:val="24"/>
-        </w:rPr>
-        <w:t xml:space="preserve"> </w:t>
-      </w:r>
-      <w:r>
-        <w:rPr>
-          <w:rFonts w:asciiTheme="majorHAnsi" w:hAnsiTheme="majorHAnsi" w:cstheme="majorHAnsi"/>
-          <w:sz w:val="24"/>
-          <w:szCs w:val="24"/>
-        </w:rPr>
-        <w:t xml:space="preserve">(poszczególne stanowiska mogą się powtarzać wśród </w:t>
-      </w:r>
-      <w:r>
-        <w:rPr>
-          <w:rFonts w:asciiTheme="majorHAnsi" w:hAnsiTheme="majorHAnsi" w:cstheme="majorHAnsi"/>
-          <w:b/>
-          <w:sz w:val="24"/>
-          <w:szCs w:val="24"/>
-        </w:rPr>
-        <w:t>Pracowników</w:t>
-      </w:r>
-      <w:r>
-        <w:rPr>
-          <w:rFonts w:asciiTheme="majorHAnsi" w:hAnsiTheme="majorHAnsi" w:cstheme="majorHAnsi"/>
-          <w:sz w:val="24"/>
-          <w:szCs w:val="24"/>
-        </w:rPr>
-        <w:t>)</w:t>
-      </w:r>
-      <w:r>
-        <w:rPr>
-          <w:rFonts w:asciiTheme="majorHAnsi" w:hAnsiTheme="majorHAnsi" w:cstheme="majorHAnsi"/>
-          <w:sz w:val="24"/>
-          <w:szCs w:val="24"/>
-        </w:rPr>
-        <w:t xml:space="preserve"> i </w:t>
-      </w:r>
-      <w:r>
-        <w:rPr>
-          <w:rFonts w:asciiTheme="majorHAnsi" w:hAnsiTheme="majorHAnsi" w:cstheme="majorHAnsi"/>
-          <w:b/>
-          <w:sz w:val="24"/>
-          <w:szCs w:val="24"/>
-        </w:rPr>
-        <w:t>Dane do logowania</w:t>
-      </w:r>
-      <w:r>
-        <w:rPr>
-          <w:rFonts w:asciiTheme="majorHAnsi" w:hAnsiTheme="majorHAnsi" w:cstheme="majorHAnsi"/>
-          <w:b/>
-          <w:sz w:val="24"/>
-          <w:szCs w:val="24"/>
-        </w:rPr>
-        <w:t xml:space="preserve"> </w:t>
-      </w:r>
-      <w:r>
-        <w:rPr>
-          <w:rFonts w:asciiTheme="majorHAnsi" w:hAnsiTheme="majorHAnsi" w:cstheme="majorHAnsi"/>
-          <w:sz w:val="24"/>
-          <w:szCs w:val="24"/>
-        </w:rPr>
-        <w:t xml:space="preserve">(nie wszyscy </w:t>
-      </w:r>
-      <w:r>
-        <w:rPr>
-          <w:rFonts w:asciiTheme="majorHAnsi" w:hAnsiTheme="majorHAnsi" w:cstheme="majorHAnsi"/>
-          <w:b/>
-          <w:sz w:val="24"/>
-          <w:szCs w:val="24"/>
-        </w:rPr>
-        <w:t>Pracownicy</w:t>
-      </w:r>
-      <w:r>
-        <w:rPr>
-          <w:rFonts w:asciiTheme="majorHAnsi" w:hAnsiTheme="majorHAnsi" w:cstheme="majorHAnsi"/>
-          <w:sz w:val="24"/>
-          <w:szCs w:val="24"/>
-        </w:rPr>
-        <w:t xml:space="preserve"> posiadają dostęp do bazy danych)</w:t>
-      </w:r>
-      <w:r>
-        <w:rPr>
-          <w:rFonts w:asciiTheme="majorHAnsi" w:hAnsiTheme="majorHAnsi" w:cstheme="majorHAnsi"/>
-          <w:sz w:val="24"/>
-          <w:szCs w:val="24"/>
-        </w:rPr>
-        <w:t xml:space="preserve">. </w:t>
-      </w:r>
-      <w:r>
-        <w:rPr>
-          <w:rFonts w:asciiTheme="majorHAnsi" w:hAnsiTheme="majorHAnsi" w:cstheme="majorHAnsi"/>
-          <w:sz w:val="24"/>
-          <w:szCs w:val="24"/>
-        </w:rPr>
-        <w:t xml:space="preserve">Przejście do trzeciej postaci normalnej okazało się natomiast zbyteczne, gdyż w naszym modelu </w:t>
-      </w:r>
-      <w:r>
-        <w:rPr>
-          <w:rFonts w:asciiTheme="majorHAnsi" w:hAnsiTheme="majorHAnsi" w:cstheme="majorHAnsi"/>
-          <w:sz w:val="24"/>
-          <w:szCs w:val="24"/>
-        </w:rPr>
-        <w:t xml:space="preserve">każdy niekluczowy argument jest bezpośrednio zależny tylko od klucza głównego </w:t>
-      </w:r>
-      <w:r>
-        <w:rPr>
-          <w:rFonts w:asciiTheme="majorHAnsi" w:hAnsiTheme="majorHAnsi" w:cstheme="majorHAnsi"/>
-          <w:sz w:val="24"/>
-          <w:szCs w:val="24"/>
-        </w:rPr>
-        <w:br/>
-      </w:r>
-      <w:r>
-        <w:rPr>
-          <w:rFonts w:asciiTheme="majorHAnsi" w:hAnsiTheme="majorHAnsi" w:cstheme="majorHAnsi"/>
-          <w:sz w:val="24"/>
-          <w:szCs w:val="24"/>
-        </w:rPr>
-        <w:t>a nie od innej kolumny</w:t>
-      </w:r>
-      <w:r>
-        <w:rPr>
-          <w:rFonts w:asciiTheme="majorHAnsi" w:hAnsiTheme="majorHAnsi" w:cstheme="majorHAnsi"/>
-          <w:sz w:val="24"/>
-          <w:szCs w:val="24"/>
-        </w:rPr>
-        <w:t>, co definiuje 3NF</w:t>
-      </w:r>
-      <w:r>
-        <w:rPr>
-          <w:rFonts w:asciiTheme="majorHAnsi" w:hAnsiTheme="majorHAnsi" w:cstheme="majorHAnsi"/>
-          <w:sz w:val="24"/>
-          <w:szCs w:val="24"/>
-        </w:rPr>
-        <w:t>.</w:t>
-      </w:r>
-      <w:r>
-        <w:rPr>
-          <w:rFonts w:asciiTheme="majorHAnsi" w:hAnsiTheme="majorHAnsi" w:cstheme="majorHAnsi"/>
-          <w:sz w:val="24"/>
-          <w:szCs w:val="24"/>
-        </w:rPr>
-        <w:t xml:space="preserve"> Ostatecznie więc zatrzymaliśmy się na trzecim etapie normalizacji.</w:t>
-      </w:r>
-    </w:p>
-    <w:p>
-      <w:pPr>
         <w:spacing w:after="240"/>
         <w:jc w:val="center"/>
         <w:rPr>
@@ -8799,13 +8682,15 @@
       <w:r>
         <w:rPr>
           <w:noProof/>
+          <w:sz w:val="24"/>
+          <w:szCs w:val="24"/>
         </w:rPr>
         <w:lastRenderedPageBreak/>
         <w:drawing>
-          <wp:inline distT="0" distB="0" distL="0" distR="0" wp14:anchorId="68281515" wp14:editId="64BDB05A">
-            <wp:extent cx="8831037" cy="4460241"/>
-            <wp:effectExtent l="0" t="5397" r="2857" b="2858"/>
-            <wp:docPr id="11" name="Obraz 11"/>
+          <wp:inline distT="0" distB="0" distL="0" distR="0" wp14:anchorId="623FEA82" wp14:editId="163A8E40">
+            <wp:extent cx="9033385" cy="4867020"/>
+            <wp:effectExtent l="6668" t="0" r="3492" b="3493"/>
+            <wp:docPr id="16" name="Obraz 16"/>
             <wp:cNvGraphicFramePr>
               <a:graphicFrameLocks xmlns:a="http://schemas.openxmlformats.org/drawingml/2006/main" noChangeAspect="1"/>
             </wp:cNvGraphicFramePr>
@@ -8813,11 +8698,17 @@
               <a:graphicData uri="http://schemas.openxmlformats.org/drawingml/2006/picture">
                 <pic:pic xmlns:pic="http://schemas.openxmlformats.org/drawingml/2006/picture">
                   <pic:nvPicPr>
-                    <pic:cNvPr id="1" name=""/>
+                    <pic:cNvPr id="16" name="Logical.png"/>
                     <pic:cNvPicPr/>
                   </pic:nvPicPr>
                   <pic:blipFill>
-                    <a:blip r:embed="rId9"/>
+                    <a:blip r:embed="rId9">
+                      <a:extLst>
+                        <a:ext uri="{28A0092B-C50C-407E-A947-70E740481C1C}">
+                          <a14:useLocalDpi xmlns:a14="http://schemas.microsoft.com/office/drawing/2010/main" val="0"/>
+                        </a:ext>
+                      </a:extLst>
+                    </a:blip>
                     <a:stretch>
                       <a:fillRect/>
                     </a:stretch>
@@ -8825,7 +8716,7 @@
                   <pic:spPr>
                     <a:xfrm rot="5400000">
                       <a:off x="0" y="0"/>
-                      <a:ext cx="8847857" cy="4468736"/>
+                      <a:ext cx="9055104" cy="4878722"/>
                     </a:xfrm>
                     <a:prstGeom prst="rect">
                       <a:avLst/>
@@ -8853,7 +8744,7 @@
         </w:rPr>
         <w:br w:type="column"/>
       </w:r>
-      <w:bookmarkStart w:id="8" w:name="_Toc531803621"/>
+      <w:bookmarkStart w:id="9" w:name="_Toc532339612"/>
       <w:r>
         <w:rPr>
           <w:rFonts w:eastAsia="Times New Roman"/>
@@ -8912,7 +8803,7 @@
               </wp:anchor>
             </w:drawing>
           </mc:Choice>
-          <mc:Fallback xmlns:w16se="http://schemas.microsoft.com/office/word/2015/wordml/symex" xmlns:w16cid="http://schemas.microsoft.com/office/word/2016/wordml/cid" xmlns:am3d="http://schemas.microsoft.com/office/drawing/2017/model3d" xmlns:aink="http://schemas.microsoft.com/office/drawing/2016/ink" xmlns:cx8="http://schemas.microsoft.com/office/drawing/2016/5/14/chartex" xmlns:cx7="http://schemas.microsoft.com/office/drawing/2016/5/13/chartex" xmlns:cx6="http://schemas.microsoft.com/office/drawing/2016/5/12/chartex" xmlns:cx5="http://schemas.microsoft.com/office/drawing/2016/5/11/chartex" xmlns:cx4="http://schemas.microsoft.com/office/drawing/2016/5/10/chartex" xmlns:cx3="http://schemas.microsoft.com/office/drawing/2016/5/9/chartex" xmlns:cx2="http://schemas.microsoft.com/office/drawing/2015/10/21/chartex" xmlns:cx1="http://schemas.microsoft.com/office/drawing/2015/9/8/chartex" xmlns:cx="http://schemas.microsoft.com/office/drawing/2014/chartex">
+          <mc:Fallback>
             <w:pict>
               <v:line w14:anchorId="1B31586F" id="Łącznik prosty 9" o:spid="_x0000_s1026" style="position:absolute;z-index:251671552;visibility:visible;mso-wrap-style:square;mso-wrap-distance-left:9pt;mso-wrap-distance-top:0;mso-wrap-distance-right:9pt;mso-wrap-distance-bottom:0;mso-position-horizontal:left;mso-position-horizontal-relative:margin;mso-position-vertical:absolute;mso-position-vertical-relative:text" from="0,19.45pt" to="521.25pt,19.45pt" o:gfxdata="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" strokecolor="#f68c36 [3049]">
                 <w10:wrap anchorx="margin"/>
@@ -8935,7 +8826,7 @@
         </w:rPr>
         <w:t>relacyjny</w:t>
       </w:r>
-      <w:bookmarkEnd w:id="8"/>
+      <w:bookmarkEnd w:id="9"/>
     </w:p>
     <w:p>
       <w:pPr>
@@ -8964,14 +8855,75 @@
           <w:rFonts w:asciiTheme="majorHAnsi" w:hAnsiTheme="majorHAnsi" w:cstheme="majorHAnsi"/>
           <w:sz w:val="24"/>
         </w:rPr>
-        <w:t xml:space="preserve"> jest bardzo podobny do modelu er z poprzedniego etapu projektu, gdyż wszystkie relacje są odzwierciedleniem encji z modelu logicznego, a atrybuty relacji są odzwierciedleniem atrybutów encji. W modelu logicznym nie było związków typu M:N, więc nie było potrzeby tworzen</w:t>
-      </w:r>
-      <w:r>
-        <w:rPr>
-          <w:rFonts w:asciiTheme="majorHAnsi" w:hAnsiTheme="majorHAnsi" w:cstheme="majorHAnsi"/>
-          <w:sz w:val="24"/>
-        </w:rPr>
-        <w:t xml:space="preserve">ia dodatkowych relacji. </w:t>
+        <w:t xml:space="preserve"> jest bardzo podobny do modelu er z poprzedniego etapu projektu, gdyż wszystkie relacje są odzwierciedleniem encji z modelu logicznego, a atrybuty relacji są odzwierciedleniem atrybutów encji. </w:t>
+      </w:r>
+      <w:r>
+        <w:rPr>
+          <w:rFonts w:asciiTheme="majorHAnsi" w:hAnsiTheme="majorHAnsi" w:cstheme="majorHAnsi"/>
+          <w:sz w:val="24"/>
+        </w:rPr>
+        <w:t xml:space="preserve">Istotną różnicą jest jednak pojawienie się nowej relacji </w:t>
+      </w:r>
+      <w:proofErr w:type="spellStart"/>
+      <w:r>
+        <w:rPr>
+          <w:rFonts w:asciiTheme="majorHAnsi" w:hAnsiTheme="majorHAnsi" w:cstheme="majorHAnsi"/>
+          <w:b/>
+          <w:sz w:val="24"/>
+        </w:rPr>
+        <w:t>Uczestnicy_lekcji</w:t>
+      </w:r>
+      <w:proofErr w:type="spellEnd"/>
+      <w:r>
+        <w:rPr>
+          <w:rFonts w:asciiTheme="majorHAnsi" w:hAnsiTheme="majorHAnsi" w:cstheme="majorHAnsi"/>
+          <w:sz w:val="24"/>
+        </w:rPr>
+        <w:t xml:space="preserve"> powstałej w </w:t>
+      </w:r>
+      <w:r>
+        <w:rPr>
+          <w:rFonts w:asciiTheme="majorHAnsi" w:hAnsiTheme="majorHAnsi" w:cstheme="majorHAnsi"/>
+          <w:sz w:val="24"/>
+        </w:rPr>
+        <w:t xml:space="preserve">wyniku dekompozycji związku M:N między encjami </w:t>
+      </w:r>
+      <w:r>
+        <w:rPr>
+          <w:rFonts w:asciiTheme="majorHAnsi" w:hAnsiTheme="majorHAnsi" w:cstheme="majorHAnsi"/>
+          <w:b/>
+          <w:sz w:val="24"/>
+        </w:rPr>
+        <w:t xml:space="preserve">Klient </w:t>
+      </w:r>
+      <w:r>
+        <w:rPr>
+          <w:rFonts w:asciiTheme="majorHAnsi" w:hAnsiTheme="majorHAnsi" w:cstheme="majorHAnsi"/>
+          <w:sz w:val="24"/>
+        </w:rPr>
+        <w:t xml:space="preserve">a </w:t>
+      </w:r>
+      <w:r>
+        <w:rPr>
+          <w:rFonts w:asciiTheme="majorHAnsi" w:hAnsiTheme="majorHAnsi" w:cstheme="majorHAnsi"/>
+          <w:b/>
+          <w:sz w:val="24"/>
+        </w:rPr>
+        <w:t>Lekcja pływania</w:t>
+      </w:r>
+      <w:r>
+        <w:rPr>
+          <w:rFonts w:asciiTheme="majorHAnsi" w:hAnsiTheme="majorHAnsi" w:cstheme="majorHAnsi"/>
+          <w:sz w:val="24"/>
+        </w:rPr>
+        <w:t xml:space="preserve"> z modelu logicznego na relacje 1:N i N:1.</w:t>
+      </w:r>
+      <w:r>
+        <w:rPr>
+          <w:rFonts w:asciiTheme="majorHAnsi" w:hAnsiTheme="majorHAnsi" w:cstheme="majorHAnsi"/>
+          <w:sz w:val="24"/>
+        </w:rPr>
+        <w:t xml:space="preserve"> </w:t>
       </w:r>
       <w:r>
         <w:rPr>
@@ -8983,28 +8935,31 @@
       <w:r>
         <w:rPr>
           <w:rFonts w:asciiTheme="majorHAnsi" w:hAnsiTheme="majorHAnsi" w:cstheme="majorHAnsi"/>
-          <w:sz w:val="24"/>
-        </w:rPr>
-        <w:t>„O</w:t>
-      </w:r>
-      <w:r>
-        <w:rPr>
-          <w:rFonts w:asciiTheme="majorHAnsi" w:hAnsiTheme="majorHAnsi" w:cstheme="majorHAnsi"/>
-          <w:sz w:val="24"/>
-        </w:rPr>
-        <w:t>soba”</w:t>
-      </w:r>
-      <w:r>
-        <w:rPr>
-          <w:rFonts w:asciiTheme="majorHAnsi" w:hAnsiTheme="majorHAnsi" w:cstheme="majorHAnsi"/>
-          <w:sz w:val="24"/>
-        </w:rPr>
-        <w:t xml:space="preserve"> i „</w:t>
+          <w:b/>
+          <w:sz w:val="24"/>
+        </w:rPr>
+        <w:t>O</w:t>
+      </w:r>
+      <w:r>
+        <w:rPr>
+          <w:rFonts w:asciiTheme="majorHAnsi" w:hAnsiTheme="majorHAnsi" w:cstheme="majorHAnsi"/>
+          <w:b/>
+          <w:sz w:val="24"/>
+        </w:rPr>
+        <w:t>soba</w:t>
+      </w:r>
+      <w:r>
+        <w:rPr>
+          <w:rFonts w:asciiTheme="majorHAnsi" w:hAnsiTheme="majorHAnsi" w:cstheme="majorHAnsi"/>
+          <w:sz w:val="24"/>
+        </w:rPr>
+        <w:t xml:space="preserve"> i </w:t>
       </w:r>
       <w:proofErr w:type="spellStart"/>
       <w:r>
         <w:rPr>
           <w:rFonts w:asciiTheme="majorHAnsi" w:hAnsiTheme="majorHAnsi" w:cstheme="majorHAnsi"/>
+          <w:b/>
           <w:sz w:val="24"/>
         </w:rPr>
         <w:t>Usluga</w:t>
@@ -9015,7 +8970,7 @@
           <w:rFonts w:asciiTheme="majorHAnsi" w:hAnsiTheme="majorHAnsi" w:cstheme="majorHAnsi"/>
           <w:sz w:val="24"/>
         </w:rPr>
-        <w:t xml:space="preserve">” </w:t>
+        <w:t xml:space="preserve"> </w:t>
       </w:r>
       <w:r>
         <w:rPr>
@@ -9213,19 +9168,50 @@
           <w:rFonts w:asciiTheme="majorHAnsi" w:hAnsiTheme="majorHAnsi" w:cstheme="majorHAnsi"/>
           <w:sz w:val="24"/>
         </w:rPr>
-        <w:t xml:space="preserve"> „Osoba”, a encją „Dane do logowania”) został transformowany </w:t>
-      </w:r>
-      <w:r>
-        <w:rPr>
-          <w:rFonts w:asciiTheme="majorHAnsi" w:hAnsiTheme="majorHAnsi" w:cstheme="majorHAnsi"/>
-          <w:sz w:val="24"/>
-        </w:rPr>
-        <w:t>do klucza obcego w tabeli „</w:t>
+        <w:t xml:space="preserve"> </w:t>
+      </w:r>
+      <w:r>
+        <w:rPr>
+          <w:rFonts w:asciiTheme="majorHAnsi" w:hAnsiTheme="majorHAnsi" w:cstheme="majorHAnsi"/>
+          <w:b/>
+          <w:sz w:val="24"/>
+        </w:rPr>
+        <w:t>Osoba</w:t>
+      </w:r>
+      <w:r>
+        <w:rPr>
+          <w:rFonts w:asciiTheme="majorHAnsi" w:hAnsiTheme="majorHAnsi" w:cstheme="majorHAnsi"/>
+          <w:sz w:val="24"/>
+        </w:rPr>
+        <w:t xml:space="preserve">, a encją </w:t>
+      </w:r>
+      <w:r>
+        <w:rPr>
+          <w:rFonts w:asciiTheme="majorHAnsi" w:hAnsiTheme="majorHAnsi" w:cstheme="majorHAnsi"/>
+          <w:b/>
+          <w:sz w:val="24"/>
+        </w:rPr>
+        <w:t>Dane do logowania</w:t>
+      </w:r>
+      <w:r>
+        <w:rPr>
+          <w:rFonts w:asciiTheme="majorHAnsi" w:hAnsiTheme="majorHAnsi" w:cstheme="majorHAnsi"/>
+          <w:sz w:val="24"/>
+        </w:rPr>
+        <w:t xml:space="preserve">) został transformowany </w:t>
+      </w:r>
+      <w:r>
+        <w:rPr>
+          <w:rFonts w:asciiTheme="majorHAnsi" w:hAnsiTheme="majorHAnsi" w:cstheme="majorHAnsi"/>
+          <w:sz w:val="24"/>
+        </w:rPr>
+        <w:t xml:space="preserve">do klucza obcego w tabeli </w:t>
       </w:r>
       <w:proofErr w:type="spellStart"/>
       <w:r>
         <w:rPr>
           <w:rFonts w:asciiTheme="majorHAnsi" w:hAnsiTheme="majorHAnsi" w:cstheme="majorHAnsi"/>
+          <w:b/>
           <w:sz w:val="24"/>
         </w:rPr>
         <w:t>Dane_do_</w:t>
@@ -9233,18 +9219,20 @@
       <w:r>
         <w:rPr>
           <w:rFonts w:asciiTheme="majorHAnsi" w:hAnsiTheme="majorHAnsi" w:cstheme="majorHAnsi"/>
-          <w:sz w:val="24"/>
-        </w:rPr>
-        <w:t>logowania</w:t>
+          <w:b/>
+          <w:sz w:val="24"/>
+        </w:rPr>
+        <w:t>logowani</w:t>
+      </w:r>
+      <w:r>
+        <w:rPr>
+          <w:rFonts w:asciiTheme="majorHAnsi" w:hAnsiTheme="majorHAnsi" w:cstheme="majorHAnsi"/>
+          <w:b/>
+          <w:sz w:val="24"/>
+        </w:rPr>
+        <w:t>a</w:t>
       </w:r>
       <w:proofErr w:type="spellEnd"/>
-      <w:r>
-        <w:rPr>
-          <w:rFonts w:asciiTheme="majorHAnsi" w:hAnsiTheme="majorHAnsi" w:cstheme="majorHAnsi"/>
-          <w:sz w:val="24"/>
-        </w:rPr>
-        <w:t>”</w:t>
-      </w:r>
       <w:r>
         <w:rPr>
           <w:rFonts w:asciiTheme="majorHAnsi" w:hAnsiTheme="majorHAnsi" w:cstheme="majorHAnsi"/>
@@ -9262,38 +9250,390 @@
     </w:p>
     <w:p>
       <w:pPr>
+        <w:spacing w:after="120" w:line="360" w:lineRule="auto"/>
         <w:rPr>
           <w:rFonts w:asciiTheme="majorHAnsi" w:hAnsiTheme="majorHAnsi" w:cstheme="majorHAnsi"/>
           <w:sz w:val="24"/>
         </w:rPr>
       </w:pPr>
-      <w:r>
-        <w:rPr>
-          <w:rFonts w:asciiTheme="majorHAnsi" w:hAnsiTheme="majorHAnsi" w:cstheme="majorHAnsi"/>
-          <w:sz w:val="24"/>
-        </w:rPr>
-        <w:br w:type="page"/>
-      </w:r>
     </w:p>
     <w:p>
+      <w:pPr>
+        <w:spacing w:after="120" w:line="360" w:lineRule="auto"/>
+        <w:rPr>
+          <w:sz w:val="24"/>
+          <w:szCs w:val="24"/>
+        </w:rPr>
+      </w:pPr>
+      <w:r>
+        <w:rPr>
+          <w:sz w:val="24"/>
+          <w:szCs w:val="24"/>
+        </w:rPr>
+        <w:t>Model relacyjny przedstawia znormalizowaną bazę danych.</w:t>
+      </w:r>
+      <w:r>
+        <w:rPr>
+          <w:sz w:val="24"/>
+          <w:szCs w:val="24"/>
+        </w:rPr>
+        <w:t xml:space="preserve"> Kolejne etapy jej normalizacji można prześledzić, obserwując poprzedzające relacyjny modele bazy danych. Najpierw</w:t>
+      </w:r>
+      <w:r>
+        <w:rPr>
+          <w:rFonts w:asciiTheme="majorHAnsi" w:hAnsiTheme="majorHAnsi" w:cstheme="majorHAnsi"/>
+          <w:sz w:val="24"/>
+          <w:szCs w:val="24"/>
+        </w:rPr>
+        <w:t xml:space="preserve"> została wprowadzona atomowość danych (podział </w:t>
+      </w:r>
+      <w:r>
+        <w:rPr>
+          <w:rFonts w:asciiTheme="majorHAnsi" w:hAnsiTheme="majorHAnsi" w:cstheme="majorHAnsi"/>
+          <w:b/>
+          <w:sz w:val="24"/>
+          <w:szCs w:val="24"/>
+        </w:rPr>
+        <w:t xml:space="preserve">Danych do logowania </w:t>
+      </w:r>
+      <w:r>
+        <w:rPr>
+          <w:rFonts w:asciiTheme="majorHAnsi" w:hAnsiTheme="majorHAnsi" w:cstheme="majorHAnsi"/>
+          <w:sz w:val="24"/>
+          <w:szCs w:val="24"/>
+        </w:rPr>
+        <w:t xml:space="preserve">i </w:t>
+      </w:r>
+      <w:r>
+        <w:rPr>
+          <w:rFonts w:asciiTheme="majorHAnsi" w:hAnsiTheme="majorHAnsi" w:cstheme="majorHAnsi"/>
+          <w:b/>
+          <w:sz w:val="24"/>
+          <w:szCs w:val="24"/>
+        </w:rPr>
+        <w:t>Stanowiska</w:t>
+      </w:r>
+      <w:r>
+        <w:rPr>
+          <w:rFonts w:asciiTheme="majorHAnsi" w:hAnsiTheme="majorHAnsi" w:cstheme="majorHAnsi"/>
+          <w:b/>
+          <w:sz w:val="24"/>
+          <w:szCs w:val="24"/>
+        </w:rPr>
+        <w:t xml:space="preserve"> </w:t>
+      </w:r>
+      <w:r>
+        <w:rPr>
+          <w:rFonts w:asciiTheme="majorHAnsi" w:hAnsiTheme="majorHAnsi" w:cstheme="majorHAnsi"/>
+          <w:sz w:val="24"/>
+          <w:szCs w:val="24"/>
+        </w:rPr>
+        <w:t>na atrybuty odpowiadające ich atrybutom kompozytowym z modelu konceptualnego), co odpowiada pierwszej postaci normalnej.</w:t>
+      </w:r>
+      <w:r>
+        <w:rPr>
+          <w:rFonts w:asciiTheme="majorHAnsi" w:hAnsiTheme="majorHAnsi" w:cstheme="majorHAnsi"/>
+          <w:b/>
+          <w:sz w:val="24"/>
+          <w:szCs w:val="24"/>
+        </w:rPr>
+        <w:t xml:space="preserve"> </w:t>
+      </w:r>
+      <w:r>
+        <w:rPr>
+          <w:rFonts w:asciiTheme="majorHAnsi" w:hAnsiTheme="majorHAnsi" w:cstheme="majorHAnsi"/>
+          <w:sz w:val="24"/>
+          <w:szCs w:val="24"/>
+        </w:rPr>
+        <w:t>Przejście</w:t>
+      </w:r>
+      <w:r>
+        <w:rPr>
+          <w:rFonts w:asciiTheme="majorHAnsi" w:hAnsiTheme="majorHAnsi" w:cstheme="majorHAnsi"/>
+          <w:sz w:val="24"/>
+          <w:szCs w:val="24"/>
+        </w:rPr>
+        <w:t xml:space="preserve"> do drugiej postaci normalnej objawia się </w:t>
+      </w:r>
+      <w:r>
+        <w:rPr>
+          <w:rFonts w:asciiTheme="majorHAnsi" w:hAnsiTheme="majorHAnsi" w:cstheme="majorHAnsi"/>
+          <w:sz w:val="24"/>
+          <w:szCs w:val="24"/>
+        </w:rPr>
+        <w:t>wyróżnienie</w:t>
+      </w:r>
+      <w:r>
+        <w:rPr>
+          <w:rFonts w:asciiTheme="majorHAnsi" w:hAnsiTheme="majorHAnsi" w:cstheme="majorHAnsi"/>
+          <w:sz w:val="24"/>
+          <w:szCs w:val="24"/>
+        </w:rPr>
+        <w:t>m</w:t>
+      </w:r>
+      <w:r>
+        <w:rPr>
+          <w:rFonts w:asciiTheme="majorHAnsi" w:hAnsiTheme="majorHAnsi" w:cstheme="majorHAnsi"/>
+          <w:sz w:val="24"/>
+          <w:szCs w:val="24"/>
+        </w:rPr>
+        <w:t xml:space="preserve"> nowych encji: </w:t>
+      </w:r>
+      <w:r>
+        <w:rPr>
+          <w:rFonts w:asciiTheme="majorHAnsi" w:hAnsiTheme="majorHAnsi" w:cstheme="majorHAnsi"/>
+          <w:b/>
+          <w:sz w:val="24"/>
+          <w:szCs w:val="24"/>
+        </w:rPr>
+        <w:t>Stanowisko</w:t>
+      </w:r>
+      <w:r>
+        <w:rPr>
+          <w:rFonts w:asciiTheme="majorHAnsi" w:hAnsiTheme="majorHAnsi" w:cstheme="majorHAnsi"/>
+          <w:b/>
+          <w:sz w:val="24"/>
+          <w:szCs w:val="24"/>
+        </w:rPr>
+        <w:t xml:space="preserve"> </w:t>
+      </w:r>
+      <w:r>
+        <w:rPr>
+          <w:rFonts w:asciiTheme="majorHAnsi" w:hAnsiTheme="majorHAnsi" w:cstheme="majorHAnsi"/>
+          <w:sz w:val="24"/>
+          <w:szCs w:val="24"/>
+        </w:rPr>
+        <w:t xml:space="preserve">(poszczególne stanowiska mogą się powtarzać wśród </w:t>
+      </w:r>
+      <w:r>
+        <w:rPr>
+          <w:rFonts w:asciiTheme="majorHAnsi" w:hAnsiTheme="majorHAnsi" w:cstheme="majorHAnsi"/>
+          <w:b/>
+          <w:sz w:val="24"/>
+          <w:szCs w:val="24"/>
+        </w:rPr>
+        <w:t>Pracowników</w:t>
+      </w:r>
+      <w:r>
+        <w:rPr>
+          <w:rFonts w:asciiTheme="majorHAnsi" w:hAnsiTheme="majorHAnsi" w:cstheme="majorHAnsi"/>
+          <w:sz w:val="24"/>
+          <w:szCs w:val="24"/>
+        </w:rPr>
+        <w:t>)</w:t>
+      </w:r>
+      <w:r>
+        <w:rPr>
+          <w:rFonts w:asciiTheme="majorHAnsi" w:hAnsiTheme="majorHAnsi" w:cstheme="majorHAnsi"/>
+          <w:sz w:val="24"/>
+          <w:szCs w:val="24"/>
+        </w:rPr>
+        <w:t xml:space="preserve"> i </w:t>
+      </w:r>
+      <w:r>
+        <w:rPr>
+          <w:rFonts w:asciiTheme="majorHAnsi" w:hAnsiTheme="majorHAnsi" w:cstheme="majorHAnsi"/>
+          <w:b/>
+          <w:sz w:val="24"/>
+          <w:szCs w:val="24"/>
+        </w:rPr>
+        <w:t>Dane do logowania</w:t>
+      </w:r>
+      <w:r>
+        <w:rPr>
+          <w:rFonts w:asciiTheme="majorHAnsi" w:hAnsiTheme="majorHAnsi" w:cstheme="majorHAnsi"/>
+          <w:b/>
+          <w:sz w:val="24"/>
+          <w:szCs w:val="24"/>
+        </w:rPr>
+        <w:t xml:space="preserve"> </w:t>
+      </w:r>
+      <w:r>
+        <w:rPr>
+          <w:rFonts w:asciiTheme="majorHAnsi" w:hAnsiTheme="majorHAnsi" w:cstheme="majorHAnsi"/>
+          <w:sz w:val="24"/>
+          <w:szCs w:val="24"/>
+        </w:rPr>
+        <w:t xml:space="preserve">(nie wszyscy </w:t>
+      </w:r>
+      <w:r>
+        <w:rPr>
+          <w:rFonts w:asciiTheme="majorHAnsi" w:hAnsiTheme="majorHAnsi" w:cstheme="majorHAnsi"/>
+          <w:b/>
+          <w:sz w:val="24"/>
+          <w:szCs w:val="24"/>
+        </w:rPr>
+        <w:t>Pracownicy</w:t>
+      </w:r>
+      <w:r>
+        <w:rPr>
+          <w:rFonts w:asciiTheme="majorHAnsi" w:hAnsiTheme="majorHAnsi" w:cstheme="majorHAnsi"/>
+          <w:sz w:val="24"/>
+          <w:szCs w:val="24"/>
+        </w:rPr>
+        <w:t xml:space="preserve"> posiadają dostęp do bazy danych)</w:t>
+      </w:r>
+      <w:r>
+        <w:rPr>
+          <w:rFonts w:asciiTheme="majorHAnsi" w:hAnsiTheme="majorHAnsi" w:cstheme="majorHAnsi"/>
+          <w:sz w:val="24"/>
+          <w:szCs w:val="24"/>
+        </w:rPr>
+        <w:t>, do zaobserwowania w modelu logicznym</w:t>
+      </w:r>
+      <w:r>
+        <w:rPr>
+          <w:rFonts w:asciiTheme="majorHAnsi" w:hAnsiTheme="majorHAnsi" w:cstheme="majorHAnsi"/>
+          <w:sz w:val="24"/>
+          <w:szCs w:val="24"/>
+        </w:rPr>
+        <w:t xml:space="preserve">. </w:t>
+      </w:r>
+      <w:r>
+        <w:rPr>
+          <w:rFonts w:asciiTheme="majorHAnsi" w:hAnsiTheme="majorHAnsi" w:cstheme="majorHAnsi"/>
+          <w:sz w:val="24"/>
+          <w:szCs w:val="24"/>
+        </w:rPr>
+        <w:t xml:space="preserve">Przejście do trzeciej postaci normalnej okazało się natomiast zbyteczne, gdyż w naszym modelu </w:t>
+      </w:r>
+      <w:r>
+        <w:rPr>
+          <w:rFonts w:asciiTheme="majorHAnsi" w:hAnsiTheme="majorHAnsi" w:cstheme="majorHAnsi"/>
+          <w:sz w:val="24"/>
+          <w:szCs w:val="24"/>
+        </w:rPr>
+        <w:t>każdy niekluczowy argument jest bezpośrednio zależny tylko od klucza głównego a nie od innej kolumny</w:t>
+      </w:r>
+      <w:r>
+        <w:rPr>
+          <w:rFonts w:asciiTheme="majorHAnsi" w:hAnsiTheme="majorHAnsi" w:cstheme="majorHAnsi"/>
+          <w:sz w:val="24"/>
+          <w:szCs w:val="24"/>
+        </w:rPr>
+        <w:t>, co definiuje 3NF</w:t>
+      </w:r>
+      <w:r>
+        <w:rPr>
+          <w:rFonts w:asciiTheme="majorHAnsi" w:hAnsiTheme="majorHAnsi" w:cstheme="majorHAnsi"/>
+          <w:sz w:val="24"/>
+          <w:szCs w:val="24"/>
+        </w:rPr>
+        <w:t>.</w:t>
+      </w:r>
+      <w:r>
+        <w:rPr>
+          <w:rFonts w:asciiTheme="majorHAnsi" w:hAnsiTheme="majorHAnsi" w:cstheme="majorHAnsi"/>
+          <w:sz w:val="24"/>
+          <w:szCs w:val="24"/>
+        </w:rPr>
+        <w:t xml:space="preserve"> </w:t>
+      </w:r>
+      <w:r>
+        <w:rPr>
+          <w:rFonts w:asciiTheme="majorHAnsi" w:hAnsiTheme="majorHAnsi" w:cstheme="majorHAnsi"/>
+          <w:sz w:val="24"/>
+          <w:szCs w:val="24"/>
+        </w:rPr>
+        <w:t xml:space="preserve">Przejście do postaci BCNF jest w naszym przypadku bezcelowe – objawiłoby się ono wyróżnieniem nowej relacji </w:t>
+      </w:r>
+      <w:r>
+        <w:rPr>
+          <w:rFonts w:asciiTheme="majorHAnsi" w:hAnsiTheme="majorHAnsi" w:cstheme="majorHAnsi"/>
+          <w:b/>
+          <w:sz w:val="24"/>
+          <w:szCs w:val="24"/>
+        </w:rPr>
+        <w:t>Adresy</w:t>
+      </w:r>
+      <w:r>
+        <w:rPr>
+          <w:rFonts w:asciiTheme="majorHAnsi" w:hAnsiTheme="majorHAnsi" w:cstheme="majorHAnsi"/>
+          <w:sz w:val="24"/>
+          <w:szCs w:val="24"/>
+        </w:rPr>
+        <w:t xml:space="preserve"> powiązanej z </w:t>
+      </w:r>
+      <w:r>
+        <w:rPr>
+          <w:rFonts w:asciiTheme="majorHAnsi" w:hAnsiTheme="majorHAnsi" w:cstheme="majorHAnsi"/>
+          <w:b/>
+          <w:sz w:val="24"/>
+          <w:szCs w:val="24"/>
+        </w:rPr>
+        <w:t>Basenami</w:t>
+      </w:r>
+      <w:r>
+        <w:rPr>
+          <w:rFonts w:asciiTheme="majorHAnsi" w:hAnsiTheme="majorHAnsi" w:cstheme="majorHAnsi"/>
+          <w:sz w:val="24"/>
+          <w:szCs w:val="24"/>
+        </w:rPr>
+        <w:t xml:space="preserve">,  a sieć składa się z na tyle małej ilości </w:t>
+      </w:r>
+      <w:r>
+        <w:rPr>
+          <w:rFonts w:asciiTheme="majorHAnsi" w:hAnsiTheme="majorHAnsi" w:cstheme="majorHAnsi"/>
+          <w:b/>
+          <w:sz w:val="24"/>
+          <w:szCs w:val="24"/>
+        </w:rPr>
+        <w:t>Basenów</w:t>
+      </w:r>
+      <w:r>
+        <w:rPr>
+          <w:rFonts w:asciiTheme="majorHAnsi" w:hAnsiTheme="majorHAnsi" w:cstheme="majorHAnsi"/>
+          <w:sz w:val="24"/>
+          <w:szCs w:val="24"/>
+        </w:rPr>
+        <w:t xml:space="preserve">, że każdy posiada inny adres. </w:t>
+      </w:r>
+      <w:r>
+        <w:rPr>
+          <w:rFonts w:asciiTheme="majorHAnsi" w:hAnsiTheme="majorHAnsi" w:cstheme="majorHAnsi"/>
+          <w:sz w:val="24"/>
+          <w:szCs w:val="24"/>
+        </w:rPr>
+        <w:t>Ostatecznie</w:t>
+      </w:r>
+      <w:r>
+        <w:rPr>
+          <w:rFonts w:asciiTheme="majorHAnsi" w:hAnsiTheme="majorHAnsi" w:cstheme="majorHAnsi"/>
+          <w:sz w:val="24"/>
+          <w:szCs w:val="24"/>
+        </w:rPr>
+        <w:t xml:space="preserve"> więc zatrzymaliśmy się na trzecim etapie normalizacji.</w:t>
+      </w:r>
+    </w:p>
+    <w:p>
+      <w:pPr>
+        <w:rPr>
+          <w:rFonts w:asciiTheme="majorHAnsi" w:hAnsiTheme="majorHAnsi" w:cstheme="majorHAnsi"/>
+          <w:sz w:val="24"/>
+        </w:rPr>
+      </w:pPr>
+      <w:r>
+        <w:rPr>
+          <w:rFonts w:asciiTheme="majorHAnsi" w:hAnsiTheme="majorHAnsi" w:cstheme="majorHAnsi"/>
+          <w:sz w:val="24"/>
+        </w:rPr>
+        <w:br w:type="page"/>
+      </w:r>
+    </w:p>
+    <w:p>
+      <w:pPr>
+        <w:jc w:val="center"/>
+      </w:pPr>
       <w:r>
         <w:rPr>
           <w:noProof/>
         </w:rPr>
         <w:lastRenderedPageBreak/>
         <w:drawing>
-          <wp:anchor distT="0" distB="0" distL="114300" distR="114300" simplePos="0" relativeHeight="251681792" behindDoc="1" locked="0" layoutInCell="1" allowOverlap="1" wp14:anchorId="7B8333F2" wp14:editId="78106183">
-            <wp:simplePos x="0" y="0"/>
-            <wp:positionH relativeFrom="margin">
-              <wp:posOffset>-1058203</wp:posOffset>
-            </wp:positionH>
-            <wp:positionV relativeFrom="paragraph">
-              <wp:posOffset>1465872</wp:posOffset>
-            </wp:positionV>
-            <wp:extent cx="8847455" cy="6280098"/>
-            <wp:effectExtent l="7620" t="0" r="0" b="0"/>
-            <wp:wrapNone/>
-            <wp:docPr id="18" name="Obraz 18"/>
+          <wp:inline distT="0" distB="0" distL="0" distR="0" wp14:anchorId="09ED10D0" wp14:editId="785CA474">
+            <wp:extent cx="9007277" cy="4787046"/>
+            <wp:effectExtent l="0" t="4445" r="0" b="0"/>
+            <wp:docPr id="19" name="Obraz 19"/>
             <wp:cNvGraphicFramePr>
               <a:graphicFrameLocks xmlns:a="http://schemas.openxmlformats.org/drawingml/2006/main" noChangeAspect="1"/>
             </wp:cNvGraphicFramePr>
@@ -9301,7 +9641,7 @@
               <a:graphicData uri="http://schemas.openxmlformats.org/drawingml/2006/picture">
                 <pic:pic xmlns:pic="http://schemas.openxmlformats.org/drawingml/2006/picture">
                   <pic:nvPicPr>
-                    <pic:cNvPr id="18" name="Relational.png"/>
+                    <pic:cNvPr id="19" name="Relational.png"/>
                     <pic:cNvPicPr/>
                   </pic:nvPicPr>
                   <pic:blipFill>
@@ -9319,7 +9659,7 @@
                   <pic:spPr>
                     <a:xfrm rot="5400000">
                       <a:off x="0" y="0"/>
-                      <a:ext cx="8868951" cy="6295356"/>
+                      <a:ext cx="9069339" cy="4820030"/>
                     </a:xfrm>
                     <a:prstGeom prst="rect">
                       <a:avLst/>
@@ -9328,19 +9668,14 @@
                 </pic:pic>
               </a:graphicData>
             </a:graphic>
-            <wp14:sizeRelH relativeFrom="margin">
-              <wp14:pctWidth>0</wp14:pctWidth>
-            </wp14:sizeRelH>
-            <wp14:sizeRelV relativeFrom="margin">
-              <wp14:pctHeight>0</wp14:pctHeight>
-            </wp14:sizeRelV>
-          </wp:anchor>
+          </wp:inline>
         </w:drawing>
       </w:r>
       <w:r>
         <w:br w:type="page"/>
       </w:r>
     </w:p>
+    <w:bookmarkStart w:id="10" w:name="_Toc532339613"/>
     <w:p>
       <w:pPr>
         <w:pStyle w:val="Nagwek1"/>
@@ -9349,7 +9684,6 @@
           <w:szCs w:val="32"/>
         </w:rPr>
       </w:pPr>
-      <w:bookmarkStart w:id="9" w:name="_Toc531803622"/>
       <w:r>
         <w:rPr>
           <w:rFonts w:eastAsia="Times New Roman"/>
@@ -9421,7 +9755,7 @@
         </w:rPr>
         <w:t>Spis relacji, kluczy głównych i kluczy obcych</w:t>
       </w:r>
-      <w:bookmarkEnd w:id="9"/>
+      <w:bookmarkEnd w:id="10"/>
     </w:p>
     <w:tbl>
       <w:tblPr>
@@ -9431,9 +9765,9 @@
         <w:tblLook w:val="04A0" w:firstRow="1" w:lastRow="0" w:firstColumn="1" w:lastColumn="0" w:noHBand="0" w:noVBand="1"/>
       </w:tblPr>
       <w:tblGrid>
-        <w:gridCol w:w="2136"/>
-        <w:gridCol w:w="4632"/>
-        <w:gridCol w:w="3580"/>
+        <w:gridCol w:w="2137"/>
+        <w:gridCol w:w="4635"/>
+        <w:gridCol w:w="3576"/>
       </w:tblGrid>
       <w:tr>
         <w:tc>
@@ -9550,6 +9884,12 @@
               </w:rPr>
               <w:t>Basen</w:t>
             </w:r>
+            <w:r>
+              <w:rPr>
+                <w:rFonts w:asciiTheme="majorHAnsi" w:hAnsiTheme="majorHAnsi" w:cstheme="majorHAnsi"/>
+              </w:rPr>
+              <w:t>y</w:t>
+            </w:r>
           </w:p>
         </w:tc>
         <w:tc>
@@ -9603,7 +9943,13 @@
               <w:rPr>
                 <w:rFonts w:asciiTheme="majorHAnsi" w:hAnsiTheme="majorHAnsi" w:cstheme="majorHAnsi"/>
               </w:rPr>
-              <w:t>Osoba</w:t>
+              <w:t>Osob</w:t>
+            </w:r>
+            <w:r>
+              <w:rPr>
+                <w:rFonts w:asciiTheme="majorHAnsi" w:hAnsiTheme="majorHAnsi" w:cstheme="majorHAnsi"/>
+              </w:rPr>
+              <w:t>y</w:t>
             </w:r>
           </w:p>
         </w:tc>
@@ -9642,7 +9988,19 @@
               <w:rPr>
                 <w:rFonts w:asciiTheme="majorHAnsi" w:hAnsiTheme="majorHAnsi" w:cstheme="majorHAnsi"/>
               </w:rPr>
-              <w:t>Audytor_Numer_id</w:t>
+              <w:t>Audytor</w:t>
+            </w:r>
+            <w:r>
+              <w:rPr>
+                <w:rFonts w:asciiTheme="majorHAnsi" w:hAnsiTheme="majorHAnsi" w:cstheme="majorHAnsi"/>
+              </w:rPr>
+              <w:t>zy</w:t>
+            </w:r>
+            <w:r>
+              <w:rPr>
+                <w:rFonts w:asciiTheme="majorHAnsi" w:hAnsiTheme="majorHAnsi" w:cstheme="majorHAnsi"/>
+              </w:rPr>
+              <w:t>_Numer_id</w:t>
             </w:r>
             <w:proofErr w:type="spellEnd"/>
             <w:r>
@@ -9656,7 +10014,19 @@
               <w:rPr>
                 <w:rFonts w:asciiTheme="majorHAnsi" w:hAnsiTheme="majorHAnsi" w:cstheme="majorHAnsi"/>
               </w:rPr>
-              <w:t>Wlasciciel_Numer_id</w:t>
+              <w:t>Wlasciciel</w:t>
+            </w:r>
+            <w:r>
+              <w:rPr>
+                <w:rFonts w:asciiTheme="majorHAnsi" w:hAnsiTheme="majorHAnsi" w:cstheme="majorHAnsi"/>
+              </w:rPr>
+              <w:t>e</w:t>
+            </w:r>
+            <w:r>
+              <w:rPr>
+                <w:rFonts w:asciiTheme="majorHAnsi" w:hAnsiTheme="majorHAnsi" w:cstheme="majorHAnsi"/>
+              </w:rPr>
+              <w:t>_Numer_id</w:t>
             </w:r>
             <w:proofErr w:type="spellEnd"/>
             <w:r>
@@ -9670,7 +10040,19 @@
               <w:rPr>
                 <w:rFonts w:asciiTheme="majorHAnsi" w:hAnsiTheme="majorHAnsi" w:cstheme="majorHAnsi"/>
               </w:rPr>
-              <w:t>Pracownik_Numer_id</w:t>
+              <w:t>Pracowni</w:t>
+            </w:r>
+            <w:r>
+              <w:rPr>
+                <w:rFonts w:asciiTheme="majorHAnsi" w:hAnsiTheme="majorHAnsi" w:cstheme="majorHAnsi"/>
+              </w:rPr>
+              <w:t>cy</w:t>
+            </w:r>
+            <w:r>
+              <w:rPr>
+                <w:rFonts w:asciiTheme="majorHAnsi" w:hAnsiTheme="majorHAnsi" w:cstheme="majorHAnsi"/>
+              </w:rPr>
+              <w:t>_Numer_id</w:t>
             </w:r>
             <w:proofErr w:type="spellEnd"/>
           </w:p>
@@ -9694,7 +10076,13 @@
               <w:rPr>
                 <w:rFonts w:asciiTheme="majorHAnsi" w:hAnsiTheme="majorHAnsi" w:cstheme="majorHAnsi"/>
               </w:rPr>
-              <w:t>Pracownik</w:t>
+              <w:t>Pracowni</w:t>
+            </w:r>
+            <w:r>
+              <w:rPr>
+                <w:rFonts w:asciiTheme="majorHAnsi" w:hAnsiTheme="majorHAnsi" w:cstheme="majorHAnsi"/>
+              </w:rPr>
+              <w:t>cy</w:t>
             </w:r>
           </w:p>
         </w:tc>
@@ -9733,7 +10121,19 @@
               <w:rPr>
                 <w:rFonts w:asciiTheme="majorHAnsi" w:hAnsiTheme="majorHAnsi" w:cstheme="majorHAnsi"/>
               </w:rPr>
-              <w:t>Basen_Numer_obiektu</w:t>
+              <w:t>Basen</w:t>
+            </w:r>
+            <w:r>
+              <w:rPr>
+                <w:rFonts w:asciiTheme="majorHAnsi" w:hAnsiTheme="majorHAnsi" w:cstheme="majorHAnsi"/>
+              </w:rPr>
+              <w:t>y</w:t>
+            </w:r>
+            <w:r>
+              <w:rPr>
+                <w:rFonts w:asciiTheme="majorHAnsi" w:hAnsiTheme="majorHAnsi" w:cstheme="majorHAnsi"/>
+              </w:rPr>
+              <w:t>_Numer_obiektu</w:t>
             </w:r>
             <w:proofErr w:type="spellEnd"/>
             <w:r>
@@ -9754,7 +10154,19 @@
               <w:rPr>
                 <w:rFonts w:asciiTheme="majorHAnsi" w:hAnsiTheme="majorHAnsi" w:cstheme="majorHAnsi"/>
               </w:rPr>
-              <w:t>Stanowisko_Numer_stanowiska</w:t>
+              <w:t>Stanowisk</w:t>
+            </w:r>
+            <w:r>
+              <w:rPr>
+                <w:rFonts w:asciiTheme="majorHAnsi" w:hAnsiTheme="majorHAnsi" w:cstheme="majorHAnsi"/>
+              </w:rPr>
+              <w:t>a</w:t>
+            </w:r>
+            <w:r>
+              <w:rPr>
+                <w:rFonts w:asciiTheme="majorHAnsi" w:hAnsiTheme="majorHAnsi" w:cstheme="majorHAnsi"/>
+              </w:rPr>
+              <w:t>_Numer_stanowiska</w:t>
             </w:r>
             <w:proofErr w:type="spellEnd"/>
           </w:p>
@@ -9778,7 +10190,13 @@
               <w:rPr>
                 <w:rFonts w:asciiTheme="majorHAnsi" w:hAnsiTheme="majorHAnsi" w:cstheme="majorHAnsi"/>
               </w:rPr>
-              <w:t>Stanowisko</w:t>
+              <w:t>Stanowisk</w:t>
+            </w:r>
+            <w:r>
+              <w:rPr>
+                <w:rFonts w:asciiTheme="majorHAnsi" w:hAnsiTheme="majorHAnsi" w:cstheme="majorHAnsi"/>
+              </w:rPr>
+              <w:t>a</w:t>
             </w:r>
           </w:p>
         </w:tc>
@@ -9835,6 +10253,12 @@
               </w:rPr>
               <w:t>Audytor</w:t>
             </w:r>
+            <w:r>
+              <w:rPr>
+                <w:rFonts w:asciiTheme="majorHAnsi" w:hAnsiTheme="majorHAnsi" w:cstheme="majorHAnsi"/>
+              </w:rPr>
+              <w:t>zy</w:t>
+            </w:r>
           </w:p>
         </w:tc>
         <w:tc>
@@ -9891,6 +10315,12 @@
               </w:rPr>
               <w:t>Wlasciciel</w:t>
             </w:r>
+            <w:r>
+              <w:rPr>
+                <w:rFonts w:asciiTheme="majorHAnsi" w:hAnsiTheme="majorHAnsi" w:cstheme="majorHAnsi"/>
+              </w:rPr>
+              <w:t>e</w:t>
+            </w:r>
             <w:proofErr w:type="spellEnd"/>
           </w:p>
         </w:tc>
@@ -9948,6 +10378,12 @@
               </w:rPr>
               <w:t>Przeglad</w:t>
             </w:r>
+            <w:r>
+              <w:rPr>
+                <w:rFonts w:asciiTheme="majorHAnsi" w:hAnsiTheme="majorHAnsi" w:cstheme="majorHAnsi"/>
+              </w:rPr>
+              <w:t>y</w:t>
+            </w:r>
             <w:proofErr w:type="spellEnd"/>
           </w:p>
         </w:tc>
@@ -9986,7 +10422,19 @@
               <w:rPr>
                 <w:rFonts w:asciiTheme="majorHAnsi" w:hAnsiTheme="majorHAnsi" w:cstheme="majorHAnsi"/>
               </w:rPr>
-              <w:t>Basen_Numer_obiektu</w:t>
+              <w:t>Basen</w:t>
+            </w:r>
+            <w:r>
+              <w:rPr>
+                <w:rFonts w:asciiTheme="majorHAnsi" w:hAnsiTheme="majorHAnsi" w:cstheme="majorHAnsi"/>
+              </w:rPr>
+              <w:t>y</w:t>
+            </w:r>
+            <w:r>
+              <w:rPr>
+                <w:rFonts w:asciiTheme="majorHAnsi" w:hAnsiTheme="majorHAnsi" w:cstheme="majorHAnsi"/>
+              </w:rPr>
+              <w:t>_Numer_obiektu</w:t>
             </w:r>
             <w:proofErr w:type="spellEnd"/>
           </w:p>
@@ -10011,7 +10459,13 @@
               <w:rPr>
                 <w:rFonts w:asciiTheme="majorHAnsi" w:hAnsiTheme="majorHAnsi" w:cstheme="majorHAnsi"/>
               </w:rPr>
-              <w:t>Usluga</w:t>
+              <w:t>Uslug</w:t>
+            </w:r>
+            <w:r>
+              <w:rPr>
+                <w:rFonts w:asciiTheme="majorHAnsi" w:hAnsiTheme="majorHAnsi" w:cstheme="majorHAnsi"/>
+              </w:rPr>
+              <w:t>i</w:t>
             </w:r>
             <w:proofErr w:type="spellEnd"/>
           </w:p>
@@ -10051,7 +10505,19 @@
               <w:rPr>
                 <w:rFonts w:asciiTheme="majorHAnsi" w:hAnsiTheme="majorHAnsi" w:cstheme="majorHAnsi"/>
               </w:rPr>
-              <w:t>Basen_Numer_obiektu</w:t>
+              <w:t>Basen</w:t>
+            </w:r>
+            <w:r>
+              <w:rPr>
+                <w:rFonts w:asciiTheme="majorHAnsi" w:hAnsiTheme="majorHAnsi" w:cstheme="majorHAnsi"/>
+              </w:rPr>
+              <w:t>y</w:t>
+            </w:r>
+            <w:r>
+              <w:rPr>
+                <w:rFonts w:asciiTheme="majorHAnsi" w:hAnsiTheme="majorHAnsi" w:cstheme="majorHAnsi"/>
+              </w:rPr>
+              <w:t>_Numer_obiektu</w:t>
             </w:r>
             <w:proofErr w:type="spellEnd"/>
             <w:r>
@@ -10065,7 +10531,19 @@
               <w:rPr>
                 <w:rFonts w:asciiTheme="majorHAnsi" w:hAnsiTheme="majorHAnsi" w:cstheme="majorHAnsi"/>
               </w:rPr>
-              <w:t>Lokalna_</w:t>
+              <w:t>Lokaln</w:t>
+            </w:r>
+            <w:r>
+              <w:rPr>
+                <w:rFonts w:asciiTheme="majorHAnsi" w:hAnsiTheme="majorHAnsi" w:cstheme="majorHAnsi"/>
+              </w:rPr>
+              <w:t>e</w:t>
+            </w:r>
+            <w:r>
+              <w:rPr>
+                <w:rFonts w:asciiTheme="majorHAnsi" w:hAnsiTheme="majorHAnsi" w:cstheme="majorHAnsi"/>
+              </w:rPr>
+              <w:t>_</w:t>
             </w:r>
             <w:r>
               <w:rPr>
@@ -10085,7 +10563,19 @@
               <w:rPr>
                 <w:rFonts w:asciiTheme="majorHAnsi" w:hAnsiTheme="majorHAnsi" w:cstheme="majorHAnsi"/>
               </w:rPr>
-              <w:t>Ogolna_</w:t>
+              <w:t>Ogoln</w:t>
+            </w:r>
+            <w:r>
+              <w:rPr>
+                <w:rFonts w:asciiTheme="majorHAnsi" w:hAnsiTheme="majorHAnsi" w:cstheme="majorHAnsi"/>
+              </w:rPr>
+              <w:t>e</w:t>
+            </w:r>
+            <w:r>
+              <w:rPr>
+                <w:rFonts w:asciiTheme="majorHAnsi" w:hAnsiTheme="majorHAnsi" w:cstheme="majorHAnsi"/>
+              </w:rPr>
+              <w:t>_</w:t>
             </w:r>
             <w:r>
               <w:rPr>
@@ -10115,7 +10605,13 @@
               <w:rPr>
                 <w:rFonts w:asciiTheme="majorHAnsi" w:hAnsiTheme="majorHAnsi" w:cstheme="majorHAnsi"/>
               </w:rPr>
-              <w:t>Lokalna</w:t>
+              <w:t>Lokaln</w:t>
+            </w:r>
+            <w:r>
+              <w:rPr>
+                <w:rFonts w:asciiTheme="majorHAnsi" w:hAnsiTheme="majorHAnsi" w:cstheme="majorHAnsi"/>
+              </w:rPr>
+              <w:t>e</w:t>
             </w:r>
           </w:p>
         </w:tc>
@@ -10171,7 +10667,13 @@
               <w:rPr>
                 <w:rFonts w:asciiTheme="majorHAnsi" w:hAnsiTheme="majorHAnsi" w:cstheme="majorHAnsi"/>
               </w:rPr>
-              <w:t>Ogolna</w:t>
+              <w:t>Ogoln</w:t>
+            </w:r>
+            <w:r>
+              <w:rPr>
+                <w:rFonts w:asciiTheme="majorHAnsi" w:hAnsiTheme="majorHAnsi" w:cstheme="majorHAnsi"/>
+              </w:rPr>
+              <w:t>e</w:t>
             </w:r>
             <w:proofErr w:type="spellEnd"/>
           </w:p>
@@ -10229,6 +10731,12 @@
               </w:rPr>
               <w:t>Koszyk</w:t>
             </w:r>
+            <w:r>
+              <w:rPr>
+                <w:rFonts w:asciiTheme="majorHAnsi" w:hAnsiTheme="majorHAnsi" w:cstheme="majorHAnsi"/>
+              </w:rPr>
+              <w:t>i</w:t>
+            </w:r>
           </w:p>
         </w:tc>
         <w:tc>
@@ -10246,6 +10754,12 @@
               <w:rPr>
                 <w:rFonts w:asciiTheme="majorHAnsi" w:hAnsiTheme="majorHAnsi" w:cstheme="majorHAnsi"/>
               </w:rPr>
+              <w:t>Uslugi_</w:t>
+            </w:r>
+            <w:r>
+              <w:rPr>
+                <w:rFonts w:asciiTheme="majorHAnsi" w:hAnsiTheme="majorHAnsi" w:cstheme="majorHAnsi"/>
+              </w:rPr>
               <w:t>Numer_uslugi</w:t>
             </w:r>
             <w:proofErr w:type="spellEnd"/>
@@ -10260,7 +10774,19 @@
               <w:rPr>
                 <w:rFonts w:asciiTheme="majorHAnsi" w:hAnsiTheme="majorHAnsi" w:cstheme="majorHAnsi"/>
               </w:rPr>
-              <w:t>Transakcja_Numer_transakcji</w:t>
+              <w:t>Transakcj</w:t>
+            </w:r>
+            <w:r>
+              <w:rPr>
+                <w:rFonts w:asciiTheme="majorHAnsi" w:hAnsiTheme="majorHAnsi" w:cstheme="majorHAnsi"/>
+              </w:rPr>
+              <w:t>e</w:t>
+            </w:r>
+            <w:r>
+              <w:rPr>
+                <w:rFonts w:asciiTheme="majorHAnsi" w:hAnsiTheme="majorHAnsi" w:cstheme="majorHAnsi"/>
+              </w:rPr>
+              <w:t>_Numer_transakcji</w:t>
             </w:r>
             <w:proofErr w:type="spellEnd"/>
             <w:r>
@@ -10286,7 +10812,19 @@
               <w:rPr>
                 <w:rFonts w:asciiTheme="majorHAnsi" w:hAnsiTheme="majorHAnsi" w:cstheme="majorHAnsi"/>
               </w:rPr>
-              <w:t>Usluga_</w:t>
+              <w:t>Uslug</w:t>
+            </w:r>
+            <w:r>
+              <w:rPr>
+                <w:rFonts w:asciiTheme="majorHAnsi" w:hAnsiTheme="majorHAnsi" w:cstheme="majorHAnsi"/>
+              </w:rPr>
+              <w:t>i</w:t>
+            </w:r>
+            <w:r>
+              <w:rPr>
+                <w:rFonts w:asciiTheme="majorHAnsi" w:hAnsiTheme="majorHAnsi" w:cstheme="majorHAnsi"/>
+              </w:rPr>
+              <w:t>_</w:t>
             </w:r>
             <w:r>
               <w:rPr>
@@ -10306,7 +10844,19 @@
               <w:rPr>
                 <w:rFonts w:asciiTheme="majorHAnsi" w:hAnsiTheme="majorHAnsi" w:cstheme="majorHAnsi"/>
               </w:rPr>
-              <w:t>Transakcja_Numer_transakcji</w:t>
+              <w:t>Transakcj</w:t>
+            </w:r>
+            <w:r>
+              <w:rPr>
+                <w:rFonts w:asciiTheme="majorHAnsi" w:hAnsiTheme="majorHAnsi" w:cstheme="majorHAnsi"/>
+              </w:rPr>
+              <w:t>e</w:t>
+            </w:r>
+            <w:r>
+              <w:rPr>
+                <w:rFonts w:asciiTheme="majorHAnsi" w:hAnsiTheme="majorHAnsi" w:cstheme="majorHAnsi"/>
+              </w:rPr>
+              <w:t>_Numer_transakcji</w:t>
             </w:r>
             <w:proofErr w:type="spellEnd"/>
           </w:p>
@@ -10330,7 +10880,13 @@
               <w:rPr>
                 <w:rFonts w:asciiTheme="majorHAnsi" w:hAnsiTheme="majorHAnsi" w:cstheme="majorHAnsi"/>
               </w:rPr>
-              <w:t>Transakcja</w:t>
+              <w:t>Transakcj</w:t>
+            </w:r>
+            <w:r>
+              <w:rPr>
+                <w:rFonts w:asciiTheme="majorHAnsi" w:hAnsiTheme="majorHAnsi" w:cstheme="majorHAnsi"/>
+              </w:rPr>
+              <w:t>e</w:t>
             </w:r>
           </w:p>
         </w:tc>
@@ -10385,7 +10941,13 @@
               <w:rPr>
                 <w:rFonts w:asciiTheme="majorHAnsi" w:hAnsiTheme="majorHAnsi" w:cstheme="majorHAnsi"/>
               </w:rPr>
-              <w:t>Klient</w:t>
+              <w:t>Klien</w:t>
+            </w:r>
+            <w:r>
+              <w:rPr>
+                <w:rFonts w:asciiTheme="majorHAnsi" w:hAnsiTheme="majorHAnsi" w:cstheme="majorHAnsi"/>
+              </w:rPr>
+              <w:t>ci</w:t>
             </w:r>
           </w:p>
         </w:tc>
@@ -10441,7 +11003,19 @@
               <w:rPr>
                 <w:rFonts w:asciiTheme="majorHAnsi" w:hAnsiTheme="majorHAnsi" w:cstheme="majorHAnsi"/>
               </w:rPr>
-              <w:t>Rezerwacja_</w:t>
+              <w:t>Rezerwacj</w:t>
+            </w:r>
+            <w:r>
+              <w:rPr>
+                <w:rFonts w:asciiTheme="majorHAnsi" w:hAnsiTheme="majorHAnsi" w:cstheme="majorHAnsi"/>
+              </w:rPr>
+              <w:t>e</w:t>
+            </w:r>
+            <w:r>
+              <w:rPr>
+                <w:rFonts w:asciiTheme="majorHAnsi" w:hAnsiTheme="majorHAnsi" w:cstheme="majorHAnsi"/>
+              </w:rPr>
+              <w:t>_</w:t>
             </w:r>
             <w:r>
               <w:rPr>
@@ -10487,7 +11061,19 @@
               <w:rPr>
                 <w:rFonts w:asciiTheme="majorHAnsi" w:hAnsiTheme="majorHAnsi" w:cstheme="majorHAnsi"/>
               </w:rPr>
-              <w:t>Klient_Numer_klienta</w:t>
+              <w:t>Klien</w:t>
+            </w:r>
+            <w:r>
+              <w:rPr>
+                <w:rFonts w:asciiTheme="majorHAnsi" w:hAnsiTheme="majorHAnsi" w:cstheme="majorHAnsi"/>
+              </w:rPr>
+              <w:t>ci</w:t>
+            </w:r>
+            <w:r>
+              <w:rPr>
+                <w:rFonts w:asciiTheme="majorHAnsi" w:hAnsiTheme="majorHAnsi" w:cstheme="majorHAnsi"/>
+              </w:rPr>
+              <w:t>_Numer_klienta</w:t>
             </w:r>
             <w:proofErr w:type="spellEnd"/>
             <w:r>
@@ -10501,7 +11087,19 @@
               <w:rPr>
                 <w:rFonts w:asciiTheme="majorHAnsi" w:hAnsiTheme="majorHAnsi" w:cstheme="majorHAnsi"/>
               </w:rPr>
-              <w:t>Ogolna_Numer_uslugi</w:t>
+              <w:t>Ogoln</w:t>
+            </w:r>
+            <w:r>
+              <w:rPr>
+                <w:rFonts w:asciiTheme="majorHAnsi" w:hAnsiTheme="majorHAnsi" w:cstheme="majorHAnsi"/>
+              </w:rPr>
+              <w:t>e</w:t>
+            </w:r>
+            <w:r>
+              <w:rPr>
+                <w:rFonts w:asciiTheme="majorHAnsi" w:hAnsiTheme="majorHAnsi" w:cstheme="majorHAnsi"/>
+              </w:rPr>
+              <w:t>_Numer_uslugi</w:t>
             </w:r>
             <w:proofErr w:type="spellEnd"/>
           </w:p>
@@ -10526,7 +11124,19 @@
               <w:rPr>
                 <w:rFonts w:asciiTheme="majorHAnsi" w:hAnsiTheme="majorHAnsi" w:cstheme="majorHAnsi"/>
               </w:rPr>
-              <w:t>Lekcja_plywania</w:t>
+              <w:t>Lekcj</w:t>
+            </w:r>
+            <w:r>
+              <w:rPr>
+                <w:rFonts w:asciiTheme="majorHAnsi" w:hAnsiTheme="majorHAnsi" w:cstheme="majorHAnsi"/>
+              </w:rPr>
+              <w:t>e</w:t>
+            </w:r>
+            <w:r>
+              <w:rPr>
+                <w:rFonts w:asciiTheme="majorHAnsi" w:hAnsiTheme="majorHAnsi" w:cstheme="majorHAnsi"/>
+              </w:rPr>
+              <w:t>_plywania</w:t>
             </w:r>
             <w:proofErr w:type="spellEnd"/>
           </w:p>
@@ -10566,25 +11176,23 @@
               <w:rPr>
                 <w:rFonts w:asciiTheme="majorHAnsi" w:hAnsiTheme="majorHAnsi" w:cstheme="majorHAnsi"/>
               </w:rPr>
-              <w:t>Klient_Numer_klienta</w:t>
-            </w:r>
-            <w:proofErr w:type="spellEnd"/>
-            <w:r>
-              <w:rPr>
-                <w:rFonts w:asciiTheme="majorHAnsi" w:hAnsiTheme="majorHAnsi" w:cstheme="majorHAnsi"/>
-              </w:rPr>
-              <w:t xml:space="preserve">; </w:t>
-            </w:r>
-            <w:proofErr w:type="spellStart"/>
-            <w:r>
-              <w:rPr>
-                <w:rFonts w:asciiTheme="majorHAnsi" w:hAnsiTheme="majorHAnsi" w:cstheme="majorHAnsi"/>
-              </w:rPr>
-              <w:t>Ogolna_Numer_uslugi</w:t>
-            </w:r>
-            <w:proofErr w:type="spellEnd"/>
-          </w:p>
-        </w:tc>
+              <w:t>Ogoln</w:t>
+            </w:r>
+            <w:r>
+              <w:rPr>
+                <w:rFonts w:asciiTheme="majorHAnsi" w:hAnsiTheme="majorHAnsi" w:cstheme="majorHAnsi"/>
+              </w:rPr>
+              <w:t>e</w:t>
+            </w:r>
+            <w:r>
+              <w:rPr>
+                <w:rFonts w:asciiTheme="majorHAnsi" w:hAnsiTheme="majorHAnsi" w:cstheme="majorHAnsi"/>
+              </w:rPr>
+              <w:t>_Numer_uslugi</w:t>
+            </w:r>
+          </w:p>
+        </w:tc>
+        <w:proofErr w:type="spellEnd"/>
       </w:tr>
       <w:tr>
         <w:trPr>
@@ -10649,15 +11257,124 @@
               <w:rPr>
                 <w:rFonts w:asciiTheme="majorHAnsi" w:hAnsiTheme="majorHAnsi" w:cstheme="majorHAnsi"/>
               </w:rPr>
-              <w:t>Osoba_</w:t>
-            </w:r>
-            <w:bookmarkStart w:id="10" w:name="_GoBack"/>
-            <w:bookmarkEnd w:id="10"/>
+              <w:t>Osob</w:t>
+            </w:r>
+            <w:r>
+              <w:rPr>
+                <w:rFonts w:asciiTheme="majorHAnsi" w:hAnsiTheme="majorHAnsi" w:cstheme="majorHAnsi"/>
+              </w:rPr>
+              <w:t>y</w:t>
+            </w:r>
+            <w:r>
+              <w:rPr>
+                <w:rFonts w:asciiTheme="majorHAnsi" w:hAnsiTheme="majorHAnsi" w:cstheme="majorHAnsi"/>
+              </w:rPr>
+              <w:t>_</w:t>
+            </w:r>
             <w:r>
               <w:rPr>
                 <w:rFonts w:asciiTheme="majorHAnsi" w:hAnsiTheme="majorHAnsi" w:cstheme="majorHAnsi"/>
               </w:rPr>
               <w:t>Numer_identyfikacyjny</w:t>
+            </w:r>
+            <w:proofErr w:type="spellEnd"/>
+          </w:p>
+        </w:tc>
+      </w:tr>
+      <w:tr>
+        <w:trPr>
+          <w:trHeight w:val="437"/>
+        </w:trPr>
+        <w:tc>
+          <w:tcPr>
+            <w:tcW w:w="2145" w:type="dxa"/>
+          </w:tcPr>
+          <w:p>
+            <w:pPr>
+              <w:rPr>
+                <w:rFonts w:asciiTheme="majorHAnsi" w:hAnsiTheme="majorHAnsi" w:cstheme="majorHAnsi"/>
+              </w:rPr>
+            </w:pPr>
+            <w:proofErr w:type="spellStart"/>
+            <w:r>
+              <w:rPr>
+                <w:rFonts w:asciiTheme="majorHAnsi" w:hAnsiTheme="majorHAnsi" w:cstheme="majorHAnsi"/>
+              </w:rPr>
+              <w:t>Uczestnicy_lekcji</w:t>
+            </w:r>
+            <w:proofErr w:type="spellEnd"/>
+          </w:p>
+        </w:tc>
+        <w:tc>
+          <w:tcPr>
+            <w:tcW w:w="4801" w:type="dxa"/>
+          </w:tcPr>
+          <w:p>
+            <w:pPr>
+              <w:rPr>
+                <w:rFonts w:asciiTheme="majorHAnsi" w:hAnsiTheme="majorHAnsi" w:cstheme="majorHAnsi"/>
+              </w:rPr>
+            </w:pPr>
+            <w:proofErr w:type="spellStart"/>
+            <w:r>
+              <w:rPr>
+                <w:rFonts w:asciiTheme="majorHAnsi" w:hAnsiTheme="majorHAnsi" w:cstheme="majorHAnsi"/>
+              </w:rPr>
+              <w:t>Klienci_Numer_klienta</w:t>
+            </w:r>
+            <w:proofErr w:type="spellEnd"/>
+            <w:r>
+              <w:rPr>
+                <w:rFonts w:asciiTheme="majorHAnsi" w:hAnsiTheme="majorHAnsi" w:cstheme="majorHAnsi"/>
+              </w:rPr>
+              <w:t xml:space="preserve">, </w:t>
+            </w:r>
+            <w:proofErr w:type="spellStart"/>
+            <w:r>
+              <w:rPr>
+                <w:rFonts w:asciiTheme="majorHAnsi" w:hAnsiTheme="majorHAnsi" w:cstheme="majorHAnsi"/>
+              </w:rPr>
+              <w:t>Lekcje_plywania_Numer_lekcji</w:t>
+            </w:r>
+            <w:proofErr w:type="spellEnd"/>
+            <w:r>
+              <w:rPr>
+                <w:rFonts w:asciiTheme="majorHAnsi" w:hAnsiTheme="majorHAnsi" w:cstheme="majorHAnsi"/>
+              </w:rPr>
+              <w:t xml:space="preserve"> (klucz kompozytowy)</w:t>
+            </w:r>
+          </w:p>
+        </w:tc>
+        <w:tc>
+          <w:tcPr>
+            <w:tcW w:w="3628" w:type="dxa"/>
+          </w:tcPr>
+          <w:p>
+            <w:pPr>
+              <w:rPr>
+                <w:rFonts w:asciiTheme="majorHAnsi" w:hAnsiTheme="majorHAnsi" w:cstheme="majorHAnsi"/>
+              </w:rPr>
+            </w:pPr>
+            <w:proofErr w:type="spellStart"/>
+            <w:r>
+              <w:rPr>
+                <w:rFonts w:asciiTheme="majorHAnsi" w:hAnsiTheme="majorHAnsi" w:cstheme="majorHAnsi"/>
+              </w:rPr>
+              <w:t>Klienci_Numer_klienta</w:t>
+            </w:r>
+            <w:proofErr w:type="spellEnd"/>
+            <w:r>
+              <w:rPr>
+                <w:rFonts w:asciiTheme="majorHAnsi" w:hAnsiTheme="majorHAnsi" w:cstheme="majorHAnsi"/>
+              </w:rPr>
+              <w:t xml:space="preserve">, </w:t>
+            </w:r>
+            <w:proofErr w:type="spellStart"/>
+            <w:r>
+              <w:rPr>
+                <w:rFonts w:asciiTheme="majorHAnsi" w:hAnsiTheme="majorHAnsi" w:cstheme="majorHAnsi"/>
+              </w:rPr>
+              <w:t>Lekcje_plywania_Numer_lekcji</w:t>
             </w:r>
             <w:proofErr w:type="spellEnd"/>
           </w:p>
@@ -10666,6 +11383,674 @@
     </w:tbl>
     <w:p/>
     <w:p/>
+    <w:p/>
+    <w:p/>
+    <w:p/>
+    <w:p/>
+    <w:p/>
+    <w:p/>
+    <w:p/>
+    <w:p>
+      <w:pPr>
+        <w:pStyle w:val="Nagwek1"/>
+        <w:rPr>
+          <w:sz w:val="32"/>
+          <w:szCs w:val="32"/>
+        </w:rPr>
+      </w:pPr>
+      <w:bookmarkStart w:id="11" w:name="_Toc532339614"/>
+      <w:r>
+        <w:rPr>
+          <w:rFonts w:eastAsia="Times New Roman"/>
+          <w:noProof/>
+          <w:sz w:val="32"/>
+          <w:szCs w:val="32"/>
+        </w:rPr>
+        <w:lastRenderedPageBreak/>
+        <mc:AlternateContent>
+          <mc:Choice Requires="wps">
+            <w:drawing>
+              <wp:anchor distT="0" distB="0" distL="114300" distR="114300" simplePos="0" relativeHeight="251684864" behindDoc="0" locked="0" layoutInCell="1" allowOverlap="1" wp14:anchorId="140D99B2" wp14:editId="6A5CD846">
+                <wp:simplePos x="0" y="0"/>
+                <wp:positionH relativeFrom="margin">
+                  <wp:align>left</wp:align>
+                </wp:positionH>
+                <wp:positionV relativeFrom="paragraph">
+                  <wp:posOffset>273685</wp:posOffset>
+                </wp:positionV>
+                <wp:extent cx="6619875" cy="0"/>
+                <wp:effectExtent l="0" t="0" r="0" b="0"/>
+                <wp:wrapNone/>
+                <wp:docPr id="20" name="Łącznik prosty 20"/>
+                <wp:cNvGraphicFramePr/>
+                <a:graphic xmlns:a="http://schemas.openxmlformats.org/drawingml/2006/main">
+                  <a:graphicData uri="http://schemas.microsoft.com/office/word/2010/wordprocessingShape">
+                    <wps:wsp>
+                      <wps:cNvCnPr/>
+                      <wps:spPr>
+                        <a:xfrm>
+                          <a:off x="0" y="0"/>
+                          <a:ext cx="6619875" cy="0"/>
+                        </a:xfrm>
+                        <a:prstGeom prst="line">
+                          <a:avLst/>
+                        </a:prstGeom>
+                      </wps:spPr>
+                      <wps:style>
+                        <a:lnRef idx="1">
+                          <a:schemeClr val="accent6"/>
+                        </a:lnRef>
+                        <a:fillRef idx="0">
+                          <a:schemeClr val="accent6"/>
+                        </a:fillRef>
+                        <a:effectRef idx="0">
+                          <a:schemeClr val="accent6"/>
+                        </a:effectRef>
+                        <a:fontRef idx="minor">
+                          <a:schemeClr val="tx1"/>
+                        </a:fontRef>
+                      </wps:style>
+                      <wps:bodyPr/>
+                    </wps:wsp>
+                  </a:graphicData>
+                </a:graphic>
+              </wp:anchor>
+            </w:drawing>
+          </mc:Choice>
+          <mc:Fallback>
+            <w:pict>
+              <v:line w14:anchorId="3AF97AE1" id="Łącznik prosty 20" o:spid="_x0000_s1026" style="position:absolute;z-index:251684864;visibility:visible;mso-wrap-style:square;mso-wrap-distance-left:9pt;mso-wrap-distance-top:0;mso-wrap-distance-right:9pt;mso-wrap-distance-bottom:0;mso-position-horizontal:left;mso-position-horizontal-relative:margin;mso-position-vertical:absolute;mso-position-vertical-relative:text" from="0,21.55pt" to="521.25pt,21.55pt" o:gfxdata="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" strokecolor="#f68c36 [3049]">
+                <w10:wrap anchorx="margin"/>
+              </v:line>
+            </w:pict>
+          </mc:Fallback>
+        </mc:AlternateContent>
+      </w:r>
+      <w:r>
+        <w:rPr>
+          <w:sz w:val="32"/>
+          <w:szCs w:val="32"/>
+        </w:rPr>
+        <w:t>Model fizyczny</w:t>
+      </w:r>
+      <w:bookmarkEnd w:id="11"/>
+    </w:p>
+    <w:p>
+      <w:pPr>
+        <w:spacing w:after="120" w:line="360" w:lineRule="auto"/>
+        <w:rPr>
+          <w:sz w:val="24"/>
+          <w:szCs w:val="24"/>
+        </w:rPr>
+      </w:pPr>
+      <w:r>
+        <w:rPr>
+          <w:sz w:val="24"/>
+          <w:szCs w:val="24"/>
+        </w:rPr>
+        <w:t xml:space="preserve">W modelu fizycznym będą poruszone cztery zagadnienia: </w:t>
+      </w:r>
+      <w:proofErr w:type="spellStart"/>
+      <w:r>
+        <w:rPr>
+          <w:sz w:val="24"/>
+          <w:szCs w:val="24"/>
+        </w:rPr>
+        <w:t>wolumetryka</w:t>
+      </w:r>
+      <w:proofErr w:type="spellEnd"/>
+      <w:r>
+        <w:rPr>
+          <w:sz w:val="24"/>
+          <w:szCs w:val="24"/>
+        </w:rPr>
+        <w:t>, partycjonowanie, indeksowanie i kopie zapasowe.</w:t>
+      </w:r>
+    </w:p>
+    <w:p>
+      <w:pPr>
+        <w:spacing w:after="120" w:line="360" w:lineRule="auto"/>
+        <w:rPr>
+          <w:sz w:val="24"/>
+          <w:szCs w:val="24"/>
+        </w:rPr>
+      </w:pPr>
+      <w:proofErr w:type="spellStart"/>
+      <w:r>
+        <w:rPr>
+          <w:sz w:val="24"/>
+          <w:szCs w:val="24"/>
+        </w:rPr>
+        <w:t>Wolumetryka</w:t>
+      </w:r>
+      <w:proofErr w:type="spellEnd"/>
+      <w:r>
+        <w:rPr>
+          <w:sz w:val="24"/>
+          <w:szCs w:val="24"/>
+        </w:rPr>
+        <w:t xml:space="preserve">, czyli wielkość baz danych jak i ich przyrost czasowy. W naszej bazie największymi tabelami są: </w:t>
+      </w:r>
+      <w:r>
+        <w:rPr>
+          <w:b/>
+          <w:sz w:val="24"/>
+          <w:szCs w:val="24"/>
+        </w:rPr>
+        <w:t>Transakcje</w:t>
+      </w:r>
+      <w:r>
+        <w:rPr>
+          <w:sz w:val="24"/>
+          <w:szCs w:val="24"/>
+        </w:rPr>
+        <w:t xml:space="preserve">, </w:t>
+      </w:r>
+      <w:r>
+        <w:rPr>
+          <w:b/>
+          <w:sz w:val="24"/>
+          <w:szCs w:val="24"/>
+        </w:rPr>
+        <w:t>Koszyki</w:t>
+      </w:r>
+      <w:r>
+        <w:rPr>
+          <w:sz w:val="24"/>
+          <w:szCs w:val="24"/>
+        </w:rPr>
+        <w:t xml:space="preserve">, </w:t>
+      </w:r>
+      <w:proofErr w:type="spellStart"/>
+      <w:r>
+        <w:rPr>
+          <w:b/>
+          <w:sz w:val="24"/>
+          <w:szCs w:val="24"/>
+        </w:rPr>
+        <w:t>Lekcje_plywania</w:t>
+      </w:r>
+      <w:proofErr w:type="spellEnd"/>
+      <w:r>
+        <w:rPr>
+          <w:sz w:val="24"/>
+          <w:szCs w:val="24"/>
+        </w:rPr>
+        <w:t xml:space="preserve">, </w:t>
+      </w:r>
+      <w:proofErr w:type="spellStart"/>
+      <w:r>
+        <w:rPr>
+          <w:b/>
+          <w:sz w:val="24"/>
+          <w:szCs w:val="24"/>
+        </w:rPr>
+        <w:t>Rezerwacje_toru</w:t>
+      </w:r>
+      <w:proofErr w:type="spellEnd"/>
+      <w:r>
+        <w:rPr>
+          <w:sz w:val="24"/>
+          <w:szCs w:val="24"/>
+        </w:rPr>
+        <w:t xml:space="preserve">, ewentualnie </w:t>
+      </w:r>
+      <w:r>
+        <w:rPr>
+          <w:b/>
+          <w:sz w:val="24"/>
+          <w:szCs w:val="24"/>
+        </w:rPr>
+        <w:t xml:space="preserve">Klienci </w:t>
+      </w:r>
+      <w:r>
+        <w:rPr>
+          <w:sz w:val="24"/>
+          <w:szCs w:val="24"/>
+        </w:rPr>
+        <w:t xml:space="preserve">i </w:t>
+      </w:r>
+      <w:proofErr w:type="spellStart"/>
+      <w:r>
+        <w:rPr>
+          <w:b/>
+          <w:sz w:val="24"/>
+          <w:szCs w:val="24"/>
+        </w:rPr>
+        <w:t>Dane_do_logowania</w:t>
+      </w:r>
+      <w:proofErr w:type="spellEnd"/>
+      <w:r>
+        <w:rPr>
+          <w:sz w:val="24"/>
+          <w:szCs w:val="24"/>
+        </w:rPr>
+        <w:t xml:space="preserve"> (aczkolwiek są one znacznie mniejsze, niż te wymienione w pierwszej kolejności). Każda z czterech pierwszych tabel charakteryzuje się wysokim przyrostem czasowym, z tego względu można rozważyć przechowywanie danych</w:t>
+      </w:r>
+      <w:r>
+        <w:rPr>
+          <w:sz w:val="24"/>
+          <w:szCs w:val="24"/>
+        </w:rPr>
+        <w:t xml:space="preserve"> np.</w:t>
+      </w:r>
+      <w:r>
+        <w:rPr>
+          <w:sz w:val="24"/>
+          <w:szCs w:val="24"/>
+        </w:rPr>
+        <w:t xml:space="preserve"> jedynie</w:t>
+      </w:r>
+      <w:r>
+        <w:rPr>
+          <w:sz w:val="24"/>
+          <w:szCs w:val="24"/>
+        </w:rPr>
+        <w:t xml:space="preserve"> z</w:t>
+      </w:r>
+      <w:r>
+        <w:rPr>
+          <w:sz w:val="24"/>
+          <w:szCs w:val="24"/>
+        </w:rPr>
+        <w:t xml:space="preserve"> dwóch</w:t>
+      </w:r>
+      <w:r>
+        <w:rPr>
+          <w:sz w:val="24"/>
+          <w:szCs w:val="24"/>
+        </w:rPr>
+        <w:t xml:space="preserve"> ostatnich</w:t>
+      </w:r>
+      <w:r>
+        <w:rPr>
+          <w:sz w:val="24"/>
+          <w:szCs w:val="24"/>
+        </w:rPr>
+        <w:t xml:space="preserve"> </w:t>
+      </w:r>
+      <w:r>
+        <w:rPr>
+          <w:sz w:val="24"/>
+          <w:szCs w:val="24"/>
+        </w:rPr>
+        <w:t>lat (takie rozwiązanie zastosowaliśmy).</w:t>
+      </w:r>
+      <w:r>
+        <w:rPr>
+          <w:sz w:val="24"/>
+          <w:szCs w:val="24"/>
+        </w:rPr>
+        <w:t xml:space="preserve"> Można również usuwać dane klientów</w:t>
+      </w:r>
+      <w:r>
+        <w:rPr>
+          <w:sz w:val="24"/>
+          <w:szCs w:val="24"/>
+        </w:rPr>
+        <w:t xml:space="preserve"> (i ich dane do logowania)</w:t>
+      </w:r>
+      <w:r>
+        <w:rPr>
+          <w:sz w:val="24"/>
+          <w:szCs w:val="24"/>
+        </w:rPr>
+        <w:t>, którzy nie korzystali z usług przez dłuższy czas (np. rok).</w:t>
+      </w:r>
+      <w:r>
+        <w:rPr>
+          <w:sz w:val="24"/>
+          <w:szCs w:val="24"/>
+        </w:rPr>
+        <w:t xml:space="preserve"> Pozostałe tabele są małe i praktycznie nie występuje w nich przyrost czasowy (a jeśli nawet, to znikomy).</w:t>
+      </w:r>
+    </w:p>
+    <w:p>
+      <w:pPr>
+        <w:spacing w:after="120" w:line="360" w:lineRule="auto"/>
+        <w:rPr>
+          <w:sz w:val="24"/>
+          <w:szCs w:val="24"/>
+        </w:rPr>
+      </w:pPr>
+      <w:r>
+        <w:rPr>
+          <w:sz w:val="24"/>
+          <w:szCs w:val="24"/>
+        </w:rPr>
+        <w:t xml:space="preserve">W celach partycjonowania zostało utworzonych osiem przestrzeni tabel, każda odpowiadająca poszczególnemu kwartałowi z ostatnich dwóch lat. Do partycjonowania wybraliśmy tabele: </w:t>
+      </w:r>
+      <w:r>
+        <w:rPr>
+          <w:b/>
+          <w:sz w:val="24"/>
+          <w:szCs w:val="24"/>
+        </w:rPr>
+        <w:t>Transakcje</w:t>
+      </w:r>
+      <w:r>
+        <w:rPr>
+          <w:sz w:val="24"/>
+          <w:szCs w:val="24"/>
+        </w:rPr>
+        <w:t>,</w:t>
+      </w:r>
+      <w:r>
+        <w:rPr>
+          <w:b/>
+          <w:sz w:val="24"/>
+          <w:szCs w:val="24"/>
+        </w:rPr>
+        <w:t xml:space="preserve"> </w:t>
+      </w:r>
+      <w:proofErr w:type="spellStart"/>
+      <w:r>
+        <w:rPr>
+          <w:b/>
+          <w:sz w:val="24"/>
+          <w:szCs w:val="24"/>
+        </w:rPr>
+        <w:t>Lekcje_plywania</w:t>
+      </w:r>
+      <w:proofErr w:type="spellEnd"/>
+      <w:r>
+        <w:rPr>
+          <w:sz w:val="24"/>
+          <w:szCs w:val="24"/>
+        </w:rPr>
+        <w:t xml:space="preserve">, </w:t>
+      </w:r>
+      <w:proofErr w:type="spellStart"/>
+      <w:r>
+        <w:rPr>
+          <w:b/>
+          <w:sz w:val="24"/>
+          <w:szCs w:val="24"/>
+        </w:rPr>
+        <w:t>Rezerwacje_toru</w:t>
+      </w:r>
+      <w:proofErr w:type="spellEnd"/>
+      <w:r>
+        <w:rPr>
+          <w:sz w:val="24"/>
+          <w:szCs w:val="24"/>
+        </w:rPr>
+        <w:t>. Każda z nich została podzielona na osiem partycji (zgodnie z przyjętym kryterium podziału), które zostały przyporządkowane do odpowiednich przestrzeni tabel. Wybraliśmy takie właśnie tabele</w:t>
+      </w:r>
+      <w:r>
+        <w:rPr>
+          <w:sz w:val="24"/>
+          <w:szCs w:val="24"/>
+        </w:rPr>
+        <w:t xml:space="preserve">, ponieważ są one największymi w naszej bazie. Kryterium podziału również było dosyć oczywiste, ponieważ dostępy do tych tabel zwykle wiążą się z badaniem pewnego przedziału czasowego (np. kwartału). Tabela </w:t>
+      </w:r>
+      <w:r>
+        <w:rPr>
+          <w:b/>
+          <w:sz w:val="24"/>
+          <w:szCs w:val="24"/>
+        </w:rPr>
+        <w:t>Koszyki</w:t>
+      </w:r>
+      <w:r>
+        <w:rPr>
+          <w:sz w:val="24"/>
+          <w:szCs w:val="24"/>
+        </w:rPr>
+        <w:t xml:space="preserve"> nie była partycjonowana, ze względu na jej związek z tabelą </w:t>
+      </w:r>
+      <w:r>
+        <w:rPr>
+          <w:b/>
+          <w:sz w:val="24"/>
+          <w:szCs w:val="24"/>
+        </w:rPr>
+        <w:t>Transakcje</w:t>
+      </w:r>
+      <w:r>
+        <w:rPr>
+          <w:sz w:val="24"/>
+          <w:szCs w:val="24"/>
+        </w:rPr>
+        <w:t>.</w:t>
+      </w:r>
+    </w:p>
+    <w:p>
+      <w:pPr>
+        <w:spacing w:after="120" w:line="360" w:lineRule="auto"/>
+        <w:rPr>
+          <w:sz w:val="24"/>
+          <w:szCs w:val="24"/>
+        </w:rPr>
+      </w:pPr>
+      <w:r>
+        <w:rPr>
+          <w:sz w:val="24"/>
+          <w:szCs w:val="24"/>
+        </w:rPr>
+        <w:t xml:space="preserve">Indeksowaniu zostały poddane trzy tabele (a właściwie trzy kolumny z nich pochodzące).  Jeden z indeksów, niezwiązany bezpośrednio z modelem fizycznym, został nałożony na pochodzącą z tabeli </w:t>
+      </w:r>
+      <w:proofErr w:type="spellStart"/>
+      <w:r>
+        <w:rPr>
+          <w:b/>
+          <w:sz w:val="24"/>
+          <w:szCs w:val="24"/>
+        </w:rPr>
+        <w:t>Dane_do_logowania</w:t>
+      </w:r>
+      <w:proofErr w:type="spellEnd"/>
+      <w:r>
+        <w:rPr>
+          <w:sz w:val="24"/>
+          <w:szCs w:val="24"/>
+        </w:rPr>
+        <w:t xml:space="preserve"> kolumnę </w:t>
+      </w:r>
+      <w:proofErr w:type="spellStart"/>
+      <w:r>
+        <w:rPr>
+          <w:b/>
+          <w:sz w:val="24"/>
+          <w:szCs w:val="24"/>
+        </w:rPr>
+        <w:t>Osoby_Numer_identyfikacyjny</w:t>
+      </w:r>
+      <w:proofErr w:type="spellEnd"/>
+      <w:r>
+        <w:rPr>
+          <w:sz w:val="24"/>
+          <w:szCs w:val="24"/>
+        </w:rPr>
+        <w:t xml:space="preserve">, będący jej kluczem obcym, w celu zapewnienia unikalności danych do logowania dla </w:t>
+      </w:r>
+      <w:r>
+        <w:rPr>
+          <w:sz w:val="24"/>
+          <w:szCs w:val="24"/>
+        </w:rPr>
+        <w:t xml:space="preserve">każdego z klientów. Pozostałe dwa, jeden nałożony na kolumnę </w:t>
+      </w:r>
+      <w:proofErr w:type="spellStart"/>
+      <w:r>
+        <w:rPr>
+          <w:b/>
+          <w:sz w:val="24"/>
+          <w:szCs w:val="24"/>
+        </w:rPr>
+        <w:t>Lekcje_plywania_Numer_lekcji</w:t>
+      </w:r>
+      <w:proofErr w:type="spellEnd"/>
+      <w:r>
+        <w:rPr>
+          <w:b/>
+          <w:sz w:val="24"/>
+          <w:szCs w:val="24"/>
+        </w:rPr>
+        <w:t xml:space="preserve"> </w:t>
+      </w:r>
+      <w:r>
+        <w:rPr>
+          <w:sz w:val="24"/>
+          <w:szCs w:val="24"/>
+        </w:rPr>
+        <w:t xml:space="preserve">w tabeli </w:t>
+      </w:r>
+      <w:proofErr w:type="spellStart"/>
+      <w:r>
+        <w:rPr>
+          <w:b/>
+          <w:sz w:val="24"/>
+          <w:szCs w:val="24"/>
+        </w:rPr>
+        <w:t>Uczestnicy_lekcji</w:t>
+      </w:r>
+      <w:proofErr w:type="spellEnd"/>
+      <w:r>
+        <w:rPr>
+          <w:sz w:val="24"/>
+          <w:szCs w:val="24"/>
+        </w:rPr>
+        <w:t xml:space="preserve">, drugi – na kolumnę </w:t>
+      </w:r>
+      <w:proofErr w:type="spellStart"/>
+      <w:r>
+        <w:rPr>
+          <w:b/>
+          <w:sz w:val="24"/>
+          <w:szCs w:val="24"/>
+        </w:rPr>
+        <w:t>Transakcje_Numer_transakcji</w:t>
+      </w:r>
+      <w:proofErr w:type="spellEnd"/>
+      <w:r>
+        <w:rPr>
+          <w:sz w:val="24"/>
+          <w:szCs w:val="24"/>
+        </w:rPr>
+        <w:t xml:space="preserve"> w tabeli </w:t>
+      </w:r>
+      <w:r>
+        <w:rPr>
+          <w:b/>
+          <w:sz w:val="24"/>
+          <w:szCs w:val="24"/>
+        </w:rPr>
+        <w:t>Koszyki</w:t>
+      </w:r>
+      <w:r>
+        <w:rPr>
+          <w:sz w:val="24"/>
+          <w:szCs w:val="24"/>
+        </w:rPr>
+        <w:t>, dotyczą tabel „asocjacyjnych”, powstałych w wyniku dekompozycji związku M:N bądź w celu połączenia ze sobą dwóch encji. Dzięki tym indeksom szybciej zostaną odnalezione identyfikatory klientów biorących udział w lekcji pływania czy też numery usług zakupionych w danej transakcji.</w:t>
+      </w:r>
+    </w:p>
+    <w:p>
+      <w:pPr>
+        <w:spacing w:after="120" w:line="360" w:lineRule="auto"/>
+        <w:rPr>
+          <w:sz w:val="24"/>
+          <w:szCs w:val="24"/>
+        </w:rPr>
+      </w:pPr>
+      <w:r>
+        <w:rPr>
+          <w:sz w:val="24"/>
+          <w:szCs w:val="24"/>
+        </w:rPr>
+        <w:t xml:space="preserve">Ostatni punkt dotyczy kopii zapasowych bazy danych. Jako że taka kopia jest tworzona domyślnie podczas instalacji bazy (i dotyczy ona później jej całości), zostaną podane jedynie tabele, dla których istotne jest utworzenie takiej kopii, ze względu na brak możliwości odtworzenia utraconych w razie awarii danych. Są to: </w:t>
+      </w:r>
+      <w:r>
+        <w:rPr>
+          <w:b/>
+          <w:sz w:val="24"/>
+          <w:szCs w:val="24"/>
+        </w:rPr>
+        <w:t>Transakcje</w:t>
+      </w:r>
+      <w:r>
+        <w:rPr>
+          <w:sz w:val="24"/>
+          <w:szCs w:val="24"/>
+        </w:rPr>
+        <w:t>,</w:t>
+      </w:r>
+      <w:r>
+        <w:rPr>
+          <w:b/>
+          <w:sz w:val="24"/>
+          <w:szCs w:val="24"/>
+        </w:rPr>
+        <w:t xml:space="preserve"> </w:t>
+      </w:r>
+      <w:proofErr w:type="spellStart"/>
+      <w:r>
+        <w:rPr>
+          <w:b/>
+          <w:sz w:val="24"/>
+          <w:szCs w:val="24"/>
+        </w:rPr>
+        <w:t>Lekcje_plywania</w:t>
+      </w:r>
+      <w:proofErr w:type="spellEnd"/>
+      <w:r>
+        <w:rPr>
+          <w:sz w:val="24"/>
+          <w:szCs w:val="24"/>
+        </w:rPr>
+        <w:t xml:space="preserve">, </w:t>
+      </w:r>
+      <w:proofErr w:type="spellStart"/>
+      <w:r>
+        <w:rPr>
+          <w:b/>
+          <w:sz w:val="24"/>
+          <w:szCs w:val="24"/>
+        </w:rPr>
+        <w:t>Rezerwacje_toru</w:t>
+      </w:r>
+      <w:proofErr w:type="spellEnd"/>
+      <w:r>
+        <w:rPr>
+          <w:sz w:val="24"/>
+          <w:szCs w:val="24"/>
+        </w:rPr>
+        <w:t xml:space="preserve">, </w:t>
+      </w:r>
+      <w:r>
+        <w:rPr>
+          <w:b/>
+          <w:sz w:val="24"/>
+          <w:szCs w:val="24"/>
+        </w:rPr>
+        <w:t>Klienci</w:t>
+      </w:r>
+      <w:r>
+        <w:rPr>
+          <w:sz w:val="24"/>
+          <w:szCs w:val="24"/>
+        </w:rPr>
+        <w:t xml:space="preserve">, </w:t>
+      </w:r>
+      <w:proofErr w:type="spellStart"/>
+      <w:r>
+        <w:rPr>
+          <w:b/>
+          <w:sz w:val="24"/>
+          <w:szCs w:val="24"/>
+        </w:rPr>
+        <w:t>Dane_do_logowania</w:t>
+      </w:r>
+      <w:proofErr w:type="spellEnd"/>
+      <w:r>
+        <w:rPr>
+          <w:sz w:val="24"/>
+          <w:szCs w:val="24"/>
+        </w:rPr>
+        <w:t>.</w:t>
+      </w:r>
+    </w:p>
     <w:sectPr>
       <w:headerReference w:type="default" r:id="rId11"/>
       <w:footerReference w:type="default" r:id="rId12"/>
@@ -10679,7 +12064,7 @@
 </file>
 
 <file path=word/endnotes.xml><?xml version="1.0" encoding="utf-8"?>
-<w:endnotes xmlns:wpc="http://schemas.microsoft.com/office/word/2010/wordprocessingCanvas" xmlns:mc="http://schemas.openxmlformats.org/markup-compatibility/2006" xmlns:o="urn:schemas-microsoft-com:office:office" xmlns:r="http://schemas.openxmlformats.org/officeDocument/2006/relationships" xmlns:m="http://schemas.openxmlformats.org/officeDocument/2006/math" xmlns:v="urn:schemas-microsoft-com:vml" xmlns:wp14="http://schemas.microsoft.com/office/word/2010/wordprocessingDrawing" xmlns:wp="http://schemas.openxmlformats.org/drawingml/2006/wordprocessingDrawing" xmlns:w10="urn:schemas-microsoft-com:office:word" xmlns:w="http://schemas.openxmlformats.org/wordprocessingml/2006/main" xmlns:w14="http://schemas.microsoft.com/office/word/2010/wordml" xmlns:w15="http://schemas.microsoft.com/office/word/2012/wordml" xmlns:wpg="http://schemas.microsoft.com/office/word/2010/wordprocessingGroup" xmlns:wpi="http://schemas.microsoft.com/office/word/2010/wordprocessingInk" xmlns:wne="http://schemas.microsoft.com/office/word/2006/wordml" xmlns:wps="http://schemas.microsoft.com/office/word/2010/wordprocessingShape" mc:Ignorable="w14 w15 wp14">
+<w:endnotes xmlns:wpc="http://schemas.microsoft.com/office/word/2010/wordprocessingCanvas" xmlns:cx="http://schemas.microsoft.com/office/drawing/2014/chartex" xmlns:cx1="http://schemas.microsoft.com/office/drawing/2015/9/8/chartex" xmlns:cx2="http://schemas.microsoft.com/office/drawing/2015/10/21/chartex" xmlns:cx3="http://schemas.microsoft.com/office/drawing/2016/5/9/chartex" xmlns:cx4="http://schemas.microsoft.com/office/drawing/2016/5/10/chartex" xmlns:cx5="http://schemas.microsoft.com/office/drawing/2016/5/11/chartex" xmlns:cx6="http://schemas.microsoft.com/office/drawing/2016/5/12/chartex" xmlns:cx7="http://schemas.microsoft.com/office/drawing/2016/5/13/chartex" xmlns:cx8="http://schemas.microsoft.com/office/drawing/2016/5/14/chartex" xmlns:mc="http://schemas.openxmlformats.org/markup-compatibility/2006" xmlns:aink="http://schemas.microsoft.com/office/drawing/2016/ink" xmlns:am3d="http://schemas.microsoft.com/office/drawing/2017/model3d" xmlns:o="urn:schemas-microsoft-com:office:office" xmlns:r="http://schemas.openxmlformats.org/officeDocument/2006/relationships" xmlns:m="http://schemas.openxmlformats.org/officeDocument/2006/math" xmlns:v="urn:schemas-microsoft-com:vml" xmlns:wp14="http://schemas.microsoft.com/office/word/2010/wordprocessingDrawing" xmlns:wp="http://schemas.openxmlformats.org/drawingml/2006/wordprocessingDrawing" xmlns:w10="urn:schemas-microsoft-com:office:word" xmlns:w="http://schemas.openxmlformats.org/wordprocessingml/2006/main" xmlns:w14="http://schemas.microsoft.com/office/word/2010/wordml" xmlns:w15="http://schemas.microsoft.com/office/word/2012/wordml" xmlns:w16cid="http://schemas.microsoft.com/office/word/2016/wordml/cid" xmlns:w16se="http://schemas.microsoft.com/office/word/2015/wordml/symex" xmlns:wpg="http://schemas.microsoft.com/office/word/2010/wordprocessingGroup" xmlns:wpi="http://schemas.microsoft.com/office/word/2010/wordprocessingInk" xmlns:wne="http://schemas.microsoft.com/office/word/2006/wordml" xmlns:wps="http://schemas.microsoft.com/office/word/2010/wordprocessingShape" mc:Ignorable="w14 w15 w16se w16cid wp14">
   <w:endnote w:type="separator" w:id="-1">
     <w:p>
       <w:pPr>
@@ -10704,7 +12089,7 @@
 </file>
 
 <file path=word/footer1.xml><?xml version="1.0" encoding="utf-8"?>
-<w:ftr xmlns:wpc="http://schemas.microsoft.com/office/word/2010/wordprocessingCanvas" xmlns:mc="http://schemas.openxmlformats.org/markup-compatibility/2006" xmlns:o="urn:schemas-microsoft-com:office:office" xmlns:r="http://schemas.openxmlformats.org/officeDocument/2006/relationships" xmlns:m="http://schemas.openxmlformats.org/officeDocument/2006/math" xmlns:v="urn:schemas-microsoft-com:vml" xmlns:wp14="http://schemas.microsoft.com/office/word/2010/wordprocessingDrawing" xmlns:wp="http://schemas.openxmlformats.org/drawingml/2006/wordprocessingDrawing" xmlns:w10="urn:schemas-microsoft-com:office:word" xmlns:w="http://schemas.openxmlformats.org/wordprocessingml/2006/main" xmlns:w14="http://schemas.microsoft.com/office/word/2010/wordml" xmlns:w15="http://schemas.microsoft.com/office/word/2012/wordml" xmlns:wpg="http://schemas.microsoft.com/office/word/2010/wordprocessingGroup" xmlns:wpi="http://schemas.microsoft.com/office/word/2010/wordprocessingInk" xmlns:wne="http://schemas.microsoft.com/office/word/2006/wordml" xmlns:wps="http://schemas.microsoft.com/office/word/2010/wordprocessingShape" mc:Ignorable="w14 w15 wp14">
+<w:ftr xmlns:wpc="http://schemas.microsoft.com/office/word/2010/wordprocessingCanvas" xmlns:cx="http://schemas.microsoft.com/office/drawing/2014/chartex" xmlns:cx1="http://schemas.microsoft.com/office/drawing/2015/9/8/chartex" xmlns:cx2="http://schemas.microsoft.com/office/drawing/2015/10/21/chartex" xmlns:cx3="http://schemas.microsoft.com/office/drawing/2016/5/9/chartex" xmlns:cx4="http://schemas.microsoft.com/office/drawing/2016/5/10/chartex" xmlns:cx5="http://schemas.microsoft.com/office/drawing/2016/5/11/chartex" xmlns:cx6="http://schemas.microsoft.com/office/drawing/2016/5/12/chartex" xmlns:cx7="http://schemas.microsoft.com/office/drawing/2016/5/13/chartex" xmlns:cx8="http://schemas.microsoft.com/office/drawing/2016/5/14/chartex" xmlns:mc="http://schemas.openxmlformats.org/markup-compatibility/2006" xmlns:aink="http://schemas.microsoft.com/office/drawing/2016/ink" xmlns:am3d="http://schemas.microsoft.com/office/drawing/2017/model3d" xmlns:o="urn:schemas-microsoft-com:office:office" xmlns:r="http://schemas.openxmlformats.org/officeDocument/2006/relationships" xmlns:m="http://schemas.openxmlformats.org/officeDocument/2006/math" xmlns:v="urn:schemas-microsoft-com:vml" xmlns:wp14="http://schemas.microsoft.com/office/word/2010/wordprocessingDrawing" xmlns:wp="http://schemas.openxmlformats.org/drawingml/2006/wordprocessingDrawing" xmlns:w10="urn:schemas-microsoft-com:office:word" xmlns:w="http://schemas.openxmlformats.org/wordprocessingml/2006/main" xmlns:w14="http://schemas.microsoft.com/office/word/2010/wordml" xmlns:w15="http://schemas.microsoft.com/office/word/2012/wordml" xmlns:w16cid="http://schemas.microsoft.com/office/word/2016/wordml/cid" xmlns:w16se="http://schemas.microsoft.com/office/word/2015/wordml/symex" xmlns:wpg="http://schemas.microsoft.com/office/word/2010/wordprocessingGroup" xmlns:wpi="http://schemas.microsoft.com/office/word/2010/wordprocessingInk" xmlns:wne="http://schemas.microsoft.com/office/word/2006/wordml" xmlns:wps="http://schemas.microsoft.com/office/word/2010/wordprocessingShape" mc:Ignorable="w14 w15 w16se w16cid wp14">
   <w:sdt>
     <w:sdtPr>
       <w:id w:val="-795835307"/>
@@ -10713,7 +12098,6 @@
         <w:docPartUnique/>
       </w:docPartObj>
     </w:sdtPr>
-    <w:sdtEndPr/>
     <w:sdtContent>
       <w:p>
         <w:pPr>
@@ -10809,7 +12193,7 @@
 </file>
 
 <file path=word/footnotes.xml><?xml version="1.0" encoding="utf-8"?>
-<w:footnotes xmlns:wpc="http://schemas.microsoft.com/office/word/2010/wordprocessingCanvas" xmlns:mc="http://schemas.openxmlformats.org/markup-compatibility/2006" xmlns:o="urn:schemas-microsoft-com:office:office" xmlns:r="http://schemas.openxmlformats.org/officeDocument/2006/relationships" xmlns:m="http://schemas.openxmlformats.org/officeDocument/2006/math" xmlns:v="urn:schemas-microsoft-com:vml" xmlns:wp14="http://schemas.microsoft.com/office/word/2010/wordprocessingDrawing" xmlns:wp="http://schemas.openxmlformats.org/drawingml/2006/wordprocessingDrawing" xmlns:w10="urn:schemas-microsoft-com:office:word" xmlns:w="http://schemas.openxmlformats.org/wordprocessingml/2006/main" xmlns:w14="http://schemas.microsoft.com/office/word/2010/wordml" xmlns:w15="http://schemas.microsoft.com/office/word/2012/wordml" xmlns:wpg="http://schemas.microsoft.com/office/word/2010/wordprocessingGroup" xmlns:wpi="http://schemas.microsoft.com/office/word/2010/wordprocessingInk" xmlns:wne="http://schemas.microsoft.com/office/word/2006/wordml" xmlns:wps="http://schemas.microsoft.com/office/word/2010/wordprocessingShape" mc:Ignorable="w14 w15 wp14">
+<w:footnotes xmlns:wpc="http://schemas.microsoft.com/office/word/2010/wordprocessingCanvas" xmlns:cx="http://schemas.microsoft.com/office/drawing/2014/chartex" xmlns:cx1="http://schemas.microsoft.com/office/drawing/2015/9/8/chartex" xmlns:cx2="http://schemas.microsoft.com/office/drawing/2015/10/21/chartex" xmlns:cx3="http://schemas.microsoft.com/office/drawing/2016/5/9/chartex" xmlns:cx4="http://schemas.microsoft.com/office/drawing/2016/5/10/chartex" xmlns:cx5="http://schemas.microsoft.com/office/drawing/2016/5/11/chartex" xmlns:cx6="http://schemas.microsoft.com/office/drawing/2016/5/12/chartex" xmlns:cx7="http://schemas.microsoft.com/office/drawing/2016/5/13/chartex" xmlns:cx8="http://schemas.microsoft.com/office/drawing/2016/5/14/chartex" xmlns:mc="http://schemas.openxmlformats.org/markup-compatibility/2006" xmlns:aink="http://schemas.microsoft.com/office/drawing/2016/ink" xmlns:am3d="http://schemas.microsoft.com/office/drawing/2017/model3d" xmlns:o="urn:schemas-microsoft-com:office:office" xmlns:r="http://schemas.openxmlformats.org/officeDocument/2006/relationships" xmlns:m="http://schemas.openxmlformats.org/officeDocument/2006/math" xmlns:v="urn:schemas-microsoft-com:vml" xmlns:wp14="http://schemas.microsoft.com/office/word/2010/wordprocessingDrawing" xmlns:wp="http://schemas.openxmlformats.org/drawingml/2006/wordprocessingDrawing" xmlns:w10="urn:schemas-microsoft-com:office:word" xmlns:w="http://schemas.openxmlformats.org/wordprocessingml/2006/main" xmlns:w14="http://schemas.microsoft.com/office/word/2010/wordml" xmlns:w15="http://schemas.microsoft.com/office/word/2012/wordml" xmlns:w16cid="http://schemas.microsoft.com/office/word/2016/wordml/cid" xmlns:w16se="http://schemas.microsoft.com/office/word/2015/wordml/symex" xmlns:wpg="http://schemas.microsoft.com/office/word/2010/wordprocessingGroup" xmlns:wpi="http://schemas.microsoft.com/office/word/2010/wordprocessingInk" xmlns:wne="http://schemas.microsoft.com/office/word/2006/wordml" xmlns:wps="http://schemas.microsoft.com/office/word/2010/wordprocessingShape" mc:Ignorable="w14 w15 w16se w16cid wp14">
   <w:footnote w:type="separator" w:id="-1">
     <w:p>
       <w:pPr>
@@ -10834,7 +12218,7 @@
 </file>
 
 <file path=word/header1.xml><?xml version="1.0" encoding="utf-8"?>
-<w:hdr xmlns:wpc="http://schemas.microsoft.com/office/word/2010/wordprocessingCanvas" xmlns:mc="http://schemas.openxmlformats.org/markup-compatibility/2006" xmlns:o="urn:schemas-microsoft-com:office:office" xmlns:r="http://schemas.openxmlformats.org/officeDocument/2006/relationships" xmlns:m="http://schemas.openxmlformats.org/officeDocument/2006/math" xmlns:v="urn:schemas-microsoft-com:vml" xmlns:wp14="http://schemas.microsoft.com/office/word/2010/wordprocessingDrawing" xmlns:wp="http://schemas.openxmlformats.org/drawingml/2006/wordprocessingDrawing" xmlns:w10="urn:schemas-microsoft-com:office:word" xmlns:w="http://schemas.openxmlformats.org/wordprocessingml/2006/main" xmlns:w14="http://schemas.microsoft.com/office/word/2010/wordml" xmlns:w15="http://schemas.microsoft.com/office/word/2012/wordml" xmlns:wpg="http://schemas.microsoft.com/office/word/2010/wordprocessingGroup" xmlns:wpi="http://schemas.microsoft.com/office/word/2010/wordprocessingInk" xmlns:wne="http://schemas.microsoft.com/office/word/2006/wordml" xmlns:wps="http://schemas.microsoft.com/office/word/2010/wordprocessingShape" mc:Ignorable="w14 w15 wp14">
+<w:hdr xmlns:wpc="http://schemas.microsoft.com/office/word/2010/wordprocessingCanvas" xmlns:cx="http://schemas.microsoft.com/office/drawing/2014/chartex" xmlns:cx1="http://schemas.microsoft.com/office/drawing/2015/9/8/chartex" xmlns:cx2="http://schemas.microsoft.com/office/drawing/2015/10/21/chartex" xmlns:cx3="http://schemas.microsoft.com/office/drawing/2016/5/9/chartex" xmlns:cx4="http://schemas.microsoft.com/office/drawing/2016/5/10/chartex" xmlns:cx5="http://schemas.microsoft.com/office/drawing/2016/5/11/chartex" xmlns:cx6="http://schemas.microsoft.com/office/drawing/2016/5/12/chartex" xmlns:cx7="http://schemas.microsoft.com/office/drawing/2016/5/13/chartex" xmlns:cx8="http://schemas.microsoft.com/office/drawing/2016/5/14/chartex" xmlns:mc="http://schemas.openxmlformats.org/markup-compatibility/2006" xmlns:aink="http://schemas.microsoft.com/office/drawing/2016/ink" xmlns:am3d="http://schemas.microsoft.com/office/drawing/2017/model3d" xmlns:o="urn:schemas-microsoft-com:office:office" xmlns:r="http://schemas.openxmlformats.org/officeDocument/2006/relationships" xmlns:m="http://schemas.openxmlformats.org/officeDocument/2006/math" xmlns:v="urn:schemas-microsoft-com:vml" xmlns:wp14="http://schemas.microsoft.com/office/word/2010/wordprocessingDrawing" xmlns:wp="http://schemas.openxmlformats.org/drawingml/2006/wordprocessingDrawing" xmlns:w10="urn:schemas-microsoft-com:office:word" xmlns:w="http://schemas.openxmlformats.org/wordprocessingml/2006/main" xmlns:w14="http://schemas.microsoft.com/office/word/2010/wordml" xmlns:w15="http://schemas.microsoft.com/office/word/2012/wordml" xmlns:w16cid="http://schemas.microsoft.com/office/word/2016/wordml/cid" xmlns:w16se="http://schemas.microsoft.com/office/word/2015/wordml/symex" xmlns:wpg="http://schemas.microsoft.com/office/word/2010/wordprocessingGroup" xmlns:wpi="http://schemas.microsoft.com/office/word/2010/wordprocessingInk" xmlns:wne="http://schemas.microsoft.com/office/word/2006/wordml" xmlns:wps="http://schemas.microsoft.com/office/word/2010/wordprocessingShape" mc:Ignorable="w14 w15 w16se w16cid wp14">
   <w:p>
     <w:pPr>
       <w:tabs>
@@ -10848,19 +12232,7 @@
       <w:rPr>
         <w:b/>
       </w:rPr>
-      <w:t xml:space="preserve">[BD2] </w:t>
-    </w:r>
-    <w:r>
-      <w:rPr>
-        <w:b/>
-      </w:rPr>
-      <w:t>Zespół B05/18</w:t>
-    </w:r>
-    <w:r>
-      <w:rPr>
-        <w:b/>
-      </w:rPr>
-      <w:t>Z</w:t>
+      <w:t>[BD2] Zespół B05/18Z</w:t>
     </w:r>
     <w:r>
       <w:rPr>
@@ -10874,7 +12246,7 @@
 </file>
 
 <file path=word/numbering.xml><?xml version="1.0" encoding="utf-8"?>
-<w:numbering xmlns:wpc="http://schemas.microsoft.com/office/word/2010/wordprocessingCanvas" xmlns:mc="http://schemas.openxmlformats.org/markup-compatibility/2006" xmlns:o="urn:schemas-microsoft-com:office:office" xmlns:r="http://schemas.openxmlformats.org/officeDocument/2006/relationships" xmlns:m="http://schemas.openxmlformats.org/officeDocument/2006/math" xmlns:v="urn:schemas-microsoft-com:vml" xmlns:wp14="http://schemas.microsoft.com/office/word/2010/wordprocessingDrawing" xmlns:wp="http://schemas.openxmlformats.org/drawingml/2006/wordprocessingDrawing" xmlns:w10="urn:schemas-microsoft-com:office:word" xmlns:w="http://schemas.openxmlformats.org/wordprocessingml/2006/main" xmlns:w14="http://schemas.microsoft.com/office/word/2010/wordml" xmlns:w15="http://schemas.microsoft.com/office/word/2012/wordml" xmlns:wpg="http://schemas.microsoft.com/office/word/2010/wordprocessingGroup" xmlns:wpi="http://schemas.microsoft.com/office/word/2010/wordprocessingInk" xmlns:wne="http://schemas.microsoft.com/office/word/2006/wordml" xmlns:wps="http://schemas.microsoft.com/office/word/2010/wordprocessingShape" mc:Ignorable="w14 w15 wp14">
+<w:numbering xmlns:wpc="http://schemas.microsoft.com/office/word/2010/wordprocessingCanvas" xmlns:cx="http://schemas.microsoft.com/office/drawing/2014/chartex" xmlns:cx1="http://schemas.microsoft.com/office/drawing/2015/9/8/chartex" xmlns:cx2="http://schemas.microsoft.com/office/drawing/2015/10/21/chartex" xmlns:cx3="http://schemas.microsoft.com/office/drawing/2016/5/9/chartex" xmlns:cx4="http://schemas.microsoft.com/office/drawing/2016/5/10/chartex" xmlns:cx5="http://schemas.microsoft.com/office/drawing/2016/5/11/chartex" xmlns:cx6="http://schemas.microsoft.com/office/drawing/2016/5/12/chartex" xmlns:cx7="http://schemas.microsoft.com/office/drawing/2016/5/13/chartex" xmlns:cx8="http://schemas.microsoft.com/office/drawing/2016/5/14/chartex" xmlns:mc="http://schemas.openxmlformats.org/markup-compatibility/2006" xmlns:aink="http://schemas.microsoft.com/office/drawing/2016/ink" xmlns:am3d="http://schemas.microsoft.com/office/drawing/2017/model3d" xmlns:o="urn:schemas-microsoft-com:office:office" xmlns:r="http://schemas.openxmlformats.org/officeDocument/2006/relationships" xmlns:m="http://schemas.openxmlformats.org/officeDocument/2006/math" xmlns:v="urn:schemas-microsoft-com:vml" xmlns:wp14="http://schemas.microsoft.com/office/word/2010/wordprocessingDrawing" xmlns:wp="http://schemas.openxmlformats.org/drawingml/2006/wordprocessingDrawing" xmlns:w10="urn:schemas-microsoft-com:office:word" xmlns:w="http://schemas.openxmlformats.org/wordprocessingml/2006/main" xmlns:w14="http://schemas.microsoft.com/office/word/2010/wordml" xmlns:w15="http://schemas.microsoft.com/office/word/2012/wordml" xmlns:w16cid="http://schemas.microsoft.com/office/word/2016/wordml/cid" xmlns:w16se="http://schemas.microsoft.com/office/word/2015/wordml/symex" xmlns:wpg="http://schemas.microsoft.com/office/word/2010/wordprocessingGroup" xmlns:wpi="http://schemas.microsoft.com/office/word/2010/wordprocessingInk" xmlns:wne="http://schemas.microsoft.com/office/word/2006/wordml" xmlns:wps="http://schemas.microsoft.com/office/word/2010/wordprocessingShape" mc:Ignorable="w14 w15 w16se w16cid wp14">
   <w:abstractNum w:abstractNumId="0" w15:restartNumberingAfterBreak="0">
     <w:nsid w:val="133D4437"/>
     <w:multiLevelType w:val="multilevel"/>
@@ -11436,7 +12808,7 @@
 </file>
 
 <file path=word/styles.xml><?xml version="1.0" encoding="utf-8"?>
-<w:styles xmlns:mc="http://schemas.openxmlformats.org/markup-compatibility/2006" xmlns:r="http://schemas.openxmlformats.org/officeDocument/2006/relationships" xmlns:w="http://schemas.openxmlformats.org/wordprocessingml/2006/main" xmlns:w14="http://schemas.microsoft.com/office/word/2010/wordml" xmlns:w15="http://schemas.microsoft.com/office/word/2012/wordml" mc:Ignorable="w14 w15">
+<w:styles xmlns:mc="http://schemas.openxmlformats.org/markup-compatibility/2006" xmlns:r="http://schemas.openxmlformats.org/officeDocument/2006/relationships" xmlns:w="http://schemas.openxmlformats.org/wordprocessingml/2006/main" xmlns:w14="http://schemas.microsoft.com/office/word/2010/wordml" xmlns:w15="http://schemas.microsoft.com/office/word/2012/wordml" xmlns:w16cid="http://schemas.microsoft.com/office/word/2016/wordml/cid" xmlns:w16se="http://schemas.microsoft.com/office/word/2015/wordml/symex" mc:Ignorable="w14 w15 w16se w16cid">
   <w:docDefaults>
     <w:rPrDefault>
       <w:rPr>
@@ -11452,7 +12824,7 @@
       </w:pPr>
     </w:pPrDefault>
   </w:docDefaults>
-  <w:latentStyles w:defLockedState="0" w:defUIPriority="99" w:defSemiHidden="0" w:defUnhideWhenUsed="0" w:defQFormat="0" w:count="371">
+  <w:latentStyles w:defLockedState="0" w:defUIPriority="99" w:defSemiHidden="0" w:defUnhideWhenUsed="0" w:defQFormat="0" w:count="375">
     <w:lsdException w:name="Normal" w:uiPriority="0" w:qFormat="1"/>
     <w:lsdException w:name="heading 1" w:uiPriority="9" w:qFormat="1"/>
     <w:lsdException w:name="heading 2" w:semiHidden="1" w:uiPriority="9" w:unhideWhenUsed="1" w:qFormat="1"/>
@@ -11558,7 +12930,6 @@
     <w:lsdException w:name="HTML Sample" w:semiHidden="1" w:unhideWhenUsed="1"/>
     <w:lsdException w:name="HTML Typewriter" w:semiHidden="1" w:unhideWhenUsed="1"/>
     <w:lsdException w:name="HTML Variable" w:semiHidden="1" w:unhideWhenUsed="1"/>
-    <w:lsdException w:name="Normal Table" w:semiHidden="1" w:unhideWhenUsed="1"/>
     <w:lsdException w:name="annotation subject" w:semiHidden="1" w:unhideWhenUsed="1"/>
     <w:lsdException w:name="No List" w:semiHidden="1" w:unhideWhenUsed="1"/>
     <w:lsdException w:name="Outline List 1" w:semiHidden="1" w:unhideWhenUsed="1"/>
@@ -11602,10 +12973,8 @@
     <w:lsdException w:name="Table Elegant" w:semiHidden="1" w:unhideWhenUsed="1"/>
     <w:lsdException w:name="Table Professional" w:semiHidden="1" w:unhideWhenUsed="1"/>
     <w:lsdException w:name="Table Subtle 1" w:semiHidden="1" w:unhideWhenUsed="1"/>
-    <w:lsdException w:name="Table Subtle 2" w:semiHidden="1" w:unhideWhenUsed="1"/>
     <w:lsdException w:name="Table Web 1" w:semiHidden="1" w:unhideWhenUsed="1"/>
     <w:lsdException w:name="Table Web 2" w:semiHidden="1" w:unhideWhenUsed="1"/>
-    <w:lsdException w:name="Table Web 3" w:semiHidden="1" w:unhideWhenUsed="1"/>
     <w:lsdException w:name="Balloon Text" w:semiHidden="1" w:unhideWhenUsed="1"/>
     <w:lsdException w:name="Table Grid" w:uiPriority="39"/>
     <w:lsdException w:name="Table Theme" w:semiHidden="1" w:unhideWhenUsed="1"/>
@@ -11824,6 +13193,10 @@
     <w:lsdException w:name="List Table 5 Dark Accent 6" w:uiPriority="50"/>
     <w:lsdException w:name="List Table 6 Colorful Accent 6" w:uiPriority="51"/>
     <w:lsdException w:name="List Table 7 Colorful Accent 6" w:uiPriority="52"/>
+    <w:lsdException w:name="Mention" w:semiHidden="1" w:unhideWhenUsed="1"/>
+    <w:lsdException w:name="Smart Hyperlink" w:semiHidden="1" w:unhideWhenUsed="1"/>
+    <w:lsdException w:name="Hashtag" w:semiHidden="1" w:unhideWhenUsed="1"/>
+    <w:lsdException w:name="Unresolved Mention" w:semiHidden="1" w:unhideWhenUsed="1"/>
   </w:latentStyles>
   <w:style w:type="paragraph" w:default="1" w:styleId="Normalny">
     <w:name w:val="Normal"/>
@@ -12516,7 +13889,7 @@
 </file>
 
 <file path=customXml/itemProps1.xml><?xml version="1.0" encoding="utf-8"?>
-<ds:datastoreItem xmlns:ds="http://schemas.openxmlformats.org/officeDocument/2006/customXml" ds:itemID="{507E6E7F-BA89-43DD-ADC4-5E4264530131}">
+<ds:datastoreItem xmlns:ds="http://schemas.openxmlformats.org/officeDocument/2006/customXml" ds:itemID="{D652DBA8-7E16-47C1-9310-1B1C6BE28E0A}">
   <ds:schemaRefs>
     <ds:schemaRef ds:uri="http://schemas.openxmlformats.org/officeDocument/2006/bibliography"/>
   </ds:schemaRefs>

</xml_diff>

<commit_message>
Poprawa dokumentacji i modelu konceptualnego
</commit_message>
<xml_diff>
--- a/Dokumentacja-wstepna.docx
+++ b/Dokumentacja-wstepna.docx
@@ -1,6 +1,6 @@
 
 <file path=word/document.xml><?xml version="1.0" encoding="utf-8"?>
-<w:document xmlns:wpc="http://schemas.microsoft.com/office/word/2010/wordprocessingCanvas" xmlns:cx="http://schemas.microsoft.com/office/drawing/2014/chartex" xmlns:cx1="http://schemas.microsoft.com/office/drawing/2015/9/8/chartex" xmlns:cx2="http://schemas.microsoft.com/office/drawing/2015/10/21/chartex" xmlns:cx3="http://schemas.microsoft.com/office/drawing/2016/5/9/chartex" xmlns:cx4="http://schemas.microsoft.com/office/drawing/2016/5/10/chartex" xmlns:cx5="http://schemas.microsoft.com/office/drawing/2016/5/11/chartex" xmlns:cx6="http://schemas.microsoft.com/office/drawing/2016/5/12/chartex" xmlns:cx7="http://schemas.microsoft.com/office/drawing/2016/5/13/chartex" xmlns:cx8="http://schemas.microsoft.com/office/drawing/2016/5/14/chartex" xmlns:mc="http://schemas.openxmlformats.org/markup-compatibility/2006" xmlns:aink="http://schemas.microsoft.com/office/drawing/2016/ink" xmlns:am3d="http://schemas.microsoft.com/office/drawing/2017/model3d" xmlns:o="urn:schemas-microsoft-com:office:office" xmlns:r="http://schemas.openxmlformats.org/officeDocument/2006/relationships" xmlns:m="http://schemas.openxmlformats.org/officeDocument/2006/math" xmlns:v="urn:schemas-microsoft-com:vml" xmlns:wp14="http://schemas.microsoft.com/office/word/2010/wordprocessingDrawing" xmlns:wp="http://schemas.openxmlformats.org/drawingml/2006/wordprocessingDrawing" xmlns:w10="urn:schemas-microsoft-com:office:word" xmlns:w="http://schemas.openxmlformats.org/wordprocessingml/2006/main" xmlns:w14="http://schemas.microsoft.com/office/word/2010/wordml" xmlns:w15="http://schemas.microsoft.com/office/word/2012/wordml" xmlns:w16cid="http://schemas.microsoft.com/office/word/2016/wordml/cid" xmlns:w16se="http://schemas.microsoft.com/office/word/2015/wordml/symex" xmlns:wpg="http://schemas.microsoft.com/office/word/2010/wordprocessingGroup" xmlns:wpi="http://schemas.microsoft.com/office/word/2010/wordprocessingInk" xmlns:wne="http://schemas.microsoft.com/office/word/2006/wordml" xmlns:wps="http://schemas.microsoft.com/office/word/2010/wordprocessingShape" mc:Ignorable="w14 w15 w16se w16cid wp14">
+<w:document xmlns:wpc="http://schemas.microsoft.com/office/word/2010/wordprocessingCanvas" xmlns:mc="http://schemas.openxmlformats.org/markup-compatibility/2006" xmlns:o="urn:schemas-microsoft-com:office:office" xmlns:r="http://schemas.openxmlformats.org/officeDocument/2006/relationships" xmlns:m="http://schemas.openxmlformats.org/officeDocument/2006/math" xmlns:v="urn:schemas-microsoft-com:vml" xmlns:wp14="http://schemas.microsoft.com/office/word/2010/wordprocessingDrawing" xmlns:wp="http://schemas.openxmlformats.org/drawingml/2006/wordprocessingDrawing" xmlns:w10="urn:schemas-microsoft-com:office:word" xmlns:w="http://schemas.openxmlformats.org/wordprocessingml/2006/main" xmlns:w14="http://schemas.microsoft.com/office/word/2010/wordml" xmlns:w15="http://schemas.microsoft.com/office/word/2012/wordml" xmlns:wpg="http://schemas.microsoft.com/office/word/2010/wordprocessingGroup" xmlns:wpi="http://schemas.microsoft.com/office/word/2010/wordprocessingInk" xmlns:wne="http://schemas.microsoft.com/office/word/2006/wordml" xmlns:wps="http://schemas.microsoft.com/office/word/2010/wordprocessingShape" mc:Ignorable="w14 w15 wp14">
   <w:body>
     <w:p>
       <w:pPr>
@@ -119,7 +119,7 @@
               </wp:anchor>
             </w:drawing>
           </mc:Choice>
-          <mc:Fallback>
+          <mc:Fallback xmlns:w16se="http://schemas.microsoft.com/office/word/2015/wordml/symex" xmlns:w16cid="http://schemas.microsoft.com/office/word/2016/wordml/cid" xmlns:am3d="http://schemas.microsoft.com/office/drawing/2017/model3d" xmlns:aink="http://schemas.microsoft.com/office/drawing/2016/ink" xmlns:cx8="http://schemas.microsoft.com/office/drawing/2016/5/14/chartex" xmlns:cx7="http://schemas.microsoft.com/office/drawing/2016/5/13/chartex" xmlns:cx6="http://schemas.microsoft.com/office/drawing/2016/5/12/chartex" xmlns:cx5="http://schemas.microsoft.com/office/drawing/2016/5/11/chartex" xmlns:cx4="http://schemas.microsoft.com/office/drawing/2016/5/10/chartex" xmlns:cx3="http://schemas.microsoft.com/office/drawing/2016/5/9/chartex" xmlns:cx2="http://schemas.microsoft.com/office/drawing/2015/10/21/chartex" xmlns:cx1="http://schemas.microsoft.com/office/drawing/2015/9/8/chartex" xmlns:cx="http://schemas.microsoft.com/office/drawing/2014/chartex">
             <w:pict>
               <v:line w14:anchorId="4F3AF352" id="Łącznik prosty 1" o:spid="_x0000_s1026" style="position:absolute;z-index:251656704;visibility:visible;mso-wrap-style:square;mso-wrap-distance-left:9pt;mso-wrap-distance-top:0;mso-wrap-distance-right:9pt;mso-wrap-distance-bottom:0;mso-position-horizontal:absolute;mso-position-horizontal-relative:text;mso-position-vertical:absolute;mso-position-vertical-relative:text" from="-1.5pt,16.9pt" to="519.75pt,16.9pt" o:gfxdata="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" strokecolor="#f68c36 [3049]"/>
             </w:pict>
@@ -383,7 +383,7 @@
               </wp:anchor>
             </w:drawing>
           </mc:Choice>
-          <mc:Fallback>
+          <mc:Fallback xmlns:w16se="http://schemas.microsoft.com/office/word/2015/wordml/symex" xmlns:w16cid="http://schemas.microsoft.com/office/word/2016/wordml/cid" xmlns:am3d="http://schemas.microsoft.com/office/drawing/2017/model3d" xmlns:aink="http://schemas.microsoft.com/office/drawing/2016/ink" xmlns:cx8="http://schemas.microsoft.com/office/drawing/2016/5/14/chartex" xmlns:cx7="http://schemas.microsoft.com/office/drawing/2016/5/13/chartex" xmlns:cx6="http://schemas.microsoft.com/office/drawing/2016/5/12/chartex" xmlns:cx5="http://schemas.microsoft.com/office/drawing/2016/5/11/chartex" xmlns:cx4="http://schemas.microsoft.com/office/drawing/2016/5/10/chartex" xmlns:cx3="http://schemas.microsoft.com/office/drawing/2016/5/9/chartex" xmlns:cx2="http://schemas.microsoft.com/office/drawing/2015/10/21/chartex" xmlns:cx1="http://schemas.microsoft.com/office/drawing/2015/9/8/chartex" xmlns:cx="http://schemas.microsoft.com/office/drawing/2014/chartex">
             <w:pict>
               <v:line w14:anchorId="1F60D20B" id="Łącznik prosty 2" o:spid="_x0000_s1026" style="position:absolute;z-index:251649024;visibility:visible;mso-wrap-style:square;mso-wrap-distance-left:9pt;mso-wrap-distance-top:0;mso-wrap-distance-right:9pt;mso-wrap-distance-bottom:0;mso-position-horizontal:absolute;mso-position-horizontal-relative:text;mso-position-vertical:absolute;mso-position-vertical-relative:text" from="-1.5pt,18.7pt" to="519.75pt,18.7pt" o:gfxdata="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" strokecolor="#f68c36 [3049]"/>
             </w:pict>
@@ -1373,7 +1373,7 @@
           <w:sz w:val="24"/>
           <w:szCs w:val="28"/>
         </w:rPr>
-        <w:t>Komentarz: każdy z punktów kontrolnych ma określony deadline i wykorzystywaną do jego realizacji technologię. Zamierzamy sukcesywnie oddawać kolejne etapy, w niektórych przypadkach planujemy prezentację kilku punktów w ramach jednego spotkania. Zakładamy realizację wszystkich wymagań maksymalnie do rozpoczęcia ferii świątecznych.</w:t>
+        <w:t>Komentarz: każdy z punktów kontrolnych ma określony deadline i wykorzystywaną do jego realizacji technologię.</w:t>
       </w:r>
     </w:p>
     <w:p>
@@ -1383,6 +1383,17 @@
           <w:rFonts w:asciiTheme="majorHAnsi" w:eastAsia="Times New Roman" w:hAnsiTheme="majorHAnsi" w:cstheme="majorHAnsi"/>
           <w:sz w:val="16"/>
           <w:szCs w:val="28"/>
+        </w:rPr>
+      </w:pPr>
+    </w:p>
+    <w:p>
+      <w:pPr>
+        <w:spacing w:after="120" w:line="360" w:lineRule="auto"/>
+        <w:rPr>
+          <w:rFonts w:asciiTheme="majorHAnsi" w:eastAsia="Times New Roman" w:hAnsiTheme="majorHAnsi" w:cstheme="majorHAnsi"/>
+          <w:b/>
+          <w:sz w:val="32"/>
+          <w:szCs w:val="32"/>
         </w:rPr>
       </w:pPr>
     </w:p>
@@ -1463,7 +1474,7 @@
               </wp:anchor>
             </w:drawing>
           </mc:Choice>
-          <mc:Fallback>
+          <mc:Fallback xmlns:w16se="http://schemas.microsoft.com/office/word/2015/wordml/symex" xmlns:w16cid="http://schemas.microsoft.com/office/word/2016/wordml/cid" xmlns:am3d="http://schemas.microsoft.com/office/drawing/2017/model3d" xmlns:aink="http://schemas.microsoft.com/office/drawing/2016/ink" xmlns:cx8="http://schemas.microsoft.com/office/drawing/2016/5/14/chartex" xmlns:cx7="http://schemas.microsoft.com/office/drawing/2016/5/13/chartex" xmlns:cx6="http://schemas.microsoft.com/office/drawing/2016/5/12/chartex" xmlns:cx5="http://schemas.microsoft.com/office/drawing/2016/5/11/chartex" xmlns:cx4="http://schemas.microsoft.com/office/drawing/2016/5/10/chartex" xmlns:cx3="http://schemas.microsoft.com/office/drawing/2016/5/9/chartex" xmlns:cx2="http://schemas.microsoft.com/office/drawing/2015/10/21/chartex" xmlns:cx1="http://schemas.microsoft.com/office/drawing/2015/9/8/chartex" xmlns:cx="http://schemas.microsoft.com/office/drawing/2014/chartex">
             <w:pict>
               <v:line w14:anchorId="2867431D" id="Łącznik prosty 12" o:spid="_x0000_s1026" style="position:absolute;z-index:251675648;visibility:visible;mso-wrap-style:square;mso-wrap-distance-left:9pt;mso-wrap-distance-top:0;mso-wrap-distance-right:9pt;mso-wrap-distance-bottom:0;mso-position-horizontal:absolute;mso-position-horizontal-relative:text;mso-position-vertical:absolute;mso-position-vertical-relative:text" from="0,18pt" to="521.25pt,18pt" o:gfxdata="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" strokecolor="#f69240"/>
             </w:pict>
@@ -1698,7 +1709,7 @@
               <w:rPr>
                 <w:webHidden/>
               </w:rPr>
-              <w:t>4</w:t>
+              <w:t>5</w:t>
             </w:r>
             <w:r>
               <w:rPr>
@@ -1758,7 +1769,7 @@
               <w:rPr>
                 <w:webHidden/>
               </w:rPr>
-              <w:t>6</w:t>
+              <w:t>7</w:t>
             </w:r>
             <w:r>
               <w:rPr>
@@ -1818,7 +1829,7 @@
               <w:rPr>
                 <w:webHidden/>
               </w:rPr>
-              <w:t>7</w:t>
+              <w:t>8</w:t>
             </w:r>
             <w:r>
               <w:rPr>
@@ -1878,7 +1889,7 @@
               <w:rPr>
                 <w:webHidden/>
               </w:rPr>
-              <w:t>8</w:t>
+              <w:t>9</w:t>
             </w:r>
             <w:r>
               <w:rPr>
@@ -1938,7 +1949,7 @@
               <w:rPr>
                 <w:webHidden/>
               </w:rPr>
-              <w:t>10</w:t>
+              <w:t>11</w:t>
             </w:r>
             <w:r>
               <w:rPr>
@@ -1998,7 +2009,7 @@
               <w:rPr>
                 <w:webHidden/>
               </w:rPr>
-              <w:t>12</w:t>
+              <w:t>13</w:t>
             </w:r>
             <w:r>
               <w:rPr>
@@ -2058,7 +2069,7 @@
               <w:rPr>
                 <w:webHidden/>
               </w:rPr>
-              <w:t>14</w:t>
+              <w:t>15</w:t>
             </w:r>
             <w:r>
               <w:rPr>
@@ -2118,7 +2129,7 @@
               <w:rPr>
                 <w:webHidden/>
               </w:rPr>
-              <w:t>15</w:t>
+              <w:t>16</w:t>
             </w:r>
             <w:r>
               <w:rPr>
@@ -2155,10 +2166,8 @@
         </w:rPr>
         <w:br w:type="page"/>
       </w:r>
-      <w:bookmarkStart w:id="0" w:name="_GoBack"/>
-      <w:bookmarkEnd w:id="0"/>
     </w:p>
-    <w:bookmarkStart w:id="1" w:name="_Toc532339605"/>
+    <w:bookmarkStart w:id="0" w:name="_Toc532339605"/>
     <w:p>
       <w:pPr>
         <w:pStyle w:val="Nagwek1"/>
@@ -2224,7 +2233,7 @@
               </wp:anchor>
             </w:drawing>
           </mc:Choice>
-          <mc:Fallback>
+          <mc:Fallback xmlns:w16se="http://schemas.microsoft.com/office/word/2015/wordml/symex" xmlns:w16cid="http://schemas.microsoft.com/office/word/2016/wordml/cid" xmlns:am3d="http://schemas.microsoft.com/office/drawing/2017/model3d" xmlns:aink="http://schemas.microsoft.com/office/drawing/2016/ink" xmlns:cx8="http://schemas.microsoft.com/office/drawing/2016/5/14/chartex" xmlns:cx7="http://schemas.microsoft.com/office/drawing/2016/5/13/chartex" xmlns:cx6="http://schemas.microsoft.com/office/drawing/2016/5/12/chartex" xmlns:cx5="http://schemas.microsoft.com/office/drawing/2016/5/11/chartex" xmlns:cx4="http://schemas.microsoft.com/office/drawing/2016/5/10/chartex" xmlns:cx3="http://schemas.microsoft.com/office/drawing/2016/5/9/chartex" xmlns:cx2="http://schemas.microsoft.com/office/drawing/2015/10/21/chartex" xmlns:cx1="http://schemas.microsoft.com/office/drawing/2015/9/8/chartex" xmlns:cx="http://schemas.microsoft.com/office/drawing/2014/chartex">
             <w:pict>
               <v:line w14:anchorId="73E9C1DC" id="Łącznik prosty 5" o:spid="_x0000_s1026" style="position:absolute;z-index:251664384;visibility:visible;mso-wrap-style:square;mso-wrap-distance-left:9pt;mso-wrap-distance-top:0;mso-wrap-distance-right:9pt;mso-wrap-distance-bottom:0;mso-position-horizontal:absolute;mso-position-horizontal-relative:text;mso-position-vertical:absolute;mso-position-vertical-relative:text" from="0,20.2pt" to="521.25pt,20.2pt" o:gfxdata="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" strokecolor="#f68c36 [3049]"/>
             </w:pict>
@@ -2238,7 +2247,7 @@
         </w:rPr>
         <w:t>Wymagania funkcjonalne:</w:t>
       </w:r>
-      <w:bookmarkEnd w:id="1"/>
+      <w:bookmarkEnd w:id="0"/>
     </w:p>
     <w:tbl>
       <w:tblPr>
@@ -2812,7 +2821,7 @@
               <w:t xml:space="preserve">Kasjer </w:t>
             </w:r>
             <w:r>
-              <w:t>automatycznie dodaje nowego klienta, gdy nie figuruje w bazie danych, a takowy zakupił karnet lub zarezerwował tor</w:t>
+              <w:t>dodaje nowego klienta, gdy nie figuruje w bazie danych, a takowy zakupił karnet lub zarezerwował tor</w:t>
             </w:r>
             <w:r>
               <w:t>.</w:t>
@@ -2874,7 +2883,25 @@
           </w:tcPr>
           <w:p>
             <w:r>
-              <w:t>Dane klientów kasowane są po określonym czasie po wygaśnięciu karnetu lub po dacie rezerwacji toru</w:t>
+              <w:t xml:space="preserve">Dane klientów na życzenie </w:t>
+            </w:r>
+            <w:r>
+              <w:rPr>
+                <w:b/>
+              </w:rPr>
+              <w:t>klienta</w:t>
+            </w:r>
+            <w:r>
+              <w:t xml:space="preserve"> mogą być usunięte</w:t>
+            </w:r>
+            <w:r>
+              <w:t xml:space="preserve"> przez </w:t>
+            </w:r>
+            <w:r>
+              <w:rPr>
+                <w:b/>
+              </w:rPr>
+              <w:t>kasjera</w:t>
             </w:r>
             <w:r>
               <w:t>.</w:t>
@@ -3191,6 +3218,17 @@
               <w:t>.</w:t>
             </w:r>
           </w:p>
+          <w:p>
+            <w:r>
+              <w:rPr>
+                <w:b/>
+              </w:rPr>
+              <w:t xml:space="preserve">Klient </w:t>
+            </w:r>
+            <w:r>
+              <w:t>również może to zrobić za pomocą aplikacji.</w:t>
+            </w:r>
+          </w:p>
         </w:tc>
       </w:tr>
       <w:tr>
@@ -3687,6 +3725,11 @@
             <w:tcW w:w="6520" w:type="dxa"/>
           </w:tcPr>
           <w:p>
+            <w:pPr>
+              <w:rPr>
+                <w:b/>
+              </w:rPr>
+            </w:pPr>
             <w:r>
               <w:rPr>
                 <w:b/>
@@ -3704,6 +3747,12 @@
             </w:r>
             <w:r>
               <w:t>.</w:t>
+            </w:r>
+            <w:r>
+              <w:t xml:space="preserve"> Lekcje</w:t>
+            </w:r>
+            <w:r>
+              <w:t xml:space="preserve"> pływania (po ich opłaceniu) oraz rezerwacje (po wykorzystaniu) są dodawane automatycznie.</w:t>
             </w:r>
           </w:p>
         </w:tc>
@@ -4205,6 +4254,18 @@
             <w:r>
               <w:t xml:space="preserve"> usuwa rezerwację lekcji pływania z bazy danych.</w:t>
             </w:r>
+            <w:r>
+              <w:t xml:space="preserve"> </w:t>
+            </w:r>
+            <w:r>
+              <w:rPr>
+                <w:b/>
+              </w:rPr>
+              <w:t xml:space="preserve">Klient </w:t>
+            </w:r>
+            <w:r>
+              <w:t>również może to zrobić za pomocą aplikacji.</w:t>
+            </w:r>
           </w:p>
         </w:tc>
       </w:tr>
@@ -4280,7 +4341,7 @@
         </w:tc>
       </w:tr>
     </w:tbl>
-    <w:bookmarkStart w:id="2" w:name="_Toc532339606"/>
+    <w:bookmarkStart w:id="1" w:name="_Toc532339606"/>
     <w:p>
       <w:pPr>
         <w:pStyle w:val="Nagwek1"/>
@@ -4345,7 +4406,7 @@
               </wp:anchor>
             </w:drawing>
           </mc:Choice>
-          <mc:Fallback>
+          <mc:Fallback xmlns:w16se="http://schemas.microsoft.com/office/word/2015/wordml/symex" xmlns:w16cid="http://schemas.microsoft.com/office/word/2016/wordml/cid" xmlns:am3d="http://schemas.microsoft.com/office/drawing/2017/model3d" xmlns:aink="http://schemas.microsoft.com/office/drawing/2016/ink" xmlns:cx8="http://schemas.microsoft.com/office/drawing/2016/5/14/chartex" xmlns:cx7="http://schemas.microsoft.com/office/drawing/2016/5/13/chartex" xmlns:cx6="http://schemas.microsoft.com/office/drawing/2016/5/12/chartex" xmlns:cx5="http://schemas.microsoft.com/office/drawing/2016/5/11/chartex" xmlns:cx4="http://schemas.microsoft.com/office/drawing/2016/5/10/chartex" xmlns:cx3="http://schemas.microsoft.com/office/drawing/2016/5/9/chartex" xmlns:cx2="http://schemas.microsoft.com/office/drawing/2015/10/21/chartex" xmlns:cx1="http://schemas.microsoft.com/office/drawing/2015/9/8/chartex" xmlns:cx="http://schemas.microsoft.com/office/drawing/2014/chartex">
             <w:pict>
               <v:line w14:anchorId="7614B8A1" id="Łącznik prosty 6" o:spid="_x0000_s1026" style="position:absolute;z-index:251644928;visibility:visible;mso-wrap-style:square;mso-wrap-distance-left:9pt;mso-wrap-distance-top:0;mso-wrap-distance-right:9pt;mso-wrap-distance-bottom:0;mso-position-horizontal:left;mso-position-horizontal-relative:margin;mso-position-vertical:absolute;mso-position-vertical-relative:text" from="0,43.45pt" to="521.25pt,43.45pt" o:gfxdata="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" strokecolor="#f68c36 [3049]">
                 <w10:wrap anchorx="margin"/>
@@ -4361,7 +4422,7 @@
         </w:rPr>
         <w:t>Wymagania niefunkcjonalne:</w:t>
       </w:r>
-      <w:bookmarkEnd w:id="2"/>
+      <w:bookmarkEnd w:id="1"/>
     </w:p>
     <w:tbl>
       <w:tblPr>
@@ -4647,7 +4708,23 @@
         </w:rPr>
       </w:pPr>
     </w:p>
-    <w:bookmarkStart w:id="3" w:name="_Toc532339607"/>
+    <w:p>
+      <w:pPr>
+        <w:rPr>
+          <w:rFonts w:asciiTheme="majorHAnsi" w:eastAsia="Times New Roman" w:hAnsiTheme="majorHAnsi" w:cstheme="majorHAnsi"/>
+          <w:sz w:val="24"/>
+          <w:szCs w:val="32"/>
+        </w:rPr>
+      </w:pPr>
+      <w:r>
+        <w:rPr>
+          <w:rFonts w:asciiTheme="majorHAnsi" w:eastAsia="Times New Roman" w:hAnsiTheme="majorHAnsi" w:cstheme="majorHAnsi"/>
+          <w:sz w:val="24"/>
+          <w:szCs w:val="32"/>
+        </w:rPr>
+        <w:br w:type="page"/>
+      </w:r>
+    </w:p>
     <w:p>
       <w:pPr>
         <w:pStyle w:val="Nagwek1"/>
@@ -4656,25 +4733,27 @@
           <w:szCs w:val="32"/>
         </w:rPr>
       </w:pPr>
+      <w:bookmarkStart w:id="2" w:name="_Toc532339607"/>
       <w:r>
         <w:rPr>
           <w:noProof/>
           <w:sz w:val="32"/>
           <w:szCs w:val="32"/>
         </w:rPr>
+        <w:lastRenderedPageBreak/>
         <mc:AlternateContent>
           <mc:Choice Requires="wps">
             <w:drawing>
-              <wp:anchor distT="0" distB="0" distL="114300" distR="114300" simplePos="0" relativeHeight="251656192" behindDoc="0" locked="0" layoutInCell="1" allowOverlap="1" wp14:anchorId="6074A930" wp14:editId="768B8ED8">
+              <wp:anchor distT="0" distB="0" distL="114300" distR="114300" simplePos="0" relativeHeight="251656192" behindDoc="0" locked="0" layoutInCell="1" allowOverlap="1" wp14:anchorId="6074A930" wp14:editId="045E96DA">
                 <wp:simplePos x="0" y="0"/>
-                <wp:positionH relativeFrom="column">
-                  <wp:posOffset>0</wp:posOffset>
+                <wp:positionH relativeFrom="margin">
+                  <wp:align>left</wp:align>
                 </wp:positionH>
                 <wp:positionV relativeFrom="paragraph">
-                  <wp:posOffset>456565</wp:posOffset>
+                  <wp:posOffset>247015</wp:posOffset>
                 </wp:positionV>
                 <wp:extent cx="6619875" cy="0"/>
-                <wp:effectExtent l="0" t="0" r="0" b="0"/>
+                <wp:effectExtent l="0" t="0" r="28575" b="19050"/>
                 <wp:wrapNone/>
                 <wp:docPr id="7" name="Łącznik prosty 7"/>
                 <wp:cNvGraphicFramePr/>
@@ -4714,7 +4793,9 @@
           </mc:Choice>
           <mc:Fallback>
             <w:pict>
-              <v:line w14:anchorId="0F3ABFFF" id="Łącznik prosty 7" o:spid="_x0000_s1026" style="position:absolute;z-index:251656192;visibility:visible;mso-wrap-style:square;mso-wrap-distance-left:9pt;mso-wrap-distance-top:0;mso-wrap-distance-right:9pt;mso-wrap-distance-bottom:0;mso-position-horizontal:absolute;mso-position-horizontal-relative:text;mso-position-vertical:absolute;mso-position-vertical-relative:text" from="0,35.95pt" to="521.25pt,35.95pt" o:gfxdata="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" strokecolor="#f68c36 [3049]"/>
+              <v:line w14:anchorId="3FDCC42E" id="Łącznik prosty 7" o:spid="_x0000_s1026" style="position:absolute;z-index:251656192;visibility:visible;mso-wrap-style:square;mso-wrap-distance-left:9pt;mso-wrap-distance-top:0;mso-wrap-distance-right:9pt;mso-wrap-distance-bottom:0;mso-position-horizontal:left;mso-position-horizontal-relative:margin;mso-position-vertical:absolute;mso-position-vertical-relative:text" from="0,19.45pt" to="521.25pt,19.45pt" o:gfxdata="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" strokecolor="#f68c36 [3049]">
+                <w10:wrap anchorx="margin"/>
+              </v:line>
             </w:pict>
           </mc:Fallback>
         </mc:AlternateContent>
@@ -4726,7 +4807,7 @@
         </w:rPr>
         <w:t>Słownik pojęć:</w:t>
       </w:r>
-      <w:bookmarkEnd w:id="3"/>
+      <w:bookmarkEnd w:id="2"/>
     </w:p>
     <w:tbl>
       <w:tblPr>
@@ -5142,14 +5223,7 @@
               <w:rPr>
                 <w:rFonts w:asciiTheme="majorHAnsi" w:eastAsia="Times New Roman" w:hAnsiTheme="majorHAnsi" w:cstheme="majorHAnsi"/>
               </w:rPr>
-              <w:t xml:space="preserve">. Atrybut „status” będzie miał na celu odnotowanie faktu, czy rezerwacja została wykorzystana. Wprowadzenie wyżej </w:t>
-            </w:r>
-            <w:r>
-              <w:rPr>
-                <w:rFonts w:asciiTheme="majorHAnsi" w:eastAsia="Times New Roman" w:hAnsiTheme="majorHAnsi" w:cstheme="majorHAnsi"/>
-              </w:rPr>
-              <w:lastRenderedPageBreak/>
-              <w:t>wspomnianego atrybutu pozwoli zbierać dane do statystyk użyteczne dla eksperta ds. marketingu.</w:t>
+              <w:t>. Atrybut „status” będzie miał na celu odnotowanie faktu, czy rezerwacja została wykorzystana. Wprowadzenie wyżej wspomnianego atrybutu pozwoli zbierać dane do statystyk użyteczne dla eksperta ds. marketingu.</w:t>
             </w:r>
             <w:r>
               <w:rPr>
@@ -5318,7 +5392,6 @@
               <w:rPr>
                 <w:rFonts w:asciiTheme="majorHAnsi" w:eastAsia="Times New Roman" w:hAnsiTheme="majorHAnsi" w:cstheme="majorHAnsi"/>
               </w:rPr>
-              <w:lastRenderedPageBreak/>
               <w:t>Lekcja pływania</w:t>
             </w:r>
           </w:p>
@@ -5568,7 +5641,39 @@
               <w:rPr>
                 <w:rFonts w:asciiTheme="majorHAnsi" w:eastAsia="Times New Roman" w:hAnsiTheme="majorHAnsi" w:cstheme="majorHAnsi"/>
               </w:rPr>
-              <w:t xml:space="preserve">, ewentualne </w:t>
+              <w:t>,</w:t>
+            </w:r>
+            <w:r>
+              <w:rPr>
+                <w:rFonts w:asciiTheme="majorHAnsi" w:eastAsia="Times New Roman" w:hAnsiTheme="majorHAnsi" w:cstheme="majorHAnsi"/>
+              </w:rPr>
+              <w:t xml:space="preserve"> </w:t>
+            </w:r>
+            <w:r>
+              <w:rPr>
+                <w:rFonts w:asciiTheme="majorHAnsi" w:eastAsia="Times New Roman" w:hAnsiTheme="majorHAnsi" w:cstheme="majorHAnsi"/>
+                <w:b/>
+              </w:rPr>
+              <w:t>datę zatrudnienia, datę zwolnienia</w:t>
+            </w:r>
+            <w:r>
+              <w:rPr>
+                <w:rFonts w:asciiTheme="majorHAnsi" w:eastAsia="Times New Roman" w:hAnsiTheme="majorHAnsi" w:cstheme="majorHAnsi"/>
+              </w:rPr>
+              <w:t xml:space="preserve"> (kolumna pusta dopóki pracownik nie zostanie zwolniony)</w:t>
+            </w:r>
+            <w:r>
+              <w:rPr>
+                <w:rFonts w:asciiTheme="majorHAnsi" w:eastAsia="Times New Roman" w:hAnsiTheme="majorHAnsi" w:cstheme="majorHAnsi"/>
+                <w:b/>
+              </w:rPr>
+              <w:t>,</w:t>
+            </w:r>
+            <w:r>
+              <w:rPr>
+                <w:rFonts w:asciiTheme="majorHAnsi" w:eastAsia="Times New Roman" w:hAnsiTheme="majorHAnsi" w:cstheme="majorHAnsi"/>
+              </w:rPr>
+              <w:t xml:space="preserve"> ewentualne </w:t>
             </w:r>
             <w:r>
               <w:rPr>
@@ -5608,6 +5713,12 @@
                 <w:rFonts w:asciiTheme="majorHAnsi" w:eastAsia="Times New Roman" w:hAnsiTheme="majorHAnsi" w:cstheme="majorHAnsi"/>
               </w:rPr>
               <w:t>do bazy danych (poszczególni pracownicy będą mieć zapewniony dostęp do typów danych powiązanych wyłącznie z wykonywaną przez nich pracą).</w:t>
+            </w:r>
+            <w:r>
+              <w:rPr>
+                <w:rFonts w:asciiTheme="majorHAnsi" w:eastAsia="Times New Roman" w:hAnsiTheme="majorHAnsi" w:cstheme="majorHAnsi"/>
+              </w:rPr>
+              <w:t xml:space="preserve"> W przypadku zwolnienia danego pracownika, kolumna z datą zwolnienia zostaje wypełniona, a dane zamazane (poza numerem identyfikacyjnym).</w:t>
             </w:r>
           </w:p>
         </w:tc>
@@ -5663,7 +5774,14 @@
               <w:rPr>
                 <w:rFonts w:asciiTheme="majorHAnsi" w:eastAsia="Times New Roman" w:hAnsiTheme="majorHAnsi" w:cstheme="majorHAnsi"/>
               </w:rPr>
-              <w:t xml:space="preserve"> Ponadto usługi dostępne na poszczególnych basenach są od siebie niezależne (przykładowo: karnet na basenie A jest inną usługą, niż karnet na basenie B). Opłacając pewien (wybrany) zestaw usług, klient będzie dokonywał transakcji – bytu będącego odwzorowaniem dokonania zakupu przez klienta.</w:t>
+              <w:t xml:space="preserve"> Ponadto usługi dostępne na poszczególnych basenach są od siebie niezależne (przykładowo: karnet na basenie A jest </w:t>
+            </w:r>
+            <w:r>
+              <w:rPr>
+                <w:rFonts w:asciiTheme="majorHAnsi" w:eastAsia="Times New Roman" w:hAnsiTheme="majorHAnsi" w:cstheme="majorHAnsi"/>
+              </w:rPr>
+              <w:lastRenderedPageBreak/>
+              <w:t>inną usługą, niż karnet na basenie B). Opłacając pewien (wybrany) zestaw usług, klient będzie dokonywał transakcji – bytu będącego odwzorowaniem dokonania zakupu przez klienta.</w:t>
             </w:r>
             <w:r>
               <w:rPr>
@@ -5706,7 +5824,8 @@
               <w:rPr>
                 <w:rFonts w:asciiTheme="majorHAnsi" w:eastAsia="Times New Roman" w:hAnsiTheme="majorHAnsi" w:cstheme="majorHAnsi"/>
               </w:rPr>
-              <w:t>Transakcja</w:t>
+              <w:lastRenderedPageBreak/>
+              <w:t>Koszyk</w:t>
             </w:r>
           </w:p>
         </w:tc>
@@ -5719,117 +5838,33 @@
               <w:spacing w:after="120" w:line="360" w:lineRule="auto"/>
               <w:rPr>
                 <w:rFonts w:asciiTheme="majorHAnsi" w:eastAsia="Times New Roman" w:hAnsiTheme="majorHAnsi" w:cstheme="majorHAnsi"/>
-                <w:b/>
-              </w:rPr>
-            </w:pPr>
-            <w:r>
-              <w:rPr>
-                <w:rFonts w:asciiTheme="majorHAnsi" w:eastAsia="Times New Roman" w:hAnsiTheme="majorHAnsi" w:cstheme="majorHAnsi"/>
-              </w:rPr>
-              <w:t xml:space="preserve">Będzie miała unikalny </w:t>
-            </w:r>
-            <w:r>
-              <w:rPr>
-                <w:rFonts w:asciiTheme="majorHAnsi" w:eastAsia="Times New Roman" w:hAnsiTheme="majorHAnsi" w:cstheme="majorHAnsi"/>
-                <w:b/>
-              </w:rPr>
-              <w:t>identyfikator</w:t>
-            </w:r>
-            <w:r>
-              <w:rPr>
-                <w:rFonts w:asciiTheme="majorHAnsi" w:eastAsia="Times New Roman" w:hAnsiTheme="majorHAnsi" w:cstheme="majorHAnsi"/>
-              </w:rPr>
-              <w:t xml:space="preserve">, </w:t>
-            </w:r>
-            <w:r>
-              <w:rPr>
-                <w:rFonts w:asciiTheme="majorHAnsi" w:eastAsia="Times New Roman" w:hAnsiTheme="majorHAnsi" w:cstheme="majorHAnsi"/>
-                <w:b/>
-              </w:rPr>
-              <w:t>datę</w:t>
-            </w:r>
-            <w:r>
-              <w:rPr>
-                <w:rFonts w:asciiTheme="majorHAnsi" w:eastAsia="Times New Roman" w:hAnsiTheme="majorHAnsi" w:cstheme="majorHAnsi"/>
-              </w:rPr>
-              <w:t xml:space="preserve"> oraz </w:t>
-            </w:r>
-            <w:r>
-              <w:rPr>
-                <w:rFonts w:asciiTheme="majorHAnsi" w:eastAsia="Times New Roman" w:hAnsiTheme="majorHAnsi" w:cstheme="majorHAnsi"/>
-                <w:b/>
-              </w:rPr>
-              <w:t xml:space="preserve">kwotę transakcji. </w:t>
-            </w:r>
-            <w:r>
-              <w:rPr>
-                <w:rFonts w:asciiTheme="majorHAnsi" w:eastAsia="Times New Roman" w:hAnsiTheme="majorHAnsi" w:cstheme="majorHAnsi"/>
-              </w:rPr>
-              <w:t xml:space="preserve">Aby powiązać ze sobą usługi i transakcje, wprowadzony będzie </w:t>
-            </w:r>
-            <w:r>
-              <w:rPr>
-                <w:rFonts w:asciiTheme="majorHAnsi" w:eastAsia="Times New Roman" w:hAnsiTheme="majorHAnsi" w:cstheme="majorHAnsi"/>
-                <w:b/>
-              </w:rPr>
-              <w:t xml:space="preserve">koszyk, </w:t>
-            </w:r>
-            <w:r>
-              <w:rPr>
-                <w:rFonts w:asciiTheme="majorHAnsi" w:eastAsia="Times New Roman" w:hAnsiTheme="majorHAnsi" w:cstheme="majorHAnsi"/>
-              </w:rPr>
-              <w:t xml:space="preserve">który będzie zawierać informacje na temat tego, ile usług danego typu wchodziło w skład konkretnej transakcji. </w:t>
-            </w:r>
-            <w:r>
-              <w:rPr>
-                <w:rFonts w:asciiTheme="majorHAnsi" w:eastAsia="Times New Roman" w:hAnsiTheme="majorHAnsi" w:cstheme="majorHAnsi"/>
-                <w:b/>
-              </w:rPr>
-              <w:t xml:space="preserve">Klient </w:t>
-            </w:r>
-            <w:r>
-              <w:rPr>
-                <w:rFonts w:asciiTheme="majorHAnsi" w:eastAsia="Times New Roman" w:hAnsiTheme="majorHAnsi" w:cstheme="majorHAnsi"/>
-              </w:rPr>
-              <w:t>może być zapisany do bazy danych</w:t>
-            </w:r>
-            <w:r>
-              <w:rPr>
-                <w:rFonts w:asciiTheme="majorHAnsi" w:eastAsia="Times New Roman" w:hAnsiTheme="majorHAnsi" w:cstheme="majorHAnsi"/>
-              </w:rPr>
-              <w:t xml:space="preserve"> w </w:t>
-            </w:r>
-            <w:r>
-              <w:rPr>
-                <w:rFonts w:asciiTheme="majorHAnsi" w:eastAsia="Times New Roman" w:hAnsiTheme="majorHAnsi" w:cstheme="majorHAnsi"/>
-              </w:rPr>
-              <w:t>prz</w:t>
-            </w:r>
-            <w:r>
-              <w:rPr>
-                <w:rFonts w:asciiTheme="majorHAnsi" w:eastAsia="Times New Roman" w:hAnsiTheme="majorHAnsi" w:cstheme="majorHAnsi"/>
-              </w:rPr>
-              <w:t xml:space="preserve">ypadku </w:t>
-            </w:r>
-            <w:r>
-              <w:rPr>
-                <w:rFonts w:asciiTheme="majorHAnsi" w:eastAsia="Times New Roman" w:hAnsiTheme="majorHAnsi" w:cstheme="majorHAnsi"/>
-                <w:b/>
-              </w:rPr>
-              <w:t xml:space="preserve">rezerwacji toru </w:t>
-            </w:r>
-            <w:r>
-              <w:rPr>
-                <w:rFonts w:asciiTheme="majorHAnsi" w:eastAsia="Times New Roman" w:hAnsiTheme="majorHAnsi" w:cstheme="majorHAnsi"/>
-              </w:rPr>
-              <w:t xml:space="preserve">lub wykupienia </w:t>
-            </w:r>
-            <w:r>
-              <w:rPr>
-                <w:rFonts w:asciiTheme="majorHAnsi" w:eastAsia="Times New Roman" w:hAnsiTheme="majorHAnsi" w:cstheme="majorHAnsi"/>
-                <w:b/>
-              </w:rPr>
-              <w:t>lekcji pływania</w:t>
+              </w:rPr>
+            </w:pPr>
+            <w:r>
+              <w:rPr>
+                <w:rFonts w:asciiTheme="majorHAnsi" w:eastAsia="Times New Roman" w:hAnsiTheme="majorHAnsi" w:cstheme="majorHAnsi"/>
+              </w:rPr>
+              <w:t xml:space="preserve">Pokazuje ile </w:t>
+            </w:r>
+            <w:r>
+              <w:rPr>
+                <w:rFonts w:asciiTheme="majorHAnsi" w:eastAsia="Times New Roman" w:hAnsiTheme="majorHAnsi" w:cstheme="majorHAnsi"/>
+                <w:b/>
+              </w:rPr>
+              <w:t>usług</w:t>
+            </w:r>
+            <w:r>
+              <w:rPr>
+                <w:rFonts w:asciiTheme="majorHAnsi" w:eastAsia="Times New Roman" w:hAnsiTheme="majorHAnsi" w:cstheme="majorHAnsi"/>
+              </w:rPr>
+              <w:t xml:space="preserve"> danego typu wchodzi w skład danej </w:t>
+            </w:r>
+            <w:r>
+              <w:rPr>
+                <w:rFonts w:asciiTheme="majorHAnsi" w:eastAsia="Times New Roman" w:hAnsiTheme="majorHAnsi" w:cstheme="majorHAnsi"/>
+                <w:b/>
+              </w:rPr>
+              <w:t>transakcji</w:t>
             </w:r>
             <w:r>
               <w:rPr>
@@ -5859,7 +5894,7 @@
               <w:rPr>
                 <w:rFonts w:asciiTheme="majorHAnsi" w:eastAsia="Times New Roman" w:hAnsiTheme="majorHAnsi" w:cstheme="majorHAnsi"/>
               </w:rPr>
-              <w:t>Klient</w:t>
+              <w:t>Transakcja</w:t>
             </w:r>
           </w:p>
         </w:tc>
@@ -5872,102 +5907,110 @@
               <w:spacing w:after="120" w:line="360" w:lineRule="auto"/>
               <w:rPr>
                 <w:rFonts w:asciiTheme="majorHAnsi" w:eastAsia="Times New Roman" w:hAnsiTheme="majorHAnsi" w:cstheme="majorHAnsi"/>
-              </w:rPr>
-            </w:pPr>
-            <w:r>
-              <w:rPr>
-                <w:rFonts w:asciiTheme="majorHAnsi" w:eastAsia="Times New Roman" w:hAnsiTheme="majorHAnsi" w:cstheme="majorHAnsi"/>
-              </w:rPr>
-              <w:t>Osoba, która dokonuje</w:t>
-            </w:r>
-            <w:r>
-              <w:rPr>
-                <w:rFonts w:asciiTheme="majorHAnsi" w:eastAsia="Times New Roman" w:hAnsiTheme="majorHAnsi" w:cstheme="majorHAnsi"/>
-              </w:rPr>
-              <w:t xml:space="preserve"> transakcje „na miejscu” lub</w:t>
-            </w:r>
-            <w:r>
-              <w:rPr>
-                <w:rFonts w:asciiTheme="majorHAnsi" w:eastAsia="Times New Roman" w:hAnsiTheme="majorHAnsi" w:cstheme="majorHAnsi"/>
-              </w:rPr>
-              <w:t xml:space="preserve"> </w:t>
-            </w:r>
-            <w:r>
-              <w:rPr>
-                <w:rFonts w:asciiTheme="majorHAnsi" w:eastAsia="Times New Roman" w:hAnsiTheme="majorHAnsi" w:cstheme="majorHAnsi"/>
-                <w:b/>
-              </w:rPr>
-              <w:t xml:space="preserve">rezerwuje tor </w:t>
-            </w:r>
-            <w:r>
-              <w:rPr>
-                <w:rFonts w:asciiTheme="majorHAnsi" w:eastAsia="Times New Roman" w:hAnsiTheme="majorHAnsi" w:cstheme="majorHAnsi"/>
-              </w:rPr>
-              <w:t xml:space="preserve">albo wykupuje </w:t>
-            </w:r>
-            <w:r>
-              <w:rPr>
-                <w:rFonts w:asciiTheme="majorHAnsi" w:eastAsia="Times New Roman" w:hAnsiTheme="majorHAnsi" w:cstheme="majorHAnsi"/>
-                <w:b/>
-              </w:rPr>
-              <w:t>lekcję pływania</w:t>
-            </w:r>
-            <w:r>
-              <w:rPr>
-                <w:rFonts w:asciiTheme="majorHAnsi" w:eastAsia="Times New Roman" w:hAnsiTheme="majorHAnsi" w:cstheme="majorHAnsi"/>
-              </w:rPr>
-              <w:t xml:space="preserve"> poprzez aplikację</w:t>
-            </w:r>
-            <w:r>
-              <w:rPr>
-                <w:rFonts w:asciiTheme="majorHAnsi" w:eastAsia="Times New Roman" w:hAnsiTheme="majorHAnsi" w:cstheme="majorHAnsi"/>
-                <w:b/>
-              </w:rPr>
-              <w:t>.</w:t>
-            </w:r>
-            <w:r>
-              <w:rPr>
-                <w:rFonts w:asciiTheme="majorHAnsi" w:eastAsia="Times New Roman" w:hAnsiTheme="majorHAnsi" w:cstheme="majorHAnsi"/>
-              </w:rPr>
-              <w:t xml:space="preserve"> </w:t>
-            </w:r>
-            <w:r>
-              <w:rPr>
-                <w:rFonts w:asciiTheme="majorHAnsi" w:eastAsia="Times New Roman" w:hAnsiTheme="majorHAnsi" w:cstheme="majorHAnsi"/>
-              </w:rPr>
-              <w:t>N</w:t>
-            </w:r>
-            <w:r>
-              <w:rPr>
-                <w:rFonts w:asciiTheme="majorHAnsi" w:eastAsia="Times New Roman" w:hAnsiTheme="majorHAnsi" w:cstheme="majorHAnsi"/>
-              </w:rPr>
-              <w:t xml:space="preserve">ie wszystkie osoby, które dokonują transakcji, znajdą się w bazie danych – personalia są potrzebne tylko w </w:t>
-            </w:r>
-            <w:r>
-              <w:rPr>
-                <w:rFonts w:asciiTheme="majorHAnsi" w:eastAsia="Times New Roman" w:hAnsiTheme="majorHAnsi" w:cstheme="majorHAnsi"/>
-              </w:rPr>
-              <w:t xml:space="preserve">przypadku </w:t>
-            </w:r>
-            <w:r>
-              <w:rPr>
-                <w:rFonts w:asciiTheme="majorHAnsi" w:eastAsia="Times New Roman" w:hAnsiTheme="majorHAnsi" w:cstheme="majorHAnsi"/>
-                <w:b/>
-              </w:rPr>
-              <w:t>rezerwowania toru</w:t>
-            </w:r>
-            <w:r>
-              <w:rPr>
-                <w:rFonts w:asciiTheme="majorHAnsi" w:eastAsia="Times New Roman" w:hAnsiTheme="majorHAnsi" w:cstheme="majorHAnsi"/>
-                <w:b/>
-              </w:rPr>
-              <w:t>, kupna karnetu</w:t>
-            </w:r>
-            <w:r>
-              <w:rPr>
-                <w:rFonts w:asciiTheme="majorHAnsi" w:eastAsia="Times New Roman" w:hAnsiTheme="majorHAnsi" w:cstheme="majorHAnsi"/>
-              </w:rPr>
-              <w:t xml:space="preserve"> lub wykupu </w:t>
+                <w:b/>
+              </w:rPr>
+            </w:pPr>
+            <w:r>
+              <w:rPr>
+                <w:rFonts w:asciiTheme="majorHAnsi" w:eastAsia="Times New Roman" w:hAnsiTheme="majorHAnsi" w:cstheme="majorHAnsi"/>
+              </w:rPr>
+              <w:t xml:space="preserve">Będzie miała unikalny </w:t>
+            </w:r>
+            <w:r>
+              <w:rPr>
+                <w:rFonts w:asciiTheme="majorHAnsi" w:eastAsia="Times New Roman" w:hAnsiTheme="majorHAnsi" w:cstheme="majorHAnsi"/>
+                <w:b/>
+              </w:rPr>
+              <w:t>identyfikator</w:t>
+            </w:r>
+            <w:r>
+              <w:rPr>
+                <w:rFonts w:asciiTheme="majorHAnsi" w:eastAsia="Times New Roman" w:hAnsiTheme="majorHAnsi" w:cstheme="majorHAnsi"/>
+              </w:rPr>
+              <w:t xml:space="preserve">, </w:t>
+            </w:r>
+            <w:r>
+              <w:rPr>
+                <w:rFonts w:asciiTheme="majorHAnsi" w:eastAsia="Times New Roman" w:hAnsiTheme="majorHAnsi" w:cstheme="majorHAnsi"/>
+                <w:b/>
+              </w:rPr>
+              <w:t>datę</w:t>
+            </w:r>
+            <w:r>
+              <w:rPr>
+                <w:rFonts w:asciiTheme="majorHAnsi" w:eastAsia="Times New Roman" w:hAnsiTheme="majorHAnsi" w:cstheme="majorHAnsi"/>
+              </w:rPr>
+              <w:t xml:space="preserve"> oraz </w:t>
+            </w:r>
+            <w:r>
+              <w:rPr>
+                <w:rFonts w:asciiTheme="majorHAnsi" w:eastAsia="Times New Roman" w:hAnsiTheme="majorHAnsi" w:cstheme="majorHAnsi"/>
+                <w:b/>
+              </w:rPr>
+              <w:t xml:space="preserve">kwotę transakcji. </w:t>
+            </w:r>
+            <w:r>
+              <w:rPr>
+                <w:rFonts w:asciiTheme="majorHAnsi" w:eastAsia="Times New Roman" w:hAnsiTheme="majorHAnsi" w:cstheme="majorHAnsi"/>
+              </w:rPr>
+              <w:t xml:space="preserve">Aby powiązać ze sobą usługi i transakcje, wprowadzony będzie </w:t>
+            </w:r>
+            <w:r>
+              <w:rPr>
+                <w:rFonts w:asciiTheme="majorHAnsi" w:eastAsia="Times New Roman" w:hAnsiTheme="majorHAnsi" w:cstheme="majorHAnsi"/>
+                <w:b/>
+              </w:rPr>
+              <w:t xml:space="preserve">koszyk, </w:t>
+            </w:r>
+            <w:r>
+              <w:rPr>
+                <w:rFonts w:asciiTheme="majorHAnsi" w:eastAsia="Times New Roman" w:hAnsiTheme="majorHAnsi" w:cstheme="majorHAnsi"/>
+              </w:rPr>
+              <w:t xml:space="preserve">który będzie zawierać informacje na temat tego, ile usług danego typu wchodziło w skład konkretnej transakcji. </w:t>
+            </w:r>
+            <w:r>
+              <w:rPr>
+                <w:rFonts w:asciiTheme="majorHAnsi" w:eastAsia="Times New Roman" w:hAnsiTheme="majorHAnsi" w:cstheme="majorHAnsi"/>
+                <w:b/>
+              </w:rPr>
+              <w:t xml:space="preserve">Klient </w:t>
+            </w:r>
+            <w:r>
+              <w:rPr>
+                <w:rFonts w:asciiTheme="majorHAnsi" w:eastAsia="Times New Roman" w:hAnsiTheme="majorHAnsi" w:cstheme="majorHAnsi"/>
+              </w:rPr>
+              <w:t>może być zapisany do bazy danych</w:t>
+            </w:r>
+            <w:r>
+              <w:rPr>
+                <w:rFonts w:asciiTheme="majorHAnsi" w:eastAsia="Times New Roman" w:hAnsiTheme="majorHAnsi" w:cstheme="majorHAnsi"/>
+              </w:rPr>
+              <w:t xml:space="preserve"> w </w:t>
+            </w:r>
+            <w:r>
+              <w:rPr>
+                <w:rFonts w:asciiTheme="majorHAnsi" w:eastAsia="Times New Roman" w:hAnsiTheme="majorHAnsi" w:cstheme="majorHAnsi"/>
+              </w:rPr>
+              <w:t>prz</w:t>
+            </w:r>
+            <w:r>
+              <w:rPr>
+                <w:rFonts w:asciiTheme="majorHAnsi" w:eastAsia="Times New Roman" w:hAnsiTheme="majorHAnsi" w:cstheme="majorHAnsi"/>
+              </w:rPr>
+              <w:t xml:space="preserve">ypadku </w:t>
+            </w:r>
+            <w:r>
+              <w:rPr>
+                <w:rFonts w:asciiTheme="majorHAnsi" w:eastAsia="Times New Roman" w:hAnsiTheme="majorHAnsi" w:cstheme="majorHAnsi"/>
+                <w:b/>
+              </w:rPr>
+              <w:t xml:space="preserve">rezerwacji toru </w:t>
+            </w:r>
+            <w:r>
+              <w:rPr>
+                <w:rFonts w:asciiTheme="majorHAnsi" w:eastAsia="Times New Roman" w:hAnsiTheme="majorHAnsi" w:cstheme="majorHAnsi"/>
+              </w:rPr>
+              <w:t xml:space="preserve">lub wykupienia </w:t>
             </w:r>
             <w:r>
               <w:rPr>
@@ -5975,71 +6018,6 @@
                 <w:b/>
               </w:rPr>
               <w:t>lekcji pływania</w:t>
-            </w:r>
-            <w:r>
-              <w:rPr>
-                <w:rFonts w:asciiTheme="majorHAnsi" w:eastAsia="Times New Roman" w:hAnsiTheme="majorHAnsi" w:cstheme="majorHAnsi"/>
-              </w:rPr>
-              <w:t xml:space="preserve">. Klient będzie mieć unikalny </w:t>
-            </w:r>
-            <w:r>
-              <w:rPr>
-                <w:rFonts w:asciiTheme="majorHAnsi" w:eastAsia="Times New Roman" w:hAnsiTheme="majorHAnsi" w:cstheme="majorHAnsi"/>
-                <w:b/>
-              </w:rPr>
-              <w:t>identyfikator</w:t>
-            </w:r>
-            <w:r>
-              <w:rPr>
-                <w:rFonts w:asciiTheme="majorHAnsi" w:eastAsia="Times New Roman" w:hAnsiTheme="majorHAnsi" w:cstheme="majorHAnsi"/>
-              </w:rPr>
-              <w:t xml:space="preserve">, </w:t>
-            </w:r>
-            <w:r>
-              <w:rPr>
-                <w:rFonts w:asciiTheme="majorHAnsi" w:eastAsia="Times New Roman" w:hAnsiTheme="majorHAnsi" w:cstheme="majorHAnsi"/>
-                <w:b/>
-              </w:rPr>
-              <w:t>imię</w:t>
-            </w:r>
-            <w:r>
-              <w:rPr>
-                <w:rFonts w:asciiTheme="majorHAnsi" w:eastAsia="Times New Roman" w:hAnsiTheme="majorHAnsi" w:cstheme="majorHAnsi"/>
-              </w:rPr>
-              <w:t xml:space="preserve">, </w:t>
-            </w:r>
-            <w:r>
-              <w:rPr>
-                <w:rFonts w:asciiTheme="majorHAnsi" w:eastAsia="Times New Roman" w:hAnsiTheme="majorHAnsi" w:cstheme="majorHAnsi"/>
-                <w:b/>
-              </w:rPr>
-              <w:t>nazwisko</w:t>
-            </w:r>
-            <w:r>
-              <w:rPr>
-                <w:rFonts w:asciiTheme="majorHAnsi" w:eastAsia="Times New Roman" w:hAnsiTheme="majorHAnsi" w:cstheme="majorHAnsi"/>
-              </w:rPr>
-              <w:t xml:space="preserve">, </w:t>
-            </w:r>
-            <w:r>
-              <w:rPr>
-                <w:rFonts w:asciiTheme="majorHAnsi" w:eastAsia="Times New Roman" w:hAnsiTheme="majorHAnsi" w:cstheme="majorHAnsi"/>
-                <w:b/>
-              </w:rPr>
-              <w:t>numer telefonu</w:t>
-            </w:r>
-            <w:r>
-              <w:rPr>
-                <w:rFonts w:asciiTheme="majorHAnsi" w:eastAsia="Times New Roman" w:hAnsiTheme="majorHAnsi" w:cstheme="majorHAnsi"/>
-              </w:rPr>
-              <w:t xml:space="preserve"> oraz </w:t>
-            </w:r>
-            <w:r>
-              <w:rPr>
-                <w:rFonts w:asciiTheme="majorHAnsi" w:eastAsia="Times New Roman" w:hAnsiTheme="majorHAnsi" w:cstheme="majorHAnsi"/>
-                <w:b/>
-              </w:rPr>
-              <w:t>adres e-mail</w:t>
             </w:r>
             <w:r>
               <w:rPr>
@@ -6051,6 +6029,9 @@
         </w:tc>
       </w:tr>
       <w:tr>
+        <w:trPr>
+          <w:trHeight w:val="438"/>
+        </w:trPr>
         <w:tc>
           <w:tcPr>
             <w:tcW w:w="1843" w:type="dxa"/>
@@ -6066,6 +6047,348 @@
               <w:rPr>
                 <w:rFonts w:asciiTheme="majorHAnsi" w:eastAsia="Times New Roman" w:hAnsiTheme="majorHAnsi" w:cstheme="majorHAnsi"/>
               </w:rPr>
+              <w:t>Osoba</w:t>
+            </w:r>
+          </w:p>
+        </w:tc>
+        <w:tc>
+          <w:tcPr>
+            <w:tcW w:w="8505" w:type="dxa"/>
+          </w:tcPr>
+          <w:p>
+            <w:pPr>
+              <w:spacing w:after="120" w:line="360" w:lineRule="auto"/>
+              <w:rPr>
+                <w:rFonts w:asciiTheme="majorHAnsi" w:eastAsia="Times New Roman" w:hAnsiTheme="majorHAnsi" w:cstheme="majorHAnsi"/>
+              </w:rPr>
+            </w:pPr>
+            <w:r>
+              <w:rPr>
+                <w:rFonts w:asciiTheme="majorHAnsi" w:eastAsia="Times New Roman" w:hAnsiTheme="majorHAnsi" w:cstheme="majorHAnsi"/>
+                <w:b/>
+              </w:rPr>
+              <w:t xml:space="preserve">Właściciel, audytor </w:t>
+            </w:r>
+            <w:r>
+              <w:rPr>
+                <w:rFonts w:asciiTheme="majorHAnsi" w:eastAsia="Times New Roman" w:hAnsiTheme="majorHAnsi" w:cstheme="majorHAnsi"/>
+              </w:rPr>
+              <w:t xml:space="preserve">lub </w:t>
+            </w:r>
+            <w:bookmarkStart w:id="3" w:name="_GoBack"/>
+            <w:r>
+              <w:rPr>
+                <w:rFonts w:asciiTheme="majorHAnsi" w:eastAsia="Times New Roman" w:hAnsiTheme="majorHAnsi" w:cstheme="majorHAnsi"/>
+                <w:b/>
+              </w:rPr>
+              <w:t>pracownik</w:t>
+            </w:r>
+            <w:bookmarkEnd w:id="3"/>
+            <w:r>
+              <w:rPr>
+                <w:rFonts w:asciiTheme="majorHAnsi" w:eastAsia="Times New Roman" w:hAnsiTheme="majorHAnsi" w:cstheme="majorHAnsi"/>
+              </w:rPr>
+              <w:t>.</w:t>
+            </w:r>
+          </w:p>
+        </w:tc>
+      </w:tr>
+      <w:tr>
+        <w:trPr>
+          <w:trHeight w:val="438"/>
+        </w:trPr>
+        <w:tc>
+          <w:tcPr>
+            <w:tcW w:w="1843" w:type="dxa"/>
+          </w:tcPr>
+          <w:p>
+            <w:pPr>
+              <w:spacing w:after="120" w:line="360" w:lineRule="auto"/>
+              <w:rPr>
+                <w:rFonts w:asciiTheme="majorHAnsi" w:eastAsia="Times New Roman" w:hAnsiTheme="majorHAnsi" w:cstheme="majorHAnsi"/>
+              </w:rPr>
+            </w:pPr>
+            <w:r>
+              <w:rPr>
+                <w:rFonts w:asciiTheme="majorHAnsi" w:eastAsia="Times New Roman" w:hAnsiTheme="majorHAnsi" w:cstheme="majorHAnsi"/>
+              </w:rPr>
+              <w:t>Klient</w:t>
+            </w:r>
+          </w:p>
+        </w:tc>
+        <w:tc>
+          <w:tcPr>
+            <w:tcW w:w="8505" w:type="dxa"/>
+          </w:tcPr>
+          <w:p>
+            <w:pPr>
+              <w:spacing w:after="120" w:line="360" w:lineRule="auto"/>
+              <w:rPr>
+                <w:rFonts w:asciiTheme="majorHAnsi" w:eastAsia="Times New Roman" w:hAnsiTheme="majorHAnsi" w:cstheme="majorHAnsi"/>
+              </w:rPr>
+            </w:pPr>
+            <w:r>
+              <w:rPr>
+                <w:rFonts w:asciiTheme="majorHAnsi" w:eastAsia="Times New Roman" w:hAnsiTheme="majorHAnsi" w:cstheme="majorHAnsi"/>
+              </w:rPr>
+              <w:t>Osoba, która dokonuje</w:t>
+            </w:r>
+            <w:r>
+              <w:rPr>
+                <w:rFonts w:asciiTheme="majorHAnsi" w:eastAsia="Times New Roman" w:hAnsiTheme="majorHAnsi" w:cstheme="majorHAnsi"/>
+              </w:rPr>
+              <w:t xml:space="preserve"> transakcje „na miejscu” lub</w:t>
+            </w:r>
+            <w:r>
+              <w:rPr>
+                <w:rFonts w:asciiTheme="majorHAnsi" w:eastAsia="Times New Roman" w:hAnsiTheme="majorHAnsi" w:cstheme="majorHAnsi"/>
+              </w:rPr>
+              <w:t xml:space="preserve"> </w:t>
+            </w:r>
+            <w:r>
+              <w:rPr>
+                <w:rFonts w:asciiTheme="majorHAnsi" w:eastAsia="Times New Roman" w:hAnsiTheme="majorHAnsi" w:cstheme="majorHAnsi"/>
+                <w:b/>
+              </w:rPr>
+              <w:t xml:space="preserve">rezerwuje tor </w:t>
+            </w:r>
+            <w:r>
+              <w:rPr>
+                <w:rFonts w:asciiTheme="majorHAnsi" w:eastAsia="Times New Roman" w:hAnsiTheme="majorHAnsi" w:cstheme="majorHAnsi"/>
+              </w:rPr>
+              <w:t xml:space="preserve">albo wykupuje </w:t>
+            </w:r>
+            <w:r>
+              <w:rPr>
+                <w:rFonts w:asciiTheme="majorHAnsi" w:eastAsia="Times New Roman" w:hAnsiTheme="majorHAnsi" w:cstheme="majorHAnsi"/>
+                <w:b/>
+              </w:rPr>
+              <w:t>lekcję pływania</w:t>
+            </w:r>
+            <w:r>
+              <w:rPr>
+                <w:rFonts w:asciiTheme="majorHAnsi" w:eastAsia="Times New Roman" w:hAnsiTheme="majorHAnsi" w:cstheme="majorHAnsi"/>
+              </w:rPr>
+              <w:t xml:space="preserve"> poprzez aplikację</w:t>
+            </w:r>
+            <w:r>
+              <w:rPr>
+                <w:rFonts w:asciiTheme="majorHAnsi" w:eastAsia="Times New Roman" w:hAnsiTheme="majorHAnsi" w:cstheme="majorHAnsi"/>
+                <w:b/>
+              </w:rPr>
+              <w:t>.</w:t>
+            </w:r>
+            <w:r>
+              <w:rPr>
+                <w:rFonts w:asciiTheme="majorHAnsi" w:eastAsia="Times New Roman" w:hAnsiTheme="majorHAnsi" w:cstheme="majorHAnsi"/>
+              </w:rPr>
+              <w:t xml:space="preserve"> </w:t>
+            </w:r>
+            <w:r>
+              <w:rPr>
+                <w:rFonts w:asciiTheme="majorHAnsi" w:eastAsia="Times New Roman" w:hAnsiTheme="majorHAnsi" w:cstheme="majorHAnsi"/>
+              </w:rPr>
+              <w:t>N</w:t>
+            </w:r>
+            <w:r>
+              <w:rPr>
+                <w:rFonts w:asciiTheme="majorHAnsi" w:eastAsia="Times New Roman" w:hAnsiTheme="majorHAnsi" w:cstheme="majorHAnsi"/>
+              </w:rPr>
+              <w:t xml:space="preserve">ie wszystkie osoby, które dokonują transakcji, znajdą się w bazie danych – personalia są potrzebne tylko w </w:t>
+            </w:r>
+            <w:r>
+              <w:rPr>
+                <w:rFonts w:asciiTheme="majorHAnsi" w:eastAsia="Times New Roman" w:hAnsiTheme="majorHAnsi" w:cstheme="majorHAnsi"/>
+              </w:rPr>
+              <w:t xml:space="preserve">przypadku </w:t>
+            </w:r>
+            <w:r>
+              <w:rPr>
+                <w:rFonts w:asciiTheme="majorHAnsi" w:eastAsia="Times New Roman" w:hAnsiTheme="majorHAnsi" w:cstheme="majorHAnsi"/>
+                <w:b/>
+              </w:rPr>
+              <w:t>rezerwowania toru</w:t>
+            </w:r>
+            <w:r>
+              <w:rPr>
+                <w:rFonts w:asciiTheme="majorHAnsi" w:eastAsia="Times New Roman" w:hAnsiTheme="majorHAnsi" w:cstheme="majorHAnsi"/>
+              </w:rPr>
+              <w:t xml:space="preserve"> lub wykupu </w:t>
+            </w:r>
+            <w:r>
+              <w:rPr>
+                <w:rFonts w:asciiTheme="majorHAnsi" w:eastAsia="Times New Roman" w:hAnsiTheme="majorHAnsi" w:cstheme="majorHAnsi"/>
+                <w:b/>
+              </w:rPr>
+              <w:t>lekcji pływania</w:t>
+            </w:r>
+            <w:r>
+              <w:rPr>
+                <w:rFonts w:asciiTheme="majorHAnsi" w:eastAsia="Times New Roman" w:hAnsiTheme="majorHAnsi" w:cstheme="majorHAnsi"/>
+              </w:rPr>
+              <w:t xml:space="preserve">. Klient będzie mieć unikalny </w:t>
+            </w:r>
+            <w:r>
+              <w:rPr>
+                <w:rFonts w:asciiTheme="majorHAnsi" w:eastAsia="Times New Roman" w:hAnsiTheme="majorHAnsi" w:cstheme="majorHAnsi"/>
+                <w:b/>
+              </w:rPr>
+              <w:t>identyfikator</w:t>
+            </w:r>
+            <w:r>
+              <w:rPr>
+                <w:rFonts w:asciiTheme="majorHAnsi" w:eastAsia="Times New Roman" w:hAnsiTheme="majorHAnsi" w:cstheme="majorHAnsi"/>
+              </w:rPr>
+              <w:t xml:space="preserve">, </w:t>
+            </w:r>
+            <w:r>
+              <w:rPr>
+                <w:rFonts w:asciiTheme="majorHAnsi" w:eastAsia="Times New Roman" w:hAnsiTheme="majorHAnsi" w:cstheme="majorHAnsi"/>
+                <w:b/>
+              </w:rPr>
+              <w:t>imię</w:t>
+            </w:r>
+            <w:r>
+              <w:rPr>
+                <w:rFonts w:asciiTheme="majorHAnsi" w:eastAsia="Times New Roman" w:hAnsiTheme="majorHAnsi" w:cstheme="majorHAnsi"/>
+              </w:rPr>
+              <w:t xml:space="preserve">, </w:t>
+            </w:r>
+            <w:r>
+              <w:rPr>
+                <w:rFonts w:asciiTheme="majorHAnsi" w:eastAsia="Times New Roman" w:hAnsiTheme="majorHAnsi" w:cstheme="majorHAnsi"/>
+                <w:b/>
+              </w:rPr>
+              <w:t>nazwisko</w:t>
+            </w:r>
+            <w:r>
+              <w:rPr>
+                <w:rFonts w:asciiTheme="majorHAnsi" w:eastAsia="Times New Roman" w:hAnsiTheme="majorHAnsi" w:cstheme="majorHAnsi"/>
+              </w:rPr>
+              <w:t xml:space="preserve">, </w:t>
+            </w:r>
+            <w:r>
+              <w:rPr>
+                <w:rFonts w:asciiTheme="majorHAnsi" w:eastAsia="Times New Roman" w:hAnsiTheme="majorHAnsi" w:cstheme="majorHAnsi"/>
+                <w:b/>
+              </w:rPr>
+              <w:t>numer telefonu</w:t>
+            </w:r>
+            <w:r>
+              <w:rPr>
+                <w:rFonts w:asciiTheme="majorHAnsi" w:eastAsia="Times New Roman" w:hAnsiTheme="majorHAnsi" w:cstheme="majorHAnsi"/>
+              </w:rPr>
+              <w:t xml:space="preserve">, </w:t>
+            </w:r>
+            <w:r>
+              <w:rPr>
+                <w:rFonts w:asciiTheme="majorHAnsi" w:eastAsia="Times New Roman" w:hAnsiTheme="majorHAnsi" w:cstheme="majorHAnsi"/>
+                <w:b/>
+              </w:rPr>
+              <w:t>adres e-mail</w:t>
+            </w:r>
+            <w:r>
+              <w:rPr>
+                <w:rFonts w:asciiTheme="majorHAnsi" w:eastAsia="Times New Roman" w:hAnsiTheme="majorHAnsi" w:cstheme="majorHAnsi"/>
+                <w:b/>
+              </w:rPr>
+              <w:t xml:space="preserve"> </w:t>
+            </w:r>
+            <w:r>
+              <w:rPr>
+                <w:rFonts w:asciiTheme="majorHAnsi" w:eastAsia="Times New Roman" w:hAnsiTheme="majorHAnsi" w:cstheme="majorHAnsi"/>
+              </w:rPr>
+              <w:t>oraz login i hasło (w osobnej tabeli) przydatne do zalogowania się do aplikacji</w:t>
+            </w:r>
+            <w:r>
+              <w:rPr>
+                <w:rFonts w:asciiTheme="majorHAnsi" w:eastAsia="Times New Roman" w:hAnsiTheme="majorHAnsi" w:cstheme="majorHAnsi"/>
+              </w:rPr>
+              <w:t>.</w:t>
+            </w:r>
+          </w:p>
+        </w:tc>
+      </w:tr>
+      <w:tr>
+        <w:trPr>
+          <w:trHeight w:val="438"/>
+        </w:trPr>
+        <w:tc>
+          <w:tcPr>
+            <w:tcW w:w="1843" w:type="dxa"/>
+          </w:tcPr>
+          <w:p>
+            <w:pPr>
+              <w:spacing w:after="120" w:line="360" w:lineRule="auto"/>
+              <w:rPr>
+                <w:rFonts w:asciiTheme="majorHAnsi" w:eastAsia="Times New Roman" w:hAnsiTheme="majorHAnsi" w:cstheme="majorHAnsi"/>
+              </w:rPr>
+            </w:pPr>
+            <w:r>
+              <w:rPr>
+                <w:rFonts w:asciiTheme="majorHAnsi" w:eastAsia="Times New Roman" w:hAnsiTheme="majorHAnsi" w:cstheme="majorHAnsi"/>
+              </w:rPr>
+              <w:t>Dane do logowania</w:t>
+            </w:r>
+          </w:p>
+        </w:tc>
+        <w:tc>
+          <w:tcPr>
+            <w:tcW w:w="8505" w:type="dxa"/>
+          </w:tcPr>
+          <w:p>
+            <w:pPr>
+              <w:spacing w:after="120" w:line="360" w:lineRule="auto"/>
+              <w:rPr>
+                <w:rFonts w:asciiTheme="majorHAnsi" w:eastAsia="Times New Roman" w:hAnsiTheme="majorHAnsi" w:cstheme="majorHAnsi"/>
+                <w:b/>
+              </w:rPr>
+            </w:pPr>
+            <w:r>
+              <w:rPr>
+                <w:rFonts w:asciiTheme="majorHAnsi" w:eastAsia="Times New Roman" w:hAnsiTheme="majorHAnsi" w:cstheme="majorHAnsi"/>
+              </w:rPr>
+              <w:t xml:space="preserve">Login oraz hasło przyporządkowane do </w:t>
+            </w:r>
+            <w:r>
+              <w:rPr>
+                <w:rFonts w:asciiTheme="majorHAnsi" w:eastAsia="Times New Roman" w:hAnsiTheme="majorHAnsi" w:cstheme="majorHAnsi"/>
+                <w:b/>
+              </w:rPr>
+              <w:t>osoby</w:t>
+            </w:r>
+            <w:r>
+              <w:rPr>
+                <w:rFonts w:asciiTheme="majorHAnsi" w:eastAsia="Times New Roman" w:hAnsiTheme="majorHAnsi" w:cstheme="majorHAnsi"/>
+              </w:rPr>
+              <w:t xml:space="preserve"> lub </w:t>
+            </w:r>
+            <w:r>
+              <w:rPr>
+                <w:rFonts w:asciiTheme="majorHAnsi" w:eastAsia="Times New Roman" w:hAnsiTheme="majorHAnsi" w:cstheme="majorHAnsi"/>
+                <w:b/>
+              </w:rPr>
+              <w:t>klienta.</w:t>
+            </w:r>
+          </w:p>
+        </w:tc>
+      </w:tr>
+      <w:tr>
+        <w:tc>
+          <w:tcPr>
+            <w:tcW w:w="1843" w:type="dxa"/>
+          </w:tcPr>
+          <w:p>
+            <w:pPr>
+              <w:spacing w:after="120" w:line="360" w:lineRule="auto"/>
+              <w:rPr>
+                <w:rFonts w:asciiTheme="majorHAnsi" w:eastAsia="Times New Roman" w:hAnsiTheme="majorHAnsi" w:cstheme="majorHAnsi"/>
+              </w:rPr>
+            </w:pPr>
+            <w:r>
+              <w:rPr>
+                <w:rFonts w:asciiTheme="majorHAnsi" w:eastAsia="Times New Roman" w:hAnsiTheme="majorHAnsi" w:cstheme="majorHAnsi"/>
+              </w:rPr>
               <w:t>Ekspert ds. marketingu</w:t>
             </w:r>
           </w:p>
@@ -6091,7 +6414,27 @@
               <w:rPr>
                 <w:rFonts w:asciiTheme="majorHAnsi" w:eastAsia="Times New Roman" w:hAnsiTheme="majorHAnsi" w:cstheme="majorHAnsi"/>
               </w:rPr>
-              <w:t>ędzie mógł sprawdzić, jakie usługi nabywał dany klient w danym przedziale czasowym</w:t>
+              <w:t xml:space="preserve">ędzie mógł sprawdzić, jakie usługi nabywał dany </w:t>
+            </w:r>
+            <w:r>
+              <w:rPr>
+                <w:rFonts w:asciiTheme="majorHAnsi" w:eastAsia="Times New Roman" w:hAnsiTheme="majorHAnsi" w:cstheme="majorHAnsi"/>
+                <w:b/>
+              </w:rPr>
+              <w:t>klient</w:t>
+            </w:r>
+            <w:r>
+              <w:rPr>
+                <w:rFonts w:asciiTheme="majorHAnsi" w:eastAsia="Times New Roman" w:hAnsiTheme="majorHAnsi" w:cstheme="majorHAnsi"/>
+                <w:b/>
+              </w:rPr>
+              <w:t xml:space="preserve"> </w:t>
+            </w:r>
+            <w:r>
+              <w:rPr>
+                <w:rFonts w:asciiTheme="majorHAnsi" w:eastAsia="Times New Roman" w:hAnsiTheme="majorHAnsi" w:cstheme="majorHAnsi"/>
+              </w:rPr>
+              <w:t>w danym przedziale czasowym</w:t>
             </w:r>
             <w:r>
               <w:rPr>
@@ -6193,7 +6536,7 @@
               </wp:anchor>
             </w:drawing>
           </mc:Choice>
-          <mc:Fallback>
+          <mc:Fallback xmlns:w16se="http://schemas.microsoft.com/office/word/2015/wordml/symex" xmlns:w16cid="http://schemas.microsoft.com/office/word/2016/wordml/cid" xmlns:am3d="http://schemas.microsoft.com/office/drawing/2017/model3d" xmlns:aink="http://schemas.microsoft.com/office/drawing/2016/ink" xmlns:cx8="http://schemas.microsoft.com/office/drawing/2016/5/14/chartex" xmlns:cx7="http://schemas.microsoft.com/office/drawing/2016/5/13/chartex" xmlns:cx6="http://schemas.microsoft.com/office/drawing/2016/5/12/chartex" xmlns:cx5="http://schemas.microsoft.com/office/drawing/2016/5/11/chartex" xmlns:cx4="http://schemas.microsoft.com/office/drawing/2016/5/10/chartex" xmlns:cx3="http://schemas.microsoft.com/office/drawing/2016/5/9/chartex" xmlns:cx2="http://schemas.microsoft.com/office/drawing/2015/10/21/chartex" xmlns:cx1="http://schemas.microsoft.com/office/drawing/2015/9/8/chartex" xmlns:cx="http://schemas.microsoft.com/office/drawing/2014/chartex">
             <w:pict>
               <v:line w14:anchorId="1DFE89E7" id="Łącznik prosty 3" o:spid="_x0000_s1026" style="position:absolute;z-index:251648000;visibility:visible;mso-wrap-style:square;mso-wrap-distance-left:9pt;mso-wrap-distance-top:0;mso-wrap-distance-right:9pt;mso-wrap-distance-bottom:0;mso-position-horizontal:right;mso-position-horizontal-relative:margin;mso-position-vertical:absolute;mso-position-vertical-relative:text" from="470.05pt,19.45pt" to="991.3pt,19.45pt" o:gfxdata="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" strokecolor="#f68c36 [3049]">
                 <w10:wrap anchorx="margin"/>
@@ -6402,7 +6745,35 @@
           <w:rFonts w:asciiTheme="majorHAnsi" w:eastAsia="Times New Roman" w:hAnsiTheme="majorHAnsi" w:cstheme="majorHAnsi"/>
           <w:szCs w:val="28"/>
         </w:rPr>
-        <w:t xml:space="preserve"> bez możliwości modyfikowania; predefiniowane kwerendy: wyświetlenie listy dziesięciu najcenniejszych klientów, wyświetlenie zestawienia rezerwacji na pewien okres, wyświetlenie zestawienia transakcji i ich wartości na pewien okres, wyświetlenie procentu wykorzystanych rezerwacji</w:t>
+        <w:t xml:space="preserve"> bez możliwości modyfikowania; predefiniowane kwerend</w:t>
+      </w:r>
+      <w:r>
+        <w:rPr>
+          <w:rFonts w:asciiTheme="majorHAnsi" w:eastAsia="Times New Roman" w:hAnsiTheme="majorHAnsi" w:cstheme="majorHAnsi"/>
+          <w:szCs w:val="28"/>
+        </w:rPr>
+        <w:t>y: wyświetlenie listy</w:t>
+      </w:r>
+      <w:r>
+        <w:rPr>
+          <w:rFonts w:asciiTheme="majorHAnsi" w:eastAsia="Times New Roman" w:hAnsiTheme="majorHAnsi" w:cstheme="majorHAnsi"/>
+          <w:szCs w:val="28"/>
+        </w:rPr>
+        <w:t xml:space="preserve"> najcenniejszych klientów, wyświetlenie zestawienia rezerwacji na pewien okres, wyświetlenie zestawienia transakcji i ich wartości na pew</w:t>
+      </w:r>
+      <w:r>
+        <w:rPr>
+          <w:rFonts w:asciiTheme="majorHAnsi" w:eastAsia="Times New Roman" w:hAnsiTheme="majorHAnsi" w:cstheme="majorHAnsi"/>
+          <w:szCs w:val="28"/>
+        </w:rPr>
+        <w:t>ien okres, wyświetlenie procentu</w:t>
+      </w:r>
+      <w:r>
+        <w:rPr>
+          <w:rFonts w:asciiTheme="majorHAnsi" w:eastAsia="Times New Roman" w:hAnsiTheme="majorHAnsi" w:cstheme="majorHAnsi"/>
+          <w:szCs w:val="28"/>
+        </w:rPr>
+        <w:t xml:space="preserve"> wykorzystanych rezerwacji</w:t>
       </w:r>
     </w:p>
     <w:p>
@@ -6486,15 +6857,7 @@
           <w:rFonts w:asciiTheme="majorHAnsi" w:eastAsia="Times New Roman" w:hAnsiTheme="majorHAnsi" w:cstheme="majorHAnsi"/>
           <w:szCs w:val="28"/>
         </w:rPr>
-        <w:t xml:space="preserve"> </w:t>
-      </w:r>
-      <w:r>
-        <w:rPr>
-          <w:rFonts w:asciiTheme="majorHAnsi" w:eastAsia="Times New Roman" w:hAnsiTheme="majorHAnsi" w:cstheme="majorHAnsi"/>
-          <w:szCs w:val="28"/>
-        </w:rPr>
-        <w:br/>
-        <w:t xml:space="preserve">i </w:t>
+        <w:t xml:space="preserve"> i </w:t>
       </w:r>
       <w:r>
         <w:rPr>
@@ -6509,7 +6872,7 @@
           <w:rFonts w:asciiTheme="majorHAnsi" w:eastAsia="Times New Roman" w:hAnsiTheme="majorHAnsi" w:cstheme="majorHAnsi"/>
           <w:szCs w:val="28"/>
         </w:rPr>
-        <w:t>; predefiniowane kwerendy: zmiana pensji o pewien procent dla danego stanowiska</w:t>
+        <w:t xml:space="preserve">; </w:t>
       </w:r>
     </w:p>
     <w:p>
@@ -6576,6 +6939,29 @@
       <w:r>
         <w:rPr>
           <w:rFonts w:asciiTheme="majorHAnsi" w:eastAsia="Times New Roman" w:hAnsiTheme="majorHAnsi" w:cstheme="majorHAnsi"/>
+          <w:b/>
+          <w:szCs w:val="28"/>
+        </w:rPr>
+        <w:t xml:space="preserve">, </w:t>
+      </w:r>
+      <w:r>
+        <w:rPr>
+          <w:rFonts w:asciiTheme="majorHAnsi" w:eastAsia="Times New Roman" w:hAnsiTheme="majorHAnsi" w:cstheme="majorHAnsi"/>
+          <w:szCs w:val="28"/>
+        </w:rPr>
+        <w:t xml:space="preserve">może też </w:t>
+      </w:r>
+      <w:r>
+        <w:rPr>
+          <w:rFonts w:asciiTheme="majorHAnsi" w:eastAsia="Times New Roman" w:hAnsiTheme="majorHAnsi" w:cstheme="majorHAnsi"/>
+          <w:b/>
+          <w:szCs w:val="28"/>
+        </w:rPr>
+        <w:t>dodawać/usuwać/modyfikować informacje na temat klientów oraz dokonywanych przez nich transakcji</w:t>
+      </w:r>
+      <w:r>
+        <w:rPr>
+          <w:rFonts w:asciiTheme="majorHAnsi" w:eastAsia="Times New Roman" w:hAnsiTheme="majorHAnsi" w:cstheme="majorHAnsi"/>
           <w:szCs w:val="28"/>
         </w:rPr>
         <w:t>; predefiniowane kwerendy: zaznaczenie wykorzystania danej rezerwacji, sprawdzenie dostępności poszczególnych torów</w:t>
@@ -6888,7 +7274,21 @@
           <w:rFonts w:asciiTheme="majorHAnsi" w:eastAsia="Times New Roman" w:hAnsiTheme="majorHAnsi" w:cstheme="majorHAnsi"/>
           <w:szCs w:val="28"/>
         </w:rPr>
-        <w:t>pracownik ten nie potrzebuje znać żadnych danych wewnątrz bazy</w:t>
+        <w:t xml:space="preserve">pracownik ten nie potrzebuje </w:t>
+      </w:r>
+      <w:r>
+        <w:rPr>
+          <w:rFonts w:asciiTheme="majorHAnsi" w:eastAsia="Times New Roman" w:hAnsiTheme="majorHAnsi" w:cstheme="majorHAnsi"/>
+          <w:szCs w:val="28"/>
+        </w:rPr>
+        <w:t>mieć dostępu do</w:t>
+      </w:r>
+      <w:r>
+        <w:rPr>
+          <w:rFonts w:asciiTheme="majorHAnsi" w:eastAsia="Times New Roman" w:hAnsiTheme="majorHAnsi" w:cstheme="majorHAnsi"/>
+          <w:szCs w:val="28"/>
+        </w:rPr>
+        <w:t xml:space="preserve"> żadnych danych wewnątrz bazy</w:t>
       </w:r>
     </w:p>
     <w:p>
@@ -7144,6 +7544,30 @@
           <w:szCs w:val="28"/>
         </w:rPr>
         <w:t>klient</w:t>
+      </w:r>
+    </w:p>
+    <w:p>
+      <w:pPr>
+        <w:numPr>
+          <w:ilvl w:val="0"/>
+          <w:numId w:val="3"/>
+        </w:numPr>
+        <w:spacing w:after="120" w:line="360" w:lineRule="auto"/>
+        <w:ind w:left="284" w:firstLine="0"/>
+        <w:contextualSpacing/>
+        <w:rPr>
+          <w:rFonts w:asciiTheme="majorHAnsi" w:hAnsiTheme="majorHAnsi" w:cstheme="majorHAnsi"/>
+          <w:b/>
+          <w:sz w:val="20"/>
+        </w:rPr>
+      </w:pPr>
+      <w:r>
+        <w:rPr>
+          <w:rFonts w:asciiTheme="majorHAnsi" w:eastAsia="Times New Roman" w:hAnsiTheme="majorHAnsi" w:cstheme="majorHAnsi"/>
+          <w:sz w:val="24"/>
+          <w:szCs w:val="28"/>
+        </w:rPr>
+        <w:t>dane do logowania (oddzielne dla pracowników i klientów)</w:t>
       </w:r>
     </w:p>
     <w:p>
@@ -7396,7 +7820,7 @@
               </wp:anchor>
             </w:drawing>
           </mc:Choice>
-          <mc:Fallback>
+          <mc:Fallback xmlns:w16se="http://schemas.microsoft.com/office/word/2015/wordml/symex" xmlns:w16cid="http://schemas.microsoft.com/office/word/2016/wordml/cid" xmlns:am3d="http://schemas.microsoft.com/office/drawing/2017/model3d" xmlns:aink="http://schemas.microsoft.com/office/drawing/2016/ink" xmlns:cx8="http://schemas.microsoft.com/office/drawing/2016/5/14/chartex" xmlns:cx7="http://schemas.microsoft.com/office/drawing/2016/5/13/chartex" xmlns:cx6="http://schemas.microsoft.com/office/drawing/2016/5/12/chartex" xmlns:cx5="http://schemas.microsoft.com/office/drawing/2016/5/11/chartex" xmlns:cx4="http://schemas.microsoft.com/office/drawing/2016/5/10/chartex" xmlns:cx3="http://schemas.microsoft.com/office/drawing/2016/5/9/chartex" xmlns:cx2="http://schemas.microsoft.com/office/drawing/2015/10/21/chartex" xmlns:cx1="http://schemas.microsoft.com/office/drawing/2015/9/8/chartex" xmlns:cx="http://schemas.microsoft.com/office/drawing/2014/chartex">
             <w:pict>
               <v:line w14:anchorId="7FCA3BB7" id="Łącznik prosty 4" o:spid="_x0000_s1026" style="position:absolute;z-index:251651072;visibility:visible;mso-wrap-style:square;mso-wrap-distance-left:9pt;mso-wrap-distance-top:0;mso-wrap-distance-right:9pt;mso-wrap-distance-bottom:0;mso-position-horizontal:absolute;mso-position-horizontal-relative:text;mso-position-vertical:absolute;mso-position-vertical-relative:text" from="0,36.75pt" to="521.25pt,36.75pt" o:gfxdata="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" strokecolor="#f68c36 [3049]"/>
             </w:pict>
@@ -7580,7 +8004,7 @@
         <mc:AlternateContent>
           <mc:Choice Requires="wps">
             <w:drawing>
-              <wp:anchor distT="0" distB="0" distL="114300" distR="114300" simplePos="0" relativeHeight="251674624" behindDoc="0" locked="0" layoutInCell="1" allowOverlap="1" wp14:anchorId="43BC4CF8" wp14:editId="29E19CF0">
+              <wp:anchor distT="0" distB="0" distL="114300" distR="114300" simplePos="0" relativeHeight="251674624" behindDoc="0" locked="0" layoutInCell="1" allowOverlap="1" wp14:anchorId="43BC4CF8" wp14:editId="761C2490">
                 <wp:simplePos x="0" y="0"/>
                 <wp:positionH relativeFrom="margin">
                   <wp:align>left</wp:align>
@@ -7627,7 +8051,7 @@
               </wp:anchor>
             </w:drawing>
           </mc:Choice>
-          <mc:Fallback>
+          <mc:Fallback xmlns:w16se="http://schemas.microsoft.com/office/word/2015/wordml/symex" xmlns:w16cid="http://schemas.microsoft.com/office/word/2016/wordml/cid" xmlns:am3d="http://schemas.microsoft.com/office/drawing/2017/model3d" xmlns:aink="http://schemas.microsoft.com/office/drawing/2016/ink" xmlns:cx8="http://schemas.microsoft.com/office/drawing/2016/5/14/chartex" xmlns:cx7="http://schemas.microsoft.com/office/drawing/2016/5/13/chartex" xmlns:cx6="http://schemas.microsoft.com/office/drawing/2016/5/12/chartex" xmlns:cx5="http://schemas.microsoft.com/office/drawing/2016/5/11/chartex" xmlns:cx4="http://schemas.microsoft.com/office/drawing/2016/5/10/chartex" xmlns:cx3="http://schemas.microsoft.com/office/drawing/2016/5/9/chartex" xmlns:cx2="http://schemas.microsoft.com/office/drawing/2015/10/21/chartex" xmlns:cx1="http://schemas.microsoft.com/office/drawing/2015/9/8/chartex" xmlns:cx="http://schemas.microsoft.com/office/drawing/2014/chartex">
             <w:pict>
               <v:line w14:anchorId="512631AB" id="Łącznik prosty 10" o:spid="_x0000_s1026" style="position:absolute;z-index:251674624;visibility:visible;mso-wrap-style:square;mso-wrap-distance-left:9pt;mso-wrap-distance-top:0;mso-wrap-distance-right:9pt;mso-wrap-distance-bottom:0;mso-position-horizontal:left;mso-position-horizontal-relative:margin;mso-position-vertical:absolute;mso-position-vertical-relative:text" from="0,20.2pt" to="521.25pt,20.2pt" o:gfxdata="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" strokecolor="#f68c36 [3049]">
                 <w10:wrap anchorx="margin"/>
@@ -7668,18 +8092,10 @@
         </w:rPr>
         <w:lastRenderedPageBreak/>
         <w:drawing>
-          <wp:anchor distT="0" distB="0" distL="114300" distR="114300" simplePos="0" relativeHeight="251682816" behindDoc="0" locked="0" layoutInCell="1" allowOverlap="1" wp14:anchorId="4F4E6AAB" wp14:editId="51DF7FBF">
-            <wp:simplePos x="0" y="0"/>
-            <wp:positionH relativeFrom="column">
-              <wp:posOffset>-205105</wp:posOffset>
-            </wp:positionH>
-            <wp:positionV relativeFrom="page">
-              <wp:posOffset>731520</wp:posOffset>
-            </wp:positionV>
-            <wp:extent cx="7107555" cy="8991600"/>
-            <wp:effectExtent l="0" t="0" r="0" b="0"/>
-            <wp:wrapSquare wrapText="bothSides"/>
-            <wp:docPr id="13" name="Obraz 13"/>
+          <wp:inline distT="0" distB="0" distL="0" distR="0" wp14:anchorId="1CA7A7D9" wp14:editId="74BFAD6C">
+            <wp:extent cx="6645910" cy="9048750"/>
+            <wp:effectExtent l="0" t="0" r="2540" b="0"/>
+            <wp:docPr id="21" name="Obraz 21"/>
             <wp:cNvGraphicFramePr>
               <a:graphicFrameLocks xmlns:a="http://schemas.openxmlformats.org/drawingml/2006/main" noChangeAspect="1"/>
             </wp:cNvGraphicFramePr>
@@ -7687,11 +8103,11 @@
               <a:graphicData uri="http://schemas.openxmlformats.org/drawingml/2006/picture">
                 <pic:pic xmlns:pic="http://schemas.openxmlformats.org/drawingml/2006/picture">
                   <pic:nvPicPr>
-                    <pic:cNvPr id="13" name="Conceptual.jpg"/>
+                    <pic:cNvPr id="21" name="Conceptual-1.jpg"/>
                     <pic:cNvPicPr/>
                   </pic:nvPicPr>
                   <pic:blipFill>
-                    <a:blip r:embed="rId8" cstate="print">
+                    <a:blip r:embed="rId8">
                       <a:extLst>
                         <a:ext uri="{28A0092B-C50C-407E-A947-70E740481C1C}">
                           <a14:useLocalDpi xmlns:a14="http://schemas.microsoft.com/office/drawing/2010/main" val="0"/>
@@ -7705,7 +8121,7 @@
                   <pic:spPr>
                     <a:xfrm>
                       <a:off x="0" y="0"/>
-                      <a:ext cx="7107555" cy="8991600"/>
+                      <a:ext cx="6645910" cy="9048750"/>
                     </a:xfrm>
                     <a:prstGeom prst="rect">
                       <a:avLst/>
@@ -7714,13 +8130,7 @@
                 </pic:pic>
               </a:graphicData>
             </a:graphic>
-            <wp14:sizeRelH relativeFrom="margin">
-              <wp14:pctWidth>0</wp14:pctWidth>
-            </wp14:sizeRelH>
-            <wp14:sizeRelV relativeFrom="margin">
-              <wp14:pctHeight>0</wp14:pctHeight>
-            </wp14:sizeRelV>
-          </wp:anchor>
+          </wp:inline>
         </w:drawing>
       </w:r>
     </w:p>
@@ -7786,7 +8196,7 @@
               </wp:anchor>
             </w:drawing>
           </mc:Choice>
-          <mc:Fallback>
+          <mc:Fallback xmlns:w16se="http://schemas.microsoft.com/office/word/2015/wordml/symex" xmlns:w16cid="http://schemas.microsoft.com/office/word/2016/wordml/cid" xmlns:am3d="http://schemas.microsoft.com/office/drawing/2017/model3d" xmlns:aink="http://schemas.microsoft.com/office/drawing/2016/ink" xmlns:cx8="http://schemas.microsoft.com/office/drawing/2016/5/14/chartex" xmlns:cx7="http://schemas.microsoft.com/office/drawing/2016/5/13/chartex" xmlns:cx6="http://schemas.microsoft.com/office/drawing/2016/5/12/chartex" xmlns:cx5="http://schemas.microsoft.com/office/drawing/2016/5/11/chartex" xmlns:cx4="http://schemas.microsoft.com/office/drawing/2016/5/10/chartex" xmlns:cx3="http://schemas.microsoft.com/office/drawing/2016/5/9/chartex" xmlns:cx2="http://schemas.microsoft.com/office/drawing/2015/10/21/chartex" xmlns:cx1="http://schemas.microsoft.com/office/drawing/2015/9/8/chartex" xmlns:cx="http://schemas.microsoft.com/office/drawing/2014/chartex">
             <w:pict>
               <v:line w14:anchorId="38FF73CE" id="Łącznik prosty 8" o:spid="_x0000_s1026" style="position:absolute;z-index:251668480;visibility:visible;mso-wrap-style:square;mso-wrap-distance-left:9pt;mso-wrap-distance-top:0;mso-wrap-distance-right:9pt;mso-wrap-distance-bottom:0;mso-position-horizontal:absolute;mso-position-horizontal-relative:text;mso-position-vertical:absolute;mso-position-vertical-relative:text" from="0,18.7pt" to="521.25pt,18.7pt" o:gfxdata="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" strokecolor="#f68c36 [3049]"/>
             </w:pict>
@@ -8687,10 +9097,10 @@
         </w:rPr>
         <w:lastRenderedPageBreak/>
         <w:drawing>
-          <wp:inline distT="0" distB="0" distL="0" distR="0" wp14:anchorId="623FEA82" wp14:editId="163A8E40">
-            <wp:extent cx="9033385" cy="4867020"/>
-            <wp:effectExtent l="6668" t="0" r="3492" b="3493"/>
-            <wp:docPr id="16" name="Obraz 16"/>
+          <wp:inline distT="0" distB="0" distL="0" distR="0" wp14:anchorId="7B473D47" wp14:editId="2E9851F7">
+            <wp:extent cx="8870950" cy="5054852"/>
+            <wp:effectExtent l="3175" t="0" r="0" b="0"/>
+            <wp:docPr id="15" name="Obraz 15"/>
             <wp:cNvGraphicFramePr>
               <a:graphicFrameLocks xmlns:a="http://schemas.openxmlformats.org/drawingml/2006/main" noChangeAspect="1"/>
             </wp:cNvGraphicFramePr>
@@ -8698,7 +9108,7 @@
               <a:graphicData uri="http://schemas.openxmlformats.org/drawingml/2006/picture">
                 <pic:pic xmlns:pic="http://schemas.openxmlformats.org/drawingml/2006/picture">
                   <pic:nvPicPr>
-                    <pic:cNvPr id="16" name="Logical.png"/>
+                    <pic:cNvPr id="15" name="Logical.png"/>
                     <pic:cNvPicPr/>
                   </pic:nvPicPr>
                   <pic:blipFill>
@@ -8716,7 +9126,7 @@
                   <pic:spPr>
                     <a:xfrm rot="5400000">
                       <a:off x="0" y="0"/>
-                      <a:ext cx="9055104" cy="4878722"/>
+                      <a:ext cx="8910154" cy="5077191"/>
                     </a:xfrm>
                     <a:prstGeom prst="rect">
                       <a:avLst/>
@@ -8803,7 +9213,7 @@
               </wp:anchor>
             </w:drawing>
           </mc:Choice>
-          <mc:Fallback>
+          <mc:Fallback xmlns:w16se="http://schemas.microsoft.com/office/word/2015/wordml/symex" xmlns:w16cid="http://schemas.microsoft.com/office/word/2016/wordml/cid" xmlns:am3d="http://schemas.microsoft.com/office/drawing/2017/model3d" xmlns:aink="http://schemas.microsoft.com/office/drawing/2016/ink" xmlns:cx8="http://schemas.microsoft.com/office/drawing/2016/5/14/chartex" xmlns:cx7="http://schemas.microsoft.com/office/drawing/2016/5/13/chartex" xmlns:cx6="http://schemas.microsoft.com/office/drawing/2016/5/12/chartex" xmlns:cx5="http://schemas.microsoft.com/office/drawing/2016/5/11/chartex" xmlns:cx4="http://schemas.microsoft.com/office/drawing/2016/5/10/chartex" xmlns:cx3="http://schemas.microsoft.com/office/drawing/2016/5/9/chartex" xmlns:cx2="http://schemas.microsoft.com/office/drawing/2015/10/21/chartex" xmlns:cx1="http://schemas.microsoft.com/office/drawing/2015/9/8/chartex" xmlns:cx="http://schemas.microsoft.com/office/drawing/2014/chartex">
             <w:pict>
               <v:line w14:anchorId="1B31586F" id="Łącznik prosty 9" o:spid="_x0000_s1026" style="position:absolute;z-index:251671552;visibility:visible;mso-wrap-style:square;mso-wrap-distance-left:9pt;mso-wrap-distance-top:0;mso-wrap-distance-right:9pt;mso-wrap-distance-bottom:0;mso-position-horizontal:left;mso-position-horizontal-relative:margin;mso-position-vertical:absolute;mso-position-vertical-relative:text" from="0,19.45pt" to="521.25pt,19.45pt" o:gfxdata="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" strokecolor="#f68c36 [3049]">
                 <w10:wrap anchorx="margin"/>
@@ -9140,183 +9550,326 @@
           <w:sz w:val="24"/>
         </w:rPr>
       </w:pPr>
+      <w:r>
+        <w:rPr>
+          <w:rFonts w:asciiTheme="majorHAnsi" w:hAnsiTheme="majorHAnsi" w:cstheme="majorHAnsi"/>
+          <w:sz w:val="24"/>
+        </w:rPr>
+        <w:t>Związki jednoznaczne (1:N) zostały transformowane do klucza obcego w ta</w:t>
+      </w:r>
+      <w:r>
+        <w:rPr>
+          <w:rFonts w:asciiTheme="majorHAnsi" w:hAnsiTheme="majorHAnsi" w:cstheme="majorHAnsi"/>
+          <w:sz w:val="24"/>
+        </w:rPr>
+        <w:t>beli po stronie „wiele”. Związki  jedno-jednoznaczne</w:t>
+      </w:r>
+      <w:r>
+        <w:rPr>
+          <w:rFonts w:asciiTheme="majorHAnsi" w:hAnsiTheme="majorHAnsi" w:cstheme="majorHAnsi"/>
+          <w:sz w:val="24"/>
+        </w:rPr>
+        <w:t xml:space="preserve"> (pomiędzy </w:t>
+      </w:r>
+      <w:r>
+        <w:rPr>
+          <w:rFonts w:asciiTheme="majorHAnsi" w:hAnsiTheme="majorHAnsi" w:cstheme="majorHAnsi"/>
+          <w:sz w:val="24"/>
+        </w:rPr>
+        <w:t>encją</w:t>
+      </w:r>
+      <w:r>
+        <w:rPr>
+          <w:rFonts w:asciiTheme="majorHAnsi" w:hAnsiTheme="majorHAnsi" w:cstheme="majorHAnsi"/>
+          <w:sz w:val="24"/>
+        </w:rPr>
+        <w:t xml:space="preserve"> </w:t>
+      </w:r>
+      <w:r>
+        <w:rPr>
+          <w:rFonts w:asciiTheme="majorHAnsi" w:hAnsiTheme="majorHAnsi" w:cstheme="majorHAnsi"/>
+          <w:b/>
+          <w:sz w:val="24"/>
+        </w:rPr>
+        <w:t>Osoba</w:t>
+      </w:r>
+      <w:r>
+        <w:rPr>
+          <w:rFonts w:asciiTheme="majorHAnsi" w:hAnsiTheme="majorHAnsi" w:cstheme="majorHAnsi"/>
+          <w:b/>
+          <w:sz w:val="24"/>
+        </w:rPr>
+        <w:t>/Klient</w:t>
+      </w:r>
+      <w:r>
+        <w:rPr>
+          <w:rFonts w:asciiTheme="majorHAnsi" w:hAnsiTheme="majorHAnsi" w:cstheme="majorHAnsi"/>
+          <w:sz w:val="24"/>
+        </w:rPr>
+        <w:t xml:space="preserve">, a encją </w:t>
+      </w:r>
+      <w:r>
+        <w:rPr>
+          <w:rFonts w:asciiTheme="majorHAnsi" w:hAnsiTheme="majorHAnsi" w:cstheme="majorHAnsi"/>
+          <w:b/>
+          <w:sz w:val="24"/>
+        </w:rPr>
+        <w:t>Dane do logowania</w:t>
+      </w:r>
+      <w:r>
+        <w:rPr>
+          <w:rFonts w:asciiTheme="majorHAnsi" w:hAnsiTheme="majorHAnsi" w:cstheme="majorHAnsi"/>
+          <w:b/>
+          <w:sz w:val="24"/>
+        </w:rPr>
+        <w:t xml:space="preserve">/Dane do logowania </w:t>
+      </w:r>
+      <w:proofErr w:type="spellStart"/>
+      <w:r>
+        <w:rPr>
+          <w:rFonts w:asciiTheme="majorHAnsi" w:hAnsiTheme="majorHAnsi" w:cstheme="majorHAnsi"/>
+          <w:b/>
+          <w:sz w:val="24"/>
+        </w:rPr>
+        <w:t>klientow</w:t>
+      </w:r>
+      <w:proofErr w:type="spellEnd"/>
+      <w:r>
+        <w:rPr>
+          <w:rFonts w:asciiTheme="majorHAnsi" w:hAnsiTheme="majorHAnsi" w:cstheme="majorHAnsi"/>
+          <w:sz w:val="24"/>
+        </w:rPr>
+        <w:t>) został</w:t>
+      </w:r>
+      <w:r>
+        <w:rPr>
+          <w:rFonts w:asciiTheme="majorHAnsi" w:hAnsiTheme="majorHAnsi" w:cstheme="majorHAnsi"/>
+          <w:sz w:val="24"/>
+        </w:rPr>
+        <w:t>y transformowane</w:t>
+      </w:r>
+      <w:r>
+        <w:rPr>
+          <w:rFonts w:asciiTheme="majorHAnsi" w:hAnsiTheme="majorHAnsi" w:cstheme="majorHAnsi"/>
+          <w:sz w:val="24"/>
+        </w:rPr>
+        <w:t xml:space="preserve"> </w:t>
+      </w:r>
+      <w:r>
+        <w:rPr>
+          <w:rFonts w:asciiTheme="majorHAnsi" w:hAnsiTheme="majorHAnsi" w:cstheme="majorHAnsi"/>
+          <w:sz w:val="24"/>
+        </w:rPr>
+        <w:t xml:space="preserve">do klucza obcego w tabeli </w:t>
+      </w:r>
+      <w:proofErr w:type="spellStart"/>
+      <w:r>
+        <w:rPr>
+          <w:rFonts w:asciiTheme="majorHAnsi" w:hAnsiTheme="majorHAnsi" w:cstheme="majorHAnsi"/>
+          <w:b/>
+          <w:sz w:val="24"/>
+        </w:rPr>
+        <w:t>Dane_do_</w:t>
+      </w:r>
+      <w:r>
+        <w:rPr>
+          <w:rFonts w:asciiTheme="majorHAnsi" w:hAnsiTheme="majorHAnsi" w:cstheme="majorHAnsi"/>
+          <w:b/>
+          <w:sz w:val="24"/>
+        </w:rPr>
+        <w:t>logowani</w:t>
+      </w:r>
+      <w:r>
+        <w:rPr>
+          <w:rFonts w:asciiTheme="majorHAnsi" w:hAnsiTheme="majorHAnsi" w:cstheme="majorHAnsi"/>
+          <w:b/>
+          <w:sz w:val="24"/>
+        </w:rPr>
+        <w:t>a</w:t>
+      </w:r>
+      <w:proofErr w:type="spellEnd"/>
+      <w:r>
+        <w:rPr>
+          <w:rFonts w:asciiTheme="majorHAnsi" w:hAnsiTheme="majorHAnsi" w:cstheme="majorHAnsi"/>
+          <w:b/>
+          <w:sz w:val="24"/>
+        </w:rPr>
+        <w:t>/</w:t>
+      </w:r>
+      <w:r>
+        <w:rPr>
+          <w:rFonts w:asciiTheme="majorHAnsi" w:hAnsiTheme="majorHAnsi" w:cstheme="majorHAnsi"/>
+          <w:b/>
+          <w:sz w:val="24"/>
+        </w:rPr>
+        <w:t xml:space="preserve"> </w:t>
+      </w:r>
+      <w:proofErr w:type="spellStart"/>
+      <w:r>
+        <w:rPr>
+          <w:rFonts w:asciiTheme="majorHAnsi" w:hAnsiTheme="majorHAnsi" w:cstheme="majorHAnsi"/>
+          <w:b/>
+          <w:sz w:val="24"/>
+        </w:rPr>
+        <w:t>Dane_do_logowania</w:t>
+      </w:r>
+      <w:r>
+        <w:rPr>
+          <w:rFonts w:asciiTheme="majorHAnsi" w:hAnsiTheme="majorHAnsi" w:cstheme="majorHAnsi"/>
+          <w:b/>
+          <w:sz w:val="24"/>
+        </w:rPr>
+        <w:t>_klienci</w:t>
+      </w:r>
+      <w:proofErr w:type="spellEnd"/>
+      <w:r>
+        <w:rPr>
+          <w:rFonts w:asciiTheme="majorHAnsi" w:hAnsiTheme="majorHAnsi" w:cstheme="majorHAnsi"/>
+          <w:sz w:val="24"/>
+        </w:rPr>
+        <w:t xml:space="preserve"> (przy jednoczesnym dodaniu unikalnego indexu do kolumny z kluczem obcym)</w:t>
+      </w:r>
+      <w:r>
+        <w:rPr>
+          <w:rFonts w:asciiTheme="majorHAnsi" w:hAnsiTheme="majorHAnsi" w:cstheme="majorHAnsi"/>
+          <w:sz w:val="24"/>
+        </w:rPr>
+        <w:t xml:space="preserve">. </w:t>
+      </w:r>
     </w:p>
     <w:p>
       <w:pPr>
         <w:spacing w:after="120" w:line="360" w:lineRule="auto"/>
         <w:rPr>
-          <w:rFonts w:asciiTheme="majorHAnsi" w:hAnsiTheme="majorHAnsi" w:cstheme="majorHAnsi"/>
-          <w:sz w:val="24"/>
+          <w:sz w:val="24"/>
+          <w:szCs w:val="24"/>
         </w:rPr>
       </w:pPr>
       <w:r>
         <w:rPr>
-          <w:rFonts w:asciiTheme="majorHAnsi" w:hAnsiTheme="majorHAnsi" w:cstheme="majorHAnsi"/>
-          <w:sz w:val="24"/>
-        </w:rPr>
-        <w:t xml:space="preserve">Związki jednoznaczne (1:N) zostały transformowane do klucza obcego w tabeli po stronie „wiele”. Związek wyłączny jedno-jednoznaczny (pomiędzy </w:t>
-      </w:r>
-      <w:r>
-        <w:rPr>
-          <w:rFonts w:asciiTheme="majorHAnsi" w:hAnsiTheme="majorHAnsi" w:cstheme="majorHAnsi"/>
-          <w:sz w:val="24"/>
-        </w:rPr>
-        <w:t>encją</w:t>
-      </w:r>
-      <w:r>
-        <w:rPr>
-          <w:rFonts w:asciiTheme="majorHAnsi" w:hAnsiTheme="majorHAnsi" w:cstheme="majorHAnsi"/>
-          <w:sz w:val="24"/>
+          <w:sz w:val="24"/>
+          <w:szCs w:val="24"/>
+        </w:rPr>
+        <w:t>Model relacyjny przedstawia znormalizowaną bazę danych.</w:t>
+      </w:r>
+      <w:r>
+        <w:rPr>
+          <w:sz w:val="24"/>
+          <w:szCs w:val="24"/>
+        </w:rPr>
+        <w:t xml:space="preserve"> Kolejne etapy jej normalizacji można prześledzić, obserwując poprzedzające relacyjny modele bazy danych. Najpierw</w:t>
+      </w:r>
+      <w:r>
+        <w:rPr>
+          <w:rFonts w:asciiTheme="majorHAnsi" w:hAnsiTheme="majorHAnsi" w:cstheme="majorHAnsi"/>
+          <w:sz w:val="24"/>
+          <w:szCs w:val="24"/>
+        </w:rPr>
+        <w:t xml:space="preserve"> została wprowadzona atomowość danych</w:t>
+      </w:r>
+      <w:r>
+        <w:rPr>
+          <w:rFonts w:asciiTheme="majorHAnsi" w:hAnsiTheme="majorHAnsi" w:cstheme="majorHAnsi"/>
+          <w:sz w:val="24"/>
+          <w:szCs w:val="24"/>
+        </w:rPr>
+        <w:t xml:space="preserve"> (przekształcenie atrybutów kompozytowych takich jak: </w:t>
+      </w:r>
+      <w:r>
+        <w:rPr>
+          <w:rFonts w:asciiTheme="majorHAnsi" w:hAnsiTheme="majorHAnsi" w:cstheme="majorHAnsi"/>
+          <w:b/>
+          <w:sz w:val="24"/>
+          <w:szCs w:val="24"/>
+        </w:rPr>
+        <w:t>Dane</w:t>
+      </w:r>
+      <w:r>
+        <w:rPr>
+          <w:rFonts w:asciiTheme="majorHAnsi" w:hAnsiTheme="majorHAnsi" w:cstheme="majorHAnsi"/>
+          <w:b/>
+          <w:sz w:val="24"/>
+          <w:szCs w:val="24"/>
+        </w:rPr>
+        <w:t xml:space="preserve"> do logowania </w:t>
+      </w:r>
+      <w:r>
+        <w:rPr>
+          <w:rFonts w:asciiTheme="majorHAnsi" w:hAnsiTheme="majorHAnsi" w:cstheme="majorHAnsi"/>
+          <w:sz w:val="24"/>
+          <w:szCs w:val="24"/>
+        </w:rPr>
+        <w:t xml:space="preserve">i </w:t>
+      </w:r>
+      <w:r>
+        <w:rPr>
+          <w:rFonts w:asciiTheme="majorHAnsi" w:hAnsiTheme="majorHAnsi" w:cstheme="majorHAnsi"/>
+          <w:b/>
+          <w:sz w:val="24"/>
+          <w:szCs w:val="24"/>
+        </w:rPr>
+        <w:t>Stanowiska</w:t>
+      </w:r>
+      <w:r>
+        <w:rPr>
+          <w:rFonts w:asciiTheme="majorHAnsi" w:hAnsiTheme="majorHAnsi" w:cstheme="majorHAnsi"/>
+          <w:sz w:val="24"/>
+          <w:szCs w:val="24"/>
+        </w:rPr>
+        <w:t xml:space="preserve"> na encje)</w:t>
+      </w:r>
+      <w:r>
+        <w:rPr>
+          <w:rFonts w:asciiTheme="majorHAnsi" w:hAnsiTheme="majorHAnsi" w:cstheme="majorHAnsi"/>
+          <w:sz w:val="24"/>
+          <w:szCs w:val="24"/>
+        </w:rPr>
+        <w:t>, co odpowiada pierwszej postaci normalnej.</w:t>
+      </w:r>
+      <w:r>
+        <w:rPr>
+          <w:rFonts w:asciiTheme="majorHAnsi" w:hAnsiTheme="majorHAnsi" w:cstheme="majorHAnsi"/>
+          <w:b/>
+          <w:sz w:val="24"/>
+          <w:szCs w:val="24"/>
         </w:rPr>
         <w:t xml:space="preserve"> </w:t>
       </w:r>
       <w:r>
         <w:rPr>
           <w:rFonts w:asciiTheme="majorHAnsi" w:hAnsiTheme="majorHAnsi" w:cstheme="majorHAnsi"/>
-          <w:b/>
-          <w:sz w:val="24"/>
-        </w:rPr>
-        <w:t>Osoba</w:t>
-      </w:r>
-      <w:r>
-        <w:rPr>
-          <w:rFonts w:asciiTheme="majorHAnsi" w:hAnsiTheme="majorHAnsi" w:cstheme="majorHAnsi"/>
-          <w:sz w:val="24"/>
-        </w:rPr>
-        <w:t xml:space="preserve">, a encją </w:t>
-      </w:r>
-      <w:r>
-        <w:rPr>
-          <w:rFonts w:asciiTheme="majorHAnsi" w:hAnsiTheme="majorHAnsi" w:cstheme="majorHAnsi"/>
-          <w:b/>
-          <w:sz w:val="24"/>
-        </w:rPr>
-        <w:t>Dane do logowania</w:t>
-      </w:r>
-      <w:r>
-        <w:rPr>
-          <w:rFonts w:asciiTheme="majorHAnsi" w:hAnsiTheme="majorHAnsi" w:cstheme="majorHAnsi"/>
-          <w:sz w:val="24"/>
-        </w:rPr>
-        <w:t xml:space="preserve">) został transformowany </w:t>
-      </w:r>
-      <w:r>
-        <w:rPr>
-          <w:rFonts w:asciiTheme="majorHAnsi" w:hAnsiTheme="majorHAnsi" w:cstheme="majorHAnsi"/>
-          <w:sz w:val="24"/>
-        </w:rPr>
-        <w:t xml:space="preserve">do klucza obcego w tabeli </w:t>
-      </w:r>
-      <w:proofErr w:type="spellStart"/>
-      <w:r>
-        <w:rPr>
-          <w:rFonts w:asciiTheme="majorHAnsi" w:hAnsiTheme="majorHAnsi" w:cstheme="majorHAnsi"/>
-          <w:b/>
-          <w:sz w:val="24"/>
-        </w:rPr>
-        <w:t>Dane_do_</w:t>
-      </w:r>
-      <w:r>
-        <w:rPr>
-          <w:rFonts w:asciiTheme="majorHAnsi" w:hAnsiTheme="majorHAnsi" w:cstheme="majorHAnsi"/>
-          <w:b/>
-          <w:sz w:val="24"/>
-        </w:rPr>
-        <w:t>logowani</w:t>
-      </w:r>
-      <w:r>
-        <w:rPr>
-          <w:rFonts w:asciiTheme="majorHAnsi" w:hAnsiTheme="majorHAnsi" w:cstheme="majorHAnsi"/>
-          <w:b/>
-          <w:sz w:val="24"/>
-        </w:rPr>
-        <w:t>a</w:t>
-      </w:r>
-      <w:proofErr w:type="spellEnd"/>
-      <w:r>
-        <w:rPr>
-          <w:rFonts w:asciiTheme="majorHAnsi" w:hAnsiTheme="majorHAnsi" w:cstheme="majorHAnsi"/>
-          <w:sz w:val="24"/>
-        </w:rPr>
-        <w:t xml:space="preserve"> (przy jednoczesnym dodaniu unikalnego indexu do kolumny z kluczem obcym)</w:t>
-      </w:r>
-      <w:r>
-        <w:rPr>
-          <w:rFonts w:asciiTheme="majorHAnsi" w:hAnsiTheme="majorHAnsi" w:cstheme="majorHAnsi"/>
-          <w:sz w:val="24"/>
-        </w:rPr>
-        <w:t xml:space="preserve">. </w:t>
-      </w:r>
-    </w:p>
-    <w:p>
-      <w:pPr>
-        <w:spacing w:after="120" w:line="360" w:lineRule="auto"/>
-        <w:rPr>
-          <w:rFonts w:asciiTheme="majorHAnsi" w:hAnsiTheme="majorHAnsi" w:cstheme="majorHAnsi"/>
-          <w:sz w:val="24"/>
-        </w:rPr>
-      </w:pPr>
-    </w:p>
-    <w:p>
-      <w:pPr>
-        <w:spacing w:after="120" w:line="360" w:lineRule="auto"/>
-        <w:rPr>
-          <w:sz w:val="24"/>
-          <w:szCs w:val="24"/>
-        </w:rPr>
-      </w:pPr>
-      <w:r>
-        <w:rPr>
-          <w:sz w:val="24"/>
-          <w:szCs w:val="24"/>
-        </w:rPr>
-        <w:t>Model relacyjny przedstawia znormalizowaną bazę danych.</w:t>
-      </w:r>
-      <w:r>
-        <w:rPr>
-          <w:sz w:val="24"/>
-          <w:szCs w:val="24"/>
-        </w:rPr>
-        <w:t xml:space="preserve"> Kolejne etapy jej normalizacji można prześledzić, obserwując poprzedzające relacyjny modele bazy danych. Najpierw</w:t>
-      </w:r>
-      <w:r>
-        <w:rPr>
-          <w:rFonts w:asciiTheme="majorHAnsi" w:hAnsiTheme="majorHAnsi" w:cstheme="majorHAnsi"/>
-          <w:sz w:val="24"/>
-          <w:szCs w:val="24"/>
-        </w:rPr>
-        <w:t xml:space="preserve"> została wprowadzona atomowość danych (podział </w:t>
-      </w:r>
-      <w:r>
-        <w:rPr>
-          <w:rFonts w:asciiTheme="majorHAnsi" w:hAnsiTheme="majorHAnsi" w:cstheme="majorHAnsi"/>
-          <w:b/>
-          <w:sz w:val="24"/>
-          <w:szCs w:val="24"/>
-        </w:rPr>
-        <w:t xml:space="preserve">Danych do logowania </w:t>
-      </w:r>
-      <w:r>
-        <w:rPr>
-          <w:rFonts w:asciiTheme="majorHAnsi" w:hAnsiTheme="majorHAnsi" w:cstheme="majorHAnsi"/>
-          <w:sz w:val="24"/>
-          <w:szCs w:val="24"/>
-        </w:rPr>
-        <w:t xml:space="preserve">i </w:t>
-      </w:r>
-      <w:r>
-        <w:rPr>
-          <w:rFonts w:asciiTheme="majorHAnsi" w:hAnsiTheme="majorHAnsi" w:cstheme="majorHAnsi"/>
-          <w:b/>
-          <w:sz w:val="24"/>
-          <w:szCs w:val="24"/>
-        </w:rPr>
-        <w:t>Stanowiska</w:t>
-      </w:r>
-      <w:r>
-        <w:rPr>
-          <w:rFonts w:asciiTheme="majorHAnsi" w:hAnsiTheme="majorHAnsi" w:cstheme="majorHAnsi"/>
-          <w:b/>
+          <w:sz w:val="24"/>
+          <w:szCs w:val="24"/>
+        </w:rPr>
+        <w:t>Przejście</w:t>
+      </w:r>
+      <w:r>
+        <w:rPr>
+          <w:rFonts w:asciiTheme="majorHAnsi" w:hAnsiTheme="majorHAnsi" w:cstheme="majorHAnsi"/>
+          <w:sz w:val="24"/>
+          <w:szCs w:val="24"/>
+        </w:rPr>
+        <w:t xml:space="preserve"> do drugiej postaci normalnej objawia się </w:t>
+      </w:r>
+      <w:r>
+        <w:rPr>
+          <w:rFonts w:asciiTheme="majorHAnsi" w:hAnsiTheme="majorHAnsi" w:cstheme="majorHAnsi"/>
+          <w:sz w:val="24"/>
+          <w:szCs w:val="24"/>
+        </w:rPr>
+        <w:t>wyróżnienie</w:t>
+      </w:r>
+      <w:r>
+        <w:rPr>
+          <w:rFonts w:asciiTheme="majorHAnsi" w:hAnsiTheme="majorHAnsi" w:cstheme="majorHAnsi"/>
+          <w:sz w:val="24"/>
+          <w:szCs w:val="24"/>
+        </w:rPr>
+        <w:t>m</w:t>
+      </w:r>
+      <w:r>
+        <w:rPr>
+          <w:rFonts w:asciiTheme="majorHAnsi" w:hAnsiTheme="majorHAnsi" w:cstheme="majorHAnsi"/>
           <w:sz w:val="24"/>
           <w:szCs w:val="24"/>
         </w:rPr>
@@ -9328,56 +9881,15 @@
           <w:sz w:val="24"/>
           <w:szCs w:val="24"/>
         </w:rPr>
-        <w:t>na atrybuty odpowiadające ich atrybutom kompozytowym z modelu konceptualnego), co odpowiada pierwszej postaci normalnej.</w:t>
-      </w:r>
-      <w:r>
-        <w:rPr>
-          <w:rFonts w:asciiTheme="majorHAnsi" w:hAnsiTheme="majorHAnsi" w:cstheme="majorHAnsi"/>
-          <w:b/>
-          <w:sz w:val="24"/>
-          <w:szCs w:val="24"/>
-        </w:rPr>
-        <w:t xml:space="preserve"> </w:t>
-      </w:r>
-      <w:r>
-        <w:rPr>
-          <w:rFonts w:asciiTheme="majorHAnsi" w:hAnsiTheme="majorHAnsi" w:cstheme="majorHAnsi"/>
-          <w:sz w:val="24"/>
-          <w:szCs w:val="24"/>
-        </w:rPr>
-        <w:t>Przejście</w:t>
-      </w:r>
-      <w:r>
-        <w:rPr>
-          <w:rFonts w:asciiTheme="majorHAnsi" w:hAnsiTheme="majorHAnsi" w:cstheme="majorHAnsi"/>
-          <w:sz w:val="24"/>
-          <w:szCs w:val="24"/>
-        </w:rPr>
-        <w:t xml:space="preserve"> do drugiej postaci normalnej objawia się </w:t>
-      </w:r>
-      <w:r>
-        <w:rPr>
-          <w:rFonts w:asciiTheme="majorHAnsi" w:hAnsiTheme="majorHAnsi" w:cstheme="majorHAnsi"/>
-          <w:sz w:val="24"/>
-          <w:szCs w:val="24"/>
-        </w:rPr>
-        <w:t>wyróżnienie</w:t>
-      </w:r>
-      <w:r>
-        <w:rPr>
-          <w:rFonts w:asciiTheme="majorHAnsi" w:hAnsiTheme="majorHAnsi" w:cstheme="majorHAnsi"/>
-          <w:sz w:val="24"/>
-          <w:szCs w:val="24"/>
-        </w:rPr>
-        <w:t>m</w:t>
-      </w:r>
-      <w:r>
-        <w:rPr>
-          <w:rFonts w:asciiTheme="majorHAnsi" w:hAnsiTheme="majorHAnsi" w:cstheme="majorHAnsi"/>
-          <w:sz w:val="24"/>
-          <w:szCs w:val="24"/>
-        </w:rPr>
-        <w:t xml:space="preserve"> nowych encji: </w:t>
+        <w:t>wcześniej wymienionych</w:t>
+      </w:r>
+      <w:r>
+        <w:rPr>
+          <w:rFonts w:asciiTheme="majorHAnsi" w:hAnsiTheme="majorHAnsi" w:cstheme="majorHAnsi"/>
+          <w:sz w:val="24"/>
+          <w:szCs w:val="24"/>
+        </w:rPr>
+        <w:t xml:space="preserve"> encji: </w:t>
       </w:r>
       <w:r>
         <w:rPr>
@@ -9630,10 +10142,10 @@
         </w:rPr>
         <w:lastRenderedPageBreak/>
         <w:drawing>
-          <wp:inline distT="0" distB="0" distL="0" distR="0" wp14:anchorId="09ED10D0" wp14:editId="785CA474">
-            <wp:extent cx="9007277" cy="4787046"/>
-            <wp:effectExtent l="0" t="4445" r="0" b="0"/>
-            <wp:docPr id="19" name="Obraz 19"/>
+          <wp:inline distT="0" distB="0" distL="0" distR="0" wp14:anchorId="5D1C0787" wp14:editId="12A1B1B9">
+            <wp:extent cx="9151620" cy="6281677"/>
+            <wp:effectExtent l="6350" t="0" r="0" b="0"/>
+            <wp:docPr id="18" name="Obraz 18"/>
             <wp:cNvGraphicFramePr>
               <a:graphicFrameLocks xmlns:a="http://schemas.openxmlformats.org/drawingml/2006/main" noChangeAspect="1"/>
             </wp:cNvGraphicFramePr>
@@ -9641,7 +10153,7 @@
               <a:graphicData uri="http://schemas.openxmlformats.org/drawingml/2006/picture">
                 <pic:pic xmlns:pic="http://schemas.openxmlformats.org/drawingml/2006/picture">
                   <pic:nvPicPr>
-                    <pic:cNvPr id="19" name="Relational.png"/>
+                    <pic:cNvPr id="18" name="Relational_1.png"/>
                     <pic:cNvPicPr/>
                   </pic:nvPicPr>
                   <pic:blipFill>
@@ -9659,7 +10171,7 @@
                   <pic:spPr>
                     <a:xfrm rot="5400000">
                       <a:off x="0" y="0"/>
-                      <a:ext cx="9069339" cy="4820030"/>
+                      <a:ext cx="9186291" cy="6305475"/>
                     </a:xfrm>
                     <a:prstGeom prst="rect">
                       <a:avLst/>
@@ -9739,7 +10251,7 @@
               </wp:anchor>
             </w:drawing>
           </mc:Choice>
-          <mc:Fallback>
+          <mc:Fallback xmlns:w16se="http://schemas.microsoft.com/office/word/2015/wordml/symex" xmlns:w16cid="http://schemas.microsoft.com/office/word/2016/wordml/cid" xmlns:am3d="http://schemas.microsoft.com/office/drawing/2017/model3d" xmlns:aink="http://schemas.microsoft.com/office/drawing/2016/ink" xmlns:cx8="http://schemas.microsoft.com/office/drawing/2016/5/14/chartex" xmlns:cx7="http://schemas.microsoft.com/office/drawing/2016/5/13/chartex" xmlns:cx6="http://schemas.microsoft.com/office/drawing/2016/5/12/chartex" xmlns:cx5="http://schemas.microsoft.com/office/drawing/2016/5/11/chartex" xmlns:cx4="http://schemas.microsoft.com/office/drawing/2016/5/10/chartex" xmlns:cx3="http://schemas.microsoft.com/office/drawing/2016/5/9/chartex" xmlns:cx2="http://schemas.microsoft.com/office/drawing/2015/10/21/chartex" xmlns:cx1="http://schemas.microsoft.com/office/drawing/2015/9/8/chartex" xmlns:cx="http://schemas.microsoft.com/office/drawing/2014/chartex">
             <w:pict>
               <v:line w14:anchorId="271D187E" id="Łącznik prosty 17" o:spid="_x0000_s1026" style="position:absolute;z-index:251680768;visibility:visible;mso-wrap-style:square;mso-wrap-distance-left:9pt;mso-wrap-distance-top:0;mso-wrap-distance-right:9pt;mso-wrap-distance-bottom:0;mso-position-horizontal:right;mso-position-horizontal-relative:margin;mso-position-vertical:absolute;mso-position-vertical-relative:text" from="470.05pt,19.45pt" to="991.3pt,19.45pt" o:gfxdata="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" strokecolor="#f69240">
                 <w10:wrap anchorx="margin"/>
@@ -9765,9 +10277,9 @@
         <w:tblLook w:val="04A0" w:firstRow="1" w:lastRow="0" w:firstColumn="1" w:lastColumn="0" w:noHBand="0" w:noVBand="1"/>
       </w:tblPr>
       <w:tblGrid>
-        <w:gridCol w:w="2137"/>
-        <w:gridCol w:w="4635"/>
-        <w:gridCol w:w="3576"/>
+        <w:gridCol w:w="2732"/>
+        <w:gridCol w:w="4181"/>
+        <w:gridCol w:w="3435"/>
       </w:tblGrid>
       <w:tr>
         <w:tc>
@@ -11190,9 +11702,9 @@
               </w:rPr>
               <w:t>_Numer_uslugi</w:t>
             </w:r>
-          </w:p>
-        </w:tc>
-        <w:proofErr w:type="spellEnd"/>
+            <w:proofErr w:type="spellEnd"/>
+          </w:p>
+        </w:tc>
       </w:tr>
       <w:tr>
         <w:trPr>
@@ -11300,6 +11812,93 @@
               <w:rPr>
                 <w:rFonts w:asciiTheme="majorHAnsi" w:hAnsiTheme="majorHAnsi" w:cstheme="majorHAnsi"/>
               </w:rPr>
+              <w:t>Dane_do_</w:t>
+            </w:r>
+            <w:r>
+              <w:rPr>
+                <w:rFonts w:asciiTheme="majorHAnsi" w:hAnsiTheme="majorHAnsi" w:cstheme="majorHAnsi"/>
+              </w:rPr>
+              <w:t>logowania</w:t>
+            </w:r>
+            <w:r>
+              <w:rPr>
+                <w:rFonts w:asciiTheme="majorHAnsi" w:hAnsiTheme="majorHAnsi" w:cstheme="majorHAnsi"/>
+              </w:rPr>
+              <w:t>_klienci</w:t>
+            </w:r>
+            <w:proofErr w:type="spellEnd"/>
+          </w:p>
+        </w:tc>
+        <w:tc>
+          <w:tcPr>
+            <w:tcW w:w="4801" w:type="dxa"/>
+          </w:tcPr>
+          <w:p>
+            <w:pPr>
+              <w:rPr>
+                <w:rFonts w:asciiTheme="majorHAnsi" w:hAnsiTheme="majorHAnsi" w:cstheme="majorHAnsi"/>
+              </w:rPr>
+            </w:pPr>
+            <w:r>
+              <w:rPr>
+                <w:rFonts w:asciiTheme="majorHAnsi" w:hAnsiTheme="majorHAnsi" w:cstheme="majorHAnsi"/>
+              </w:rPr>
+              <w:t>Id</w:t>
+            </w:r>
+          </w:p>
+        </w:tc>
+        <w:tc>
+          <w:tcPr>
+            <w:tcW w:w="3628" w:type="dxa"/>
+          </w:tcPr>
+          <w:p>
+            <w:pPr>
+              <w:rPr>
+                <w:rFonts w:asciiTheme="majorHAnsi" w:hAnsiTheme="majorHAnsi" w:cstheme="majorHAnsi"/>
+              </w:rPr>
+            </w:pPr>
+            <w:proofErr w:type="spellStart"/>
+            <w:r>
+              <w:rPr>
+                <w:rFonts w:asciiTheme="majorHAnsi" w:hAnsiTheme="majorHAnsi" w:cstheme="majorHAnsi"/>
+              </w:rPr>
+              <w:t>Klienci</w:t>
+            </w:r>
+            <w:r>
+              <w:rPr>
+                <w:rFonts w:asciiTheme="majorHAnsi" w:hAnsiTheme="majorHAnsi" w:cstheme="majorHAnsi"/>
+              </w:rPr>
+              <w:t>_Numer_</w:t>
+            </w:r>
+            <w:r>
+              <w:rPr>
+                <w:rFonts w:asciiTheme="majorHAnsi" w:hAnsiTheme="majorHAnsi" w:cstheme="majorHAnsi"/>
+              </w:rPr>
+              <w:t>klienta</w:t>
+            </w:r>
+            <w:proofErr w:type="spellEnd"/>
+          </w:p>
+        </w:tc>
+      </w:tr>
+      <w:tr>
+        <w:trPr>
+          <w:trHeight w:val="437"/>
+        </w:trPr>
+        <w:tc>
+          <w:tcPr>
+            <w:tcW w:w="2145" w:type="dxa"/>
+          </w:tcPr>
+          <w:p>
+            <w:pPr>
+              <w:rPr>
+                <w:rFonts w:asciiTheme="majorHAnsi" w:hAnsiTheme="majorHAnsi" w:cstheme="majorHAnsi"/>
+              </w:rPr>
+            </w:pPr>
+            <w:proofErr w:type="spellStart"/>
+            <w:r>
+              <w:rPr>
+                <w:rFonts w:asciiTheme="majorHAnsi" w:hAnsiTheme="majorHAnsi" w:cstheme="majorHAnsi"/>
+              </w:rPr>
               <w:t>Uczestnicy_lekcji</w:t>
             </w:r>
             <w:proofErr w:type="spellEnd"/>
@@ -11381,7 +11980,6 @@
         </w:tc>
       </w:tr>
     </w:tbl>
-    <w:p/>
     <w:p/>
     <w:p/>
     <w:p/>
@@ -11410,16 +12008,16 @@
         <mc:AlternateContent>
           <mc:Choice Requires="wps">
             <w:drawing>
-              <wp:anchor distT="0" distB="0" distL="114300" distR="114300" simplePos="0" relativeHeight="251684864" behindDoc="0" locked="0" layoutInCell="1" allowOverlap="1" wp14:anchorId="140D99B2" wp14:editId="6A5CD846">
+              <wp:anchor distT="0" distB="0" distL="114300" distR="114300" simplePos="0" relativeHeight="251684864" behindDoc="0" locked="0" layoutInCell="1" allowOverlap="1" wp14:anchorId="140D99B2" wp14:editId="2B1AF528">
                 <wp:simplePos x="0" y="0"/>
                 <wp:positionH relativeFrom="margin">
-                  <wp:align>left</wp:align>
+                  <wp:align>right</wp:align>
                 </wp:positionH>
                 <wp:positionV relativeFrom="paragraph">
-                  <wp:posOffset>273685</wp:posOffset>
+                  <wp:posOffset>254635</wp:posOffset>
                 </wp:positionV>
                 <wp:extent cx="6619875" cy="0"/>
-                <wp:effectExtent l="0" t="0" r="0" b="0"/>
+                <wp:effectExtent l="0" t="0" r="28575" b="19050"/>
                 <wp:wrapNone/>
                 <wp:docPr id="20" name="Łącznik prosty 20"/>
                 <wp:cNvGraphicFramePr/>
@@ -11459,7 +12057,7 @@
           </mc:Choice>
           <mc:Fallback>
             <w:pict>
-              <v:line w14:anchorId="3AF97AE1" id="Łącznik prosty 20" o:spid="_x0000_s1026" style="position:absolute;z-index:251684864;visibility:visible;mso-wrap-style:square;mso-wrap-distance-left:9pt;mso-wrap-distance-top:0;mso-wrap-distance-right:9pt;mso-wrap-distance-bottom:0;mso-position-horizontal:left;mso-position-horizontal-relative:margin;mso-position-vertical:absolute;mso-position-vertical-relative:text" from="0,21.55pt" to="521.25pt,21.55pt" o:gfxdata="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" strokecolor="#f68c36 [3049]">
+              <v:line w14:anchorId="6D0DDA34" id="Łącznik prosty 20" o:spid="_x0000_s1026" style="position:absolute;z-index:251684864;visibility:visible;mso-wrap-style:square;mso-wrap-distance-left:9pt;mso-wrap-distance-top:0;mso-wrap-distance-right:9pt;mso-wrap-distance-bottom:0;mso-position-horizontal:right;mso-position-horizontal-relative:margin;mso-position-vertical:absolute;mso-position-vertical-relative:text" from="470.05pt,20.05pt" to="991.3pt,20.05pt" o:gfxdata="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" strokecolor="#f68c36 [3049]">
                 <w10:wrap anchorx="margin"/>
               </v:line>
             </w:pict>
@@ -11625,84 +12223,7 @@
           <w:sz w:val="24"/>
           <w:szCs w:val="24"/>
         </w:rPr>
-        <w:t xml:space="preserve"> (aczkolwiek są one znacznie mniejsze, niż te wymienione w pierwszej kolejności). Każda z czterech pierwszych tabel charakteryzuje się wysokim przyrostem czasowym, z tego względu można rozważyć przechowywanie danych</w:t>
-      </w:r>
-      <w:r>
-        <w:rPr>
-          <w:sz w:val="24"/>
-          <w:szCs w:val="24"/>
-        </w:rPr>
-        <w:t xml:space="preserve"> np.</w:t>
-      </w:r>
-      <w:r>
-        <w:rPr>
-          <w:sz w:val="24"/>
-          <w:szCs w:val="24"/>
-        </w:rPr>
-        <w:t xml:space="preserve"> jedynie</w:t>
-      </w:r>
-      <w:r>
-        <w:rPr>
-          <w:sz w:val="24"/>
-          <w:szCs w:val="24"/>
-        </w:rPr>
-        <w:t xml:space="preserve"> z</w:t>
-      </w:r>
-      <w:r>
-        <w:rPr>
-          <w:sz w:val="24"/>
-          <w:szCs w:val="24"/>
-        </w:rPr>
-        <w:t xml:space="preserve"> dwóch</w:t>
-      </w:r>
-      <w:r>
-        <w:rPr>
-          <w:sz w:val="24"/>
-          <w:szCs w:val="24"/>
-        </w:rPr>
-        <w:t xml:space="preserve"> ostatnich</w:t>
-      </w:r>
-      <w:r>
-        <w:rPr>
-          <w:sz w:val="24"/>
-          <w:szCs w:val="24"/>
-        </w:rPr>
-        <w:t xml:space="preserve"> </w:t>
-      </w:r>
-      <w:r>
-        <w:rPr>
-          <w:sz w:val="24"/>
-          <w:szCs w:val="24"/>
-        </w:rPr>
-        <w:t>lat (takie rozwiązanie zastosowaliśmy).</w:t>
-      </w:r>
-      <w:r>
-        <w:rPr>
-          <w:sz w:val="24"/>
-          <w:szCs w:val="24"/>
-        </w:rPr>
-        <w:t xml:space="preserve"> Można również usuwać dane klientów</w:t>
-      </w:r>
-      <w:r>
-        <w:rPr>
-          <w:sz w:val="24"/>
-          <w:szCs w:val="24"/>
-        </w:rPr>
-        <w:t xml:space="preserve"> (i ich dane do logowania)</w:t>
-      </w:r>
-      <w:r>
-        <w:rPr>
-          <w:sz w:val="24"/>
-          <w:szCs w:val="24"/>
-        </w:rPr>
-        <w:t>, którzy nie korzystali z usług przez dłuższy czas (np. rok).</w:t>
-      </w:r>
-      <w:r>
-        <w:rPr>
-          <w:sz w:val="24"/>
-          <w:szCs w:val="24"/>
-        </w:rPr>
-        <w:t xml:space="preserve"> Pozostałe tabele są małe i praktycznie nie występuje w nich przyrost czasowy (a jeśli nawet, to znikomy).</w:t>
+        <w:t xml:space="preserve"> (aczkolwiek są one znacznie mniejsze, niż te wymienione w pierwszej kolejności). Każda z czterech pierwszych tabel charakteryzuje się wysokim przyrostem czasowym, z tego względu można rozważyć przechowywanie danych np. jedynie z dwóch ostatnich lat (takie rozwiązanie zastosowaliśmy). Można również usuwać dane klientów (i ich dane do logowania), którzy nie korzystali z usług przez dłuższy czas (np. rok). Pozostałe tabele są małe i praktycznie nie występuje w nich przyrost czasowy (a jeśli nawet, to znikomy).</w:t>
       </w:r>
     </w:p>
     <w:p>
@@ -11718,7 +12239,7 @@
           <w:sz w:val="24"/>
           <w:szCs w:val="24"/>
         </w:rPr>
-        <w:t xml:space="preserve">W celach partycjonowania zostało utworzonych osiem przestrzeni tabel, każda odpowiadająca poszczególnemu kwartałowi z ostatnich dwóch lat. Do partycjonowania wybraliśmy tabele: </w:t>
+        <w:t xml:space="preserve">W celach partycjonowania zostało utworzonych dziewięć przestrzeni tabel, odpowiadających poszczególnym kwartałom lat 2017-2019. Do partycjonowania wybraliśmy tabele: </w:t>
       </w:r>
       <w:r>
         <w:rPr>
@@ -11775,14 +12296,7 @@
           <w:sz w:val="24"/>
           <w:szCs w:val="24"/>
         </w:rPr>
-        <w:t>. Każda z nich została podzielona na osiem partycji (zgodnie z przyjętym kryterium podziału), które zostały przyporządkowane do odpowiednich przestrzeni tabel. Wybraliśmy takie właśnie tabele</w:t>
-      </w:r>
-      <w:r>
-        <w:rPr>
-          <w:sz w:val="24"/>
-          <w:szCs w:val="24"/>
-        </w:rPr>
-        <w:t xml:space="preserve">, ponieważ są one największymi w naszej bazie. Kryterium podziału również było dosyć oczywiste, ponieważ dostępy do tych tabel zwykle wiążą się z badaniem pewnego przedziału czasowego (np. kwartału). Tabela </w:t>
+        <w:t xml:space="preserve">. Każda z nich została podzielona na dziewięć partycji (zgodnie z przyjętym kryterium podziału), które zostały przyporządkowane do odpowiednich przestrzeni tabel. Wybraliśmy takie właśnie tabele, ponieważ są one największymi w naszej bazie. Kryterium podziału również było dosyć oczywiste, ponieważ dostępy do tych tabel zwykle wiążą się z badaniem pewnego przedziału czasowego (np. kwartału). Tabela </w:t>
       </w:r>
       <w:r>
         <w:rPr>
@@ -11862,14 +12376,7 @@
           <w:sz w:val="24"/>
           <w:szCs w:val="24"/>
         </w:rPr>
-        <w:t xml:space="preserve">, będący jej kluczem obcym, w celu zapewnienia unikalności danych do logowania dla </w:t>
-      </w:r>
-      <w:r>
-        <w:rPr>
-          <w:sz w:val="24"/>
-          <w:szCs w:val="24"/>
-        </w:rPr>
-        <w:t xml:space="preserve">każdego z klientów. Pozostałe dwa, jeden nałożony na kolumnę </w:t>
+        <w:t xml:space="preserve">, będący jej kluczem obcym, w celu zapewnienia unikalności danych do logowania dla każdego z klientów. Pozostałe dwa, jeden nałożony na kolumnę </w:t>
       </w:r>
       <w:proofErr w:type="spellStart"/>
       <w:r>
@@ -11959,7 +12466,15 @@
           <w:sz w:val="24"/>
           <w:szCs w:val="24"/>
         </w:rPr>
-        <w:t xml:space="preserve">Ostatni punkt dotyczy kopii zapasowych bazy danych. Jako że taka kopia jest tworzona domyślnie podczas instalacji bazy (i dotyczy ona później jej całości), zostaną podane jedynie tabele, dla których istotne jest utworzenie takiej kopii, ze względu na brak możliwości odtworzenia utraconych w razie awarii danych. Są to: </w:t>
+        <w:t xml:space="preserve">Ostatni punkt dotyczy kopii zapasowych bazy danych. Jako że taka kopia jest tworzona domyślnie podczas instalacji bazy (i dotyczy ona później jej całości), zostaną podane jedynie tabele, dla których istotne jest </w:t>
+      </w:r>
+      <w:r>
+        <w:rPr>
+          <w:sz w:val="24"/>
+          <w:szCs w:val="24"/>
+        </w:rPr>
+        <w:lastRenderedPageBreak/>
+        <w:t xml:space="preserve">utworzenie takiej kopii, ze względu na brak możliwości odtworzenia utraconych w razie awarii danych. Są to: </w:t>
       </w:r>
       <w:r>
         <w:rPr>
@@ -12050,6 +12565,15 @@
         </w:rPr>
         <w:t>.</w:t>
       </w:r>
+    </w:p>
+    <w:p>
+      <w:pPr>
+        <w:spacing w:after="120" w:line="360" w:lineRule="auto"/>
+        <w:rPr>
+          <w:sz w:val="24"/>
+          <w:szCs w:val="24"/>
+        </w:rPr>
+      </w:pPr>
     </w:p>
     <w:sectPr>
       <w:headerReference w:type="default" r:id="rId11"/>
@@ -12064,7 +12588,7 @@
 </file>
 
 <file path=word/endnotes.xml><?xml version="1.0" encoding="utf-8"?>
-<w:endnotes xmlns:wpc="http://schemas.microsoft.com/office/word/2010/wordprocessingCanvas" xmlns:cx="http://schemas.microsoft.com/office/drawing/2014/chartex" xmlns:cx1="http://schemas.microsoft.com/office/drawing/2015/9/8/chartex" xmlns:cx2="http://schemas.microsoft.com/office/drawing/2015/10/21/chartex" xmlns:cx3="http://schemas.microsoft.com/office/drawing/2016/5/9/chartex" xmlns:cx4="http://schemas.microsoft.com/office/drawing/2016/5/10/chartex" xmlns:cx5="http://schemas.microsoft.com/office/drawing/2016/5/11/chartex" xmlns:cx6="http://schemas.microsoft.com/office/drawing/2016/5/12/chartex" xmlns:cx7="http://schemas.microsoft.com/office/drawing/2016/5/13/chartex" xmlns:cx8="http://schemas.microsoft.com/office/drawing/2016/5/14/chartex" xmlns:mc="http://schemas.openxmlformats.org/markup-compatibility/2006" xmlns:aink="http://schemas.microsoft.com/office/drawing/2016/ink" xmlns:am3d="http://schemas.microsoft.com/office/drawing/2017/model3d" xmlns:o="urn:schemas-microsoft-com:office:office" xmlns:r="http://schemas.openxmlformats.org/officeDocument/2006/relationships" xmlns:m="http://schemas.openxmlformats.org/officeDocument/2006/math" xmlns:v="urn:schemas-microsoft-com:vml" xmlns:wp14="http://schemas.microsoft.com/office/word/2010/wordprocessingDrawing" xmlns:wp="http://schemas.openxmlformats.org/drawingml/2006/wordprocessingDrawing" xmlns:w10="urn:schemas-microsoft-com:office:word" xmlns:w="http://schemas.openxmlformats.org/wordprocessingml/2006/main" xmlns:w14="http://schemas.microsoft.com/office/word/2010/wordml" xmlns:w15="http://schemas.microsoft.com/office/word/2012/wordml" xmlns:w16cid="http://schemas.microsoft.com/office/word/2016/wordml/cid" xmlns:w16se="http://schemas.microsoft.com/office/word/2015/wordml/symex" xmlns:wpg="http://schemas.microsoft.com/office/word/2010/wordprocessingGroup" xmlns:wpi="http://schemas.microsoft.com/office/word/2010/wordprocessingInk" xmlns:wne="http://schemas.microsoft.com/office/word/2006/wordml" xmlns:wps="http://schemas.microsoft.com/office/word/2010/wordprocessingShape" mc:Ignorable="w14 w15 w16se w16cid wp14">
+<w:endnotes xmlns:wpc="http://schemas.microsoft.com/office/word/2010/wordprocessingCanvas" xmlns:mc="http://schemas.openxmlformats.org/markup-compatibility/2006" xmlns:o="urn:schemas-microsoft-com:office:office" xmlns:r="http://schemas.openxmlformats.org/officeDocument/2006/relationships" xmlns:m="http://schemas.openxmlformats.org/officeDocument/2006/math" xmlns:v="urn:schemas-microsoft-com:vml" xmlns:wp14="http://schemas.microsoft.com/office/word/2010/wordprocessingDrawing" xmlns:wp="http://schemas.openxmlformats.org/drawingml/2006/wordprocessingDrawing" xmlns:w10="urn:schemas-microsoft-com:office:word" xmlns:w="http://schemas.openxmlformats.org/wordprocessingml/2006/main" xmlns:w14="http://schemas.microsoft.com/office/word/2010/wordml" xmlns:w15="http://schemas.microsoft.com/office/word/2012/wordml" xmlns:wpg="http://schemas.microsoft.com/office/word/2010/wordprocessingGroup" xmlns:wpi="http://schemas.microsoft.com/office/word/2010/wordprocessingInk" xmlns:wne="http://schemas.microsoft.com/office/word/2006/wordml" xmlns:wps="http://schemas.microsoft.com/office/word/2010/wordprocessingShape" mc:Ignorable="w14 w15 wp14">
   <w:endnote w:type="separator" w:id="-1">
     <w:p>
       <w:pPr>
@@ -12089,7 +12613,7 @@
 </file>
 
 <file path=word/footer1.xml><?xml version="1.0" encoding="utf-8"?>
-<w:ftr xmlns:wpc="http://schemas.microsoft.com/office/word/2010/wordprocessingCanvas" xmlns:cx="http://schemas.microsoft.com/office/drawing/2014/chartex" xmlns:cx1="http://schemas.microsoft.com/office/drawing/2015/9/8/chartex" xmlns:cx2="http://schemas.microsoft.com/office/drawing/2015/10/21/chartex" xmlns:cx3="http://schemas.microsoft.com/office/drawing/2016/5/9/chartex" xmlns:cx4="http://schemas.microsoft.com/office/drawing/2016/5/10/chartex" xmlns:cx5="http://schemas.microsoft.com/office/drawing/2016/5/11/chartex" xmlns:cx6="http://schemas.microsoft.com/office/drawing/2016/5/12/chartex" xmlns:cx7="http://schemas.microsoft.com/office/drawing/2016/5/13/chartex" xmlns:cx8="http://schemas.microsoft.com/office/drawing/2016/5/14/chartex" xmlns:mc="http://schemas.openxmlformats.org/markup-compatibility/2006" xmlns:aink="http://schemas.microsoft.com/office/drawing/2016/ink" xmlns:am3d="http://schemas.microsoft.com/office/drawing/2017/model3d" xmlns:o="urn:schemas-microsoft-com:office:office" xmlns:r="http://schemas.openxmlformats.org/officeDocument/2006/relationships" xmlns:m="http://schemas.openxmlformats.org/officeDocument/2006/math" xmlns:v="urn:schemas-microsoft-com:vml" xmlns:wp14="http://schemas.microsoft.com/office/word/2010/wordprocessingDrawing" xmlns:wp="http://schemas.openxmlformats.org/drawingml/2006/wordprocessingDrawing" xmlns:w10="urn:schemas-microsoft-com:office:word" xmlns:w="http://schemas.openxmlformats.org/wordprocessingml/2006/main" xmlns:w14="http://schemas.microsoft.com/office/word/2010/wordml" xmlns:w15="http://schemas.microsoft.com/office/word/2012/wordml" xmlns:w16cid="http://schemas.microsoft.com/office/word/2016/wordml/cid" xmlns:w16se="http://schemas.microsoft.com/office/word/2015/wordml/symex" xmlns:wpg="http://schemas.microsoft.com/office/word/2010/wordprocessingGroup" xmlns:wpi="http://schemas.microsoft.com/office/word/2010/wordprocessingInk" xmlns:wne="http://schemas.microsoft.com/office/word/2006/wordml" xmlns:wps="http://schemas.microsoft.com/office/word/2010/wordprocessingShape" mc:Ignorable="w14 w15 w16se w16cid wp14">
+<w:ftr xmlns:wpc="http://schemas.microsoft.com/office/word/2010/wordprocessingCanvas" xmlns:mc="http://schemas.openxmlformats.org/markup-compatibility/2006" xmlns:o="urn:schemas-microsoft-com:office:office" xmlns:r="http://schemas.openxmlformats.org/officeDocument/2006/relationships" xmlns:m="http://schemas.openxmlformats.org/officeDocument/2006/math" xmlns:v="urn:schemas-microsoft-com:vml" xmlns:wp14="http://schemas.microsoft.com/office/word/2010/wordprocessingDrawing" xmlns:wp="http://schemas.openxmlformats.org/drawingml/2006/wordprocessingDrawing" xmlns:w10="urn:schemas-microsoft-com:office:word" xmlns:w="http://schemas.openxmlformats.org/wordprocessingml/2006/main" xmlns:w14="http://schemas.microsoft.com/office/word/2010/wordml" xmlns:w15="http://schemas.microsoft.com/office/word/2012/wordml" xmlns:wpg="http://schemas.microsoft.com/office/word/2010/wordprocessingGroup" xmlns:wpi="http://schemas.microsoft.com/office/word/2010/wordprocessingInk" xmlns:wne="http://schemas.microsoft.com/office/word/2006/wordml" xmlns:wps="http://schemas.microsoft.com/office/word/2010/wordprocessingShape" mc:Ignorable="w14 w15 wp14">
   <w:sdt>
     <w:sdtPr>
       <w:id w:val="-795835307"/>
@@ -12098,6 +12622,7 @@
         <w:docPartUnique/>
       </w:docPartObj>
     </w:sdtPr>
+    <w:sdtEndPr/>
     <w:sdtContent>
       <w:p>
         <w:pPr>
@@ -12117,7 +12642,7 @@
           <w:rPr>
             <w:noProof/>
           </w:rPr>
-          <w:t>14</w:t>
+          <w:t>17</w:t>
         </w:r>
         <w:r>
           <w:fldChar w:fldCharType="end"/>
@@ -12193,7 +12718,7 @@
 </file>
 
 <file path=word/footnotes.xml><?xml version="1.0" encoding="utf-8"?>
-<w:footnotes xmlns:wpc="http://schemas.microsoft.com/office/word/2010/wordprocessingCanvas" xmlns:cx="http://schemas.microsoft.com/office/drawing/2014/chartex" xmlns:cx1="http://schemas.microsoft.com/office/drawing/2015/9/8/chartex" xmlns:cx2="http://schemas.microsoft.com/office/drawing/2015/10/21/chartex" xmlns:cx3="http://schemas.microsoft.com/office/drawing/2016/5/9/chartex" xmlns:cx4="http://schemas.microsoft.com/office/drawing/2016/5/10/chartex" xmlns:cx5="http://schemas.microsoft.com/office/drawing/2016/5/11/chartex" xmlns:cx6="http://schemas.microsoft.com/office/drawing/2016/5/12/chartex" xmlns:cx7="http://schemas.microsoft.com/office/drawing/2016/5/13/chartex" xmlns:cx8="http://schemas.microsoft.com/office/drawing/2016/5/14/chartex" xmlns:mc="http://schemas.openxmlformats.org/markup-compatibility/2006" xmlns:aink="http://schemas.microsoft.com/office/drawing/2016/ink" xmlns:am3d="http://schemas.microsoft.com/office/drawing/2017/model3d" xmlns:o="urn:schemas-microsoft-com:office:office" xmlns:r="http://schemas.openxmlformats.org/officeDocument/2006/relationships" xmlns:m="http://schemas.openxmlformats.org/officeDocument/2006/math" xmlns:v="urn:schemas-microsoft-com:vml" xmlns:wp14="http://schemas.microsoft.com/office/word/2010/wordprocessingDrawing" xmlns:wp="http://schemas.openxmlformats.org/drawingml/2006/wordprocessingDrawing" xmlns:w10="urn:schemas-microsoft-com:office:word" xmlns:w="http://schemas.openxmlformats.org/wordprocessingml/2006/main" xmlns:w14="http://schemas.microsoft.com/office/word/2010/wordml" xmlns:w15="http://schemas.microsoft.com/office/word/2012/wordml" xmlns:w16cid="http://schemas.microsoft.com/office/word/2016/wordml/cid" xmlns:w16se="http://schemas.microsoft.com/office/word/2015/wordml/symex" xmlns:wpg="http://schemas.microsoft.com/office/word/2010/wordprocessingGroup" xmlns:wpi="http://schemas.microsoft.com/office/word/2010/wordprocessingInk" xmlns:wne="http://schemas.microsoft.com/office/word/2006/wordml" xmlns:wps="http://schemas.microsoft.com/office/word/2010/wordprocessingShape" mc:Ignorable="w14 w15 w16se w16cid wp14">
+<w:footnotes xmlns:wpc="http://schemas.microsoft.com/office/word/2010/wordprocessingCanvas" xmlns:mc="http://schemas.openxmlformats.org/markup-compatibility/2006" xmlns:o="urn:schemas-microsoft-com:office:office" xmlns:r="http://schemas.openxmlformats.org/officeDocument/2006/relationships" xmlns:m="http://schemas.openxmlformats.org/officeDocument/2006/math" xmlns:v="urn:schemas-microsoft-com:vml" xmlns:wp14="http://schemas.microsoft.com/office/word/2010/wordprocessingDrawing" xmlns:wp="http://schemas.openxmlformats.org/drawingml/2006/wordprocessingDrawing" xmlns:w10="urn:schemas-microsoft-com:office:word" xmlns:w="http://schemas.openxmlformats.org/wordprocessingml/2006/main" xmlns:w14="http://schemas.microsoft.com/office/word/2010/wordml" xmlns:w15="http://schemas.microsoft.com/office/word/2012/wordml" xmlns:wpg="http://schemas.microsoft.com/office/word/2010/wordprocessingGroup" xmlns:wpi="http://schemas.microsoft.com/office/word/2010/wordprocessingInk" xmlns:wne="http://schemas.microsoft.com/office/word/2006/wordml" xmlns:wps="http://schemas.microsoft.com/office/word/2010/wordprocessingShape" mc:Ignorable="w14 w15 wp14">
   <w:footnote w:type="separator" w:id="-1">
     <w:p>
       <w:pPr>
@@ -12218,7 +12743,7 @@
 </file>
 
 <file path=word/header1.xml><?xml version="1.0" encoding="utf-8"?>
-<w:hdr xmlns:wpc="http://schemas.microsoft.com/office/word/2010/wordprocessingCanvas" xmlns:cx="http://schemas.microsoft.com/office/drawing/2014/chartex" xmlns:cx1="http://schemas.microsoft.com/office/drawing/2015/9/8/chartex" xmlns:cx2="http://schemas.microsoft.com/office/drawing/2015/10/21/chartex" xmlns:cx3="http://schemas.microsoft.com/office/drawing/2016/5/9/chartex" xmlns:cx4="http://schemas.microsoft.com/office/drawing/2016/5/10/chartex" xmlns:cx5="http://schemas.microsoft.com/office/drawing/2016/5/11/chartex" xmlns:cx6="http://schemas.microsoft.com/office/drawing/2016/5/12/chartex" xmlns:cx7="http://schemas.microsoft.com/office/drawing/2016/5/13/chartex" xmlns:cx8="http://schemas.microsoft.com/office/drawing/2016/5/14/chartex" xmlns:mc="http://schemas.openxmlformats.org/markup-compatibility/2006" xmlns:aink="http://schemas.microsoft.com/office/drawing/2016/ink" xmlns:am3d="http://schemas.microsoft.com/office/drawing/2017/model3d" xmlns:o="urn:schemas-microsoft-com:office:office" xmlns:r="http://schemas.openxmlformats.org/officeDocument/2006/relationships" xmlns:m="http://schemas.openxmlformats.org/officeDocument/2006/math" xmlns:v="urn:schemas-microsoft-com:vml" xmlns:wp14="http://schemas.microsoft.com/office/word/2010/wordprocessingDrawing" xmlns:wp="http://schemas.openxmlformats.org/drawingml/2006/wordprocessingDrawing" xmlns:w10="urn:schemas-microsoft-com:office:word" xmlns:w="http://schemas.openxmlformats.org/wordprocessingml/2006/main" xmlns:w14="http://schemas.microsoft.com/office/word/2010/wordml" xmlns:w15="http://schemas.microsoft.com/office/word/2012/wordml" xmlns:w16cid="http://schemas.microsoft.com/office/word/2016/wordml/cid" xmlns:w16se="http://schemas.microsoft.com/office/word/2015/wordml/symex" xmlns:wpg="http://schemas.microsoft.com/office/word/2010/wordprocessingGroup" xmlns:wpi="http://schemas.microsoft.com/office/word/2010/wordprocessingInk" xmlns:wne="http://schemas.microsoft.com/office/word/2006/wordml" xmlns:wps="http://schemas.microsoft.com/office/word/2010/wordprocessingShape" mc:Ignorable="w14 w15 w16se w16cid wp14">
+<w:hdr xmlns:wpc="http://schemas.microsoft.com/office/word/2010/wordprocessingCanvas" xmlns:mc="http://schemas.openxmlformats.org/markup-compatibility/2006" xmlns:o="urn:schemas-microsoft-com:office:office" xmlns:r="http://schemas.openxmlformats.org/officeDocument/2006/relationships" xmlns:m="http://schemas.openxmlformats.org/officeDocument/2006/math" xmlns:v="urn:schemas-microsoft-com:vml" xmlns:wp14="http://schemas.microsoft.com/office/word/2010/wordprocessingDrawing" xmlns:wp="http://schemas.openxmlformats.org/drawingml/2006/wordprocessingDrawing" xmlns:w10="urn:schemas-microsoft-com:office:word" xmlns:w="http://schemas.openxmlformats.org/wordprocessingml/2006/main" xmlns:w14="http://schemas.microsoft.com/office/word/2010/wordml" xmlns:w15="http://schemas.microsoft.com/office/word/2012/wordml" xmlns:wpg="http://schemas.microsoft.com/office/word/2010/wordprocessingGroup" xmlns:wpi="http://schemas.microsoft.com/office/word/2010/wordprocessingInk" xmlns:wne="http://schemas.microsoft.com/office/word/2006/wordml" xmlns:wps="http://schemas.microsoft.com/office/word/2010/wordprocessingShape" mc:Ignorable="w14 w15 wp14">
   <w:p>
     <w:pPr>
       <w:tabs>
@@ -12246,7 +12771,7 @@
 </file>
 
 <file path=word/numbering.xml><?xml version="1.0" encoding="utf-8"?>
-<w:numbering xmlns:wpc="http://schemas.microsoft.com/office/word/2010/wordprocessingCanvas" xmlns:cx="http://schemas.microsoft.com/office/drawing/2014/chartex" xmlns:cx1="http://schemas.microsoft.com/office/drawing/2015/9/8/chartex" xmlns:cx2="http://schemas.microsoft.com/office/drawing/2015/10/21/chartex" xmlns:cx3="http://schemas.microsoft.com/office/drawing/2016/5/9/chartex" xmlns:cx4="http://schemas.microsoft.com/office/drawing/2016/5/10/chartex" xmlns:cx5="http://schemas.microsoft.com/office/drawing/2016/5/11/chartex" xmlns:cx6="http://schemas.microsoft.com/office/drawing/2016/5/12/chartex" xmlns:cx7="http://schemas.microsoft.com/office/drawing/2016/5/13/chartex" xmlns:cx8="http://schemas.microsoft.com/office/drawing/2016/5/14/chartex" xmlns:mc="http://schemas.openxmlformats.org/markup-compatibility/2006" xmlns:aink="http://schemas.microsoft.com/office/drawing/2016/ink" xmlns:am3d="http://schemas.microsoft.com/office/drawing/2017/model3d" xmlns:o="urn:schemas-microsoft-com:office:office" xmlns:r="http://schemas.openxmlformats.org/officeDocument/2006/relationships" xmlns:m="http://schemas.openxmlformats.org/officeDocument/2006/math" xmlns:v="urn:schemas-microsoft-com:vml" xmlns:wp14="http://schemas.microsoft.com/office/word/2010/wordprocessingDrawing" xmlns:wp="http://schemas.openxmlformats.org/drawingml/2006/wordprocessingDrawing" xmlns:w10="urn:schemas-microsoft-com:office:word" xmlns:w="http://schemas.openxmlformats.org/wordprocessingml/2006/main" xmlns:w14="http://schemas.microsoft.com/office/word/2010/wordml" xmlns:w15="http://schemas.microsoft.com/office/word/2012/wordml" xmlns:w16cid="http://schemas.microsoft.com/office/word/2016/wordml/cid" xmlns:w16se="http://schemas.microsoft.com/office/word/2015/wordml/symex" xmlns:wpg="http://schemas.microsoft.com/office/word/2010/wordprocessingGroup" xmlns:wpi="http://schemas.microsoft.com/office/word/2010/wordprocessingInk" xmlns:wne="http://schemas.microsoft.com/office/word/2006/wordml" xmlns:wps="http://schemas.microsoft.com/office/word/2010/wordprocessingShape" mc:Ignorable="w14 w15 w16se w16cid wp14">
+<w:numbering xmlns:wpc="http://schemas.microsoft.com/office/word/2010/wordprocessingCanvas" xmlns:mc="http://schemas.openxmlformats.org/markup-compatibility/2006" xmlns:o="urn:schemas-microsoft-com:office:office" xmlns:r="http://schemas.openxmlformats.org/officeDocument/2006/relationships" xmlns:m="http://schemas.openxmlformats.org/officeDocument/2006/math" xmlns:v="urn:schemas-microsoft-com:vml" xmlns:wp14="http://schemas.microsoft.com/office/word/2010/wordprocessingDrawing" xmlns:wp="http://schemas.openxmlformats.org/drawingml/2006/wordprocessingDrawing" xmlns:w10="urn:schemas-microsoft-com:office:word" xmlns:w="http://schemas.openxmlformats.org/wordprocessingml/2006/main" xmlns:w14="http://schemas.microsoft.com/office/word/2010/wordml" xmlns:w15="http://schemas.microsoft.com/office/word/2012/wordml" xmlns:wpg="http://schemas.microsoft.com/office/word/2010/wordprocessingGroup" xmlns:wpi="http://schemas.microsoft.com/office/word/2010/wordprocessingInk" xmlns:wne="http://schemas.microsoft.com/office/word/2006/wordml" xmlns:wps="http://schemas.microsoft.com/office/word/2010/wordprocessingShape" mc:Ignorable="w14 w15 wp14">
   <w:abstractNum w:abstractNumId="0" w15:restartNumberingAfterBreak="0">
     <w:nsid w:val="133D4437"/>
     <w:multiLevelType w:val="multilevel"/>
@@ -12808,7 +13333,7 @@
 </file>
 
 <file path=word/styles.xml><?xml version="1.0" encoding="utf-8"?>
-<w:styles xmlns:mc="http://schemas.openxmlformats.org/markup-compatibility/2006" xmlns:r="http://schemas.openxmlformats.org/officeDocument/2006/relationships" xmlns:w="http://schemas.openxmlformats.org/wordprocessingml/2006/main" xmlns:w14="http://schemas.microsoft.com/office/word/2010/wordml" xmlns:w15="http://schemas.microsoft.com/office/word/2012/wordml" xmlns:w16cid="http://schemas.microsoft.com/office/word/2016/wordml/cid" xmlns:w16se="http://schemas.microsoft.com/office/word/2015/wordml/symex" mc:Ignorable="w14 w15 w16se w16cid">
+<w:styles xmlns:mc="http://schemas.openxmlformats.org/markup-compatibility/2006" xmlns:r="http://schemas.openxmlformats.org/officeDocument/2006/relationships" xmlns:w="http://schemas.openxmlformats.org/wordprocessingml/2006/main" xmlns:w14="http://schemas.microsoft.com/office/word/2010/wordml" xmlns:w15="http://schemas.microsoft.com/office/word/2012/wordml" mc:Ignorable="w14 w15">
   <w:docDefaults>
     <w:rPrDefault>
       <w:rPr>
@@ -12824,7 +13349,7 @@
       </w:pPr>
     </w:pPrDefault>
   </w:docDefaults>
-  <w:latentStyles w:defLockedState="0" w:defUIPriority="99" w:defSemiHidden="0" w:defUnhideWhenUsed="0" w:defQFormat="0" w:count="375">
+  <w:latentStyles w:defLockedState="0" w:defUIPriority="99" w:defSemiHidden="0" w:defUnhideWhenUsed="0" w:defQFormat="0" w:count="371">
     <w:lsdException w:name="Normal" w:uiPriority="0" w:qFormat="1"/>
     <w:lsdException w:name="heading 1" w:uiPriority="9" w:qFormat="1"/>
     <w:lsdException w:name="heading 2" w:semiHidden="1" w:uiPriority="9" w:unhideWhenUsed="1" w:qFormat="1"/>
@@ -12930,6 +13455,7 @@
     <w:lsdException w:name="HTML Sample" w:semiHidden="1" w:unhideWhenUsed="1"/>
     <w:lsdException w:name="HTML Typewriter" w:semiHidden="1" w:unhideWhenUsed="1"/>
     <w:lsdException w:name="HTML Variable" w:semiHidden="1" w:unhideWhenUsed="1"/>
+    <w:lsdException w:name="Normal Table" w:semiHidden="1" w:unhideWhenUsed="1"/>
     <w:lsdException w:name="annotation subject" w:semiHidden="1" w:unhideWhenUsed="1"/>
     <w:lsdException w:name="No List" w:semiHidden="1" w:unhideWhenUsed="1"/>
     <w:lsdException w:name="Outline List 1" w:semiHidden="1" w:unhideWhenUsed="1"/>
@@ -12973,8 +13499,10 @@
     <w:lsdException w:name="Table Elegant" w:semiHidden="1" w:unhideWhenUsed="1"/>
     <w:lsdException w:name="Table Professional" w:semiHidden="1" w:unhideWhenUsed="1"/>
     <w:lsdException w:name="Table Subtle 1" w:semiHidden="1" w:unhideWhenUsed="1"/>
+    <w:lsdException w:name="Table Subtle 2" w:semiHidden="1" w:unhideWhenUsed="1"/>
     <w:lsdException w:name="Table Web 1" w:semiHidden="1" w:unhideWhenUsed="1"/>
     <w:lsdException w:name="Table Web 2" w:semiHidden="1" w:unhideWhenUsed="1"/>
+    <w:lsdException w:name="Table Web 3" w:semiHidden="1" w:unhideWhenUsed="1"/>
     <w:lsdException w:name="Balloon Text" w:semiHidden="1" w:unhideWhenUsed="1"/>
     <w:lsdException w:name="Table Grid" w:uiPriority="39"/>
     <w:lsdException w:name="Table Theme" w:semiHidden="1" w:unhideWhenUsed="1"/>
@@ -13193,10 +13721,6 @@
     <w:lsdException w:name="List Table 5 Dark Accent 6" w:uiPriority="50"/>
     <w:lsdException w:name="List Table 6 Colorful Accent 6" w:uiPriority="51"/>
     <w:lsdException w:name="List Table 7 Colorful Accent 6" w:uiPriority="52"/>
-    <w:lsdException w:name="Mention" w:semiHidden="1" w:unhideWhenUsed="1"/>
-    <w:lsdException w:name="Smart Hyperlink" w:semiHidden="1" w:unhideWhenUsed="1"/>
-    <w:lsdException w:name="Hashtag" w:semiHidden="1" w:unhideWhenUsed="1"/>
-    <w:lsdException w:name="Unresolved Mention" w:semiHidden="1" w:unhideWhenUsed="1"/>
   </w:latentStyles>
   <w:style w:type="paragraph" w:default="1" w:styleId="Normalny">
     <w:name w:val="Normal"/>
@@ -13321,7 +13845,6 @@
   <w:style w:type="character" w:default="1" w:styleId="Domylnaczcionkaakapitu">
     <w:name w:val="Default Paragraph Font"/>
     <w:uiPriority w:val="1"/>
-    <w:semiHidden/>
     <w:unhideWhenUsed/>
   </w:style>
   <w:style w:type="table" w:default="1" w:styleId="Standardowy">
@@ -13889,7 +14412,7 @@
 </file>
 
 <file path=customXml/itemProps1.xml><?xml version="1.0" encoding="utf-8"?>
-<ds:datastoreItem xmlns:ds="http://schemas.openxmlformats.org/officeDocument/2006/customXml" ds:itemID="{D652DBA8-7E16-47C1-9310-1B1C6BE28E0A}">
+<ds:datastoreItem xmlns:ds="http://schemas.openxmlformats.org/officeDocument/2006/customXml" ds:itemID="{65126138-7E72-4FA3-ABF1-CC4D2039A3F7}">
   <ds:schemaRefs>
     <ds:schemaRef ds:uri="http://schemas.openxmlformats.org/officeDocument/2006/bibliography"/>
   </ds:schemaRefs>

</xml_diff>